<commit_message>
Added Git & GitHub description to the Road_Trip_Report.docx
</commit_message>
<xml_diff>
--- a/Road_Trip_Report.docx
+++ b/Road_Trip_Report.docx
@@ -46,6 +46,8 @@
           <w:r>
             <w:t>Contents</w:t>
           </w:r>
+          <w:bookmarkStart w:id="0" w:name="_GoBack"/>
+          <w:bookmarkEnd w:id="0"/>
         </w:p>
         <w:p>
           <w:pPr>
@@ -68,7 +70,7 @@
           <w:r>
             <w:fldChar w:fldCharType="separate"/>
           </w:r>
-          <w:hyperlink w:anchor="_Toc432350064" w:history="1">
+          <w:hyperlink w:anchor="_Toc433050772" w:history="1">
             <w:r>
               <w:rPr>
                 <w:rStyle w:val="Hyperlink"/>
@@ -109,7 +111,7 @@
                 <w:noProof/>
                 <w:webHidden/>
               </w:rPr>
-              <w:instrText xml:space="preserve"> PAGEREF _Toc432350064 \h </w:instrText>
+              <w:instrText xml:space="preserve"> PAGEREF _Toc433050772 \h </w:instrText>
             </w:r>
             <w:r>
               <w:rPr>
@@ -152,7 +154,7 @@
               <w:noProof/>
             </w:rPr>
           </w:pPr>
-          <w:hyperlink w:anchor="_Toc432350065" w:history="1">
+          <w:hyperlink w:anchor="_Toc433050773" w:history="1">
             <w:r>
               <w:rPr>
                 <w:rStyle w:val="Hyperlink"/>
@@ -173,7 +175,7 @@
                 <w:rStyle w:val="Hyperlink"/>
                 <w:noProof/>
               </w:rPr>
-              <w:t>Programming Languages Used</w:t>
+              <w:t>Programming Languages and SoftwareUsed and Their Underlying Concepts</w:t>
             </w:r>
             <w:r>
               <w:rPr>
@@ -194,7 +196,7 @@
                 <w:noProof/>
                 <w:webHidden/>
               </w:rPr>
-              <w:instrText xml:space="preserve"> PAGEREF _Toc432350065 \h </w:instrText>
+              <w:instrText xml:space="preserve"> PAGEREF _Toc433050773 \h </w:instrText>
             </w:r>
             <w:r>
               <w:rPr>
@@ -237,7 +239,7 @@
               <w:noProof/>
             </w:rPr>
           </w:pPr>
-          <w:hyperlink w:anchor="_Toc432350066" w:history="1">
+          <w:hyperlink w:anchor="_Toc433050774" w:history="1">
             <w:r>
               <w:rPr>
                 <w:rStyle w:val="Hyperlink"/>
@@ -278,7 +280,7 @@
                 <w:noProof/>
                 <w:webHidden/>
               </w:rPr>
-              <w:instrText xml:space="preserve"> PAGEREF _Toc432350066 \h </w:instrText>
+              <w:instrText xml:space="preserve"> PAGEREF _Toc433050774 \h </w:instrText>
             </w:r>
             <w:r>
               <w:rPr>
@@ -321,7 +323,7 @@
               <w:noProof/>
             </w:rPr>
           </w:pPr>
-          <w:hyperlink w:anchor="_Toc432350067" w:history="1">
+          <w:hyperlink w:anchor="_Toc433050775" w:history="1">
             <w:r>
               <w:rPr>
                 <w:rStyle w:val="Hyperlink"/>
@@ -362,7 +364,7 @@
                 <w:noProof/>
                 <w:webHidden/>
               </w:rPr>
-              <w:instrText xml:space="preserve"> PAGEREF _Toc432350067 \h </w:instrText>
+              <w:instrText xml:space="preserve"> PAGEREF _Toc433050775 \h </w:instrText>
             </w:r>
             <w:r>
               <w:rPr>
@@ -383,6 +385,90 @@
                 <w:webHidden/>
               </w:rPr>
               <w:t>2</w:t>
+            </w:r>
+            <w:r>
+              <w:rPr>
+                <w:noProof/>
+                <w:webHidden/>
+              </w:rPr>
+              <w:fldChar w:fldCharType="end"/>
+            </w:r>
+          </w:hyperlink>
+        </w:p>
+        <w:p>
+          <w:pPr>
+            <w:pStyle w:val="TOC2"/>
+            <w:tabs>
+              <w:tab w:val="left" w:pos="880"/>
+              <w:tab w:val="right" w:leader="dot" w:pos="10790"/>
+            </w:tabs>
+            <w:rPr>
+              <w:rFonts w:cstheme="minorBidi"/>
+              <w:noProof/>
+            </w:rPr>
+          </w:pPr>
+          <w:hyperlink w:anchor="_Toc433050776" w:history="1">
+            <w:r>
+              <w:rPr>
+                <w:rStyle w:val="Hyperlink"/>
+                <w:noProof/>
+              </w:rPr>
+              <w:t>2.3</w:t>
+            </w:r>
+            <w:r>
+              <w:rPr>
+                <w:rFonts w:cstheme="minorBidi"/>
+                <w:noProof/>
+              </w:rPr>
+              <w:tab/>
+            </w:r>
+            <w:r>
+              <w:rPr>
+                <w:rStyle w:val="Hyperlink"/>
+                <w:noProof/>
+              </w:rPr>
+              <w:t>Git and GitHub</w:t>
+            </w:r>
+            <w:r>
+              <w:rPr>
+                <w:noProof/>
+                <w:webHidden/>
+              </w:rPr>
+              <w:tab/>
+            </w:r>
+            <w:r>
+              <w:rPr>
+                <w:noProof/>
+                <w:webHidden/>
+              </w:rPr>
+              <w:fldChar w:fldCharType="begin"/>
+            </w:r>
+            <w:r>
+              <w:rPr>
+                <w:noProof/>
+                <w:webHidden/>
+              </w:rPr>
+              <w:instrText xml:space="preserve"> PAGEREF _Toc433050776 \h </w:instrText>
+            </w:r>
+            <w:r>
+              <w:rPr>
+                <w:noProof/>
+                <w:webHidden/>
+              </w:rPr>
+            </w:r>
+            <w:r>
+              <w:rPr>
+                <w:noProof/>
+                <w:webHidden/>
+              </w:rPr>
+              <w:fldChar w:fldCharType="separate"/>
+            </w:r>
+            <w:r>
+              <w:rPr>
+                <w:noProof/>
+                <w:webHidden/>
+              </w:rPr>
+              <w:t>3</w:t>
             </w:r>
             <w:r>
               <w:rPr>
@@ -405,13 +491,13 @@
               <w:noProof/>
             </w:rPr>
           </w:pPr>
-          <w:hyperlink w:anchor="_Toc432350068" w:history="1">
+          <w:hyperlink w:anchor="_Toc433050777" w:history="1">
             <w:r>
               <w:rPr>
                 <w:rStyle w:val="Hyperlink"/>
                 <w:noProof/>
               </w:rPr>
-              <w:t>2.2.1</w:t>
+              <w:t>2.3.1</w:t>
             </w:r>
             <w:r>
               <w:rPr>
@@ -425,6 +511,90 @@
                 <w:rStyle w:val="Hyperlink"/>
                 <w:noProof/>
               </w:rPr>
+              <w:t>Software Framework</w:t>
+            </w:r>
+            <w:r>
+              <w:rPr>
+                <w:noProof/>
+                <w:webHidden/>
+              </w:rPr>
+              <w:tab/>
+            </w:r>
+            <w:r>
+              <w:rPr>
+                <w:noProof/>
+                <w:webHidden/>
+              </w:rPr>
+              <w:fldChar w:fldCharType="begin"/>
+            </w:r>
+            <w:r>
+              <w:rPr>
+                <w:noProof/>
+                <w:webHidden/>
+              </w:rPr>
+              <w:instrText xml:space="preserve"> PAGEREF _Toc433050777 \h </w:instrText>
+            </w:r>
+            <w:r>
+              <w:rPr>
+                <w:noProof/>
+                <w:webHidden/>
+              </w:rPr>
+            </w:r>
+            <w:r>
+              <w:rPr>
+                <w:noProof/>
+                <w:webHidden/>
+              </w:rPr>
+              <w:fldChar w:fldCharType="separate"/>
+            </w:r>
+            <w:r>
+              <w:rPr>
+                <w:noProof/>
+                <w:webHidden/>
+              </w:rPr>
+              <w:t>3</w:t>
+            </w:r>
+            <w:r>
+              <w:rPr>
+                <w:noProof/>
+                <w:webHidden/>
+              </w:rPr>
+              <w:fldChar w:fldCharType="end"/>
+            </w:r>
+          </w:hyperlink>
+        </w:p>
+        <w:p>
+          <w:pPr>
+            <w:pStyle w:val="TOC3"/>
+            <w:tabs>
+              <w:tab w:val="left" w:pos="1320"/>
+              <w:tab w:val="right" w:leader="dot" w:pos="10790"/>
+            </w:tabs>
+            <w:rPr>
+              <w:rFonts w:cstheme="minorBidi"/>
+              <w:noProof/>
+            </w:rPr>
+          </w:pPr>
+          <w:hyperlink w:anchor="_Toc433050778" w:history="1">
+            <w:r>
+              <w:rPr>
+                <w:rStyle w:val="Hyperlink"/>
+                <w:noProof/>
+              </w:rPr>
+              <w:t>2.3.2</w:t>
+            </w:r>
+            <w:r>
+              <w:rPr>
+                <w:rFonts w:cstheme="minorBidi"/>
+                <w:noProof/>
+              </w:rPr>
+              <w:tab/>
+            </w:r>
+            <w:r>
+              <w:rPr>
+                <w:rStyle w:val="Hyperlink"/>
+                <w:noProof/>
+              </w:rPr>
               <w:t>Model-View-Controller (MVC)</w:t>
             </w:r>
             <w:r>
@@ -446,7 +616,7 @@
                 <w:noProof/>
                 <w:webHidden/>
               </w:rPr>
-              <w:instrText xml:space="preserve"> PAGEREF _Toc432350068 \h </w:instrText>
+              <w:instrText xml:space="preserve"> PAGEREF _Toc433050778 \h </w:instrText>
             </w:r>
             <w:r>
               <w:rPr>
@@ -466,7 +636,7 @@
                 <w:noProof/>
                 <w:webHidden/>
               </w:rPr>
-              <w:t>2</w:t>
+              <w:t>3</w:t>
             </w:r>
             <w:r>
               <w:rPr>
@@ -489,7 +659,7 @@
               <w:noProof/>
             </w:rPr>
           </w:pPr>
-          <w:hyperlink w:anchor="_Toc432350069" w:history="1">
+          <w:hyperlink w:anchor="_Toc433050779" w:history="1">
             <w:r>
               <w:rPr>
                 <w:rStyle w:val="Hyperlink"/>
@@ -530,7 +700,7 @@
                 <w:noProof/>
                 <w:webHidden/>
               </w:rPr>
-              <w:instrText xml:space="preserve"> PAGEREF _Toc432350069 \h </w:instrText>
+              <w:instrText xml:space="preserve"> PAGEREF _Toc433050779 \h </w:instrText>
             </w:r>
             <w:r>
               <w:rPr>
@@ -550,7 +720,145 @@
                 <w:noProof/>
                 <w:webHidden/>
               </w:rPr>
-              <w:t>2</w:t>
+              <w:t>3</w:t>
+            </w:r>
+            <w:r>
+              <w:rPr>
+                <w:noProof/>
+                <w:webHidden/>
+              </w:rPr>
+              <w:fldChar w:fldCharType="end"/>
+            </w:r>
+          </w:hyperlink>
+        </w:p>
+        <w:p>
+          <w:pPr>
+            <w:pStyle w:val="TOC1"/>
+            <w:tabs>
+              <w:tab w:val="right" w:leader="dot" w:pos="10790"/>
+            </w:tabs>
+            <w:rPr>
+              <w:rFonts w:cstheme="minorBidi"/>
+              <w:noProof/>
+            </w:rPr>
+          </w:pPr>
+          <w:hyperlink w:anchor="_Toc433050780" w:history="1">
+            <w:r>
+              <w:rPr>
+                <w:rStyle w:val="Hyperlink"/>
+                <w:noProof/>
+              </w:rPr>
+              <w:t>3.1 National Oceanic and Atmospheric Administration (NOAA)</w:t>
+            </w:r>
+            <w:r>
+              <w:rPr>
+                <w:noProof/>
+                <w:webHidden/>
+              </w:rPr>
+              <w:tab/>
+            </w:r>
+            <w:r>
+              <w:rPr>
+                <w:noProof/>
+                <w:webHidden/>
+              </w:rPr>
+              <w:fldChar w:fldCharType="begin"/>
+            </w:r>
+            <w:r>
+              <w:rPr>
+                <w:noProof/>
+                <w:webHidden/>
+              </w:rPr>
+              <w:instrText xml:space="preserve"> PAGEREF _Toc433050780 \h </w:instrText>
+            </w:r>
+            <w:r>
+              <w:rPr>
+                <w:noProof/>
+                <w:webHidden/>
+              </w:rPr>
+            </w:r>
+            <w:r>
+              <w:rPr>
+                <w:noProof/>
+                <w:webHidden/>
+              </w:rPr>
+              <w:fldChar w:fldCharType="separate"/>
+            </w:r>
+            <w:r>
+              <w:rPr>
+                <w:noProof/>
+                <w:webHidden/>
+              </w:rPr>
+              <w:t>3</w:t>
+            </w:r>
+            <w:r>
+              <w:rPr>
+                <w:noProof/>
+                <w:webHidden/>
+              </w:rPr>
+              <w:fldChar w:fldCharType="end"/>
+            </w:r>
+          </w:hyperlink>
+        </w:p>
+        <w:p>
+          <w:pPr>
+            <w:pStyle w:val="TOC1"/>
+            <w:tabs>
+              <w:tab w:val="right" w:leader="dot" w:pos="10790"/>
+            </w:tabs>
+            <w:rPr>
+              <w:rFonts w:cstheme="minorBidi"/>
+              <w:noProof/>
+            </w:rPr>
+          </w:pPr>
+          <w:hyperlink w:anchor="_Toc433050781" w:history="1">
+            <w:r>
+              <w:rPr>
+                <w:rStyle w:val="Hyperlink"/>
+                <w:noProof/>
+              </w:rPr>
+              <w:t>3.2 California Department of Transportation (Caltrans)</w:t>
+            </w:r>
+            <w:r>
+              <w:rPr>
+                <w:noProof/>
+                <w:webHidden/>
+              </w:rPr>
+              <w:tab/>
+            </w:r>
+            <w:r>
+              <w:rPr>
+                <w:noProof/>
+                <w:webHidden/>
+              </w:rPr>
+              <w:fldChar w:fldCharType="begin"/>
+            </w:r>
+            <w:r>
+              <w:rPr>
+                <w:noProof/>
+                <w:webHidden/>
+              </w:rPr>
+              <w:instrText xml:space="preserve"> PAGEREF _Toc433050781 \h </w:instrText>
+            </w:r>
+            <w:r>
+              <w:rPr>
+                <w:noProof/>
+                <w:webHidden/>
+              </w:rPr>
+            </w:r>
+            <w:r>
+              <w:rPr>
+                <w:noProof/>
+                <w:webHidden/>
+              </w:rPr>
+              <w:fldChar w:fldCharType="separate"/>
+            </w:r>
+            <w:r>
+              <w:rPr>
+                <w:noProof/>
+                <w:webHidden/>
+              </w:rPr>
+              <w:t>4</w:t>
             </w:r>
             <w:r>
               <w:rPr>
@@ -593,7 +901,7 @@
       <w:pPr>
         <w:pStyle w:val="Heading1"/>
       </w:pPr>
-      <w:bookmarkStart w:id="0" w:name="_Toc432350064"/>
+      <w:bookmarkStart w:id="1" w:name="_Toc433050772"/>
       <w:r>
         <w:rPr>
           <w:sz w:val="56"/>
@@ -601,7 +909,7 @@
         </w:rPr>
         <w:t>Introduction</w:t>
       </w:r>
-      <w:bookmarkEnd w:id="0"/>
+      <w:bookmarkEnd w:id="1"/>
     </w:p>
     <w:p>
       <w:pPr>
@@ -849,7 +1157,7 @@
           <w:sz w:val="24"/>
           <w:szCs w:val="24"/>
         </w:rPr>
-        <w:t xml:space="preserve">, and many more. However most of these offer services not related to the actual road travel to get from point A to point B. In addition, there are better and well established apps to address the issues of finding food, gas, lodging, or any other need during your trip. Like Yelp, Priceline, </w:t>
+        <w:t xml:space="preserve">, and many more. However most of these offer services not related to the actual road travel to get from point A to point B. In addition, there are better and well established apps to address the issues of finding food, gas, lodging, or any other need during your trip. Like Yelp, Priceline, GasBuddy, </w:t>
       </w:r>
       <w:proofErr w:type="spellStart"/>
       <w:r>
@@ -858,7 +1166,7 @@
           <w:sz w:val="24"/>
           <w:szCs w:val="24"/>
         </w:rPr>
-        <w:t>GasBuddy</w:t>
+        <w:t>Musement</w:t>
       </w:r>
       <w:proofErr w:type="spellEnd"/>
       <w:r>
@@ -867,24 +1175,6 @@
           <w:sz w:val="24"/>
           <w:szCs w:val="24"/>
         </w:rPr>
-        <w:t xml:space="preserve">, </w:t>
-      </w:r>
-      <w:proofErr w:type="spellStart"/>
-      <w:r>
-        <w:rPr>
-          <w:rFonts w:ascii="Times New Roman" w:hAnsi="Times New Roman" w:cs="Times New Roman"/>
-          <w:sz w:val="24"/>
-          <w:szCs w:val="24"/>
-        </w:rPr>
-        <w:t>Musement</w:t>
-      </w:r>
-      <w:proofErr w:type="spellEnd"/>
-      <w:r>
-        <w:rPr>
-          <w:rFonts w:ascii="Times New Roman" w:hAnsi="Times New Roman" w:cs="Times New Roman"/>
-          <w:sz w:val="24"/>
-          <w:szCs w:val="24"/>
-        </w:rPr>
         <w:t>, and others.</w:t>
       </w:r>
       <w:r>
@@ -919,7 +1209,16 @@
           <w:sz w:val="24"/>
           <w:szCs w:val="24"/>
         </w:rPr>
-        <w:t>When travelling long distances weather may significantly change necessitating a layover, delay of your trip, bumping up your departure time, or all out cancelling of the trip. For example a trip from Bakersfield, CA to Incline Village, NV goes over two mountain passes. In the winter and, though less common, even in the summer months blizzards, car damaging hail, and flash floods can occur. The usual route to Incline Village is to take Highway 99 to Sacramento, to Interstate 80 (I</w:t>
+        <w:t xml:space="preserve">When travelling long distances weather may significantly change necessitating a layover, delay of your trip, bumping up your departure time, or all out cancelling of the trip. For example a trip from Bakersfield, CA </w:t>
+      </w:r>
+      <w:r>
+        <w:rPr>
+          <w:rFonts w:ascii="Times New Roman" w:hAnsi="Times New Roman" w:cs="Times New Roman"/>
+          <w:sz w:val="24"/>
+          <w:szCs w:val="24"/>
+        </w:rPr>
+        <w:lastRenderedPageBreak/>
+        <w:t>to Incline Village, NV goes over two mountain passes. In the winter and, though less common, even in the summer months blizzards, car damaging hail, and flash floods can occur. The usual route to Incline Village is to take Highway 99 to Sacramento, to Interstate 80 (I</w:t>
       </w:r>
       <w:r>
         <w:rPr>
@@ -935,16 +1234,7 @@
           <w:sz w:val="24"/>
           <w:szCs w:val="24"/>
         </w:rPr>
-        <w:t xml:space="preserve">illage. This trip takes approximately 6 ½ hours. Many different climate zones are traversed necessitating up to date and accurate weather forecasts days in advance as well as on the travel day. There is a joke in the Sierra Mountains that there are two seasons winter and road work season. Knowing of road work, lane closures, and especially night time </w:t>
-      </w:r>
-      <w:r>
-        <w:rPr>
-          <w:rFonts w:ascii="Times New Roman" w:hAnsi="Times New Roman" w:cs="Times New Roman"/>
-          <w:sz w:val="24"/>
-          <w:szCs w:val="24"/>
-        </w:rPr>
-        <w:lastRenderedPageBreak/>
-        <w:t>road closers is vital for many a road trip goes long into the night. It is so often the case that 11:00 PM is when the closure begins. So up to date road conditions are key. It could be raining in Sacramento and dry in the mountains and if you time your drive right you can miss the snow or rain in the mountains.</w:t>
+        <w:t>illage. This trip takes approximately 6 ½ hours. Many different climate zones are traversed necessitating up to date and accurate weather forecasts days in advance as well as on the travel day. There is a joke in the Sierra Mountains that there are two seasons winter and road work season. Knowing of road work, lane closures, and especially night time road closers is vital for many a road trip goes long into the night. It is so often the case that 11:00 PM is when the closure begins. So up to date road conditions are key. It could be raining in Sacramento and dry in the mountains and if you time your drive right you can miss the snow or rain in the mountains.</w:t>
       </w:r>
     </w:p>
     <w:p>
@@ -957,36 +1247,59 @@
           <w:szCs w:val="24"/>
         </w:rPr>
       </w:pPr>
-      <w:bookmarkStart w:id="1" w:name="_Toc432350065"/>
+      <w:bookmarkStart w:id="2" w:name="_Toc433050773"/>
       <w:r>
         <w:rPr>
           <w:sz w:val="56"/>
           <w:szCs w:val="56"/>
         </w:rPr>
-        <w:t>Programming Languages U</w:t>
+        <w:t xml:space="preserve">Programming Languages </w:t>
       </w:r>
       <w:r>
         <w:rPr>
           <w:sz w:val="56"/>
           <w:szCs w:val="56"/>
         </w:rPr>
-        <w:t>sed</w:t>
-      </w:r>
-      <w:bookmarkEnd w:id="1"/>
+        <w:t xml:space="preserve">and </w:t>
+      </w:r>
+      <w:proofErr w:type="spellStart"/>
       <w:r>
         <w:rPr>
           <w:sz w:val="56"/>
           <w:szCs w:val="56"/>
         </w:rPr>
-        <w:t xml:space="preserve"> a</w:t>
+        <w:t>Software</w:t>
       </w:r>
       <w:r>
         <w:rPr>
           <w:sz w:val="56"/>
           <w:szCs w:val="56"/>
         </w:rPr>
+        <w:t>U</w:t>
+      </w:r>
+      <w:r>
+        <w:rPr>
+          <w:sz w:val="56"/>
+          <w:szCs w:val="56"/>
+        </w:rPr>
+        <w:t>sed</w:t>
+      </w:r>
+      <w:proofErr w:type="spellEnd"/>
+      <w:r>
+        <w:rPr>
+          <w:sz w:val="56"/>
+          <w:szCs w:val="56"/>
+        </w:rPr>
+        <w:t xml:space="preserve"> a</w:t>
+      </w:r>
+      <w:r>
+        <w:rPr>
+          <w:sz w:val="56"/>
+          <w:szCs w:val="56"/>
+        </w:rPr>
         <w:t>nd Their Underlying Concepts</w:t>
       </w:r>
+      <w:bookmarkEnd w:id="2"/>
     </w:p>
     <w:p>
       <w:pPr>
@@ -996,7 +1309,7 @@
           <w:szCs w:val="32"/>
         </w:rPr>
       </w:pPr>
-      <w:bookmarkStart w:id="2" w:name="_Toc432350066"/>
+      <w:bookmarkStart w:id="3" w:name="_Toc433050774"/>
       <w:r>
         <w:rPr>
           <w:sz w:val="32"/>
@@ -1004,7 +1317,7 @@
         </w:rPr>
         <w:t>Ruby</w:t>
       </w:r>
-      <w:bookmarkEnd w:id="2"/>
+      <w:bookmarkEnd w:id="3"/>
     </w:p>
     <w:p>
       <w:pPr>
@@ -1362,7 +1675,7 @@
           <w:szCs w:val="32"/>
         </w:rPr>
       </w:pPr>
-      <w:bookmarkStart w:id="3" w:name="_Toc432350067"/>
+      <w:bookmarkStart w:id="4" w:name="_Toc433050775"/>
       <w:r>
         <w:rPr>
           <w:sz w:val="32"/>
@@ -1370,7 +1683,7 @@
         </w:rPr>
         <w:t>Ruby on Rails</w:t>
       </w:r>
-      <w:bookmarkEnd w:id="3"/>
+      <w:bookmarkEnd w:id="4"/>
     </w:p>
     <w:p>
       <w:pPr>
@@ -1491,6 +1804,7 @@
           <w:sz w:val="24"/>
           <w:szCs w:val="24"/>
         </w:rPr>
+        <w:lastRenderedPageBreak/>
         <w:t xml:space="preserve">This is often a source of criticism of Rails but the reality </w:t>
       </w:r>
       <w:r>
@@ -1556,6 +1870,114 @@
         </w:rPr>
         <w:t xml:space="preserve">For this application Ruby on Rails 4.1.8 will be used. </w:t>
       </w:r>
+    </w:p>
+    <w:p>
+      <w:pPr>
+        <w:pStyle w:val="Heading2"/>
+        <w:rPr>
+          <w:sz w:val="32"/>
+          <w:szCs w:val="32"/>
+        </w:rPr>
+      </w:pPr>
+      <w:bookmarkStart w:id="5" w:name="_Toc433050776"/>
+      <w:r>
+        <w:rPr>
+          <w:sz w:val="32"/>
+          <w:szCs w:val="32"/>
+        </w:rPr>
+        <w:t>Git and GitHub</w:t>
+      </w:r>
+      <w:bookmarkEnd w:id="5"/>
+    </w:p>
+    <w:p>
+      <w:pPr>
+        <w:rPr>
+          <w:sz w:val="24"/>
+          <w:szCs w:val="24"/>
+        </w:rPr>
+      </w:pPr>
+      <w:r>
+        <w:rPr>
+          <w:sz w:val="24"/>
+          <w:szCs w:val="24"/>
+        </w:rPr>
+        <w:t xml:space="preserve">To manage the files in this project the open source programs of Git and GitHub will be used. Git is a distributed version control system used widely for software development. </w:t>
+      </w:r>
+      <w:r>
+        <w:rPr>
+          <w:sz w:val="24"/>
+          <w:szCs w:val="24"/>
+        </w:rPr>
+        <w:t xml:space="preserve">Only the command line interface is supported by Git. </w:t>
+      </w:r>
+      <w:r>
+        <w:rPr>
+          <w:sz w:val="24"/>
+          <w:szCs w:val="24"/>
+        </w:rPr>
+        <w:t xml:space="preserve">Git’s core constructs include data integrity, speed, and the ability to have a distributed non-linear workflow. </w:t>
+      </w:r>
+      <w:r>
+        <w:rPr>
+          <w:sz w:val="24"/>
+          <w:szCs w:val="24"/>
+        </w:rPr>
+        <w:t xml:space="preserve">Repositories are central to Git’s functionality it is a collection of files, directory structure, and metadata that is stored on the disk. Copies of these repositories can be disseminated to others working on the same project. Git is useful in that it tracks changes to the repository. This is accomplished by the following command line input </w:t>
+      </w:r>
+      <w:r>
+        <w:rPr>
+          <w:i/>
+          <w:sz w:val="24"/>
+          <w:szCs w:val="24"/>
+        </w:rPr>
+        <w:t>git commit –m “put a message here”</w:t>
+      </w:r>
+      <w:r>
+        <w:rPr>
+          <w:sz w:val="24"/>
+          <w:szCs w:val="24"/>
+        </w:rPr>
+        <w:t xml:space="preserve">. This command creates a unique point that </w:t>
+      </w:r>
+      <w:r>
+        <w:rPr>
+          <w:sz w:val="24"/>
+          <w:szCs w:val="24"/>
+        </w:rPr>
+        <w:t xml:space="preserve">is maintained with a hash. The user is able to “revert” to one of these “commit” positions if future versions are lost, corrupted, or any other reason. These actions are stored locally </w:t>
+      </w:r>
+    </w:p>
+    <w:p>
+      <w:pPr>
+        <w:rPr>
+          <w:sz w:val="24"/>
+          <w:szCs w:val="24"/>
+        </w:rPr>
+      </w:pPr>
+      <w:r>
+        <w:rPr>
+          <w:sz w:val="24"/>
+          <w:szCs w:val="24"/>
+        </w:rPr>
+        <w:t xml:space="preserve">GitHub hosts Git repositories on the web via a GUI. There are private and public repositories on GitHub. The Git command line also works on GitHub. The public </w:t>
+      </w:r>
+      <w:r>
+        <w:rPr>
+          <w:sz w:val="24"/>
+          <w:szCs w:val="24"/>
+        </w:rPr>
+        <w:t xml:space="preserve">repositories can be accessed by anyone and are frequently used for communal projects. GitHub also offers some social functions like feeds, followers, a social network graph, and other elements. </w:t>
+      </w:r>
+    </w:p>
+    <w:p>
+      <w:pPr>
+        <w:rPr>
+          <w:rFonts w:ascii="Times New Roman" w:hAnsi="Times New Roman" w:cs="Times New Roman"/>
+          <w:color w:val="000000"/>
+          <w:sz w:val="24"/>
+          <w:szCs w:val="24"/>
+        </w:rPr>
+      </w:pPr>
     </w:p>
     <w:p>
       <w:pPr>
@@ -1566,15 +1988,16 @@
           <w:szCs w:val="32"/>
         </w:rPr>
       </w:pPr>
+      <w:bookmarkStart w:id="6" w:name="_Toc433050777"/>
       <w:r>
         <w:rPr>
           <w:color w:val="2E74B5" w:themeColor="accent1" w:themeShade="BF"/>
           <w:sz w:val="32"/>
           <w:szCs w:val="32"/>
         </w:rPr>
-        <w:lastRenderedPageBreak/>
         <w:t>Software Framework</w:t>
       </w:r>
+      <w:bookmarkEnd w:id="6"/>
     </w:p>
     <w:p>
       <w:pPr>
@@ -1657,7 +2080,7 @@
           <w:szCs w:val="32"/>
         </w:rPr>
       </w:pPr>
-      <w:bookmarkStart w:id="4" w:name="_Toc432350068"/>
+      <w:bookmarkStart w:id="7" w:name="_Toc433050778"/>
       <w:r>
         <w:rPr>
           <w:sz w:val="32"/>
@@ -1665,7 +2088,7 @@
         </w:rPr>
         <w:t>Model-View-Controller (MVC)</w:t>
       </w:r>
-      <w:bookmarkEnd w:id="4"/>
+      <w:bookmarkEnd w:id="7"/>
     </w:p>
     <w:p>
       <w:pPr>
@@ -1805,7 +2228,7 @@
           <w:szCs w:val="56"/>
         </w:rPr>
       </w:pPr>
-      <w:bookmarkStart w:id="5" w:name="_Toc432350069"/>
+      <w:bookmarkStart w:id="8" w:name="_Toc433050779"/>
       <w:r>
         <w:rPr>
           <w:sz w:val="56"/>
@@ -1813,7 +2236,7 @@
         </w:rPr>
         <w:t>Data Sources</w:t>
       </w:r>
-      <w:bookmarkEnd w:id="5"/>
+      <w:bookmarkEnd w:id="8"/>
     </w:p>
     <w:p>
       <w:pPr>
@@ -1823,12 +2246,14 @@
           <w:numId w:val="0"/>
         </w:numPr>
       </w:pPr>
+      <w:bookmarkStart w:id="9" w:name="_Toc433050780"/>
       <w:r>
         <w:t>3.1 National Oceanic and Atmospheric Administration</w:t>
       </w:r>
       <w:r>
         <w:t xml:space="preserve"> (NOAA)</w:t>
       </w:r>
+      <w:bookmarkEnd w:id="9"/>
     </w:p>
     <w:p>
       <w:pPr>
@@ -1908,7 +2333,16 @@
           <w:sz w:val="24"/>
           <w:szCs w:val="24"/>
         </w:rPr>
-        <w:t xml:space="preserve">This program will connect with the National Oceanic and Atmospheric Administration API for the National Digital Weather Forecast Database. NOAA uses a Simple Object Access Protocol (SOAP) to generate XML files that can be parsed for the desired information. </w:t>
+        <w:t xml:space="preserve">This program will connect with the National </w:t>
+      </w:r>
+      <w:r>
+        <w:rPr>
+          <w:rFonts w:ascii="Times New Roman" w:hAnsi="Times New Roman" w:cs="Times New Roman"/>
+          <w:sz w:val="24"/>
+          <w:szCs w:val="24"/>
+        </w:rPr>
+        <w:lastRenderedPageBreak/>
+        <w:t xml:space="preserve">Oceanic and Atmospheric Administration API for the National Digital Weather Forecast Database. NOAA uses a Simple Object Access Protocol (SOAP) to generate XML files that can be parsed for the desired information. </w:t>
       </w:r>
     </w:p>
     <w:p>
@@ -1920,12 +2354,14 @@
         </w:numPr>
         <w:ind w:left="432" w:hanging="432"/>
       </w:pPr>
+      <w:bookmarkStart w:id="10" w:name="_Toc433050781"/>
       <w:r>
         <w:t>3.2 California Department of Transportation</w:t>
       </w:r>
       <w:r>
         <w:t xml:space="preserve"> (Caltrans)</w:t>
       </w:r>
+      <w:bookmarkEnd w:id="10"/>
     </w:p>
     <w:p>
       <w:pPr>
@@ -2202,8 +2638,6 @@
       <w:pPr>
         <w:pStyle w:val="NoSpacing"/>
       </w:pPr>
-      <w:bookmarkStart w:id="6" w:name="_GoBack"/>
-      <w:bookmarkEnd w:id="6"/>
     </w:p>
     <w:sectPr>
       <w:pgSz w:w="12240" w:h="15840"/>
@@ -3774,7 +4208,7 @@
 </file>
 
 <file path=customXml/itemProps1.xml><?xml version="1.0" encoding="utf-8"?>
-<ds:datastoreItem xmlns:ds="http://schemas.openxmlformats.org/officeDocument/2006/customXml" ds:itemID="{E918D6AA-C5B1-4334-A90C-E6FEE4F114E8}">
+<ds:datastoreItem xmlns:ds="http://schemas.openxmlformats.org/officeDocument/2006/customXml" ds:itemID="{52EC414D-BDBE-4A12-B374-39A5DD7E4CC7}">
   <ds:schemaRefs>
     <ds:schemaRef ds:uri="http://schemas.openxmlformats.org/officeDocument/2006/bibliography"/>
   </ds:schemaRefs>

</xml_diff>

<commit_message>
Small change to to the report
</commit_message>
<xml_diff>
--- a/Road_Trip_Report.docx
+++ b/Road_Trip_Report.docx
@@ -46,8 +46,6 @@
           <w:r>
             <w:t>Contents</w:t>
           </w:r>
-          <w:bookmarkStart w:id="0" w:name="_GoBack"/>
-          <w:bookmarkEnd w:id="0"/>
         </w:p>
         <w:p>
           <w:pPr>
@@ -901,7 +899,7 @@
       <w:pPr>
         <w:pStyle w:val="Heading1"/>
       </w:pPr>
-      <w:bookmarkStart w:id="1" w:name="_Toc433050772"/>
+      <w:bookmarkStart w:id="0" w:name="_Toc433050772"/>
       <w:r>
         <w:rPr>
           <w:sz w:val="56"/>
@@ -909,7 +907,7 @@
         </w:rPr>
         <w:t>Introduction</w:t>
       </w:r>
-      <w:bookmarkEnd w:id="1"/>
+      <w:bookmarkEnd w:id="0"/>
     </w:p>
     <w:p>
       <w:pPr>
@@ -1247,7 +1245,7 @@
           <w:szCs w:val="24"/>
         </w:rPr>
       </w:pPr>
-      <w:bookmarkStart w:id="2" w:name="_Toc433050773"/>
+      <w:bookmarkStart w:id="1" w:name="_Toc433050773"/>
       <w:r>
         <w:rPr>
           <w:sz w:val="56"/>
@@ -1262,7 +1260,7 @@
         </w:rPr>
         <w:t xml:space="preserve">and </w:t>
       </w:r>
-      <w:proofErr w:type="spellStart"/>
+      <w:proofErr w:type="gramStart"/>
       <w:r>
         <w:rPr>
           <w:sz w:val="56"/>
@@ -1275,31 +1273,40 @@
           <w:sz w:val="56"/>
           <w:szCs w:val="56"/>
         </w:rPr>
-        <w:t>U</w:t>
-      </w:r>
+        <w:t xml:space="preserve">  </w:t>
+      </w:r>
+      <w:bookmarkStart w:id="2" w:name="_GoBack"/>
+      <w:bookmarkEnd w:id="2"/>
       <w:r>
         <w:rPr>
           <w:sz w:val="56"/>
           <w:szCs w:val="56"/>
         </w:rPr>
-        <w:t>sed</w:t>
-      </w:r>
-      <w:proofErr w:type="spellEnd"/>
+        <w:t>U</w:t>
+      </w:r>
       <w:r>
         <w:rPr>
           <w:sz w:val="56"/>
           <w:szCs w:val="56"/>
         </w:rPr>
-        <w:t xml:space="preserve"> a</w:t>
-      </w:r>
+        <w:t>sed</w:t>
+      </w:r>
+      <w:proofErr w:type="gramEnd"/>
       <w:r>
         <w:rPr>
           <w:sz w:val="56"/>
           <w:szCs w:val="56"/>
         </w:rPr>
+        <w:t xml:space="preserve"> a</w:t>
+      </w:r>
+      <w:r>
+        <w:rPr>
+          <w:sz w:val="56"/>
+          <w:szCs w:val="56"/>
+        </w:rPr>
         <w:t>nd Their Underlying Concepts</w:t>
       </w:r>
-      <w:bookmarkEnd w:id="2"/>
+      <w:bookmarkEnd w:id="1"/>
     </w:p>
     <w:p>
       <w:pPr>
@@ -4208,7 +4215,7 @@
 </file>
 
 <file path=customXml/itemProps1.xml><?xml version="1.0" encoding="utf-8"?>
-<ds:datastoreItem xmlns:ds="http://schemas.openxmlformats.org/officeDocument/2006/customXml" ds:itemID="{52EC414D-BDBE-4A12-B374-39A5DD7E4CC7}">
+<ds:datastoreItem xmlns:ds="http://schemas.openxmlformats.org/officeDocument/2006/customXml" ds:itemID="{1FB42973-8667-4557-960C-1ABC4B344C0C}">
   <ds:schemaRefs>
     <ds:schemaRef ds:uri="http://schemas.openxmlformats.org/officeDocument/2006/bibliography"/>
   </ds:schemaRefs>

</xml_diff>

<commit_message>
Added info to many of the sections
</commit_message>
<xml_diff>
--- a/Road_Trip_Report.docx
+++ b/Road_Trip_Report.docx
@@ -1155,7 +1155,23 @@
           <w:sz w:val="24"/>
           <w:szCs w:val="24"/>
         </w:rPr>
-        <w:t xml:space="preserve">, and many more. However most of these offer services not related to the actual road travel to get from point A to point B. In addition, there are better and well established apps to address the issues of finding food, gas, lodging, or any other need during your trip. Like Yelp, Priceline, GasBuddy, </w:t>
+        <w:t>, and many more. However most of these offer services not related to the actual road travel to get from point A to point B.</w:t>
+      </w:r>
+      <w:r>
+        <w:rPr>
+          <w:rFonts w:ascii="Times New Roman" w:hAnsi="Times New Roman" w:cs="Times New Roman"/>
+          <w:sz w:val="24"/>
+          <w:szCs w:val="24"/>
+        </w:rPr>
+        <w:t xml:space="preserve"> Waze is a program that provides information on travel from point A to Point B but is based on crowed sourcing. This method has problems especially in rural areas where there are not enough participants and where cell phone service is not available.</w:t>
+      </w:r>
+      <w:r>
+        <w:rPr>
+          <w:rFonts w:ascii="Times New Roman" w:hAnsi="Times New Roman" w:cs="Times New Roman"/>
+          <w:sz w:val="24"/>
+          <w:szCs w:val="24"/>
+        </w:rPr>
+        <w:t xml:space="preserve"> In addition, there are better and well established apps to address the issues of finding food, gas, lodging, or any other need during your trip. Like Yelp, Priceline, GasBuddy, </w:t>
       </w:r>
       <w:proofErr w:type="spellStart"/>
       <w:r>
@@ -1207,16 +1223,8 @@
           <w:sz w:val="24"/>
           <w:szCs w:val="24"/>
         </w:rPr>
-        <w:t xml:space="preserve">When travelling long distances weather may significantly change necessitating a layover, delay of your trip, bumping up your departure time, or all out cancelling of the trip. For example a trip from Bakersfield, CA </w:t>
-      </w:r>
-      <w:r>
-        <w:rPr>
-          <w:rFonts w:ascii="Times New Roman" w:hAnsi="Times New Roman" w:cs="Times New Roman"/>
-          <w:sz w:val="24"/>
-          <w:szCs w:val="24"/>
-        </w:rPr>
         <w:lastRenderedPageBreak/>
-        <w:t>to Incline Village, NV goes over two mountain passes. In the winter and, though less common, even in the summer months blizzards, car damaging hail, and flash floods can occur. The usual route to Incline Village is to take Highway 99 to Sacramento, to Interstate 80 (I</w:t>
+        <w:t>When travelling long distances weather may significantly change necessitating a layover, delay of your trip, bumping up your departure time, or all out cancelling of the trip. For example a trip from Bakersfield, CA to Incline Village, NV goes over two mountain passes. In the winter and, though less common, even in the summer months blizzards, car damaging hail, and flash floods can occur. The usual route to Incline Village is to take Highway 99 to Sacramento, to Interstate 80 (I</w:t>
       </w:r>
       <w:r>
         <w:rPr>
@@ -1258,52 +1266,41 @@
           <w:sz w:val="56"/>
           <w:szCs w:val="56"/>
         </w:rPr>
-        <w:t xml:space="preserve">and </w:t>
-      </w:r>
-      <w:proofErr w:type="gramStart"/>
+        <w:t>and Software</w:t>
+      </w:r>
       <w:r>
         <w:rPr>
           <w:sz w:val="56"/>
           <w:szCs w:val="56"/>
         </w:rPr>
-        <w:t>Software</w:t>
+        <w:t xml:space="preserve"> </w:t>
       </w:r>
       <w:r>
         <w:rPr>
           <w:sz w:val="56"/>
           <w:szCs w:val="56"/>
         </w:rPr>
-        <w:t xml:space="preserve">  </w:t>
-      </w:r>
-      <w:bookmarkStart w:id="2" w:name="_GoBack"/>
-      <w:bookmarkEnd w:id="2"/>
+        <w:t>U</w:t>
+      </w:r>
       <w:r>
         <w:rPr>
           <w:sz w:val="56"/>
           <w:szCs w:val="56"/>
         </w:rPr>
-        <w:t>U</w:t>
+        <w:t>sed</w:t>
       </w:r>
       <w:r>
         <w:rPr>
           <w:sz w:val="56"/>
           <w:szCs w:val="56"/>
         </w:rPr>
-        <w:t>sed</w:t>
-      </w:r>
-      <w:proofErr w:type="gramEnd"/>
+        <w:t xml:space="preserve"> a</w:t>
+      </w:r>
       <w:r>
         <w:rPr>
           <w:sz w:val="56"/>
           <w:szCs w:val="56"/>
         </w:rPr>
-        <w:t xml:space="preserve"> a</w:t>
-      </w:r>
-      <w:r>
-        <w:rPr>
-          <w:sz w:val="56"/>
-          <w:szCs w:val="56"/>
-        </w:rPr>
         <w:t>nd Their Underlying Concepts</w:t>
       </w:r>
       <w:bookmarkEnd w:id="1"/>
@@ -1316,7 +1313,7 @@
           <w:szCs w:val="32"/>
         </w:rPr>
       </w:pPr>
-      <w:bookmarkStart w:id="3" w:name="_Toc433050774"/>
+      <w:bookmarkStart w:id="2" w:name="_Toc433050774"/>
       <w:r>
         <w:rPr>
           <w:sz w:val="32"/>
@@ -1324,60 +1321,128 @@
         </w:rPr>
         <w:t>Ruby</w:t>
       </w:r>
-      <w:bookmarkEnd w:id="3"/>
+      <w:bookmarkEnd w:id="2"/>
     </w:p>
     <w:p>
       <w:pPr>
         <w:pStyle w:val="NoSpacing"/>
-      </w:pPr>
-      <w:r>
+        <w:rPr>
+          <w:sz w:val="24"/>
+          <w:szCs w:val="24"/>
+        </w:rPr>
+      </w:pPr>
+      <w:r>
+        <w:rPr>
+          <w:sz w:val="24"/>
+          <w:szCs w:val="24"/>
+        </w:rPr>
         <w:t>Ruby was developed in the mid 1990’s by Yukihiro “</w:t>
       </w:r>
       <w:proofErr w:type="spellStart"/>
       <w:r>
+        <w:rPr>
+          <w:sz w:val="24"/>
+          <w:szCs w:val="24"/>
+        </w:rPr>
         <w:t>Matz</w:t>
       </w:r>
       <w:proofErr w:type="spellEnd"/>
       <w:r>
+        <w:rPr>
+          <w:sz w:val="24"/>
+          <w:szCs w:val="24"/>
+        </w:rPr>
         <w:t>” Matsumoto. It is an object oriented language that was designed for productivity and implementing a quality user interface.</w:t>
       </w:r>
       <w:r>
+        <w:rPr>
+          <w:sz w:val="24"/>
+          <w:szCs w:val="24"/>
+        </w:rPr>
         <w:t xml:space="preserve"> </w:t>
       </w:r>
       <w:r>
+        <w:rPr>
+          <w:sz w:val="24"/>
+          <w:szCs w:val="24"/>
+        </w:rPr>
         <w:t xml:space="preserve">Ruby is a dynamic language. </w:t>
       </w:r>
       <w:r>
+        <w:rPr>
+          <w:sz w:val="24"/>
+          <w:szCs w:val="24"/>
+        </w:rPr>
         <w:t>One of the philosophies of Ruby is to focus</w:t>
       </w:r>
       <w:r>
+        <w:rPr>
+          <w:sz w:val="24"/>
+          <w:szCs w:val="24"/>
+        </w:rPr>
         <w:t xml:space="preserve"> on the human coding and not obsess on how fast or efficient the</w:t>
       </w:r>
       <w:r>
+        <w:rPr>
+          <w:sz w:val="24"/>
+          <w:szCs w:val="24"/>
+        </w:rPr>
         <w:t xml:space="preserve"> machines</w:t>
       </w:r>
       <w:r>
+        <w:rPr>
+          <w:sz w:val="24"/>
+          <w:szCs w:val="24"/>
+        </w:rPr>
         <w:t xml:space="preserve"> run</w:t>
       </w:r>
       <w:r>
+        <w:rPr>
+          <w:sz w:val="24"/>
+          <w:szCs w:val="24"/>
+        </w:rPr>
         <w:t>.</w:t>
       </w:r>
       <w:r>
+        <w:rPr>
+          <w:sz w:val="24"/>
+          <w:szCs w:val="24"/>
+        </w:rPr>
         <w:t xml:space="preserve"> </w:t>
       </w:r>
       <w:r>
+        <w:rPr>
+          <w:sz w:val="24"/>
+          <w:szCs w:val="24"/>
+        </w:rPr>
         <w:t xml:space="preserve">Mats followed the principle of least astonishment (POLA) intending that the code should behave in a manner that experienced users could understand. </w:t>
       </w:r>
       <w:r>
+        <w:rPr>
+          <w:sz w:val="24"/>
+          <w:szCs w:val="24"/>
+        </w:rPr>
         <w:t>Ruby is written in the C language. B</w:t>
       </w:r>
       <w:r>
+        <w:rPr>
+          <w:sz w:val="24"/>
+          <w:szCs w:val="24"/>
+        </w:rPr>
         <w:t xml:space="preserve">ackground C code can be seen and, </w:t>
       </w:r>
       <w:r>
+        <w:rPr>
+          <w:sz w:val="24"/>
+          <w:szCs w:val="24"/>
+        </w:rPr>
         <w:t>though highly not recommended, modified. The following is C code for reversing an arr</w:t>
       </w:r>
       <w:r>
+        <w:rPr>
+          <w:sz w:val="24"/>
+          <w:szCs w:val="24"/>
+        </w:rPr>
         <w:t xml:space="preserve">ay in Ruby and demonstrates how C is the underlying language of Ruby and how Ruby used this code to create simpler methods to call. </w:t>
       </w:r>
     </w:p>
@@ -1390,29 +1455,57 @@
       <w:pPr>
         <w:pStyle w:val="NoSpacing"/>
         <w:ind w:left="1440"/>
+        <w:rPr>
+          <w:sz w:val="24"/>
+          <w:szCs w:val="24"/>
+        </w:rPr>
       </w:pPr>
       <w:proofErr w:type="spellStart"/>
       <w:r>
+        <w:rPr>
+          <w:sz w:val="24"/>
+          <w:szCs w:val="24"/>
+        </w:rPr>
         <w:t>rb_ary_reverse_</w:t>
       </w:r>
       <w:proofErr w:type="gramStart"/>
       <w:r>
+        <w:rPr>
+          <w:sz w:val="24"/>
+          <w:szCs w:val="24"/>
+        </w:rPr>
         <w:t>m</w:t>
       </w:r>
       <w:proofErr w:type="spellEnd"/>
       <w:r>
+        <w:rPr>
+          <w:sz w:val="24"/>
+          <w:szCs w:val="24"/>
+        </w:rPr>
         <w:t>(</w:t>
       </w:r>
       <w:proofErr w:type="gramEnd"/>
       <w:r>
+        <w:rPr>
+          <w:sz w:val="24"/>
+          <w:szCs w:val="24"/>
+        </w:rPr>
         <w:t xml:space="preserve">VALUE </w:t>
       </w:r>
       <w:proofErr w:type="spellStart"/>
       <w:r>
+        <w:rPr>
+          <w:sz w:val="24"/>
+          <w:szCs w:val="24"/>
+        </w:rPr>
         <w:t>ary</w:t>
       </w:r>
       <w:proofErr w:type="spellEnd"/>
       <w:r>
+        <w:rPr>
+          <w:sz w:val="24"/>
+          <w:szCs w:val="24"/>
+        </w:rPr>
         <w:t>){</w:t>
       </w:r>
     </w:p>
@@ -1420,32 +1513,64 @@
       <w:pPr>
         <w:pStyle w:val="NoSpacing"/>
         <w:ind w:left="1440"/>
-      </w:pPr>
-      <w:r>
+        <w:rPr>
+          <w:sz w:val="24"/>
+          <w:szCs w:val="24"/>
+        </w:rPr>
+      </w:pPr>
+      <w:r>
+        <w:rPr>
+          <w:sz w:val="24"/>
+          <w:szCs w:val="24"/>
+        </w:rPr>
         <w:tab/>
       </w:r>
       <w:proofErr w:type="gramStart"/>
       <w:r>
+        <w:rPr>
+          <w:sz w:val="24"/>
+          <w:szCs w:val="24"/>
+        </w:rPr>
         <w:t>long</w:t>
       </w:r>
       <w:proofErr w:type="gramEnd"/>
       <w:r>
+        <w:rPr>
+          <w:sz w:val="24"/>
+          <w:szCs w:val="24"/>
+        </w:rPr>
         <w:t xml:space="preserve"> </w:t>
       </w:r>
       <w:proofErr w:type="spellStart"/>
       <w:r>
+        <w:rPr>
+          <w:sz w:val="24"/>
+          <w:szCs w:val="24"/>
+        </w:rPr>
         <w:t>len</w:t>
       </w:r>
       <w:proofErr w:type="spellEnd"/>
       <w:r>
+        <w:rPr>
+          <w:sz w:val="24"/>
+          <w:szCs w:val="24"/>
+        </w:rPr>
         <w:t xml:space="preserve"> = RARRY_LEN(</w:t>
       </w:r>
       <w:proofErr w:type="spellStart"/>
       <w:r>
+        <w:rPr>
+          <w:sz w:val="24"/>
+          <w:szCs w:val="24"/>
+        </w:rPr>
         <w:t>ary</w:t>
       </w:r>
       <w:proofErr w:type="spellEnd"/>
       <w:r>
+        <w:rPr>
+          <w:sz w:val="24"/>
+          <w:szCs w:val="24"/>
+        </w:rPr>
         <w:t>);</w:t>
       </w:r>
     </w:p>
@@ -1453,22 +1578,42 @@
       <w:pPr>
         <w:pStyle w:val="NoSpacing"/>
         <w:ind w:left="1440"/>
-      </w:pPr>
-      <w:r>
+        <w:rPr>
+          <w:sz w:val="24"/>
+          <w:szCs w:val="24"/>
+        </w:rPr>
+      </w:pPr>
+      <w:r>
+        <w:rPr>
+          <w:sz w:val="24"/>
+          <w:szCs w:val="24"/>
+        </w:rPr>
         <w:tab/>
         <w:t>VALUE dup = rb_ary_</w:t>
       </w:r>
       <w:proofErr w:type="gramStart"/>
       <w:r>
+        <w:rPr>
+          <w:sz w:val="24"/>
+          <w:szCs w:val="24"/>
+        </w:rPr>
         <w:t>new2(</w:t>
       </w:r>
       <w:proofErr w:type="spellStart"/>
       <w:proofErr w:type="gramEnd"/>
       <w:r>
+        <w:rPr>
+          <w:sz w:val="24"/>
+          <w:szCs w:val="24"/>
+        </w:rPr>
         <w:t>len</w:t>
       </w:r>
       <w:proofErr w:type="spellEnd"/>
       <w:r>
+        <w:rPr>
+          <w:sz w:val="24"/>
+          <w:szCs w:val="24"/>
+        </w:rPr>
         <w:t>):</w:t>
       </w:r>
     </w:p>
@@ -1476,8 +1621,16 @@
       <w:pPr>
         <w:pStyle w:val="NoSpacing"/>
         <w:ind w:left="1440"/>
-      </w:pPr>
-      <w:r>
+        <w:rPr>
+          <w:sz w:val="24"/>
+          <w:szCs w:val="24"/>
+        </w:rPr>
+      </w:pPr>
+      <w:r>
+        <w:rPr>
+          <w:sz w:val="24"/>
+          <w:szCs w:val="24"/>
+        </w:rPr>
         <w:tab/>
       </w:r>
     </w:p>
@@ -1485,21 +1638,41 @@
       <w:pPr>
         <w:pStyle w:val="NoSpacing"/>
         <w:ind w:left="1440"/>
-      </w:pPr>
-      <w:r>
+        <w:rPr>
+          <w:sz w:val="24"/>
+          <w:szCs w:val="24"/>
+        </w:rPr>
+      </w:pPr>
+      <w:r>
+        <w:rPr>
+          <w:sz w:val="24"/>
+          <w:szCs w:val="24"/>
+        </w:rPr>
         <w:tab/>
         <w:t>If (</w:t>
       </w:r>
       <w:proofErr w:type="spellStart"/>
       <w:r>
+        <w:rPr>
+          <w:sz w:val="24"/>
+          <w:szCs w:val="24"/>
+        </w:rPr>
         <w:t>len</w:t>
       </w:r>
       <w:proofErr w:type="spellEnd"/>
       <w:r>
+        <w:rPr>
+          <w:sz w:val="24"/>
+          <w:szCs w:val="24"/>
+        </w:rPr>
         <w:t xml:space="preserve"> &gt; 0</w:t>
       </w:r>
       <w:proofErr w:type="gramStart"/>
       <w:r>
+        <w:rPr>
+          <w:sz w:val="24"/>
+          <w:szCs w:val="24"/>
+        </w:rPr>
         <w:t>){</w:t>
       </w:r>
       <w:proofErr w:type="gramEnd"/>
@@ -1508,32 +1681,64 @@
       <w:pPr>
         <w:pStyle w:val="NoSpacing"/>
         <w:ind w:left="1440"/>
-      </w:pPr>
-      <w:r>
+        <w:rPr>
+          <w:sz w:val="24"/>
+          <w:szCs w:val="24"/>
+        </w:rPr>
+      </w:pPr>
+      <w:r>
+        <w:rPr>
+          <w:sz w:val="24"/>
+          <w:szCs w:val="24"/>
+        </w:rPr>
         <w:tab/>
       </w:r>
       <w:r>
+        <w:rPr>
+          <w:sz w:val="24"/>
+          <w:szCs w:val="24"/>
+        </w:rPr>
         <w:tab/>
       </w:r>
       <w:proofErr w:type="spellStart"/>
       <w:proofErr w:type="gramStart"/>
       <w:r>
+        <w:rPr>
+          <w:sz w:val="24"/>
+          <w:szCs w:val="24"/>
+        </w:rPr>
         <w:t>Const</w:t>
       </w:r>
       <w:proofErr w:type="spellEnd"/>
       <w:r>
+        <w:rPr>
+          <w:sz w:val="24"/>
+          <w:szCs w:val="24"/>
+        </w:rPr>
         <w:t xml:space="preserve">  VALUE</w:t>
       </w:r>
       <w:proofErr w:type="gramEnd"/>
       <w:r>
+        <w:rPr>
+          <w:sz w:val="24"/>
+          <w:szCs w:val="24"/>
+        </w:rPr>
         <w:t xml:space="preserve"> *P1 = RARRY_CONST_PTR(dup) + </w:t>
       </w:r>
       <w:proofErr w:type="spellStart"/>
       <w:r>
+        <w:rPr>
+          <w:sz w:val="24"/>
+          <w:szCs w:val="24"/>
+        </w:rPr>
         <w:t>len</w:t>
       </w:r>
       <w:proofErr w:type="spellEnd"/>
       <w:r>
+        <w:rPr>
+          <w:sz w:val="24"/>
+          <w:szCs w:val="24"/>
+        </w:rPr>
         <w:t xml:space="preserve"> – 1</w:t>
       </w:r>
     </w:p>
@@ -1541,28 +1746,56 @@
       <w:pPr>
         <w:pStyle w:val="NoSpacing"/>
         <w:ind w:left="1440"/>
-      </w:pPr>
-      <w:r>
+        <w:rPr>
+          <w:sz w:val="24"/>
+          <w:szCs w:val="24"/>
+        </w:rPr>
+      </w:pPr>
+      <w:r>
+        <w:rPr>
+          <w:sz w:val="24"/>
+          <w:szCs w:val="24"/>
+        </w:rPr>
         <w:tab/>
       </w:r>
       <w:r>
+        <w:rPr>
+          <w:sz w:val="24"/>
+          <w:szCs w:val="24"/>
+        </w:rPr>
         <w:tab/>
         <w:t>VALUE *p2 = (VALUE *</w:t>
       </w:r>
       <w:proofErr w:type="gramStart"/>
       <w:r>
+        <w:rPr>
+          <w:sz w:val="24"/>
+          <w:szCs w:val="24"/>
+        </w:rPr>
         <w:t>)RARRY</w:t>
       </w:r>
       <w:proofErr w:type="gramEnd"/>
       <w:r>
+        <w:rPr>
+          <w:sz w:val="24"/>
+          <w:szCs w:val="24"/>
+        </w:rPr>
         <w:t xml:space="preserve">_CONST_PTR(dup) + </w:t>
       </w:r>
       <w:proofErr w:type="spellStart"/>
       <w:r>
+        <w:rPr>
+          <w:sz w:val="24"/>
+          <w:szCs w:val="24"/>
+        </w:rPr>
         <w:t>len</w:t>
       </w:r>
       <w:proofErr w:type="spellEnd"/>
       <w:r>
+        <w:rPr>
+          <w:sz w:val="24"/>
+          <w:szCs w:val="24"/>
+        </w:rPr>
         <w:t xml:space="preserve"> – 1;</w:t>
       </w:r>
     </w:p>
@@ -1570,27 +1803,55 @@
       <w:pPr>
         <w:pStyle w:val="NoSpacing"/>
         <w:ind w:left="1440"/>
-      </w:pPr>
-      <w:r>
+        <w:rPr>
+          <w:sz w:val="24"/>
+          <w:szCs w:val="24"/>
+        </w:rPr>
+      </w:pPr>
+      <w:r>
+        <w:rPr>
+          <w:sz w:val="24"/>
+          <w:szCs w:val="24"/>
+        </w:rPr>
         <w:tab/>
       </w:r>
       <w:r>
+        <w:rPr>
+          <w:sz w:val="24"/>
+          <w:szCs w:val="24"/>
+        </w:rPr>
         <w:tab/>
       </w:r>
       <w:proofErr w:type="gramStart"/>
       <w:r>
+        <w:rPr>
+          <w:sz w:val="24"/>
+          <w:szCs w:val="24"/>
+        </w:rPr>
         <w:t>do</w:t>
       </w:r>
       <w:proofErr w:type="gramEnd"/>
       <w:r>
+        <w:rPr>
+          <w:sz w:val="24"/>
+          <w:szCs w:val="24"/>
+        </w:rPr>
         <w:t xml:space="preserve"> *p2-- =  *p1++; while (--</w:t>
       </w:r>
       <w:proofErr w:type="spellStart"/>
       <w:r>
+        <w:rPr>
+          <w:sz w:val="24"/>
+          <w:szCs w:val="24"/>
+        </w:rPr>
         <w:t>len</w:t>
       </w:r>
       <w:proofErr w:type="spellEnd"/>
       <w:r>
+        <w:rPr>
+          <w:sz w:val="24"/>
+          <w:szCs w:val="24"/>
+        </w:rPr>
         <w:t xml:space="preserve"> &gt; 0);</w:t>
       </w:r>
     </w:p>
@@ -1598,8 +1859,16 @@
       <w:pPr>
         <w:pStyle w:val="NoSpacing"/>
         <w:ind w:left="1440"/>
-      </w:pPr>
-      <w:r>
+        <w:rPr>
+          <w:sz w:val="24"/>
+          <w:szCs w:val="24"/>
+        </w:rPr>
+      </w:pPr>
+      <w:r>
+        <w:rPr>
+          <w:sz w:val="24"/>
+          <w:szCs w:val="24"/>
+        </w:rPr>
         <w:tab/>
         <w:t>}</w:t>
       </w:r>
@@ -1608,25 +1877,49 @@
       <w:pPr>
         <w:pStyle w:val="NoSpacing"/>
         <w:ind w:left="1440"/>
-      </w:pPr>
-      <w:r>
+        <w:rPr>
+          <w:sz w:val="24"/>
+          <w:szCs w:val="24"/>
+        </w:rPr>
+      </w:pPr>
+      <w:r>
+        <w:rPr>
+          <w:sz w:val="24"/>
+          <w:szCs w:val="24"/>
+        </w:rPr>
         <w:tab/>
         <w:t>ARRY_SET_</w:t>
       </w:r>
       <w:proofErr w:type="gramStart"/>
       <w:r>
+        <w:rPr>
+          <w:sz w:val="24"/>
+          <w:szCs w:val="24"/>
+        </w:rPr>
         <w:t>LEN(</w:t>
       </w:r>
       <w:proofErr w:type="gramEnd"/>
       <w:r>
+        <w:rPr>
+          <w:sz w:val="24"/>
+          <w:szCs w:val="24"/>
+        </w:rPr>
         <w:t>dup, RARRY_LEN(</w:t>
       </w:r>
       <w:proofErr w:type="spellStart"/>
       <w:r>
+        <w:rPr>
+          <w:sz w:val="24"/>
+          <w:szCs w:val="24"/>
+        </w:rPr>
         <w:t>ary</w:t>
       </w:r>
       <w:proofErr w:type="spellEnd"/>
       <w:r>
+        <w:rPr>
+          <w:sz w:val="24"/>
+          <w:szCs w:val="24"/>
+        </w:rPr>
         <w:t>));</w:t>
       </w:r>
     </w:p>
@@ -1634,8 +1927,16 @@
       <w:pPr>
         <w:pStyle w:val="NoSpacing"/>
         <w:ind w:left="1440"/>
-      </w:pPr>
-      <w:r>
+        <w:rPr>
+          <w:sz w:val="24"/>
+          <w:szCs w:val="24"/>
+        </w:rPr>
+      </w:pPr>
+      <w:r>
+        <w:rPr>
+          <w:sz w:val="24"/>
+          <w:szCs w:val="24"/>
+        </w:rPr>
         <w:tab/>
         <w:t>Return dup;</w:t>
       </w:r>
@@ -1644,13 +1945,23 @@
       <w:pPr>
         <w:pStyle w:val="NoSpacing"/>
         <w:ind w:left="1440"/>
-      </w:pPr>
-      <w:r>
+        <w:rPr>
+          <w:sz w:val="24"/>
+          <w:szCs w:val="24"/>
+        </w:rPr>
+      </w:pPr>
+      <w:r>
+        <w:rPr>
+          <w:sz w:val="24"/>
+          <w:szCs w:val="24"/>
+        </w:rPr>
         <w:t>}</w:t>
       </w:r>
       <w:r>
         <w:rPr>
           <w:rStyle w:val="FootnoteReference"/>
+          <w:sz w:val="24"/>
+          <w:szCs w:val="24"/>
         </w:rPr>
         <w:footnoteReference w:id="1"/>
       </w:r>
@@ -1682,7 +1993,7 @@
           <w:szCs w:val="32"/>
         </w:rPr>
       </w:pPr>
-      <w:bookmarkStart w:id="4" w:name="_Toc433050775"/>
+      <w:bookmarkStart w:id="3" w:name="_Toc433050775"/>
       <w:r>
         <w:rPr>
           <w:sz w:val="32"/>
@@ -1690,7 +2001,7 @@
         </w:rPr>
         <w:t>Ruby on Rails</w:t>
       </w:r>
-      <w:bookmarkEnd w:id="4"/>
+      <w:bookmarkEnd w:id="3"/>
     </w:p>
     <w:p>
       <w:pPr>
@@ -1764,7 +2075,7 @@
           <w:sz w:val="24"/>
           <w:szCs w:val="24"/>
         </w:rPr>
-        <w:t xml:space="preserve">Rails is a model-view-controller (MVC) framework. It is written in Ruby and includes structures for web pages, databases, and web services. Common web formats like JSON, XML, HTML, CSS, and JavaScript are all supported. </w:t>
+        <w:t xml:space="preserve">Rails is a model-view-controller (MVC) framework. It is written in Ruby and includes </w:t>
       </w:r>
       <w:r>
         <w:rPr>
@@ -1773,6 +2084,16 @@
           <w:sz w:val="24"/>
           <w:szCs w:val="24"/>
         </w:rPr>
+        <w:lastRenderedPageBreak/>
+        <w:t xml:space="preserve">structures for web pages, databases, and web services. Common web formats like JSON, XML, HTML, CSS, and JavaScript are all supported. </w:t>
+      </w:r>
+      <w:r>
+        <w:rPr>
+          <w:rFonts w:ascii="Times New Roman" w:hAnsi="Times New Roman" w:cs="Times New Roman"/>
+          <w:color w:val="000000"/>
+          <w:sz w:val="24"/>
+          <w:szCs w:val="24"/>
+        </w:rPr>
         <w:t xml:space="preserve">Rails favors a convention over configuration development philosophy. Convention over configuration tries to reduce the number of decisions a developer needs to make gaining simplicity but not losing flexibility in the code. Some well-known companies use Rails for example GitHub, Shopify, and initially </w:t>
       </w:r>
       <w:proofErr w:type="gramStart"/>
@@ -1811,7 +2132,6 @@
           <w:sz w:val="24"/>
           <w:szCs w:val="24"/>
         </w:rPr>
-        <w:lastRenderedPageBreak/>
         <w:t xml:space="preserve">This is often a source of criticism of Rails but the reality </w:t>
       </w:r>
       <w:r>
@@ -1886,7 +2206,7 @@
           <w:szCs w:val="32"/>
         </w:rPr>
       </w:pPr>
-      <w:bookmarkStart w:id="5" w:name="_Toc433050776"/>
+      <w:bookmarkStart w:id="4" w:name="_Toc433050776"/>
       <w:r>
         <w:rPr>
           <w:sz w:val="32"/>
@@ -1894,7 +2214,7 @@
         </w:rPr>
         <w:t>Git and GitHub</w:t>
       </w:r>
-      <w:bookmarkEnd w:id="5"/>
+      <w:bookmarkEnd w:id="4"/>
     </w:p>
     <w:p>
       <w:pPr>
@@ -1951,7 +2271,64 @@
           <w:sz w:val="24"/>
           <w:szCs w:val="24"/>
         </w:rPr>
-        <w:t xml:space="preserve">is maintained with a hash. The user is able to “revert” to one of these “commit” positions if future versions are lost, corrupted, or any other reason. These actions are stored locally </w:t>
+        <w:t xml:space="preserve">is maintained with a hash. </w:t>
+      </w:r>
+      <w:r>
+        <w:rPr>
+          <w:sz w:val="24"/>
+          <w:szCs w:val="24"/>
+        </w:rPr>
+        <w:t xml:space="preserve">The use of a hash makes it very unlikely that there will be any errors in the downloaded files. </w:t>
+      </w:r>
+      <w:r>
+        <w:rPr>
+          <w:sz w:val="24"/>
+          <w:szCs w:val="24"/>
+        </w:rPr>
+        <w:t>The user is able to “revert” to one of these “commit” positions if future versions are lost, corrupted, or any other reason. These actions are stored locall</w:t>
+      </w:r>
+      <w:r>
+        <w:rPr>
+          <w:sz w:val="24"/>
+          <w:szCs w:val="24"/>
+        </w:rPr>
+        <w:t xml:space="preserve">y. Another benefit of Git is its ability to create branches. This is good for having multiple people work on the same project at the same time or to experiment with some code. </w:t>
+      </w:r>
+    </w:p>
+    <w:p>
+      <w:pPr>
+        <w:rPr>
+          <w:sz w:val="24"/>
+          <w:szCs w:val="24"/>
+        </w:rPr>
+      </w:pPr>
+      <w:r>
+        <w:rPr>
+          <w:sz w:val="24"/>
+          <w:szCs w:val="24"/>
+        </w:rPr>
+        <w:t>Git can be a challenging program to set up and work with. There are many steps along the way that require previous actions to have been performed. Plus trying to execute a comma</w:t>
+      </w:r>
+      <w:r>
+        <w:rPr>
+          <w:sz w:val="24"/>
+          <w:szCs w:val="24"/>
+        </w:rPr>
+        <w:t xml:space="preserve">nd on the wrong item or in the wrong place can cause problems. To start for the first time with a repository one “git clone” it to the desired location. From then on out to get the latest version the command “git pull” is used while in the correct repository. </w:t>
+      </w:r>
+      <w:r>
+        <w:rPr>
+          <w:sz w:val="24"/>
+          <w:szCs w:val="24"/>
+        </w:rPr>
+        <w:t xml:space="preserve"> </w:t>
+      </w:r>
+      <w:r>
+        <w:rPr>
+          <w:sz w:val="24"/>
+          <w:szCs w:val="24"/>
+        </w:rPr>
+        <w:t xml:space="preserve">I cloned a repository into an already existing repository. Though this can be done it causes confusion and update issues with each repository. To repair the problem I one luckily knew I created a problem, had not made many changes, and stopped making changes to the files. I was able to remove the second repository and then revert back to an earlier version that was stable. </w:t>
       </w:r>
     </w:p>
     <w:p>
@@ -1974,6 +2351,13 @@
           <w:szCs w:val="24"/>
         </w:rPr>
         <w:t xml:space="preserve">repositories can be accessed by anyone and are frequently used for communal projects. GitHub also offers some social functions like feeds, followers, a social network graph, and other elements. </w:t>
+      </w:r>
+      <w:r>
+        <w:rPr>
+          <w:sz w:val="24"/>
+          <w:szCs w:val="24"/>
+        </w:rPr>
+        <w:t>Repositories can be pulled to anywhere from GitHub making it a valuable tool for working from many different locations. The worker only needs to install Git and have the proper access to download the repository</w:t>
       </w:r>
     </w:p>
     <w:p>
@@ -1995,7 +2379,7 @@
           <w:szCs w:val="32"/>
         </w:rPr>
       </w:pPr>
-      <w:bookmarkStart w:id="6" w:name="_Toc433050777"/>
+      <w:bookmarkStart w:id="5" w:name="_Toc433050777"/>
       <w:r>
         <w:rPr>
           <w:color w:val="2E74B5" w:themeColor="accent1" w:themeShade="BF"/>
@@ -2004,23 +2388,47 @@
         </w:rPr>
         <w:t>Software Framework</w:t>
       </w:r>
-      <w:bookmarkEnd w:id="6"/>
-    </w:p>
-    <w:p>
-      <w:pPr>
-        <w:rPr>
-          <w:rFonts w:ascii="Times New Roman" w:hAnsi="Times New Roman" w:cs="Times New Roman"/>
-          <w:sz w:val="24"/>
-          <w:szCs w:val="24"/>
-        </w:rPr>
-      </w:pPr>
-      <w:r>
-        <w:rPr>
-          <w:rFonts w:ascii="Times New Roman" w:hAnsi="Times New Roman" w:cs="Times New Roman"/>
-          <w:sz w:val="24"/>
-          <w:szCs w:val="24"/>
-        </w:rPr>
-        <w:t xml:space="preserve">Frameworks are a beginning skeletal structure of a program that can then be modified for customization. They consist of the code most often needed for its particular niche. </w:t>
+      <w:bookmarkEnd w:id="5"/>
+    </w:p>
+    <w:p>
+      <w:pPr>
+        <w:rPr>
+          <w:rFonts w:ascii="Times New Roman" w:hAnsi="Times New Roman" w:cs="Times New Roman"/>
+          <w:sz w:val="24"/>
+          <w:szCs w:val="24"/>
+        </w:rPr>
+      </w:pPr>
+      <w:r>
+        <w:rPr>
+          <w:rFonts w:ascii="Times New Roman" w:hAnsi="Times New Roman" w:cs="Times New Roman"/>
+          <w:sz w:val="24"/>
+          <w:szCs w:val="24"/>
+        </w:rPr>
+        <w:t xml:space="preserve">Frameworks are a beginning skeletal structure of a program that can then be modified for customization. They consist of the code most often needed for </w:t>
+      </w:r>
+      <w:r>
+        <w:rPr>
+          <w:rFonts w:ascii="Times New Roman" w:hAnsi="Times New Roman" w:cs="Times New Roman"/>
+          <w:sz w:val="24"/>
+          <w:szCs w:val="24"/>
+        </w:rPr>
+        <w:t>the specific need</w:t>
+      </w:r>
+      <w:r>
+        <w:rPr>
+          <w:rFonts w:ascii="Times New Roman" w:hAnsi="Times New Roman" w:cs="Times New Roman"/>
+          <w:sz w:val="24"/>
+          <w:szCs w:val="24"/>
+        </w:rPr>
+        <w:t xml:space="preserve">. </w:t>
+      </w:r>
+      <w:r>
+        <w:rPr>
+          <w:rFonts w:ascii="Times New Roman" w:hAnsi="Times New Roman" w:cs="Times New Roman"/>
+          <w:sz w:val="24"/>
+          <w:szCs w:val="24"/>
+        </w:rPr>
+        <w:t xml:space="preserve">There are many frameworks covering many different applications such as webpages, Computer Aided Design, Scientific computing, general UI applications and others. </w:t>
       </w:r>
       <w:r>
         <w:rPr>
@@ -2044,7 +2452,16 @@
           <w:sz w:val="24"/>
           <w:szCs w:val="24"/>
         </w:rPr>
-        <w:t xml:space="preserve">Frameworks are beneficial to the coding process because they speed up application development, use reliable code, </w:t>
+        <w:t xml:space="preserve">Frameworks are beneficial to the coding process because they </w:t>
+      </w:r>
+      <w:r>
+        <w:rPr>
+          <w:rFonts w:ascii="Times New Roman" w:hAnsi="Times New Roman" w:cs="Times New Roman"/>
+          <w:sz w:val="24"/>
+          <w:szCs w:val="24"/>
+        </w:rPr>
+        <w:lastRenderedPageBreak/>
+        <w:t xml:space="preserve">speed up application development, use reliable code, </w:t>
       </w:r>
       <w:r>
         <w:rPr>
@@ -2077,6 +2494,14 @@
           <w:szCs w:val="24"/>
         </w:rPr>
         <w:t xml:space="preserve"> </w:t>
+      </w:r>
+      <w:r>
+        <w:rPr>
+          <w:rFonts w:ascii="Times New Roman" w:hAnsi="Times New Roman" w:cs="Times New Roman"/>
+          <w:sz w:val="24"/>
+          <w:szCs w:val="24"/>
+        </w:rPr>
+        <w:t xml:space="preserve">The architecture of these frame works consist of “frozen spots” and “hot spots”. The “frozen spots” manage the overall architecture the software. And in the “hot spots” the user customization occurs. </w:t>
       </w:r>
     </w:p>
     <w:p>
@@ -2087,7 +2512,7 @@
           <w:szCs w:val="32"/>
         </w:rPr>
       </w:pPr>
-      <w:bookmarkStart w:id="7" w:name="_Toc433050778"/>
+      <w:bookmarkStart w:id="6" w:name="_Toc433050778"/>
       <w:r>
         <w:rPr>
           <w:sz w:val="32"/>
@@ -2095,7 +2520,7 @@
         </w:rPr>
         <w:t>Model-View-Controller (MVC)</w:t>
       </w:r>
-      <w:bookmarkEnd w:id="7"/>
+      <w:bookmarkEnd w:id="6"/>
     </w:p>
     <w:p>
       <w:pPr>
@@ -2235,7 +2660,7 @@
           <w:szCs w:val="56"/>
         </w:rPr>
       </w:pPr>
-      <w:bookmarkStart w:id="8" w:name="_Toc433050779"/>
+      <w:bookmarkStart w:id="7" w:name="_Toc433050779"/>
       <w:r>
         <w:rPr>
           <w:sz w:val="56"/>
@@ -2243,7 +2668,7 @@
         </w:rPr>
         <w:t>Data Sources</w:t>
       </w:r>
-      <w:bookmarkEnd w:id="8"/>
+      <w:bookmarkEnd w:id="7"/>
     </w:p>
     <w:p>
       <w:pPr>
@@ -2253,14 +2678,14 @@
           <w:numId w:val="0"/>
         </w:numPr>
       </w:pPr>
-      <w:bookmarkStart w:id="9" w:name="_Toc433050780"/>
+      <w:bookmarkStart w:id="8" w:name="_Toc433050780"/>
       <w:r>
         <w:t>3.1 National Oceanic and Atmospheric Administration</w:t>
       </w:r>
       <w:r>
         <w:t xml:space="preserve"> (NOAA)</w:t>
       </w:r>
-      <w:bookmarkEnd w:id="9"/>
+      <w:bookmarkEnd w:id="8"/>
     </w:p>
     <w:p>
       <w:pPr>
@@ -2340,16 +2765,7 @@
           <w:sz w:val="24"/>
           <w:szCs w:val="24"/>
         </w:rPr>
-        <w:t xml:space="preserve">This program will connect with the National </w:t>
-      </w:r>
-      <w:r>
-        <w:rPr>
-          <w:rFonts w:ascii="Times New Roman" w:hAnsi="Times New Roman" w:cs="Times New Roman"/>
-          <w:sz w:val="24"/>
-          <w:szCs w:val="24"/>
-        </w:rPr>
-        <w:lastRenderedPageBreak/>
-        <w:t xml:space="preserve">Oceanic and Atmospheric Administration API for the National Digital Weather Forecast Database. NOAA uses a Simple Object Access Protocol (SOAP) to generate XML files that can be parsed for the desired information. </w:t>
+        <w:t xml:space="preserve">This program will connect with the National Oceanic and Atmospheric Administration API for the National Digital Weather Forecast Database. NOAA uses a Simple Object Access Protocol (SOAP) to generate XML files that can be parsed for the desired information. </w:t>
       </w:r>
     </w:p>
     <w:p>
@@ -2361,94 +2777,22 @@
         </w:numPr>
         <w:ind w:left="432" w:hanging="432"/>
       </w:pPr>
-      <w:bookmarkStart w:id="10" w:name="_Toc433050781"/>
+      <w:bookmarkStart w:id="9" w:name="_Toc433050781"/>
       <w:r>
         <w:t>3.2 California Department of Transportation</w:t>
       </w:r>
       <w:r>
         <w:t xml:space="preserve"> (Caltrans)</w:t>
       </w:r>
-      <w:bookmarkEnd w:id="10"/>
-    </w:p>
-    <w:p>
-      <w:pPr>
-        <w:rPr>
-          <w:rFonts w:ascii="Times New Roman" w:hAnsi="Times New Roman" w:cs="Times New Roman"/>
-          <w:sz w:val="24"/>
-          <w:szCs w:val="24"/>
-        </w:rPr>
-      </w:pPr>
-      <w:r>
-        <w:rPr>
-          <w:rFonts w:ascii="Times New Roman" w:hAnsi="Times New Roman" w:cs="Times New Roman"/>
-          <w:sz w:val="24"/>
-          <w:szCs w:val="24"/>
-        </w:rPr>
-        <w:t>Caltrans has a variety of tools to help the driver navigate from point A to point B. Some of these include road maps, highway conditions, construction alerts, road closer alerts, chain restrictions</w:t>
-      </w:r>
-      <w:r>
-        <w:rPr>
-          <w:rFonts w:ascii="Times New Roman" w:hAnsi="Times New Roman" w:cs="Times New Roman"/>
-          <w:sz w:val="24"/>
-          <w:szCs w:val="24"/>
-        </w:rPr>
-        <w:t xml:space="preserve">, and other useful data relating to roads in California. </w:t>
-      </w:r>
-      <w:r>
-        <w:rPr>
-          <w:rFonts w:ascii="Times New Roman" w:hAnsi="Times New Roman" w:cs="Times New Roman"/>
-          <w:sz w:val="24"/>
-          <w:szCs w:val="24"/>
-        </w:rPr>
-        <w:t xml:space="preserve">Currently </w:t>
-      </w:r>
-      <w:proofErr w:type="spellStart"/>
-      <w:r>
-        <w:rPr>
-          <w:rFonts w:ascii="Times New Roman" w:hAnsi="Times New Roman" w:cs="Times New Roman"/>
-          <w:sz w:val="24"/>
-          <w:szCs w:val="24"/>
-        </w:rPr>
-        <w:t>Caltras</w:t>
-      </w:r>
-      <w:proofErr w:type="spellEnd"/>
-      <w:r>
-        <w:rPr>
-          <w:rFonts w:ascii="Times New Roman" w:hAnsi="Times New Roman" w:cs="Times New Roman"/>
-          <w:sz w:val="24"/>
-          <w:szCs w:val="24"/>
-        </w:rPr>
-        <w:t xml:space="preserve"> has “Caltrans Earth” which uses Google Earth API but it will be retiring on 12.12.2012 because of security flaws. </w:t>
-      </w:r>
-      <w:r>
-        <w:rPr>
-          <w:rFonts w:ascii="Times New Roman" w:hAnsi="Times New Roman" w:cs="Times New Roman"/>
-          <w:sz w:val="24"/>
-          <w:szCs w:val="24"/>
-        </w:rPr>
-        <w:t>Caltrans does not have an API but does have very stable web pages that contain plain text regarding the road conditions throughout the state. Below is an example of the text reporting style for Caltrans and it</w:t>
-      </w:r>
-      <w:r>
-        <w:rPr>
-          <w:rFonts w:ascii="Times New Roman" w:hAnsi="Times New Roman" w:cs="Times New Roman"/>
-          <w:sz w:val="24"/>
-          <w:szCs w:val="24"/>
-        </w:rPr>
-        <w:t>s</w:t>
-      </w:r>
-      <w:r>
-        <w:rPr>
-          <w:rFonts w:ascii="Times New Roman" w:hAnsi="Times New Roman" w:cs="Times New Roman"/>
-          <w:sz w:val="24"/>
-          <w:szCs w:val="24"/>
-        </w:rPr>
-        <w:t xml:space="preserve"> importance when travelling.</w:t>
-      </w:r>
-    </w:p>
-    <w:p>
-      <w:pPr>
-        <w:pStyle w:val="NoSpacing"/>
-        <w:ind w:left="1440"/>
+      <w:bookmarkEnd w:id="9"/>
+    </w:p>
+    <w:p>
+      <w:pPr>
+        <w:rPr>
+          <w:rFonts w:ascii="Times New Roman" w:hAnsi="Times New Roman" w:cs="Times New Roman"/>
+          <w:sz w:val="24"/>
+          <w:szCs w:val="24"/>
+        </w:rPr>
         <w:sectPr>
           <w:pgSz w:w="12240" w:h="15840"/>
           <w:pgMar w:top="720" w:right="720" w:bottom="821" w:left="720" w:header="720" w:footer="720" w:gutter="0"/>
@@ -2456,6 +2800,96 @@
           <w:docGrid w:linePitch="360"/>
         </w:sectPr>
       </w:pPr>
+      <w:r>
+        <w:rPr>
+          <w:rFonts w:ascii="Times New Roman" w:hAnsi="Times New Roman" w:cs="Times New Roman"/>
+          <w:sz w:val="24"/>
+          <w:szCs w:val="24"/>
+        </w:rPr>
+        <w:t>Caltrans has a variety of tools to help the driver navigate from point A to point B. Some of these include road maps, highway conditions, construction alerts, road closer alerts, chain restrictions</w:t>
+      </w:r>
+      <w:r>
+        <w:rPr>
+          <w:rFonts w:ascii="Times New Roman" w:hAnsi="Times New Roman" w:cs="Times New Roman"/>
+          <w:sz w:val="24"/>
+          <w:szCs w:val="24"/>
+        </w:rPr>
+        <w:t xml:space="preserve">, and other useful data relating to roads in California. </w:t>
+      </w:r>
+      <w:r>
+        <w:rPr>
+          <w:rFonts w:ascii="Times New Roman" w:hAnsi="Times New Roman" w:cs="Times New Roman"/>
+          <w:sz w:val="24"/>
+          <w:szCs w:val="24"/>
+        </w:rPr>
+        <w:t xml:space="preserve">Currently </w:t>
+      </w:r>
+      <w:proofErr w:type="spellStart"/>
+      <w:r>
+        <w:rPr>
+          <w:rFonts w:ascii="Times New Roman" w:hAnsi="Times New Roman" w:cs="Times New Roman"/>
+          <w:sz w:val="24"/>
+          <w:szCs w:val="24"/>
+        </w:rPr>
+        <w:t>Caltras</w:t>
+      </w:r>
+      <w:proofErr w:type="spellEnd"/>
+      <w:r>
+        <w:rPr>
+          <w:rFonts w:ascii="Times New Roman" w:hAnsi="Times New Roman" w:cs="Times New Roman"/>
+          <w:sz w:val="24"/>
+          <w:szCs w:val="24"/>
+        </w:rPr>
+        <w:t xml:space="preserve"> has “Caltrans Earth” which uses Google Earth API but it will be retiring on 12.12.2012 because of security flaws. </w:t>
+      </w:r>
+      <w:r>
+        <w:rPr>
+          <w:rFonts w:ascii="Times New Roman" w:hAnsi="Times New Roman" w:cs="Times New Roman"/>
+          <w:sz w:val="24"/>
+          <w:szCs w:val="24"/>
+        </w:rPr>
+        <w:t>Caltrans does not have an API but does have very stable web pages that contain plain text regarding the road conditions throughout the state. Below is an example of the text reporting style for Caltrans and it</w:t>
+      </w:r>
+      <w:r>
+        <w:rPr>
+          <w:rFonts w:ascii="Times New Roman" w:hAnsi="Times New Roman" w:cs="Times New Roman"/>
+          <w:sz w:val="24"/>
+          <w:szCs w:val="24"/>
+        </w:rPr>
+        <w:t>s</w:t>
+      </w:r>
+      <w:r>
+        <w:rPr>
+          <w:rFonts w:ascii="Times New Roman" w:hAnsi="Times New Roman" w:cs="Times New Roman"/>
+          <w:sz w:val="24"/>
+          <w:szCs w:val="24"/>
+        </w:rPr>
+        <w:t xml:space="preserve"> importance when travelling</w:t>
+      </w:r>
+      <w:r>
+        <w:rPr>
+          <w:rFonts w:ascii="Times New Roman" w:hAnsi="Times New Roman" w:cs="Times New Roman"/>
+          <w:sz w:val="24"/>
+          <w:szCs w:val="24"/>
+        </w:rPr>
+        <w:t>; note the closure of I-80</w:t>
+      </w:r>
+      <w:r>
+        <w:rPr>
+          <w:rFonts w:ascii="Times New Roman" w:hAnsi="Times New Roman" w:cs="Times New Roman"/>
+          <w:sz w:val="24"/>
+          <w:szCs w:val="24"/>
+        </w:rPr>
+        <w:t>.</w:t>
+      </w:r>
+      <w:r>
+        <w:rPr>
+          <w:rFonts w:ascii="Times New Roman" w:hAnsi="Times New Roman" w:cs="Times New Roman"/>
+          <w:sz w:val="24"/>
+          <w:szCs w:val="24"/>
+        </w:rPr>
+        <w:t xml:space="preserve">     </w:t>
+      </w:r>
     </w:p>
     <w:p>
       <w:pPr>
@@ -2645,6 +3079,43 @@
       <w:pPr>
         <w:pStyle w:val="NoSpacing"/>
       </w:pPr>
+      <w:r>
+        <w:rPr>
+          <w:rFonts w:ascii="Times New Roman" w:hAnsi="Times New Roman" w:cs="Times New Roman"/>
+          <w:sz w:val="24"/>
+          <w:szCs w:val="24"/>
+        </w:rPr>
+        <w:t xml:space="preserve">Caltrans has a Commercial Wholesale Web Portal to disseminate some of their data. These include Vehicle Speed and Volume Traffic Data, Closed Circuit Television images, </w:t>
+      </w:r>
+      <w:r>
+        <w:rPr>
+          <w:rFonts w:ascii="Times New Roman" w:hAnsi="Times New Roman" w:cs="Times New Roman"/>
+          <w:sz w:val="24"/>
+          <w:szCs w:val="24"/>
+        </w:rPr>
+        <w:t xml:space="preserve">Changeable Message Sign, Lane Closure System, and Roadside weather Information Systems (RWIS). Barring the (RWIS), this data is not much use for this project. The RWIS data at this time is beyond the scope of this project but may be an important addition especially to mountain travel and for fog alerts in the San Juaquin Valley. Each highway and Interstate in California has a link to a “Current Highway Information – Table Format” page </w:t>
+      </w:r>
+      <w:hyperlink r:id="rId8" w:history="1">
+        <w:r>
+          <w:rPr>
+            <w:rStyle w:val="Hyperlink"/>
+            <w:rFonts w:ascii="Times New Roman" w:hAnsi="Times New Roman" w:cs="Times New Roman"/>
+            <w:sz w:val="24"/>
+            <w:szCs w:val="24"/>
+          </w:rPr>
+          <w:t>http://www.dot.ca.gov/hq/roadinfo/hwytables.htm</w:t>
+        </w:r>
+      </w:hyperlink>
+      <w:r>
+        <w:rPr>
+          <w:rFonts w:ascii="Times New Roman" w:hAnsi="Times New Roman" w:cs="Times New Roman"/>
+          <w:sz w:val="24"/>
+          <w:szCs w:val="24"/>
+        </w:rPr>
+        <w:t xml:space="preserve">. Here each route has a link to its own page displaying the current highway conditions. This is updated no more than once an hour. There is a file that has all the updates for each highway and the date/time of the update. </w:t>
+      </w:r>
+      <w:bookmarkStart w:id="10" w:name="_GoBack"/>
+      <w:bookmarkEnd w:id="10"/>
     </w:p>
     <w:sectPr>
       <w:pgSz w:w="12240" w:h="15840"/>
@@ -4215,7 +4686,7 @@
 </file>
 
 <file path=customXml/itemProps1.xml><?xml version="1.0" encoding="utf-8"?>
-<ds:datastoreItem xmlns:ds="http://schemas.openxmlformats.org/officeDocument/2006/customXml" ds:itemID="{1FB42973-8667-4557-960C-1ABC4B344C0C}">
+<ds:datastoreItem xmlns:ds="http://schemas.openxmlformats.org/officeDocument/2006/customXml" ds:itemID="{1AC26FC8-B2FC-43DD-817C-0E195EE75900}">
   <ds:schemaRefs>
     <ds:schemaRef ds:uri="http://schemas.openxmlformats.org/officeDocument/2006/bibliography"/>
   </ds:schemaRefs>

</xml_diff>

<commit_message>
Adjusted table of contents
</commit_message>
<xml_diff>
--- a/Road_Trip_Report.docx
+++ b/Road_Trip_Report.docx
@@ -46,8 +46,6 @@
           <w:r>
             <w:t>Contents</w:t>
           </w:r>
-          <w:bookmarkStart w:id="0" w:name="_GoBack"/>
-          <w:bookmarkEnd w:id="0"/>
         </w:p>
         <w:p>
           <w:pPr>
@@ -70,13 +68,145 @@
           <w:r>
             <w:fldChar w:fldCharType="separate"/>
           </w:r>
-          <w:hyperlink w:anchor="_Toc433050772" w:history="1">
+          <w:bookmarkStart w:id="0" w:name="_GoBack"/>
+          <w:bookmarkEnd w:id="0"/>
+          <w:r>
+            <w:rPr>
+              <w:rStyle w:val="Hyperlink"/>
+              <w:noProof/>
+            </w:rPr>
+            <w:fldChar w:fldCharType="begin"/>
+          </w:r>
+          <w:r>
+            <w:rPr>
+              <w:rStyle w:val="Hyperlink"/>
+              <w:noProof/>
+            </w:rPr>
+            <w:instrText xml:space="preserve"> </w:instrText>
+          </w:r>
+          <w:r>
+            <w:rPr>
+              <w:noProof/>
+            </w:rPr>
+            <w:instrText>HYPERLINK \l "_Toc433884779"</w:instrText>
+          </w:r>
+          <w:r>
+            <w:rPr>
+              <w:rStyle w:val="Hyperlink"/>
+              <w:noProof/>
+            </w:rPr>
+            <w:instrText xml:space="preserve"> </w:instrText>
+          </w:r>
+          <w:r>
+            <w:rPr>
+              <w:rStyle w:val="Hyperlink"/>
+              <w:noProof/>
+            </w:rPr>
+          </w:r>
+          <w:r>
+            <w:rPr>
+              <w:rStyle w:val="Hyperlink"/>
+              <w:noProof/>
+            </w:rPr>
+            <w:fldChar w:fldCharType="separate"/>
+          </w:r>
+          <w:r>
+            <w:rPr>
+              <w:rStyle w:val="Hyperlink"/>
+              <w:noProof/>
+            </w:rPr>
+            <w:t>1</w:t>
+          </w:r>
+          <w:r>
+            <w:rPr>
+              <w:rFonts w:cstheme="minorBidi"/>
+              <w:noProof/>
+            </w:rPr>
+            <w:tab/>
+          </w:r>
+          <w:r>
+            <w:rPr>
+              <w:rStyle w:val="Hyperlink"/>
+              <w:noProof/>
+            </w:rPr>
+            <w:t>Introduction</w:t>
+          </w:r>
+          <w:r>
+            <w:rPr>
+              <w:noProof/>
+              <w:webHidden/>
+            </w:rPr>
+            <w:tab/>
+          </w:r>
+          <w:r>
+            <w:rPr>
+              <w:noProof/>
+              <w:webHidden/>
+            </w:rPr>
+            <w:fldChar w:fldCharType="begin"/>
+          </w:r>
+          <w:r>
+            <w:rPr>
+              <w:noProof/>
+              <w:webHidden/>
+            </w:rPr>
+            <w:instrText xml:space="preserve"> PAGEREF _Toc433884779 \h </w:instrText>
+          </w:r>
+          <w:r>
+            <w:rPr>
+              <w:noProof/>
+              <w:webHidden/>
+            </w:rPr>
+          </w:r>
+          <w:r>
+            <w:rPr>
+              <w:noProof/>
+              <w:webHidden/>
+            </w:rPr>
+            <w:fldChar w:fldCharType="separate"/>
+          </w:r>
+          <w:r>
+            <w:rPr>
+              <w:noProof/>
+              <w:webHidden/>
+            </w:rPr>
+            <w:t>1</w:t>
+          </w:r>
+          <w:r>
+            <w:rPr>
+              <w:noProof/>
+              <w:webHidden/>
+            </w:rPr>
+            <w:fldChar w:fldCharType="end"/>
+          </w:r>
+          <w:r>
+            <w:rPr>
+              <w:rStyle w:val="Hyperlink"/>
+              <w:noProof/>
+            </w:rPr>
+            <w:fldChar w:fldCharType="end"/>
+          </w:r>
+        </w:p>
+        <w:p>
+          <w:pPr>
+            <w:pStyle w:val="TOC1"/>
+            <w:tabs>
+              <w:tab w:val="left" w:pos="440"/>
+              <w:tab w:val="right" w:leader="dot" w:pos="10790"/>
+            </w:tabs>
+            <w:rPr>
+              <w:rFonts w:cstheme="minorBidi"/>
+              <w:noProof/>
+            </w:rPr>
+          </w:pPr>
+          <w:hyperlink w:anchor="_Toc433884780" w:history="1">
             <w:r>
               <w:rPr>
                 <w:rStyle w:val="Hyperlink"/>
-                <w:noProof/>
-              </w:rPr>
-              <w:t>1</w:t>
+                <w:rFonts w:ascii="Times New Roman" w:hAnsi="Times New Roman"/>
+                <w:noProof/>
+              </w:rPr>
+              <w:t>2</w:t>
             </w:r>
             <w:r>
               <w:rPr>
@@ -90,7 +220,7 @@
                 <w:rStyle w:val="Hyperlink"/>
                 <w:noProof/>
               </w:rPr>
-              <w:t>Introduction</w:t>
+              <w:t>Programming Languages and SoftwareUsed and Their Underlying Concepts</w:t>
             </w:r>
             <w:r>
               <w:rPr>
@@ -111,7 +241,7 @@
                 <w:noProof/>
                 <w:webHidden/>
               </w:rPr>
-              <w:instrText xml:space="preserve"> PAGEREF _Toc433050772 \h </w:instrText>
+              <w:instrText xml:space="preserve"> PAGEREF _Toc433884780 \h </w:instrText>
             </w:r>
             <w:r>
               <w:rPr>
@@ -131,7 +261,427 @@
                 <w:noProof/>
                 <w:webHidden/>
               </w:rPr>
-              <w:t>1</w:t>
+              <w:t>2</w:t>
+            </w:r>
+            <w:r>
+              <w:rPr>
+                <w:noProof/>
+                <w:webHidden/>
+              </w:rPr>
+              <w:fldChar w:fldCharType="end"/>
+            </w:r>
+          </w:hyperlink>
+        </w:p>
+        <w:p>
+          <w:pPr>
+            <w:pStyle w:val="TOC2"/>
+            <w:tabs>
+              <w:tab w:val="left" w:pos="880"/>
+              <w:tab w:val="right" w:leader="dot" w:pos="10790"/>
+            </w:tabs>
+            <w:rPr>
+              <w:rFonts w:cstheme="minorBidi"/>
+              <w:noProof/>
+            </w:rPr>
+          </w:pPr>
+          <w:hyperlink w:anchor="_Toc433884781" w:history="1">
+            <w:r>
+              <w:rPr>
+                <w:rStyle w:val="Hyperlink"/>
+                <w:noProof/>
+              </w:rPr>
+              <w:t>2.1</w:t>
+            </w:r>
+            <w:r>
+              <w:rPr>
+                <w:rFonts w:cstheme="minorBidi"/>
+                <w:noProof/>
+              </w:rPr>
+              <w:tab/>
+            </w:r>
+            <w:r>
+              <w:rPr>
+                <w:rStyle w:val="Hyperlink"/>
+                <w:noProof/>
+              </w:rPr>
+              <w:t>Ruby</w:t>
+            </w:r>
+            <w:r>
+              <w:rPr>
+                <w:noProof/>
+                <w:webHidden/>
+              </w:rPr>
+              <w:tab/>
+            </w:r>
+            <w:r>
+              <w:rPr>
+                <w:noProof/>
+                <w:webHidden/>
+              </w:rPr>
+              <w:fldChar w:fldCharType="begin"/>
+            </w:r>
+            <w:r>
+              <w:rPr>
+                <w:noProof/>
+                <w:webHidden/>
+              </w:rPr>
+              <w:instrText xml:space="preserve"> PAGEREF _Toc433884781 \h </w:instrText>
+            </w:r>
+            <w:r>
+              <w:rPr>
+                <w:noProof/>
+                <w:webHidden/>
+              </w:rPr>
+            </w:r>
+            <w:r>
+              <w:rPr>
+                <w:noProof/>
+                <w:webHidden/>
+              </w:rPr>
+              <w:fldChar w:fldCharType="separate"/>
+            </w:r>
+            <w:r>
+              <w:rPr>
+                <w:noProof/>
+                <w:webHidden/>
+              </w:rPr>
+              <w:t>2</w:t>
+            </w:r>
+            <w:r>
+              <w:rPr>
+                <w:noProof/>
+                <w:webHidden/>
+              </w:rPr>
+              <w:fldChar w:fldCharType="end"/>
+            </w:r>
+          </w:hyperlink>
+        </w:p>
+        <w:p>
+          <w:pPr>
+            <w:pStyle w:val="TOC2"/>
+            <w:tabs>
+              <w:tab w:val="left" w:pos="880"/>
+              <w:tab w:val="right" w:leader="dot" w:pos="10790"/>
+            </w:tabs>
+            <w:rPr>
+              <w:rFonts w:cstheme="minorBidi"/>
+              <w:noProof/>
+            </w:rPr>
+          </w:pPr>
+          <w:hyperlink w:anchor="_Toc433884782" w:history="1">
+            <w:r>
+              <w:rPr>
+                <w:rStyle w:val="Hyperlink"/>
+                <w:noProof/>
+              </w:rPr>
+              <w:t>2.2</w:t>
+            </w:r>
+            <w:r>
+              <w:rPr>
+                <w:rFonts w:cstheme="minorBidi"/>
+                <w:noProof/>
+              </w:rPr>
+              <w:tab/>
+            </w:r>
+            <w:r>
+              <w:rPr>
+                <w:rStyle w:val="Hyperlink"/>
+                <w:noProof/>
+              </w:rPr>
+              <w:t>Ruby on Rails</w:t>
+            </w:r>
+            <w:r>
+              <w:rPr>
+                <w:noProof/>
+                <w:webHidden/>
+              </w:rPr>
+              <w:tab/>
+            </w:r>
+            <w:r>
+              <w:rPr>
+                <w:noProof/>
+                <w:webHidden/>
+              </w:rPr>
+              <w:fldChar w:fldCharType="begin"/>
+            </w:r>
+            <w:r>
+              <w:rPr>
+                <w:noProof/>
+                <w:webHidden/>
+              </w:rPr>
+              <w:instrText xml:space="preserve"> PAGEREF _Toc433884782 \h </w:instrText>
+            </w:r>
+            <w:r>
+              <w:rPr>
+                <w:noProof/>
+                <w:webHidden/>
+              </w:rPr>
+            </w:r>
+            <w:r>
+              <w:rPr>
+                <w:noProof/>
+                <w:webHidden/>
+              </w:rPr>
+              <w:fldChar w:fldCharType="separate"/>
+            </w:r>
+            <w:r>
+              <w:rPr>
+                <w:noProof/>
+                <w:webHidden/>
+              </w:rPr>
+              <w:t>2</w:t>
+            </w:r>
+            <w:r>
+              <w:rPr>
+                <w:noProof/>
+                <w:webHidden/>
+              </w:rPr>
+              <w:fldChar w:fldCharType="end"/>
+            </w:r>
+          </w:hyperlink>
+        </w:p>
+        <w:p>
+          <w:pPr>
+            <w:pStyle w:val="TOC2"/>
+            <w:tabs>
+              <w:tab w:val="left" w:pos="880"/>
+              <w:tab w:val="right" w:leader="dot" w:pos="10790"/>
+            </w:tabs>
+            <w:rPr>
+              <w:rFonts w:cstheme="minorBidi"/>
+              <w:noProof/>
+            </w:rPr>
+          </w:pPr>
+          <w:hyperlink w:anchor="_Toc433884783" w:history="1">
+            <w:r>
+              <w:rPr>
+                <w:rStyle w:val="Hyperlink"/>
+                <w:noProof/>
+              </w:rPr>
+              <w:t>2.3</w:t>
+            </w:r>
+            <w:r>
+              <w:rPr>
+                <w:rFonts w:cstheme="minorBidi"/>
+                <w:noProof/>
+              </w:rPr>
+              <w:tab/>
+            </w:r>
+            <w:r>
+              <w:rPr>
+                <w:rStyle w:val="Hyperlink"/>
+                <w:noProof/>
+              </w:rPr>
+              <w:t>Git and GitHub</w:t>
+            </w:r>
+            <w:r>
+              <w:rPr>
+                <w:noProof/>
+                <w:webHidden/>
+              </w:rPr>
+              <w:tab/>
+            </w:r>
+            <w:r>
+              <w:rPr>
+                <w:noProof/>
+                <w:webHidden/>
+              </w:rPr>
+              <w:fldChar w:fldCharType="begin"/>
+            </w:r>
+            <w:r>
+              <w:rPr>
+                <w:noProof/>
+                <w:webHidden/>
+              </w:rPr>
+              <w:instrText xml:space="preserve"> PAGEREF _Toc433884783 \h </w:instrText>
+            </w:r>
+            <w:r>
+              <w:rPr>
+                <w:noProof/>
+                <w:webHidden/>
+              </w:rPr>
+            </w:r>
+            <w:r>
+              <w:rPr>
+                <w:noProof/>
+                <w:webHidden/>
+              </w:rPr>
+              <w:fldChar w:fldCharType="separate"/>
+            </w:r>
+            <w:r>
+              <w:rPr>
+                <w:noProof/>
+                <w:webHidden/>
+              </w:rPr>
+              <w:t>3</w:t>
+            </w:r>
+            <w:r>
+              <w:rPr>
+                <w:noProof/>
+                <w:webHidden/>
+              </w:rPr>
+              <w:fldChar w:fldCharType="end"/>
+            </w:r>
+          </w:hyperlink>
+        </w:p>
+        <w:p>
+          <w:pPr>
+            <w:pStyle w:val="TOC3"/>
+            <w:tabs>
+              <w:tab w:val="left" w:pos="1320"/>
+              <w:tab w:val="right" w:leader="dot" w:pos="10790"/>
+            </w:tabs>
+            <w:rPr>
+              <w:rFonts w:cstheme="minorBidi"/>
+              <w:noProof/>
+            </w:rPr>
+          </w:pPr>
+          <w:hyperlink w:anchor="_Toc433884784" w:history="1">
+            <w:r>
+              <w:rPr>
+                <w:rStyle w:val="Hyperlink"/>
+                <w:noProof/>
+              </w:rPr>
+              <w:t>2.3.1</w:t>
+            </w:r>
+            <w:r>
+              <w:rPr>
+                <w:rFonts w:cstheme="minorBidi"/>
+                <w:noProof/>
+              </w:rPr>
+              <w:tab/>
+            </w:r>
+            <w:r>
+              <w:rPr>
+                <w:rStyle w:val="Hyperlink"/>
+                <w:noProof/>
+              </w:rPr>
+              <w:t>Software Framework</w:t>
+            </w:r>
+            <w:r>
+              <w:rPr>
+                <w:noProof/>
+                <w:webHidden/>
+              </w:rPr>
+              <w:tab/>
+            </w:r>
+            <w:r>
+              <w:rPr>
+                <w:noProof/>
+                <w:webHidden/>
+              </w:rPr>
+              <w:fldChar w:fldCharType="begin"/>
+            </w:r>
+            <w:r>
+              <w:rPr>
+                <w:noProof/>
+                <w:webHidden/>
+              </w:rPr>
+              <w:instrText xml:space="preserve"> PAGEREF _Toc433884784 \h </w:instrText>
+            </w:r>
+            <w:r>
+              <w:rPr>
+                <w:noProof/>
+                <w:webHidden/>
+              </w:rPr>
+            </w:r>
+            <w:r>
+              <w:rPr>
+                <w:noProof/>
+                <w:webHidden/>
+              </w:rPr>
+              <w:fldChar w:fldCharType="separate"/>
+            </w:r>
+            <w:r>
+              <w:rPr>
+                <w:noProof/>
+                <w:webHidden/>
+              </w:rPr>
+              <w:t>3</w:t>
+            </w:r>
+            <w:r>
+              <w:rPr>
+                <w:noProof/>
+                <w:webHidden/>
+              </w:rPr>
+              <w:fldChar w:fldCharType="end"/>
+            </w:r>
+          </w:hyperlink>
+        </w:p>
+        <w:p>
+          <w:pPr>
+            <w:pStyle w:val="TOC3"/>
+            <w:tabs>
+              <w:tab w:val="left" w:pos="1320"/>
+              <w:tab w:val="right" w:leader="dot" w:pos="10790"/>
+            </w:tabs>
+            <w:rPr>
+              <w:rFonts w:cstheme="minorBidi"/>
+              <w:noProof/>
+            </w:rPr>
+          </w:pPr>
+          <w:hyperlink w:anchor="_Toc433884785" w:history="1">
+            <w:r>
+              <w:rPr>
+                <w:rStyle w:val="Hyperlink"/>
+                <w:noProof/>
+              </w:rPr>
+              <w:t>2.3.2</w:t>
+            </w:r>
+            <w:r>
+              <w:rPr>
+                <w:rFonts w:cstheme="minorBidi"/>
+                <w:noProof/>
+              </w:rPr>
+              <w:tab/>
+            </w:r>
+            <w:r>
+              <w:rPr>
+                <w:rStyle w:val="Hyperlink"/>
+                <w:noProof/>
+              </w:rPr>
+              <w:t>Model-View-Controller (MVC)</w:t>
+            </w:r>
+            <w:r>
+              <w:rPr>
+                <w:noProof/>
+                <w:webHidden/>
+              </w:rPr>
+              <w:tab/>
+            </w:r>
+            <w:r>
+              <w:rPr>
+                <w:noProof/>
+                <w:webHidden/>
+              </w:rPr>
+              <w:fldChar w:fldCharType="begin"/>
+            </w:r>
+            <w:r>
+              <w:rPr>
+                <w:noProof/>
+                <w:webHidden/>
+              </w:rPr>
+              <w:instrText xml:space="preserve"> PAGEREF _Toc433884785 \h </w:instrText>
+            </w:r>
+            <w:r>
+              <w:rPr>
+                <w:noProof/>
+                <w:webHidden/>
+              </w:rPr>
+            </w:r>
+            <w:r>
+              <w:rPr>
+                <w:noProof/>
+                <w:webHidden/>
+              </w:rPr>
+              <w:fldChar w:fldCharType="separate"/>
+            </w:r>
+            <w:r>
+              <w:rPr>
+                <w:noProof/>
+                <w:webHidden/>
+              </w:rPr>
+              <w:t>3</w:t>
             </w:r>
             <w:r>
               <w:rPr>
@@ -154,14 +704,13 @@
               <w:noProof/>
             </w:rPr>
           </w:pPr>
-          <w:hyperlink w:anchor="_Toc433050773" w:history="1">
+          <w:hyperlink w:anchor="_Toc433884786" w:history="1">
             <w:r>
               <w:rPr>
                 <w:rStyle w:val="Hyperlink"/>
-                <w:rFonts w:ascii="Times New Roman" w:hAnsi="Times New Roman"/>
-                <w:noProof/>
-              </w:rPr>
-              <w:t>2</w:t>
+                <w:noProof/>
+              </w:rPr>
+              <w:t>3</w:t>
             </w:r>
             <w:r>
               <w:rPr>
@@ -175,7 +724,7 @@
                 <w:rStyle w:val="Hyperlink"/>
                 <w:noProof/>
               </w:rPr>
-              <w:t>Programming Languages and SoftwareUsed and Their Underlying Concepts</w:t>
+              <w:t>Data Sources</w:t>
             </w:r>
             <w:r>
               <w:rPr>
@@ -196,7 +745,7 @@
                 <w:noProof/>
                 <w:webHidden/>
               </w:rPr>
-              <w:instrText xml:space="preserve"> PAGEREF _Toc433050773 \h </w:instrText>
+              <w:instrText xml:space="preserve"> PAGEREF _Toc433884786 \h </w:instrText>
             </w:r>
             <w:r>
               <w:rPr>
@@ -216,7 +765,7 @@
                 <w:noProof/>
                 <w:webHidden/>
               </w:rPr>
-              <w:t>2</w:t>
+              <w:t>3</w:t>
             </w:r>
             <w:r>
               <w:rPr>
@@ -239,13 +788,13 @@
               <w:noProof/>
             </w:rPr>
           </w:pPr>
-          <w:hyperlink w:anchor="_Toc433050774" w:history="1">
+          <w:hyperlink w:anchor="_Toc433884787" w:history="1">
             <w:r>
               <w:rPr>
                 <w:rStyle w:val="Hyperlink"/>
                 <w:noProof/>
               </w:rPr>
-              <w:t>2.1</w:t>
+              <w:t>3.1</w:t>
             </w:r>
             <w:r>
               <w:rPr>
@@ -259,7 +808,7 @@
                 <w:rStyle w:val="Hyperlink"/>
                 <w:noProof/>
               </w:rPr>
-              <w:t>Ruby</w:t>
+              <w:t>3.1 National Oceanic and Atmospheric Administration (NOAA)</w:t>
             </w:r>
             <w:r>
               <w:rPr>
@@ -280,7 +829,7 @@
                 <w:noProof/>
                 <w:webHidden/>
               </w:rPr>
-              <w:instrText xml:space="preserve"> PAGEREF _Toc433050774 \h </w:instrText>
+              <w:instrText xml:space="preserve"> PAGEREF _Toc433884787 \h </w:instrText>
             </w:r>
             <w:r>
               <w:rPr>
@@ -300,7 +849,7 @@
                 <w:noProof/>
                 <w:webHidden/>
               </w:rPr>
-              <w:t>2</w:t>
+              <w:t>3</w:t>
             </w:r>
             <w:r>
               <w:rPr>
@@ -323,13 +872,13 @@
               <w:noProof/>
             </w:rPr>
           </w:pPr>
-          <w:hyperlink w:anchor="_Toc433050775" w:history="1">
+          <w:hyperlink w:anchor="_Toc433884788" w:history="1">
             <w:r>
               <w:rPr>
                 <w:rStyle w:val="Hyperlink"/>
                 <w:noProof/>
               </w:rPr>
-              <w:t>2.2</w:t>
+              <w:t>3.2</w:t>
             </w:r>
             <w:r>
               <w:rPr>
@@ -343,7 +892,7 @@
                 <w:rStyle w:val="Hyperlink"/>
                 <w:noProof/>
               </w:rPr>
-              <w:t>Ruby on Rails</w:t>
+              <w:t>3.2 California Department of Transportation (Caltrans)</w:t>
             </w:r>
             <w:r>
               <w:rPr>
@@ -364,481 +913,7 @@
                 <w:noProof/>
                 <w:webHidden/>
               </w:rPr>
-              <w:instrText xml:space="preserve"> PAGEREF _Toc433050775 \h </w:instrText>
-            </w:r>
-            <w:r>
-              <w:rPr>
-                <w:noProof/>
-                <w:webHidden/>
-              </w:rPr>
-            </w:r>
-            <w:r>
-              <w:rPr>
-                <w:noProof/>
-                <w:webHidden/>
-              </w:rPr>
-              <w:fldChar w:fldCharType="separate"/>
-            </w:r>
-            <w:r>
-              <w:rPr>
-                <w:noProof/>
-                <w:webHidden/>
-              </w:rPr>
-              <w:t>2</w:t>
-            </w:r>
-            <w:r>
-              <w:rPr>
-                <w:noProof/>
-                <w:webHidden/>
-              </w:rPr>
-              <w:fldChar w:fldCharType="end"/>
-            </w:r>
-          </w:hyperlink>
-        </w:p>
-        <w:p>
-          <w:pPr>
-            <w:pStyle w:val="TOC2"/>
-            <w:tabs>
-              <w:tab w:val="left" w:pos="880"/>
-              <w:tab w:val="right" w:leader="dot" w:pos="10790"/>
-            </w:tabs>
-            <w:rPr>
-              <w:rFonts w:cstheme="minorBidi"/>
-              <w:noProof/>
-            </w:rPr>
-          </w:pPr>
-          <w:hyperlink w:anchor="_Toc433050776" w:history="1">
-            <w:r>
-              <w:rPr>
-                <w:rStyle w:val="Hyperlink"/>
-                <w:noProof/>
-              </w:rPr>
-              <w:t>2.3</w:t>
-            </w:r>
-            <w:r>
-              <w:rPr>
-                <w:rFonts w:cstheme="minorBidi"/>
-                <w:noProof/>
-              </w:rPr>
-              <w:tab/>
-            </w:r>
-            <w:r>
-              <w:rPr>
-                <w:rStyle w:val="Hyperlink"/>
-                <w:noProof/>
-              </w:rPr>
-              <w:t>Git and GitHub</w:t>
-            </w:r>
-            <w:r>
-              <w:rPr>
-                <w:noProof/>
-                <w:webHidden/>
-              </w:rPr>
-              <w:tab/>
-            </w:r>
-            <w:r>
-              <w:rPr>
-                <w:noProof/>
-                <w:webHidden/>
-              </w:rPr>
-              <w:fldChar w:fldCharType="begin"/>
-            </w:r>
-            <w:r>
-              <w:rPr>
-                <w:noProof/>
-                <w:webHidden/>
-              </w:rPr>
-              <w:instrText xml:space="preserve"> PAGEREF _Toc433050776 \h </w:instrText>
-            </w:r>
-            <w:r>
-              <w:rPr>
-                <w:noProof/>
-                <w:webHidden/>
-              </w:rPr>
-            </w:r>
-            <w:r>
-              <w:rPr>
-                <w:noProof/>
-                <w:webHidden/>
-              </w:rPr>
-              <w:fldChar w:fldCharType="separate"/>
-            </w:r>
-            <w:r>
-              <w:rPr>
-                <w:noProof/>
-                <w:webHidden/>
-              </w:rPr>
-              <w:t>3</w:t>
-            </w:r>
-            <w:r>
-              <w:rPr>
-                <w:noProof/>
-                <w:webHidden/>
-              </w:rPr>
-              <w:fldChar w:fldCharType="end"/>
-            </w:r>
-          </w:hyperlink>
-        </w:p>
-        <w:p>
-          <w:pPr>
-            <w:pStyle w:val="TOC3"/>
-            <w:tabs>
-              <w:tab w:val="left" w:pos="1320"/>
-              <w:tab w:val="right" w:leader="dot" w:pos="10790"/>
-            </w:tabs>
-            <w:rPr>
-              <w:rFonts w:cstheme="minorBidi"/>
-              <w:noProof/>
-            </w:rPr>
-          </w:pPr>
-          <w:hyperlink w:anchor="_Toc433050777" w:history="1">
-            <w:r>
-              <w:rPr>
-                <w:rStyle w:val="Hyperlink"/>
-                <w:noProof/>
-              </w:rPr>
-              <w:t>2.3.1</w:t>
-            </w:r>
-            <w:r>
-              <w:rPr>
-                <w:rFonts w:cstheme="minorBidi"/>
-                <w:noProof/>
-              </w:rPr>
-              <w:tab/>
-            </w:r>
-            <w:r>
-              <w:rPr>
-                <w:rStyle w:val="Hyperlink"/>
-                <w:noProof/>
-              </w:rPr>
-              <w:t>Software Framework</w:t>
-            </w:r>
-            <w:r>
-              <w:rPr>
-                <w:noProof/>
-                <w:webHidden/>
-              </w:rPr>
-              <w:tab/>
-            </w:r>
-            <w:r>
-              <w:rPr>
-                <w:noProof/>
-                <w:webHidden/>
-              </w:rPr>
-              <w:fldChar w:fldCharType="begin"/>
-            </w:r>
-            <w:r>
-              <w:rPr>
-                <w:noProof/>
-                <w:webHidden/>
-              </w:rPr>
-              <w:instrText xml:space="preserve"> PAGEREF _Toc433050777 \h </w:instrText>
-            </w:r>
-            <w:r>
-              <w:rPr>
-                <w:noProof/>
-                <w:webHidden/>
-              </w:rPr>
-            </w:r>
-            <w:r>
-              <w:rPr>
-                <w:noProof/>
-                <w:webHidden/>
-              </w:rPr>
-              <w:fldChar w:fldCharType="separate"/>
-            </w:r>
-            <w:r>
-              <w:rPr>
-                <w:noProof/>
-                <w:webHidden/>
-              </w:rPr>
-              <w:t>3</w:t>
-            </w:r>
-            <w:r>
-              <w:rPr>
-                <w:noProof/>
-                <w:webHidden/>
-              </w:rPr>
-              <w:fldChar w:fldCharType="end"/>
-            </w:r>
-          </w:hyperlink>
-        </w:p>
-        <w:p>
-          <w:pPr>
-            <w:pStyle w:val="TOC3"/>
-            <w:tabs>
-              <w:tab w:val="left" w:pos="1320"/>
-              <w:tab w:val="right" w:leader="dot" w:pos="10790"/>
-            </w:tabs>
-            <w:rPr>
-              <w:rFonts w:cstheme="minorBidi"/>
-              <w:noProof/>
-            </w:rPr>
-          </w:pPr>
-          <w:hyperlink w:anchor="_Toc433050778" w:history="1">
-            <w:r>
-              <w:rPr>
-                <w:rStyle w:val="Hyperlink"/>
-                <w:noProof/>
-              </w:rPr>
-              <w:t>2.3.2</w:t>
-            </w:r>
-            <w:r>
-              <w:rPr>
-                <w:rFonts w:cstheme="minorBidi"/>
-                <w:noProof/>
-              </w:rPr>
-              <w:tab/>
-            </w:r>
-            <w:r>
-              <w:rPr>
-                <w:rStyle w:val="Hyperlink"/>
-                <w:noProof/>
-              </w:rPr>
-              <w:t>Model-View-Controller (MVC)</w:t>
-            </w:r>
-            <w:r>
-              <w:rPr>
-                <w:noProof/>
-                <w:webHidden/>
-              </w:rPr>
-              <w:tab/>
-            </w:r>
-            <w:r>
-              <w:rPr>
-                <w:noProof/>
-                <w:webHidden/>
-              </w:rPr>
-              <w:fldChar w:fldCharType="begin"/>
-            </w:r>
-            <w:r>
-              <w:rPr>
-                <w:noProof/>
-                <w:webHidden/>
-              </w:rPr>
-              <w:instrText xml:space="preserve"> PAGEREF _Toc433050778 \h </w:instrText>
-            </w:r>
-            <w:r>
-              <w:rPr>
-                <w:noProof/>
-                <w:webHidden/>
-              </w:rPr>
-            </w:r>
-            <w:r>
-              <w:rPr>
-                <w:noProof/>
-                <w:webHidden/>
-              </w:rPr>
-              <w:fldChar w:fldCharType="separate"/>
-            </w:r>
-            <w:r>
-              <w:rPr>
-                <w:noProof/>
-                <w:webHidden/>
-              </w:rPr>
-              <w:t>3</w:t>
-            </w:r>
-            <w:r>
-              <w:rPr>
-                <w:noProof/>
-                <w:webHidden/>
-              </w:rPr>
-              <w:fldChar w:fldCharType="end"/>
-            </w:r>
-          </w:hyperlink>
-        </w:p>
-        <w:p>
-          <w:pPr>
-            <w:pStyle w:val="TOC1"/>
-            <w:tabs>
-              <w:tab w:val="left" w:pos="440"/>
-              <w:tab w:val="right" w:leader="dot" w:pos="10790"/>
-            </w:tabs>
-            <w:rPr>
-              <w:rFonts w:cstheme="minorBidi"/>
-              <w:noProof/>
-            </w:rPr>
-          </w:pPr>
-          <w:hyperlink w:anchor="_Toc433050779" w:history="1">
-            <w:r>
-              <w:rPr>
-                <w:rStyle w:val="Hyperlink"/>
-                <w:noProof/>
-              </w:rPr>
-              <w:t>3</w:t>
-            </w:r>
-            <w:r>
-              <w:rPr>
-                <w:rFonts w:cstheme="minorBidi"/>
-                <w:noProof/>
-              </w:rPr>
-              <w:tab/>
-            </w:r>
-            <w:r>
-              <w:rPr>
-                <w:rStyle w:val="Hyperlink"/>
-                <w:noProof/>
-              </w:rPr>
-              <w:t>Data Sources</w:t>
-            </w:r>
-            <w:r>
-              <w:rPr>
-                <w:noProof/>
-                <w:webHidden/>
-              </w:rPr>
-              <w:tab/>
-            </w:r>
-            <w:r>
-              <w:rPr>
-                <w:noProof/>
-                <w:webHidden/>
-              </w:rPr>
-              <w:fldChar w:fldCharType="begin"/>
-            </w:r>
-            <w:r>
-              <w:rPr>
-                <w:noProof/>
-                <w:webHidden/>
-              </w:rPr>
-              <w:instrText xml:space="preserve"> PAGEREF _Toc433050779 \h </w:instrText>
-            </w:r>
-            <w:r>
-              <w:rPr>
-                <w:noProof/>
-                <w:webHidden/>
-              </w:rPr>
-            </w:r>
-            <w:r>
-              <w:rPr>
-                <w:noProof/>
-                <w:webHidden/>
-              </w:rPr>
-              <w:fldChar w:fldCharType="separate"/>
-            </w:r>
-            <w:r>
-              <w:rPr>
-                <w:noProof/>
-                <w:webHidden/>
-              </w:rPr>
-              <w:t>3</w:t>
-            </w:r>
-            <w:r>
-              <w:rPr>
-                <w:noProof/>
-                <w:webHidden/>
-              </w:rPr>
-              <w:fldChar w:fldCharType="end"/>
-            </w:r>
-          </w:hyperlink>
-        </w:p>
-        <w:p>
-          <w:pPr>
-            <w:pStyle w:val="TOC1"/>
-            <w:tabs>
-              <w:tab w:val="right" w:leader="dot" w:pos="10790"/>
-            </w:tabs>
-            <w:rPr>
-              <w:rFonts w:cstheme="minorBidi"/>
-              <w:noProof/>
-            </w:rPr>
-          </w:pPr>
-          <w:hyperlink w:anchor="_Toc433050780" w:history="1">
-            <w:r>
-              <w:rPr>
-                <w:rStyle w:val="Hyperlink"/>
-                <w:noProof/>
-              </w:rPr>
-              <w:t>3.1 National Oceanic and Atmospheric Administration (NOAA)</w:t>
-            </w:r>
-            <w:r>
-              <w:rPr>
-                <w:noProof/>
-                <w:webHidden/>
-              </w:rPr>
-              <w:tab/>
-            </w:r>
-            <w:r>
-              <w:rPr>
-                <w:noProof/>
-                <w:webHidden/>
-              </w:rPr>
-              <w:fldChar w:fldCharType="begin"/>
-            </w:r>
-            <w:r>
-              <w:rPr>
-                <w:noProof/>
-                <w:webHidden/>
-              </w:rPr>
-              <w:instrText xml:space="preserve"> PAGEREF _Toc433050780 \h </w:instrText>
-            </w:r>
-            <w:r>
-              <w:rPr>
-                <w:noProof/>
-                <w:webHidden/>
-              </w:rPr>
-            </w:r>
-            <w:r>
-              <w:rPr>
-                <w:noProof/>
-                <w:webHidden/>
-              </w:rPr>
-              <w:fldChar w:fldCharType="separate"/>
-            </w:r>
-            <w:r>
-              <w:rPr>
-                <w:noProof/>
-                <w:webHidden/>
-              </w:rPr>
-              <w:t>3</w:t>
-            </w:r>
-            <w:r>
-              <w:rPr>
-                <w:noProof/>
-                <w:webHidden/>
-              </w:rPr>
-              <w:fldChar w:fldCharType="end"/>
-            </w:r>
-          </w:hyperlink>
-        </w:p>
-        <w:p>
-          <w:pPr>
-            <w:pStyle w:val="TOC1"/>
-            <w:tabs>
-              <w:tab w:val="right" w:leader="dot" w:pos="10790"/>
-            </w:tabs>
-            <w:rPr>
-              <w:rFonts w:cstheme="minorBidi"/>
-              <w:noProof/>
-            </w:rPr>
-          </w:pPr>
-          <w:hyperlink w:anchor="_Toc433050781" w:history="1">
-            <w:r>
-              <w:rPr>
-                <w:rStyle w:val="Hyperlink"/>
-                <w:noProof/>
-              </w:rPr>
-              <w:t>3.2 California Department of Transportation (Caltrans)</w:t>
-            </w:r>
-            <w:r>
-              <w:rPr>
-                <w:noProof/>
-                <w:webHidden/>
-              </w:rPr>
-              <w:tab/>
-            </w:r>
-            <w:r>
-              <w:rPr>
-                <w:noProof/>
-                <w:webHidden/>
-              </w:rPr>
-              <w:fldChar w:fldCharType="begin"/>
-            </w:r>
-            <w:r>
-              <w:rPr>
-                <w:noProof/>
-                <w:webHidden/>
-              </w:rPr>
-              <w:instrText xml:space="preserve"> PAGEREF _Toc433050781 \h </w:instrText>
+              <w:instrText xml:space="preserve"> PAGEREF _Toc433884788 \h </w:instrText>
             </w:r>
             <w:r>
               <w:rPr>
@@ -901,7 +976,7 @@
       <w:pPr>
         <w:pStyle w:val="Heading1"/>
       </w:pPr>
-      <w:bookmarkStart w:id="1" w:name="_Toc433050772"/>
+      <w:bookmarkStart w:id="1" w:name="_Toc433884779"/>
       <w:r>
         <w:rPr>
           <w:sz w:val="56"/>
@@ -1157,7 +1232,25 @@
           <w:sz w:val="24"/>
           <w:szCs w:val="24"/>
         </w:rPr>
-        <w:t xml:space="preserve">, and many more. However most of these offer services not related to the actual road travel to get from point A to point B. In addition, there are better and well established apps to address the issues of finding food, gas, lodging, or any other need during your trip. Like Yelp, Priceline, GasBuddy, </w:t>
+        <w:t xml:space="preserve">, and many more. However most of these offer services not related to the actual road travel to get from point A to point B. In addition, there are better and well established apps to address the issues of finding food, gas, lodging, or any other need during your trip. Like Yelp, Priceline, </w:t>
+      </w:r>
+      <w:proofErr w:type="spellStart"/>
+      <w:r>
+        <w:rPr>
+          <w:rFonts w:ascii="Times New Roman" w:hAnsi="Times New Roman" w:cs="Times New Roman"/>
+          <w:sz w:val="24"/>
+          <w:szCs w:val="24"/>
+        </w:rPr>
+        <w:t>GasBuddy</w:t>
+      </w:r>
+      <w:proofErr w:type="spellEnd"/>
+      <w:r>
+        <w:rPr>
+          <w:rFonts w:ascii="Times New Roman" w:hAnsi="Times New Roman" w:cs="Times New Roman"/>
+          <w:sz w:val="24"/>
+          <w:szCs w:val="24"/>
+        </w:rPr>
+        <w:t xml:space="preserve">, </w:t>
       </w:r>
       <w:proofErr w:type="spellStart"/>
       <w:r>
@@ -1247,7 +1340,7 @@
           <w:szCs w:val="24"/>
         </w:rPr>
       </w:pPr>
-      <w:bookmarkStart w:id="2" w:name="_Toc433050773"/>
+      <w:bookmarkStart w:id="2" w:name="_Toc433884780"/>
       <w:r>
         <w:rPr>
           <w:sz w:val="56"/>
@@ -1309,7 +1402,7 @@
           <w:szCs w:val="32"/>
         </w:rPr>
       </w:pPr>
-      <w:bookmarkStart w:id="3" w:name="_Toc433050774"/>
+      <w:bookmarkStart w:id="3" w:name="_Toc433884781"/>
       <w:r>
         <w:rPr>
           <w:sz w:val="32"/>
@@ -1675,7 +1768,7 @@
           <w:szCs w:val="32"/>
         </w:rPr>
       </w:pPr>
-      <w:bookmarkStart w:id="4" w:name="_Toc433050775"/>
+      <w:bookmarkStart w:id="4" w:name="_Toc433884782"/>
       <w:r>
         <w:rPr>
           <w:sz w:val="32"/>
@@ -1879,7 +1972,7 @@
           <w:szCs w:val="32"/>
         </w:rPr>
       </w:pPr>
-      <w:bookmarkStart w:id="5" w:name="_Toc433050776"/>
+      <w:bookmarkStart w:id="5" w:name="_Toc433884783"/>
       <w:r>
         <w:rPr>
           <w:sz w:val="32"/>
@@ -1988,7 +2081,7 @@
           <w:szCs w:val="32"/>
         </w:rPr>
       </w:pPr>
-      <w:bookmarkStart w:id="6" w:name="_Toc433050777"/>
+      <w:bookmarkStart w:id="6" w:name="_Toc433884784"/>
       <w:r>
         <w:rPr>
           <w:color w:val="2E74B5" w:themeColor="accent1" w:themeShade="BF"/>
@@ -2080,7 +2173,7 @@
           <w:szCs w:val="32"/>
         </w:rPr>
       </w:pPr>
-      <w:bookmarkStart w:id="7" w:name="_Toc433050778"/>
+      <w:bookmarkStart w:id="7" w:name="_Toc433884785"/>
       <w:r>
         <w:rPr>
           <w:sz w:val="32"/>
@@ -2228,7 +2321,7 @@
           <w:szCs w:val="56"/>
         </w:rPr>
       </w:pPr>
-      <w:bookmarkStart w:id="8" w:name="_Toc433050779"/>
+      <w:bookmarkStart w:id="8" w:name="_Toc433884786"/>
       <w:r>
         <w:rPr>
           <w:sz w:val="56"/>
@@ -2240,13 +2333,9 @@
     </w:p>
     <w:p>
       <w:pPr>
-        <w:pStyle w:val="Heading1"/>
-        <w:numPr>
-          <w:ilvl w:val="0"/>
-          <w:numId w:val="0"/>
-        </w:numPr>
-      </w:pPr>
-      <w:bookmarkStart w:id="9" w:name="_Toc433050780"/>
+        <w:pStyle w:val="Heading2"/>
+      </w:pPr>
+      <w:bookmarkStart w:id="9" w:name="_Toc433884787"/>
       <w:r>
         <w:t>3.1 National Oceanic and Atmospheric Administration</w:t>
       </w:r>
@@ -2333,29 +2422,16 @@
           <w:sz w:val="24"/>
           <w:szCs w:val="24"/>
         </w:rPr>
-        <w:t xml:space="preserve">This program will connect with the National </w:t>
-      </w:r>
-      <w:r>
-        <w:rPr>
-          <w:rFonts w:ascii="Times New Roman" w:hAnsi="Times New Roman" w:cs="Times New Roman"/>
-          <w:sz w:val="24"/>
-          <w:szCs w:val="24"/>
-        </w:rPr>
+        <w:t xml:space="preserve">This program will connect with the National Oceanic and Atmospheric Administration API for the National Digital Weather Forecast Database. NOAA uses a Simple Object Access Protocol (SOAP) to generate XML files that can be parsed for the desired information. </w:t>
+      </w:r>
+    </w:p>
+    <w:p>
+      <w:pPr>
+        <w:pStyle w:val="Heading2"/>
+      </w:pPr>
+      <w:bookmarkStart w:id="10" w:name="_Toc433884788"/>
+      <w:r>
         <w:lastRenderedPageBreak/>
-        <w:t xml:space="preserve">Oceanic and Atmospheric Administration API for the National Digital Weather Forecast Database. NOAA uses a Simple Object Access Protocol (SOAP) to generate XML files that can be parsed for the desired information. </w:t>
-      </w:r>
-    </w:p>
-    <w:p>
-      <w:pPr>
-        <w:pStyle w:val="Heading1"/>
-        <w:numPr>
-          <w:ilvl w:val="0"/>
-          <w:numId w:val="0"/>
-        </w:numPr>
-        <w:ind w:left="432" w:hanging="432"/>
-      </w:pPr>
-      <w:bookmarkStart w:id="10" w:name="_Toc433050781"/>
-      <w:r>
         <w:t>3.2 California Department of Transportation</w:t>
       </w:r>
       <w:r>
@@ -4208,7 +4284,7 @@
 </file>
 
 <file path=customXml/itemProps1.xml><?xml version="1.0" encoding="utf-8"?>
-<ds:datastoreItem xmlns:ds="http://schemas.openxmlformats.org/officeDocument/2006/customXml" ds:itemID="{52EC414D-BDBE-4A12-B374-39A5DD7E4CC7}">
+<ds:datastoreItem xmlns:ds="http://schemas.openxmlformats.org/officeDocument/2006/customXml" ds:itemID="{4DE60650-37F1-4935-8478-892320F7ABAB}">
   <ds:schemaRefs>
     <ds:schemaRef ds:uri="http://schemas.openxmlformats.org/officeDocument/2006/bibliography"/>
   </ds:schemaRefs>

</xml_diff>

<commit_message>
Changed headings 3.1 3.2
</commit_message>
<xml_diff>
--- a/Road_Trip_Report.docx
+++ b/Road_Trip_Report.docx
@@ -68,124 +68,77 @@
           <w:r>
             <w:fldChar w:fldCharType="separate"/>
           </w:r>
-          <w:bookmarkStart w:id="0" w:name="_GoBack"/>
-          <w:bookmarkEnd w:id="0"/>
-          <w:r>
-            <w:rPr>
-              <w:rStyle w:val="Hyperlink"/>
-              <w:noProof/>
-            </w:rPr>
-            <w:fldChar w:fldCharType="begin"/>
-          </w:r>
-          <w:r>
-            <w:rPr>
-              <w:rStyle w:val="Hyperlink"/>
-              <w:noProof/>
-            </w:rPr>
-            <w:instrText xml:space="preserve"> </w:instrText>
-          </w:r>
-          <w:r>
-            <w:rPr>
-              <w:noProof/>
-            </w:rPr>
-            <w:instrText>HYPERLINK \l "_Toc433884779"</w:instrText>
-          </w:r>
-          <w:r>
-            <w:rPr>
-              <w:rStyle w:val="Hyperlink"/>
-              <w:noProof/>
-            </w:rPr>
-            <w:instrText xml:space="preserve"> </w:instrText>
-          </w:r>
-          <w:r>
-            <w:rPr>
-              <w:rStyle w:val="Hyperlink"/>
-              <w:noProof/>
-            </w:rPr>
-          </w:r>
-          <w:r>
-            <w:rPr>
-              <w:rStyle w:val="Hyperlink"/>
-              <w:noProof/>
-            </w:rPr>
-            <w:fldChar w:fldCharType="separate"/>
-          </w:r>
-          <w:r>
-            <w:rPr>
-              <w:rStyle w:val="Hyperlink"/>
-              <w:noProof/>
-            </w:rPr>
-            <w:t>1</w:t>
-          </w:r>
-          <w:r>
-            <w:rPr>
-              <w:rFonts w:cstheme="minorBidi"/>
-              <w:noProof/>
-            </w:rPr>
-            <w:tab/>
-          </w:r>
-          <w:r>
-            <w:rPr>
-              <w:rStyle w:val="Hyperlink"/>
-              <w:noProof/>
-            </w:rPr>
-            <w:t>Introduction</w:t>
-          </w:r>
-          <w:r>
-            <w:rPr>
-              <w:noProof/>
-              <w:webHidden/>
-            </w:rPr>
-            <w:tab/>
-          </w:r>
-          <w:r>
-            <w:rPr>
-              <w:noProof/>
-              <w:webHidden/>
-            </w:rPr>
-            <w:fldChar w:fldCharType="begin"/>
-          </w:r>
-          <w:r>
-            <w:rPr>
-              <w:noProof/>
-              <w:webHidden/>
-            </w:rPr>
-            <w:instrText xml:space="preserve"> PAGEREF _Toc433884779 \h </w:instrText>
-          </w:r>
-          <w:r>
-            <w:rPr>
-              <w:noProof/>
-              <w:webHidden/>
-            </w:rPr>
-          </w:r>
-          <w:r>
-            <w:rPr>
-              <w:noProof/>
-              <w:webHidden/>
-            </w:rPr>
-            <w:fldChar w:fldCharType="separate"/>
-          </w:r>
-          <w:r>
-            <w:rPr>
-              <w:noProof/>
-              <w:webHidden/>
-            </w:rPr>
-            <w:t>1</w:t>
-          </w:r>
-          <w:r>
-            <w:rPr>
-              <w:noProof/>
-              <w:webHidden/>
-            </w:rPr>
-            <w:fldChar w:fldCharType="end"/>
-          </w:r>
-          <w:r>
-            <w:rPr>
-              <w:rStyle w:val="Hyperlink"/>
-              <w:noProof/>
-            </w:rPr>
-            <w:fldChar w:fldCharType="end"/>
-          </w:r>
+          <w:hyperlink w:anchor="_Toc433884779" w:history="1">
+            <w:r>
+              <w:rPr>
+                <w:rStyle w:val="Hyperlink"/>
+                <w:noProof/>
+              </w:rPr>
+              <w:t>1</w:t>
+            </w:r>
+            <w:r>
+              <w:rPr>
+                <w:rFonts w:cstheme="minorBidi"/>
+                <w:noProof/>
+              </w:rPr>
+              <w:tab/>
+            </w:r>
+            <w:r>
+              <w:rPr>
+                <w:rStyle w:val="Hyperlink"/>
+                <w:noProof/>
+              </w:rPr>
+              <w:t>Introduction</w:t>
+            </w:r>
+            <w:r>
+              <w:rPr>
+                <w:noProof/>
+                <w:webHidden/>
+              </w:rPr>
+              <w:tab/>
+            </w:r>
+            <w:r>
+              <w:rPr>
+                <w:noProof/>
+                <w:webHidden/>
+              </w:rPr>
+              <w:fldChar w:fldCharType="begin"/>
+            </w:r>
+            <w:r>
+              <w:rPr>
+                <w:noProof/>
+                <w:webHidden/>
+              </w:rPr>
+              <w:instrText xml:space="preserve"> PAGEREF _Toc433884779 \h </w:instrText>
+            </w:r>
+            <w:r>
+              <w:rPr>
+                <w:noProof/>
+                <w:webHidden/>
+              </w:rPr>
+            </w:r>
+            <w:r>
+              <w:rPr>
+                <w:noProof/>
+                <w:webHidden/>
+              </w:rPr>
+              <w:fldChar w:fldCharType="separate"/>
+            </w:r>
+            <w:r>
+              <w:rPr>
+                <w:noProof/>
+                <w:webHidden/>
+              </w:rPr>
+              <w:t>1</w:t>
+            </w:r>
+            <w:r>
+              <w:rPr>
+                <w:noProof/>
+                <w:webHidden/>
+              </w:rPr>
+              <w:fldChar w:fldCharType="end"/>
+            </w:r>
+          </w:hyperlink>
         </w:p>
         <w:p>
           <w:pPr>
@@ -976,7 +929,7 @@
       <w:pPr>
         <w:pStyle w:val="Heading1"/>
       </w:pPr>
-      <w:bookmarkStart w:id="1" w:name="_Toc433884779"/>
+      <w:bookmarkStart w:id="0" w:name="_Toc433884779"/>
       <w:r>
         <w:rPr>
           <w:sz w:val="56"/>
@@ -984,7 +937,7 @@
         </w:rPr>
         <w:t>Introduction</w:t>
       </w:r>
-      <w:bookmarkEnd w:id="1"/>
+      <w:bookmarkEnd w:id="0"/>
     </w:p>
     <w:p>
       <w:pPr>
@@ -1340,7 +1293,7 @@
           <w:szCs w:val="24"/>
         </w:rPr>
       </w:pPr>
-      <w:bookmarkStart w:id="2" w:name="_Toc433884780"/>
+      <w:bookmarkStart w:id="1" w:name="_Toc433884780"/>
       <w:r>
         <w:rPr>
           <w:sz w:val="56"/>
@@ -1392,7 +1345,7 @@
         </w:rPr>
         <w:t>nd Their Underlying Concepts</w:t>
       </w:r>
-      <w:bookmarkEnd w:id="2"/>
+      <w:bookmarkEnd w:id="1"/>
     </w:p>
     <w:p>
       <w:pPr>
@@ -1402,7 +1355,7 @@
           <w:szCs w:val="32"/>
         </w:rPr>
       </w:pPr>
-      <w:bookmarkStart w:id="3" w:name="_Toc433884781"/>
+      <w:bookmarkStart w:id="2" w:name="_Toc433884781"/>
       <w:r>
         <w:rPr>
           <w:sz w:val="32"/>
@@ -1410,7 +1363,7 @@
         </w:rPr>
         <w:t>Ruby</w:t>
       </w:r>
-      <w:bookmarkEnd w:id="3"/>
+      <w:bookmarkEnd w:id="2"/>
     </w:p>
     <w:p>
       <w:pPr>
@@ -1768,7 +1721,7 @@
           <w:szCs w:val="32"/>
         </w:rPr>
       </w:pPr>
-      <w:bookmarkStart w:id="4" w:name="_Toc433884782"/>
+      <w:bookmarkStart w:id="3" w:name="_Toc433884782"/>
       <w:r>
         <w:rPr>
           <w:sz w:val="32"/>
@@ -1776,7 +1729,7 @@
         </w:rPr>
         <w:t>Ruby on Rails</w:t>
       </w:r>
-      <w:bookmarkEnd w:id="4"/>
+      <w:bookmarkEnd w:id="3"/>
     </w:p>
     <w:p>
       <w:pPr>
@@ -1972,7 +1925,7 @@
           <w:szCs w:val="32"/>
         </w:rPr>
       </w:pPr>
-      <w:bookmarkStart w:id="5" w:name="_Toc433884783"/>
+      <w:bookmarkStart w:id="4" w:name="_Toc433884783"/>
       <w:r>
         <w:rPr>
           <w:sz w:val="32"/>
@@ -1980,7 +1933,7 @@
         </w:rPr>
         <w:t>Git and GitHub</w:t>
       </w:r>
-      <w:bookmarkEnd w:id="5"/>
+      <w:bookmarkEnd w:id="4"/>
     </w:p>
     <w:p>
       <w:pPr>
@@ -2081,7 +2034,7 @@
           <w:szCs w:val="32"/>
         </w:rPr>
       </w:pPr>
-      <w:bookmarkStart w:id="6" w:name="_Toc433884784"/>
+      <w:bookmarkStart w:id="5" w:name="_Toc433884784"/>
       <w:r>
         <w:rPr>
           <w:color w:val="2E74B5" w:themeColor="accent1" w:themeShade="BF"/>
@@ -2090,7 +2043,7 @@
         </w:rPr>
         <w:t>Software Framework</w:t>
       </w:r>
-      <w:bookmarkEnd w:id="6"/>
+      <w:bookmarkEnd w:id="5"/>
     </w:p>
     <w:p>
       <w:pPr>
@@ -2173,7 +2126,7 @@
           <w:szCs w:val="32"/>
         </w:rPr>
       </w:pPr>
-      <w:bookmarkStart w:id="7" w:name="_Toc433884785"/>
+      <w:bookmarkStart w:id="6" w:name="_Toc433884785"/>
       <w:r>
         <w:rPr>
           <w:sz w:val="32"/>
@@ -2181,7 +2134,7 @@
         </w:rPr>
         <w:t>Model-View-Controller (MVC)</w:t>
       </w:r>
-      <w:bookmarkEnd w:id="7"/>
+      <w:bookmarkEnd w:id="6"/>
     </w:p>
     <w:p>
       <w:pPr>
@@ -2321,7 +2274,7 @@
           <w:szCs w:val="56"/>
         </w:rPr>
       </w:pPr>
-      <w:bookmarkStart w:id="8" w:name="_Toc433884786"/>
+      <w:bookmarkStart w:id="7" w:name="_Toc433884786"/>
       <w:r>
         <w:rPr>
           <w:sz w:val="56"/>
@@ -2329,110 +2282,112 @@
         </w:rPr>
         <w:t>Data Sources</w:t>
       </w:r>
+      <w:bookmarkEnd w:id="7"/>
+    </w:p>
+    <w:p>
+      <w:pPr>
+        <w:pStyle w:val="Heading2"/>
+      </w:pPr>
+      <w:bookmarkStart w:id="8" w:name="_Toc433884787"/>
+      <w:bookmarkStart w:id="9" w:name="_GoBack"/>
+      <w:bookmarkEnd w:id="9"/>
+      <w:r>
+        <w:t>National Oceanic and Atmospheric Administration</w:t>
+      </w:r>
+      <w:r>
+        <w:t xml:space="preserve"> (NOAA)</w:t>
+      </w:r>
       <w:bookmarkEnd w:id="8"/>
     </w:p>
     <w:p>
       <w:pPr>
+        <w:rPr>
+          <w:rFonts w:ascii="Times New Roman" w:hAnsi="Times New Roman" w:cs="Times New Roman"/>
+          <w:sz w:val="24"/>
+          <w:szCs w:val="24"/>
+        </w:rPr>
+      </w:pPr>
+      <w:r>
+        <w:rPr>
+          <w:rFonts w:ascii="Times New Roman" w:hAnsi="Times New Roman" w:cs="Times New Roman"/>
+          <w:sz w:val="24"/>
+          <w:szCs w:val="24"/>
+        </w:rPr>
+        <w:t xml:space="preserve">NOAA is a very large organizations running under the U.S. Department of Commerce. They manage satellites, buoys in the ocean and weather stations on land, set up tornado warning as well as tsunami warnings.  </w:t>
+      </w:r>
+      <w:r>
+        <w:rPr>
+          <w:rFonts w:ascii="Times New Roman" w:hAnsi="Times New Roman" w:cs="Times New Roman"/>
+          <w:sz w:val="24"/>
+          <w:szCs w:val="24"/>
+        </w:rPr>
+        <w:t>They forecast the weather on land and in the ocean. NOAA has</w:t>
+      </w:r>
+      <w:r>
+        <w:rPr>
+          <w:rFonts w:ascii="Times New Roman" w:hAnsi="Times New Roman" w:cs="Times New Roman"/>
+          <w:sz w:val="24"/>
+          <w:szCs w:val="24"/>
+        </w:rPr>
+        <w:t xml:space="preserve"> collected a very </w:t>
+      </w:r>
+      <w:r>
+        <w:rPr>
+          <w:rFonts w:ascii="Times New Roman" w:hAnsi="Times New Roman" w:cs="Times New Roman"/>
+          <w:sz w:val="24"/>
+          <w:szCs w:val="24"/>
+        </w:rPr>
+        <w:t>large of data over</w:t>
+      </w:r>
+      <w:r>
+        <w:rPr>
+          <w:rFonts w:ascii="Times New Roman" w:hAnsi="Times New Roman" w:cs="Times New Roman"/>
+          <w:sz w:val="24"/>
+          <w:szCs w:val="24"/>
+        </w:rPr>
+        <w:t xml:space="preserve"> </w:t>
+      </w:r>
+      <w:r>
+        <w:rPr>
+          <w:rFonts w:ascii="Times New Roman" w:hAnsi="Times New Roman" w:cs="Times New Roman"/>
+          <w:sz w:val="24"/>
+          <w:szCs w:val="24"/>
+        </w:rPr>
+        <w:t>a wide range of</w:t>
+      </w:r>
+      <w:r>
+        <w:rPr>
+          <w:rFonts w:ascii="Times New Roman" w:hAnsi="Times New Roman" w:cs="Times New Roman"/>
+          <w:sz w:val="24"/>
+          <w:szCs w:val="24"/>
+        </w:rPr>
+        <w:t xml:space="preserve"> </w:t>
+      </w:r>
+      <w:r>
+        <w:rPr>
+          <w:rFonts w:ascii="Times New Roman" w:hAnsi="Times New Roman" w:cs="Times New Roman"/>
+          <w:sz w:val="24"/>
+          <w:szCs w:val="24"/>
+        </w:rPr>
+        <w:t xml:space="preserve">subjects. NOAA has many APIs and work hard to share their data. </w:t>
+      </w:r>
+      <w:r>
+        <w:rPr>
+          <w:rFonts w:ascii="Times New Roman" w:hAnsi="Times New Roman" w:cs="Times New Roman"/>
+          <w:sz w:val="24"/>
+          <w:szCs w:val="24"/>
+        </w:rPr>
+        <w:t xml:space="preserve">This program will connect with the National Oceanic and Atmospheric Administration API for the National Digital Weather Forecast Database. NOAA uses a Simple Object Access Protocol (SOAP) to generate XML files that can be parsed for the desired information. </w:t>
+      </w:r>
+    </w:p>
+    <w:p>
+      <w:pPr>
         <w:pStyle w:val="Heading2"/>
       </w:pPr>
-      <w:bookmarkStart w:id="9" w:name="_Toc433884787"/>
-      <w:r>
-        <w:t>3.1 National Oceanic and Atmospheric Administration</w:t>
-      </w:r>
-      <w:r>
-        <w:t xml:space="preserve"> (NOAA)</w:t>
-      </w:r>
-      <w:bookmarkEnd w:id="9"/>
-    </w:p>
-    <w:p>
-      <w:pPr>
-        <w:rPr>
-          <w:rFonts w:ascii="Times New Roman" w:hAnsi="Times New Roman" w:cs="Times New Roman"/>
-          <w:sz w:val="24"/>
-          <w:szCs w:val="24"/>
-        </w:rPr>
-      </w:pPr>
-      <w:r>
-        <w:rPr>
-          <w:rFonts w:ascii="Times New Roman" w:hAnsi="Times New Roman" w:cs="Times New Roman"/>
-          <w:sz w:val="24"/>
-          <w:szCs w:val="24"/>
-        </w:rPr>
-        <w:t xml:space="preserve">NOAA is a very large organizations running under the U.S. Department of Commerce. They manage satellites, buoys in the ocean and weather stations on land, set up tornado warning as well as tsunami warnings.  </w:t>
-      </w:r>
-      <w:r>
-        <w:rPr>
-          <w:rFonts w:ascii="Times New Roman" w:hAnsi="Times New Roman" w:cs="Times New Roman"/>
-          <w:sz w:val="24"/>
-          <w:szCs w:val="24"/>
-        </w:rPr>
-        <w:t>They forecast the weather on land and in the ocean. NOAA has</w:t>
-      </w:r>
-      <w:r>
-        <w:rPr>
-          <w:rFonts w:ascii="Times New Roman" w:hAnsi="Times New Roman" w:cs="Times New Roman"/>
-          <w:sz w:val="24"/>
-          <w:szCs w:val="24"/>
-        </w:rPr>
-        <w:t xml:space="preserve"> collected a very </w:t>
-      </w:r>
-      <w:r>
-        <w:rPr>
-          <w:rFonts w:ascii="Times New Roman" w:hAnsi="Times New Roman" w:cs="Times New Roman"/>
-          <w:sz w:val="24"/>
-          <w:szCs w:val="24"/>
-        </w:rPr>
-        <w:t>large of data over</w:t>
-      </w:r>
-      <w:r>
-        <w:rPr>
-          <w:rFonts w:ascii="Times New Roman" w:hAnsi="Times New Roman" w:cs="Times New Roman"/>
-          <w:sz w:val="24"/>
-          <w:szCs w:val="24"/>
-        </w:rPr>
-        <w:t xml:space="preserve"> </w:t>
-      </w:r>
-      <w:r>
-        <w:rPr>
-          <w:rFonts w:ascii="Times New Roman" w:hAnsi="Times New Roman" w:cs="Times New Roman"/>
-          <w:sz w:val="24"/>
-          <w:szCs w:val="24"/>
-        </w:rPr>
-        <w:t>a wide range of</w:t>
-      </w:r>
-      <w:r>
-        <w:rPr>
-          <w:rFonts w:ascii="Times New Roman" w:hAnsi="Times New Roman" w:cs="Times New Roman"/>
-          <w:sz w:val="24"/>
-          <w:szCs w:val="24"/>
-        </w:rPr>
-        <w:t xml:space="preserve"> </w:t>
-      </w:r>
-      <w:r>
-        <w:rPr>
-          <w:rFonts w:ascii="Times New Roman" w:hAnsi="Times New Roman" w:cs="Times New Roman"/>
-          <w:sz w:val="24"/>
-          <w:szCs w:val="24"/>
-        </w:rPr>
-        <w:t xml:space="preserve">subjects. NOAA has many APIs and work hard to share their data. </w:t>
-      </w:r>
-      <w:r>
-        <w:rPr>
-          <w:rFonts w:ascii="Times New Roman" w:hAnsi="Times New Roman" w:cs="Times New Roman"/>
-          <w:sz w:val="24"/>
-          <w:szCs w:val="24"/>
-        </w:rPr>
-        <w:t xml:space="preserve">This program will connect with the National Oceanic and Atmospheric Administration API for the National Digital Weather Forecast Database. NOAA uses a Simple Object Access Protocol (SOAP) to generate XML files that can be parsed for the desired information. </w:t>
-      </w:r>
-    </w:p>
-    <w:p>
-      <w:pPr>
-        <w:pStyle w:val="Heading2"/>
-      </w:pPr>
       <w:bookmarkStart w:id="10" w:name="_Toc433884788"/>
       <w:r>
         <w:lastRenderedPageBreak/>
-        <w:t>3.2 California Department of Transportation</w:t>
+        <w:t>California Department of Transportation</w:t>
       </w:r>
       <w:r>
         <w:t xml:space="preserve"> (Caltrans)</w:t>
@@ -4284,7 +4239,7 @@
 </file>
 
 <file path=customXml/itemProps1.xml><?xml version="1.0" encoding="utf-8"?>
-<ds:datastoreItem xmlns:ds="http://schemas.openxmlformats.org/officeDocument/2006/customXml" ds:itemID="{4DE60650-37F1-4935-8478-892320F7ABAB}">
+<ds:datastoreItem xmlns:ds="http://schemas.openxmlformats.org/officeDocument/2006/customXml" ds:itemID="{8324A090-BC94-47B2-8C0A-A1AEC548B9E0}">
   <ds:schemaRefs>
     <ds:schemaRef ds:uri="http://schemas.openxmlformats.org/officeDocument/2006/bibliography"/>
   </ds:schemaRefs>

</xml_diff>

<commit_message>
Changed table of contents again
</commit_message>
<xml_diff>
--- a/Road_Trip_Report.docx
+++ b/Road_Trip_Report.docx
@@ -68,7 +68,7 @@
           <w:r>
             <w:fldChar w:fldCharType="separate"/>
           </w:r>
-          <w:hyperlink w:anchor="_Toc433884779" w:history="1">
+          <w:hyperlink w:anchor="_Toc433885826" w:history="1">
             <w:r>
               <w:rPr>
                 <w:rStyle w:val="Hyperlink"/>
@@ -109,7 +109,7 @@
                 <w:noProof/>
                 <w:webHidden/>
               </w:rPr>
-              <w:instrText xml:space="preserve"> PAGEREF _Toc433884779 \h </w:instrText>
+              <w:instrText xml:space="preserve"> PAGEREF _Toc433885826 \h </w:instrText>
             </w:r>
             <w:r>
               <w:rPr>
@@ -152,7 +152,7 @@
               <w:noProof/>
             </w:rPr>
           </w:pPr>
-          <w:hyperlink w:anchor="_Toc433884780" w:history="1">
+          <w:hyperlink w:anchor="_Toc433885827" w:history="1">
             <w:r>
               <w:rPr>
                 <w:rStyle w:val="Hyperlink"/>
@@ -194,7 +194,7 @@
                 <w:noProof/>
                 <w:webHidden/>
               </w:rPr>
-              <w:instrText xml:space="preserve"> PAGEREF _Toc433884780 \h </w:instrText>
+              <w:instrText xml:space="preserve"> PAGEREF _Toc433885827 \h </w:instrText>
             </w:r>
             <w:r>
               <w:rPr>
@@ -237,7 +237,7 @@
               <w:noProof/>
             </w:rPr>
           </w:pPr>
-          <w:hyperlink w:anchor="_Toc433884781" w:history="1">
+          <w:hyperlink w:anchor="_Toc433885828" w:history="1">
             <w:r>
               <w:rPr>
                 <w:rStyle w:val="Hyperlink"/>
@@ -278,7 +278,7 @@
                 <w:noProof/>
                 <w:webHidden/>
               </w:rPr>
-              <w:instrText xml:space="preserve"> PAGEREF _Toc433884781 \h </w:instrText>
+              <w:instrText xml:space="preserve"> PAGEREF _Toc433885828 \h </w:instrText>
             </w:r>
             <w:r>
               <w:rPr>
@@ -321,7 +321,7 @@
               <w:noProof/>
             </w:rPr>
           </w:pPr>
-          <w:hyperlink w:anchor="_Toc433884782" w:history="1">
+          <w:hyperlink w:anchor="_Toc433885829" w:history="1">
             <w:r>
               <w:rPr>
                 <w:rStyle w:val="Hyperlink"/>
@@ -362,7 +362,7 @@
                 <w:noProof/>
                 <w:webHidden/>
               </w:rPr>
-              <w:instrText xml:space="preserve"> PAGEREF _Toc433884782 \h </w:instrText>
+              <w:instrText xml:space="preserve"> PAGEREF _Toc433885829 \h </w:instrText>
             </w:r>
             <w:r>
               <w:rPr>
@@ -405,7 +405,7 @@
               <w:noProof/>
             </w:rPr>
           </w:pPr>
-          <w:hyperlink w:anchor="_Toc433884783" w:history="1">
+          <w:hyperlink w:anchor="_Toc433885830" w:history="1">
             <w:r>
               <w:rPr>
                 <w:rStyle w:val="Hyperlink"/>
@@ -446,7 +446,7 @@
                 <w:noProof/>
                 <w:webHidden/>
               </w:rPr>
-              <w:instrText xml:space="preserve"> PAGEREF _Toc433884783 \h </w:instrText>
+              <w:instrText xml:space="preserve"> PAGEREF _Toc433885830 \h </w:instrText>
             </w:r>
             <w:r>
               <w:rPr>
@@ -489,7 +489,7 @@
               <w:noProof/>
             </w:rPr>
           </w:pPr>
-          <w:hyperlink w:anchor="_Toc433884784" w:history="1">
+          <w:hyperlink w:anchor="_Toc433885831" w:history="1">
             <w:r>
               <w:rPr>
                 <w:rStyle w:val="Hyperlink"/>
@@ -530,7 +530,7 @@
                 <w:noProof/>
                 <w:webHidden/>
               </w:rPr>
-              <w:instrText xml:space="preserve"> PAGEREF _Toc433884784 \h </w:instrText>
+              <w:instrText xml:space="preserve"> PAGEREF _Toc433885831 \h </w:instrText>
             </w:r>
             <w:r>
               <w:rPr>
@@ -573,7 +573,7 @@
               <w:noProof/>
             </w:rPr>
           </w:pPr>
-          <w:hyperlink w:anchor="_Toc433884785" w:history="1">
+          <w:hyperlink w:anchor="_Toc433885832" w:history="1">
             <w:r>
               <w:rPr>
                 <w:rStyle w:val="Hyperlink"/>
@@ -614,7 +614,7 @@
                 <w:noProof/>
                 <w:webHidden/>
               </w:rPr>
-              <w:instrText xml:space="preserve"> PAGEREF _Toc433884785 \h </w:instrText>
+              <w:instrText xml:space="preserve"> PAGEREF _Toc433885832 \h </w:instrText>
             </w:r>
             <w:r>
               <w:rPr>
@@ -657,7 +657,7 @@
               <w:noProof/>
             </w:rPr>
           </w:pPr>
-          <w:hyperlink w:anchor="_Toc433884786" w:history="1">
+          <w:hyperlink w:anchor="_Toc433885833" w:history="1">
             <w:r>
               <w:rPr>
                 <w:rStyle w:val="Hyperlink"/>
@@ -698,7 +698,7 @@
                 <w:noProof/>
                 <w:webHidden/>
               </w:rPr>
-              <w:instrText xml:space="preserve"> PAGEREF _Toc433884786 \h </w:instrText>
+              <w:instrText xml:space="preserve"> PAGEREF _Toc433885833 \h </w:instrText>
             </w:r>
             <w:r>
               <w:rPr>
@@ -741,7 +741,7 @@
               <w:noProof/>
             </w:rPr>
           </w:pPr>
-          <w:hyperlink w:anchor="_Toc433884787" w:history="1">
+          <w:hyperlink w:anchor="_Toc433885834" w:history="1">
             <w:r>
               <w:rPr>
                 <w:rStyle w:val="Hyperlink"/>
@@ -761,7 +761,7 @@
                 <w:rStyle w:val="Hyperlink"/>
                 <w:noProof/>
               </w:rPr>
-              <w:t>3.1 National Oceanic and Atmospheric Administration (NOAA)</w:t>
+              <w:t>National Oceanic and Atmospheric Administration (NOAA)</w:t>
             </w:r>
             <w:r>
               <w:rPr>
@@ -782,7 +782,7 @@
                 <w:noProof/>
                 <w:webHidden/>
               </w:rPr>
-              <w:instrText xml:space="preserve"> PAGEREF _Toc433884787 \h </w:instrText>
+              <w:instrText xml:space="preserve"> PAGEREF _Toc433885834 \h </w:instrText>
             </w:r>
             <w:r>
               <w:rPr>
@@ -825,7 +825,7 @@
               <w:noProof/>
             </w:rPr>
           </w:pPr>
-          <w:hyperlink w:anchor="_Toc433884788" w:history="1">
+          <w:hyperlink w:anchor="_Toc433885835" w:history="1">
             <w:r>
               <w:rPr>
                 <w:rStyle w:val="Hyperlink"/>
@@ -845,7 +845,7 @@
                 <w:rStyle w:val="Hyperlink"/>
                 <w:noProof/>
               </w:rPr>
-              <w:t>3.2 California Department of Transportation (Caltrans)</w:t>
+              <w:t>California Department of Transportation (Caltrans)</w:t>
             </w:r>
             <w:r>
               <w:rPr>
@@ -866,7 +866,7 @@
                 <w:noProof/>
                 <w:webHidden/>
               </w:rPr>
-              <w:instrText xml:space="preserve"> PAGEREF _Toc433884788 \h </w:instrText>
+              <w:instrText xml:space="preserve"> PAGEREF _Toc433885835 \h </w:instrText>
             </w:r>
             <w:r>
               <w:rPr>
@@ -916,6 +916,8 @@
           <w:szCs w:val="24"/>
         </w:rPr>
       </w:pPr>
+      <w:bookmarkStart w:id="0" w:name="_GoBack"/>
+      <w:bookmarkEnd w:id="0"/>
     </w:p>
     <w:p>
       <w:pPr>
@@ -929,7 +931,7 @@
       <w:pPr>
         <w:pStyle w:val="Heading1"/>
       </w:pPr>
-      <w:bookmarkStart w:id="0" w:name="_Toc433884779"/>
+      <w:bookmarkStart w:id="1" w:name="_Toc433885826"/>
       <w:r>
         <w:rPr>
           <w:sz w:val="56"/>
@@ -937,7 +939,7 @@
         </w:rPr>
         <w:t>Introduction</w:t>
       </w:r>
-      <w:bookmarkEnd w:id="0"/>
+      <w:bookmarkEnd w:id="1"/>
     </w:p>
     <w:p>
       <w:pPr>
@@ -1293,7 +1295,7 @@
           <w:szCs w:val="24"/>
         </w:rPr>
       </w:pPr>
-      <w:bookmarkStart w:id="1" w:name="_Toc433884780"/>
+      <w:bookmarkStart w:id="2" w:name="_Toc433885827"/>
       <w:r>
         <w:rPr>
           <w:sz w:val="56"/>
@@ -1345,7 +1347,7 @@
         </w:rPr>
         <w:t>nd Their Underlying Concepts</w:t>
       </w:r>
-      <w:bookmarkEnd w:id="1"/>
+      <w:bookmarkEnd w:id="2"/>
     </w:p>
     <w:p>
       <w:pPr>
@@ -1355,7 +1357,7 @@
           <w:szCs w:val="32"/>
         </w:rPr>
       </w:pPr>
-      <w:bookmarkStart w:id="2" w:name="_Toc433884781"/>
+      <w:bookmarkStart w:id="3" w:name="_Toc433885828"/>
       <w:r>
         <w:rPr>
           <w:sz w:val="32"/>
@@ -1363,7 +1365,7 @@
         </w:rPr>
         <w:t>Ruby</w:t>
       </w:r>
-      <w:bookmarkEnd w:id="2"/>
+      <w:bookmarkEnd w:id="3"/>
     </w:p>
     <w:p>
       <w:pPr>
@@ -1721,7 +1723,7 @@
           <w:szCs w:val="32"/>
         </w:rPr>
       </w:pPr>
-      <w:bookmarkStart w:id="3" w:name="_Toc433884782"/>
+      <w:bookmarkStart w:id="4" w:name="_Toc433885829"/>
       <w:r>
         <w:rPr>
           <w:sz w:val="32"/>
@@ -1729,7 +1731,7 @@
         </w:rPr>
         <w:t>Ruby on Rails</w:t>
       </w:r>
-      <w:bookmarkEnd w:id="3"/>
+      <w:bookmarkEnd w:id="4"/>
     </w:p>
     <w:p>
       <w:pPr>
@@ -1925,7 +1927,7 @@
           <w:szCs w:val="32"/>
         </w:rPr>
       </w:pPr>
-      <w:bookmarkStart w:id="4" w:name="_Toc433884783"/>
+      <w:bookmarkStart w:id="5" w:name="_Toc433885830"/>
       <w:r>
         <w:rPr>
           <w:sz w:val="32"/>
@@ -1933,7 +1935,7 @@
         </w:rPr>
         <w:t>Git and GitHub</w:t>
       </w:r>
-      <w:bookmarkEnd w:id="4"/>
+      <w:bookmarkEnd w:id="5"/>
     </w:p>
     <w:p>
       <w:pPr>
@@ -2034,7 +2036,7 @@
           <w:szCs w:val="32"/>
         </w:rPr>
       </w:pPr>
-      <w:bookmarkStart w:id="5" w:name="_Toc433884784"/>
+      <w:bookmarkStart w:id="6" w:name="_Toc433885831"/>
       <w:r>
         <w:rPr>
           <w:color w:val="2E74B5" w:themeColor="accent1" w:themeShade="BF"/>
@@ -2043,7 +2045,7 @@
         </w:rPr>
         <w:t>Software Framework</w:t>
       </w:r>
-      <w:bookmarkEnd w:id="5"/>
+      <w:bookmarkEnd w:id="6"/>
     </w:p>
     <w:p>
       <w:pPr>
@@ -2126,7 +2128,7 @@
           <w:szCs w:val="32"/>
         </w:rPr>
       </w:pPr>
-      <w:bookmarkStart w:id="6" w:name="_Toc433884785"/>
+      <w:bookmarkStart w:id="7" w:name="_Toc433885832"/>
       <w:r>
         <w:rPr>
           <w:sz w:val="32"/>
@@ -2134,7 +2136,7 @@
         </w:rPr>
         <w:t>Model-View-Controller (MVC)</w:t>
       </w:r>
-      <w:bookmarkEnd w:id="6"/>
+      <w:bookmarkEnd w:id="7"/>
     </w:p>
     <w:p>
       <w:pPr>
@@ -2274,7 +2276,7 @@
           <w:szCs w:val="56"/>
         </w:rPr>
       </w:pPr>
-      <w:bookmarkStart w:id="7" w:name="_Toc433884786"/>
+      <w:bookmarkStart w:id="8" w:name="_Toc433885833"/>
       <w:r>
         <w:rPr>
           <w:sz w:val="56"/>
@@ -2282,22 +2284,20 @@
         </w:rPr>
         <w:t>Data Sources</w:t>
       </w:r>
-      <w:bookmarkEnd w:id="7"/>
+      <w:bookmarkEnd w:id="8"/>
     </w:p>
     <w:p>
       <w:pPr>
         <w:pStyle w:val="Heading2"/>
       </w:pPr>
-      <w:bookmarkStart w:id="8" w:name="_Toc433884787"/>
-      <w:bookmarkStart w:id="9" w:name="_GoBack"/>
+      <w:bookmarkStart w:id="9" w:name="_Toc433885834"/>
+      <w:r>
+        <w:t>National Oceanic and Atmospheric Administration</w:t>
+      </w:r>
+      <w:r>
+        <w:t xml:space="preserve"> (NOAA)</w:t>
+      </w:r>
       <w:bookmarkEnd w:id="9"/>
-      <w:r>
-        <w:t>National Oceanic and Atmospheric Administration</w:t>
-      </w:r>
-      <w:r>
-        <w:t xml:space="preserve"> (NOAA)</w:t>
-      </w:r>
-      <w:bookmarkEnd w:id="8"/>
     </w:p>
     <w:p>
       <w:pPr>
@@ -2384,7 +2384,7 @@
       <w:pPr>
         <w:pStyle w:val="Heading2"/>
       </w:pPr>
-      <w:bookmarkStart w:id="10" w:name="_Toc433884788"/>
+      <w:bookmarkStart w:id="10" w:name="_Toc433885835"/>
       <w:r>
         <w:lastRenderedPageBreak/>
         <w:t>California Department of Transportation</w:t>
@@ -4239,7 +4239,7 @@
 </file>
 
 <file path=customXml/itemProps1.xml><?xml version="1.0" encoding="utf-8"?>
-<ds:datastoreItem xmlns:ds="http://schemas.openxmlformats.org/officeDocument/2006/customXml" ds:itemID="{8324A090-BC94-47B2-8C0A-A1AEC548B9E0}">
+<ds:datastoreItem xmlns:ds="http://schemas.openxmlformats.org/officeDocument/2006/customXml" ds:itemID="{EC48616D-A5AD-4908-B2D6-251DC08B90E9}">
   <ds:schemaRefs>
     <ds:schemaRef ds:uri="http://schemas.openxmlformats.org/officeDocument/2006/bibliography"/>
   </ds:schemaRefs>

</xml_diff>

<commit_message>
Worked on NOAA GIT & GitHub sections
</commit_message>
<xml_diff>
--- a/Road_Trip_Report.docx
+++ b/Road_Trip_Report.docx
@@ -916,8 +916,6 @@
           <w:szCs w:val="24"/>
         </w:rPr>
       </w:pPr>
-      <w:bookmarkStart w:id="0" w:name="_GoBack"/>
-      <w:bookmarkEnd w:id="0"/>
     </w:p>
     <w:p>
       <w:pPr>
@@ -931,7 +929,7 @@
       <w:pPr>
         <w:pStyle w:val="Heading1"/>
       </w:pPr>
-      <w:bookmarkStart w:id="1" w:name="_Toc433885826"/>
+      <w:bookmarkStart w:id="0" w:name="_Toc433885826"/>
       <w:r>
         <w:rPr>
           <w:sz w:val="56"/>
@@ -939,7 +937,7 @@
         </w:rPr>
         <w:t>Introduction</w:t>
       </w:r>
-      <w:bookmarkEnd w:id="1"/>
+      <w:bookmarkEnd w:id="0"/>
     </w:p>
     <w:p>
       <w:pPr>
@@ -1187,25 +1185,7 @@
           <w:sz w:val="24"/>
           <w:szCs w:val="24"/>
         </w:rPr>
-        <w:t xml:space="preserve">, and many more. However most of these offer services not related to the actual road travel to get from point A to point B. In addition, there are better and well established apps to address the issues of finding food, gas, lodging, or any other need during your trip. Like Yelp, Priceline, </w:t>
-      </w:r>
-      <w:proofErr w:type="spellStart"/>
-      <w:r>
-        <w:rPr>
-          <w:rFonts w:ascii="Times New Roman" w:hAnsi="Times New Roman" w:cs="Times New Roman"/>
-          <w:sz w:val="24"/>
-          <w:szCs w:val="24"/>
-        </w:rPr>
-        <w:t>GasBuddy</w:t>
-      </w:r>
-      <w:proofErr w:type="spellEnd"/>
-      <w:r>
-        <w:rPr>
-          <w:rFonts w:ascii="Times New Roman" w:hAnsi="Times New Roman" w:cs="Times New Roman"/>
-          <w:sz w:val="24"/>
-          <w:szCs w:val="24"/>
-        </w:rPr>
-        <w:t xml:space="preserve">, </w:t>
+        <w:t xml:space="preserve">, and many more. However most of these offer services not related to the actual road travel to get from point A to point B. In addition, there are better and well established apps to address the issues of finding food, gas, lodging, or any other need during your trip. Like Yelp, Priceline, GasBuddy, </w:t>
       </w:r>
       <w:proofErr w:type="spellStart"/>
       <w:r>
@@ -1295,7 +1275,7 @@
           <w:szCs w:val="24"/>
         </w:rPr>
       </w:pPr>
-      <w:bookmarkStart w:id="2" w:name="_Toc433885827"/>
+      <w:bookmarkStart w:id="1" w:name="_Toc433885827"/>
       <w:r>
         <w:rPr>
           <w:sz w:val="56"/>
@@ -1347,7 +1327,7 @@
         </w:rPr>
         <w:t>nd Their Underlying Concepts</w:t>
       </w:r>
-      <w:bookmarkEnd w:id="2"/>
+      <w:bookmarkEnd w:id="1"/>
     </w:p>
     <w:p>
       <w:pPr>
@@ -1357,7 +1337,7 @@
           <w:szCs w:val="32"/>
         </w:rPr>
       </w:pPr>
-      <w:bookmarkStart w:id="3" w:name="_Toc433885828"/>
+      <w:bookmarkStart w:id="2" w:name="_Toc433885828"/>
       <w:r>
         <w:rPr>
           <w:sz w:val="32"/>
@@ -1365,7 +1345,7 @@
         </w:rPr>
         <w:t>Ruby</w:t>
       </w:r>
-      <w:bookmarkEnd w:id="3"/>
+      <w:bookmarkEnd w:id="2"/>
     </w:p>
     <w:p>
       <w:pPr>
@@ -1723,7 +1703,7 @@
           <w:szCs w:val="32"/>
         </w:rPr>
       </w:pPr>
-      <w:bookmarkStart w:id="4" w:name="_Toc433885829"/>
+      <w:bookmarkStart w:id="3" w:name="_Toc433885829"/>
       <w:r>
         <w:rPr>
           <w:sz w:val="32"/>
@@ -1731,7 +1711,7 @@
         </w:rPr>
         <w:t>Ruby on Rails</w:t>
       </w:r>
-      <w:bookmarkEnd w:id="4"/>
+      <w:bookmarkEnd w:id="3"/>
     </w:p>
     <w:p>
       <w:pPr>
@@ -1927,7 +1907,7 @@
           <w:szCs w:val="32"/>
         </w:rPr>
       </w:pPr>
-      <w:bookmarkStart w:id="5" w:name="_Toc433885830"/>
+      <w:bookmarkStart w:id="4" w:name="_Toc433885830"/>
       <w:r>
         <w:rPr>
           <w:sz w:val="32"/>
@@ -1935,7 +1915,7 @@
         </w:rPr>
         <w:t>Git and GitHub</w:t>
       </w:r>
-      <w:bookmarkEnd w:id="5"/>
+      <w:bookmarkEnd w:id="4"/>
     </w:p>
     <w:p>
       <w:pPr>
@@ -1992,7 +1972,14 @@
           <w:sz w:val="24"/>
           <w:szCs w:val="24"/>
         </w:rPr>
-        <w:t xml:space="preserve">is maintained with a hash. The user is able to “revert” to one of these “commit” positions if future versions are lost, corrupted, or any other reason. These actions are stored locally </w:t>
+        <w:t>is maintained with a hash. The user is able to “revert” to one of these “commit” positions if future versions are lost, corrupted, or any other reason. These actions are stored locall</w:t>
+      </w:r>
+      <w:r>
+        <w:rPr>
+          <w:sz w:val="24"/>
+          <w:szCs w:val="24"/>
+        </w:rPr>
+        <w:t xml:space="preserve">y. The user is able to work with Git files offline and sync later. With the “git push” command the documents can be pushed to a cloud storage company called GitHub. Git is criticized for being very complex to work with and difficult to properly manage projects over different computers/users, and a poor merging process. Its competitor also has its weaknesses and it is a bit of personal preference on which one to use, although Git is more powerful. </w:t>
       </w:r>
     </w:p>
     <w:p>
@@ -2015,6 +2002,13 @@
           <w:szCs w:val="24"/>
         </w:rPr>
         <w:t xml:space="preserve">repositories can be accessed by anyone and are frequently used for communal projects. GitHub also offers some social functions like feeds, followers, a social network graph, and other elements. </w:t>
+      </w:r>
+      <w:r>
+        <w:rPr>
+          <w:sz w:val="24"/>
+          <w:szCs w:val="24"/>
+        </w:rPr>
+        <w:t xml:space="preserve">The core elements of GitHub are the fork, pull, and merge commands. This allows individual users to check out the code by creating a branch to modify and merge back into the main branch. </w:t>
       </w:r>
     </w:p>
     <w:p>
@@ -2036,7 +2030,7 @@
           <w:szCs w:val="32"/>
         </w:rPr>
       </w:pPr>
-      <w:bookmarkStart w:id="6" w:name="_Toc433885831"/>
+      <w:bookmarkStart w:id="5" w:name="_Toc433885831"/>
       <w:r>
         <w:rPr>
           <w:color w:val="2E74B5" w:themeColor="accent1" w:themeShade="BF"/>
@@ -2045,7 +2039,7 @@
         </w:rPr>
         <w:t>Software Framework</w:t>
       </w:r>
-      <w:bookmarkEnd w:id="6"/>
+      <w:bookmarkEnd w:id="5"/>
     </w:p>
     <w:p>
       <w:pPr>
@@ -2128,7 +2122,7 @@
           <w:szCs w:val="32"/>
         </w:rPr>
       </w:pPr>
-      <w:bookmarkStart w:id="7" w:name="_Toc433885832"/>
+      <w:bookmarkStart w:id="6" w:name="_Toc433885832"/>
       <w:r>
         <w:rPr>
           <w:sz w:val="32"/>
@@ -2136,7 +2130,7 @@
         </w:rPr>
         <w:t>Model-View-Controller (MVC)</w:t>
       </w:r>
-      <w:bookmarkEnd w:id="7"/>
+      <w:bookmarkEnd w:id="6"/>
     </w:p>
     <w:p>
       <w:pPr>
@@ -2276,117 +2270,402 @@
           <w:szCs w:val="56"/>
         </w:rPr>
       </w:pPr>
-      <w:bookmarkStart w:id="8" w:name="_Toc433885833"/>
+      <w:bookmarkStart w:id="7" w:name="_Toc433885833"/>
       <w:r>
         <w:rPr>
           <w:sz w:val="56"/>
           <w:szCs w:val="56"/>
         </w:rPr>
+        <w:lastRenderedPageBreak/>
         <w:t>Data Sources</w:t>
       </w:r>
+      <w:bookmarkEnd w:id="7"/>
+    </w:p>
+    <w:p>
+      <w:pPr>
+        <w:pStyle w:val="Heading2"/>
+      </w:pPr>
+      <w:bookmarkStart w:id="8" w:name="_Toc433885834"/>
+      <w:r>
+        <w:t>National Oceanic and Atmospheric Administration</w:t>
+      </w:r>
+      <w:r>
+        <w:t xml:space="preserve"> (NOAA)</w:t>
+      </w:r>
       <w:bookmarkEnd w:id="8"/>
     </w:p>
     <w:p>
       <w:pPr>
+        <w:rPr>
+          <w:rFonts w:ascii="Times New Roman" w:hAnsi="Times New Roman" w:cs="Times New Roman"/>
+          <w:sz w:val="24"/>
+          <w:szCs w:val="24"/>
+        </w:rPr>
+      </w:pPr>
+      <w:r>
+        <w:rPr>
+          <w:rFonts w:ascii="Times New Roman" w:hAnsi="Times New Roman" w:cs="Times New Roman"/>
+          <w:sz w:val="24"/>
+          <w:szCs w:val="24"/>
+        </w:rPr>
+        <w:t xml:space="preserve">NOAA is a very large organization running under the U.S. Department of Commerce. They manage satellites, buoys in the ocean and weather stations on land, set up tornado warning as well as tsunami warnings.  </w:t>
+      </w:r>
+      <w:r>
+        <w:rPr>
+          <w:rFonts w:ascii="Times New Roman" w:hAnsi="Times New Roman" w:cs="Times New Roman"/>
+          <w:sz w:val="24"/>
+          <w:szCs w:val="24"/>
+        </w:rPr>
+        <w:t>They forecast the weather on land and in the ocean. NOAA has</w:t>
+      </w:r>
+      <w:r>
+        <w:rPr>
+          <w:rFonts w:ascii="Times New Roman" w:hAnsi="Times New Roman" w:cs="Times New Roman"/>
+          <w:sz w:val="24"/>
+          <w:szCs w:val="24"/>
+        </w:rPr>
+        <w:t xml:space="preserve"> collected a very </w:t>
+      </w:r>
+      <w:r>
+        <w:rPr>
+          <w:rFonts w:ascii="Times New Roman" w:hAnsi="Times New Roman" w:cs="Times New Roman"/>
+          <w:sz w:val="24"/>
+          <w:szCs w:val="24"/>
+        </w:rPr>
+        <w:t xml:space="preserve">large </w:t>
+      </w:r>
+      <w:r>
+        <w:rPr>
+          <w:rFonts w:ascii="Times New Roman" w:hAnsi="Times New Roman" w:cs="Times New Roman"/>
+          <w:sz w:val="24"/>
+          <w:szCs w:val="24"/>
+        </w:rPr>
+        <w:t xml:space="preserve">quantity </w:t>
+      </w:r>
+      <w:r>
+        <w:rPr>
+          <w:rFonts w:ascii="Times New Roman" w:hAnsi="Times New Roman" w:cs="Times New Roman"/>
+          <w:sz w:val="24"/>
+          <w:szCs w:val="24"/>
+        </w:rPr>
+        <w:t>of data over</w:t>
+      </w:r>
+      <w:r>
+        <w:rPr>
+          <w:rFonts w:ascii="Times New Roman" w:hAnsi="Times New Roman" w:cs="Times New Roman"/>
+          <w:sz w:val="24"/>
+          <w:szCs w:val="24"/>
+        </w:rPr>
+        <w:t xml:space="preserve"> </w:t>
+      </w:r>
+      <w:r>
+        <w:rPr>
+          <w:rFonts w:ascii="Times New Roman" w:hAnsi="Times New Roman" w:cs="Times New Roman"/>
+          <w:sz w:val="24"/>
+          <w:szCs w:val="24"/>
+        </w:rPr>
+        <w:t>a wide range of</w:t>
+      </w:r>
+      <w:r>
+        <w:rPr>
+          <w:rFonts w:ascii="Times New Roman" w:hAnsi="Times New Roman" w:cs="Times New Roman"/>
+          <w:sz w:val="24"/>
+          <w:szCs w:val="24"/>
+        </w:rPr>
+        <w:t xml:space="preserve"> </w:t>
+      </w:r>
+      <w:r>
+        <w:rPr>
+          <w:rFonts w:ascii="Times New Roman" w:hAnsi="Times New Roman" w:cs="Times New Roman"/>
+          <w:sz w:val="24"/>
+          <w:szCs w:val="24"/>
+        </w:rPr>
+        <w:t>subjects</w:t>
+      </w:r>
+      <w:r>
+        <w:rPr>
+          <w:rFonts w:ascii="Times New Roman" w:hAnsi="Times New Roman" w:cs="Times New Roman"/>
+          <w:sz w:val="24"/>
+          <w:szCs w:val="24"/>
+        </w:rPr>
+        <w:t xml:space="preserve"> and time period</w:t>
+      </w:r>
+      <w:r>
+        <w:rPr>
+          <w:rFonts w:ascii="Times New Roman" w:hAnsi="Times New Roman" w:cs="Times New Roman"/>
+          <w:sz w:val="24"/>
+          <w:szCs w:val="24"/>
+        </w:rPr>
+        <w:t>. NOAA has many APIs and work</w:t>
+      </w:r>
+      <w:r>
+        <w:rPr>
+          <w:rFonts w:ascii="Times New Roman" w:hAnsi="Times New Roman" w:cs="Times New Roman"/>
+          <w:sz w:val="24"/>
+          <w:szCs w:val="24"/>
+        </w:rPr>
+        <w:t>s</w:t>
+      </w:r>
+      <w:r>
+        <w:rPr>
+          <w:rFonts w:ascii="Times New Roman" w:hAnsi="Times New Roman" w:cs="Times New Roman"/>
+          <w:sz w:val="24"/>
+          <w:szCs w:val="24"/>
+        </w:rPr>
+        <w:t xml:space="preserve"> hard to share their data. </w:t>
+      </w:r>
+      <w:r>
+        <w:rPr>
+          <w:rFonts w:ascii="Times New Roman" w:hAnsi="Times New Roman" w:cs="Times New Roman"/>
+          <w:sz w:val="24"/>
+          <w:szCs w:val="24"/>
+        </w:rPr>
+        <w:t xml:space="preserve">This program will connect with the National Oceanic and Atmospheric Administration API for the National Digital Weather Forecast Database. NOAA uses a Simple Object Access Protocol (SOAP) to generate XML files that can be parsed for the desired information. </w:t>
+      </w:r>
+    </w:p>
+    <w:p>
+      <w:pPr>
+        <w:rPr>
+          <w:rFonts w:ascii="Times New Roman" w:hAnsi="Times New Roman" w:cs="Times New Roman"/>
+          <w:sz w:val="24"/>
+          <w:szCs w:val="24"/>
+        </w:rPr>
+      </w:pPr>
+      <w:r>
+        <w:rPr>
+          <w:rFonts w:ascii="Times New Roman" w:hAnsi="Times New Roman" w:cs="Times New Roman"/>
+          <w:sz w:val="24"/>
+          <w:szCs w:val="24"/>
+        </w:rPr>
+        <w:t xml:space="preserve">For this project the data from NOAA is accessed through their SOAP protocol. This protocol has nine formats to choose from point data, data for a list of points, latitude and longitude sub grid (rectangle of data points), line function, </w:t>
+      </w:r>
+      <w:r>
+        <w:rPr>
+          <w:rFonts w:ascii="Times New Roman" w:hAnsi="Times New Roman" w:cs="Times New Roman"/>
+          <w:sz w:val="24"/>
+          <w:szCs w:val="24"/>
+        </w:rPr>
+        <w:t>latitude</w:t>
+      </w:r>
+      <w:r>
+        <w:rPr>
+          <w:rFonts w:ascii="Times New Roman" w:hAnsi="Times New Roman" w:cs="Times New Roman"/>
+          <w:sz w:val="24"/>
+          <w:szCs w:val="24"/>
+        </w:rPr>
+        <w:t xml:space="preserve"> and </w:t>
+      </w:r>
+      <w:r>
+        <w:rPr>
+          <w:rFonts w:ascii="Times New Roman" w:hAnsi="Times New Roman" w:cs="Times New Roman"/>
+          <w:sz w:val="24"/>
+          <w:szCs w:val="24"/>
+        </w:rPr>
+        <w:t>longitude</w:t>
+      </w:r>
+      <w:r>
+        <w:rPr>
+          <w:rFonts w:ascii="Times New Roman" w:hAnsi="Times New Roman" w:cs="Times New Roman"/>
+          <w:sz w:val="24"/>
+          <w:szCs w:val="24"/>
+        </w:rPr>
+        <w:t xml:space="preserve"> zip code, </w:t>
+      </w:r>
+      <w:r>
+        <w:rPr>
+          <w:rFonts w:ascii="Times New Roman" w:hAnsi="Times New Roman" w:cs="Times New Roman"/>
+          <w:sz w:val="24"/>
+          <w:szCs w:val="24"/>
+        </w:rPr>
+        <w:t>latitude</w:t>
+      </w:r>
+      <w:r>
+        <w:rPr>
+          <w:rFonts w:ascii="Times New Roman" w:hAnsi="Times New Roman" w:cs="Times New Roman"/>
+          <w:sz w:val="24"/>
+          <w:szCs w:val="24"/>
+        </w:rPr>
+        <w:t xml:space="preserve"> </w:t>
+      </w:r>
+      <w:r>
+        <w:rPr>
+          <w:rFonts w:ascii="Times New Roman" w:hAnsi="Times New Roman" w:cs="Times New Roman"/>
+          <w:sz w:val="24"/>
+          <w:szCs w:val="24"/>
+        </w:rPr>
+        <w:t>longitude</w:t>
+      </w:r>
+      <w:r>
+        <w:rPr>
+          <w:rFonts w:ascii="Times New Roman" w:hAnsi="Times New Roman" w:cs="Times New Roman"/>
+          <w:sz w:val="24"/>
+          <w:szCs w:val="24"/>
+        </w:rPr>
+        <w:t xml:space="preserve"> city name, a time period with </w:t>
+      </w:r>
+      <w:r>
+        <w:rPr>
+          <w:rFonts w:ascii="Times New Roman" w:hAnsi="Times New Roman" w:cs="Times New Roman"/>
+          <w:sz w:val="24"/>
+          <w:szCs w:val="24"/>
+        </w:rPr>
+        <w:t>latitude</w:t>
+      </w:r>
+      <w:r>
+        <w:rPr>
+          <w:rFonts w:ascii="Times New Roman" w:hAnsi="Times New Roman" w:cs="Times New Roman"/>
+          <w:sz w:val="24"/>
+          <w:szCs w:val="24"/>
+        </w:rPr>
+        <w:t xml:space="preserve"> and </w:t>
+      </w:r>
+      <w:r>
+        <w:rPr>
+          <w:rFonts w:ascii="Times New Roman" w:hAnsi="Times New Roman" w:cs="Times New Roman"/>
+          <w:sz w:val="24"/>
+          <w:szCs w:val="24"/>
+        </w:rPr>
+        <w:t>longitude</w:t>
+      </w:r>
+      <w:r>
+        <w:rPr>
+          <w:rFonts w:ascii="Times New Roman" w:hAnsi="Times New Roman" w:cs="Times New Roman"/>
+          <w:sz w:val="24"/>
+          <w:szCs w:val="24"/>
+        </w:rPr>
+        <w:t xml:space="preserve">, and other searchable formats. For this project the </w:t>
+      </w:r>
+      <w:r>
+        <w:rPr>
+          <w:rFonts w:ascii="Times New Roman" w:hAnsi="Times New Roman" w:cs="Times New Roman"/>
+          <w:sz w:val="24"/>
+          <w:szCs w:val="24"/>
+        </w:rPr>
+        <w:t>latitude</w:t>
+      </w:r>
+      <w:r>
+        <w:rPr>
+          <w:rFonts w:ascii="Times New Roman" w:hAnsi="Times New Roman" w:cs="Times New Roman"/>
+          <w:sz w:val="24"/>
+          <w:szCs w:val="24"/>
+        </w:rPr>
+        <w:t xml:space="preserve"> </w:t>
+      </w:r>
+      <w:r>
+        <w:rPr>
+          <w:rFonts w:ascii="Times New Roman" w:hAnsi="Times New Roman" w:cs="Times New Roman"/>
+          <w:sz w:val="24"/>
+          <w:szCs w:val="24"/>
+        </w:rPr>
+        <w:t>longitude</w:t>
+      </w:r>
+      <w:r>
+        <w:rPr>
+          <w:rFonts w:ascii="Times New Roman" w:hAnsi="Times New Roman" w:cs="Times New Roman"/>
+          <w:sz w:val="24"/>
+          <w:szCs w:val="24"/>
+        </w:rPr>
+        <w:t xml:space="preserve"> city name is being used to capture the weather report for the specific city. This format was chosen because cities are easily identified </w:t>
+      </w:r>
+      <w:r>
+        <w:rPr>
+          <w:rFonts w:ascii="Times New Roman" w:hAnsi="Times New Roman" w:cs="Times New Roman"/>
+          <w:sz w:val="24"/>
+          <w:szCs w:val="24"/>
+        </w:rPr>
+        <w:t xml:space="preserve">along a driving route </w:t>
+      </w:r>
+      <w:r>
+        <w:rPr>
+          <w:rFonts w:ascii="Times New Roman" w:hAnsi="Times New Roman" w:cs="Times New Roman"/>
+          <w:sz w:val="24"/>
+          <w:szCs w:val="24"/>
+        </w:rPr>
+        <w:t xml:space="preserve">and typically have NOAA weather data. </w:t>
+      </w:r>
+      <w:r>
+        <w:rPr>
+          <w:rFonts w:ascii="Times New Roman" w:hAnsi="Times New Roman" w:cs="Times New Roman"/>
+          <w:sz w:val="24"/>
+          <w:szCs w:val="24"/>
+        </w:rPr>
+        <w:t xml:space="preserve">Even the smaller cities with no NOAA data will default to the closest location with NOAA data. NOAA converts city names into </w:t>
+      </w:r>
+      <w:r>
+        <w:rPr>
+          <w:rFonts w:ascii="Times New Roman" w:hAnsi="Times New Roman" w:cs="Times New Roman"/>
+          <w:sz w:val="24"/>
+          <w:szCs w:val="24"/>
+        </w:rPr>
+        <w:t>latitude</w:t>
+      </w:r>
+      <w:r>
+        <w:rPr>
+          <w:rFonts w:ascii="Times New Roman" w:hAnsi="Times New Roman" w:cs="Times New Roman"/>
+          <w:sz w:val="24"/>
+          <w:szCs w:val="24"/>
+        </w:rPr>
+        <w:t xml:space="preserve"> and </w:t>
+      </w:r>
+      <w:r>
+        <w:rPr>
+          <w:rFonts w:ascii="Times New Roman" w:hAnsi="Times New Roman" w:cs="Times New Roman"/>
+          <w:sz w:val="24"/>
+          <w:szCs w:val="24"/>
+        </w:rPr>
+        <w:t>longitude</w:t>
+      </w:r>
+      <w:r>
+        <w:rPr>
+          <w:rFonts w:ascii="Times New Roman" w:hAnsi="Times New Roman" w:cs="Times New Roman"/>
+          <w:sz w:val="24"/>
+          <w:szCs w:val="24"/>
+        </w:rPr>
+        <w:t xml:space="preserve"> coordinates. This takes ambiguity out of the search for there are many cities called Springfield in the United States (US). This is why for this program city name and state are required to determine the desired city. </w:t>
+      </w:r>
+      <w:r>
+        <w:rPr>
+          <w:rFonts w:ascii="Times New Roman" w:hAnsi="Times New Roman" w:cs="Times New Roman"/>
+          <w:sz w:val="24"/>
+          <w:szCs w:val="24"/>
+        </w:rPr>
+        <w:t>From this data Google Geocoding is used to convert the name of the city into latitude and longitude coordinates that NOAA can then calculate the closest point where they have a weather station.</w:t>
+      </w:r>
+      <w:r>
+        <w:rPr>
+          <w:rStyle w:val="FootnoteReference"/>
+          <w:rFonts w:ascii="Times New Roman" w:hAnsi="Times New Roman" w:cs="Times New Roman"/>
+          <w:sz w:val="24"/>
+          <w:szCs w:val="24"/>
+        </w:rPr>
+        <w:footnoteReference w:id="2"/>
+      </w:r>
+      <w:r>
+        <w:rPr>
+          <w:rFonts w:ascii="Times New Roman" w:hAnsi="Times New Roman" w:cs="Times New Roman"/>
+          <w:sz w:val="24"/>
+          <w:szCs w:val="24"/>
+        </w:rPr>
+        <w:t xml:space="preserve">  </w:t>
+      </w:r>
+    </w:p>
+    <w:p>
+      <w:pPr>
+        <w:rPr>
+          <w:rFonts w:ascii="Times New Roman" w:hAnsi="Times New Roman" w:cs="Times New Roman"/>
+          <w:sz w:val="24"/>
+          <w:szCs w:val="24"/>
+        </w:rPr>
+      </w:pPr>
+      <w:bookmarkStart w:id="9" w:name="_GoBack"/>
+      <w:bookmarkEnd w:id="9"/>
+    </w:p>
+    <w:p>
+      <w:pPr>
         <w:pStyle w:val="Heading2"/>
       </w:pPr>
-      <w:bookmarkStart w:id="9" w:name="_Toc433885834"/>
-      <w:r>
-        <w:t>National Oceanic and Atmospheric Administration</w:t>
-      </w:r>
-      <w:r>
-        <w:t xml:space="preserve"> (NOAA)</w:t>
-      </w:r>
-      <w:bookmarkEnd w:id="9"/>
-    </w:p>
-    <w:p>
-      <w:pPr>
-        <w:rPr>
-          <w:rFonts w:ascii="Times New Roman" w:hAnsi="Times New Roman" w:cs="Times New Roman"/>
-          <w:sz w:val="24"/>
-          <w:szCs w:val="24"/>
-        </w:rPr>
-      </w:pPr>
-      <w:r>
-        <w:rPr>
-          <w:rFonts w:ascii="Times New Roman" w:hAnsi="Times New Roman" w:cs="Times New Roman"/>
-          <w:sz w:val="24"/>
-          <w:szCs w:val="24"/>
-        </w:rPr>
-        <w:t xml:space="preserve">NOAA is a very large organizations running under the U.S. Department of Commerce. They manage satellites, buoys in the ocean and weather stations on land, set up tornado warning as well as tsunami warnings.  </w:t>
-      </w:r>
-      <w:r>
-        <w:rPr>
-          <w:rFonts w:ascii="Times New Roman" w:hAnsi="Times New Roman" w:cs="Times New Roman"/>
-          <w:sz w:val="24"/>
-          <w:szCs w:val="24"/>
-        </w:rPr>
-        <w:t>They forecast the weather on land and in the ocean. NOAA has</w:t>
-      </w:r>
-      <w:r>
-        <w:rPr>
-          <w:rFonts w:ascii="Times New Roman" w:hAnsi="Times New Roman" w:cs="Times New Roman"/>
-          <w:sz w:val="24"/>
-          <w:szCs w:val="24"/>
-        </w:rPr>
-        <w:t xml:space="preserve"> collected a very </w:t>
-      </w:r>
-      <w:r>
-        <w:rPr>
-          <w:rFonts w:ascii="Times New Roman" w:hAnsi="Times New Roman" w:cs="Times New Roman"/>
-          <w:sz w:val="24"/>
-          <w:szCs w:val="24"/>
-        </w:rPr>
-        <w:t>large of data over</w:t>
-      </w:r>
-      <w:r>
-        <w:rPr>
-          <w:rFonts w:ascii="Times New Roman" w:hAnsi="Times New Roman" w:cs="Times New Roman"/>
-          <w:sz w:val="24"/>
-          <w:szCs w:val="24"/>
-        </w:rPr>
-        <w:t xml:space="preserve"> </w:t>
-      </w:r>
-      <w:r>
-        <w:rPr>
-          <w:rFonts w:ascii="Times New Roman" w:hAnsi="Times New Roman" w:cs="Times New Roman"/>
-          <w:sz w:val="24"/>
-          <w:szCs w:val="24"/>
-        </w:rPr>
-        <w:t>a wide range of</w:t>
-      </w:r>
-      <w:r>
-        <w:rPr>
-          <w:rFonts w:ascii="Times New Roman" w:hAnsi="Times New Roman" w:cs="Times New Roman"/>
-          <w:sz w:val="24"/>
-          <w:szCs w:val="24"/>
-        </w:rPr>
-        <w:t xml:space="preserve"> </w:t>
-      </w:r>
-      <w:r>
-        <w:rPr>
-          <w:rFonts w:ascii="Times New Roman" w:hAnsi="Times New Roman" w:cs="Times New Roman"/>
-          <w:sz w:val="24"/>
-          <w:szCs w:val="24"/>
-        </w:rPr>
-        <w:t xml:space="preserve">subjects. NOAA has many APIs and work hard to share their data. </w:t>
-      </w:r>
-      <w:r>
-        <w:rPr>
-          <w:rFonts w:ascii="Times New Roman" w:hAnsi="Times New Roman" w:cs="Times New Roman"/>
-          <w:sz w:val="24"/>
-          <w:szCs w:val="24"/>
-        </w:rPr>
-        <w:t xml:space="preserve">This program will connect with the National Oceanic and Atmospheric Administration API for the National Digital Weather Forecast Database. NOAA uses a Simple Object Access Protocol (SOAP) to generate XML files that can be parsed for the desired information. </w:t>
-      </w:r>
-    </w:p>
-    <w:p>
-      <w:pPr>
-        <w:pStyle w:val="Heading2"/>
-      </w:pPr>
       <w:bookmarkStart w:id="10" w:name="_Toc433885835"/>
       <w:r>
-        <w:lastRenderedPageBreak/>
         <w:t>California Department of Transportation</w:t>
       </w:r>
       <w:r>
@@ -2424,25 +2703,7 @@
           <w:sz w:val="24"/>
           <w:szCs w:val="24"/>
         </w:rPr>
-        <w:t xml:space="preserve">Currently </w:t>
-      </w:r>
-      <w:proofErr w:type="spellStart"/>
-      <w:r>
-        <w:rPr>
-          <w:rFonts w:ascii="Times New Roman" w:hAnsi="Times New Roman" w:cs="Times New Roman"/>
-          <w:sz w:val="24"/>
-          <w:szCs w:val="24"/>
-        </w:rPr>
-        <w:t>Caltras</w:t>
-      </w:r>
-      <w:proofErr w:type="spellEnd"/>
-      <w:r>
-        <w:rPr>
-          <w:rFonts w:ascii="Times New Roman" w:hAnsi="Times New Roman" w:cs="Times New Roman"/>
-          <w:sz w:val="24"/>
-          <w:szCs w:val="24"/>
-        </w:rPr>
-        <w:t xml:space="preserve"> has “Caltrans Earth” which uses Google Earth API but it will be retiring on 12.12.2012 because of security flaws. </w:t>
+        <w:t xml:space="preserve">Currently Caltras has “Caltrans Earth” which uses Google Earth API but it will be retiring on 12.12.2012 because of security flaws. </w:t>
       </w:r>
       <w:r>
         <w:rPr>
@@ -2473,13 +2734,13 @@
       <w:pPr>
         <w:pStyle w:val="NoSpacing"/>
         <w:ind w:left="1440"/>
-        <w:sectPr>
-          <w:pgSz w:w="12240" w:h="15840"/>
-          <w:pgMar w:top="720" w:right="720" w:bottom="821" w:left="720" w:header="720" w:footer="720" w:gutter="0"/>
-          <w:cols w:space="720"/>
-          <w:docGrid w:linePitch="360"/>
-        </w:sectPr>
-      </w:pPr>
+      </w:pPr>
+      <w:r>
+        <w:t xml:space="preserve"> </w:t>
+      </w:r>
+      <w:r>
+        <w:t>“</w:t>
+      </w:r>
     </w:p>
     <w:p>
       <w:pPr>
@@ -2487,16 +2748,7 @@
         <w:ind w:left="1440"/>
       </w:pPr>
       <w:r>
-        <w:lastRenderedPageBreak/>
-        <w:t>&lt;pre style="word-wrap: break-word; white-space: pre-</w:t>
-      </w:r>
-      <w:proofErr w:type="gramStart"/>
-      <w:r>
-        <w:t>wrap;</w:t>
-      </w:r>
-      <w:proofErr w:type="gramEnd"/>
-      <w:r>
-        <w:t xml:space="preserve">"&gt; </w:t>
+        <w:t xml:space="preserve">I 80 </w:t>
       </w:r>
     </w:p>
     <w:p>
@@ -2505,7 +2757,7 @@
         <w:ind w:left="1440"/>
       </w:pPr>
       <w:r>
-        <w:t>“</w:t>
+        <w:t xml:space="preserve">    [IN THE SAN FRANCISCO BAY AREA - SOLANO CO]</w:t>
       </w:r>
     </w:p>
     <w:p>
@@ -2514,7 +2766,7 @@
         <w:ind w:left="1440"/>
       </w:pPr>
       <w:r>
-        <w:t xml:space="preserve">I 80 </w:t>
+        <w:t xml:space="preserve">    NO TRAFFIC RESTRICTIONS ARE REPORTED FOR THIS AREA.</w:t>
       </w:r>
     </w:p>
     <w:p>
@@ -2522,61 +2774,86 @@
         <w:pStyle w:val="NoSpacing"/>
         <w:ind w:left="1440"/>
       </w:pPr>
-      <w:r>
-        <w:t xml:space="preserve">    [IN THE SAN FRANCISCO BAY AREA - SOLANO CO]</w:t>
-      </w:r>
     </w:p>
     <w:p>
       <w:pPr>
         <w:pStyle w:val="NoSpacing"/>
         <w:ind w:left="1440"/>
-      </w:pPr>
-      <w:r>
-        <w:t xml:space="preserve">    NO TRAFFIC RESTRICTIONS ARE REPORTED FOR THIS AREA.</w:t>
+        <w:rPr>
+          <w:b/>
+          <w:highlight w:val="lightGray"/>
+          <w:u w:val="single"/>
+        </w:rPr>
+      </w:pPr>
+      <w:r>
+        <w:t xml:space="preserve">    </w:t>
+      </w:r>
+      <w:r>
+        <w:rPr>
+          <w:b/>
+          <w:highlight w:val="lightGray"/>
+          <w:u w:val="single"/>
+        </w:rPr>
+        <w:t>[IN T</w:t>
+      </w:r>
+      <w:r>
+        <w:rPr>
+          <w:b/>
+          <w:highlight w:val="lightGray"/>
+          <w:u w:val="single"/>
+        </w:rPr>
+        <w:t>HE NORTHERN CALIFORNIA AREA &amp;</w:t>
+      </w:r>
+      <w:r>
+        <w:rPr>
+          <w:b/>
+          <w:highlight w:val="lightGray"/>
+          <w:u w:val="single"/>
+        </w:rPr>
+        <w:t>; SIERRA NEVADA]</w:t>
       </w:r>
     </w:p>
     <w:p>
       <w:pPr>
         <w:pStyle w:val="NoSpacing"/>
         <w:ind w:left="1440"/>
-      </w:pPr>
+        <w:rPr>
+          <w:b/>
+          <w:highlight w:val="lightGray"/>
+          <w:u w:val="single"/>
+        </w:rPr>
+      </w:pPr>
+      <w:r>
+        <w:rPr>
+          <w:b/>
+          <w:highlight w:val="lightGray"/>
+          <w:u w:val="single"/>
+        </w:rPr>
+        <w:t xml:space="preserve">    IS CLOSED TO WESTBOUND TRAFFIC 0.5 MI WEST OF DONNER SUMMIT (NEVADA CO) - </w:t>
+      </w:r>
     </w:p>
     <w:p>
       <w:pPr>
         <w:pStyle w:val="NoSpacing"/>
         <w:ind w:left="1440"/>
+      </w:pPr>
+      <w:r>
         <w:rPr>
           <w:b/>
+          <w:highlight w:val="lightGray"/>
           <w:u w:val="single"/>
         </w:rPr>
-      </w:pPr>
-      <w:r>
-        <w:t xml:space="preserve">    </w:t>
-      </w:r>
-      <w:r>
-        <w:rPr>
-          <w:b/>
-          <w:u w:val="single"/>
-        </w:rPr>
-        <w:t>[IN THE NORTHERN CALIFORNIA AREA &amp;amp; SIERRA NEVADA]</w:t>
+        <w:t>DUE TO AN ACCIDENT - MOTORISTS ARE ADVISED TO USE AN ALTERNATE ROUTE</w:t>
+      </w:r>
+      <w:r>
+        <w:t xml:space="preserve"> </w:t>
       </w:r>
     </w:p>
     <w:p>
       <w:pPr>
         <w:pStyle w:val="NoSpacing"/>
         <w:ind w:left="1440"/>
-        <w:rPr>
-          <w:b/>
-          <w:u w:val="single"/>
-        </w:rPr>
-      </w:pPr>
-      <w:r>
-        <w:rPr>
-          <w:b/>
-          <w:u w:val="single"/>
-        </w:rPr>
-        <w:t xml:space="preserve">    IS CLOSED TO WESTBOUND TRAFFIC 0.5 MI WEST OF DONNER SUMMIT (NEVADA CO) - </w:t>
-      </w:r>
+      </w:pPr>
     </w:p>
     <w:p>
       <w:pPr>
@@ -2584,14 +2861,7 @@
         <w:ind w:left="1440"/>
       </w:pPr>
       <w:r>
-        <w:rPr>
-          <w:b/>
-          <w:u w:val="single"/>
-        </w:rPr>
-        <w:t>DUE TO AN ACCIDENT - MOTORISTS ARE ADVISED TO USE AN ALTERNATE ROUTE</w:t>
-      </w:r>
-      <w:r>
-        <w:t xml:space="preserve"> </w:t>
+        <w:t xml:space="preserve">    MOTORISTS ARE SUBJECT TO LANE REDUCTIONS IN BOTH DIRECTIONS FROM </w:t>
       </w:r>
     </w:p>
     <w:p>
@@ -2599,6 +2869,9 @@
         <w:pStyle w:val="NoSpacing"/>
         <w:ind w:left="1440"/>
       </w:pPr>
+      <w:r>
+        <w:t>SIERRA COLLEGE BLVD /IN ROCKLIN/ TO NEWCASTLE RD /IN NEWCASTLE/ (PLACER CO)</w:t>
+      </w:r>
     </w:p>
     <w:p>
       <w:pPr>
@@ -2606,7 +2879,7 @@
         <w:ind w:left="1440"/>
       </w:pPr>
       <w:r>
-        <w:t xml:space="preserve">    MOTORISTS ARE SUBJECT TO LANE REDUCTIONS IN BOTH DIRECTIONS FROM </w:t>
+        <w:t>FROM 2000 HRS EACH NIGHT TO 0900 HRS EACH MORNING SUNDAY THRU FRIDAY THRU</w:t>
       </w:r>
     </w:p>
     <w:p>
@@ -2615,7 +2888,7 @@
         <w:ind w:left="1440"/>
       </w:pPr>
       <w:r>
-        <w:t>SIERRA COLLEGE BLVD /IN ROCKLIN/ TO NEWCASTLE RD /IN NEWCASTLE/ (PLACER CO)</w:t>
+        <w:t>10/16/15 - DUE TO CONSTRUCTION</w:t>
       </w:r>
     </w:p>
     <w:p>
@@ -2624,46 +2897,16 @@
         <w:ind w:left="1440"/>
       </w:pPr>
       <w:r>
-        <w:t>FROM 2000 HRS EACH NIGHT TO 0900 HRS EACH MORNING SUNDAY THRU FRIDAY THRU</w:t>
+        <w:t>“</w:t>
       </w:r>
     </w:p>
     <w:p>
       <w:pPr>
         <w:pStyle w:val="NoSpacing"/>
-        <w:ind w:left="1440"/>
-      </w:pPr>
-      <w:r>
-        <w:t>10/16/15 - DUE TO CONSTRUCTION</w:t>
-      </w:r>
-    </w:p>
-    <w:p>
-      <w:pPr>
-        <w:pStyle w:val="NoSpacing"/>
-        <w:ind w:left="1440"/>
-      </w:pPr>
-      <w:r>
-        <w:t>“</w:t>
-      </w:r>
-    </w:p>
-    <w:p>
-      <w:pPr>
-        <w:pStyle w:val="NoSpacing"/>
-        <w:ind w:left="1440"/>
-      </w:pPr>
-      <w:r>
-        <w:t>&lt;/pre&gt;</w:t>
-      </w:r>
-      <w:r>
-        <w:rPr>
-          <w:rStyle w:val="FootnoteReference"/>
-        </w:rPr>
-        <w:footnoteReference w:id="2"/>
-      </w:r>
-    </w:p>
-    <w:p>
-      <w:pPr>
-        <w:pStyle w:val="NoSpacing"/>
-      </w:pPr>
+      </w:pPr>
+      <w:r>
+        <w:t>3.3 Google Maps</w:t>
+      </w:r>
     </w:p>
     <w:p>
       <w:pPr>
@@ -2766,18 +3009,7 @@
         <w:footnoteRef/>
       </w:r>
       <w:r>
-        <w:t xml:space="preserve"> Downloaded from </w:t>
-      </w:r>
-      <w:hyperlink r:id="rId2" w:history="1">
-        <w:r>
-          <w:rPr>
-            <w:rStyle w:val="Hyperlink"/>
-          </w:rPr>
-          <w:t>http://www.dot.ca.gov/hq/roadinfo/i80 on 10.15.2015</w:t>
-        </w:r>
-      </w:hyperlink>
-      <w:r>
-        <w:t xml:space="preserve"> at 14.26</w:t>
+        <w:t xml:space="preserve"> See Google Maps section 3.3 for more information on how this API works</w:t>
       </w:r>
     </w:p>
   </w:footnote>
@@ -4239,7 +4471,7 @@
 </file>
 
 <file path=customXml/itemProps1.xml><?xml version="1.0" encoding="utf-8"?>
-<ds:datastoreItem xmlns:ds="http://schemas.openxmlformats.org/officeDocument/2006/customXml" ds:itemID="{EC48616D-A5AD-4908-B2D6-251DC08B90E9}">
+<ds:datastoreItem xmlns:ds="http://schemas.openxmlformats.org/officeDocument/2006/customXml" ds:itemID="{DAE59916-5D6F-47DF-ADA8-2061C8173933}">
   <ds:schemaRefs>
     <ds:schemaRef ds:uri="http://schemas.openxmlformats.org/officeDocument/2006/bibliography"/>
   </ds:schemaRefs>

</xml_diff>

<commit_message>
Additions to the following sections: Google, Caltrans, GitHub, Ruby.
</commit_message>
<xml_diff>
--- a/Road_Trip_Report.docx
+++ b/Road_Trip_Report.docx
@@ -4,27 +4,17 @@
   <w:body>
     <w:p>
       <w:pPr>
-        <w:rPr>
-          <w:sz w:val="24"/>
-          <w:szCs w:val="24"/>
-        </w:rPr>
-      </w:pPr>
-      <w:r>
-        <w:rPr>
-          <w:sz w:val="24"/>
-          <w:szCs w:val="24"/>
-        </w:rPr>
-        <w:t>Table of Conte</w:t>
-      </w:r>
-    </w:p>
-    <w:sdt>
-      <w:sdtPr>
+        <w:pStyle w:val="TOCHeading"/>
         <w:rPr>
           <w:rFonts w:asciiTheme="minorHAnsi" w:eastAsiaTheme="minorHAnsi" w:hAnsiTheme="minorHAnsi" w:cstheme="minorBidi"/>
           <w:color w:val="auto"/>
           <w:sz w:val="22"/>
           <w:szCs w:val="22"/>
         </w:rPr>
+      </w:pPr>
+    </w:p>
+    <w:sdt>
+      <w:sdtPr>
         <w:id w:val="928774101"/>
         <w:docPartObj>
           <w:docPartGallery w:val="Table of Contents"/>
@@ -41,9 +31,26 @@
       <w:sdtContent>
         <w:p>
           <w:pPr>
-            <w:pStyle w:val="TOCHeading"/>
+            <w:rPr>
+              <w:color w:val="2E74B5" w:themeColor="accent1" w:themeShade="BF"/>
+              <w:sz w:val="36"/>
+              <w:szCs w:val="36"/>
+            </w:rPr>
           </w:pPr>
           <w:r>
+            <w:rPr>
+              <w:color w:val="2E74B5" w:themeColor="accent1" w:themeShade="BF"/>
+              <w:sz w:val="36"/>
+              <w:szCs w:val="36"/>
+            </w:rPr>
+            <w:t xml:space="preserve">Table of </w:t>
+          </w:r>
+          <w:r>
+            <w:rPr>
+              <w:color w:val="2E74B5" w:themeColor="accent1" w:themeShade="BF"/>
+              <w:sz w:val="36"/>
+              <w:szCs w:val="36"/>
+            </w:rPr>
             <w:t>Contents</w:t>
           </w:r>
         </w:p>
@@ -68,7 +75,7 @@
           <w:r>
             <w:fldChar w:fldCharType="separate"/>
           </w:r>
-          <w:hyperlink w:anchor="_Toc433885826" w:history="1">
+          <w:hyperlink w:anchor="_Toc433980281" w:history="1">
             <w:r>
               <w:rPr>
                 <w:rStyle w:val="Hyperlink"/>
@@ -109,7 +116,7 @@
                 <w:noProof/>
                 <w:webHidden/>
               </w:rPr>
-              <w:instrText xml:space="preserve"> PAGEREF _Toc433885826 \h </w:instrText>
+              <w:instrText xml:space="preserve"> PAGEREF _Toc433980281 \h </w:instrText>
             </w:r>
             <w:r>
               <w:rPr>
@@ -152,7 +159,7 @@
               <w:noProof/>
             </w:rPr>
           </w:pPr>
-          <w:hyperlink w:anchor="_Toc433885827" w:history="1">
+          <w:hyperlink w:anchor="_Toc433980282" w:history="1">
             <w:r>
               <w:rPr>
                 <w:rStyle w:val="Hyperlink"/>
@@ -194,7 +201,7 @@
                 <w:noProof/>
                 <w:webHidden/>
               </w:rPr>
-              <w:instrText xml:space="preserve"> PAGEREF _Toc433885827 \h </w:instrText>
+              <w:instrText xml:space="preserve"> PAGEREF _Toc433980282 \h </w:instrText>
             </w:r>
             <w:r>
               <w:rPr>
@@ -237,7 +244,7 @@
               <w:noProof/>
             </w:rPr>
           </w:pPr>
-          <w:hyperlink w:anchor="_Toc433885828" w:history="1">
+          <w:hyperlink w:anchor="_Toc433980283" w:history="1">
             <w:r>
               <w:rPr>
                 <w:rStyle w:val="Hyperlink"/>
@@ -278,7 +285,7 @@
                 <w:noProof/>
                 <w:webHidden/>
               </w:rPr>
-              <w:instrText xml:space="preserve"> PAGEREF _Toc433885828 \h </w:instrText>
+              <w:instrText xml:space="preserve"> PAGEREF _Toc433980283 \h </w:instrText>
             </w:r>
             <w:r>
               <w:rPr>
@@ -321,7 +328,7 @@
               <w:noProof/>
             </w:rPr>
           </w:pPr>
-          <w:hyperlink w:anchor="_Toc433885829" w:history="1">
+          <w:hyperlink w:anchor="_Toc433980284" w:history="1">
             <w:r>
               <w:rPr>
                 <w:rStyle w:val="Hyperlink"/>
@@ -362,7 +369,7 @@
                 <w:noProof/>
                 <w:webHidden/>
               </w:rPr>
-              <w:instrText xml:space="preserve"> PAGEREF _Toc433885829 \h </w:instrText>
+              <w:instrText xml:space="preserve"> PAGEREF _Toc433980284 \h </w:instrText>
             </w:r>
             <w:r>
               <w:rPr>
@@ -405,7 +412,7 @@
               <w:noProof/>
             </w:rPr>
           </w:pPr>
-          <w:hyperlink w:anchor="_Toc433885830" w:history="1">
+          <w:hyperlink w:anchor="_Toc433980285" w:history="1">
             <w:r>
               <w:rPr>
                 <w:rStyle w:val="Hyperlink"/>
@@ -446,7 +453,7 @@
                 <w:noProof/>
                 <w:webHidden/>
               </w:rPr>
-              <w:instrText xml:space="preserve"> PAGEREF _Toc433885830 \h </w:instrText>
+              <w:instrText xml:space="preserve"> PAGEREF _Toc433980285 \h </w:instrText>
             </w:r>
             <w:r>
               <w:rPr>
@@ -489,7 +496,7 @@
               <w:noProof/>
             </w:rPr>
           </w:pPr>
-          <w:hyperlink w:anchor="_Toc433885831" w:history="1">
+          <w:hyperlink w:anchor="_Toc433980286" w:history="1">
             <w:r>
               <w:rPr>
                 <w:rStyle w:val="Hyperlink"/>
@@ -530,7 +537,7 @@
                 <w:noProof/>
                 <w:webHidden/>
               </w:rPr>
-              <w:instrText xml:space="preserve"> PAGEREF _Toc433885831 \h </w:instrText>
+              <w:instrText xml:space="preserve"> PAGEREF _Toc433980286 \h </w:instrText>
             </w:r>
             <w:r>
               <w:rPr>
@@ -573,7 +580,7 @@
               <w:noProof/>
             </w:rPr>
           </w:pPr>
-          <w:hyperlink w:anchor="_Toc433885832" w:history="1">
+          <w:hyperlink w:anchor="_Toc433980287" w:history="1">
             <w:r>
               <w:rPr>
                 <w:rStyle w:val="Hyperlink"/>
@@ -614,7 +621,7 @@
                 <w:noProof/>
                 <w:webHidden/>
               </w:rPr>
-              <w:instrText xml:space="preserve"> PAGEREF _Toc433885832 \h </w:instrText>
+              <w:instrText xml:space="preserve"> PAGEREF _Toc433980287 \h </w:instrText>
             </w:r>
             <w:r>
               <w:rPr>
@@ -657,7 +664,7 @@
               <w:noProof/>
             </w:rPr>
           </w:pPr>
-          <w:hyperlink w:anchor="_Toc433885833" w:history="1">
+          <w:hyperlink w:anchor="_Toc433980288" w:history="1">
             <w:r>
               <w:rPr>
                 <w:rStyle w:val="Hyperlink"/>
@@ -698,7 +705,7 @@
                 <w:noProof/>
                 <w:webHidden/>
               </w:rPr>
-              <w:instrText xml:space="preserve"> PAGEREF _Toc433885833 \h </w:instrText>
+              <w:instrText xml:space="preserve"> PAGEREF _Toc433980288 \h </w:instrText>
             </w:r>
             <w:r>
               <w:rPr>
@@ -718,7 +725,7 @@
                 <w:noProof/>
                 <w:webHidden/>
               </w:rPr>
-              <w:t>3</w:t>
+              <w:t>4</w:t>
             </w:r>
             <w:r>
               <w:rPr>
@@ -741,7 +748,7 @@
               <w:noProof/>
             </w:rPr>
           </w:pPr>
-          <w:hyperlink w:anchor="_Toc433885834" w:history="1">
+          <w:hyperlink w:anchor="_Toc433980289" w:history="1">
             <w:r>
               <w:rPr>
                 <w:rStyle w:val="Hyperlink"/>
@@ -782,7 +789,7 @@
                 <w:noProof/>
                 <w:webHidden/>
               </w:rPr>
-              <w:instrText xml:space="preserve"> PAGEREF _Toc433885834 \h </w:instrText>
+              <w:instrText xml:space="preserve"> PAGEREF _Toc433980289 \h </w:instrText>
             </w:r>
             <w:r>
               <w:rPr>
@@ -802,7 +809,7 @@
                 <w:noProof/>
                 <w:webHidden/>
               </w:rPr>
-              <w:t>3</w:t>
+              <w:t>4</w:t>
             </w:r>
             <w:r>
               <w:rPr>
@@ -825,7 +832,7 @@
               <w:noProof/>
             </w:rPr>
           </w:pPr>
-          <w:hyperlink w:anchor="_Toc433885835" w:history="1">
+          <w:hyperlink w:anchor="_Toc433980290" w:history="1">
             <w:r>
               <w:rPr>
                 <w:rStyle w:val="Hyperlink"/>
@@ -866,7 +873,7 @@
                 <w:noProof/>
                 <w:webHidden/>
               </w:rPr>
-              <w:instrText xml:space="preserve"> PAGEREF _Toc433885835 \h </w:instrText>
+              <w:instrText xml:space="preserve"> PAGEREF _Toc433980290 \h </w:instrText>
             </w:r>
             <w:r>
               <w:rPr>
@@ -887,6 +894,90 @@
                 <w:webHidden/>
               </w:rPr>
               <w:t>4</w:t>
+            </w:r>
+            <w:r>
+              <w:rPr>
+                <w:noProof/>
+                <w:webHidden/>
+              </w:rPr>
+              <w:fldChar w:fldCharType="end"/>
+            </w:r>
+          </w:hyperlink>
+        </w:p>
+        <w:p>
+          <w:pPr>
+            <w:pStyle w:val="TOC2"/>
+            <w:tabs>
+              <w:tab w:val="left" w:pos="880"/>
+              <w:tab w:val="right" w:leader="dot" w:pos="10790"/>
+            </w:tabs>
+            <w:rPr>
+              <w:rFonts w:cstheme="minorBidi"/>
+              <w:noProof/>
+            </w:rPr>
+          </w:pPr>
+          <w:hyperlink w:anchor="_Toc433980291" w:history="1">
+            <w:r>
+              <w:rPr>
+                <w:rStyle w:val="Hyperlink"/>
+                <w:noProof/>
+              </w:rPr>
+              <w:t>3.3</w:t>
+            </w:r>
+            <w:r>
+              <w:rPr>
+                <w:rFonts w:cstheme="minorBidi"/>
+                <w:noProof/>
+              </w:rPr>
+              <w:tab/>
+            </w:r>
+            <w:r>
+              <w:rPr>
+                <w:rStyle w:val="Hyperlink"/>
+                <w:noProof/>
+              </w:rPr>
+              <w:t>Google Maps</w:t>
+            </w:r>
+            <w:r>
+              <w:rPr>
+                <w:noProof/>
+                <w:webHidden/>
+              </w:rPr>
+              <w:tab/>
+            </w:r>
+            <w:r>
+              <w:rPr>
+                <w:noProof/>
+                <w:webHidden/>
+              </w:rPr>
+              <w:fldChar w:fldCharType="begin"/>
+            </w:r>
+            <w:r>
+              <w:rPr>
+                <w:noProof/>
+                <w:webHidden/>
+              </w:rPr>
+              <w:instrText xml:space="preserve"> PAGEREF _Toc433980291 \h </w:instrText>
+            </w:r>
+            <w:r>
+              <w:rPr>
+                <w:noProof/>
+                <w:webHidden/>
+              </w:rPr>
+            </w:r>
+            <w:r>
+              <w:rPr>
+                <w:noProof/>
+                <w:webHidden/>
+              </w:rPr>
+              <w:fldChar w:fldCharType="separate"/>
+            </w:r>
+            <w:r>
+              <w:rPr>
+                <w:noProof/>
+                <w:webHidden/>
+              </w:rPr>
+              <w:t>5</w:t>
             </w:r>
             <w:r>
               <w:rPr>
@@ -929,7 +1020,7 @@
       <w:pPr>
         <w:pStyle w:val="Heading1"/>
       </w:pPr>
-      <w:bookmarkStart w:id="0" w:name="_Toc433885826"/>
+      <w:bookmarkStart w:id="0" w:name="_Toc433980281"/>
       <w:r>
         <w:rPr>
           <w:sz w:val="56"/>
@@ -1237,16 +1328,8 @@
           <w:sz w:val="24"/>
           <w:szCs w:val="24"/>
         </w:rPr>
-        <w:t xml:space="preserve">When travelling long distances weather may significantly change necessitating a layover, delay of your trip, bumping up your departure time, or all out cancelling of the trip. For example a trip from Bakersfield, CA </w:t>
-      </w:r>
-      <w:r>
-        <w:rPr>
-          <w:rFonts w:ascii="Times New Roman" w:hAnsi="Times New Roman" w:cs="Times New Roman"/>
-          <w:sz w:val="24"/>
-          <w:szCs w:val="24"/>
-        </w:rPr>
         <w:lastRenderedPageBreak/>
-        <w:t>to Incline Village, NV goes over two mountain passes. In the winter and, though less common, even in the summer months blizzards, car damaging hail, and flash floods can occur. The usual route to Incline Village is to take Highway 99 to Sacramento, to Interstate 80 (I</w:t>
+        <w:t>When travelling long distances weather may significantly change necessitating a layover, delay of your trip, bumping up your departure time, or all out cancelling of the trip. For example a trip from Bakersfield, CA to Incline Village, NV goes over two mountain passes. In the winter and, though less common, even in the summer months blizzards, car damaging hail, and flash floods can occur. The usual route to Incline Village is to take Highway 99 to Sacramento, to Interstate 80 (I</w:t>
       </w:r>
       <w:r>
         <w:rPr>
@@ -1275,7 +1358,7 @@
           <w:szCs w:val="24"/>
         </w:rPr>
       </w:pPr>
-      <w:bookmarkStart w:id="1" w:name="_Toc433885827"/>
+      <w:bookmarkStart w:id="1" w:name="_Toc433980282"/>
       <w:r>
         <w:rPr>
           <w:sz w:val="56"/>
@@ -1337,7 +1420,7 @@
           <w:szCs w:val="32"/>
         </w:rPr>
       </w:pPr>
-      <w:bookmarkStart w:id="2" w:name="_Toc433885828"/>
+      <w:bookmarkStart w:id="2" w:name="_Toc433980283"/>
       <w:r>
         <w:rPr>
           <w:sz w:val="32"/>
@@ -1696,6 +1779,14 @@
       </w:r>
     </w:p>
     <w:p>
+      <w:r>
+        <w:t xml:space="preserve">Because this is a web based application Embedded Ruby (ERB) needs to be used to distinguish its code from regular HTML. The ERB comes between the characters &lt;%.......%&gt;. </w:t>
+      </w:r>
+      <w:r>
+        <w:t xml:space="preserve">ERB for example that prints the first name of someone takes the format &lt;%= user.first_name %&gt;. This is powerful because it creates a template that can be used for many different pages and in many locations. This process is executed on the server side. </w:t>
+      </w:r>
+    </w:p>
+    <w:p>
       <w:pPr>
         <w:pStyle w:val="Heading2"/>
         <w:rPr>
@@ -1703,12 +1794,13 @@
           <w:szCs w:val="32"/>
         </w:rPr>
       </w:pPr>
-      <w:bookmarkStart w:id="3" w:name="_Toc433885829"/>
+      <w:bookmarkStart w:id="3" w:name="_Toc433980284"/>
       <w:r>
         <w:rPr>
           <w:sz w:val="32"/>
           <w:szCs w:val="32"/>
         </w:rPr>
+        <w:lastRenderedPageBreak/>
         <w:t>Ruby on Rails</w:t>
       </w:r>
       <w:bookmarkEnd w:id="3"/>
@@ -1832,7 +1924,6 @@
           <w:sz w:val="24"/>
           <w:szCs w:val="24"/>
         </w:rPr>
-        <w:lastRenderedPageBreak/>
         <w:t xml:space="preserve">This is often a source of criticism of Rails but the reality </w:t>
       </w:r>
       <w:r>
@@ -1907,7 +1998,7 @@
           <w:szCs w:val="32"/>
         </w:rPr>
       </w:pPr>
-      <w:bookmarkStart w:id="4" w:name="_Toc433885830"/>
+      <w:bookmarkStart w:id="4" w:name="_Toc433980285"/>
       <w:r>
         <w:rPr>
           <w:sz w:val="32"/>
@@ -2030,7 +2121,7 @@
           <w:szCs w:val="32"/>
         </w:rPr>
       </w:pPr>
-      <w:bookmarkStart w:id="5" w:name="_Toc433885831"/>
+      <w:bookmarkStart w:id="5" w:name="_Toc433980286"/>
       <w:r>
         <w:rPr>
           <w:color w:val="2E74B5" w:themeColor="accent1" w:themeShade="BF"/>
@@ -2122,7 +2213,7 @@
           <w:szCs w:val="32"/>
         </w:rPr>
       </w:pPr>
-      <w:bookmarkStart w:id="6" w:name="_Toc433885832"/>
+      <w:bookmarkStart w:id="6" w:name="_Toc433980287"/>
       <w:r>
         <w:rPr>
           <w:sz w:val="32"/>
@@ -2250,7 +2341,16 @@
           <w:sz w:val="24"/>
           <w:szCs w:val="24"/>
         </w:rPr>
-        <w:t xml:space="preserve">are the stored data like a database, csv file, or other formats of data storage. The view is how the data is presented to the user; frequently in HTML. The controller is the connection between the Model and the View. It says how to get the model or data and turn it into a view the user can read. The controller can also update the model. </w:t>
+        <w:t xml:space="preserve">are the stored data like a database, csv file, or other formats of data storage. The view is how the data is presented to the user; frequently in HTML. The controller is the connection </w:t>
+      </w:r>
+      <w:r>
+        <w:rPr>
+          <w:rFonts w:ascii="Times New Roman" w:hAnsi="Times New Roman" w:cs="Times New Roman"/>
+          <w:sz w:val="24"/>
+          <w:szCs w:val="24"/>
+        </w:rPr>
+        <w:lastRenderedPageBreak/>
+        <w:t xml:space="preserve">between the Model and the View. It says how to get the model or data and turn it into a view the user can read. The controller can also update the model. </w:t>
       </w:r>
     </w:p>
     <w:p>
@@ -2270,13 +2370,12 @@
           <w:szCs w:val="56"/>
         </w:rPr>
       </w:pPr>
-      <w:bookmarkStart w:id="7" w:name="_Toc433885833"/>
+      <w:bookmarkStart w:id="7" w:name="_Toc433980288"/>
       <w:r>
         <w:rPr>
           <w:sz w:val="56"/>
           <w:szCs w:val="56"/>
         </w:rPr>
-        <w:lastRenderedPageBreak/>
         <w:t>Data Sources</w:t>
       </w:r>
       <w:bookmarkEnd w:id="7"/>
@@ -2285,7 +2384,7 @@
       <w:pPr>
         <w:pStyle w:val="Heading2"/>
       </w:pPr>
-      <w:bookmarkStart w:id="8" w:name="_Toc433885834"/>
+      <w:bookmarkStart w:id="8" w:name="_Toc433980289"/>
       <w:r>
         <w:t>National Oceanic and Atmospheric Administration</w:t>
       </w:r>
@@ -2629,7 +2728,23 @@
           <w:sz w:val="24"/>
           <w:szCs w:val="24"/>
         </w:rPr>
-        <w:t>From this data Google Geocoding is used to convert the name of the city into latitude and longitude coordinates that NOAA can then calculate the closest point where they have a weather station.</w:t>
+        <w:t>From this data Google Geocoding is used to convert the name of the city</w:t>
+      </w:r>
+      <w:r>
+        <w:rPr>
+          <w:rFonts w:ascii="Times New Roman" w:hAnsi="Times New Roman" w:cs="Times New Roman"/>
+          <w:sz w:val="24"/>
+          <w:szCs w:val="24"/>
+        </w:rPr>
+        <w:t xml:space="preserve"> (or an address)</w:t>
+      </w:r>
+      <w:r>
+        <w:rPr>
+          <w:rFonts w:ascii="Times New Roman" w:hAnsi="Times New Roman" w:cs="Times New Roman"/>
+          <w:sz w:val="24"/>
+          <w:szCs w:val="24"/>
+        </w:rPr>
+        <w:t xml:space="preserve"> into latitude and longitude coordinates that NOAA can then calculate the closest point where they have a weather station.</w:t>
       </w:r>
       <w:r>
         <w:rPr>
@@ -2657,261 +2772,1502 @@
           <w:szCs w:val="24"/>
         </w:rPr>
       </w:pPr>
-      <w:bookmarkStart w:id="9" w:name="_GoBack"/>
+    </w:p>
+    <w:p>
+      <w:pPr>
+        <w:pStyle w:val="Heading2"/>
+      </w:pPr>
+      <w:bookmarkStart w:id="9" w:name="_Toc433980290"/>
+      <w:r>
+        <w:t>California Department of Transportation</w:t>
+      </w:r>
+      <w:r>
+        <w:t xml:space="preserve"> (Caltrans)</w:t>
+      </w:r>
       <w:bookmarkEnd w:id="9"/>
     </w:p>
     <w:p>
       <w:pPr>
-        <w:pStyle w:val="Heading2"/>
-      </w:pPr>
-      <w:bookmarkStart w:id="10" w:name="_Toc433885835"/>
-      <w:r>
-        <w:t>California Department of Transportation</w:t>
-      </w:r>
-      <w:r>
-        <w:t xml:space="preserve"> (Caltrans)</w:t>
-      </w:r>
+        <w:rPr>
+          <w:rFonts w:ascii="Times New Roman" w:hAnsi="Times New Roman" w:cs="Times New Roman"/>
+          <w:sz w:val="24"/>
+          <w:szCs w:val="24"/>
+        </w:rPr>
+      </w:pPr>
+      <w:r>
+        <w:rPr>
+          <w:rFonts w:ascii="Times New Roman" w:hAnsi="Times New Roman" w:cs="Times New Roman"/>
+          <w:sz w:val="24"/>
+          <w:szCs w:val="24"/>
+        </w:rPr>
+        <w:t>Caltrans has a variety of tools to help the driver navigate from point A to point B. Some of these include road maps, highway conditions, construction alerts, road closer alerts, chain restrictions</w:t>
+      </w:r>
+      <w:r>
+        <w:rPr>
+          <w:rFonts w:ascii="Times New Roman" w:hAnsi="Times New Roman" w:cs="Times New Roman"/>
+          <w:sz w:val="24"/>
+          <w:szCs w:val="24"/>
+        </w:rPr>
+        <w:t xml:space="preserve">, and other useful data relating to roads in California. </w:t>
+      </w:r>
+      <w:r>
+        <w:rPr>
+          <w:rFonts w:ascii="Times New Roman" w:hAnsi="Times New Roman" w:cs="Times New Roman"/>
+          <w:sz w:val="24"/>
+          <w:szCs w:val="24"/>
+        </w:rPr>
+        <w:t xml:space="preserve">Currently Caltras has “Caltrans Earth” which uses Google Earth API but it will be retiring on 12.12.2012 because of security flaws. </w:t>
+      </w:r>
+      <w:r>
+        <w:rPr>
+          <w:rFonts w:ascii="Times New Roman" w:hAnsi="Times New Roman" w:cs="Times New Roman"/>
+          <w:sz w:val="24"/>
+          <w:szCs w:val="24"/>
+        </w:rPr>
+        <w:t xml:space="preserve">Caltrans does not have an API but does have very stable web pages that contain plain text regarding the road conditions throughout the state. Below is an example of the </w:t>
+      </w:r>
+      <w:r>
+        <w:rPr>
+          <w:noProof/>
+          <w:sz w:val="24"/>
+          <w:szCs w:val="24"/>
+        </w:rPr>
+        <w:lastRenderedPageBreak/>
+        <mc:AlternateContent>
+          <mc:Choice Requires="wps">
+            <w:drawing>
+              <wp:anchor distT="45720" distB="45720" distL="114300" distR="114300" simplePos="0" relativeHeight="251661312" behindDoc="0" locked="0" layoutInCell="1" allowOverlap="1" wp14:anchorId="5FA8978F" wp14:editId="61CB355E">
+                <wp:simplePos x="0" y="0"/>
+                <wp:positionH relativeFrom="margin">
+                  <wp:align>right</wp:align>
+                </wp:positionH>
+                <wp:positionV relativeFrom="paragraph">
+                  <wp:posOffset>466725</wp:posOffset>
+                </wp:positionV>
+                <wp:extent cx="6829425" cy="2495550"/>
+                <wp:effectExtent l="0" t="0" r="28575" b="19050"/>
+                <wp:wrapSquare wrapText="bothSides"/>
+                <wp:docPr id="1" name="Text Box 2"/>
+                <wp:cNvGraphicFramePr>
+                  <a:graphicFrameLocks xmlns:a="http://schemas.openxmlformats.org/drawingml/2006/main"/>
+                </wp:cNvGraphicFramePr>
+                <a:graphic xmlns:a="http://schemas.openxmlformats.org/drawingml/2006/main">
+                  <a:graphicData uri="http://schemas.microsoft.com/office/word/2010/wordprocessingShape">
+                    <wps:wsp>
+                      <wps:cNvSpPr txBox="1">
+                        <a:spLocks noChangeArrowheads="1"/>
+                      </wps:cNvSpPr>
+                      <wps:spPr bwMode="auto">
+                        <a:xfrm>
+                          <a:off x="0" y="0"/>
+                          <a:ext cx="6829425" cy="2495550"/>
+                        </a:xfrm>
+                        <a:prstGeom prst="rect">
+                          <a:avLst/>
+                        </a:prstGeom>
+                        <a:solidFill>
+                          <a:schemeClr val="bg1">
+                            <a:lumMod val="75000"/>
+                          </a:schemeClr>
+                        </a:solidFill>
+                        <a:ln w="12700">
+                          <a:solidFill>
+                            <a:srgbClr val="000000"/>
+                          </a:solidFill>
+                          <a:miter lim="800000"/>
+                          <a:headEnd/>
+                          <a:tailEnd/>
+                        </a:ln>
+                      </wps:spPr>
+                      <wps:txbx>
+                        <w:txbxContent>
+                          <w:p>
+                            <w:pPr>
+                              <w:pStyle w:val="NoSpacing"/>
+                              <w:ind w:left="1440"/>
+                            </w:pPr>
+                            <w:r>
+                              <w:t>“</w:t>
+                            </w:r>
+                          </w:p>
+                          <w:p>
+                            <w:pPr>
+                              <w:pStyle w:val="NoSpacing"/>
+                              <w:ind w:left="1440"/>
+                            </w:pPr>
+                            <w:r>
+                              <w:t xml:space="preserve">I 80 </w:t>
+                            </w:r>
+                          </w:p>
+                          <w:p>
+                            <w:pPr>
+                              <w:pStyle w:val="NoSpacing"/>
+                              <w:ind w:left="1440"/>
+                            </w:pPr>
+                            <w:r>
+                              <w:t xml:space="preserve">    [IN THE SAN FRANCISCO BAY AREA - SOLANO CO]</w:t>
+                            </w:r>
+                          </w:p>
+                          <w:p>
+                            <w:pPr>
+                              <w:pStyle w:val="NoSpacing"/>
+                              <w:ind w:left="1440"/>
+                            </w:pPr>
+                            <w:r>
+                              <w:t xml:space="preserve">    NO TRAFFIC RESTRICTIONS ARE REPORTED FOR THIS AREA.</w:t>
+                            </w:r>
+                          </w:p>
+                          <w:p>
+                            <w:pPr>
+                              <w:pStyle w:val="NoSpacing"/>
+                              <w:ind w:left="1440"/>
+                            </w:pPr>
+                          </w:p>
+                          <w:p>
+                            <w:pPr>
+                              <w:pStyle w:val="NoSpacing"/>
+                              <w:ind w:left="1440"/>
+                              <w:rPr>
+                                <w:b/>
+                                <w:color w:val="538135" w:themeColor="accent6" w:themeShade="BF"/>
+                                <w:highlight w:val="lightGray"/>
+                                <w:u w:val="single"/>
+                              </w:rPr>
+                            </w:pPr>
+                            <w:r>
+                              <w:t xml:space="preserve">  </w:t>
+                            </w:r>
+                            <w:r>
+                              <w:rPr>
+                                <w:color w:val="538135" w:themeColor="accent6" w:themeShade="BF"/>
+                              </w:rPr>
+                              <w:t xml:space="preserve">  </w:t>
+                            </w:r>
+                            <w:r>
+                              <w:rPr>
+                                <w:b/>
+                                <w:color w:val="538135" w:themeColor="accent6" w:themeShade="BF"/>
+                                <w:highlight w:val="lightGray"/>
+                                <w:u w:val="single"/>
+                              </w:rPr>
+                              <w:t>[IN THE NORTHERN CALIFORNIA AREA &amp;; SIERRA NEVADA]</w:t>
+                            </w:r>
+                          </w:p>
+                          <w:p>
+                            <w:pPr>
+                              <w:pStyle w:val="NoSpacing"/>
+                              <w:ind w:left="1440"/>
+                              <w:rPr>
+                                <w:b/>
+                                <w:color w:val="538135" w:themeColor="accent6" w:themeShade="BF"/>
+                                <w:highlight w:val="lightGray"/>
+                                <w:u w:val="single"/>
+                              </w:rPr>
+                            </w:pPr>
+                            <w:r>
+                              <w:rPr>
+                                <w:b/>
+                                <w:color w:val="538135" w:themeColor="accent6" w:themeShade="BF"/>
+                                <w:highlight w:val="lightGray"/>
+                                <w:u w:val="single"/>
+                              </w:rPr>
+                              <w:t xml:space="preserve">    IS </w:t>
+                            </w:r>
+                            <w:r>
+                              <w:rPr>
+                                <w:b/>
+                                <w:color w:val="FF0000"/>
+                                <w:highlight w:val="lightGray"/>
+                                <w:u w:val="single"/>
+                              </w:rPr>
+                              <w:t>CLOSED</w:t>
+                            </w:r>
+                            <w:r>
+                              <w:rPr>
+                                <w:b/>
+                                <w:color w:val="538135" w:themeColor="accent6" w:themeShade="BF"/>
+                                <w:highlight w:val="lightGray"/>
+                                <w:u w:val="single"/>
+                              </w:rPr>
+                              <w:t xml:space="preserve"> TO WESTBOUND TRAFFIC 0.5 MI WEST OF DONNER SUMMIT (NEVADA CO) - </w:t>
+                            </w:r>
+                          </w:p>
+                          <w:p>
+                            <w:pPr>
+                              <w:pStyle w:val="NoSpacing"/>
+                              <w:ind w:left="1440"/>
+                              <w:rPr>
+                                <w:color w:val="538135" w:themeColor="accent6" w:themeShade="BF"/>
+                              </w:rPr>
+                            </w:pPr>
+                            <w:r>
+                              <w:rPr>
+                                <w:b/>
+                                <w:color w:val="538135" w:themeColor="accent6" w:themeShade="BF"/>
+                                <w:highlight w:val="lightGray"/>
+                                <w:u w:val="single"/>
+                              </w:rPr>
+                              <w:t>DUE TO AN ACCIDENT - MOTORISTS ARE ADVISED TO USE AN ALTERNATE ROUTE</w:t>
+                            </w:r>
+                            <w:r>
+                              <w:rPr>
+                                <w:color w:val="538135" w:themeColor="accent6" w:themeShade="BF"/>
+                              </w:rPr>
+                              <w:t xml:space="preserve"> </w:t>
+                            </w:r>
+                          </w:p>
+                          <w:p>
+                            <w:pPr>
+                              <w:pStyle w:val="NoSpacing"/>
+                              <w:ind w:left="1440"/>
+                            </w:pPr>
+                          </w:p>
+                          <w:p>
+                            <w:pPr>
+                              <w:pStyle w:val="NoSpacing"/>
+                              <w:ind w:left="1440"/>
+                            </w:pPr>
+                            <w:r>
+                              <w:t xml:space="preserve">    MOTORISTS ARE SUBJECT TO LANE REDUCTIONS IN BOTH DIRECTIONS FROM </w:t>
+                            </w:r>
+                          </w:p>
+                          <w:p>
+                            <w:pPr>
+                              <w:pStyle w:val="NoSpacing"/>
+                              <w:ind w:left="1440"/>
+                            </w:pPr>
+                            <w:r>
+                              <w:t>SIERRA COLLEGE BLVD /IN ROCKLIN/ TO NEWCASTLE RD /IN NEWCASTLE/ (PLACER CO)</w:t>
+                            </w:r>
+                          </w:p>
+                          <w:p>
+                            <w:pPr>
+                              <w:pStyle w:val="NoSpacing"/>
+                              <w:ind w:left="1440"/>
+                            </w:pPr>
+                            <w:r>
+                              <w:t>FROM 2000 HRS EACH NIGHT TO 0900 HRS EACH MORNING SUNDAY THRU FRIDAY THRU</w:t>
+                            </w:r>
+                          </w:p>
+                          <w:p>
+                            <w:pPr>
+                              <w:pStyle w:val="NoSpacing"/>
+                              <w:ind w:left="1440"/>
+                            </w:pPr>
+                            <w:r>
+                              <w:t>10/16/15 - DUE TO CONSTRUCTION</w:t>
+                            </w:r>
+                          </w:p>
+                          <w:p>
+                            <w:pPr>
+                              <w:pStyle w:val="NoSpacing"/>
+                              <w:ind w:left="1440"/>
+                            </w:pPr>
+                            <w:r>
+                              <w:t>“</w:t>
+                            </w:r>
+                          </w:p>
+                          <w:p/>
+                        </w:txbxContent>
+                      </wps:txbx>
+                      <wps:bodyPr rot="0" vert="horz" wrap="square" lIns="91440" tIns="45720" rIns="91440" bIns="45720" anchor="t" anchorCtr="0">
+                        <a:noAutofit/>
+                      </wps:bodyPr>
+                    </wps:wsp>
+                  </a:graphicData>
+                </a:graphic>
+                <wp14:sizeRelH relativeFrom="margin">
+                  <wp14:pctWidth>0</wp14:pctWidth>
+                </wp14:sizeRelH>
+                <wp14:sizeRelV relativeFrom="margin">
+                  <wp14:pctHeight>0</wp14:pctHeight>
+                </wp14:sizeRelV>
+              </wp:anchor>
+            </w:drawing>
+          </mc:Choice>
+          <mc:Fallback>
+            <w:pict>
+              <v:shapetype w14:anchorId="5FA8978F" id="_x0000_t202" coordsize="21600,21600" o:spt="202" path="m,l,21600r21600,l21600,xe">
+                <v:stroke joinstyle="miter"/>
+                <v:path gradientshapeok="t" o:connecttype="rect"/>
+              </v:shapetype>
+              <v:shape id="Text Box 2" o:spid="_x0000_s1026" type="#_x0000_t202" style="position:absolute;margin-left:486.55pt;margin-top:36.75pt;width:537.75pt;height:196.5pt;z-index:251661312;visibility:visible;mso-wrap-style:square;mso-width-percent:0;mso-height-percent:0;mso-wrap-distance-left:9pt;mso-wrap-distance-top:3.6pt;mso-wrap-distance-right:9pt;mso-wrap-distance-bottom:3.6pt;mso-position-horizontal:right;mso-position-horizontal-relative:margin;mso-position-vertical:absolute;mso-position-vertical-relative:text;mso-width-percent:0;mso-height-percent:0;mso-width-relative:margin;mso-height-relative:margin;v-text-anchor:top" o:gfxdata="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" fillcolor="#bfbfbf [2412]" strokeweight="1pt">
+                <v:textbox>
+                  <w:txbxContent>
+                    <w:p>
+                      <w:pPr>
+                        <w:pStyle w:val="NoSpacing"/>
+                        <w:ind w:left="1440"/>
+                      </w:pPr>
+                      <w:r>
+                        <w:t>“</w:t>
+                      </w:r>
+                    </w:p>
+                    <w:p>
+                      <w:pPr>
+                        <w:pStyle w:val="NoSpacing"/>
+                        <w:ind w:left="1440"/>
+                      </w:pPr>
+                      <w:r>
+                        <w:t xml:space="preserve">I 80 </w:t>
+                      </w:r>
+                    </w:p>
+                    <w:p>
+                      <w:pPr>
+                        <w:pStyle w:val="NoSpacing"/>
+                        <w:ind w:left="1440"/>
+                      </w:pPr>
+                      <w:r>
+                        <w:t xml:space="preserve">    [IN THE SAN FRANCISCO BAY AREA - SOLANO CO]</w:t>
+                      </w:r>
+                    </w:p>
+                    <w:p>
+                      <w:pPr>
+                        <w:pStyle w:val="NoSpacing"/>
+                        <w:ind w:left="1440"/>
+                      </w:pPr>
+                      <w:r>
+                        <w:t xml:space="preserve">    NO TRAFFIC RESTRICTIONS ARE REPORTED FOR THIS AREA.</w:t>
+                      </w:r>
+                    </w:p>
+                    <w:p>
+                      <w:pPr>
+                        <w:pStyle w:val="NoSpacing"/>
+                        <w:ind w:left="1440"/>
+                      </w:pPr>
+                    </w:p>
+                    <w:p>
+                      <w:pPr>
+                        <w:pStyle w:val="NoSpacing"/>
+                        <w:ind w:left="1440"/>
+                        <w:rPr>
+                          <w:b/>
+                          <w:color w:val="538135" w:themeColor="accent6" w:themeShade="BF"/>
+                          <w:highlight w:val="lightGray"/>
+                          <w:u w:val="single"/>
+                        </w:rPr>
+                      </w:pPr>
+                      <w:r>
+                        <w:t xml:space="preserve">  </w:t>
+                      </w:r>
+                      <w:r>
+                        <w:rPr>
+                          <w:color w:val="538135" w:themeColor="accent6" w:themeShade="BF"/>
+                        </w:rPr>
+                        <w:t xml:space="preserve">  </w:t>
+                      </w:r>
+                      <w:r>
+                        <w:rPr>
+                          <w:b/>
+                          <w:color w:val="538135" w:themeColor="accent6" w:themeShade="BF"/>
+                          <w:highlight w:val="lightGray"/>
+                          <w:u w:val="single"/>
+                        </w:rPr>
+                        <w:t>[IN THE NORTHERN CALIFORNIA AREA &amp;; SIERRA NEVADA]</w:t>
+                      </w:r>
+                    </w:p>
+                    <w:p>
+                      <w:pPr>
+                        <w:pStyle w:val="NoSpacing"/>
+                        <w:ind w:left="1440"/>
+                        <w:rPr>
+                          <w:b/>
+                          <w:color w:val="538135" w:themeColor="accent6" w:themeShade="BF"/>
+                          <w:highlight w:val="lightGray"/>
+                          <w:u w:val="single"/>
+                        </w:rPr>
+                      </w:pPr>
+                      <w:r>
+                        <w:rPr>
+                          <w:b/>
+                          <w:color w:val="538135" w:themeColor="accent6" w:themeShade="BF"/>
+                          <w:highlight w:val="lightGray"/>
+                          <w:u w:val="single"/>
+                        </w:rPr>
+                        <w:t xml:space="preserve">    IS </w:t>
+                      </w:r>
+                      <w:r>
+                        <w:rPr>
+                          <w:b/>
+                          <w:color w:val="FF0000"/>
+                          <w:highlight w:val="lightGray"/>
+                          <w:u w:val="single"/>
+                        </w:rPr>
+                        <w:t>CLOSED</w:t>
+                      </w:r>
+                      <w:r>
+                        <w:rPr>
+                          <w:b/>
+                          <w:color w:val="538135" w:themeColor="accent6" w:themeShade="BF"/>
+                          <w:highlight w:val="lightGray"/>
+                          <w:u w:val="single"/>
+                        </w:rPr>
+                        <w:t xml:space="preserve"> TO WESTBOUND TRAFFIC 0.5 MI WEST OF DONNER SUMMIT (NEVADA CO) - </w:t>
+                      </w:r>
+                    </w:p>
+                    <w:p>
+                      <w:pPr>
+                        <w:pStyle w:val="NoSpacing"/>
+                        <w:ind w:left="1440"/>
+                        <w:rPr>
+                          <w:color w:val="538135" w:themeColor="accent6" w:themeShade="BF"/>
+                        </w:rPr>
+                      </w:pPr>
+                      <w:r>
+                        <w:rPr>
+                          <w:b/>
+                          <w:color w:val="538135" w:themeColor="accent6" w:themeShade="BF"/>
+                          <w:highlight w:val="lightGray"/>
+                          <w:u w:val="single"/>
+                        </w:rPr>
+                        <w:t>DUE TO AN ACCIDENT - MOTORISTS ARE ADVISED TO USE AN ALTERNATE ROUTE</w:t>
+                      </w:r>
+                      <w:r>
+                        <w:rPr>
+                          <w:color w:val="538135" w:themeColor="accent6" w:themeShade="BF"/>
+                        </w:rPr>
+                        <w:t xml:space="preserve"> </w:t>
+                      </w:r>
+                    </w:p>
+                    <w:p>
+                      <w:pPr>
+                        <w:pStyle w:val="NoSpacing"/>
+                        <w:ind w:left="1440"/>
+                      </w:pPr>
+                    </w:p>
+                    <w:p>
+                      <w:pPr>
+                        <w:pStyle w:val="NoSpacing"/>
+                        <w:ind w:left="1440"/>
+                      </w:pPr>
+                      <w:r>
+                        <w:t xml:space="preserve">    MOTORISTS ARE SUBJECT TO LANE REDUCTIONS IN BOTH DIRECTIONS FROM </w:t>
+                      </w:r>
+                    </w:p>
+                    <w:p>
+                      <w:pPr>
+                        <w:pStyle w:val="NoSpacing"/>
+                        <w:ind w:left="1440"/>
+                      </w:pPr>
+                      <w:r>
+                        <w:t>SIERRA COLLEGE BLVD /IN ROCKLIN/ TO NEWCASTLE RD /IN NEWCASTLE/ (PLACER CO)</w:t>
+                      </w:r>
+                    </w:p>
+                    <w:p>
+                      <w:pPr>
+                        <w:pStyle w:val="NoSpacing"/>
+                        <w:ind w:left="1440"/>
+                      </w:pPr>
+                      <w:r>
+                        <w:t>FROM 2000 HRS EACH NIGHT TO 0900 HRS EACH MORNING SUNDAY THRU FRIDAY THRU</w:t>
+                      </w:r>
+                    </w:p>
+                    <w:p>
+                      <w:pPr>
+                        <w:pStyle w:val="NoSpacing"/>
+                        <w:ind w:left="1440"/>
+                      </w:pPr>
+                      <w:r>
+                        <w:t>10/16/15 - DUE TO CONSTRUCTION</w:t>
+                      </w:r>
+                    </w:p>
+                    <w:p>
+                      <w:pPr>
+                        <w:pStyle w:val="NoSpacing"/>
+                        <w:ind w:left="1440"/>
+                      </w:pPr>
+                      <w:r>
+                        <w:t>“</w:t>
+                      </w:r>
+                    </w:p>
+                    <w:p/>
+                  </w:txbxContent>
+                </v:textbox>
+                <w10:wrap type="square" anchorx="margin"/>
+              </v:shape>
+            </w:pict>
+          </mc:Fallback>
+        </mc:AlternateContent>
+      </w:r>
+      <w:r>
+        <w:rPr>
+          <w:rFonts w:ascii="Times New Roman" w:hAnsi="Times New Roman" w:cs="Times New Roman"/>
+          <w:sz w:val="24"/>
+          <w:szCs w:val="24"/>
+        </w:rPr>
+        <w:t>text reporting style for Caltrans and it</w:t>
+      </w:r>
+      <w:r>
+        <w:rPr>
+          <w:rFonts w:ascii="Times New Roman" w:hAnsi="Times New Roman" w:cs="Times New Roman"/>
+          <w:sz w:val="24"/>
+          <w:szCs w:val="24"/>
+        </w:rPr>
+        <w:t>s</w:t>
+      </w:r>
+      <w:r>
+        <w:rPr>
+          <w:rFonts w:ascii="Times New Roman" w:hAnsi="Times New Roman" w:cs="Times New Roman"/>
+          <w:sz w:val="24"/>
+          <w:szCs w:val="24"/>
+        </w:rPr>
+        <w:t xml:space="preserve"> importance when travelling.</w:t>
+      </w:r>
+      <w:r>
+        <w:rPr>
+          <w:rFonts w:ascii="Times New Roman" w:hAnsi="Times New Roman" w:cs="Times New Roman"/>
+          <w:sz w:val="24"/>
+          <w:szCs w:val="24"/>
+        </w:rPr>
+        <w:t xml:space="preserve"> The closure of I-80 the major east west Interstate Highway is very important for the traveler. </w:t>
+      </w:r>
+    </w:p>
+    <w:p>
+      <w:pPr>
+        <w:rPr>
+          <w:rFonts w:ascii="Times New Roman" w:hAnsi="Times New Roman" w:cs="Times New Roman"/>
+          <w:sz w:val="24"/>
+          <w:szCs w:val="24"/>
+        </w:rPr>
+      </w:pPr>
+    </w:p>
+    <w:p>
+      <w:pPr>
+        <w:rPr>
+          <w:rFonts w:ascii="Times New Roman" w:hAnsi="Times New Roman" w:cs="Times New Roman"/>
+          <w:sz w:val="24"/>
+          <w:szCs w:val="24"/>
+        </w:rPr>
+      </w:pPr>
+      <w:r>
+        <w:rPr>
+          <w:rFonts w:ascii="Times New Roman" w:hAnsi="Times New Roman" w:cs="Times New Roman"/>
+          <w:sz w:val="24"/>
+          <w:szCs w:val="24"/>
+        </w:rPr>
+        <w:t xml:space="preserve">The webpage where the data will be accessed is called “Highway Tables” and can be found at </w:t>
+      </w:r>
+      <w:hyperlink r:id="rId8" w:history="1">
+        <w:r>
+          <w:rPr>
+            <w:rStyle w:val="Hyperlink"/>
+            <w:rFonts w:ascii="Times New Roman" w:hAnsi="Times New Roman" w:cs="Times New Roman"/>
+            <w:sz w:val="24"/>
+            <w:szCs w:val="24"/>
+          </w:rPr>
+          <w:t>http://www.dot.ca.gov/hq/roadinfo/hwytables.htm</w:t>
+        </w:r>
+      </w:hyperlink>
+      <w:r>
+        <w:rPr>
+          <w:rFonts w:ascii="Times New Roman" w:hAnsi="Times New Roman" w:cs="Times New Roman"/>
+          <w:sz w:val="24"/>
+          <w:szCs w:val="24"/>
+        </w:rPr>
+        <w:t>. These tables list all of the highways in the state and list the road conditions for each of them. It is a great resource for the web page. There are a couple of draw backs though</w:t>
+      </w:r>
+      <w:r>
+        <w:rPr>
+          <w:rFonts w:ascii="Times New Roman" w:hAnsi="Times New Roman" w:cs="Times New Roman"/>
+          <w:sz w:val="24"/>
+          <w:szCs w:val="24"/>
+        </w:rPr>
+        <w:t>;</w:t>
+      </w:r>
+      <w:r>
+        <w:rPr>
+          <w:rFonts w:ascii="Times New Roman" w:hAnsi="Times New Roman" w:cs="Times New Roman"/>
+          <w:sz w:val="24"/>
+          <w:szCs w:val="24"/>
+        </w:rPr>
+        <w:t xml:space="preserve"> one is that it relies on webpages for the data and web pages can change easily creating problems. The setup of these links appears to be a permanent location for this data</w:t>
+      </w:r>
+      <w:r>
+        <w:rPr>
+          <w:rFonts w:ascii="Times New Roman" w:hAnsi="Times New Roman" w:cs="Times New Roman"/>
+          <w:sz w:val="24"/>
+          <w:szCs w:val="24"/>
+        </w:rPr>
+        <w:t xml:space="preserve"> however</w:t>
+      </w:r>
+      <w:r>
+        <w:rPr>
+          <w:rFonts w:ascii="Times New Roman" w:hAnsi="Times New Roman" w:cs="Times New Roman"/>
+          <w:sz w:val="24"/>
+          <w:szCs w:val="24"/>
+        </w:rPr>
+        <w:t xml:space="preserve">. </w:t>
+      </w:r>
+      <w:proofErr w:type="gramStart"/>
+      <w:r>
+        <w:rPr>
+          <w:rFonts w:ascii="Times New Roman" w:hAnsi="Times New Roman" w:cs="Times New Roman"/>
+          <w:sz w:val="24"/>
+          <w:szCs w:val="24"/>
+        </w:rPr>
+        <w:t>The I</w:t>
+      </w:r>
+      <w:proofErr w:type="gramEnd"/>
+      <w:r>
+        <w:rPr>
+          <w:rFonts w:ascii="Times New Roman" w:hAnsi="Times New Roman" w:cs="Times New Roman"/>
+          <w:sz w:val="24"/>
+          <w:szCs w:val="24"/>
+        </w:rPr>
+        <w:t xml:space="preserve">-5 information page appears as follows </w:t>
+      </w:r>
+      <w:hyperlink r:id="rId9" w:history="1">
+        <w:r>
+          <w:rPr>
+            <w:rStyle w:val="Hyperlink"/>
+            <w:rFonts w:ascii="Times New Roman" w:hAnsi="Times New Roman" w:cs="Times New Roman"/>
+            <w:sz w:val="24"/>
+            <w:szCs w:val="24"/>
+          </w:rPr>
+          <w:t>http://www.dot.ca.gov/hq/roadinfo/i5</w:t>
+        </w:r>
+      </w:hyperlink>
+      <w:r>
+        <w:rPr>
+          <w:rFonts w:ascii="Times New Roman" w:hAnsi="Times New Roman" w:cs="Times New Roman"/>
+          <w:sz w:val="24"/>
+          <w:szCs w:val="24"/>
+        </w:rPr>
+        <w:t xml:space="preserve"> and </w:t>
+      </w:r>
+      <w:r>
+        <w:rPr>
+          <w:rFonts w:ascii="Times New Roman" w:hAnsi="Times New Roman" w:cs="Times New Roman"/>
+          <w:sz w:val="24"/>
+          <w:szCs w:val="24"/>
+        </w:rPr>
+        <w:t xml:space="preserve">for US highway 50 its address is </w:t>
+      </w:r>
+      <w:hyperlink r:id="rId10" w:history="1">
+        <w:r>
+          <w:rPr>
+            <w:rStyle w:val="Hyperlink"/>
+            <w:rFonts w:ascii="Times New Roman" w:hAnsi="Times New Roman" w:cs="Times New Roman"/>
+            <w:sz w:val="24"/>
+            <w:szCs w:val="24"/>
+          </w:rPr>
+          <w:t>http://www.dot.ca.gov/hq/roadinfo/us50</w:t>
+        </w:r>
+      </w:hyperlink>
+      <w:r>
+        <w:rPr>
+          <w:rFonts w:ascii="Times New Roman" w:hAnsi="Times New Roman" w:cs="Times New Roman"/>
+          <w:sz w:val="24"/>
+          <w:szCs w:val="24"/>
+        </w:rPr>
+        <w:t>. E</w:t>
+      </w:r>
+      <w:r>
+        <w:rPr>
+          <w:rFonts w:ascii="Times New Roman" w:hAnsi="Times New Roman" w:cs="Times New Roman"/>
+          <w:sz w:val="24"/>
+          <w:szCs w:val="24"/>
+        </w:rPr>
+        <w:t>ach highway has its own terminating values that r</w:t>
+      </w:r>
+      <w:r>
+        <w:rPr>
+          <w:rFonts w:ascii="Times New Roman" w:hAnsi="Times New Roman" w:cs="Times New Roman"/>
+          <w:sz w:val="24"/>
+          <w:szCs w:val="24"/>
+        </w:rPr>
+        <w:t xml:space="preserve">elate to that specific highway so it seems that this is a stable format unlikely to change soon or often. To capture the data from the Caltrans Highway Tables the “Inspect Element” function was used in Chrome and the area containing the </w:t>
+      </w:r>
+      <w:r>
+        <w:rPr>
+          <w:rFonts w:ascii="Times New Roman" w:hAnsi="Times New Roman" w:cs="Times New Roman"/>
+          <w:sz w:val="24"/>
+          <w:szCs w:val="24"/>
+        </w:rPr>
+        <w:t>Highway Table links was found; i</w:t>
+      </w:r>
+      <w:r>
+        <w:rPr>
+          <w:rFonts w:ascii="Times New Roman" w:hAnsi="Times New Roman" w:cs="Times New Roman"/>
+          <w:sz w:val="24"/>
+          <w:szCs w:val="24"/>
+        </w:rPr>
+        <w:t>n this case it was an entire &lt;div&gt;</w:t>
+      </w:r>
+      <w:r>
+        <w:rPr>
+          <w:rFonts w:ascii="Times New Roman" w:hAnsi="Times New Roman" w:cs="Times New Roman"/>
+          <w:sz w:val="24"/>
+          <w:szCs w:val="24"/>
+        </w:rPr>
+        <w:t>. The &lt;div&gt; was copied into the “</w:t>
+      </w:r>
+      <w:proofErr w:type="spellStart"/>
+      <w:r>
+        <w:rPr>
+          <w:rFonts w:ascii="Times New Roman" w:hAnsi="Times New Roman" w:cs="Times New Roman"/>
+          <w:sz w:val="24"/>
+          <w:szCs w:val="24"/>
+        </w:rPr>
+        <w:t>roads.html.erb</w:t>
+      </w:r>
+      <w:proofErr w:type="spellEnd"/>
+      <w:r>
+        <w:rPr>
+          <w:rFonts w:ascii="Times New Roman" w:hAnsi="Times New Roman" w:cs="Times New Roman"/>
+          <w:sz w:val="24"/>
+          <w:szCs w:val="24"/>
+        </w:rPr>
+        <w:t>” file in the project. It can be found at “Trip-Details-Planner” &gt;&gt; “</w:t>
+      </w:r>
+      <w:proofErr w:type="spellStart"/>
+      <w:r>
+        <w:rPr>
+          <w:rFonts w:ascii="Times New Roman" w:hAnsi="Times New Roman" w:cs="Times New Roman"/>
+          <w:sz w:val="24"/>
+          <w:szCs w:val="24"/>
+        </w:rPr>
+        <w:t>road_trip_website</w:t>
+      </w:r>
+      <w:proofErr w:type="spellEnd"/>
+      <w:r>
+        <w:rPr>
+          <w:rFonts w:ascii="Times New Roman" w:hAnsi="Times New Roman" w:cs="Times New Roman"/>
+          <w:sz w:val="24"/>
+          <w:szCs w:val="24"/>
+        </w:rPr>
+        <w:t xml:space="preserve">” &gt;&gt; “app” &gt;&gt; “views” &gt;&gt; “pages” &gt;&gt; </w:t>
+      </w:r>
+      <w:proofErr w:type="spellStart"/>
+      <w:r>
+        <w:rPr>
+          <w:rFonts w:ascii="Times New Roman" w:hAnsi="Times New Roman" w:cs="Times New Roman"/>
+          <w:sz w:val="24"/>
+          <w:szCs w:val="24"/>
+        </w:rPr>
+        <w:t>roads.html.erb</w:t>
+      </w:r>
+      <w:proofErr w:type="spellEnd"/>
+      <w:r>
+        <w:rPr>
+          <w:rFonts w:ascii="Times New Roman" w:hAnsi="Times New Roman" w:cs="Times New Roman"/>
+          <w:sz w:val="24"/>
+          <w:szCs w:val="24"/>
+        </w:rPr>
+        <w:t xml:space="preserve">. </w:t>
+      </w:r>
+      <w:bookmarkStart w:id="10" w:name="_GoBack"/>
       <w:bookmarkEnd w:id="10"/>
     </w:p>
     <w:p>
       <w:pPr>
-        <w:rPr>
-          <w:rFonts w:ascii="Times New Roman" w:hAnsi="Times New Roman" w:cs="Times New Roman"/>
-          <w:sz w:val="24"/>
-          <w:szCs w:val="24"/>
-        </w:rPr>
-      </w:pPr>
-      <w:r>
-        <w:rPr>
-          <w:rFonts w:ascii="Times New Roman" w:hAnsi="Times New Roman" w:cs="Times New Roman"/>
-          <w:sz w:val="24"/>
-          <w:szCs w:val="24"/>
-        </w:rPr>
-        <w:t>Caltrans has a variety of tools to help the driver navigate from point A to point B. Some of these include road maps, highway conditions, construction alerts, road closer alerts, chain restrictions</w:t>
-      </w:r>
-      <w:r>
-        <w:rPr>
-          <w:rFonts w:ascii="Times New Roman" w:hAnsi="Times New Roman" w:cs="Times New Roman"/>
-          <w:sz w:val="24"/>
-          <w:szCs w:val="24"/>
-        </w:rPr>
-        <w:t xml:space="preserve">, and other useful data relating to roads in California. </w:t>
-      </w:r>
-      <w:r>
-        <w:rPr>
-          <w:rFonts w:ascii="Times New Roman" w:hAnsi="Times New Roman" w:cs="Times New Roman"/>
-          <w:sz w:val="24"/>
-          <w:szCs w:val="24"/>
-        </w:rPr>
-        <w:t xml:space="preserve">Currently Caltras has “Caltrans Earth” which uses Google Earth API but it will be retiring on 12.12.2012 because of security flaws. </w:t>
-      </w:r>
-      <w:r>
-        <w:rPr>
-          <w:rFonts w:ascii="Times New Roman" w:hAnsi="Times New Roman" w:cs="Times New Roman"/>
-          <w:sz w:val="24"/>
-          <w:szCs w:val="24"/>
-        </w:rPr>
-        <w:t>Caltrans does not have an API but does have very stable web pages that contain plain text regarding the road conditions throughout the state. Below is an example of the text reporting style for Caltrans and it</w:t>
-      </w:r>
-      <w:r>
-        <w:rPr>
-          <w:rFonts w:ascii="Times New Roman" w:hAnsi="Times New Roman" w:cs="Times New Roman"/>
-          <w:sz w:val="24"/>
-          <w:szCs w:val="24"/>
-        </w:rPr>
-        <w:t>s</w:t>
-      </w:r>
-      <w:r>
-        <w:rPr>
-          <w:rFonts w:ascii="Times New Roman" w:hAnsi="Times New Roman" w:cs="Times New Roman"/>
-          <w:sz w:val="24"/>
-          <w:szCs w:val="24"/>
-        </w:rPr>
-        <w:t xml:space="preserve"> importance when travelling.</w:t>
-      </w:r>
+        <w:pStyle w:val="Heading2"/>
+      </w:pPr>
+      <w:bookmarkStart w:id="11" w:name="_Toc433980291"/>
+      <w:r>
+        <w:t>Google Maps</w:t>
+      </w:r>
+      <w:bookmarkEnd w:id="11"/>
     </w:p>
     <w:p>
       <w:pPr>
-        <w:pStyle w:val="NoSpacing"/>
-        <w:ind w:left="1440"/>
-      </w:pPr>
-      <w:r>
-        <w:t xml:space="preserve"> </w:t>
-      </w:r>
-      <w:r>
-        <w:t>“</w:t>
+        <w:pStyle w:val="HTMLPreformatted"/>
+        <w:shd w:val="clear" w:color="auto" w:fill="F7F7F7"/>
+        <w:spacing w:before="240" w:after="240" w:line="300" w:lineRule="atLeast"/>
+        <w:rPr>
+          <w:rFonts w:ascii="Times New Roman" w:hAnsi="Times New Roman" w:cs="Times New Roman"/>
+          <w:sz w:val="24"/>
+          <w:szCs w:val="24"/>
+        </w:rPr>
+      </w:pPr>
+      <w:r>
+        <w:rPr>
+          <w:noProof/>
+        </w:rPr>
+        <mc:AlternateContent>
+          <mc:Choice Requires="wps">
+            <w:drawing>
+              <wp:anchor distT="45720" distB="45720" distL="114300" distR="114300" simplePos="0" relativeHeight="251659264" behindDoc="0" locked="0" layoutInCell="1" allowOverlap="1" wp14:anchorId="189410DC" wp14:editId="03578598">
+                <wp:simplePos x="0" y="0"/>
+                <wp:positionH relativeFrom="margin">
+                  <wp:align>right</wp:align>
+                </wp:positionH>
+                <wp:positionV relativeFrom="paragraph">
+                  <wp:posOffset>2199005</wp:posOffset>
+                </wp:positionV>
+                <wp:extent cx="6838950" cy="1047750"/>
+                <wp:effectExtent l="0" t="0" r="19050" b="19050"/>
+                <wp:wrapSquare wrapText="bothSides"/>
+                <wp:docPr id="217" name="Text Box 2"/>
+                <wp:cNvGraphicFramePr>
+                  <a:graphicFrameLocks xmlns:a="http://schemas.openxmlformats.org/drawingml/2006/main"/>
+                </wp:cNvGraphicFramePr>
+                <a:graphic xmlns:a="http://schemas.openxmlformats.org/drawingml/2006/main">
+                  <a:graphicData uri="http://schemas.microsoft.com/office/word/2010/wordprocessingShape">
+                    <wps:wsp>
+                      <wps:cNvSpPr txBox="1">
+                        <a:spLocks noChangeArrowheads="1"/>
+                      </wps:cNvSpPr>
+                      <wps:spPr bwMode="auto">
+                        <a:xfrm>
+                          <a:off x="0" y="0"/>
+                          <a:ext cx="6838950" cy="1047750"/>
+                        </a:xfrm>
+                        <a:prstGeom prst="rect">
+                          <a:avLst/>
+                        </a:prstGeom>
+                        <a:solidFill>
+                          <a:schemeClr val="bg1">
+                            <a:lumMod val="75000"/>
+                          </a:schemeClr>
+                        </a:solidFill>
+                        <a:ln w="12700">
+                          <a:solidFill>
+                            <a:schemeClr val="tx1"/>
+                          </a:solidFill>
+                          <a:bevel/>
+                          <a:headEnd/>
+                          <a:tailEnd/>
+                        </a:ln>
+                      </wps:spPr>
+                      <wps:txbx>
+                        <w:txbxContent>
+                          <w:p>
+                            <w:pPr>
+                              <w:pStyle w:val="NoSpacing"/>
+                              <w:rPr>
+                                <w:rFonts w:ascii="Times New Roman" w:hAnsi="Times New Roman" w:cs="Times New Roman"/>
+                                <w:sz w:val="24"/>
+                                <w:szCs w:val="24"/>
+                              </w:rPr>
+                            </w:pPr>
+                            <w:r>
+                              <w:rPr>
+                                <w:rFonts w:ascii="Times New Roman" w:hAnsi="Times New Roman" w:cs="Times New Roman"/>
+                                <w:sz w:val="24"/>
+                                <w:szCs w:val="24"/>
+                              </w:rPr>
+                              <w:t xml:space="preserve">geocoding_api_key = </w:t>
+                            </w:r>
+                            <w:proofErr w:type="gramStart"/>
+                            <w:r>
+                              <w:rPr>
+                                <w:rFonts w:ascii="Times New Roman" w:hAnsi="Times New Roman" w:cs="Times New Roman"/>
+                                <w:sz w:val="24"/>
+                                <w:szCs w:val="24"/>
+                              </w:rPr>
+                              <w:t>ENV[</w:t>
+                            </w:r>
+                            <w:proofErr w:type="gramEnd"/>
+                            <w:r>
+                              <w:rPr>
+                                <w:rFonts w:ascii="Times New Roman" w:hAnsi="Times New Roman" w:cs="Times New Roman"/>
+                                <w:sz w:val="24"/>
+                                <w:szCs w:val="24"/>
+                              </w:rPr>
+                              <w:t>"GEOCODING_API_KEY"]</w:t>
+                            </w:r>
+                          </w:p>
+                          <w:p>
+                            <w:pPr>
+                              <w:pStyle w:val="NoSpacing"/>
+                              <w:rPr>
+                                <w:rFonts w:ascii="Times New Roman" w:hAnsi="Times New Roman" w:cs="Times New Roman"/>
+                                <w:sz w:val="24"/>
+                                <w:szCs w:val="24"/>
+                              </w:rPr>
+                            </w:pPr>
+                            <w:r>
+                              <w:rPr>
+                                <w:rFonts w:ascii="Times New Roman" w:hAnsi="Times New Roman" w:cs="Times New Roman"/>
+                                <w:sz w:val="24"/>
+                                <w:szCs w:val="24"/>
+                              </w:rPr>
+                              <w:t xml:space="preserve">      google_url = "https://maps.goog</w:t>
+                            </w:r>
+                            <w:r>
+                              <w:rPr>
+                                <w:rFonts w:ascii="Times New Roman" w:hAnsi="Times New Roman" w:cs="Times New Roman"/>
+                                <w:sz w:val="24"/>
+                                <w:szCs w:val="24"/>
+                              </w:rPr>
+                              <w:t>leapis.com/maps/</w:t>
+                            </w:r>
+                            <w:proofErr w:type="spellStart"/>
+                            <w:r>
+                              <w:rPr>
+                                <w:rFonts w:ascii="Times New Roman" w:hAnsi="Times New Roman" w:cs="Times New Roman"/>
+                                <w:sz w:val="24"/>
+                                <w:szCs w:val="24"/>
+                              </w:rPr>
+                              <w:t>api</w:t>
+                            </w:r>
+                            <w:proofErr w:type="spellEnd"/>
+                            <w:r>
+                              <w:rPr>
+                                <w:rFonts w:ascii="Times New Roman" w:hAnsi="Times New Roman" w:cs="Times New Roman"/>
+                                <w:sz w:val="24"/>
+                                <w:szCs w:val="24"/>
+                              </w:rPr>
+                              <w:t>/geocode/json</w:t>
+                            </w:r>
+                            <w:r>
+                              <w:rPr>
+                                <w:rFonts w:ascii="Times New Roman" w:hAnsi="Times New Roman" w:cs="Times New Roman"/>
+                                <w:sz w:val="24"/>
+                                <w:szCs w:val="24"/>
+                              </w:rPr>
+                              <w:t>?"</w:t>
+                            </w:r>
+                          </w:p>
+                          <w:p>
+                            <w:pPr>
+                              <w:pStyle w:val="NoSpacing"/>
+                              <w:rPr>
+                                <w:rFonts w:ascii="Times New Roman" w:hAnsi="Times New Roman" w:cs="Times New Roman"/>
+                                <w:sz w:val="24"/>
+                                <w:szCs w:val="24"/>
+                              </w:rPr>
+                            </w:pPr>
+                            <w:r>
+                              <w:rPr>
+                                <w:rFonts w:ascii="Times New Roman" w:hAnsi="Times New Roman" w:cs="Times New Roman"/>
+                                <w:sz w:val="24"/>
+                                <w:szCs w:val="24"/>
+                              </w:rPr>
+                              <w:t xml:space="preserve">      </w:t>
+                            </w:r>
+                            <w:proofErr w:type="spellStart"/>
+                            <w:r>
+                              <w:rPr>
+                                <w:rFonts w:ascii="Times New Roman" w:hAnsi="Times New Roman" w:cs="Times New Roman"/>
+                                <w:sz w:val="24"/>
+                                <w:szCs w:val="24"/>
+                              </w:rPr>
+                              <w:t>google_params</w:t>
+                            </w:r>
+                            <w:proofErr w:type="spellEnd"/>
+                            <w:r>
+                              <w:rPr>
+                                <w:rFonts w:ascii="Times New Roman" w:hAnsi="Times New Roman" w:cs="Times New Roman"/>
+                                <w:sz w:val="24"/>
+                                <w:szCs w:val="24"/>
+                              </w:rPr>
+                              <w:t xml:space="preserve"> = "address=" + </w:t>
+                            </w:r>
+                            <w:proofErr w:type="spellStart"/>
+                            <w:proofErr w:type="gramStart"/>
+                            <w:r>
+                              <w:rPr>
+                                <w:rFonts w:ascii="Times New Roman" w:hAnsi="Times New Roman" w:cs="Times New Roman"/>
+                                <w:sz w:val="24"/>
+                                <w:szCs w:val="24"/>
+                              </w:rPr>
+                              <w:t>params</w:t>
+                            </w:r>
+                            <w:proofErr w:type="spellEnd"/>
+                            <w:r>
+                              <w:rPr>
+                                <w:rFonts w:ascii="Times New Roman" w:hAnsi="Times New Roman" w:cs="Times New Roman"/>
+                                <w:sz w:val="24"/>
+                                <w:szCs w:val="24"/>
+                              </w:rPr>
+                              <w:t>[</w:t>
+                            </w:r>
+                            <w:proofErr w:type="gramEnd"/>
+                            <w:r>
+                              <w:rPr>
+                                <w:rFonts w:ascii="Times New Roman" w:hAnsi="Times New Roman" w:cs="Times New Roman"/>
+                                <w:sz w:val="24"/>
+                                <w:szCs w:val="24"/>
+                              </w:rPr>
+                              <w:t>"city1"].</w:t>
+                            </w:r>
+                            <w:proofErr w:type="spellStart"/>
+                            <w:r>
+                              <w:rPr>
+                                <w:rFonts w:ascii="Times New Roman" w:hAnsi="Times New Roman" w:cs="Times New Roman"/>
+                                <w:sz w:val="24"/>
+                                <w:szCs w:val="24"/>
+                              </w:rPr>
+                              <w:t>gsub</w:t>
+                            </w:r>
+                            <w:proofErr w:type="spellEnd"/>
+                            <w:r>
+                              <w:rPr>
+                                <w:rFonts w:ascii="Times New Roman" w:hAnsi="Times New Roman" w:cs="Times New Roman"/>
+                                <w:sz w:val="24"/>
+                                <w:szCs w:val="24"/>
+                              </w:rPr>
+                              <w:t>(" ", "%20") + "&amp;" +</w:t>
+                            </w:r>
+                          </w:p>
+                          <w:p>
+                            <w:pPr>
+                              <w:pStyle w:val="NoSpacing"/>
+                              <w:rPr>
+                                <w:rFonts w:ascii="Times New Roman" w:hAnsi="Times New Roman" w:cs="Times New Roman"/>
+                                <w:color w:val="D9D9D9" w:themeColor="background1" w:themeShade="D9"/>
+                                <w:sz w:val="24"/>
+                                <w:szCs w:val="24"/>
+                              </w:rPr>
+                            </w:pPr>
+                            <w:r>
+                              <w:rPr>
+                                <w:rFonts w:ascii="Times New Roman" w:hAnsi="Times New Roman" w:cs="Times New Roman"/>
+                                <w:sz w:val="24"/>
+                                <w:szCs w:val="24"/>
+                              </w:rPr>
+                              <w:t xml:space="preserve">                      "</w:t>
+                            </w:r>
+                            <w:proofErr w:type="gramStart"/>
+                            <w:r>
+                              <w:rPr>
+                                <w:rFonts w:ascii="Times New Roman" w:hAnsi="Times New Roman" w:cs="Times New Roman"/>
+                                <w:sz w:val="24"/>
+                                <w:szCs w:val="24"/>
+                              </w:rPr>
+                              <w:t>key</w:t>
+                            </w:r>
+                            <w:proofErr w:type="gramEnd"/>
+                            <w:r>
+                              <w:rPr>
+                                <w:rFonts w:ascii="Times New Roman" w:hAnsi="Times New Roman" w:cs="Times New Roman"/>
+                                <w:sz w:val="24"/>
+                                <w:szCs w:val="24"/>
+                              </w:rPr>
+                              <w:t>=" + geocoding_api_key</w:t>
+                            </w:r>
+                          </w:p>
+                          <w:p>
+                            <w:pPr>
+                              <w:pStyle w:val="NoSpacing"/>
+                              <w:rPr>
+                                <w:rFonts w:ascii="Times New Roman" w:hAnsi="Times New Roman" w:cs="Times New Roman"/>
+                                <w:sz w:val="24"/>
+                                <w:szCs w:val="24"/>
+                              </w:rPr>
+                            </w:pPr>
+                            <w:proofErr w:type="gramStart"/>
+                            <w:r>
+                              <w:rPr>
+                                <w:rFonts w:ascii="Times New Roman" w:hAnsi="Times New Roman" w:cs="Times New Roman"/>
+                                <w:sz w:val="24"/>
+                                <w:szCs w:val="24"/>
+                              </w:rPr>
+                              <w:t>session[</w:t>
+                            </w:r>
+                            <w:proofErr w:type="gramEnd"/>
+                            <w:r>
+                              <w:rPr>
+                                <w:rFonts w:ascii="Times New Roman" w:hAnsi="Times New Roman" w:cs="Times New Roman"/>
+                                <w:sz w:val="24"/>
+                                <w:szCs w:val="24"/>
+                              </w:rPr>
+                              <w:t xml:space="preserve">:weather][:geo] = @geo = </w:t>
+                            </w:r>
+                            <w:proofErr w:type="spellStart"/>
+                            <w:r>
+                              <w:rPr>
+                                <w:rFonts w:ascii="Times New Roman" w:hAnsi="Times New Roman" w:cs="Times New Roman"/>
+                                <w:sz w:val="24"/>
+                                <w:szCs w:val="24"/>
+                              </w:rPr>
+                              <w:t>HTTParty.get</w:t>
+                            </w:r>
+                            <w:proofErr w:type="spellEnd"/>
+                            <w:r>
+                              <w:rPr>
+                                <w:rFonts w:ascii="Times New Roman" w:hAnsi="Times New Roman" w:cs="Times New Roman"/>
+                                <w:sz w:val="24"/>
+                                <w:szCs w:val="24"/>
+                              </w:rPr>
+                              <w:t xml:space="preserve">(google_url + </w:t>
+                            </w:r>
+                            <w:proofErr w:type="spellStart"/>
+                            <w:r>
+                              <w:rPr>
+                                <w:rFonts w:ascii="Times New Roman" w:hAnsi="Times New Roman" w:cs="Times New Roman"/>
+                                <w:sz w:val="24"/>
+                                <w:szCs w:val="24"/>
+                              </w:rPr>
+                              <w:t>google_params</w:t>
+                            </w:r>
+                            <w:proofErr w:type="spellEnd"/>
+                            <w:r>
+                              <w:rPr>
+                                <w:rFonts w:ascii="Times New Roman" w:hAnsi="Times New Roman" w:cs="Times New Roman"/>
+                                <w:sz w:val="24"/>
+                                <w:szCs w:val="24"/>
+                              </w:rPr>
+                              <w:t>, verify: false)</w:t>
+                            </w:r>
+                          </w:p>
+                          <w:p/>
+                        </w:txbxContent>
+                      </wps:txbx>
+                      <wps:bodyPr rot="0" vert="horz" wrap="square" lIns="91440" tIns="45720" rIns="91440" bIns="45720" anchor="t" anchorCtr="0">
+                        <a:noAutofit/>
+                      </wps:bodyPr>
+                    </wps:wsp>
+                  </a:graphicData>
+                </a:graphic>
+                <wp14:sizeRelH relativeFrom="margin">
+                  <wp14:pctWidth>0</wp14:pctWidth>
+                </wp14:sizeRelH>
+                <wp14:sizeRelV relativeFrom="margin">
+                  <wp14:pctHeight>0</wp14:pctHeight>
+                </wp14:sizeRelV>
+              </wp:anchor>
+            </w:drawing>
+          </mc:Choice>
+          <mc:Fallback>
+            <w:pict>
+              <v:shape w14:anchorId="189410DC" id="_x0000_s1027" type="#_x0000_t202" style="position:absolute;margin-left:487.3pt;margin-top:173.15pt;width:538.5pt;height:82.5pt;z-index:251659264;visibility:visible;mso-wrap-style:square;mso-width-percent:0;mso-height-percent:0;mso-wrap-distance-left:9pt;mso-wrap-distance-top:3.6pt;mso-wrap-distance-right:9pt;mso-wrap-distance-bottom:3.6pt;mso-position-horizontal:right;mso-position-horizontal-relative:margin;mso-position-vertical:absolute;mso-position-vertical-relative:text;mso-width-percent:0;mso-height-percent:0;mso-width-relative:margin;mso-height-relative:margin;v-text-anchor:top" o:gfxdata="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" fillcolor="#bfbfbf [2412]" strokecolor="black [3213]" strokeweight="1pt">
+                <v:stroke joinstyle="bevel"/>
+                <v:textbox>
+                  <w:txbxContent>
+                    <w:p>
+                      <w:pPr>
+                        <w:pStyle w:val="NoSpacing"/>
+                        <w:rPr>
+                          <w:rFonts w:ascii="Times New Roman" w:hAnsi="Times New Roman" w:cs="Times New Roman"/>
+                          <w:sz w:val="24"/>
+                          <w:szCs w:val="24"/>
+                        </w:rPr>
+                      </w:pPr>
+                      <w:r>
+                        <w:rPr>
+                          <w:rFonts w:ascii="Times New Roman" w:hAnsi="Times New Roman" w:cs="Times New Roman"/>
+                          <w:sz w:val="24"/>
+                          <w:szCs w:val="24"/>
+                        </w:rPr>
+                        <w:t xml:space="preserve">geocoding_api_key = </w:t>
+                      </w:r>
+                      <w:proofErr w:type="gramStart"/>
+                      <w:r>
+                        <w:rPr>
+                          <w:rFonts w:ascii="Times New Roman" w:hAnsi="Times New Roman" w:cs="Times New Roman"/>
+                          <w:sz w:val="24"/>
+                          <w:szCs w:val="24"/>
+                        </w:rPr>
+                        <w:t>ENV[</w:t>
+                      </w:r>
+                      <w:proofErr w:type="gramEnd"/>
+                      <w:r>
+                        <w:rPr>
+                          <w:rFonts w:ascii="Times New Roman" w:hAnsi="Times New Roman" w:cs="Times New Roman"/>
+                          <w:sz w:val="24"/>
+                          <w:szCs w:val="24"/>
+                        </w:rPr>
+                        <w:t>"GEOCODING_API_KEY"]</w:t>
+                      </w:r>
+                    </w:p>
+                    <w:p>
+                      <w:pPr>
+                        <w:pStyle w:val="NoSpacing"/>
+                        <w:rPr>
+                          <w:rFonts w:ascii="Times New Roman" w:hAnsi="Times New Roman" w:cs="Times New Roman"/>
+                          <w:sz w:val="24"/>
+                          <w:szCs w:val="24"/>
+                        </w:rPr>
+                      </w:pPr>
+                      <w:r>
+                        <w:rPr>
+                          <w:rFonts w:ascii="Times New Roman" w:hAnsi="Times New Roman" w:cs="Times New Roman"/>
+                          <w:sz w:val="24"/>
+                          <w:szCs w:val="24"/>
+                        </w:rPr>
+                        <w:t xml:space="preserve">      google_url = "https://maps.goog</w:t>
+                      </w:r>
+                      <w:r>
+                        <w:rPr>
+                          <w:rFonts w:ascii="Times New Roman" w:hAnsi="Times New Roman" w:cs="Times New Roman"/>
+                          <w:sz w:val="24"/>
+                          <w:szCs w:val="24"/>
+                        </w:rPr>
+                        <w:t>leapis.com/maps/</w:t>
+                      </w:r>
+                      <w:proofErr w:type="spellStart"/>
+                      <w:r>
+                        <w:rPr>
+                          <w:rFonts w:ascii="Times New Roman" w:hAnsi="Times New Roman" w:cs="Times New Roman"/>
+                          <w:sz w:val="24"/>
+                          <w:szCs w:val="24"/>
+                        </w:rPr>
+                        <w:t>api</w:t>
+                      </w:r>
+                      <w:proofErr w:type="spellEnd"/>
+                      <w:r>
+                        <w:rPr>
+                          <w:rFonts w:ascii="Times New Roman" w:hAnsi="Times New Roman" w:cs="Times New Roman"/>
+                          <w:sz w:val="24"/>
+                          <w:szCs w:val="24"/>
+                        </w:rPr>
+                        <w:t>/geocode/json</w:t>
+                      </w:r>
+                      <w:r>
+                        <w:rPr>
+                          <w:rFonts w:ascii="Times New Roman" w:hAnsi="Times New Roman" w:cs="Times New Roman"/>
+                          <w:sz w:val="24"/>
+                          <w:szCs w:val="24"/>
+                        </w:rPr>
+                        <w:t>?"</w:t>
+                      </w:r>
+                    </w:p>
+                    <w:p>
+                      <w:pPr>
+                        <w:pStyle w:val="NoSpacing"/>
+                        <w:rPr>
+                          <w:rFonts w:ascii="Times New Roman" w:hAnsi="Times New Roman" w:cs="Times New Roman"/>
+                          <w:sz w:val="24"/>
+                          <w:szCs w:val="24"/>
+                        </w:rPr>
+                      </w:pPr>
+                      <w:r>
+                        <w:rPr>
+                          <w:rFonts w:ascii="Times New Roman" w:hAnsi="Times New Roman" w:cs="Times New Roman"/>
+                          <w:sz w:val="24"/>
+                          <w:szCs w:val="24"/>
+                        </w:rPr>
+                        <w:t xml:space="preserve">      </w:t>
+                      </w:r>
+                      <w:proofErr w:type="spellStart"/>
+                      <w:r>
+                        <w:rPr>
+                          <w:rFonts w:ascii="Times New Roman" w:hAnsi="Times New Roman" w:cs="Times New Roman"/>
+                          <w:sz w:val="24"/>
+                          <w:szCs w:val="24"/>
+                        </w:rPr>
+                        <w:t>google_params</w:t>
+                      </w:r>
+                      <w:proofErr w:type="spellEnd"/>
+                      <w:r>
+                        <w:rPr>
+                          <w:rFonts w:ascii="Times New Roman" w:hAnsi="Times New Roman" w:cs="Times New Roman"/>
+                          <w:sz w:val="24"/>
+                          <w:szCs w:val="24"/>
+                        </w:rPr>
+                        <w:t xml:space="preserve"> = "address=" + </w:t>
+                      </w:r>
+                      <w:proofErr w:type="spellStart"/>
+                      <w:proofErr w:type="gramStart"/>
+                      <w:r>
+                        <w:rPr>
+                          <w:rFonts w:ascii="Times New Roman" w:hAnsi="Times New Roman" w:cs="Times New Roman"/>
+                          <w:sz w:val="24"/>
+                          <w:szCs w:val="24"/>
+                        </w:rPr>
+                        <w:t>params</w:t>
+                      </w:r>
+                      <w:proofErr w:type="spellEnd"/>
+                      <w:r>
+                        <w:rPr>
+                          <w:rFonts w:ascii="Times New Roman" w:hAnsi="Times New Roman" w:cs="Times New Roman"/>
+                          <w:sz w:val="24"/>
+                          <w:szCs w:val="24"/>
+                        </w:rPr>
+                        <w:t>[</w:t>
+                      </w:r>
+                      <w:proofErr w:type="gramEnd"/>
+                      <w:r>
+                        <w:rPr>
+                          <w:rFonts w:ascii="Times New Roman" w:hAnsi="Times New Roman" w:cs="Times New Roman"/>
+                          <w:sz w:val="24"/>
+                          <w:szCs w:val="24"/>
+                        </w:rPr>
+                        <w:t>"city1"].</w:t>
+                      </w:r>
+                      <w:proofErr w:type="spellStart"/>
+                      <w:r>
+                        <w:rPr>
+                          <w:rFonts w:ascii="Times New Roman" w:hAnsi="Times New Roman" w:cs="Times New Roman"/>
+                          <w:sz w:val="24"/>
+                          <w:szCs w:val="24"/>
+                        </w:rPr>
+                        <w:t>gsub</w:t>
+                      </w:r>
+                      <w:proofErr w:type="spellEnd"/>
+                      <w:r>
+                        <w:rPr>
+                          <w:rFonts w:ascii="Times New Roman" w:hAnsi="Times New Roman" w:cs="Times New Roman"/>
+                          <w:sz w:val="24"/>
+                          <w:szCs w:val="24"/>
+                        </w:rPr>
+                        <w:t>(" ", "%20") + "&amp;" +</w:t>
+                      </w:r>
+                    </w:p>
+                    <w:p>
+                      <w:pPr>
+                        <w:pStyle w:val="NoSpacing"/>
+                        <w:rPr>
+                          <w:rFonts w:ascii="Times New Roman" w:hAnsi="Times New Roman" w:cs="Times New Roman"/>
+                          <w:color w:val="D9D9D9" w:themeColor="background1" w:themeShade="D9"/>
+                          <w:sz w:val="24"/>
+                          <w:szCs w:val="24"/>
+                        </w:rPr>
+                      </w:pPr>
+                      <w:r>
+                        <w:rPr>
+                          <w:rFonts w:ascii="Times New Roman" w:hAnsi="Times New Roman" w:cs="Times New Roman"/>
+                          <w:sz w:val="24"/>
+                          <w:szCs w:val="24"/>
+                        </w:rPr>
+                        <w:t xml:space="preserve">                      "</w:t>
+                      </w:r>
+                      <w:proofErr w:type="gramStart"/>
+                      <w:r>
+                        <w:rPr>
+                          <w:rFonts w:ascii="Times New Roman" w:hAnsi="Times New Roman" w:cs="Times New Roman"/>
+                          <w:sz w:val="24"/>
+                          <w:szCs w:val="24"/>
+                        </w:rPr>
+                        <w:t>key</w:t>
+                      </w:r>
+                      <w:proofErr w:type="gramEnd"/>
+                      <w:r>
+                        <w:rPr>
+                          <w:rFonts w:ascii="Times New Roman" w:hAnsi="Times New Roman" w:cs="Times New Roman"/>
+                          <w:sz w:val="24"/>
+                          <w:szCs w:val="24"/>
+                        </w:rPr>
+                        <w:t>=" + geocoding_api_key</w:t>
+                      </w:r>
+                    </w:p>
+                    <w:p>
+                      <w:pPr>
+                        <w:pStyle w:val="NoSpacing"/>
+                        <w:rPr>
+                          <w:rFonts w:ascii="Times New Roman" w:hAnsi="Times New Roman" w:cs="Times New Roman"/>
+                          <w:sz w:val="24"/>
+                          <w:szCs w:val="24"/>
+                        </w:rPr>
+                      </w:pPr>
+                      <w:proofErr w:type="gramStart"/>
+                      <w:r>
+                        <w:rPr>
+                          <w:rFonts w:ascii="Times New Roman" w:hAnsi="Times New Roman" w:cs="Times New Roman"/>
+                          <w:sz w:val="24"/>
+                          <w:szCs w:val="24"/>
+                        </w:rPr>
+                        <w:t>session[</w:t>
+                      </w:r>
+                      <w:proofErr w:type="gramEnd"/>
+                      <w:r>
+                        <w:rPr>
+                          <w:rFonts w:ascii="Times New Roman" w:hAnsi="Times New Roman" w:cs="Times New Roman"/>
+                          <w:sz w:val="24"/>
+                          <w:szCs w:val="24"/>
+                        </w:rPr>
+                        <w:t xml:space="preserve">:weather][:geo] = @geo = </w:t>
+                      </w:r>
+                      <w:proofErr w:type="spellStart"/>
+                      <w:r>
+                        <w:rPr>
+                          <w:rFonts w:ascii="Times New Roman" w:hAnsi="Times New Roman" w:cs="Times New Roman"/>
+                          <w:sz w:val="24"/>
+                          <w:szCs w:val="24"/>
+                        </w:rPr>
+                        <w:t>HTTParty.get</w:t>
+                      </w:r>
+                      <w:proofErr w:type="spellEnd"/>
+                      <w:r>
+                        <w:rPr>
+                          <w:rFonts w:ascii="Times New Roman" w:hAnsi="Times New Roman" w:cs="Times New Roman"/>
+                          <w:sz w:val="24"/>
+                          <w:szCs w:val="24"/>
+                        </w:rPr>
+                        <w:t xml:space="preserve">(google_url + </w:t>
+                      </w:r>
+                      <w:proofErr w:type="spellStart"/>
+                      <w:r>
+                        <w:rPr>
+                          <w:rFonts w:ascii="Times New Roman" w:hAnsi="Times New Roman" w:cs="Times New Roman"/>
+                          <w:sz w:val="24"/>
+                          <w:szCs w:val="24"/>
+                        </w:rPr>
+                        <w:t>google_params</w:t>
+                      </w:r>
+                      <w:proofErr w:type="spellEnd"/>
+                      <w:r>
+                        <w:rPr>
+                          <w:rFonts w:ascii="Times New Roman" w:hAnsi="Times New Roman" w:cs="Times New Roman"/>
+                          <w:sz w:val="24"/>
+                          <w:szCs w:val="24"/>
+                        </w:rPr>
+                        <w:t>, verify: false)</w:t>
+                      </w:r>
+                    </w:p>
+                    <w:p/>
+                  </w:txbxContent>
+                </v:textbox>
+                <w10:wrap type="square" anchorx="margin"/>
+              </v:shape>
+            </w:pict>
+          </mc:Fallback>
+        </mc:AlternateContent>
+      </w:r>
+      <w:r>
+        <w:rPr>
+          <w:rFonts w:ascii="Times New Roman" w:hAnsi="Times New Roman" w:cs="Times New Roman"/>
+          <w:sz w:val="24"/>
+          <w:szCs w:val="24"/>
+        </w:rPr>
+        <w:t xml:space="preserve">Google Maps is a very powerful application that is widely known and used. Many applications and webpages use Google Maps a large variety of ways. There are many APIs offered by google for developers. Some of them include Directions API, Distance Matrix API, Elevation API, Geolocation API, Places API, Roads API, Time Zone API, and more. For this webpage the Geolocation API is used. Geolocation is where addresses and other text based locations are converted into latitude and longitude coordinates. This process can also be reversed going from latitude and longitude to addresses or place names. </w:t>
+      </w:r>
+      <w:r>
+        <w:rPr>
+          <w:rFonts w:ascii="Times New Roman" w:hAnsi="Times New Roman" w:cs="Times New Roman"/>
+          <w:sz w:val="24"/>
+          <w:szCs w:val="24"/>
+        </w:rPr>
+        <w:t xml:space="preserve">Google requires users of their Geolocation service to register and obtain a session key. The free service has a limit of 2,500 requests per day and no more than 10 requests per second. For more traffic a fee is required. </w:t>
+      </w:r>
+      <w:r>
+        <w:rPr>
+          <w:rFonts w:ascii="Times New Roman" w:hAnsi="Times New Roman" w:cs="Times New Roman"/>
+          <w:sz w:val="24"/>
+          <w:szCs w:val="24"/>
+        </w:rPr>
+        <w:t>The data is accessed via a</w:t>
+      </w:r>
+      <w:r>
+        <w:rPr>
+          <w:rFonts w:ascii="Times New Roman" w:hAnsi="Times New Roman" w:cs="Times New Roman"/>
+          <w:sz w:val="24"/>
+          <w:szCs w:val="24"/>
+        </w:rPr>
+        <w:t xml:space="preserve"> HTTP request. See below for the code that accesses the Geolocation data from Google. </w:t>
       </w:r>
     </w:p>
     <w:p>
       <w:pPr>
         <w:pStyle w:val="NoSpacing"/>
-        <w:ind w:left="1440"/>
-      </w:pPr>
-      <w:r>
-        <w:t xml:space="preserve">I 80 </w:t>
-      </w:r>
+      </w:pPr>
     </w:p>
     <w:p>
       <w:pPr>
         <w:pStyle w:val="NoSpacing"/>
-        <w:ind w:left="1440"/>
-      </w:pPr>
-      <w:r>
-        <w:t xml:space="preserve">    [IN THE SAN FRANCISCO BAY AREA - SOLANO CO]</w:t>
-      </w:r>
-    </w:p>
-    <w:p>
-      <w:pPr>
-        <w:pStyle w:val="NoSpacing"/>
-        <w:ind w:left="1440"/>
-      </w:pPr>
-      <w:r>
-        <w:t xml:space="preserve">    NO TRAFFIC RESTRICTIONS ARE REPORTED FOR THIS AREA.</w:t>
-      </w:r>
-    </w:p>
-    <w:p>
-      <w:pPr>
-        <w:pStyle w:val="NoSpacing"/>
-        <w:ind w:left="1440"/>
-      </w:pPr>
-    </w:p>
-    <w:p>
-      <w:pPr>
-        <w:pStyle w:val="NoSpacing"/>
-        <w:ind w:left="1440"/>
-        <w:rPr>
-          <w:b/>
-          <w:highlight w:val="lightGray"/>
-          <w:u w:val="single"/>
-        </w:rPr>
-      </w:pPr>
-      <w:r>
-        <w:t xml:space="preserve">    </w:t>
-      </w:r>
-      <w:r>
-        <w:rPr>
-          <w:b/>
-          <w:highlight w:val="lightGray"/>
-          <w:u w:val="single"/>
-        </w:rPr>
-        <w:t>[IN T</w:t>
-      </w:r>
-      <w:r>
-        <w:rPr>
-          <w:b/>
-          <w:highlight w:val="lightGray"/>
-          <w:u w:val="single"/>
-        </w:rPr>
-        <w:t>HE NORTHERN CALIFORNIA AREA &amp;</w:t>
-      </w:r>
-      <w:r>
-        <w:rPr>
-          <w:b/>
-          <w:highlight w:val="lightGray"/>
-          <w:u w:val="single"/>
-        </w:rPr>
-        <w:t>; SIERRA NEVADA]</w:t>
-      </w:r>
-    </w:p>
-    <w:p>
-      <w:pPr>
-        <w:pStyle w:val="NoSpacing"/>
-        <w:ind w:left="1440"/>
-        <w:rPr>
-          <w:b/>
-          <w:highlight w:val="lightGray"/>
-          <w:u w:val="single"/>
-        </w:rPr>
-      </w:pPr>
-      <w:r>
-        <w:rPr>
-          <w:b/>
-          <w:highlight w:val="lightGray"/>
-          <w:u w:val="single"/>
-        </w:rPr>
-        <w:t xml:space="preserve">    IS CLOSED TO WESTBOUND TRAFFIC 0.5 MI WEST OF DONNER SUMMIT (NEVADA CO) - </w:t>
-      </w:r>
-    </w:p>
-    <w:p>
-      <w:pPr>
-        <w:pStyle w:val="NoSpacing"/>
-        <w:ind w:left="1440"/>
-      </w:pPr>
-      <w:r>
-        <w:rPr>
-          <w:b/>
-          <w:highlight w:val="lightGray"/>
-          <w:u w:val="single"/>
-        </w:rPr>
-        <w:t>DUE TO AN ACCIDENT - MOTORISTS ARE ADVISED TO USE AN ALTERNATE ROUTE</w:t>
-      </w:r>
-      <w:r>
-        <w:t xml:space="preserve"> </w:t>
-      </w:r>
-    </w:p>
-    <w:p>
-      <w:pPr>
-        <w:pStyle w:val="NoSpacing"/>
-        <w:ind w:left="1440"/>
-      </w:pPr>
-    </w:p>
-    <w:p>
-      <w:pPr>
-        <w:pStyle w:val="NoSpacing"/>
-        <w:ind w:left="1440"/>
-      </w:pPr>
-      <w:r>
-        <w:t xml:space="preserve">    MOTORISTS ARE SUBJECT TO LANE REDUCTIONS IN BOTH DIRECTIONS FROM </w:t>
-      </w:r>
-    </w:p>
-    <w:p>
-      <w:pPr>
-        <w:pStyle w:val="NoSpacing"/>
-        <w:ind w:left="1440"/>
-      </w:pPr>
-      <w:r>
-        <w:t>SIERRA COLLEGE BLVD /IN ROCKLIN/ TO NEWCASTLE RD /IN NEWCASTLE/ (PLACER CO)</w:t>
-      </w:r>
-    </w:p>
-    <w:p>
-      <w:pPr>
-        <w:pStyle w:val="NoSpacing"/>
-        <w:ind w:left="1440"/>
-      </w:pPr>
-      <w:r>
-        <w:t>FROM 2000 HRS EACH NIGHT TO 0900 HRS EACH MORNING SUNDAY THRU FRIDAY THRU</w:t>
-      </w:r>
-    </w:p>
-    <w:p>
-      <w:pPr>
-        <w:pStyle w:val="NoSpacing"/>
-        <w:ind w:left="1440"/>
-      </w:pPr>
-      <w:r>
-        <w:t>10/16/15 - DUE TO CONSTRUCTION</w:t>
-      </w:r>
-    </w:p>
-    <w:p>
-      <w:pPr>
-        <w:pStyle w:val="NoSpacing"/>
-        <w:ind w:left="1440"/>
-      </w:pPr>
-      <w:r>
-        <w:t>“</w:t>
-      </w:r>
-    </w:p>
-    <w:p>
-      <w:pPr>
-        <w:pStyle w:val="NoSpacing"/>
-      </w:pPr>
-      <w:r>
-        <w:t>3.3 Google Maps</w:t>
-      </w:r>
-    </w:p>
-    <w:p>
-      <w:pPr>
-        <w:pStyle w:val="NoSpacing"/>
-      </w:pPr>
+        <w:rPr>
+          <w:color w:val="D9D9D9" w:themeColor="background1" w:themeShade="D9"/>
+          <w:sz w:val="24"/>
+          <w:szCs w:val="24"/>
+        </w:rPr>
+      </w:pPr>
+      <w:r>
+        <w:rPr>
+          <w:sz w:val="24"/>
+          <w:szCs w:val="24"/>
+        </w:rPr>
+        <w:t xml:space="preserve">The first two lines of code place the Google Geocoding key into a variable geocoding_api_key and assigning the URL for Google Maps into the variable google_url. </w:t>
+      </w:r>
+      <w:r>
+        <w:rPr>
+          <w:sz w:val="24"/>
+          <w:szCs w:val="24"/>
+        </w:rPr>
+        <w:t xml:space="preserve">The parameters for the search are placed in the variable goggle_params. At the end of this you can see the API key required by Google. Lastly everything is put together into an instance variable @geo. Using HTTParty, a Ruby Gem (library), the request is returned as a .json file. This file is then parsed for the desired data. </w:t>
+      </w:r>
     </w:p>
     <w:sectPr>
       <w:pgSz w:w="12240" w:h="15840"/>
@@ -4202,6 +5558,69 @@
       <w:vertAlign w:val="superscript"/>
     </w:rPr>
   </w:style>
+  <w:style w:type="paragraph" w:styleId="HTMLPreformatted">
+    <w:name w:val="HTML Preformatted"/>
+    <w:basedOn w:val="Normal"/>
+    <w:link w:val="HTMLPreformattedChar"/>
+    <w:uiPriority w:val="99"/>
+    <w:semiHidden/>
+    <w:unhideWhenUsed/>
+    <w:rsid w:val="00DC3136"/>
+    <w:pPr>
+      <w:tabs>
+        <w:tab w:val="left" w:pos="916"/>
+        <w:tab w:val="left" w:pos="1832"/>
+        <w:tab w:val="left" w:pos="2748"/>
+        <w:tab w:val="left" w:pos="3664"/>
+        <w:tab w:val="left" w:pos="4580"/>
+        <w:tab w:val="left" w:pos="5496"/>
+        <w:tab w:val="left" w:pos="6412"/>
+        <w:tab w:val="left" w:pos="7328"/>
+        <w:tab w:val="left" w:pos="8244"/>
+        <w:tab w:val="left" w:pos="9160"/>
+        <w:tab w:val="left" w:pos="10076"/>
+        <w:tab w:val="left" w:pos="10992"/>
+        <w:tab w:val="left" w:pos="11908"/>
+        <w:tab w:val="left" w:pos="12824"/>
+        <w:tab w:val="left" w:pos="13740"/>
+        <w:tab w:val="left" w:pos="14656"/>
+      </w:tabs>
+      <w:spacing w:after="0" w:line="240" w:lineRule="auto"/>
+    </w:pPr>
+    <w:rPr>
+      <w:rFonts w:ascii="Courier New" w:eastAsia="Times New Roman" w:hAnsi="Courier New" w:cs="Courier New"/>
+      <w:sz w:val="20"/>
+      <w:szCs w:val="20"/>
+    </w:rPr>
+  </w:style>
+  <w:style w:type="character" w:customStyle="1" w:styleId="HTMLPreformattedChar">
+    <w:name w:val="HTML Preformatted Char"/>
+    <w:basedOn w:val="DefaultParagraphFont"/>
+    <w:link w:val="HTMLPreformatted"/>
+    <w:uiPriority w:val="99"/>
+    <w:semiHidden/>
+    <w:rsid w:val="00DC3136"/>
+    <w:rPr>
+      <w:rFonts w:ascii="Courier New" w:eastAsia="Times New Roman" w:hAnsi="Courier New" w:cs="Courier New"/>
+      <w:sz w:val="20"/>
+      <w:szCs w:val="20"/>
+    </w:rPr>
+  </w:style>
+  <w:style w:type="character" w:customStyle="1" w:styleId="pln">
+    <w:name w:val="pln"/>
+    <w:basedOn w:val="DefaultParagraphFont"/>
+    <w:rsid w:val="00DC3136"/>
+  </w:style>
+  <w:style w:type="character" w:customStyle="1" w:styleId="pun">
+    <w:name w:val="pun"/>
+    <w:basedOn w:val="DefaultParagraphFont"/>
+    <w:rsid w:val="00DC3136"/>
+  </w:style>
+  <w:style w:type="character" w:customStyle="1" w:styleId="com">
+    <w:name w:val="com"/>
+    <w:basedOn w:val="DefaultParagraphFont"/>
+    <w:rsid w:val="00DC3136"/>
+  </w:style>
 </w:styles>
 </file>
 
@@ -4471,7 +5890,7 @@
 </file>
 
 <file path=customXml/itemProps1.xml><?xml version="1.0" encoding="utf-8"?>
-<ds:datastoreItem xmlns:ds="http://schemas.openxmlformats.org/officeDocument/2006/customXml" ds:itemID="{DAE59916-5D6F-47DF-ADA8-2061C8173933}">
+<ds:datastoreItem xmlns:ds="http://schemas.openxmlformats.org/officeDocument/2006/customXml" ds:itemID="{127FAE82-0830-4724-ACEB-46611F8966F0}">
   <ds:schemaRefs>
     <ds:schemaRef ds:uri="http://schemas.openxmlformats.org/officeDocument/2006/bibliography"/>
   </ds:schemaRefs>

</xml_diff>

<commit_message>
Added initial Rails commands to start web page, Table 1, Figure 1
</commit_message>
<xml_diff>
--- a/Road_Trip_Report.docx
+++ b/Road_Trip_Report.docx
@@ -1886,7 +1886,25 @@
           <w:sz w:val="24"/>
           <w:szCs w:val="24"/>
         </w:rPr>
-        <w:t xml:space="preserve">Rails favors a convention over configuration development philosophy. Convention over configuration tries to reduce the number of decisions a developer needs to make gaining simplicity but not losing flexibility in the code. Some well-known companies use Rails for example GitHub, Shopify, and initially </w:t>
+        <w:t xml:space="preserve">Rails favors a convention over configuration development philosophy. </w:t>
+      </w:r>
+      <w:r>
+        <w:rPr>
+          <w:rFonts w:ascii="Times New Roman" w:hAnsi="Times New Roman" w:cs="Times New Roman"/>
+          <w:color w:val="000000"/>
+          <w:sz w:val="24"/>
+          <w:szCs w:val="24"/>
+        </w:rPr>
+        <w:t xml:space="preserve">Rails makes assumptions on what every website needs to aid in its deployment of a framework. </w:t>
+      </w:r>
+      <w:r>
+        <w:rPr>
+          <w:rFonts w:ascii="Times New Roman" w:hAnsi="Times New Roman" w:cs="Times New Roman"/>
+          <w:color w:val="000000"/>
+          <w:sz w:val="24"/>
+          <w:szCs w:val="24"/>
+        </w:rPr>
+        <w:t xml:space="preserve">Convention over configuration tries to reduce the number of decisions a developer needs to make gaining simplicity but not losing flexibility in the code. Some well-known companies use Rails for example GitHub, Shopify, and initially </w:t>
       </w:r>
       <w:proofErr w:type="gramStart"/>
       <w:r>
@@ -2341,7 +2359,7 @@
           <w:sz w:val="24"/>
           <w:szCs w:val="24"/>
         </w:rPr>
-        <w:t xml:space="preserve">are the stored data like a database, csv file, or other formats of data storage. The view is how the data is presented to the user; frequently in HTML. The controller is the connection </w:t>
+        <w:t xml:space="preserve">are the stored data like a database, csv file, or other formats of data </w:t>
       </w:r>
       <w:r>
         <w:rPr>
@@ -2350,7 +2368,7 @@
           <w:szCs w:val="24"/>
         </w:rPr>
         <w:lastRenderedPageBreak/>
-        <w:t xml:space="preserve">between the Model and the View. It says how to get the model or data and turn it into a view the user can read. The controller can also update the model. </w:t>
+        <w:t xml:space="preserve">storage. The view is how the data is presented to the user; frequently in HTML. The controller is the connection between the Model and the View. It says how to get the model or data and turn it into a view the user can read. The controller can also update the model. </w:t>
       </w:r>
     </w:p>
     <w:p>
@@ -3556,18 +3574,16 @@
         </w:rPr>
         <w:t xml:space="preserve">. </w:t>
       </w:r>
-      <w:bookmarkStart w:id="10" w:name="_GoBack"/>
-      <w:bookmarkEnd w:id="10"/>
     </w:p>
     <w:p>
       <w:pPr>
         <w:pStyle w:val="Heading2"/>
       </w:pPr>
-      <w:bookmarkStart w:id="11" w:name="_Toc433980291"/>
+      <w:bookmarkStart w:id="10" w:name="_Toc433980291"/>
       <w:r>
         <w:t>Google Maps</w:t>
       </w:r>
-      <w:bookmarkEnd w:id="11"/>
+      <w:bookmarkEnd w:id="10"/>
     </w:p>
     <w:p>
       <w:pPr>
@@ -3683,7 +3699,25 @@
                                 <w:sz w:val="24"/>
                                 <w:szCs w:val="24"/>
                               </w:rPr>
-                              <w:t xml:space="preserve">      google_url = "https://maps.goog</w:t>
+                              <w:t xml:space="preserve">      </w:t>
+                            </w:r>
+                            <w:proofErr w:type="spellStart"/>
+                            <w:r>
+                              <w:rPr>
+                                <w:rFonts w:ascii="Times New Roman" w:hAnsi="Times New Roman" w:cs="Times New Roman"/>
+                                <w:sz w:val="24"/>
+                                <w:szCs w:val="24"/>
+                              </w:rPr>
+                              <w:t>google_url</w:t>
+                            </w:r>
+                            <w:proofErr w:type="spellEnd"/>
+                            <w:r>
+                              <w:rPr>
+                                <w:rFonts w:ascii="Times New Roman" w:hAnsi="Times New Roman" w:cs="Times New Roman"/>
+                                <w:sz w:val="24"/>
+                                <w:szCs w:val="24"/>
+                              </w:rPr>
+                              <w:t xml:space="preserve"> = "https://maps.goog</w:t>
                             </w:r>
                             <w:r>
                               <w:rPr>
@@ -3709,8 +3743,18 @@
                                 <w:sz w:val="24"/>
                                 <w:szCs w:val="24"/>
                               </w:rPr>
-                              <w:t>/geocode/json</w:t>
+                              <w:t>/geocode/</w:t>
                             </w:r>
+                            <w:proofErr w:type="spellStart"/>
+                            <w:r>
+                              <w:rPr>
+                                <w:rFonts w:ascii="Times New Roman" w:hAnsi="Times New Roman" w:cs="Times New Roman"/>
+                                <w:sz w:val="24"/>
+                                <w:szCs w:val="24"/>
+                              </w:rPr>
+                              <w:t>json</w:t>
+                            </w:r>
+                            <w:proofErr w:type="spellEnd"/>
                             <w:r>
                               <w:rPr>
                                 <w:rFonts w:ascii="Times New Roman" w:hAnsi="Times New Roman" w:cs="Times New Roman"/>
@@ -3882,7 +3926,25 @@
                                 <w:sz w:val="24"/>
                                 <w:szCs w:val="24"/>
                               </w:rPr>
-                              <w:t xml:space="preserve">(google_url + </w:t>
+                              <w:t>(</w:t>
+                            </w:r>
+                            <w:proofErr w:type="spellStart"/>
+                            <w:r>
+                              <w:rPr>
+                                <w:rFonts w:ascii="Times New Roman" w:hAnsi="Times New Roman" w:cs="Times New Roman"/>
+                                <w:sz w:val="24"/>
+                                <w:szCs w:val="24"/>
+                              </w:rPr>
+                              <w:t>google_url</w:t>
+                            </w:r>
+                            <w:proofErr w:type="spellEnd"/>
+                            <w:r>
+                              <w:rPr>
+                                <w:rFonts w:ascii="Times New Roman" w:hAnsi="Times New Roman" w:cs="Times New Roman"/>
+                                <w:sz w:val="24"/>
+                                <w:szCs w:val="24"/>
+                              </w:rPr>
+                              <w:t xml:space="preserve"> + </w:t>
                             </w:r>
                             <w:proofErr w:type="spellStart"/>
                             <w:r>
@@ -3978,7 +4040,25 @@
                           <w:sz w:val="24"/>
                           <w:szCs w:val="24"/>
                         </w:rPr>
-                        <w:t xml:space="preserve">      google_url = "https://maps.goog</w:t>
+                        <w:t xml:space="preserve">      </w:t>
+                      </w:r>
+                      <w:proofErr w:type="spellStart"/>
+                      <w:r>
+                        <w:rPr>
+                          <w:rFonts w:ascii="Times New Roman" w:hAnsi="Times New Roman" w:cs="Times New Roman"/>
+                          <w:sz w:val="24"/>
+                          <w:szCs w:val="24"/>
+                        </w:rPr>
+                        <w:t>google_url</w:t>
+                      </w:r>
+                      <w:proofErr w:type="spellEnd"/>
+                      <w:r>
+                        <w:rPr>
+                          <w:rFonts w:ascii="Times New Roman" w:hAnsi="Times New Roman" w:cs="Times New Roman"/>
+                          <w:sz w:val="24"/>
+                          <w:szCs w:val="24"/>
+                        </w:rPr>
+                        <w:t xml:space="preserve"> = "https://maps.goog</w:t>
                       </w:r>
                       <w:r>
                         <w:rPr>
@@ -4004,8 +4084,18 @@
                           <w:sz w:val="24"/>
                           <w:szCs w:val="24"/>
                         </w:rPr>
-                        <w:t>/geocode/json</w:t>
+                        <w:t>/geocode/</w:t>
                       </w:r>
+                      <w:proofErr w:type="spellStart"/>
+                      <w:r>
+                        <w:rPr>
+                          <w:rFonts w:ascii="Times New Roman" w:hAnsi="Times New Roman" w:cs="Times New Roman"/>
+                          <w:sz w:val="24"/>
+                          <w:szCs w:val="24"/>
+                        </w:rPr>
+                        <w:t>json</w:t>
+                      </w:r>
+                      <w:proofErr w:type="spellEnd"/>
                       <w:r>
                         <w:rPr>
                           <w:rFonts w:ascii="Times New Roman" w:hAnsi="Times New Roman" w:cs="Times New Roman"/>
@@ -4177,7 +4267,25 @@
                           <w:sz w:val="24"/>
                           <w:szCs w:val="24"/>
                         </w:rPr>
-                        <w:t xml:space="preserve">(google_url + </w:t>
+                        <w:t>(</w:t>
+                      </w:r>
+                      <w:proofErr w:type="spellStart"/>
+                      <w:r>
+                        <w:rPr>
+                          <w:rFonts w:ascii="Times New Roman" w:hAnsi="Times New Roman" w:cs="Times New Roman"/>
+                          <w:sz w:val="24"/>
+                          <w:szCs w:val="24"/>
+                        </w:rPr>
+                        <w:t>google_url</w:t>
+                      </w:r>
+                      <w:proofErr w:type="spellEnd"/>
+                      <w:r>
+                        <w:rPr>
+                          <w:rFonts w:ascii="Times New Roman" w:hAnsi="Times New Roman" w:cs="Times New Roman"/>
+                          <w:sz w:val="24"/>
+                          <w:szCs w:val="24"/>
+                        </w:rPr>
+                        <w:t xml:space="preserve"> + </w:t>
                       </w:r>
                       <w:proofErr w:type="spellStart"/>
                       <w:r>
@@ -4249,7 +4357,6 @@
       <w:pPr>
         <w:pStyle w:val="NoSpacing"/>
         <w:rPr>
-          <w:color w:val="D9D9D9" w:themeColor="background1" w:themeShade="D9"/>
           <w:sz w:val="24"/>
           <w:szCs w:val="24"/>
         </w:rPr>
@@ -4268,6 +4375,1644 @@
         </w:rPr>
         <w:t xml:space="preserve">The parameters for the search are placed in the variable goggle_params. At the end of this you can see the API key required by Google. Lastly everything is put together into an instance variable @geo. Using HTTParty, a Ruby Gem (library), the request is returned as a .json file. This file is then parsed for the desired data. </w:t>
       </w:r>
+    </w:p>
+    <w:p>
+      <w:pPr>
+        <w:pStyle w:val="NoSpacing"/>
+        <w:rPr>
+          <w:sz w:val="24"/>
+          <w:szCs w:val="24"/>
+        </w:rPr>
+      </w:pPr>
+    </w:p>
+    <w:p>
+      <w:pPr>
+        <w:pStyle w:val="Heading1"/>
+        <w:rPr>
+          <w:sz w:val="56"/>
+          <w:szCs w:val="56"/>
+        </w:rPr>
+      </w:pPr>
+      <w:r>
+        <w:rPr>
+          <w:sz w:val="56"/>
+          <w:szCs w:val="56"/>
+        </w:rPr>
+        <w:t xml:space="preserve">Creating the </w:t>
+      </w:r>
+      <w:r>
+        <w:rPr>
+          <w:sz w:val="56"/>
+          <w:szCs w:val="56"/>
+        </w:rPr>
+        <w:t xml:space="preserve">Ruby on Rails </w:t>
+      </w:r>
+      <w:r>
+        <w:rPr>
+          <w:sz w:val="56"/>
+          <w:szCs w:val="56"/>
+        </w:rPr>
+        <w:t>Framework and its key elements</w:t>
+      </w:r>
+    </w:p>
+    <w:p>
+      <w:pPr>
+        <w:pStyle w:val="Heading2"/>
+      </w:pPr>
+      <w:r>
+        <w:t>Creating the web framework</w:t>
+      </w:r>
+    </w:p>
+    <w:p>
+      <w:pPr>
+        <w:pStyle w:val="NoSpacing"/>
+        <w:rPr>
+          <w:sz w:val="24"/>
+          <w:szCs w:val="24"/>
+        </w:rPr>
+      </w:pPr>
+      <w:r>
+        <w:rPr>
+          <w:sz w:val="24"/>
+          <w:szCs w:val="24"/>
+        </w:rPr>
+        <w:t xml:space="preserve">The powerful framework of Ruby on Rails is its ability to set up a working web page and database very quickly, within a few short minutes for those who are versed in its setup. </w:t>
+      </w:r>
+      <w:r>
+        <w:rPr>
+          <w:sz w:val="24"/>
+          <w:szCs w:val="24"/>
+        </w:rPr>
+        <w:t xml:space="preserve">The table below contains files automatically created by Rails on setup of a webpage. The most important one is app/ where the models, views, and controllers are contained. The </w:t>
+      </w:r>
+      <w:proofErr w:type="spellStart"/>
+      <w:r>
+        <w:rPr>
+          <w:sz w:val="24"/>
+          <w:szCs w:val="24"/>
+        </w:rPr>
+        <w:t>config</w:t>
+      </w:r>
+      <w:proofErr w:type="spellEnd"/>
+      <w:r>
+        <w:rPr>
+          <w:sz w:val="24"/>
+          <w:szCs w:val="24"/>
+        </w:rPr>
+        <w:t xml:space="preserve">/ file is another key file for setting up the applications. </w:t>
+      </w:r>
+    </w:p>
+    <w:p>
+      <w:pPr>
+        <w:pStyle w:val="NoSpacing"/>
+        <w:rPr>
+          <w:sz w:val="24"/>
+          <w:szCs w:val="24"/>
+        </w:rPr>
+      </w:pPr>
+    </w:p>
+    <w:p>
+      <w:pPr>
+        <w:pStyle w:val="NoSpacing"/>
+        <w:rPr>
+          <w:sz w:val="24"/>
+          <w:szCs w:val="24"/>
+        </w:rPr>
+      </w:pPr>
+      <w:r>
+        <w:rPr>
+          <w:sz w:val="24"/>
+          <w:szCs w:val="24"/>
+        </w:rPr>
+        <w:t>Table 1: Default files automatically generated on creation of a Rails application</w:t>
+      </w:r>
+      <w:r>
+        <w:rPr>
+          <w:rStyle w:val="FootnoteReference"/>
+          <w:sz w:val="24"/>
+          <w:szCs w:val="24"/>
+        </w:rPr>
+        <w:footnoteReference w:id="3"/>
+      </w:r>
+    </w:p>
+    <w:tbl>
+      <w:tblPr>
+        <w:tblW w:w="0" w:type="auto"/>
+        <w:tblBorders>
+          <w:top w:val="single" w:sz="12" w:space="0" w:color="CCCCCC"/>
+          <w:left w:val="single" w:sz="12" w:space="0" w:color="CCCCCC"/>
+          <w:bottom w:val="single" w:sz="12" w:space="0" w:color="CCCCCC"/>
+          <w:right w:val="single" w:sz="12" w:space="0" w:color="CCCCCC"/>
+        </w:tblBorders>
+        <w:shd w:val="clear" w:color="auto" w:fill="FFFFFF"/>
+        <w:tblCellMar>
+          <w:left w:w="0" w:type="dxa"/>
+          <w:right w:w="0" w:type="dxa"/>
+        </w:tblCellMar>
+        <w:tblLook w:val="04A0" w:firstRow="1" w:lastRow="0" w:firstColumn="1" w:lastColumn="0" w:noHBand="0" w:noVBand="1"/>
+      </w:tblPr>
+      <w:tblGrid>
+        <w:gridCol w:w="1655"/>
+        <w:gridCol w:w="9129"/>
+      </w:tblGrid>
+      <w:tr>
+        <w:trPr>
+          <w:tblHeader/>
+        </w:trPr>
+        <w:tc>
+          <w:tcPr>
+            <w:tcW w:w="0" w:type="auto"/>
+            <w:tcBorders>
+              <w:top w:val="single" w:sz="6" w:space="0" w:color="CCCCCC"/>
+              <w:left w:val="single" w:sz="6" w:space="0" w:color="CCCCCC"/>
+              <w:bottom w:val="single" w:sz="12" w:space="0" w:color="CCCCCC"/>
+              <w:right w:val="single" w:sz="6" w:space="0" w:color="CCCCCC"/>
+            </w:tcBorders>
+            <w:shd w:val="clear" w:color="auto" w:fill="EEEEEE"/>
+            <w:tcMar>
+              <w:top w:w="135" w:type="dxa"/>
+              <w:left w:w="150" w:type="dxa"/>
+              <w:bottom w:w="135" w:type="dxa"/>
+              <w:right w:w="150" w:type="dxa"/>
+            </w:tcMar>
+            <w:vAlign w:val="center"/>
+            <w:hideMark/>
+          </w:tcPr>
+          <w:p>
+            <w:pPr>
+              <w:pStyle w:val="NoSpacing"/>
+              <w:rPr>
+                <w:b/>
+                <w:bCs/>
+                <w:sz w:val="24"/>
+                <w:szCs w:val="24"/>
+              </w:rPr>
+            </w:pPr>
+            <w:r>
+              <w:rPr>
+                <w:b/>
+                <w:bCs/>
+                <w:sz w:val="24"/>
+                <w:szCs w:val="24"/>
+              </w:rPr>
+              <w:t>File/Folder</w:t>
+            </w:r>
+          </w:p>
+        </w:tc>
+        <w:tc>
+          <w:tcPr>
+            <w:tcW w:w="0" w:type="auto"/>
+            <w:tcBorders>
+              <w:top w:val="single" w:sz="6" w:space="0" w:color="CCCCCC"/>
+              <w:left w:val="single" w:sz="6" w:space="0" w:color="CCCCCC"/>
+              <w:bottom w:val="single" w:sz="12" w:space="0" w:color="CCCCCC"/>
+              <w:right w:val="single" w:sz="6" w:space="0" w:color="CCCCCC"/>
+            </w:tcBorders>
+            <w:shd w:val="clear" w:color="auto" w:fill="auto"/>
+            <w:tcMar>
+              <w:top w:w="135" w:type="dxa"/>
+              <w:left w:w="150" w:type="dxa"/>
+              <w:bottom w:w="135" w:type="dxa"/>
+              <w:right w:w="150" w:type="dxa"/>
+            </w:tcMar>
+            <w:vAlign w:val="center"/>
+            <w:hideMark/>
+          </w:tcPr>
+          <w:p>
+            <w:pPr>
+              <w:pStyle w:val="NoSpacing"/>
+              <w:rPr>
+                <w:b/>
+                <w:bCs/>
+                <w:sz w:val="24"/>
+                <w:szCs w:val="24"/>
+              </w:rPr>
+            </w:pPr>
+            <w:r>
+              <w:rPr>
+                <w:b/>
+                <w:bCs/>
+                <w:sz w:val="24"/>
+                <w:szCs w:val="24"/>
+              </w:rPr>
+              <w:t>Purpose</w:t>
+            </w:r>
+          </w:p>
+        </w:tc>
+      </w:tr>
+      <w:tr>
+        <w:tc>
+          <w:tcPr>
+            <w:tcW w:w="0" w:type="auto"/>
+            <w:tcBorders>
+              <w:top w:val="single" w:sz="6" w:space="0" w:color="CCCCCC"/>
+              <w:left w:val="single" w:sz="6" w:space="0" w:color="CCCCCC"/>
+              <w:bottom w:val="single" w:sz="6" w:space="0" w:color="CCCCCC"/>
+              <w:right w:val="single" w:sz="6" w:space="0" w:color="CCCCCC"/>
+            </w:tcBorders>
+            <w:shd w:val="clear" w:color="auto" w:fill="auto"/>
+            <w:tcMar>
+              <w:top w:w="135" w:type="dxa"/>
+              <w:left w:w="150" w:type="dxa"/>
+              <w:bottom w:w="135" w:type="dxa"/>
+              <w:right w:w="150" w:type="dxa"/>
+            </w:tcMar>
+            <w:vAlign w:val="center"/>
+            <w:hideMark/>
+          </w:tcPr>
+          <w:p>
+            <w:pPr>
+              <w:pStyle w:val="NoSpacing"/>
+              <w:rPr>
+                <w:sz w:val="24"/>
+                <w:szCs w:val="24"/>
+              </w:rPr>
+            </w:pPr>
+            <w:r>
+              <w:rPr>
+                <w:sz w:val="24"/>
+                <w:szCs w:val="24"/>
+              </w:rPr>
+              <w:t>app/</w:t>
+            </w:r>
+          </w:p>
+        </w:tc>
+        <w:tc>
+          <w:tcPr>
+            <w:tcW w:w="0" w:type="auto"/>
+            <w:tcBorders>
+              <w:top w:val="single" w:sz="6" w:space="0" w:color="CCCCCC"/>
+              <w:left w:val="single" w:sz="6" w:space="0" w:color="CCCCCC"/>
+              <w:bottom w:val="single" w:sz="6" w:space="0" w:color="CCCCCC"/>
+              <w:right w:val="single" w:sz="6" w:space="0" w:color="CCCCCC"/>
+            </w:tcBorders>
+            <w:shd w:val="clear" w:color="auto" w:fill="auto"/>
+            <w:tcMar>
+              <w:top w:w="135" w:type="dxa"/>
+              <w:left w:w="150" w:type="dxa"/>
+              <w:bottom w:w="135" w:type="dxa"/>
+              <w:right w:w="150" w:type="dxa"/>
+            </w:tcMar>
+            <w:vAlign w:val="center"/>
+            <w:hideMark/>
+          </w:tcPr>
+          <w:p>
+            <w:pPr>
+              <w:pStyle w:val="NoSpacing"/>
+              <w:rPr>
+                <w:sz w:val="24"/>
+                <w:szCs w:val="24"/>
+              </w:rPr>
+            </w:pPr>
+            <w:r>
+              <w:rPr>
+                <w:sz w:val="24"/>
+                <w:szCs w:val="24"/>
+              </w:rPr>
+              <w:t>Contains the controllers, models, views, helpers, mailers and assets for your application. You'll focus on this folder for the remainder of this guide.</w:t>
+            </w:r>
+          </w:p>
+        </w:tc>
+      </w:tr>
+      <w:tr>
+        <w:tc>
+          <w:tcPr>
+            <w:tcW w:w="0" w:type="auto"/>
+            <w:tcBorders>
+              <w:top w:val="single" w:sz="6" w:space="0" w:color="CCCCCC"/>
+              <w:left w:val="single" w:sz="6" w:space="0" w:color="CCCCCC"/>
+              <w:bottom w:val="single" w:sz="6" w:space="0" w:color="CCCCCC"/>
+              <w:right w:val="single" w:sz="6" w:space="0" w:color="CCCCCC"/>
+            </w:tcBorders>
+            <w:shd w:val="clear" w:color="auto" w:fill="auto"/>
+            <w:tcMar>
+              <w:top w:w="135" w:type="dxa"/>
+              <w:left w:w="150" w:type="dxa"/>
+              <w:bottom w:w="135" w:type="dxa"/>
+              <w:right w:w="150" w:type="dxa"/>
+            </w:tcMar>
+            <w:vAlign w:val="center"/>
+            <w:hideMark/>
+          </w:tcPr>
+          <w:p>
+            <w:pPr>
+              <w:pStyle w:val="NoSpacing"/>
+              <w:rPr>
+                <w:sz w:val="24"/>
+                <w:szCs w:val="24"/>
+              </w:rPr>
+            </w:pPr>
+            <w:r>
+              <w:rPr>
+                <w:sz w:val="24"/>
+                <w:szCs w:val="24"/>
+              </w:rPr>
+              <w:t>bin/</w:t>
+            </w:r>
+          </w:p>
+        </w:tc>
+        <w:tc>
+          <w:tcPr>
+            <w:tcW w:w="0" w:type="auto"/>
+            <w:tcBorders>
+              <w:top w:val="single" w:sz="6" w:space="0" w:color="CCCCCC"/>
+              <w:left w:val="single" w:sz="6" w:space="0" w:color="CCCCCC"/>
+              <w:bottom w:val="single" w:sz="6" w:space="0" w:color="CCCCCC"/>
+              <w:right w:val="single" w:sz="6" w:space="0" w:color="CCCCCC"/>
+            </w:tcBorders>
+            <w:shd w:val="clear" w:color="auto" w:fill="auto"/>
+            <w:tcMar>
+              <w:top w:w="135" w:type="dxa"/>
+              <w:left w:w="150" w:type="dxa"/>
+              <w:bottom w:w="135" w:type="dxa"/>
+              <w:right w:w="150" w:type="dxa"/>
+            </w:tcMar>
+            <w:vAlign w:val="center"/>
+            <w:hideMark/>
+          </w:tcPr>
+          <w:p>
+            <w:pPr>
+              <w:pStyle w:val="NoSpacing"/>
+              <w:rPr>
+                <w:sz w:val="24"/>
+                <w:szCs w:val="24"/>
+              </w:rPr>
+            </w:pPr>
+            <w:r>
+              <w:rPr>
+                <w:sz w:val="24"/>
+                <w:szCs w:val="24"/>
+              </w:rPr>
+              <w:t>Contains the rails script that starts your app and can contain other scripts you use to setup, deploy or run your application.</w:t>
+            </w:r>
+          </w:p>
+        </w:tc>
+      </w:tr>
+      <w:tr>
+        <w:tc>
+          <w:tcPr>
+            <w:tcW w:w="0" w:type="auto"/>
+            <w:tcBorders>
+              <w:top w:val="single" w:sz="6" w:space="0" w:color="CCCCCC"/>
+              <w:left w:val="single" w:sz="6" w:space="0" w:color="CCCCCC"/>
+              <w:bottom w:val="single" w:sz="6" w:space="0" w:color="CCCCCC"/>
+              <w:right w:val="single" w:sz="6" w:space="0" w:color="CCCCCC"/>
+            </w:tcBorders>
+            <w:shd w:val="clear" w:color="auto" w:fill="auto"/>
+            <w:tcMar>
+              <w:top w:w="135" w:type="dxa"/>
+              <w:left w:w="150" w:type="dxa"/>
+              <w:bottom w:w="135" w:type="dxa"/>
+              <w:right w:w="150" w:type="dxa"/>
+            </w:tcMar>
+            <w:vAlign w:val="center"/>
+            <w:hideMark/>
+          </w:tcPr>
+          <w:p>
+            <w:pPr>
+              <w:pStyle w:val="NoSpacing"/>
+              <w:rPr>
+                <w:sz w:val="24"/>
+                <w:szCs w:val="24"/>
+              </w:rPr>
+            </w:pPr>
+            <w:proofErr w:type="spellStart"/>
+            <w:r>
+              <w:rPr>
+                <w:sz w:val="24"/>
+                <w:szCs w:val="24"/>
+              </w:rPr>
+              <w:t>config</w:t>
+            </w:r>
+            <w:proofErr w:type="spellEnd"/>
+            <w:r>
+              <w:rPr>
+                <w:sz w:val="24"/>
+                <w:szCs w:val="24"/>
+              </w:rPr>
+              <w:t>/</w:t>
+            </w:r>
+          </w:p>
+        </w:tc>
+        <w:tc>
+          <w:tcPr>
+            <w:tcW w:w="0" w:type="auto"/>
+            <w:tcBorders>
+              <w:top w:val="single" w:sz="6" w:space="0" w:color="CCCCCC"/>
+              <w:left w:val="single" w:sz="6" w:space="0" w:color="CCCCCC"/>
+              <w:bottom w:val="single" w:sz="6" w:space="0" w:color="CCCCCC"/>
+              <w:right w:val="single" w:sz="6" w:space="0" w:color="CCCCCC"/>
+            </w:tcBorders>
+            <w:shd w:val="clear" w:color="auto" w:fill="auto"/>
+            <w:tcMar>
+              <w:top w:w="135" w:type="dxa"/>
+              <w:left w:w="150" w:type="dxa"/>
+              <w:bottom w:w="135" w:type="dxa"/>
+              <w:right w:w="150" w:type="dxa"/>
+            </w:tcMar>
+            <w:vAlign w:val="center"/>
+            <w:hideMark/>
+          </w:tcPr>
+          <w:p>
+            <w:pPr>
+              <w:pStyle w:val="NoSpacing"/>
+              <w:rPr>
+                <w:sz w:val="24"/>
+                <w:szCs w:val="24"/>
+              </w:rPr>
+            </w:pPr>
+            <w:r>
+              <w:rPr>
+                <w:sz w:val="24"/>
+                <w:szCs w:val="24"/>
+              </w:rPr>
+              <w:t>Configure your application's routes, database, and more. This is covered in more detail in </w:t>
+            </w:r>
+            <w:hyperlink r:id="rId11" w:history="1">
+              <w:r>
+                <w:rPr>
+                  <w:rStyle w:val="Hyperlink"/>
+                  <w:sz w:val="24"/>
+                  <w:szCs w:val="24"/>
+                </w:rPr>
+                <w:t>Configuring Rails Applications</w:t>
+              </w:r>
+            </w:hyperlink>
+            <w:r>
+              <w:rPr>
+                <w:sz w:val="24"/>
+                <w:szCs w:val="24"/>
+              </w:rPr>
+              <w:t>.</w:t>
+            </w:r>
+          </w:p>
+        </w:tc>
+      </w:tr>
+      <w:tr>
+        <w:tc>
+          <w:tcPr>
+            <w:tcW w:w="0" w:type="auto"/>
+            <w:tcBorders>
+              <w:top w:val="single" w:sz="6" w:space="0" w:color="CCCCCC"/>
+              <w:left w:val="single" w:sz="6" w:space="0" w:color="CCCCCC"/>
+              <w:bottom w:val="single" w:sz="6" w:space="0" w:color="CCCCCC"/>
+              <w:right w:val="single" w:sz="6" w:space="0" w:color="CCCCCC"/>
+            </w:tcBorders>
+            <w:shd w:val="clear" w:color="auto" w:fill="auto"/>
+            <w:tcMar>
+              <w:top w:w="135" w:type="dxa"/>
+              <w:left w:w="150" w:type="dxa"/>
+              <w:bottom w:w="135" w:type="dxa"/>
+              <w:right w:w="150" w:type="dxa"/>
+            </w:tcMar>
+            <w:vAlign w:val="center"/>
+            <w:hideMark/>
+          </w:tcPr>
+          <w:p>
+            <w:pPr>
+              <w:pStyle w:val="NoSpacing"/>
+              <w:rPr>
+                <w:sz w:val="24"/>
+                <w:szCs w:val="24"/>
+              </w:rPr>
+            </w:pPr>
+            <w:r>
+              <w:rPr>
+                <w:sz w:val="24"/>
+                <w:szCs w:val="24"/>
+              </w:rPr>
+              <w:t>config.ru</w:t>
+            </w:r>
+          </w:p>
+        </w:tc>
+        <w:tc>
+          <w:tcPr>
+            <w:tcW w:w="0" w:type="auto"/>
+            <w:tcBorders>
+              <w:top w:val="single" w:sz="6" w:space="0" w:color="CCCCCC"/>
+              <w:left w:val="single" w:sz="6" w:space="0" w:color="CCCCCC"/>
+              <w:bottom w:val="single" w:sz="6" w:space="0" w:color="CCCCCC"/>
+              <w:right w:val="single" w:sz="6" w:space="0" w:color="CCCCCC"/>
+            </w:tcBorders>
+            <w:shd w:val="clear" w:color="auto" w:fill="auto"/>
+            <w:tcMar>
+              <w:top w:w="135" w:type="dxa"/>
+              <w:left w:w="150" w:type="dxa"/>
+              <w:bottom w:w="135" w:type="dxa"/>
+              <w:right w:w="150" w:type="dxa"/>
+            </w:tcMar>
+            <w:vAlign w:val="center"/>
+            <w:hideMark/>
+          </w:tcPr>
+          <w:p>
+            <w:pPr>
+              <w:pStyle w:val="NoSpacing"/>
+              <w:rPr>
+                <w:sz w:val="24"/>
+                <w:szCs w:val="24"/>
+              </w:rPr>
+            </w:pPr>
+            <w:r>
+              <w:rPr>
+                <w:sz w:val="24"/>
+                <w:szCs w:val="24"/>
+              </w:rPr>
+              <w:t>Rack configuration for Rack based servers used to start the application.</w:t>
+            </w:r>
+          </w:p>
+        </w:tc>
+      </w:tr>
+      <w:tr>
+        <w:tc>
+          <w:tcPr>
+            <w:tcW w:w="0" w:type="auto"/>
+            <w:tcBorders>
+              <w:top w:val="single" w:sz="6" w:space="0" w:color="CCCCCC"/>
+              <w:left w:val="single" w:sz="6" w:space="0" w:color="CCCCCC"/>
+              <w:bottom w:val="single" w:sz="6" w:space="0" w:color="CCCCCC"/>
+              <w:right w:val="single" w:sz="6" w:space="0" w:color="CCCCCC"/>
+            </w:tcBorders>
+            <w:shd w:val="clear" w:color="auto" w:fill="auto"/>
+            <w:tcMar>
+              <w:top w:w="135" w:type="dxa"/>
+              <w:left w:w="150" w:type="dxa"/>
+              <w:bottom w:w="135" w:type="dxa"/>
+              <w:right w:w="150" w:type="dxa"/>
+            </w:tcMar>
+            <w:vAlign w:val="center"/>
+            <w:hideMark/>
+          </w:tcPr>
+          <w:p>
+            <w:pPr>
+              <w:pStyle w:val="NoSpacing"/>
+              <w:rPr>
+                <w:sz w:val="24"/>
+                <w:szCs w:val="24"/>
+              </w:rPr>
+            </w:pPr>
+            <w:proofErr w:type="spellStart"/>
+            <w:r>
+              <w:rPr>
+                <w:sz w:val="24"/>
+                <w:szCs w:val="24"/>
+              </w:rPr>
+              <w:t>db</w:t>
+            </w:r>
+            <w:proofErr w:type="spellEnd"/>
+            <w:r>
+              <w:rPr>
+                <w:sz w:val="24"/>
+                <w:szCs w:val="24"/>
+              </w:rPr>
+              <w:t>/</w:t>
+            </w:r>
+          </w:p>
+        </w:tc>
+        <w:tc>
+          <w:tcPr>
+            <w:tcW w:w="0" w:type="auto"/>
+            <w:tcBorders>
+              <w:top w:val="single" w:sz="6" w:space="0" w:color="CCCCCC"/>
+              <w:left w:val="single" w:sz="6" w:space="0" w:color="CCCCCC"/>
+              <w:bottom w:val="single" w:sz="6" w:space="0" w:color="CCCCCC"/>
+              <w:right w:val="single" w:sz="6" w:space="0" w:color="CCCCCC"/>
+            </w:tcBorders>
+            <w:shd w:val="clear" w:color="auto" w:fill="auto"/>
+            <w:tcMar>
+              <w:top w:w="135" w:type="dxa"/>
+              <w:left w:w="150" w:type="dxa"/>
+              <w:bottom w:w="135" w:type="dxa"/>
+              <w:right w:w="150" w:type="dxa"/>
+            </w:tcMar>
+            <w:vAlign w:val="center"/>
+            <w:hideMark/>
+          </w:tcPr>
+          <w:p>
+            <w:pPr>
+              <w:pStyle w:val="NoSpacing"/>
+              <w:rPr>
+                <w:sz w:val="24"/>
+                <w:szCs w:val="24"/>
+              </w:rPr>
+            </w:pPr>
+            <w:r>
+              <w:rPr>
+                <w:sz w:val="24"/>
+                <w:szCs w:val="24"/>
+              </w:rPr>
+              <w:t>Contains your current database schema, as well as the database migrations.</w:t>
+            </w:r>
+          </w:p>
+        </w:tc>
+      </w:tr>
+      <w:tr>
+        <w:tc>
+          <w:tcPr>
+            <w:tcW w:w="0" w:type="auto"/>
+            <w:tcBorders>
+              <w:top w:val="single" w:sz="6" w:space="0" w:color="CCCCCC"/>
+              <w:left w:val="single" w:sz="6" w:space="0" w:color="CCCCCC"/>
+              <w:bottom w:val="single" w:sz="6" w:space="0" w:color="CCCCCC"/>
+              <w:right w:val="single" w:sz="6" w:space="0" w:color="CCCCCC"/>
+            </w:tcBorders>
+            <w:shd w:val="clear" w:color="auto" w:fill="auto"/>
+            <w:tcMar>
+              <w:top w:w="135" w:type="dxa"/>
+              <w:left w:w="150" w:type="dxa"/>
+              <w:bottom w:w="135" w:type="dxa"/>
+              <w:right w:w="150" w:type="dxa"/>
+            </w:tcMar>
+            <w:vAlign w:val="center"/>
+            <w:hideMark/>
+          </w:tcPr>
+          <w:p>
+            <w:pPr>
+              <w:pStyle w:val="NoSpacing"/>
+              <w:rPr>
+                <w:sz w:val="24"/>
+                <w:szCs w:val="24"/>
+              </w:rPr>
+            </w:pPr>
+            <w:proofErr w:type="spellStart"/>
+            <w:r>
+              <w:rPr>
+                <w:sz w:val="24"/>
+                <w:szCs w:val="24"/>
+              </w:rPr>
+              <w:t>Gemfile</w:t>
+            </w:r>
+            <w:proofErr w:type="spellEnd"/>
+            <w:r>
+              <w:rPr>
+                <w:sz w:val="24"/>
+                <w:szCs w:val="24"/>
+              </w:rPr>
+              <w:br/>
+            </w:r>
+            <w:proofErr w:type="spellStart"/>
+            <w:r>
+              <w:rPr>
+                <w:sz w:val="24"/>
+                <w:szCs w:val="24"/>
+              </w:rPr>
+              <w:t>Gemfile.lock</w:t>
+            </w:r>
+            <w:proofErr w:type="spellEnd"/>
+          </w:p>
+        </w:tc>
+        <w:tc>
+          <w:tcPr>
+            <w:tcW w:w="0" w:type="auto"/>
+            <w:tcBorders>
+              <w:top w:val="single" w:sz="6" w:space="0" w:color="CCCCCC"/>
+              <w:left w:val="single" w:sz="6" w:space="0" w:color="CCCCCC"/>
+              <w:bottom w:val="single" w:sz="6" w:space="0" w:color="CCCCCC"/>
+              <w:right w:val="single" w:sz="6" w:space="0" w:color="CCCCCC"/>
+            </w:tcBorders>
+            <w:shd w:val="clear" w:color="auto" w:fill="auto"/>
+            <w:tcMar>
+              <w:top w:w="135" w:type="dxa"/>
+              <w:left w:w="150" w:type="dxa"/>
+              <w:bottom w:w="135" w:type="dxa"/>
+              <w:right w:w="150" w:type="dxa"/>
+            </w:tcMar>
+            <w:vAlign w:val="center"/>
+            <w:hideMark/>
+          </w:tcPr>
+          <w:p>
+            <w:pPr>
+              <w:pStyle w:val="NoSpacing"/>
+              <w:rPr>
+                <w:sz w:val="24"/>
+                <w:szCs w:val="24"/>
+              </w:rPr>
+            </w:pPr>
+            <w:r>
+              <w:rPr>
+                <w:sz w:val="24"/>
+                <w:szCs w:val="24"/>
+              </w:rPr>
+              <w:t>These files allow you to specify what gem dependencies are needed for your Rails application. These files are used by the Bundler gem. For more information about Bundler, see the </w:t>
+            </w:r>
+            <w:hyperlink r:id="rId12" w:history="1">
+              <w:r>
+                <w:rPr>
+                  <w:rStyle w:val="Hyperlink"/>
+                  <w:sz w:val="24"/>
+                  <w:szCs w:val="24"/>
+                </w:rPr>
+                <w:t>Bundler website</w:t>
+              </w:r>
+            </w:hyperlink>
+            <w:r>
+              <w:rPr>
+                <w:sz w:val="24"/>
+                <w:szCs w:val="24"/>
+              </w:rPr>
+              <w:t>.</w:t>
+            </w:r>
+          </w:p>
+        </w:tc>
+      </w:tr>
+      <w:tr>
+        <w:tc>
+          <w:tcPr>
+            <w:tcW w:w="0" w:type="auto"/>
+            <w:tcBorders>
+              <w:top w:val="single" w:sz="6" w:space="0" w:color="CCCCCC"/>
+              <w:left w:val="single" w:sz="6" w:space="0" w:color="CCCCCC"/>
+              <w:bottom w:val="single" w:sz="6" w:space="0" w:color="CCCCCC"/>
+              <w:right w:val="single" w:sz="6" w:space="0" w:color="CCCCCC"/>
+            </w:tcBorders>
+            <w:shd w:val="clear" w:color="auto" w:fill="auto"/>
+            <w:tcMar>
+              <w:top w:w="135" w:type="dxa"/>
+              <w:left w:w="150" w:type="dxa"/>
+              <w:bottom w:w="135" w:type="dxa"/>
+              <w:right w:w="150" w:type="dxa"/>
+            </w:tcMar>
+            <w:vAlign w:val="center"/>
+            <w:hideMark/>
+          </w:tcPr>
+          <w:p>
+            <w:pPr>
+              <w:pStyle w:val="NoSpacing"/>
+              <w:rPr>
+                <w:sz w:val="24"/>
+                <w:szCs w:val="24"/>
+              </w:rPr>
+            </w:pPr>
+            <w:r>
+              <w:rPr>
+                <w:sz w:val="24"/>
+                <w:szCs w:val="24"/>
+              </w:rPr>
+              <w:t>lib/</w:t>
+            </w:r>
+          </w:p>
+        </w:tc>
+        <w:tc>
+          <w:tcPr>
+            <w:tcW w:w="0" w:type="auto"/>
+            <w:tcBorders>
+              <w:top w:val="single" w:sz="6" w:space="0" w:color="CCCCCC"/>
+              <w:left w:val="single" w:sz="6" w:space="0" w:color="CCCCCC"/>
+              <w:bottom w:val="single" w:sz="6" w:space="0" w:color="CCCCCC"/>
+              <w:right w:val="single" w:sz="6" w:space="0" w:color="CCCCCC"/>
+            </w:tcBorders>
+            <w:shd w:val="clear" w:color="auto" w:fill="auto"/>
+            <w:tcMar>
+              <w:top w:w="135" w:type="dxa"/>
+              <w:left w:w="150" w:type="dxa"/>
+              <w:bottom w:w="135" w:type="dxa"/>
+              <w:right w:w="150" w:type="dxa"/>
+            </w:tcMar>
+            <w:vAlign w:val="center"/>
+            <w:hideMark/>
+          </w:tcPr>
+          <w:p>
+            <w:pPr>
+              <w:pStyle w:val="NoSpacing"/>
+              <w:rPr>
+                <w:sz w:val="24"/>
+                <w:szCs w:val="24"/>
+              </w:rPr>
+            </w:pPr>
+            <w:r>
+              <w:rPr>
+                <w:sz w:val="24"/>
+                <w:szCs w:val="24"/>
+              </w:rPr>
+              <w:t>Extended modules for your application.</w:t>
+            </w:r>
+          </w:p>
+        </w:tc>
+      </w:tr>
+      <w:tr>
+        <w:tc>
+          <w:tcPr>
+            <w:tcW w:w="0" w:type="auto"/>
+            <w:tcBorders>
+              <w:top w:val="single" w:sz="6" w:space="0" w:color="CCCCCC"/>
+              <w:left w:val="single" w:sz="6" w:space="0" w:color="CCCCCC"/>
+              <w:bottom w:val="single" w:sz="6" w:space="0" w:color="CCCCCC"/>
+              <w:right w:val="single" w:sz="6" w:space="0" w:color="CCCCCC"/>
+            </w:tcBorders>
+            <w:shd w:val="clear" w:color="auto" w:fill="auto"/>
+            <w:tcMar>
+              <w:top w:w="135" w:type="dxa"/>
+              <w:left w:w="150" w:type="dxa"/>
+              <w:bottom w:w="135" w:type="dxa"/>
+              <w:right w:w="150" w:type="dxa"/>
+            </w:tcMar>
+            <w:vAlign w:val="center"/>
+            <w:hideMark/>
+          </w:tcPr>
+          <w:p>
+            <w:pPr>
+              <w:pStyle w:val="NoSpacing"/>
+              <w:rPr>
+                <w:sz w:val="24"/>
+                <w:szCs w:val="24"/>
+              </w:rPr>
+            </w:pPr>
+            <w:r>
+              <w:rPr>
+                <w:sz w:val="24"/>
+                <w:szCs w:val="24"/>
+              </w:rPr>
+              <w:t>log/</w:t>
+            </w:r>
+          </w:p>
+        </w:tc>
+        <w:tc>
+          <w:tcPr>
+            <w:tcW w:w="0" w:type="auto"/>
+            <w:tcBorders>
+              <w:top w:val="single" w:sz="6" w:space="0" w:color="CCCCCC"/>
+              <w:left w:val="single" w:sz="6" w:space="0" w:color="CCCCCC"/>
+              <w:bottom w:val="single" w:sz="6" w:space="0" w:color="CCCCCC"/>
+              <w:right w:val="single" w:sz="6" w:space="0" w:color="CCCCCC"/>
+            </w:tcBorders>
+            <w:shd w:val="clear" w:color="auto" w:fill="auto"/>
+            <w:tcMar>
+              <w:top w:w="135" w:type="dxa"/>
+              <w:left w:w="150" w:type="dxa"/>
+              <w:bottom w:w="135" w:type="dxa"/>
+              <w:right w:w="150" w:type="dxa"/>
+            </w:tcMar>
+            <w:vAlign w:val="center"/>
+            <w:hideMark/>
+          </w:tcPr>
+          <w:p>
+            <w:pPr>
+              <w:pStyle w:val="NoSpacing"/>
+              <w:rPr>
+                <w:sz w:val="24"/>
+                <w:szCs w:val="24"/>
+              </w:rPr>
+            </w:pPr>
+            <w:r>
+              <w:rPr>
+                <w:sz w:val="24"/>
+                <w:szCs w:val="24"/>
+              </w:rPr>
+              <w:t>Application log files.</w:t>
+            </w:r>
+          </w:p>
+        </w:tc>
+      </w:tr>
+      <w:tr>
+        <w:tc>
+          <w:tcPr>
+            <w:tcW w:w="0" w:type="auto"/>
+            <w:tcBorders>
+              <w:top w:val="single" w:sz="6" w:space="0" w:color="CCCCCC"/>
+              <w:left w:val="single" w:sz="6" w:space="0" w:color="CCCCCC"/>
+              <w:bottom w:val="single" w:sz="6" w:space="0" w:color="CCCCCC"/>
+              <w:right w:val="single" w:sz="6" w:space="0" w:color="CCCCCC"/>
+            </w:tcBorders>
+            <w:shd w:val="clear" w:color="auto" w:fill="auto"/>
+            <w:tcMar>
+              <w:top w:w="135" w:type="dxa"/>
+              <w:left w:w="150" w:type="dxa"/>
+              <w:bottom w:w="135" w:type="dxa"/>
+              <w:right w:w="150" w:type="dxa"/>
+            </w:tcMar>
+            <w:vAlign w:val="center"/>
+            <w:hideMark/>
+          </w:tcPr>
+          <w:p>
+            <w:pPr>
+              <w:pStyle w:val="NoSpacing"/>
+              <w:rPr>
+                <w:sz w:val="24"/>
+                <w:szCs w:val="24"/>
+              </w:rPr>
+            </w:pPr>
+            <w:r>
+              <w:rPr>
+                <w:sz w:val="24"/>
+                <w:szCs w:val="24"/>
+              </w:rPr>
+              <w:t>public/</w:t>
+            </w:r>
+          </w:p>
+        </w:tc>
+        <w:tc>
+          <w:tcPr>
+            <w:tcW w:w="0" w:type="auto"/>
+            <w:tcBorders>
+              <w:top w:val="single" w:sz="6" w:space="0" w:color="CCCCCC"/>
+              <w:left w:val="single" w:sz="6" w:space="0" w:color="CCCCCC"/>
+              <w:bottom w:val="single" w:sz="6" w:space="0" w:color="CCCCCC"/>
+              <w:right w:val="single" w:sz="6" w:space="0" w:color="CCCCCC"/>
+            </w:tcBorders>
+            <w:shd w:val="clear" w:color="auto" w:fill="auto"/>
+            <w:tcMar>
+              <w:top w:w="135" w:type="dxa"/>
+              <w:left w:w="150" w:type="dxa"/>
+              <w:bottom w:w="135" w:type="dxa"/>
+              <w:right w:w="150" w:type="dxa"/>
+            </w:tcMar>
+            <w:vAlign w:val="center"/>
+            <w:hideMark/>
+          </w:tcPr>
+          <w:p>
+            <w:pPr>
+              <w:pStyle w:val="NoSpacing"/>
+              <w:rPr>
+                <w:sz w:val="24"/>
+                <w:szCs w:val="24"/>
+              </w:rPr>
+            </w:pPr>
+            <w:r>
+              <w:rPr>
+                <w:sz w:val="24"/>
+                <w:szCs w:val="24"/>
+              </w:rPr>
+              <w:t>The only folder seen by the world as-is. Contains static files and compiled assets.</w:t>
+            </w:r>
+          </w:p>
+        </w:tc>
+      </w:tr>
+      <w:tr>
+        <w:tc>
+          <w:tcPr>
+            <w:tcW w:w="0" w:type="auto"/>
+            <w:tcBorders>
+              <w:top w:val="single" w:sz="6" w:space="0" w:color="CCCCCC"/>
+              <w:left w:val="single" w:sz="6" w:space="0" w:color="CCCCCC"/>
+              <w:bottom w:val="single" w:sz="6" w:space="0" w:color="CCCCCC"/>
+              <w:right w:val="single" w:sz="6" w:space="0" w:color="CCCCCC"/>
+            </w:tcBorders>
+            <w:shd w:val="clear" w:color="auto" w:fill="auto"/>
+            <w:tcMar>
+              <w:top w:w="135" w:type="dxa"/>
+              <w:left w:w="150" w:type="dxa"/>
+              <w:bottom w:w="135" w:type="dxa"/>
+              <w:right w:w="150" w:type="dxa"/>
+            </w:tcMar>
+            <w:vAlign w:val="center"/>
+            <w:hideMark/>
+          </w:tcPr>
+          <w:p>
+            <w:pPr>
+              <w:pStyle w:val="NoSpacing"/>
+              <w:rPr>
+                <w:sz w:val="24"/>
+                <w:szCs w:val="24"/>
+              </w:rPr>
+            </w:pPr>
+            <w:proofErr w:type="spellStart"/>
+            <w:r>
+              <w:rPr>
+                <w:sz w:val="24"/>
+                <w:szCs w:val="24"/>
+              </w:rPr>
+              <w:lastRenderedPageBreak/>
+              <w:t>Rakefile</w:t>
+            </w:r>
+            <w:proofErr w:type="spellEnd"/>
+          </w:p>
+        </w:tc>
+        <w:tc>
+          <w:tcPr>
+            <w:tcW w:w="0" w:type="auto"/>
+            <w:tcBorders>
+              <w:top w:val="single" w:sz="6" w:space="0" w:color="CCCCCC"/>
+              <w:left w:val="single" w:sz="6" w:space="0" w:color="CCCCCC"/>
+              <w:bottom w:val="single" w:sz="6" w:space="0" w:color="CCCCCC"/>
+              <w:right w:val="single" w:sz="6" w:space="0" w:color="CCCCCC"/>
+            </w:tcBorders>
+            <w:shd w:val="clear" w:color="auto" w:fill="auto"/>
+            <w:tcMar>
+              <w:top w:w="135" w:type="dxa"/>
+              <w:left w:w="150" w:type="dxa"/>
+              <w:bottom w:w="135" w:type="dxa"/>
+              <w:right w:w="150" w:type="dxa"/>
+            </w:tcMar>
+            <w:vAlign w:val="center"/>
+            <w:hideMark/>
+          </w:tcPr>
+          <w:p>
+            <w:pPr>
+              <w:pStyle w:val="NoSpacing"/>
+              <w:rPr>
+                <w:sz w:val="24"/>
+                <w:szCs w:val="24"/>
+              </w:rPr>
+            </w:pPr>
+            <w:r>
+              <w:rPr>
+                <w:sz w:val="24"/>
+                <w:szCs w:val="24"/>
+              </w:rPr>
+              <w:t xml:space="preserve">This file locates and loads tasks that can be run from the command line. The task definitions are defined throughout the components of Rails. Rather than changing </w:t>
+            </w:r>
+            <w:proofErr w:type="spellStart"/>
+            <w:r>
+              <w:rPr>
+                <w:sz w:val="24"/>
+                <w:szCs w:val="24"/>
+              </w:rPr>
+              <w:t>Rakefile</w:t>
+            </w:r>
+            <w:proofErr w:type="spellEnd"/>
+            <w:r>
+              <w:rPr>
+                <w:sz w:val="24"/>
+                <w:szCs w:val="24"/>
+              </w:rPr>
+              <w:t>, you should add your own tasks by adding files to the lib/tasks directory of your application.</w:t>
+            </w:r>
+          </w:p>
+        </w:tc>
+      </w:tr>
+      <w:tr>
+        <w:tc>
+          <w:tcPr>
+            <w:tcW w:w="0" w:type="auto"/>
+            <w:tcBorders>
+              <w:top w:val="single" w:sz="6" w:space="0" w:color="CCCCCC"/>
+              <w:left w:val="single" w:sz="6" w:space="0" w:color="CCCCCC"/>
+              <w:bottom w:val="single" w:sz="6" w:space="0" w:color="CCCCCC"/>
+              <w:right w:val="single" w:sz="6" w:space="0" w:color="CCCCCC"/>
+            </w:tcBorders>
+            <w:shd w:val="clear" w:color="auto" w:fill="auto"/>
+            <w:tcMar>
+              <w:top w:w="135" w:type="dxa"/>
+              <w:left w:w="150" w:type="dxa"/>
+              <w:bottom w:w="135" w:type="dxa"/>
+              <w:right w:w="150" w:type="dxa"/>
+            </w:tcMar>
+            <w:vAlign w:val="center"/>
+            <w:hideMark/>
+          </w:tcPr>
+          <w:p>
+            <w:pPr>
+              <w:pStyle w:val="NoSpacing"/>
+              <w:rPr>
+                <w:sz w:val="24"/>
+                <w:szCs w:val="24"/>
+              </w:rPr>
+            </w:pPr>
+            <w:proofErr w:type="spellStart"/>
+            <w:r>
+              <w:rPr>
+                <w:sz w:val="24"/>
+                <w:szCs w:val="24"/>
+              </w:rPr>
+              <w:t>README.rdoc</w:t>
+            </w:r>
+            <w:proofErr w:type="spellEnd"/>
+          </w:p>
+        </w:tc>
+        <w:tc>
+          <w:tcPr>
+            <w:tcW w:w="0" w:type="auto"/>
+            <w:tcBorders>
+              <w:top w:val="single" w:sz="6" w:space="0" w:color="CCCCCC"/>
+              <w:left w:val="single" w:sz="6" w:space="0" w:color="CCCCCC"/>
+              <w:bottom w:val="single" w:sz="6" w:space="0" w:color="CCCCCC"/>
+              <w:right w:val="single" w:sz="6" w:space="0" w:color="CCCCCC"/>
+            </w:tcBorders>
+            <w:shd w:val="clear" w:color="auto" w:fill="auto"/>
+            <w:tcMar>
+              <w:top w:w="135" w:type="dxa"/>
+              <w:left w:w="150" w:type="dxa"/>
+              <w:bottom w:w="135" w:type="dxa"/>
+              <w:right w:w="150" w:type="dxa"/>
+            </w:tcMar>
+            <w:vAlign w:val="center"/>
+            <w:hideMark/>
+          </w:tcPr>
+          <w:p>
+            <w:pPr>
+              <w:pStyle w:val="NoSpacing"/>
+              <w:rPr>
+                <w:sz w:val="24"/>
+                <w:szCs w:val="24"/>
+              </w:rPr>
+            </w:pPr>
+            <w:r>
+              <w:rPr>
+                <w:sz w:val="24"/>
+                <w:szCs w:val="24"/>
+              </w:rPr>
+              <w:t>This is a brief instruction manual for your application. You should edit this file to tell others what your application does, how to set it up, and so on.</w:t>
+            </w:r>
+          </w:p>
+        </w:tc>
+      </w:tr>
+      <w:tr>
+        <w:tc>
+          <w:tcPr>
+            <w:tcW w:w="0" w:type="auto"/>
+            <w:tcBorders>
+              <w:top w:val="single" w:sz="6" w:space="0" w:color="CCCCCC"/>
+              <w:left w:val="single" w:sz="6" w:space="0" w:color="CCCCCC"/>
+              <w:bottom w:val="single" w:sz="6" w:space="0" w:color="CCCCCC"/>
+              <w:right w:val="single" w:sz="6" w:space="0" w:color="CCCCCC"/>
+            </w:tcBorders>
+            <w:shd w:val="clear" w:color="auto" w:fill="auto"/>
+            <w:tcMar>
+              <w:top w:w="135" w:type="dxa"/>
+              <w:left w:w="150" w:type="dxa"/>
+              <w:bottom w:w="135" w:type="dxa"/>
+              <w:right w:w="150" w:type="dxa"/>
+            </w:tcMar>
+            <w:vAlign w:val="center"/>
+            <w:hideMark/>
+          </w:tcPr>
+          <w:p>
+            <w:pPr>
+              <w:pStyle w:val="NoSpacing"/>
+              <w:rPr>
+                <w:sz w:val="24"/>
+                <w:szCs w:val="24"/>
+              </w:rPr>
+            </w:pPr>
+            <w:r>
+              <w:rPr>
+                <w:sz w:val="24"/>
+                <w:szCs w:val="24"/>
+              </w:rPr>
+              <w:t>test/</w:t>
+            </w:r>
+          </w:p>
+        </w:tc>
+        <w:tc>
+          <w:tcPr>
+            <w:tcW w:w="0" w:type="auto"/>
+            <w:tcBorders>
+              <w:top w:val="single" w:sz="6" w:space="0" w:color="CCCCCC"/>
+              <w:left w:val="single" w:sz="6" w:space="0" w:color="CCCCCC"/>
+              <w:bottom w:val="single" w:sz="6" w:space="0" w:color="CCCCCC"/>
+              <w:right w:val="single" w:sz="6" w:space="0" w:color="CCCCCC"/>
+            </w:tcBorders>
+            <w:shd w:val="clear" w:color="auto" w:fill="auto"/>
+            <w:tcMar>
+              <w:top w:w="135" w:type="dxa"/>
+              <w:left w:w="150" w:type="dxa"/>
+              <w:bottom w:w="135" w:type="dxa"/>
+              <w:right w:w="150" w:type="dxa"/>
+            </w:tcMar>
+            <w:vAlign w:val="center"/>
+            <w:hideMark/>
+          </w:tcPr>
+          <w:p>
+            <w:pPr>
+              <w:pStyle w:val="NoSpacing"/>
+              <w:rPr>
+                <w:sz w:val="24"/>
+                <w:szCs w:val="24"/>
+              </w:rPr>
+            </w:pPr>
+            <w:r>
+              <w:rPr>
+                <w:sz w:val="24"/>
+                <w:szCs w:val="24"/>
+              </w:rPr>
+              <w:t>Unit tests, fixtures, and other test apparatus. These are covered in </w:t>
+            </w:r>
+            <w:hyperlink r:id="rId13" w:history="1">
+              <w:r>
+                <w:rPr>
+                  <w:rStyle w:val="Hyperlink"/>
+                  <w:sz w:val="24"/>
+                  <w:szCs w:val="24"/>
+                </w:rPr>
+                <w:t>Testing Rails Applications</w:t>
+              </w:r>
+            </w:hyperlink>
+            <w:r>
+              <w:rPr>
+                <w:sz w:val="24"/>
+                <w:szCs w:val="24"/>
+              </w:rPr>
+              <w:t>.</w:t>
+            </w:r>
+          </w:p>
+        </w:tc>
+      </w:tr>
+      <w:tr>
+        <w:tc>
+          <w:tcPr>
+            <w:tcW w:w="0" w:type="auto"/>
+            <w:tcBorders>
+              <w:top w:val="single" w:sz="6" w:space="0" w:color="CCCCCC"/>
+              <w:left w:val="single" w:sz="6" w:space="0" w:color="CCCCCC"/>
+              <w:bottom w:val="single" w:sz="6" w:space="0" w:color="CCCCCC"/>
+              <w:right w:val="single" w:sz="6" w:space="0" w:color="CCCCCC"/>
+            </w:tcBorders>
+            <w:shd w:val="clear" w:color="auto" w:fill="auto"/>
+            <w:tcMar>
+              <w:top w:w="135" w:type="dxa"/>
+              <w:left w:w="150" w:type="dxa"/>
+              <w:bottom w:w="135" w:type="dxa"/>
+              <w:right w:w="150" w:type="dxa"/>
+            </w:tcMar>
+            <w:vAlign w:val="center"/>
+            <w:hideMark/>
+          </w:tcPr>
+          <w:p>
+            <w:pPr>
+              <w:pStyle w:val="NoSpacing"/>
+              <w:rPr>
+                <w:sz w:val="24"/>
+                <w:szCs w:val="24"/>
+              </w:rPr>
+            </w:pPr>
+            <w:proofErr w:type="spellStart"/>
+            <w:r>
+              <w:rPr>
+                <w:sz w:val="24"/>
+                <w:szCs w:val="24"/>
+              </w:rPr>
+              <w:t>tmp</w:t>
+            </w:r>
+            <w:proofErr w:type="spellEnd"/>
+            <w:r>
+              <w:rPr>
+                <w:sz w:val="24"/>
+                <w:szCs w:val="24"/>
+              </w:rPr>
+              <w:t>/</w:t>
+            </w:r>
+          </w:p>
+        </w:tc>
+        <w:tc>
+          <w:tcPr>
+            <w:tcW w:w="0" w:type="auto"/>
+            <w:tcBorders>
+              <w:top w:val="single" w:sz="6" w:space="0" w:color="CCCCCC"/>
+              <w:left w:val="single" w:sz="6" w:space="0" w:color="CCCCCC"/>
+              <w:bottom w:val="single" w:sz="6" w:space="0" w:color="CCCCCC"/>
+              <w:right w:val="single" w:sz="6" w:space="0" w:color="CCCCCC"/>
+            </w:tcBorders>
+            <w:shd w:val="clear" w:color="auto" w:fill="auto"/>
+            <w:tcMar>
+              <w:top w:w="135" w:type="dxa"/>
+              <w:left w:w="150" w:type="dxa"/>
+              <w:bottom w:w="135" w:type="dxa"/>
+              <w:right w:w="150" w:type="dxa"/>
+            </w:tcMar>
+            <w:vAlign w:val="center"/>
+            <w:hideMark/>
+          </w:tcPr>
+          <w:p>
+            <w:pPr>
+              <w:pStyle w:val="NoSpacing"/>
+              <w:rPr>
+                <w:sz w:val="24"/>
+                <w:szCs w:val="24"/>
+              </w:rPr>
+            </w:pPr>
+            <w:r>
+              <w:rPr>
+                <w:sz w:val="24"/>
+                <w:szCs w:val="24"/>
+              </w:rPr>
+              <w:t xml:space="preserve">Temporary files (like cache, </w:t>
+            </w:r>
+            <w:proofErr w:type="spellStart"/>
+            <w:r>
+              <w:rPr>
+                <w:sz w:val="24"/>
+                <w:szCs w:val="24"/>
+              </w:rPr>
+              <w:t>pid</w:t>
+            </w:r>
+            <w:proofErr w:type="spellEnd"/>
+            <w:r>
+              <w:rPr>
+                <w:sz w:val="24"/>
+                <w:szCs w:val="24"/>
+              </w:rPr>
+              <w:t>, and session files).</w:t>
+            </w:r>
+          </w:p>
+        </w:tc>
+      </w:tr>
+      <w:tr>
+        <w:tc>
+          <w:tcPr>
+            <w:tcW w:w="0" w:type="auto"/>
+            <w:tcBorders>
+              <w:top w:val="single" w:sz="6" w:space="0" w:color="CCCCCC"/>
+              <w:left w:val="single" w:sz="6" w:space="0" w:color="CCCCCC"/>
+              <w:bottom w:val="single" w:sz="6" w:space="0" w:color="CCCCCC"/>
+              <w:right w:val="single" w:sz="6" w:space="0" w:color="CCCCCC"/>
+            </w:tcBorders>
+            <w:shd w:val="clear" w:color="auto" w:fill="auto"/>
+            <w:tcMar>
+              <w:top w:w="135" w:type="dxa"/>
+              <w:left w:w="150" w:type="dxa"/>
+              <w:bottom w:w="135" w:type="dxa"/>
+              <w:right w:w="150" w:type="dxa"/>
+            </w:tcMar>
+            <w:vAlign w:val="center"/>
+            <w:hideMark/>
+          </w:tcPr>
+          <w:p>
+            <w:pPr>
+              <w:pStyle w:val="NoSpacing"/>
+              <w:rPr>
+                <w:sz w:val="24"/>
+                <w:szCs w:val="24"/>
+              </w:rPr>
+            </w:pPr>
+            <w:r>
+              <w:rPr>
+                <w:sz w:val="24"/>
+                <w:szCs w:val="24"/>
+              </w:rPr>
+              <w:t>vendor/</w:t>
+            </w:r>
+          </w:p>
+        </w:tc>
+        <w:tc>
+          <w:tcPr>
+            <w:tcW w:w="0" w:type="auto"/>
+            <w:tcBorders>
+              <w:top w:val="single" w:sz="6" w:space="0" w:color="CCCCCC"/>
+              <w:left w:val="single" w:sz="6" w:space="0" w:color="CCCCCC"/>
+              <w:bottom w:val="single" w:sz="6" w:space="0" w:color="CCCCCC"/>
+              <w:right w:val="single" w:sz="6" w:space="0" w:color="CCCCCC"/>
+            </w:tcBorders>
+            <w:shd w:val="clear" w:color="auto" w:fill="auto"/>
+            <w:tcMar>
+              <w:top w:w="135" w:type="dxa"/>
+              <w:left w:w="150" w:type="dxa"/>
+              <w:bottom w:w="135" w:type="dxa"/>
+              <w:right w:w="150" w:type="dxa"/>
+            </w:tcMar>
+            <w:vAlign w:val="center"/>
+            <w:hideMark/>
+          </w:tcPr>
+          <w:p>
+            <w:pPr>
+              <w:pStyle w:val="NoSpacing"/>
+              <w:rPr>
+                <w:sz w:val="24"/>
+                <w:szCs w:val="24"/>
+              </w:rPr>
+            </w:pPr>
+            <w:r>
+              <w:rPr>
+                <w:sz w:val="24"/>
+                <w:szCs w:val="24"/>
+              </w:rPr>
+              <w:t xml:space="preserve">A place for all third-party code. In a typical Rails application this includes </w:t>
+            </w:r>
+            <w:proofErr w:type="spellStart"/>
+            <w:r>
+              <w:rPr>
+                <w:sz w:val="24"/>
+                <w:szCs w:val="24"/>
+              </w:rPr>
+              <w:t>vendored</w:t>
+            </w:r>
+            <w:proofErr w:type="spellEnd"/>
+            <w:r>
+              <w:rPr>
+                <w:sz w:val="24"/>
+                <w:szCs w:val="24"/>
+              </w:rPr>
+              <w:t xml:space="preserve"> gems.</w:t>
+            </w:r>
+          </w:p>
+        </w:tc>
+      </w:tr>
+    </w:tbl>
+    <w:p>
+      <w:pPr>
+        <w:pStyle w:val="NoSpacing"/>
+        <w:rPr>
+          <w:sz w:val="24"/>
+          <w:szCs w:val="24"/>
+        </w:rPr>
+      </w:pPr>
+    </w:p>
+    <w:p>
+      <w:pPr>
+        <w:pStyle w:val="NoSpacing"/>
+        <w:rPr>
+          <w:sz w:val="24"/>
+          <w:szCs w:val="24"/>
+        </w:rPr>
+      </w:pPr>
+      <w:r>
+        <w:rPr>
+          <w:sz w:val="24"/>
+          <w:szCs w:val="24"/>
+        </w:rPr>
+        <w:t xml:space="preserve">The first step for a web page is to </w:t>
+      </w:r>
+      <w:r>
+        <w:rPr>
+          <w:sz w:val="24"/>
+          <w:szCs w:val="24"/>
+        </w:rPr>
+        <w:t xml:space="preserve">create a new application by using the, in this case, the Windows command line and typing “rails new Road_Trip.   It can be seen that Figure 1 and Table 1 have the same folders. </w:t>
+      </w:r>
+      <w:r>
+        <w:rPr>
+          <w:sz w:val="24"/>
+          <w:szCs w:val="24"/>
+        </w:rPr>
+        <w:t xml:space="preserve">At this point a web page has been created and a local server needs to be set up to display data. </w:t>
+      </w:r>
+    </w:p>
+    <w:p>
+      <w:pPr>
+        <w:pStyle w:val="NoSpacing"/>
+        <w:rPr>
+          <w:sz w:val="24"/>
+          <w:szCs w:val="24"/>
+        </w:rPr>
+      </w:pPr>
+    </w:p>
+    <w:p>
+      <w:pPr>
+        <w:pStyle w:val="NoSpacing"/>
+        <w:rPr>
+          <w:sz w:val="24"/>
+          <w:szCs w:val="24"/>
+        </w:rPr>
+      </w:pPr>
+    </w:p>
+    <w:p>
+      <w:pPr>
+        <w:pStyle w:val="NoSpacing"/>
+        <w:rPr>
+          <w:sz w:val="24"/>
+          <w:szCs w:val="24"/>
+        </w:rPr>
+      </w:pPr>
+    </w:p>
+    <w:p>
+      <w:pPr>
+        <w:pStyle w:val="NoSpacing"/>
+        <w:rPr>
+          <w:sz w:val="24"/>
+          <w:szCs w:val="24"/>
+        </w:rPr>
+      </w:pPr>
+      <w:r>
+        <w:rPr>
+          <w:noProof/>
+          <w:sz w:val="24"/>
+          <w:szCs w:val="24"/>
+        </w:rPr>
+        <w:lastRenderedPageBreak/>
+        <w:drawing>
+          <wp:anchor distT="0" distB="0" distL="114300" distR="114300" simplePos="0" relativeHeight="251662336" behindDoc="0" locked="0" layoutInCell="1" allowOverlap="1" wp14:anchorId="49AC03E2" wp14:editId="671DE02C">
+            <wp:simplePos x="0" y="0"/>
+            <wp:positionH relativeFrom="margin">
+              <wp:align>left</wp:align>
+            </wp:positionH>
+            <wp:positionV relativeFrom="paragraph">
+              <wp:posOffset>204470</wp:posOffset>
+            </wp:positionV>
+            <wp:extent cx="5514975" cy="5276850"/>
+            <wp:effectExtent l="0" t="0" r="9525" b="0"/>
+            <wp:wrapTopAndBottom/>
+            <wp:docPr id="3" name="Picture 3"/>
+            <wp:cNvGraphicFramePr>
+              <a:graphicFrameLocks xmlns:a="http://schemas.openxmlformats.org/drawingml/2006/main" noChangeAspect="1"/>
+            </wp:cNvGraphicFramePr>
+            <a:graphic xmlns:a="http://schemas.openxmlformats.org/drawingml/2006/main">
+              <a:graphicData uri="http://schemas.openxmlformats.org/drawingml/2006/picture">
+                <pic:pic xmlns:pic="http://schemas.openxmlformats.org/drawingml/2006/picture">
+                  <pic:nvPicPr>
+                    <pic:cNvPr id="0" name="Picture 1"/>
+                    <pic:cNvPicPr>
+                      <a:picLocks noChangeAspect="1" noChangeArrowheads="1"/>
+                    </pic:cNvPicPr>
+                  </pic:nvPicPr>
+                  <pic:blipFill>
+                    <a:blip r:embed="rId14">
+                      <a:extLst>
+                        <a:ext uri="{28A0092B-C50C-407E-A947-70E740481C1C}">
+                          <a14:useLocalDpi xmlns:a14="http://schemas.microsoft.com/office/drawing/2010/main" val="0"/>
+                        </a:ext>
+                      </a:extLst>
+                    </a:blip>
+                    <a:srcRect/>
+                    <a:stretch>
+                      <a:fillRect/>
+                    </a:stretch>
+                  </pic:blipFill>
+                  <pic:spPr bwMode="auto">
+                    <a:xfrm>
+                      <a:off x="0" y="0"/>
+                      <a:ext cx="5514975" cy="5276850"/>
+                    </a:xfrm>
+                    <a:prstGeom prst="rect">
+                      <a:avLst/>
+                    </a:prstGeom>
+                    <a:noFill/>
+                    <a:ln>
+                      <a:noFill/>
+                    </a:ln>
+                  </pic:spPr>
+                </pic:pic>
+              </a:graphicData>
+            </a:graphic>
+          </wp:anchor>
+        </w:drawing>
+      </w:r>
+      <w:r>
+        <w:rPr>
+          <w:sz w:val="24"/>
+          <w:szCs w:val="24"/>
+        </w:rPr>
+        <w:t>Figure 1: The automatically created files from the Rails command “rails new &lt;project name&gt;”</w:t>
+      </w:r>
+    </w:p>
+    <w:p>
+      <w:pPr>
+        <w:pStyle w:val="NoSpacing"/>
+        <w:rPr>
+          <w:sz w:val="24"/>
+          <w:szCs w:val="24"/>
+        </w:rPr>
+      </w:pPr>
+    </w:p>
+    <w:p>
+      <w:pPr>
+        <w:pStyle w:val="NoSpacing"/>
+        <w:rPr>
+          <w:sz w:val="24"/>
+          <w:szCs w:val="24"/>
+        </w:rPr>
+      </w:pPr>
+      <w:proofErr w:type="gramStart"/>
+      <w:r>
+        <w:rPr>
+          <w:sz w:val="24"/>
+          <w:szCs w:val="24"/>
+        </w:rPr>
+        <w:t>get</w:t>
+      </w:r>
+      <w:proofErr w:type="gramEnd"/>
+      <w:r>
+        <w:rPr>
+          <w:sz w:val="24"/>
+          <w:szCs w:val="24"/>
+        </w:rPr>
+        <w:t xml:space="preserve"> a Rails server up and running. </w:t>
+      </w:r>
+      <w:proofErr w:type="spellStart"/>
+      <w:r>
+        <w:rPr>
+          <w:sz w:val="24"/>
+          <w:szCs w:val="24"/>
+        </w:rPr>
+        <w:t>WEBrick</w:t>
+      </w:r>
+      <w:proofErr w:type="spellEnd"/>
+      <w:r>
+        <w:rPr>
+          <w:sz w:val="24"/>
+          <w:szCs w:val="24"/>
+        </w:rPr>
+        <w:t xml:space="preserve">, a server, comes with Rails automatically. </w:t>
+      </w:r>
+      <w:r>
+        <w:rPr>
+          <w:sz w:val="24"/>
+          <w:szCs w:val="24"/>
+        </w:rPr>
+        <w:t xml:space="preserve">This server is designed for development only. </w:t>
+      </w:r>
+      <w:proofErr w:type="spellStart"/>
+      <w:r>
+        <w:rPr>
+          <w:sz w:val="24"/>
+          <w:szCs w:val="24"/>
+        </w:rPr>
+        <w:t>WEBrick</w:t>
+      </w:r>
+      <w:proofErr w:type="spellEnd"/>
+      <w:r>
+        <w:rPr>
+          <w:sz w:val="24"/>
+          <w:szCs w:val="24"/>
+        </w:rPr>
+        <w:t xml:space="preserve"> is a single threaded and single process application meaning that it is slow. For example if two request come in for processor time the first one there is executed and the second must wait for the completion of the first. Using a production server can handle multiple requests at the same time and thus handle a higher workload that will be encountered in the real world.  </w:t>
+      </w:r>
+      <w:r>
+        <w:rPr>
+          <w:sz w:val="24"/>
+          <w:szCs w:val="24"/>
+        </w:rPr>
+        <w:t xml:space="preserve">In the command line “rails server” or “rails s” is used to start the server. </w:t>
+      </w:r>
+      <w:bookmarkStart w:id="11" w:name="_GoBack"/>
+      <w:bookmarkEnd w:id="11"/>
     </w:p>
     <w:sectPr>
       <w:pgSz w:w="12240" w:h="15840"/>
@@ -4366,6 +6111,33 @@
       </w:r>
       <w:r>
         <w:t xml:space="preserve"> See Google Maps section 3.3 for more information on how this API works</w:t>
+      </w:r>
+    </w:p>
+  </w:footnote>
+  <w:footnote w:id="3">
+    <w:p>
+      <w:pPr>
+        <w:pStyle w:val="FootnoteText"/>
+      </w:pPr>
+      <w:r>
+        <w:rPr>
+          <w:rStyle w:val="FootnoteReference"/>
+        </w:rPr>
+        <w:footnoteRef/>
+      </w:r>
+      <w:r>
+        <w:t xml:space="preserve"> Rails Guides Webpage by rubyonrails.org, </w:t>
+      </w:r>
+      <w:hyperlink r:id="rId2" w:history="1">
+        <w:r>
+          <w:rPr>
+            <w:rStyle w:val="Hyperlink"/>
+          </w:rPr>
+          <w:t>http://guides.rubyonrails.org/getting_started.html</w:t>
+        </w:r>
+      </w:hyperlink>
+      <w:r>
+        <w:t xml:space="preserve"> downloaded on 11.3.2015</w:t>
       </w:r>
     </w:p>
   </w:footnote>
@@ -5293,7 +7065,6 @@
   <w:style w:type="character" w:default="1" w:styleId="DefaultParagraphFont">
     <w:name w:val="Default Paragraph Font"/>
     <w:uiPriority w:val="1"/>
-    <w:semiHidden/>
     <w:unhideWhenUsed/>
   </w:style>
   <w:style w:type="table" w:default="1" w:styleId="TableNormal">
@@ -5890,7 +7661,7 @@
 </file>
 
 <file path=customXml/itemProps1.xml><?xml version="1.0" encoding="utf-8"?>
-<ds:datastoreItem xmlns:ds="http://schemas.openxmlformats.org/officeDocument/2006/customXml" ds:itemID="{127FAE82-0830-4724-ACEB-46611F8966F0}">
+<ds:datastoreItem xmlns:ds="http://schemas.openxmlformats.org/officeDocument/2006/customXml" ds:itemID="{88271E8E-6F1D-4E40-8FEF-616DD72226CA}">
   <ds:schemaRefs>
     <ds:schemaRef ds:uri="http://schemas.openxmlformats.org/officeDocument/2006/bibliography"/>
   </ds:schemaRefs>

</xml_diff>

<commit_message>
Added Quick Map, andrails auto generated files images
</commit_message>
<xml_diff>
--- a/Road_Trip_Report.docx
+++ b/Road_Trip_Report.docx
@@ -75,7 +75,7 @@
           <w:r>
             <w:fldChar w:fldCharType="separate"/>
           </w:r>
-          <w:hyperlink w:anchor="_Toc433980281" w:history="1">
+          <w:hyperlink w:anchor="_Toc434400832" w:history="1">
             <w:r>
               <w:rPr>
                 <w:rStyle w:val="Hyperlink"/>
@@ -116,7 +116,7 @@
                 <w:noProof/>
                 <w:webHidden/>
               </w:rPr>
-              <w:instrText xml:space="preserve"> PAGEREF _Toc433980281 \h </w:instrText>
+              <w:instrText xml:space="preserve"> PAGEREF _Toc434400832 \h </w:instrText>
             </w:r>
             <w:r>
               <w:rPr>
@@ -159,7 +159,7 @@
               <w:noProof/>
             </w:rPr>
           </w:pPr>
-          <w:hyperlink w:anchor="_Toc433980282" w:history="1">
+          <w:hyperlink w:anchor="_Toc434400833" w:history="1">
             <w:r>
               <w:rPr>
                 <w:rStyle w:val="Hyperlink"/>
@@ -201,7 +201,7 @@
                 <w:noProof/>
                 <w:webHidden/>
               </w:rPr>
-              <w:instrText xml:space="preserve"> PAGEREF _Toc433980282 \h </w:instrText>
+              <w:instrText xml:space="preserve"> PAGEREF _Toc434400833 \h </w:instrText>
             </w:r>
             <w:r>
               <w:rPr>
@@ -244,7 +244,7 @@
               <w:noProof/>
             </w:rPr>
           </w:pPr>
-          <w:hyperlink w:anchor="_Toc433980283" w:history="1">
+          <w:hyperlink w:anchor="_Toc434400834" w:history="1">
             <w:r>
               <w:rPr>
                 <w:rStyle w:val="Hyperlink"/>
@@ -285,7 +285,7 @@
                 <w:noProof/>
                 <w:webHidden/>
               </w:rPr>
-              <w:instrText xml:space="preserve"> PAGEREF _Toc433980283 \h </w:instrText>
+              <w:instrText xml:space="preserve"> PAGEREF _Toc434400834 \h </w:instrText>
             </w:r>
             <w:r>
               <w:rPr>
@@ -328,7 +328,7 @@
               <w:noProof/>
             </w:rPr>
           </w:pPr>
-          <w:hyperlink w:anchor="_Toc433980284" w:history="1">
+          <w:hyperlink w:anchor="_Toc434400835" w:history="1">
             <w:r>
               <w:rPr>
                 <w:rStyle w:val="Hyperlink"/>
@@ -369,7 +369,7 @@
                 <w:noProof/>
                 <w:webHidden/>
               </w:rPr>
-              <w:instrText xml:space="preserve"> PAGEREF _Toc433980284 \h </w:instrText>
+              <w:instrText xml:space="preserve"> PAGEREF _Toc434400835 \h </w:instrText>
             </w:r>
             <w:r>
               <w:rPr>
@@ -389,7 +389,7 @@
                 <w:noProof/>
                 <w:webHidden/>
               </w:rPr>
-              <w:t>2</w:t>
+              <w:t>3</w:t>
             </w:r>
             <w:r>
               <w:rPr>
@@ -412,7 +412,7 @@
               <w:noProof/>
             </w:rPr>
           </w:pPr>
-          <w:hyperlink w:anchor="_Toc433980285" w:history="1">
+          <w:hyperlink w:anchor="_Toc434400836" w:history="1">
             <w:r>
               <w:rPr>
                 <w:rStyle w:val="Hyperlink"/>
@@ -453,7 +453,7 @@
                 <w:noProof/>
                 <w:webHidden/>
               </w:rPr>
-              <w:instrText xml:space="preserve"> PAGEREF _Toc433980285 \h </w:instrText>
+              <w:instrText xml:space="preserve"> PAGEREF _Toc434400836 \h </w:instrText>
             </w:r>
             <w:r>
               <w:rPr>
@@ -496,7 +496,7 @@
               <w:noProof/>
             </w:rPr>
           </w:pPr>
-          <w:hyperlink w:anchor="_Toc433980286" w:history="1">
+          <w:hyperlink w:anchor="_Toc434400837" w:history="1">
             <w:r>
               <w:rPr>
                 <w:rStyle w:val="Hyperlink"/>
@@ -537,7 +537,7 @@
                 <w:noProof/>
                 <w:webHidden/>
               </w:rPr>
-              <w:instrText xml:space="preserve"> PAGEREF _Toc433980286 \h </w:instrText>
+              <w:instrText xml:space="preserve"> PAGEREF _Toc434400837 \h </w:instrText>
             </w:r>
             <w:r>
               <w:rPr>
@@ -580,7 +580,7 @@
               <w:noProof/>
             </w:rPr>
           </w:pPr>
-          <w:hyperlink w:anchor="_Toc433980287" w:history="1">
+          <w:hyperlink w:anchor="_Toc434400838" w:history="1">
             <w:r>
               <w:rPr>
                 <w:rStyle w:val="Hyperlink"/>
@@ -621,7 +621,7 @@
                 <w:noProof/>
                 <w:webHidden/>
               </w:rPr>
-              <w:instrText xml:space="preserve"> PAGEREF _Toc433980287 \h </w:instrText>
+              <w:instrText xml:space="preserve"> PAGEREF _Toc434400838 \h </w:instrText>
             </w:r>
             <w:r>
               <w:rPr>
@@ -664,7 +664,7 @@
               <w:noProof/>
             </w:rPr>
           </w:pPr>
-          <w:hyperlink w:anchor="_Toc433980288" w:history="1">
+          <w:hyperlink w:anchor="_Toc434400839" w:history="1">
             <w:r>
               <w:rPr>
                 <w:rStyle w:val="Hyperlink"/>
@@ -705,7 +705,7 @@
                 <w:noProof/>
                 <w:webHidden/>
               </w:rPr>
-              <w:instrText xml:space="preserve"> PAGEREF _Toc433980288 \h </w:instrText>
+              <w:instrText xml:space="preserve"> PAGEREF _Toc434400839 \h </w:instrText>
             </w:r>
             <w:r>
               <w:rPr>
@@ -748,7 +748,7 @@
               <w:noProof/>
             </w:rPr>
           </w:pPr>
-          <w:hyperlink w:anchor="_Toc433980289" w:history="1">
+          <w:hyperlink w:anchor="_Toc434400840" w:history="1">
             <w:r>
               <w:rPr>
                 <w:rStyle w:val="Hyperlink"/>
@@ -789,7 +789,7 @@
                 <w:noProof/>
                 <w:webHidden/>
               </w:rPr>
-              <w:instrText xml:space="preserve"> PAGEREF _Toc433980289 \h </w:instrText>
+              <w:instrText xml:space="preserve"> PAGEREF _Toc434400840 \h </w:instrText>
             </w:r>
             <w:r>
               <w:rPr>
@@ -832,7 +832,7 @@
               <w:noProof/>
             </w:rPr>
           </w:pPr>
-          <w:hyperlink w:anchor="_Toc433980290" w:history="1">
+          <w:hyperlink w:anchor="_Toc434400841" w:history="1">
             <w:r>
               <w:rPr>
                 <w:rStyle w:val="Hyperlink"/>
@@ -873,7 +873,7 @@
                 <w:noProof/>
                 <w:webHidden/>
               </w:rPr>
-              <w:instrText xml:space="preserve"> PAGEREF _Toc433980290 \h </w:instrText>
+              <w:instrText xml:space="preserve"> PAGEREF _Toc434400841 \h </w:instrText>
             </w:r>
             <w:r>
               <w:rPr>
@@ -916,7 +916,7 @@
               <w:noProof/>
             </w:rPr>
           </w:pPr>
-          <w:hyperlink w:anchor="_Toc433980291" w:history="1">
+          <w:hyperlink w:anchor="_Toc434400842" w:history="1">
             <w:r>
               <w:rPr>
                 <w:rStyle w:val="Hyperlink"/>
@@ -957,7 +957,7 @@
                 <w:noProof/>
                 <w:webHidden/>
               </w:rPr>
-              <w:instrText xml:space="preserve"> PAGEREF _Toc433980291 \h </w:instrText>
+              <w:instrText xml:space="preserve"> PAGEREF _Toc434400842 \h </w:instrText>
             </w:r>
             <w:r>
               <w:rPr>
@@ -978,6 +978,174 @@
                 <w:webHidden/>
               </w:rPr>
               <w:t>5</w:t>
+            </w:r>
+            <w:r>
+              <w:rPr>
+                <w:noProof/>
+                <w:webHidden/>
+              </w:rPr>
+              <w:fldChar w:fldCharType="end"/>
+            </w:r>
+          </w:hyperlink>
+        </w:p>
+        <w:p>
+          <w:pPr>
+            <w:pStyle w:val="TOC1"/>
+            <w:tabs>
+              <w:tab w:val="left" w:pos="440"/>
+              <w:tab w:val="right" w:leader="dot" w:pos="10790"/>
+            </w:tabs>
+            <w:rPr>
+              <w:rFonts w:cstheme="minorBidi"/>
+              <w:noProof/>
+            </w:rPr>
+          </w:pPr>
+          <w:hyperlink w:anchor="_Toc434400843" w:history="1">
+            <w:r>
+              <w:rPr>
+                <w:rStyle w:val="Hyperlink"/>
+                <w:noProof/>
+              </w:rPr>
+              <w:t>4</w:t>
+            </w:r>
+            <w:r>
+              <w:rPr>
+                <w:rFonts w:cstheme="minorBidi"/>
+                <w:noProof/>
+              </w:rPr>
+              <w:tab/>
+            </w:r>
+            <w:r>
+              <w:rPr>
+                <w:rStyle w:val="Hyperlink"/>
+                <w:noProof/>
+              </w:rPr>
+              <w:t>Creating the Ruby on Rails Framework and its key elements</w:t>
+            </w:r>
+            <w:r>
+              <w:rPr>
+                <w:noProof/>
+                <w:webHidden/>
+              </w:rPr>
+              <w:tab/>
+            </w:r>
+            <w:r>
+              <w:rPr>
+                <w:noProof/>
+                <w:webHidden/>
+              </w:rPr>
+              <w:fldChar w:fldCharType="begin"/>
+            </w:r>
+            <w:r>
+              <w:rPr>
+                <w:noProof/>
+                <w:webHidden/>
+              </w:rPr>
+              <w:instrText xml:space="preserve"> PAGEREF _Toc434400843 \h </w:instrText>
+            </w:r>
+            <w:r>
+              <w:rPr>
+                <w:noProof/>
+                <w:webHidden/>
+              </w:rPr>
+            </w:r>
+            <w:r>
+              <w:rPr>
+                <w:noProof/>
+                <w:webHidden/>
+              </w:rPr>
+              <w:fldChar w:fldCharType="separate"/>
+            </w:r>
+            <w:r>
+              <w:rPr>
+                <w:noProof/>
+                <w:webHidden/>
+              </w:rPr>
+              <w:t>6</w:t>
+            </w:r>
+            <w:r>
+              <w:rPr>
+                <w:noProof/>
+                <w:webHidden/>
+              </w:rPr>
+              <w:fldChar w:fldCharType="end"/>
+            </w:r>
+          </w:hyperlink>
+        </w:p>
+        <w:p>
+          <w:pPr>
+            <w:pStyle w:val="TOC2"/>
+            <w:tabs>
+              <w:tab w:val="left" w:pos="880"/>
+              <w:tab w:val="right" w:leader="dot" w:pos="10790"/>
+            </w:tabs>
+            <w:rPr>
+              <w:rFonts w:cstheme="minorBidi"/>
+              <w:noProof/>
+            </w:rPr>
+          </w:pPr>
+          <w:hyperlink w:anchor="_Toc434400844" w:history="1">
+            <w:r>
+              <w:rPr>
+                <w:rStyle w:val="Hyperlink"/>
+                <w:noProof/>
+              </w:rPr>
+              <w:t>4.1</w:t>
+            </w:r>
+            <w:r>
+              <w:rPr>
+                <w:rFonts w:cstheme="minorBidi"/>
+                <w:noProof/>
+              </w:rPr>
+              <w:tab/>
+            </w:r>
+            <w:r>
+              <w:rPr>
+                <w:rStyle w:val="Hyperlink"/>
+                <w:noProof/>
+              </w:rPr>
+              <w:t>Creating the web framework</w:t>
+            </w:r>
+            <w:r>
+              <w:rPr>
+                <w:noProof/>
+                <w:webHidden/>
+              </w:rPr>
+              <w:tab/>
+            </w:r>
+            <w:r>
+              <w:rPr>
+                <w:noProof/>
+                <w:webHidden/>
+              </w:rPr>
+              <w:fldChar w:fldCharType="begin"/>
+            </w:r>
+            <w:r>
+              <w:rPr>
+                <w:noProof/>
+                <w:webHidden/>
+              </w:rPr>
+              <w:instrText xml:space="preserve"> PAGEREF _Toc434400844 \h </w:instrText>
+            </w:r>
+            <w:r>
+              <w:rPr>
+                <w:noProof/>
+                <w:webHidden/>
+              </w:rPr>
+            </w:r>
+            <w:r>
+              <w:rPr>
+                <w:noProof/>
+                <w:webHidden/>
+              </w:rPr>
+              <w:fldChar w:fldCharType="separate"/>
+            </w:r>
+            <w:r>
+              <w:rPr>
+                <w:noProof/>
+                <w:webHidden/>
+              </w:rPr>
+              <w:t>6</w:t>
             </w:r>
             <w:r>
               <w:rPr>
@@ -1020,7 +1188,7 @@
       <w:pPr>
         <w:pStyle w:val="Heading1"/>
       </w:pPr>
-      <w:bookmarkStart w:id="0" w:name="_Toc433980281"/>
+      <w:bookmarkStart w:id="0" w:name="_Toc434400832"/>
       <w:r>
         <w:rPr>
           <w:sz w:val="56"/>
@@ -1302,7 +1470,16 @@
           <w:sz w:val="24"/>
           <w:szCs w:val="24"/>
         </w:rPr>
-        <w:t xml:space="preserve"> What is missing is a program that will tap weather conditions along your route, acc</w:t>
+        <w:t xml:space="preserve"> What is missing is a </w:t>
+      </w:r>
+      <w:r>
+        <w:rPr>
+          <w:rFonts w:ascii="Times New Roman" w:hAnsi="Times New Roman" w:cs="Times New Roman"/>
+          <w:sz w:val="24"/>
+          <w:szCs w:val="24"/>
+        </w:rPr>
+        <w:lastRenderedPageBreak/>
+        <w:t>program that will tap weather conditions along your route, acc</w:t>
       </w:r>
       <w:r>
         <w:rPr>
@@ -1328,7 +1505,6 @@
           <w:sz w:val="24"/>
           <w:szCs w:val="24"/>
         </w:rPr>
-        <w:lastRenderedPageBreak/>
         <w:t>When travelling long distances weather may significantly change necessitating a layover, delay of your trip, bumping up your departure time, or all out cancelling of the trip. For example a trip from Bakersfield, CA to Incline Village, NV goes over two mountain passes. In the winter and, though less common, even in the summer months blizzards, car damaging hail, and flash floods can occur. The usual route to Incline Village is to take Highway 99 to Sacramento, to Interstate 80 (I</w:t>
       </w:r>
       <w:r>
@@ -1358,7 +1534,7 @@
           <w:szCs w:val="24"/>
         </w:rPr>
       </w:pPr>
-      <w:bookmarkStart w:id="1" w:name="_Toc433980282"/>
+      <w:bookmarkStart w:id="1" w:name="_Toc434400833"/>
       <w:r>
         <w:rPr>
           <w:sz w:val="56"/>
@@ -1420,7 +1596,7 @@
           <w:szCs w:val="32"/>
         </w:rPr>
       </w:pPr>
-      <w:bookmarkStart w:id="2" w:name="_Toc433980283"/>
+      <w:bookmarkStart w:id="2" w:name="_Toc434400834"/>
       <w:r>
         <w:rPr>
           <w:sz w:val="32"/>
@@ -1794,7 +1970,7 @@
           <w:szCs w:val="32"/>
         </w:rPr>
       </w:pPr>
-      <w:bookmarkStart w:id="3" w:name="_Toc433980284"/>
+      <w:bookmarkStart w:id="3" w:name="_Toc434400835"/>
       <w:r>
         <w:rPr>
           <w:sz w:val="32"/>
@@ -2016,7 +2192,7 @@
           <w:szCs w:val="32"/>
         </w:rPr>
       </w:pPr>
-      <w:bookmarkStart w:id="4" w:name="_Toc433980285"/>
+      <w:bookmarkStart w:id="4" w:name="_Toc434400836"/>
       <w:r>
         <w:rPr>
           <w:sz w:val="32"/>
@@ -2139,7 +2315,7 @@
           <w:szCs w:val="32"/>
         </w:rPr>
       </w:pPr>
-      <w:bookmarkStart w:id="5" w:name="_Toc433980286"/>
+      <w:bookmarkStart w:id="5" w:name="_Toc434400837"/>
       <w:r>
         <w:rPr>
           <w:color w:val="2E74B5" w:themeColor="accent1" w:themeShade="BF"/>
@@ -2231,7 +2407,7 @@
           <w:szCs w:val="32"/>
         </w:rPr>
       </w:pPr>
-      <w:bookmarkStart w:id="6" w:name="_Toc433980287"/>
+      <w:bookmarkStart w:id="6" w:name="_Toc434400838"/>
       <w:r>
         <w:rPr>
           <w:sz w:val="32"/>
@@ -2388,7 +2564,7 @@
           <w:szCs w:val="56"/>
         </w:rPr>
       </w:pPr>
-      <w:bookmarkStart w:id="7" w:name="_Toc433980288"/>
+      <w:bookmarkStart w:id="7" w:name="_Toc434400839"/>
       <w:r>
         <w:rPr>
           <w:sz w:val="56"/>
@@ -2402,7 +2578,7 @@
       <w:pPr>
         <w:pStyle w:val="Heading2"/>
       </w:pPr>
-      <w:bookmarkStart w:id="8" w:name="_Toc433980289"/>
+      <w:bookmarkStart w:id="8" w:name="_Toc434400840"/>
       <w:r>
         <w:t>National Oceanic and Atmospheric Administration</w:t>
       </w:r>
@@ -2795,7 +2971,7 @@
       <w:pPr>
         <w:pStyle w:val="Heading2"/>
       </w:pPr>
-      <w:bookmarkStart w:id="9" w:name="_Toc433980290"/>
+      <w:bookmarkStart w:id="9" w:name="_Toc434400841"/>
       <w:r>
         <w:t>California Department of Transportation</w:t>
       </w:r>
@@ -3577,9 +3753,206 @@
     </w:p>
     <w:p>
       <w:pPr>
+        <w:rPr>
+          <w:rFonts w:ascii="Times New Roman" w:hAnsi="Times New Roman" w:cs="Times New Roman"/>
+          <w:sz w:val="24"/>
+          <w:szCs w:val="24"/>
+        </w:rPr>
+      </w:pPr>
+      <w:r>
+        <w:rPr>
+          <w:rFonts w:ascii="Times New Roman" w:hAnsi="Times New Roman" w:cs="Times New Roman"/>
+          <w:sz w:val="24"/>
+          <w:szCs w:val="24"/>
+        </w:rPr>
+        <w:t xml:space="preserve">Images from road cams will be a second source of data from Caltrans. There are cams throughout the state highly concentrated in urban areas and sparser on less traveled roads. </w:t>
+      </w:r>
+      <w:r>
+        <w:rPr>
+          <w:rFonts w:ascii="Times New Roman" w:hAnsi="Times New Roman" w:cs="Times New Roman"/>
+          <w:sz w:val="24"/>
+          <w:szCs w:val="24"/>
+        </w:rPr>
+        <w:t xml:space="preserve">They offer still images and live video. </w:t>
+      </w:r>
+      <w:r>
+        <w:rPr>
+          <w:rFonts w:ascii="Times New Roman" w:hAnsi="Times New Roman" w:cs="Times New Roman"/>
+          <w:sz w:val="24"/>
+          <w:szCs w:val="24"/>
+        </w:rPr>
+        <w:t xml:space="preserve">One challenge with this data is that in rural areas the data is still sent via a dialup connection and is updated only </w:t>
+      </w:r>
+      <w:r>
+        <w:rPr>
+          <w:rFonts w:ascii="Times New Roman" w:hAnsi="Times New Roman" w:cs="Times New Roman"/>
+          <w:sz w:val="24"/>
+          <w:szCs w:val="24"/>
+        </w:rPr>
+        <w:t>once or twice a day. In other parts of the state especially in urban areas there are live traffic cams. Initially not setup for sharing with the public Caltrans is</w:t>
+      </w:r>
+      <w:r>
+        <w:rPr>
+          <w:rFonts w:ascii="Times New Roman" w:hAnsi="Times New Roman" w:cs="Times New Roman"/>
+          <w:sz w:val="24"/>
+          <w:szCs w:val="24"/>
+        </w:rPr>
+        <w:t xml:space="preserve"> making changes to their system</w:t>
+      </w:r>
+      <w:r>
+        <w:rPr>
+          <w:rFonts w:ascii="Times New Roman" w:hAnsi="Times New Roman" w:cs="Times New Roman"/>
+          <w:sz w:val="24"/>
+          <w:szCs w:val="24"/>
+        </w:rPr>
+        <w:t xml:space="preserve"> to allow access for the public. </w:t>
+      </w:r>
+      <w:r>
+        <w:rPr>
+          <w:rFonts w:ascii="Times New Roman" w:hAnsi="Times New Roman" w:cs="Times New Roman"/>
+          <w:sz w:val="24"/>
+          <w:szCs w:val="24"/>
+        </w:rPr>
+        <w:t>In Figure 1 the location of cams is displayed over a Google Maps map. Each one of the blue cameras has a live feed or s</w:t>
+      </w:r>
+      <w:r>
+        <w:rPr>
+          <w:rFonts w:ascii="Times New Roman" w:hAnsi="Times New Roman" w:cs="Times New Roman"/>
+          <w:sz w:val="24"/>
+          <w:szCs w:val="24"/>
+        </w:rPr>
+        <w:t xml:space="preserve">till image. </w:t>
+      </w:r>
+      <w:r>
+        <w:rPr>
+          <w:rFonts w:ascii="Times New Roman" w:hAnsi="Times New Roman" w:cs="Times New Roman"/>
+          <w:sz w:val="24"/>
+          <w:szCs w:val="24"/>
+        </w:rPr>
+        <w:t xml:space="preserve">The cams are set up so that the image appears in a popup window. This is a challenge to include in the Road Trip Info page, the page that contains all of the information weather, road conditions, and cam images. </w:t>
+      </w:r>
+      <w:r>
+        <w:rPr>
+          <w:rFonts w:ascii="Times New Roman" w:hAnsi="Times New Roman" w:cs="Times New Roman"/>
+          <w:sz w:val="24"/>
+          <w:szCs w:val="24"/>
+        </w:rPr>
+        <w:t>Also show</w:t>
+      </w:r>
+      <w:r>
+        <w:rPr>
+          <w:rFonts w:ascii="Times New Roman" w:hAnsi="Times New Roman" w:cs="Times New Roman"/>
+          <w:sz w:val="24"/>
+          <w:szCs w:val="24"/>
+        </w:rPr>
+        <w:t>n</w:t>
+      </w:r>
+      <w:r>
+        <w:rPr>
+          <w:rFonts w:ascii="Times New Roman" w:hAnsi="Times New Roman" w:cs="Times New Roman"/>
+          <w:sz w:val="24"/>
+          <w:szCs w:val="24"/>
+        </w:rPr>
+        <w:t xml:space="preserve"> in the picture is the Caltrans QuickMap options for additional data layers. The CHP/CHIN Incidents and Chain Controls are very important information sources that currently are beyond the scope of this project but their incorporation in the future will add value to the application. Also a significant source of information but a step too close to having too much data is the QuickMap Fast/Slow and Lane Closures data layers. </w:t>
+      </w:r>
+    </w:p>
+    <w:p>
+      <w:pPr>
+        <w:rPr>
+          <w:rFonts w:ascii="Times New Roman" w:hAnsi="Times New Roman" w:cs="Times New Roman"/>
+          <w:sz w:val="24"/>
+          <w:szCs w:val="24"/>
+        </w:rPr>
+      </w:pPr>
+    </w:p>
+    <w:p/>
+    <w:p>
+      <w:pPr>
+        <w:pStyle w:val="Caption"/>
+        <w:keepNext/>
+      </w:pPr>
+      <w:r>
+        <w:rPr>
+          <w:i w:val="0"/>
+          <w:sz w:val="24"/>
+          <w:szCs w:val="24"/>
+        </w:rPr>
+        <w:lastRenderedPageBreak/>
+        <w:t>Figure 1: Caltrans cams in the central California area and other data layer options</w:t>
+      </w:r>
+    </w:p>
+    <w:p>
+      <w:pPr>
+        <w:rPr>
+          <w:rFonts w:ascii="Times New Roman" w:hAnsi="Times New Roman" w:cs="Times New Roman"/>
+          <w:sz w:val="24"/>
+          <w:szCs w:val="24"/>
+        </w:rPr>
+      </w:pPr>
+      <w:r>
+        <w:rPr>
+          <w:rFonts w:ascii="Times New Roman" w:hAnsi="Times New Roman" w:cs="Times New Roman"/>
+          <w:noProof/>
+          <w:sz w:val="24"/>
+          <w:szCs w:val="24"/>
+        </w:rPr>
+        <w:drawing>
+          <wp:inline distT="0" distB="0" distL="0" distR="0">
+            <wp:extent cx="6858000" cy="5793740"/>
+            <wp:effectExtent l="0" t="0" r="0" b="0"/>
+            <wp:docPr id="7" name="Picture 7"/>
+            <wp:cNvGraphicFramePr>
+              <a:graphicFrameLocks xmlns:a="http://schemas.openxmlformats.org/drawingml/2006/main" noChangeAspect="1"/>
+            </wp:cNvGraphicFramePr>
+            <a:graphic xmlns:a="http://schemas.openxmlformats.org/drawingml/2006/main">
+              <a:graphicData uri="http://schemas.openxmlformats.org/drawingml/2006/picture">
+                <pic:pic xmlns:pic="http://schemas.openxmlformats.org/drawingml/2006/picture">
+                  <pic:nvPicPr>
+                    <pic:cNvPr id="7" name="cams_quick_map.png"/>
+                    <pic:cNvPicPr/>
+                  </pic:nvPicPr>
+                  <pic:blipFill>
+                    <a:blip r:embed="rId11">
+                      <a:extLst>
+                        <a:ext uri="{28A0092B-C50C-407E-A947-70E740481C1C}">
+                          <a14:useLocalDpi xmlns:a14="http://schemas.microsoft.com/office/drawing/2010/main" val="0"/>
+                        </a:ext>
+                      </a:extLst>
+                    </a:blip>
+                    <a:stretch>
+                      <a:fillRect/>
+                    </a:stretch>
+                  </pic:blipFill>
+                  <pic:spPr>
+                    <a:xfrm>
+                      <a:off x="0" y="0"/>
+                      <a:ext cx="6858000" cy="5793740"/>
+                    </a:xfrm>
+                    <a:prstGeom prst="rect">
+                      <a:avLst/>
+                    </a:prstGeom>
+                  </pic:spPr>
+                </pic:pic>
+              </a:graphicData>
+            </a:graphic>
+          </wp:inline>
+        </w:drawing>
+      </w:r>
+    </w:p>
+    <w:p>
+      <w:pPr>
+        <w:rPr>
+          <w:rFonts w:ascii="Times New Roman" w:hAnsi="Times New Roman" w:cs="Times New Roman"/>
+          <w:sz w:val="24"/>
+          <w:szCs w:val="24"/>
+        </w:rPr>
+      </w:pPr>
+    </w:p>
+    <w:p>
+      <w:pPr>
         <w:pStyle w:val="Heading2"/>
       </w:pPr>
-      <w:bookmarkStart w:id="10" w:name="_Toc433980291"/>
+      <w:bookmarkStart w:id="10" w:name="_Toc434400842"/>
       <w:r>
         <w:t>Google Maps</w:t>
       </w:r>
@@ -4084,18 +4457,8 @@
                           <w:sz w:val="24"/>
                           <w:szCs w:val="24"/>
                         </w:rPr>
-                        <w:t>/geocode/</w:t>
+                        <w:t>/geocode/json</w:t>
                       </w:r>
-                      <w:proofErr w:type="spellStart"/>
-                      <w:r>
-                        <w:rPr>
-                          <w:rFonts w:ascii="Times New Roman" w:hAnsi="Times New Roman" w:cs="Times New Roman"/>
-                          <w:sz w:val="24"/>
-                          <w:szCs w:val="24"/>
-                        </w:rPr>
-                        <w:t>json</w:t>
-                      </w:r>
-                      <w:proofErr w:type="spellEnd"/>
                       <w:r>
                         <w:rPr>
                           <w:rFonts w:ascii="Times New Roman" w:hAnsi="Times New Roman" w:cs="Times New Roman"/>
@@ -4321,7 +4684,16 @@
           <w:sz w:val="24"/>
           <w:szCs w:val="24"/>
         </w:rPr>
-        <w:t xml:space="preserve">Google Maps is a very powerful application that is widely known and used. Many applications and webpages use Google Maps a large variety of ways. There are many APIs offered by google for developers. Some of them include Directions API, Distance Matrix API, Elevation API, Geolocation API, Places API, Roads API, Time Zone API, and more. For this webpage the Geolocation API is used. Geolocation is where addresses and other text based locations are converted into latitude and longitude coordinates. This process can also be reversed going from latitude and longitude to addresses or place names. </w:t>
+        <w:t xml:space="preserve">Google Maps is a very powerful application that is widely known and used. Many applications and webpages use Google Maps a large variety of ways. There are many APIs offered by google for developers. Some of them include Directions API, Distance Matrix API, Elevation API, Geolocation API, Places API, Roads API, Time Zone API, and more. For this webpage the Geolocation API is used. Geolocation is where addresses and other text based locations are converted into latitude and longitude coordinates. This process can also be reversed </w:t>
+      </w:r>
+      <w:r>
+        <w:rPr>
+          <w:rFonts w:ascii="Times New Roman" w:hAnsi="Times New Roman" w:cs="Times New Roman"/>
+          <w:sz w:val="24"/>
+          <w:szCs w:val="24"/>
+        </w:rPr>
+        <w:lastRenderedPageBreak/>
+        <w:t xml:space="preserve">going from latitude and longitude to addresses or place names. </w:t>
       </w:r>
       <w:r>
         <w:rPr>
@@ -4373,8 +4745,56 @@
           <w:sz w:val="24"/>
           <w:szCs w:val="24"/>
         </w:rPr>
-        <w:t xml:space="preserve">The parameters for the search are placed in the variable goggle_params. At the end of this you can see the API key required by Google. Lastly everything is put together into an instance variable @geo. Using HTTParty, a Ruby Gem (library), the request is returned as a .json file. This file is then parsed for the desired data. </w:t>
-      </w:r>
+        <w:t xml:space="preserve">The parameters for the search are placed in the variable goggle_params. At the end of this you can see the API key required by Google. Lastly everything is put together into an instance variable @geo. Using HTTParty, a Ruby Gem (library), </w:t>
+      </w:r>
+      <w:proofErr w:type="gramStart"/>
+      <w:r>
+        <w:rPr>
+          <w:sz w:val="24"/>
+          <w:szCs w:val="24"/>
+        </w:rPr>
+        <w:t>the</w:t>
+      </w:r>
+      <w:proofErr w:type="gramEnd"/>
+      <w:r>
+        <w:rPr>
+          <w:sz w:val="24"/>
+          <w:szCs w:val="24"/>
+        </w:rPr>
+        <w:t xml:space="preserve"> request is returned as a .json file</w:t>
+      </w:r>
+      <w:r>
+        <w:rPr>
+          <w:sz w:val="24"/>
+          <w:szCs w:val="24"/>
+        </w:rPr>
+        <w:t xml:space="preserve"> (why .json will be discussed later)</w:t>
+      </w:r>
+      <w:r>
+        <w:rPr>
+          <w:sz w:val="24"/>
+          <w:szCs w:val="24"/>
+        </w:rPr>
+        <w:t xml:space="preserve">. This file is then parsed for the desired data. </w:t>
+      </w:r>
+    </w:p>
+    <w:p>
+      <w:pPr>
+        <w:pStyle w:val="NoSpacing"/>
+        <w:rPr>
+          <w:sz w:val="24"/>
+          <w:szCs w:val="24"/>
+        </w:rPr>
+      </w:pPr>
+    </w:p>
+    <w:p>
+      <w:pPr>
+        <w:pStyle w:val="NoSpacing"/>
+        <w:rPr>
+          <w:sz w:val="24"/>
+          <w:szCs w:val="24"/>
+        </w:rPr>
+      </w:pPr>
     </w:p>
     <w:p>
       <w:pPr>
@@ -4393,6 +4813,7 @@
           <w:szCs w:val="56"/>
         </w:rPr>
       </w:pPr>
+      <w:bookmarkStart w:id="11" w:name="_Toc434400843"/>
       <w:r>
         <w:rPr>
           <w:sz w:val="56"/>
@@ -4414,14 +4835,17 @@
         </w:rPr>
         <w:t>Framework and its key elements</w:t>
       </w:r>
+      <w:bookmarkEnd w:id="11"/>
     </w:p>
     <w:p>
       <w:pPr>
         <w:pStyle w:val="Heading2"/>
       </w:pPr>
+      <w:bookmarkStart w:id="12" w:name="_Toc434400844"/>
       <w:r>
         <w:t>Creating the web framework</w:t>
       </w:r>
+      <w:bookmarkEnd w:id="12"/>
     </w:p>
     <w:p>
       <w:pPr>
@@ -4828,7 +5252,7 @@
               </w:rPr>
               <w:t>Configure your application's routes, database, and more. This is covered in more detail in </w:t>
             </w:r>
-            <w:hyperlink r:id="rId11" w:history="1">
+            <w:hyperlink r:id="rId12" w:history="1">
               <w:r>
                 <w:rPr>
                   <w:rStyle w:val="Hyperlink"/>
@@ -5094,7 +5518,7 @@
               </w:rPr>
               <w:t>These files allow you to specify what gem dependencies are needed for your Rails application. These files are used by the Bundler gem. For more information about Bundler, see the </w:t>
             </w:r>
-            <w:hyperlink r:id="rId12" w:history="1">
+            <w:hyperlink r:id="rId13" w:history="1">
               <w:r>
                 <w:rPr>
                   <w:rStyle w:val="Hyperlink"/>
@@ -5147,6 +5571,7 @@
                 <w:sz w:val="24"/>
                 <w:szCs w:val="24"/>
               </w:rPr>
+              <w:lastRenderedPageBreak/>
               <w:t>lib/</w:t>
             </w:r>
           </w:p>
@@ -5370,7 +5795,6 @@
                 <w:sz w:val="24"/>
                 <w:szCs w:val="24"/>
               </w:rPr>
-              <w:lastRenderedPageBreak/>
               <w:t>Rakefile</w:t>
             </w:r>
             <w:proofErr w:type="spellEnd"/>
@@ -5576,7 +6000,7 @@
               </w:rPr>
               <w:t>Unit tests, fixtures, and other test apparatus. These are covered in </w:t>
             </w:r>
-            <w:hyperlink r:id="rId13" w:history="1">
+            <w:hyperlink r:id="rId14" w:history="1">
               <w:r>
                 <w:rPr>
                   <w:rStyle w:val="Hyperlink"/>
@@ -5815,7 +6239,90 @@
           <w:sz w:val="24"/>
           <w:szCs w:val="24"/>
         </w:rPr>
-        <w:t xml:space="preserve">create a new application by using the, in this case, the Windows command line and typing “rails new Road_Trip.   It can be seen that Figure 1 and Table 1 have the same folders. </w:t>
+        <w:t xml:space="preserve">create a new application by using the, in this case, the Windows command line and typing “rails new </w:t>
+      </w:r>
+      <w:proofErr w:type="spellStart"/>
+      <w:r>
+        <w:rPr>
+          <w:sz w:val="24"/>
+          <w:szCs w:val="24"/>
+        </w:rPr>
+        <w:t>Road_Trip</w:t>
+      </w:r>
+      <w:proofErr w:type="spellEnd"/>
+      <w:r>
+        <w:rPr>
+          <w:sz w:val="24"/>
+          <w:szCs w:val="24"/>
+        </w:rPr>
+        <w:t>”</w:t>
+      </w:r>
+      <w:r>
+        <w:rPr>
+          <w:sz w:val="24"/>
+          <w:szCs w:val="24"/>
+        </w:rPr>
+        <w:t xml:space="preserve">.   </w:t>
+      </w:r>
+      <w:r>
+        <w:rPr>
+          <w:sz w:val="24"/>
+          <w:szCs w:val="24"/>
+        </w:rPr>
+        <w:t xml:space="preserve">Figure 1 represents all of the files, or framework, created by Ruby on Rails for the new webpage. The red arrows point out the Model-View-Controller format. </w:t>
+      </w:r>
+      <w:r>
+        <w:rPr>
+          <w:sz w:val="24"/>
+          <w:szCs w:val="24"/>
+        </w:rPr>
+        <w:t xml:space="preserve"> </w:t>
+      </w:r>
+      <w:r>
+        <w:rPr>
+          <w:sz w:val="24"/>
+          <w:szCs w:val="24"/>
+        </w:rPr>
+        <w:t xml:space="preserve">There is a fourth arrow that points to the </w:t>
+      </w:r>
+      <w:proofErr w:type="spellStart"/>
+      <w:r>
+        <w:rPr>
+          <w:sz w:val="24"/>
+          <w:szCs w:val="24"/>
+        </w:rPr>
+        <w:t>routs.rb</w:t>
+      </w:r>
+      <w:proofErr w:type="spellEnd"/>
+      <w:r>
+        <w:rPr>
+          <w:sz w:val="24"/>
+          <w:szCs w:val="24"/>
+        </w:rPr>
+        <w:t xml:space="preserve"> file this is where</w:t>
+      </w:r>
+      <w:bookmarkStart w:id="13" w:name="_GoBack"/>
+      <w:bookmarkEnd w:id="13"/>
+      <w:r>
+        <w:rPr>
+          <w:sz w:val="24"/>
+          <w:szCs w:val="24"/>
+        </w:rPr>
+        <w:t xml:space="preserve">can be seen that Figure </w:t>
+      </w:r>
+      <w:r>
+        <w:rPr>
+          <w:sz w:val="24"/>
+          <w:szCs w:val="24"/>
+        </w:rPr>
+        <w:t>2</w:t>
+      </w:r>
+      <w:r>
+        <w:rPr>
+          <w:sz w:val="24"/>
+          <w:szCs w:val="24"/>
+        </w:rPr>
+        <w:t xml:space="preserve"> and Table 1 have the same folders. </w:t>
       </w:r>
       <w:r>
         <w:rPr>
@@ -5842,6 +6349,45 @@
           <w:szCs w:val="24"/>
         </w:rPr>
       </w:pPr>
+      <w:r>
+        <w:rPr>
+          <w:sz w:val="24"/>
+          <w:szCs w:val="24"/>
+        </w:rPr>
+        <w:t xml:space="preserve">To get a Rails server up and running. </w:t>
+      </w:r>
+      <w:proofErr w:type="spellStart"/>
+      <w:r>
+        <w:rPr>
+          <w:sz w:val="24"/>
+          <w:szCs w:val="24"/>
+        </w:rPr>
+        <w:t>WEBrick</w:t>
+      </w:r>
+      <w:proofErr w:type="spellEnd"/>
+      <w:r>
+        <w:rPr>
+          <w:sz w:val="24"/>
+          <w:szCs w:val="24"/>
+        </w:rPr>
+        <w:t xml:space="preserve">, a server, comes with Rails automatically. This server is designed for development only. </w:t>
+      </w:r>
+      <w:proofErr w:type="spellStart"/>
+      <w:r>
+        <w:rPr>
+          <w:sz w:val="24"/>
+          <w:szCs w:val="24"/>
+        </w:rPr>
+        <w:t>WEBrick</w:t>
+      </w:r>
+      <w:proofErr w:type="spellEnd"/>
+      <w:r>
+        <w:rPr>
+          <w:sz w:val="24"/>
+          <w:szCs w:val="24"/>
+        </w:rPr>
+        <w:t xml:space="preserve"> is a single threaded and single process application meaning that it is slow. For example if two request come in for processor time the first one there is executed and the second must wait for the completion of the first. Using a production server can handle multiple requests at the same time and thus handle a higher workload that will be encountered in the real world.  In the command line “rails server” or “rails s” is used to start the server. </w:t>
+      </w:r>
     </w:p>
     <w:p>
       <w:pPr>
@@ -5854,6 +6400,50 @@
     </w:p>
     <w:p>
       <w:pPr>
+        <w:pStyle w:val="Caption"/>
+        <w:keepNext/>
+        <w:rPr>
+          <w:rFonts w:ascii="Times New Roman" w:hAnsi="Times New Roman" w:cs="Times New Roman"/>
+          <w:i w:val="0"/>
+          <w:color w:val="auto"/>
+          <w:sz w:val="24"/>
+          <w:szCs w:val="24"/>
+        </w:rPr>
+      </w:pPr>
+      <w:r>
+        <w:rPr>
+          <w:rFonts w:ascii="Times New Roman" w:hAnsi="Times New Roman" w:cs="Times New Roman"/>
+          <w:i w:val="0"/>
+          <w:color w:val="auto"/>
+          <w:sz w:val="24"/>
+          <w:szCs w:val="24"/>
+        </w:rPr>
+        <w:lastRenderedPageBreak/>
+        <w:t xml:space="preserve">Figure 2: The </w:t>
+      </w:r>
+      <w:r>
+        <w:rPr>
+          <w:rFonts w:ascii="Times New Roman" w:hAnsi="Times New Roman" w:cs="Times New Roman"/>
+          <w:i w:val="0"/>
+          <w:color w:val="auto"/>
+          <w:sz w:val="24"/>
+          <w:szCs w:val="24"/>
+        </w:rPr>
+        <w:t>auto generated</w:t>
+      </w:r>
+      <w:r>
+        <w:rPr>
+          <w:rFonts w:ascii="Times New Roman" w:hAnsi="Times New Roman" w:cs="Times New Roman"/>
+          <w:i w:val="0"/>
+          <w:color w:val="auto"/>
+          <w:sz w:val="24"/>
+          <w:szCs w:val="24"/>
+        </w:rPr>
+        <w:t xml:space="preserve"> files by Ruby on Rails for a web page</w:t>
+      </w:r>
+    </w:p>
+    <w:p>
+      <w:pPr>
         <w:pStyle w:val="NoSpacing"/>
         <w:rPr>
           <w:sz w:val="24"/>
@@ -5866,9 +6456,294 @@
           <w:sz w:val="24"/>
           <w:szCs w:val="24"/>
         </w:rPr>
+        <w:drawing>
+          <wp:inline distT="0" distB="0" distL="0" distR="0">
+            <wp:extent cx="2200000" cy="8352381"/>
+            <wp:effectExtent l="0" t="0" r="0" b="0"/>
+            <wp:docPr id="2" name="Picture 2"/>
+            <wp:cNvGraphicFramePr>
+              <a:graphicFrameLocks xmlns:a="http://schemas.openxmlformats.org/drawingml/2006/main" noChangeAspect="1"/>
+            </wp:cNvGraphicFramePr>
+            <a:graphic xmlns:a="http://schemas.openxmlformats.org/drawingml/2006/main">
+              <a:graphicData uri="http://schemas.openxmlformats.org/drawingml/2006/picture">
+                <pic:pic xmlns:pic="http://schemas.openxmlformats.org/drawingml/2006/picture">
+                  <pic:nvPicPr>
+                    <pic:cNvPr id="2" name="rails_autogenerated_files_arrows.png"/>
+                    <pic:cNvPicPr/>
+                  </pic:nvPicPr>
+                  <pic:blipFill>
+                    <a:blip r:embed="rId15">
+                      <a:extLst>
+                        <a:ext uri="{28A0092B-C50C-407E-A947-70E740481C1C}">
+                          <a14:useLocalDpi xmlns:a14="http://schemas.microsoft.com/office/drawing/2010/main" val="0"/>
+                        </a:ext>
+                      </a:extLst>
+                    </a:blip>
+                    <a:stretch>
+                      <a:fillRect/>
+                    </a:stretch>
+                  </pic:blipFill>
+                  <pic:spPr>
+                    <a:xfrm>
+                      <a:off x="0" y="0"/>
+                      <a:ext cx="2200000" cy="8352381"/>
+                    </a:xfrm>
+                    <a:prstGeom prst="rect">
+                      <a:avLst/>
+                    </a:prstGeom>
+                  </pic:spPr>
+                </pic:pic>
+              </a:graphicData>
+            </a:graphic>
+          </wp:inline>
+        </w:drawing>
+      </w:r>
+    </w:p>
+    <w:p>
+      <w:pPr>
+        <w:pStyle w:val="NoSpacing"/>
+        <w:rPr>
+          <w:sz w:val="24"/>
+          <w:szCs w:val="24"/>
+        </w:rPr>
+      </w:pPr>
+    </w:p>
+    <w:p>
+      <w:pPr>
+        <w:pStyle w:val="NoSpacing"/>
+        <w:rPr>
+          <w:sz w:val="24"/>
+          <w:szCs w:val="24"/>
+        </w:rPr>
+      </w:pPr>
+      <w:r>
+        <w:rPr>
+          <w:noProof/>
+        </w:rPr>
         <w:lastRenderedPageBreak/>
+        <mc:AlternateContent>
+          <mc:Choice Requires="wps">
+            <w:drawing>
+              <wp:anchor distT="0" distB="0" distL="114300" distR="114300" simplePos="0" relativeHeight="251664384" behindDoc="0" locked="0" layoutInCell="1" allowOverlap="1" wp14:anchorId="5599693E" wp14:editId="79674FE1">
+                <wp:simplePos x="0" y="0"/>
+                <wp:positionH relativeFrom="column">
+                  <wp:posOffset>0</wp:posOffset>
+                </wp:positionH>
+                <wp:positionV relativeFrom="paragraph">
+                  <wp:posOffset>0</wp:posOffset>
+                </wp:positionV>
+                <wp:extent cx="5514975" cy="457200"/>
+                <wp:effectExtent l="0" t="0" r="9525" b="0"/>
+                <wp:wrapTopAndBottom/>
+                <wp:docPr id="8" name="Text Box 8"/>
+                <wp:cNvGraphicFramePr/>
+                <a:graphic xmlns:a="http://schemas.openxmlformats.org/drawingml/2006/main">
+                  <a:graphicData uri="http://schemas.microsoft.com/office/word/2010/wordprocessingShape">
+                    <wps:wsp>
+                      <wps:cNvSpPr txBox="1"/>
+                      <wps:spPr>
+                        <a:xfrm>
+                          <a:off x="0" y="0"/>
+                          <a:ext cx="5514975" cy="457200"/>
+                        </a:xfrm>
+                        <a:prstGeom prst="rect">
+                          <a:avLst/>
+                        </a:prstGeom>
+                        <a:solidFill>
+                          <a:prstClr val="white"/>
+                        </a:solidFill>
+                        <a:ln>
+                          <a:noFill/>
+                        </a:ln>
+                        <a:effectLst/>
+                      </wps:spPr>
+                      <wps:txbx>
+                        <w:txbxContent>
+                          <w:p>
+                            <w:pPr>
+                              <w:pStyle w:val="Caption"/>
+                              <w:rPr>
+                                <w:rFonts w:ascii="Times New Roman" w:hAnsi="Times New Roman" w:cs="Times New Roman"/>
+                                <w:i w:val="0"/>
+                                <w:noProof/>
+                                <w:color w:val="auto"/>
+                                <w:sz w:val="24"/>
+                                <w:szCs w:val="24"/>
+                              </w:rPr>
+                            </w:pPr>
+                            <w:r>
+                              <w:rPr>
+                                <w:rFonts w:ascii="Times New Roman" w:hAnsi="Times New Roman" w:cs="Times New Roman"/>
+                                <w:i w:val="0"/>
+                                <w:color w:val="auto"/>
+                                <w:sz w:val="24"/>
+                                <w:szCs w:val="24"/>
+                              </w:rPr>
+                              <w:t xml:space="preserve">Figure </w:t>
+                            </w:r>
+                            <w:r>
+                              <w:rPr>
+                                <w:rFonts w:ascii="Times New Roman" w:hAnsi="Times New Roman" w:cs="Times New Roman"/>
+                                <w:i w:val="0"/>
+                                <w:color w:val="auto"/>
+                                <w:sz w:val="24"/>
+                                <w:szCs w:val="24"/>
+                              </w:rPr>
+                              <w:t>2</w:t>
+                            </w:r>
+                            <w:r>
+                              <w:rPr>
+                                <w:rFonts w:ascii="Times New Roman" w:hAnsi="Times New Roman" w:cs="Times New Roman"/>
+                                <w:i w:val="0"/>
+                                <w:color w:val="auto"/>
+                                <w:sz w:val="24"/>
+                                <w:szCs w:val="24"/>
+                              </w:rPr>
+                              <w:t xml:space="preserve"> </w:t>
+                            </w:r>
+                            <w:proofErr w:type="gramStart"/>
+                            <w:r>
+                              <w:rPr>
+                                <w:rFonts w:ascii="Times New Roman" w:hAnsi="Times New Roman" w:cs="Times New Roman"/>
+                                <w:i w:val="0"/>
+                                <w:color w:val="auto"/>
+                                <w:sz w:val="24"/>
+                                <w:szCs w:val="24"/>
+                              </w:rPr>
+                              <w:t>A</w:t>
+                            </w:r>
+                            <w:r>
+                              <w:rPr>
+                                <w:rFonts w:ascii="Times New Roman" w:hAnsi="Times New Roman" w:cs="Times New Roman"/>
+                                <w:i w:val="0"/>
+                                <w:color w:val="auto"/>
+                                <w:sz w:val="24"/>
+                                <w:szCs w:val="24"/>
+                              </w:rPr>
+                              <w:t>utomatically</w:t>
+                            </w:r>
+                            <w:proofErr w:type="gramEnd"/>
+                            <w:r>
+                              <w:rPr>
+                                <w:rFonts w:ascii="Times New Roman" w:hAnsi="Times New Roman" w:cs="Times New Roman"/>
+                                <w:i w:val="0"/>
+                                <w:color w:val="auto"/>
+                                <w:sz w:val="24"/>
+                                <w:szCs w:val="24"/>
+                              </w:rPr>
+                              <w:t xml:space="preserve"> created files from the Rails command “rails new &lt;project name&gt;”</w:t>
+                            </w:r>
+                          </w:p>
+                        </w:txbxContent>
+                      </wps:txbx>
+                      <wps:bodyPr rot="0" spcFirstLastPara="0" vertOverflow="overflow" horzOverflow="overflow" vert="horz" wrap="square" lIns="0" tIns="0" rIns="0" bIns="0" numCol="1" spcCol="0" rtlCol="0" fromWordArt="0" anchor="t" anchorCtr="0" forceAA="0" compatLnSpc="1">
+                        <a:prstTxWarp prst="textNoShape">
+                          <a:avLst/>
+                        </a:prstTxWarp>
+                        <a:noAutofit/>
+                      </wps:bodyPr>
+                    </wps:wsp>
+                  </a:graphicData>
+                </a:graphic>
+              </wp:anchor>
+            </w:drawing>
+          </mc:Choice>
+          <mc:Fallback>
+            <w:pict>
+              <v:shape w14:anchorId="5599693E" id="Text Box 8" o:spid="_x0000_s1028" type="#_x0000_t202" style="position:absolute;margin-left:0;margin-top:0;width:434.25pt;height:36pt;z-index:251664384;visibility:visible;mso-wrap-style:square;mso-wrap-distance-left:9pt;mso-wrap-distance-top:0;mso-wrap-distance-right:9pt;mso-wrap-distance-bottom:0;mso-position-horizontal:absolute;mso-position-horizontal-relative:text;mso-position-vertical:absolute;mso-position-vertical-relative:text;v-text-anchor:top" o:gfxdata="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" stroked="f">
+                <v:textbox inset="0,0,0,0">
+                  <w:txbxContent>
+                    <w:p>
+                      <w:pPr>
+                        <w:pStyle w:val="Caption"/>
+                        <w:rPr>
+                          <w:rFonts w:ascii="Times New Roman" w:hAnsi="Times New Roman" w:cs="Times New Roman"/>
+                          <w:i w:val="0"/>
+                          <w:noProof/>
+                          <w:color w:val="auto"/>
+                          <w:sz w:val="24"/>
+                          <w:szCs w:val="24"/>
+                        </w:rPr>
+                      </w:pPr>
+                      <w:r>
+                        <w:rPr>
+                          <w:rFonts w:ascii="Times New Roman" w:hAnsi="Times New Roman" w:cs="Times New Roman"/>
+                          <w:i w:val="0"/>
+                          <w:color w:val="auto"/>
+                          <w:sz w:val="24"/>
+                          <w:szCs w:val="24"/>
+                        </w:rPr>
+                        <w:t xml:space="preserve">Figure </w:t>
+                      </w:r>
+                      <w:r>
+                        <w:rPr>
+                          <w:rFonts w:ascii="Times New Roman" w:hAnsi="Times New Roman" w:cs="Times New Roman"/>
+                          <w:i w:val="0"/>
+                          <w:color w:val="auto"/>
+                          <w:sz w:val="24"/>
+                          <w:szCs w:val="24"/>
+                        </w:rPr>
+                        <w:t>2</w:t>
+                      </w:r>
+                      <w:r>
+                        <w:rPr>
+                          <w:rFonts w:ascii="Times New Roman" w:hAnsi="Times New Roman" w:cs="Times New Roman"/>
+                          <w:i w:val="0"/>
+                          <w:color w:val="auto"/>
+                          <w:sz w:val="24"/>
+                          <w:szCs w:val="24"/>
+                        </w:rPr>
+                        <w:t xml:space="preserve"> </w:t>
+                      </w:r>
+                      <w:proofErr w:type="gramStart"/>
+                      <w:r>
+                        <w:rPr>
+                          <w:rFonts w:ascii="Times New Roman" w:hAnsi="Times New Roman" w:cs="Times New Roman"/>
+                          <w:i w:val="0"/>
+                          <w:color w:val="auto"/>
+                          <w:sz w:val="24"/>
+                          <w:szCs w:val="24"/>
+                        </w:rPr>
+                        <w:t>A</w:t>
+                      </w:r>
+                      <w:r>
+                        <w:rPr>
+                          <w:rFonts w:ascii="Times New Roman" w:hAnsi="Times New Roman" w:cs="Times New Roman"/>
+                          <w:i w:val="0"/>
+                          <w:color w:val="auto"/>
+                          <w:sz w:val="24"/>
+                          <w:szCs w:val="24"/>
+                        </w:rPr>
+                        <w:t>utomatically</w:t>
+                      </w:r>
+                      <w:proofErr w:type="gramEnd"/>
+                      <w:r>
+                        <w:rPr>
+                          <w:rFonts w:ascii="Times New Roman" w:hAnsi="Times New Roman" w:cs="Times New Roman"/>
+                          <w:i w:val="0"/>
+                          <w:color w:val="auto"/>
+                          <w:sz w:val="24"/>
+                          <w:szCs w:val="24"/>
+                        </w:rPr>
+                        <w:t xml:space="preserve"> created files from the Rails command “rails new &lt;project name&gt;”</w:t>
+                      </w:r>
+                    </w:p>
+                  </w:txbxContent>
+                </v:textbox>
+                <w10:wrap type="topAndBottom"/>
+              </v:shape>
+            </w:pict>
+          </mc:Fallback>
+        </mc:AlternateContent>
+      </w:r>
+      <w:r>
+        <w:rPr>
+          <w:noProof/>
+          <w:sz w:val="24"/>
+          <w:szCs w:val="24"/>
+        </w:rPr>
         <w:drawing>
-          <wp:anchor distT="0" distB="0" distL="114300" distR="114300" simplePos="0" relativeHeight="251662336" behindDoc="0" locked="0" layoutInCell="1" allowOverlap="1" wp14:anchorId="49AC03E2" wp14:editId="671DE02C">
+          <wp:anchor distT="0" distB="0" distL="114300" distR="114300" simplePos="0" relativeHeight="251662336" behindDoc="0" locked="0" layoutInCell="1" allowOverlap="1" wp14:anchorId="6E69CD4C" wp14:editId="6BF5CE93">
             <wp:simplePos x="0" y="0"/>
             <wp:positionH relativeFrom="margin">
               <wp:align>left</wp:align>
@@ -5893,7 +6768,7 @@
                     </pic:cNvPicPr>
                   </pic:nvPicPr>
                   <pic:blipFill>
-                    <a:blip r:embed="rId14">
+                    <a:blip r:embed="rId16">
                       <a:extLst>
                         <a:ext uri="{28A0092B-C50C-407E-A947-70E740481C1C}">
                           <a14:useLocalDpi xmlns:a14="http://schemas.microsoft.com/office/drawing/2010/main" val="0"/>
@@ -5924,13 +6799,6 @@
           </wp:anchor>
         </w:drawing>
       </w:r>
-      <w:r>
-        <w:rPr>
-          <w:sz w:val="24"/>
-          <w:szCs w:val="24"/>
-        </w:rPr>
-        <w:t>Figure 1: The automatically created files from the Rails command “rails new &lt;project name&gt;”</w:t>
-      </w:r>
     </w:p>
     <w:p>
       <w:pPr>
@@ -5949,70 +6817,170 @@
           <w:szCs w:val="24"/>
         </w:rPr>
       </w:pPr>
+    </w:p>
+    <w:p>
+      <w:pPr>
+        <w:pStyle w:val="NoSpacing"/>
+        <w:rPr>
+          <w:sz w:val="24"/>
+          <w:szCs w:val="24"/>
+        </w:rPr>
+      </w:pPr>
+    </w:p>
+    <w:p>
+      <w:pPr>
+        <w:pStyle w:val="NoSpacing"/>
+        <w:rPr>
+          <w:sz w:val="24"/>
+          <w:szCs w:val="24"/>
+        </w:rPr>
+      </w:pPr>
+    </w:p>
+    <w:p>
+      <w:pPr>
+        <w:pStyle w:val="NoSpacing"/>
+        <w:rPr>
+          <w:sz w:val="24"/>
+          <w:szCs w:val="24"/>
+        </w:rPr>
+      </w:pPr>
+    </w:p>
+    <w:p>
+      <w:pPr>
+        <w:pStyle w:val="NoSpacing"/>
+        <w:rPr>
+          <w:sz w:val="24"/>
+          <w:szCs w:val="24"/>
+        </w:rPr>
+      </w:pPr>
+    </w:p>
+    <w:p>
+      <w:pPr>
+        <w:pStyle w:val="NoSpacing"/>
+        <w:rPr>
+          <w:sz w:val="24"/>
+          <w:szCs w:val="24"/>
+        </w:rPr>
+      </w:pPr>
+    </w:p>
+    <w:p>
+      <w:pPr>
+        <w:pStyle w:val="Heading1"/>
+        <w:rPr>
+          <w:sz w:val="56"/>
+          <w:szCs w:val="56"/>
+        </w:rPr>
+      </w:pPr>
+      <w:r>
+        <w:rPr>
+          <w:sz w:val="56"/>
+          <w:szCs w:val="56"/>
+        </w:rPr>
+        <w:t>Conclusion</w:t>
+      </w:r>
+    </w:p>
+    <w:p>
+      <w:pPr>
+        <w:rPr>
+          <w:rFonts w:ascii="Times New Roman" w:hAnsi="Times New Roman" w:cs="Times New Roman"/>
+          <w:sz w:val="24"/>
+          <w:szCs w:val="24"/>
+        </w:rPr>
+      </w:pPr>
+      <w:r>
+        <w:rPr>
+          <w:rFonts w:ascii="Times New Roman" w:hAnsi="Times New Roman" w:cs="Times New Roman"/>
+          <w:sz w:val="24"/>
+          <w:szCs w:val="24"/>
+        </w:rPr>
+        <w:t xml:space="preserve">All of this information can help a traveler navigate to their destination. However there is still the human aspect of interpretation of the data. Does heavy traffic through Sacramento as you drive from Bakersfield to Oregon warrant the change of routes? If </w:t>
+      </w:r>
+      <w:r>
+        <w:rPr>
+          <w:rFonts w:ascii="Times New Roman" w:hAnsi="Times New Roman" w:cs="Times New Roman"/>
+          <w:sz w:val="24"/>
+          <w:szCs w:val="24"/>
+        </w:rPr>
+        <w:t>you’re</w:t>
+      </w:r>
+      <w:r>
+        <w:rPr>
+          <w:rFonts w:ascii="Times New Roman" w:hAnsi="Times New Roman" w:cs="Times New Roman"/>
+          <w:sz w:val="24"/>
+          <w:szCs w:val="24"/>
+        </w:rPr>
+        <w:t xml:space="preserve"> driving over </w:t>
+      </w:r>
+      <w:proofErr w:type="spellStart"/>
+      <w:r>
+        <w:rPr>
+          <w:rFonts w:ascii="Times New Roman" w:hAnsi="Times New Roman" w:cs="Times New Roman"/>
+          <w:sz w:val="24"/>
+          <w:szCs w:val="24"/>
+        </w:rPr>
+        <w:t>Donnar</w:t>
+      </w:r>
+      <w:proofErr w:type="spellEnd"/>
+      <w:r>
+        <w:rPr>
+          <w:rFonts w:ascii="Times New Roman" w:hAnsi="Times New Roman" w:cs="Times New Roman"/>
+          <w:sz w:val="24"/>
+          <w:szCs w:val="24"/>
+        </w:rPr>
+        <w:t xml:space="preserve"> Pass or other Sierra Mountain passes and the weather report says the big blizzard will hit 4 hours after you plan on passing over the mountains is this a guarantee? Can you forgo carrying chains? How old are the still images and do they represent current conditions or conditions that will occur in the future. It may be raining now but when the sun sets and the </w:t>
+      </w:r>
+      <w:r>
+        <w:rPr>
+          <w:rFonts w:ascii="Times New Roman" w:hAnsi="Times New Roman" w:cs="Times New Roman"/>
+          <w:sz w:val="24"/>
+          <w:szCs w:val="24"/>
+        </w:rPr>
+        <w:lastRenderedPageBreak/>
+        <w:t xml:space="preserve">temperatures drop to below freezing what happens? If this application is made accessible for handheld devices is there enough bandwidth for streaming video and what about areas of the state without data coverage. </w:t>
+      </w:r>
+    </w:p>
+    <w:p>
+      <w:pPr>
+        <w:rPr>
+          <w:rFonts w:ascii="Times New Roman" w:hAnsi="Times New Roman" w:cs="Times New Roman"/>
+          <w:sz w:val="24"/>
+          <w:szCs w:val="24"/>
+        </w:rPr>
+      </w:pPr>
+      <w:r>
+        <w:rPr>
+          <w:rFonts w:ascii="Times New Roman" w:hAnsi="Times New Roman" w:cs="Times New Roman"/>
+          <w:sz w:val="24"/>
+          <w:szCs w:val="24"/>
+        </w:rPr>
+        <w:t xml:space="preserve">A driver and/or their navigator must use their knowledgebase to understand the data returned from this application. The past conditions, present conditions, and future conditions are all important for safe navigation. This application provides some essential data for travel but it is no substitute for a </w:t>
+      </w:r>
       <w:proofErr w:type="gramStart"/>
       <w:r>
         <w:rPr>
-          <w:sz w:val="24"/>
-          <w:szCs w:val="24"/>
-        </w:rPr>
-        <w:t>get</w:t>
+          <w:rFonts w:ascii="Times New Roman" w:hAnsi="Times New Roman" w:cs="Times New Roman"/>
+          <w:sz w:val="24"/>
+          <w:szCs w:val="24"/>
+        </w:rPr>
+        <w:t>drivers</w:t>
       </w:r>
       <w:proofErr w:type="gramEnd"/>
       <w:r>
         <w:rPr>
-          <w:sz w:val="24"/>
-          <w:szCs w:val="24"/>
-        </w:rPr>
-        <w:t xml:space="preserve"> a Rails server up and running. </w:t>
-      </w:r>
-      <w:proofErr w:type="spellStart"/>
-      <w:r>
-        <w:rPr>
-          <w:sz w:val="24"/>
-          <w:szCs w:val="24"/>
-        </w:rPr>
-        <w:t>WEBrick</w:t>
-      </w:r>
-      <w:proofErr w:type="spellEnd"/>
-      <w:r>
-        <w:rPr>
-          <w:sz w:val="24"/>
-          <w:szCs w:val="24"/>
-        </w:rPr>
-        <w:t xml:space="preserve">, a server, comes with Rails automatically. </w:t>
-      </w:r>
-      <w:r>
-        <w:rPr>
-          <w:sz w:val="24"/>
-          <w:szCs w:val="24"/>
-        </w:rPr>
-        <w:t xml:space="preserve">This server is designed for development only. </w:t>
-      </w:r>
-      <w:proofErr w:type="spellStart"/>
-      <w:r>
-        <w:rPr>
-          <w:sz w:val="24"/>
-          <w:szCs w:val="24"/>
-        </w:rPr>
-        <w:t>WEBrick</w:t>
-      </w:r>
-      <w:proofErr w:type="spellEnd"/>
-      <w:r>
-        <w:rPr>
-          <w:sz w:val="24"/>
-          <w:szCs w:val="24"/>
-        </w:rPr>
-        <w:t xml:space="preserve"> is a single threaded and single process application meaning that it is slow. For example if two request come in for processor time the first one there is executed and the second must wait for the completion of the first. Using a production server can handle multiple requests at the same time and thus handle a higher workload that will be encountered in the real world.  </w:t>
-      </w:r>
-      <w:r>
-        <w:rPr>
-          <w:sz w:val="24"/>
-          <w:szCs w:val="24"/>
-        </w:rPr>
-        <w:t xml:space="preserve">In the command line “rails server” or “rails s” is used to start the server. </w:t>
-      </w:r>
-      <w:bookmarkStart w:id="11" w:name="_GoBack"/>
-      <w:bookmarkEnd w:id="11"/>
+          <w:rFonts w:ascii="Times New Roman" w:hAnsi="Times New Roman" w:cs="Times New Roman"/>
+          <w:sz w:val="24"/>
+          <w:szCs w:val="24"/>
+        </w:rPr>
+        <w:t xml:space="preserve"> judgement of the conditions past, present, and future. Many drivers no longer listen to the radio as the travel </w:t>
+      </w:r>
+      <w:r>
+        <w:rPr>
+          <w:rFonts w:ascii="Times New Roman" w:hAnsi="Times New Roman" w:cs="Times New Roman"/>
+          <w:sz w:val="24"/>
+          <w:szCs w:val="24"/>
+        </w:rPr>
+        <w:t xml:space="preserve">using their smart phones or IPods to listen to music, podcasts, or eBooks. They are not tuned to a local radio station that would normally transmit significant road and weather conditions. Because of this isolation from travelling route data a mobile application is needed. </w:t>
+      </w:r>
     </w:p>
     <w:sectPr>
       <w:pgSz w:w="12240" w:h="15840"/>
@@ -7065,6 +8033,7 @@
   <w:style w:type="character" w:default="1" w:styleId="DefaultParagraphFont">
     <w:name w:val="Default Paragraph Font"/>
     <w:uiPriority w:val="1"/>
+    <w:semiHidden/>
     <w:unhideWhenUsed/>
   </w:style>
   <w:style w:type="table" w:default="1" w:styleId="TableNormal">
@@ -7392,6 +8361,25 @@
     <w:basedOn w:val="DefaultParagraphFont"/>
     <w:rsid w:val="00DC3136"/>
   </w:style>
+  <w:style w:type="paragraph" w:styleId="Caption">
+    <w:name w:val="caption"/>
+    <w:basedOn w:val="Normal"/>
+    <w:next w:val="Normal"/>
+    <w:uiPriority w:val="35"/>
+    <w:unhideWhenUsed/>
+    <w:qFormat/>
+    <w:rsid w:val="00D969B5"/>
+    <w:pPr>
+      <w:spacing w:after="200" w:line="240" w:lineRule="auto"/>
+    </w:pPr>
+    <w:rPr>
+      <w:i/>
+      <w:iCs/>
+      <w:color w:val="44546A" w:themeColor="text2"/>
+      <w:sz w:val="18"/>
+      <w:szCs w:val="18"/>
+    </w:rPr>
+  </w:style>
 </w:styles>
 </file>
 
@@ -7661,7 +8649,7 @@
 </file>
 
 <file path=customXml/itemProps1.xml><?xml version="1.0" encoding="utf-8"?>
-<ds:datastoreItem xmlns:ds="http://schemas.openxmlformats.org/officeDocument/2006/customXml" ds:itemID="{88271E8E-6F1D-4E40-8FEF-616DD72226CA}">
+<ds:datastoreItem xmlns:ds="http://schemas.openxmlformats.org/officeDocument/2006/customXml" ds:itemID="{D4A6D3D6-7AAA-464D-967D-729309D388D5}">
   <ds:schemaRefs>
     <ds:schemaRef ds:uri="http://schemas.openxmlformats.org/officeDocument/2006/bibliography"/>
   </ds:schemaRefs>

</xml_diff>

<commit_message>
Put current .docx file from desktop here and images; put in conclusion, rails framework image, and Caltrans image
</commit_message>
<xml_diff>
--- a/Road_Trip_Report.docx
+++ b/Road_Trip_Report.docx
@@ -43,7 +43,17 @@
               <w:sz w:val="36"/>
               <w:szCs w:val="36"/>
             </w:rPr>
-            <w:t xml:space="preserve">Table of </w:t>
+            <w:t>Table</w:t>
+          </w:r>
+          <w:bookmarkStart w:id="0" w:name="_GoBack"/>
+          <w:bookmarkEnd w:id="0"/>
+          <w:r>
+            <w:rPr>
+              <w:color w:val="2E74B5" w:themeColor="accent1" w:themeShade="BF"/>
+              <w:sz w:val="36"/>
+              <w:szCs w:val="36"/>
+            </w:rPr>
+            <w:t xml:space="preserve"> of </w:t>
           </w:r>
           <w:r>
             <w:rPr>
@@ -75,7 +85,7 @@
           <w:r>
             <w:fldChar w:fldCharType="separate"/>
           </w:r>
-          <w:hyperlink w:anchor="_Toc433980281" w:history="1">
+          <w:hyperlink w:anchor="_Toc434415165" w:history="1">
             <w:r>
               <w:rPr>
                 <w:rStyle w:val="Hyperlink"/>
@@ -116,7 +126,7 @@
                 <w:noProof/>
                 <w:webHidden/>
               </w:rPr>
-              <w:instrText xml:space="preserve"> PAGEREF _Toc433980281 \h </w:instrText>
+              <w:instrText xml:space="preserve"> PAGEREF _Toc434415165 \h </w:instrText>
             </w:r>
             <w:r>
               <w:rPr>
@@ -159,7 +169,7 @@
               <w:noProof/>
             </w:rPr>
           </w:pPr>
-          <w:hyperlink w:anchor="_Toc433980282" w:history="1">
+          <w:hyperlink w:anchor="_Toc434415166" w:history="1">
             <w:r>
               <w:rPr>
                 <w:rStyle w:val="Hyperlink"/>
@@ -201,7 +211,7 @@
                 <w:noProof/>
                 <w:webHidden/>
               </w:rPr>
-              <w:instrText xml:space="preserve"> PAGEREF _Toc433980282 \h </w:instrText>
+              <w:instrText xml:space="preserve"> PAGEREF _Toc434415166 \h </w:instrText>
             </w:r>
             <w:r>
               <w:rPr>
@@ -244,7 +254,7 @@
               <w:noProof/>
             </w:rPr>
           </w:pPr>
-          <w:hyperlink w:anchor="_Toc433980283" w:history="1">
+          <w:hyperlink w:anchor="_Toc434415167" w:history="1">
             <w:r>
               <w:rPr>
                 <w:rStyle w:val="Hyperlink"/>
@@ -285,7 +295,7 @@
                 <w:noProof/>
                 <w:webHidden/>
               </w:rPr>
-              <w:instrText xml:space="preserve"> PAGEREF _Toc433980283 \h </w:instrText>
+              <w:instrText xml:space="preserve"> PAGEREF _Toc434415167 \h </w:instrText>
             </w:r>
             <w:r>
               <w:rPr>
@@ -328,7 +338,7 @@
               <w:noProof/>
             </w:rPr>
           </w:pPr>
-          <w:hyperlink w:anchor="_Toc433980284" w:history="1">
+          <w:hyperlink w:anchor="_Toc434415168" w:history="1">
             <w:r>
               <w:rPr>
                 <w:rStyle w:val="Hyperlink"/>
@@ -369,7 +379,7 @@
                 <w:noProof/>
                 <w:webHidden/>
               </w:rPr>
-              <w:instrText xml:space="preserve"> PAGEREF _Toc433980284 \h </w:instrText>
+              <w:instrText xml:space="preserve"> PAGEREF _Toc434415168 \h </w:instrText>
             </w:r>
             <w:r>
               <w:rPr>
@@ -389,7 +399,7 @@
                 <w:noProof/>
                 <w:webHidden/>
               </w:rPr>
-              <w:t>2</w:t>
+              <w:t>3</w:t>
             </w:r>
             <w:r>
               <w:rPr>
@@ -412,7 +422,7 @@
               <w:noProof/>
             </w:rPr>
           </w:pPr>
-          <w:hyperlink w:anchor="_Toc433980285" w:history="1">
+          <w:hyperlink w:anchor="_Toc434415169" w:history="1">
             <w:r>
               <w:rPr>
                 <w:rStyle w:val="Hyperlink"/>
@@ -453,7 +463,7 @@
                 <w:noProof/>
                 <w:webHidden/>
               </w:rPr>
-              <w:instrText xml:space="preserve"> PAGEREF _Toc433980285 \h </w:instrText>
+              <w:instrText xml:space="preserve"> PAGEREF _Toc434415169 \h </w:instrText>
             </w:r>
             <w:r>
               <w:rPr>
@@ -496,7 +506,7 @@
               <w:noProof/>
             </w:rPr>
           </w:pPr>
-          <w:hyperlink w:anchor="_Toc433980286" w:history="1">
+          <w:hyperlink w:anchor="_Toc434415170" w:history="1">
             <w:r>
               <w:rPr>
                 <w:rStyle w:val="Hyperlink"/>
@@ -537,7 +547,7 @@
                 <w:noProof/>
                 <w:webHidden/>
               </w:rPr>
-              <w:instrText xml:space="preserve"> PAGEREF _Toc433980286 \h </w:instrText>
+              <w:instrText xml:space="preserve"> PAGEREF _Toc434415170 \h </w:instrText>
             </w:r>
             <w:r>
               <w:rPr>
@@ -580,7 +590,7 @@
               <w:noProof/>
             </w:rPr>
           </w:pPr>
-          <w:hyperlink w:anchor="_Toc433980287" w:history="1">
+          <w:hyperlink w:anchor="_Toc434415171" w:history="1">
             <w:r>
               <w:rPr>
                 <w:rStyle w:val="Hyperlink"/>
@@ -621,7 +631,7 @@
                 <w:noProof/>
                 <w:webHidden/>
               </w:rPr>
-              <w:instrText xml:space="preserve"> PAGEREF _Toc433980287 \h </w:instrText>
+              <w:instrText xml:space="preserve"> PAGEREF _Toc434415171 \h </w:instrText>
             </w:r>
             <w:r>
               <w:rPr>
@@ -641,7 +651,7 @@
                 <w:noProof/>
                 <w:webHidden/>
               </w:rPr>
-              <w:t>3</w:t>
+              <w:t>4</w:t>
             </w:r>
             <w:r>
               <w:rPr>
@@ -664,7 +674,7 @@
               <w:noProof/>
             </w:rPr>
           </w:pPr>
-          <w:hyperlink w:anchor="_Toc433980288" w:history="1">
+          <w:hyperlink w:anchor="_Toc434415172" w:history="1">
             <w:r>
               <w:rPr>
                 <w:rStyle w:val="Hyperlink"/>
@@ -705,7 +715,7 @@
                 <w:noProof/>
                 <w:webHidden/>
               </w:rPr>
-              <w:instrText xml:space="preserve"> PAGEREF _Toc433980288 \h </w:instrText>
+              <w:instrText xml:space="preserve"> PAGEREF _Toc434415172 \h </w:instrText>
             </w:r>
             <w:r>
               <w:rPr>
@@ -748,7 +758,7 @@
               <w:noProof/>
             </w:rPr>
           </w:pPr>
-          <w:hyperlink w:anchor="_Toc433980289" w:history="1">
+          <w:hyperlink w:anchor="_Toc434415173" w:history="1">
             <w:r>
               <w:rPr>
                 <w:rStyle w:val="Hyperlink"/>
@@ -789,7 +799,7 @@
                 <w:noProof/>
                 <w:webHidden/>
               </w:rPr>
-              <w:instrText xml:space="preserve"> PAGEREF _Toc433980289 \h </w:instrText>
+              <w:instrText xml:space="preserve"> PAGEREF _Toc434415173 \h </w:instrText>
             </w:r>
             <w:r>
               <w:rPr>
@@ -832,7 +842,7 @@
               <w:noProof/>
             </w:rPr>
           </w:pPr>
-          <w:hyperlink w:anchor="_Toc433980290" w:history="1">
+          <w:hyperlink w:anchor="_Toc434415174" w:history="1">
             <w:r>
               <w:rPr>
                 <w:rStyle w:val="Hyperlink"/>
@@ -873,7 +883,7 @@
                 <w:noProof/>
                 <w:webHidden/>
               </w:rPr>
-              <w:instrText xml:space="preserve"> PAGEREF _Toc433980290 \h </w:instrText>
+              <w:instrText xml:space="preserve"> PAGEREF _Toc434415174 \h </w:instrText>
             </w:r>
             <w:r>
               <w:rPr>
@@ -916,7 +926,7 @@
               <w:noProof/>
             </w:rPr>
           </w:pPr>
-          <w:hyperlink w:anchor="_Toc433980291" w:history="1">
+          <w:hyperlink w:anchor="_Toc434415175" w:history="1">
             <w:r>
               <w:rPr>
                 <w:rStyle w:val="Hyperlink"/>
@@ -957,7 +967,7 @@
                 <w:noProof/>
                 <w:webHidden/>
               </w:rPr>
-              <w:instrText xml:space="preserve"> PAGEREF _Toc433980291 \h </w:instrText>
+              <w:instrText xml:space="preserve"> PAGEREF _Toc434415175 \h </w:instrText>
             </w:r>
             <w:r>
               <w:rPr>
@@ -977,7 +987,259 @@
                 <w:noProof/>
                 <w:webHidden/>
               </w:rPr>
+              <w:t>6</w:t>
+            </w:r>
+            <w:r>
+              <w:rPr>
+                <w:noProof/>
+                <w:webHidden/>
+              </w:rPr>
+              <w:fldChar w:fldCharType="end"/>
+            </w:r>
+          </w:hyperlink>
+        </w:p>
+        <w:p>
+          <w:pPr>
+            <w:pStyle w:val="TOC1"/>
+            <w:tabs>
+              <w:tab w:val="left" w:pos="440"/>
+              <w:tab w:val="right" w:leader="dot" w:pos="10790"/>
+            </w:tabs>
+            <w:rPr>
+              <w:rFonts w:cstheme="minorBidi"/>
+              <w:noProof/>
+            </w:rPr>
+          </w:pPr>
+          <w:hyperlink w:anchor="_Toc434415176" w:history="1">
+            <w:r>
+              <w:rPr>
+                <w:rStyle w:val="Hyperlink"/>
+                <w:noProof/>
+              </w:rPr>
+              <w:t>4</w:t>
+            </w:r>
+            <w:r>
+              <w:rPr>
+                <w:rFonts w:cstheme="minorBidi"/>
+                <w:noProof/>
+              </w:rPr>
+              <w:tab/>
+            </w:r>
+            <w:r>
+              <w:rPr>
+                <w:rStyle w:val="Hyperlink"/>
+                <w:noProof/>
+              </w:rPr>
+              <w:t>Creating the Ruby on Rails Framework and its key elements</w:t>
+            </w:r>
+            <w:r>
+              <w:rPr>
+                <w:noProof/>
+                <w:webHidden/>
+              </w:rPr>
+              <w:tab/>
+            </w:r>
+            <w:r>
+              <w:rPr>
+                <w:noProof/>
+                <w:webHidden/>
+              </w:rPr>
+              <w:fldChar w:fldCharType="begin"/>
+            </w:r>
+            <w:r>
+              <w:rPr>
+                <w:noProof/>
+                <w:webHidden/>
+              </w:rPr>
+              <w:instrText xml:space="preserve"> PAGEREF _Toc434415176 \h </w:instrText>
+            </w:r>
+            <w:r>
+              <w:rPr>
+                <w:noProof/>
+                <w:webHidden/>
+              </w:rPr>
+            </w:r>
+            <w:r>
+              <w:rPr>
+                <w:noProof/>
+                <w:webHidden/>
+              </w:rPr>
+              <w:fldChar w:fldCharType="separate"/>
+            </w:r>
+            <w:r>
+              <w:rPr>
+                <w:noProof/>
+                <w:webHidden/>
+              </w:rPr>
+              <w:t>7</w:t>
+            </w:r>
+            <w:r>
+              <w:rPr>
+                <w:noProof/>
+                <w:webHidden/>
+              </w:rPr>
+              <w:fldChar w:fldCharType="end"/>
+            </w:r>
+          </w:hyperlink>
+        </w:p>
+        <w:p>
+          <w:pPr>
+            <w:pStyle w:val="TOC2"/>
+            <w:tabs>
+              <w:tab w:val="left" w:pos="880"/>
+              <w:tab w:val="right" w:leader="dot" w:pos="10790"/>
+            </w:tabs>
+            <w:rPr>
+              <w:rFonts w:cstheme="minorBidi"/>
+              <w:noProof/>
+            </w:rPr>
+          </w:pPr>
+          <w:hyperlink w:anchor="_Toc434415177" w:history="1">
+            <w:r>
+              <w:rPr>
+                <w:rStyle w:val="Hyperlink"/>
+                <w:noProof/>
+              </w:rPr>
+              <w:t>4.1</w:t>
+            </w:r>
+            <w:r>
+              <w:rPr>
+                <w:rFonts w:cstheme="minorBidi"/>
+                <w:noProof/>
+              </w:rPr>
+              <w:tab/>
+            </w:r>
+            <w:r>
+              <w:rPr>
+                <w:rStyle w:val="Hyperlink"/>
+                <w:noProof/>
+              </w:rPr>
+              <w:t>Creating the web framework</w:t>
+            </w:r>
+            <w:r>
+              <w:rPr>
+                <w:noProof/>
+                <w:webHidden/>
+              </w:rPr>
+              <w:tab/>
+            </w:r>
+            <w:r>
+              <w:rPr>
+                <w:noProof/>
+                <w:webHidden/>
+              </w:rPr>
+              <w:fldChar w:fldCharType="begin"/>
+            </w:r>
+            <w:r>
+              <w:rPr>
+                <w:noProof/>
+                <w:webHidden/>
+              </w:rPr>
+              <w:instrText xml:space="preserve"> PAGEREF _Toc434415177 \h </w:instrText>
+            </w:r>
+            <w:r>
+              <w:rPr>
+                <w:noProof/>
+                <w:webHidden/>
+              </w:rPr>
+            </w:r>
+            <w:r>
+              <w:rPr>
+                <w:noProof/>
+                <w:webHidden/>
+              </w:rPr>
+              <w:fldChar w:fldCharType="separate"/>
+            </w:r>
+            <w:r>
+              <w:rPr>
+                <w:noProof/>
+                <w:webHidden/>
+              </w:rPr>
+              <w:t>7</w:t>
+            </w:r>
+            <w:r>
+              <w:rPr>
+                <w:noProof/>
+                <w:webHidden/>
+              </w:rPr>
+              <w:fldChar w:fldCharType="end"/>
+            </w:r>
+          </w:hyperlink>
+        </w:p>
+        <w:p>
+          <w:pPr>
+            <w:pStyle w:val="TOC1"/>
+            <w:tabs>
+              <w:tab w:val="left" w:pos="440"/>
+              <w:tab w:val="right" w:leader="dot" w:pos="10790"/>
+            </w:tabs>
+            <w:rPr>
+              <w:rFonts w:cstheme="minorBidi"/>
+              <w:noProof/>
+            </w:rPr>
+          </w:pPr>
+          <w:hyperlink w:anchor="_Toc434415178" w:history="1">
+            <w:r>
+              <w:rPr>
+                <w:rStyle w:val="Hyperlink"/>
+                <w:noProof/>
+              </w:rPr>
               <w:t>5</w:t>
+            </w:r>
+            <w:r>
+              <w:rPr>
+                <w:rFonts w:cstheme="minorBidi"/>
+                <w:noProof/>
+              </w:rPr>
+              <w:tab/>
+            </w:r>
+            <w:r>
+              <w:rPr>
+                <w:rStyle w:val="Hyperlink"/>
+                <w:noProof/>
+              </w:rPr>
+              <w:t>Conclusion</w:t>
+            </w:r>
+            <w:r>
+              <w:rPr>
+                <w:noProof/>
+                <w:webHidden/>
+              </w:rPr>
+              <w:tab/>
+            </w:r>
+            <w:r>
+              <w:rPr>
+                <w:noProof/>
+                <w:webHidden/>
+              </w:rPr>
+              <w:fldChar w:fldCharType="begin"/>
+            </w:r>
+            <w:r>
+              <w:rPr>
+                <w:noProof/>
+                <w:webHidden/>
+              </w:rPr>
+              <w:instrText xml:space="preserve"> PAGEREF _Toc434415178 \h </w:instrText>
+            </w:r>
+            <w:r>
+              <w:rPr>
+                <w:noProof/>
+                <w:webHidden/>
+              </w:rPr>
+            </w:r>
+            <w:r>
+              <w:rPr>
+                <w:noProof/>
+                <w:webHidden/>
+              </w:rPr>
+              <w:fldChar w:fldCharType="separate"/>
+            </w:r>
+            <w:r>
+              <w:rPr>
+                <w:noProof/>
+                <w:webHidden/>
+              </w:rPr>
+              <w:t>10</w:t>
             </w:r>
             <w:r>
               <w:rPr>
@@ -1020,7 +1282,7 @@
       <w:pPr>
         <w:pStyle w:val="Heading1"/>
       </w:pPr>
-      <w:bookmarkStart w:id="0" w:name="_Toc433980281"/>
+      <w:bookmarkStart w:id="1" w:name="_Toc434415165"/>
       <w:r>
         <w:rPr>
           <w:sz w:val="56"/>
@@ -1028,7 +1290,7 @@
         </w:rPr>
         <w:t>Introduction</w:t>
       </w:r>
-      <w:bookmarkEnd w:id="0"/>
+      <w:bookmarkEnd w:id="1"/>
     </w:p>
     <w:p>
       <w:pPr>
@@ -1276,7 +1538,16 @@
           <w:sz w:val="24"/>
           <w:szCs w:val="24"/>
         </w:rPr>
-        <w:t xml:space="preserve">, and many more. However most of these offer services not related to the actual road travel to get from point A to point B. In addition, there are better and well established apps to address the issues of finding food, gas, lodging, or any other need during your trip. Like Yelp, Priceline, GasBuddy, </w:t>
+        <w:t xml:space="preserve">, and many more. However most of these offer services not related to the actual road travel to get from point A to point B. In </w:t>
+      </w:r>
+      <w:r>
+        <w:rPr>
+          <w:rFonts w:ascii="Times New Roman" w:hAnsi="Times New Roman" w:cs="Times New Roman"/>
+          <w:sz w:val="24"/>
+          <w:szCs w:val="24"/>
+        </w:rPr>
+        <w:lastRenderedPageBreak/>
+        <w:t xml:space="preserve">addition, there are better and well established apps to address the issues of finding food, gas, lodging, or any other need during your trip. Like Yelp, Priceline, </w:t>
       </w:r>
       <w:proofErr w:type="spellStart"/>
       <w:r>
@@ -1285,6 +1556,24 @@
           <w:sz w:val="24"/>
           <w:szCs w:val="24"/>
         </w:rPr>
+        <w:t>GasBuddy</w:t>
+      </w:r>
+      <w:proofErr w:type="spellEnd"/>
+      <w:r>
+        <w:rPr>
+          <w:rFonts w:ascii="Times New Roman" w:hAnsi="Times New Roman" w:cs="Times New Roman"/>
+          <w:sz w:val="24"/>
+          <w:szCs w:val="24"/>
+        </w:rPr>
+        <w:t xml:space="preserve">, </w:t>
+      </w:r>
+      <w:proofErr w:type="spellStart"/>
+      <w:r>
+        <w:rPr>
+          <w:rFonts w:ascii="Times New Roman" w:hAnsi="Times New Roman" w:cs="Times New Roman"/>
+          <w:sz w:val="24"/>
+          <w:szCs w:val="24"/>
+        </w:rPr>
         <w:t>Musement</w:t>
       </w:r>
       <w:proofErr w:type="spellEnd"/>
@@ -1328,7 +1617,6 @@
           <w:sz w:val="24"/>
           <w:szCs w:val="24"/>
         </w:rPr>
-        <w:lastRenderedPageBreak/>
         <w:t>When travelling long distances weather may significantly change necessitating a layover, delay of your trip, bumping up your departure time, or all out cancelling of the trip. For example a trip from Bakersfield, CA to Incline Village, NV goes over two mountain passes. In the winter and, though less common, even in the summer months blizzards, car damaging hail, and flash floods can occur. The usual route to Incline Village is to take Highway 99 to Sacramento, to Interstate 80 (I</w:t>
       </w:r>
       <w:r>
@@ -1358,7 +1646,7 @@
           <w:szCs w:val="24"/>
         </w:rPr>
       </w:pPr>
-      <w:bookmarkStart w:id="1" w:name="_Toc433980282"/>
+      <w:bookmarkStart w:id="2" w:name="_Toc434415166"/>
       <w:r>
         <w:rPr>
           <w:sz w:val="56"/>
@@ -1410,7 +1698,7 @@
         </w:rPr>
         <w:t>nd Their Underlying Concepts</w:t>
       </w:r>
-      <w:bookmarkEnd w:id="1"/>
+      <w:bookmarkEnd w:id="2"/>
     </w:p>
     <w:p>
       <w:pPr>
@@ -1420,7 +1708,7 @@
           <w:szCs w:val="32"/>
         </w:rPr>
       </w:pPr>
-      <w:bookmarkStart w:id="2" w:name="_Toc433980283"/>
+      <w:bookmarkStart w:id="3" w:name="_Toc434415167"/>
       <w:r>
         <w:rPr>
           <w:sz w:val="32"/>
@@ -1428,7 +1716,7 @@
         </w:rPr>
         <w:t>Ruby</w:t>
       </w:r>
-      <w:bookmarkEnd w:id="2"/>
+      <w:bookmarkEnd w:id="3"/>
     </w:p>
     <w:p>
       <w:pPr>
@@ -1783,7 +2071,11 @@
         <w:t xml:space="preserve">Because this is a web based application Embedded Ruby (ERB) needs to be used to distinguish its code from regular HTML. The ERB comes between the characters &lt;%.......%&gt;. </w:t>
       </w:r>
       <w:r>
-        <w:t xml:space="preserve">ERB for example that prints the first name of someone takes the format &lt;%= user.first_name %&gt;. This is powerful because it creates a template that can be used for many different pages and in many locations. This process is executed on the server side. </w:t>
+        <w:t xml:space="preserve">ERB for example that prints the first name of someone takes </w:t>
+      </w:r>
+      <w:r>
+        <w:lastRenderedPageBreak/>
+        <w:t xml:space="preserve">the format &lt;%= user.first_name %&gt;. This is powerful because it creates a template that can be used for many different pages and in many locations. This process is executed on the server side. </w:t>
       </w:r>
     </w:p>
     <w:p>
@@ -1794,16 +2086,15 @@
           <w:szCs w:val="32"/>
         </w:rPr>
       </w:pPr>
-      <w:bookmarkStart w:id="3" w:name="_Toc433980284"/>
+      <w:bookmarkStart w:id="4" w:name="_Toc434415168"/>
       <w:r>
         <w:rPr>
           <w:sz w:val="32"/>
           <w:szCs w:val="32"/>
         </w:rPr>
-        <w:lastRenderedPageBreak/>
         <w:t>Ruby on Rails</w:t>
       </w:r>
-      <w:bookmarkEnd w:id="3"/>
+      <w:bookmarkEnd w:id="4"/>
     </w:p>
     <w:p>
       <w:pPr>
@@ -2016,7 +2307,7 @@
           <w:szCs w:val="32"/>
         </w:rPr>
       </w:pPr>
-      <w:bookmarkStart w:id="4" w:name="_Toc433980285"/>
+      <w:bookmarkStart w:id="5" w:name="_Toc434415169"/>
       <w:r>
         <w:rPr>
           <w:sz w:val="32"/>
@@ -2024,7 +2315,7 @@
         </w:rPr>
         <w:t>Git and GitHub</w:t>
       </w:r>
-      <w:bookmarkEnd w:id="4"/>
+      <w:bookmarkEnd w:id="5"/>
     </w:p>
     <w:p>
       <w:pPr>
@@ -2139,7 +2430,7 @@
           <w:szCs w:val="32"/>
         </w:rPr>
       </w:pPr>
-      <w:bookmarkStart w:id="5" w:name="_Toc433980286"/>
+      <w:bookmarkStart w:id="6" w:name="_Toc434415170"/>
       <w:r>
         <w:rPr>
           <w:color w:val="2E74B5" w:themeColor="accent1" w:themeShade="BF"/>
@@ -2148,7 +2439,7 @@
         </w:rPr>
         <w:t>Software Framework</w:t>
       </w:r>
-      <w:bookmarkEnd w:id="5"/>
+      <w:bookmarkEnd w:id="6"/>
     </w:p>
     <w:p>
       <w:pPr>
@@ -2231,15 +2522,16 @@
           <w:szCs w:val="32"/>
         </w:rPr>
       </w:pPr>
-      <w:bookmarkStart w:id="6" w:name="_Toc433980287"/>
+      <w:bookmarkStart w:id="7" w:name="_Toc434415171"/>
       <w:r>
         <w:rPr>
           <w:sz w:val="32"/>
           <w:szCs w:val="32"/>
         </w:rPr>
+        <w:lastRenderedPageBreak/>
         <w:t>Model-View-Controller (MVC)</w:t>
       </w:r>
-      <w:bookmarkEnd w:id="6"/>
+      <w:bookmarkEnd w:id="7"/>
     </w:p>
     <w:p>
       <w:pPr>
@@ -2359,16 +2651,7 @@
           <w:sz w:val="24"/>
           <w:szCs w:val="24"/>
         </w:rPr>
-        <w:t xml:space="preserve">are the stored data like a database, csv file, or other formats of data </w:t>
-      </w:r>
-      <w:r>
-        <w:rPr>
-          <w:rFonts w:ascii="Times New Roman" w:hAnsi="Times New Roman" w:cs="Times New Roman"/>
-          <w:sz w:val="24"/>
-          <w:szCs w:val="24"/>
-        </w:rPr>
-        <w:lastRenderedPageBreak/>
-        <w:t xml:space="preserve">storage. The view is how the data is presented to the user; frequently in HTML. The controller is the connection between the Model and the View. It says how to get the model or data and turn it into a view the user can read. The controller can also update the model. </w:t>
+        <w:t xml:space="preserve">are the stored data like a database, csv file, or other formats of data storage. The view is how the data is presented to the user; frequently in HTML. The controller is the connection between the Model and the View. It says how to get the model or data and turn it into a view the user can read. The controller can also update the model. </w:t>
       </w:r>
     </w:p>
     <w:p>
@@ -2388,7 +2671,7 @@
           <w:szCs w:val="56"/>
         </w:rPr>
       </w:pPr>
-      <w:bookmarkStart w:id="7" w:name="_Toc433980288"/>
+      <w:bookmarkStart w:id="8" w:name="_Toc434415172"/>
       <w:r>
         <w:rPr>
           <w:sz w:val="56"/>
@@ -2396,20 +2679,20 @@
         </w:rPr>
         <w:t>Data Sources</w:t>
       </w:r>
-      <w:bookmarkEnd w:id="7"/>
+      <w:bookmarkEnd w:id="8"/>
     </w:p>
     <w:p>
       <w:pPr>
         <w:pStyle w:val="Heading2"/>
       </w:pPr>
-      <w:bookmarkStart w:id="8" w:name="_Toc433980289"/>
+      <w:bookmarkStart w:id="9" w:name="_Toc434415173"/>
       <w:r>
         <w:t>National Oceanic and Atmospheric Administration</w:t>
       </w:r>
       <w:r>
         <w:t xml:space="preserve"> (NOAA)</w:t>
       </w:r>
-      <w:bookmarkEnd w:id="8"/>
+      <w:bookmarkEnd w:id="9"/>
     </w:p>
     <w:p>
       <w:pPr>
@@ -2795,14 +3078,14 @@
       <w:pPr>
         <w:pStyle w:val="Heading2"/>
       </w:pPr>
-      <w:bookmarkStart w:id="9" w:name="_Toc433980290"/>
+      <w:bookmarkStart w:id="10" w:name="_Toc434415174"/>
       <w:r>
         <w:t>California Department of Transportation</w:t>
       </w:r>
       <w:r>
         <w:t xml:space="preserve"> (Caltrans)</w:t>
       </w:r>
-      <w:bookmarkEnd w:id="9"/>
+      <w:bookmarkEnd w:id="10"/>
     </w:p>
     <w:p>
       <w:pPr>
@@ -3577,13 +3860,210 @@
     </w:p>
     <w:p>
       <w:pPr>
+        <w:rPr>
+          <w:rFonts w:ascii="Times New Roman" w:hAnsi="Times New Roman" w:cs="Times New Roman"/>
+          <w:sz w:val="24"/>
+          <w:szCs w:val="24"/>
+        </w:rPr>
+      </w:pPr>
+      <w:r>
+        <w:rPr>
+          <w:rFonts w:ascii="Times New Roman" w:hAnsi="Times New Roman" w:cs="Times New Roman"/>
+          <w:sz w:val="24"/>
+          <w:szCs w:val="24"/>
+        </w:rPr>
+        <w:t xml:space="preserve">Images from road cams will be a second source of data from Caltrans. There are cams throughout the state highly concentrated in urban areas and sparser on less traveled roads. </w:t>
+      </w:r>
+      <w:r>
+        <w:rPr>
+          <w:rFonts w:ascii="Times New Roman" w:hAnsi="Times New Roman" w:cs="Times New Roman"/>
+          <w:sz w:val="24"/>
+          <w:szCs w:val="24"/>
+        </w:rPr>
+        <w:t xml:space="preserve">They offer still images and live video. </w:t>
+      </w:r>
+      <w:r>
+        <w:rPr>
+          <w:rFonts w:ascii="Times New Roman" w:hAnsi="Times New Roman" w:cs="Times New Roman"/>
+          <w:sz w:val="24"/>
+          <w:szCs w:val="24"/>
+        </w:rPr>
+        <w:t xml:space="preserve">One challenge with this data is that in rural areas the data is still sent via a dialup connection and is updated only </w:t>
+      </w:r>
+      <w:r>
+        <w:rPr>
+          <w:rFonts w:ascii="Times New Roman" w:hAnsi="Times New Roman" w:cs="Times New Roman"/>
+          <w:sz w:val="24"/>
+          <w:szCs w:val="24"/>
+        </w:rPr>
+        <w:t>once or twice a day. In other parts of the state especially in urban areas there are live traffic cams. Initially not setup for sharing with the public Caltrans is</w:t>
+      </w:r>
+      <w:r>
+        <w:rPr>
+          <w:rFonts w:ascii="Times New Roman" w:hAnsi="Times New Roman" w:cs="Times New Roman"/>
+          <w:sz w:val="24"/>
+          <w:szCs w:val="24"/>
+        </w:rPr>
+        <w:t xml:space="preserve"> making changes to their system</w:t>
+      </w:r>
+      <w:r>
+        <w:rPr>
+          <w:rFonts w:ascii="Times New Roman" w:hAnsi="Times New Roman" w:cs="Times New Roman"/>
+          <w:sz w:val="24"/>
+          <w:szCs w:val="24"/>
+        </w:rPr>
+        <w:t xml:space="preserve"> to allow access for the public. </w:t>
+      </w:r>
+      <w:r>
+        <w:rPr>
+          <w:rFonts w:ascii="Times New Roman" w:hAnsi="Times New Roman" w:cs="Times New Roman"/>
+          <w:sz w:val="24"/>
+          <w:szCs w:val="24"/>
+        </w:rPr>
+        <w:t>In Figure 1 the location of cams is displayed over a Google Maps map. Each one of the blue cameras has a live feed or s</w:t>
+      </w:r>
+      <w:r>
+        <w:rPr>
+          <w:rFonts w:ascii="Times New Roman" w:hAnsi="Times New Roman" w:cs="Times New Roman"/>
+          <w:sz w:val="24"/>
+          <w:szCs w:val="24"/>
+        </w:rPr>
+        <w:t xml:space="preserve">till image. </w:t>
+      </w:r>
+      <w:r>
+        <w:rPr>
+          <w:rFonts w:ascii="Times New Roman" w:hAnsi="Times New Roman" w:cs="Times New Roman"/>
+          <w:sz w:val="24"/>
+          <w:szCs w:val="24"/>
+        </w:rPr>
+        <w:t xml:space="preserve">The cams are set up so that the image appears in a popup window. This is a challenge to include in the Road Trip Info page, the page that contains all of the information weather, road conditions, and cam images. </w:t>
+      </w:r>
+      <w:r>
+        <w:rPr>
+          <w:rFonts w:ascii="Times New Roman" w:hAnsi="Times New Roman" w:cs="Times New Roman"/>
+          <w:sz w:val="24"/>
+          <w:szCs w:val="24"/>
+        </w:rPr>
+        <w:t>Also show</w:t>
+      </w:r>
+      <w:r>
+        <w:rPr>
+          <w:rFonts w:ascii="Times New Roman" w:hAnsi="Times New Roman" w:cs="Times New Roman"/>
+          <w:sz w:val="24"/>
+          <w:szCs w:val="24"/>
+        </w:rPr>
+        <w:t>n</w:t>
+      </w:r>
+      <w:r>
+        <w:rPr>
+          <w:rFonts w:ascii="Times New Roman" w:hAnsi="Times New Roman" w:cs="Times New Roman"/>
+          <w:sz w:val="24"/>
+          <w:szCs w:val="24"/>
+        </w:rPr>
+        <w:t xml:space="preserve"> in the picture is the Caltrans QuickMap options for additional data layers. The CHP/CHIN Incidents and Chain Controls are very important information sources that currently are beyond the scope of this project but their incorporation in the future will add value to the application. Also a significant source of information but a step too close to having too much data is the QuickMap Fast/Slow and Lane Closures data layers. </w:t>
+      </w:r>
+    </w:p>
+    <w:p>
+      <w:pPr>
+        <w:rPr>
+          <w:rFonts w:ascii="Times New Roman" w:hAnsi="Times New Roman" w:cs="Times New Roman"/>
+          <w:sz w:val="24"/>
+          <w:szCs w:val="24"/>
+        </w:rPr>
+      </w:pPr>
+    </w:p>
+    <w:p/>
+    <w:p>
+      <w:pPr>
+        <w:pStyle w:val="Caption"/>
+        <w:keepNext/>
+      </w:pPr>
+      <w:r>
+        <w:rPr>
+          <w:i w:val="0"/>
+          <w:sz w:val="24"/>
+          <w:szCs w:val="24"/>
+        </w:rPr>
+        <w:lastRenderedPageBreak/>
+        <w:t>Figure 1: Caltrans cams in the central California area and other data layer options</w:t>
+      </w:r>
+    </w:p>
+    <w:p>
+      <w:pPr>
+        <w:rPr>
+          <w:rFonts w:ascii="Times New Roman" w:hAnsi="Times New Roman" w:cs="Times New Roman"/>
+          <w:sz w:val="24"/>
+          <w:szCs w:val="24"/>
+        </w:rPr>
+      </w:pPr>
+      <w:r>
+        <w:rPr>
+          <w:rFonts w:ascii="Times New Roman" w:hAnsi="Times New Roman" w:cs="Times New Roman"/>
+          <w:noProof/>
+          <w:sz w:val="24"/>
+          <w:szCs w:val="24"/>
+        </w:rPr>
+        <w:drawing>
+          <wp:inline distT="0" distB="0" distL="0" distR="0">
+            <wp:extent cx="6858000" cy="5793740"/>
+            <wp:effectExtent l="0" t="0" r="0" b="0"/>
+            <wp:docPr id="7" name="Picture 7"/>
+            <wp:cNvGraphicFramePr>
+              <a:graphicFrameLocks xmlns:a="http://schemas.openxmlformats.org/drawingml/2006/main" noChangeAspect="1"/>
+            </wp:cNvGraphicFramePr>
+            <a:graphic xmlns:a="http://schemas.openxmlformats.org/drawingml/2006/main">
+              <a:graphicData uri="http://schemas.openxmlformats.org/drawingml/2006/picture">
+                <pic:pic xmlns:pic="http://schemas.openxmlformats.org/drawingml/2006/picture">
+                  <pic:nvPicPr>
+                    <pic:cNvPr id="7" name="cams_quick_map.png"/>
+                    <pic:cNvPicPr/>
+                  </pic:nvPicPr>
+                  <pic:blipFill>
+                    <a:blip r:embed="rId11">
+                      <a:extLst>
+                        <a:ext uri="{28A0092B-C50C-407E-A947-70E740481C1C}">
+                          <a14:useLocalDpi xmlns:a14="http://schemas.microsoft.com/office/drawing/2010/main" val="0"/>
+                        </a:ext>
+                      </a:extLst>
+                    </a:blip>
+                    <a:stretch>
+                      <a:fillRect/>
+                    </a:stretch>
+                  </pic:blipFill>
+                  <pic:spPr>
+                    <a:xfrm>
+                      <a:off x="0" y="0"/>
+                      <a:ext cx="6858000" cy="5793740"/>
+                    </a:xfrm>
+                    <a:prstGeom prst="rect">
+                      <a:avLst/>
+                    </a:prstGeom>
+                  </pic:spPr>
+                </pic:pic>
+              </a:graphicData>
+            </a:graphic>
+          </wp:inline>
+        </w:drawing>
+      </w:r>
+    </w:p>
+    <w:p>
+      <w:pPr>
+        <w:rPr>
+          <w:rFonts w:ascii="Times New Roman" w:hAnsi="Times New Roman" w:cs="Times New Roman"/>
+          <w:sz w:val="24"/>
+          <w:szCs w:val="24"/>
+        </w:rPr>
+      </w:pPr>
+    </w:p>
+    <w:p>
+      <w:pPr>
         <w:pStyle w:val="Heading2"/>
       </w:pPr>
-      <w:bookmarkStart w:id="10" w:name="_Toc433980291"/>
+      <w:bookmarkStart w:id="11" w:name="_Toc434415175"/>
       <w:r>
         <w:t>Google Maps</w:t>
       </w:r>
-      <w:bookmarkEnd w:id="10"/>
+      <w:bookmarkEnd w:id="11"/>
     </w:p>
     <w:p>
       <w:pPr>
@@ -4084,18 +4564,8 @@
                           <w:sz w:val="24"/>
                           <w:szCs w:val="24"/>
                         </w:rPr>
-                        <w:t>/geocode/</w:t>
+                        <w:t>/geocode/json</w:t>
                       </w:r>
-                      <w:proofErr w:type="spellStart"/>
-                      <w:r>
-                        <w:rPr>
-                          <w:rFonts w:ascii="Times New Roman" w:hAnsi="Times New Roman" w:cs="Times New Roman"/>
-                          <w:sz w:val="24"/>
-                          <w:szCs w:val="24"/>
-                        </w:rPr>
-                        <w:t>json</w:t>
-                      </w:r>
-                      <w:proofErr w:type="spellEnd"/>
                       <w:r>
                         <w:rPr>
                           <w:rFonts w:ascii="Times New Roman" w:hAnsi="Times New Roman" w:cs="Times New Roman"/>
@@ -4321,7 +4791,16 @@
           <w:sz w:val="24"/>
           <w:szCs w:val="24"/>
         </w:rPr>
-        <w:t xml:space="preserve">Google Maps is a very powerful application that is widely known and used. Many applications and webpages use Google Maps a large variety of ways. There are many APIs offered by google for developers. Some of them include Directions API, Distance Matrix API, Elevation API, Geolocation API, Places API, Roads API, Time Zone API, and more. For this webpage the Geolocation API is used. Geolocation is where addresses and other text based locations are converted into latitude and longitude coordinates. This process can also be reversed going from latitude and longitude to addresses or place names. </w:t>
+        <w:t xml:space="preserve">Google Maps is a very powerful application that is widely known and used. Many applications and webpages use Google Maps a large variety of ways. There are many APIs offered by google for developers. Some of them include Directions API, Distance Matrix API, Elevation API, Geolocation API, Places API, Roads API, Time Zone API, and more. For this webpage the Geolocation API is used. Geolocation is where addresses and other text based locations are converted into latitude and longitude coordinates. This process can also be reversed </w:t>
+      </w:r>
+      <w:r>
+        <w:rPr>
+          <w:rFonts w:ascii="Times New Roman" w:hAnsi="Times New Roman" w:cs="Times New Roman"/>
+          <w:sz w:val="24"/>
+          <w:szCs w:val="24"/>
+        </w:rPr>
+        <w:lastRenderedPageBreak/>
+        <w:t xml:space="preserve">going from latitude and longitude to addresses or place names. </w:t>
       </w:r>
       <w:r>
         <w:rPr>
@@ -4373,8 +4852,56 @@
           <w:sz w:val="24"/>
           <w:szCs w:val="24"/>
         </w:rPr>
-        <w:t xml:space="preserve">The parameters for the search are placed in the variable goggle_params. At the end of this you can see the API key required by Google. Lastly everything is put together into an instance variable @geo. Using HTTParty, a Ruby Gem (library), the request is returned as a .json file. This file is then parsed for the desired data. </w:t>
-      </w:r>
+        <w:t xml:space="preserve">The parameters for the search are placed in the variable goggle_params. At the end of this you can see the API key required by Google. Lastly everything is put together into an instance variable @geo. Using HTTParty, a Ruby Gem (library), </w:t>
+      </w:r>
+      <w:proofErr w:type="gramStart"/>
+      <w:r>
+        <w:rPr>
+          <w:sz w:val="24"/>
+          <w:szCs w:val="24"/>
+        </w:rPr>
+        <w:t>the</w:t>
+      </w:r>
+      <w:proofErr w:type="gramEnd"/>
+      <w:r>
+        <w:rPr>
+          <w:sz w:val="24"/>
+          <w:szCs w:val="24"/>
+        </w:rPr>
+        <w:t xml:space="preserve"> request is returned as a .json file</w:t>
+      </w:r>
+      <w:r>
+        <w:rPr>
+          <w:sz w:val="24"/>
+          <w:szCs w:val="24"/>
+        </w:rPr>
+        <w:t xml:space="preserve"> (why .json will be discussed later)</w:t>
+      </w:r>
+      <w:r>
+        <w:rPr>
+          <w:sz w:val="24"/>
+          <w:szCs w:val="24"/>
+        </w:rPr>
+        <w:t xml:space="preserve">. This file is then parsed for the desired data. </w:t>
+      </w:r>
+    </w:p>
+    <w:p>
+      <w:pPr>
+        <w:pStyle w:val="NoSpacing"/>
+        <w:rPr>
+          <w:sz w:val="24"/>
+          <w:szCs w:val="24"/>
+        </w:rPr>
+      </w:pPr>
+    </w:p>
+    <w:p>
+      <w:pPr>
+        <w:pStyle w:val="NoSpacing"/>
+        <w:rPr>
+          <w:sz w:val="24"/>
+          <w:szCs w:val="24"/>
+        </w:rPr>
+      </w:pPr>
     </w:p>
     <w:p>
       <w:pPr>
@@ -4393,6 +4920,7 @@
           <w:szCs w:val="56"/>
         </w:rPr>
       </w:pPr>
+      <w:bookmarkStart w:id="12" w:name="_Toc434415176"/>
       <w:r>
         <w:rPr>
           <w:sz w:val="56"/>
@@ -4414,14 +4942,17 @@
         </w:rPr>
         <w:t>Framework and its key elements</w:t>
       </w:r>
+      <w:bookmarkEnd w:id="12"/>
     </w:p>
     <w:p>
       <w:pPr>
         <w:pStyle w:val="Heading2"/>
       </w:pPr>
+      <w:bookmarkStart w:id="13" w:name="_Toc434415177"/>
       <w:r>
         <w:t>Creating the web framework</w:t>
       </w:r>
+      <w:bookmarkEnd w:id="13"/>
     </w:p>
     <w:p>
       <w:pPr>
@@ -4828,7 +5359,7 @@
               </w:rPr>
               <w:t>Configure your application's routes, database, and more. This is covered in more detail in </w:t>
             </w:r>
-            <w:hyperlink r:id="rId11" w:history="1">
+            <w:hyperlink r:id="rId12" w:history="1">
               <w:r>
                 <w:rPr>
                   <w:rStyle w:val="Hyperlink"/>
@@ -5094,7 +5625,7 @@
               </w:rPr>
               <w:t>These files allow you to specify what gem dependencies are needed for your Rails application. These files are used by the Bundler gem. For more information about Bundler, see the </w:t>
             </w:r>
-            <w:hyperlink r:id="rId12" w:history="1">
+            <w:hyperlink r:id="rId13" w:history="1">
               <w:r>
                 <w:rPr>
                   <w:rStyle w:val="Hyperlink"/>
@@ -5147,6 +5678,7 @@
                 <w:sz w:val="24"/>
                 <w:szCs w:val="24"/>
               </w:rPr>
+              <w:lastRenderedPageBreak/>
               <w:t>lib/</w:t>
             </w:r>
           </w:p>
@@ -5370,7 +5902,6 @@
                 <w:sz w:val="24"/>
                 <w:szCs w:val="24"/>
               </w:rPr>
-              <w:lastRenderedPageBreak/>
               <w:t>Rakefile</w:t>
             </w:r>
             <w:proofErr w:type="spellEnd"/>
@@ -5576,7 +6107,7 @@
               </w:rPr>
               <w:t>Unit tests, fixtures, and other test apparatus. These are covered in </w:t>
             </w:r>
-            <w:hyperlink r:id="rId13" w:history="1">
+            <w:hyperlink r:id="rId14" w:history="1">
               <w:r>
                 <w:rPr>
                   <w:rStyle w:val="Hyperlink"/>
@@ -5815,7 +6346,88 @@
           <w:sz w:val="24"/>
           <w:szCs w:val="24"/>
         </w:rPr>
-        <w:t xml:space="preserve">create a new application by using the, in this case, the Windows command line and typing “rails new Road_Trip.   It can be seen that Figure 1 and Table 1 have the same folders. </w:t>
+        <w:t xml:space="preserve">create a new application by using the, in this case, the Windows command line and typing “rails new </w:t>
+      </w:r>
+      <w:proofErr w:type="spellStart"/>
+      <w:r>
+        <w:rPr>
+          <w:sz w:val="24"/>
+          <w:szCs w:val="24"/>
+        </w:rPr>
+        <w:t>Road_Trip</w:t>
+      </w:r>
+      <w:proofErr w:type="spellEnd"/>
+      <w:r>
+        <w:rPr>
+          <w:sz w:val="24"/>
+          <w:szCs w:val="24"/>
+        </w:rPr>
+        <w:t>”</w:t>
+      </w:r>
+      <w:r>
+        <w:rPr>
+          <w:sz w:val="24"/>
+          <w:szCs w:val="24"/>
+        </w:rPr>
+        <w:t xml:space="preserve">.   </w:t>
+      </w:r>
+      <w:r>
+        <w:rPr>
+          <w:sz w:val="24"/>
+          <w:szCs w:val="24"/>
+        </w:rPr>
+        <w:t xml:space="preserve">Figure 1 represents all of the files, or framework, created by Ruby on Rails for the new webpage. The red arrows point out the Model-View-Controller format. </w:t>
+      </w:r>
+      <w:r>
+        <w:rPr>
+          <w:sz w:val="24"/>
+          <w:szCs w:val="24"/>
+        </w:rPr>
+        <w:t xml:space="preserve"> </w:t>
+      </w:r>
+      <w:r>
+        <w:rPr>
+          <w:sz w:val="24"/>
+          <w:szCs w:val="24"/>
+        </w:rPr>
+        <w:t xml:space="preserve">There is a fourth arrow that points to the </w:t>
+      </w:r>
+      <w:proofErr w:type="spellStart"/>
+      <w:r>
+        <w:rPr>
+          <w:sz w:val="24"/>
+          <w:szCs w:val="24"/>
+        </w:rPr>
+        <w:t>routs.rb</w:t>
+      </w:r>
+      <w:proofErr w:type="spellEnd"/>
+      <w:r>
+        <w:rPr>
+          <w:sz w:val="24"/>
+          <w:szCs w:val="24"/>
+        </w:rPr>
+        <w:t xml:space="preserve"> file this is where</w:t>
+      </w:r>
+      <w:r>
+        <w:rPr>
+          <w:sz w:val="24"/>
+          <w:szCs w:val="24"/>
+        </w:rPr>
+        <w:t xml:space="preserve">can be seen that Figure </w:t>
+      </w:r>
+      <w:r>
+        <w:rPr>
+          <w:sz w:val="24"/>
+          <w:szCs w:val="24"/>
+        </w:rPr>
+        <w:t>2</w:t>
+      </w:r>
+      <w:r>
+        <w:rPr>
+          <w:sz w:val="24"/>
+          <w:szCs w:val="24"/>
+        </w:rPr>
+        <w:t xml:space="preserve"> and Table 1 have the same folders. </w:t>
       </w:r>
       <w:r>
         <w:rPr>
@@ -5842,6 +6454,45 @@
           <w:szCs w:val="24"/>
         </w:rPr>
       </w:pPr>
+      <w:r>
+        <w:rPr>
+          <w:sz w:val="24"/>
+          <w:szCs w:val="24"/>
+        </w:rPr>
+        <w:t xml:space="preserve">To get a Rails server up and running. </w:t>
+      </w:r>
+      <w:proofErr w:type="spellStart"/>
+      <w:r>
+        <w:rPr>
+          <w:sz w:val="24"/>
+          <w:szCs w:val="24"/>
+        </w:rPr>
+        <w:t>WEBrick</w:t>
+      </w:r>
+      <w:proofErr w:type="spellEnd"/>
+      <w:r>
+        <w:rPr>
+          <w:sz w:val="24"/>
+          <w:szCs w:val="24"/>
+        </w:rPr>
+        <w:t xml:space="preserve">, a server, comes with Rails automatically. This server is designed for development only. </w:t>
+      </w:r>
+      <w:proofErr w:type="spellStart"/>
+      <w:r>
+        <w:rPr>
+          <w:sz w:val="24"/>
+          <w:szCs w:val="24"/>
+        </w:rPr>
+        <w:t>WEBrick</w:t>
+      </w:r>
+      <w:proofErr w:type="spellEnd"/>
+      <w:r>
+        <w:rPr>
+          <w:sz w:val="24"/>
+          <w:szCs w:val="24"/>
+        </w:rPr>
+        <w:t xml:space="preserve"> is a single threaded and single process application meaning that it is slow. For example if two request come in for processor time the first one there is executed and the second must wait for the completion of the first. Using a production server can handle multiple requests at the same time and thus handle a higher workload that will be encountered in the real world.  In the command line “rails server” or “rails s” is used to start the server. </w:t>
+      </w:r>
     </w:p>
     <w:p>
       <w:pPr>
@@ -5854,6 +6505,50 @@
     </w:p>
     <w:p>
       <w:pPr>
+        <w:pStyle w:val="Caption"/>
+        <w:keepNext/>
+        <w:rPr>
+          <w:rFonts w:ascii="Times New Roman" w:hAnsi="Times New Roman" w:cs="Times New Roman"/>
+          <w:i w:val="0"/>
+          <w:color w:val="auto"/>
+          <w:sz w:val="24"/>
+          <w:szCs w:val="24"/>
+        </w:rPr>
+      </w:pPr>
+      <w:r>
+        <w:rPr>
+          <w:rFonts w:ascii="Times New Roman" w:hAnsi="Times New Roman" w:cs="Times New Roman"/>
+          <w:i w:val="0"/>
+          <w:color w:val="auto"/>
+          <w:sz w:val="24"/>
+          <w:szCs w:val="24"/>
+        </w:rPr>
+        <w:lastRenderedPageBreak/>
+        <w:t xml:space="preserve">Figure 2: The </w:t>
+      </w:r>
+      <w:r>
+        <w:rPr>
+          <w:rFonts w:ascii="Times New Roman" w:hAnsi="Times New Roman" w:cs="Times New Roman"/>
+          <w:i w:val="0"/>
+          <w:color w:val="auto"/>
+          <w:sz w:val="24"/>
+          <w:szCs w:val="24"/>
+        </w:rPr>
+        <w:t>auto generated</w:t>
+      </w:r>
+      <w:r>
+        <w:rPr>
+          <w:rFonts w:ascii="Times New Roman" w:hAnsi="Times New Roman" w:cs="Times New Roman"/>
+          <w:i w:val="0"/>
+          <w:color w:val="auto"/>
+          <w:sz w:val="24"/>
+          <w:szCs w:val="24"/>
+        </w:rPr>
+        <w:t xml:space="preserve"> files by Ruby on Rails for a web page</w:t>
+      </w:r>
+    </w:p>
+    <w:p>
+      <w:pPr>
         <w:pStyle w:val="NoSpacing"/>
         <w:rPr>
           <w:sz w:val="24"/>
@@ -5866,9 +6561,294 @@
           <w:sz w:val="24"/>
           <w:szCs w:val="24"/>
         </w:rPr>
+        <w:drawing>
+          <wp:inline distT="0" distB="0" distL="0" distR="0">
+            <wp:extent cx="2200000" cy="8352381"/>
+            <wp:effectExtent l="0" t="0" r="0" b="0"/>
+            <wp:docPr id="2" name="Picture 2"/>
+            <wp:cNvGraphicFramePr>
+              <a:graphicFrameLocks xmlns:a="http://schemas.openxmlformats.org/drawingml/2006/main" noChangeAspect="1"/>
+            </wp:cNvGraphicFramePr>
+            <a:graphic xmlns:a="http://schemas.openxmlformats.org/drawingml/2006/main">
+              <a:graphicData uri="http://schemas.openxmlformats.org/drawingml/2006/picture">
+                <pic:pic xmlns:pic="http://schemas.openxmlformats.org/drawingml/2006/picture">
+                  <pic:nvPicPr>
+                    <pic:cNvPr id="2" name="rails_autogenerated_files_arrows.png"/>
+                    <pic:cNvPicPr/>
+                  </pic:nvPicPr>
+                  <pic:blipFill>
+                    <a:blip r:embed="rId15">
+                      <a:extLst>
+                        <a:ext uri="{28A0092B-C50C-407E-A947-70E740481C1C}">
+                          <a14:useLocalDpi xmlns:a14="http://schemas.microsoft.com/office/drawing/2010/main" val="0"/>
+                        </a:ext>
+                      </a:extLst>
+                    </a:blip>
+                    <a:stretch>
+                      <a:fillRect/>
+                    </a:stretch>
+                  </pic:blipFill>
+                  <pic:spPr>
+                    <a:xfrm>
+                      <a:off x="0" y="0"/>
+                      <a:ext cx="2200000" cy="8352381"/>
+                    </a:xfrm>
+                    <a:prstGeom prst="rect">
+                      <a:avLst/>
+                    </a:prstGeom>
+                  </pic:spPr>
+                </pic:pic>
+              </a:graphicData>
+            </a:graphic>
+          </wp:inline>
+        </w:drawing>
+      </w:r>
+    </w:p>
+    <w:p>
+      <w:pPr>
+        <w:pStyle w:val="NoSpacing"/>
+        <w:rPr>
+          <w:sz w:val="24"/>
+          <w:szCs w:val="24"/>
+        </w:rPr>
+      </w:pPr>
+    </w:p>
+    <w:p>
+      <w:pPr>
+        <w:pStyle w:val="NoSpacing"/>
+        <w:rPr>
+          <w:sz w:val="24"/>
+          <w:szCs w:val="24"/>
+        </w:rPr>
+      </w:pPr>
+      <w:r>
+        <w:rPr>
+          <w:noProof/>
+        </w:rPr>
         <w:lastRenderedPageBreak/>
+        <mc:AlternateContent>
+          <mc:Choice Requires="wps">
+            <w:drawing>
+              <wp:anchor distT="0" distB="0" distL="114300" distR="114300" simplePos="0" relativeHeight="251664384" behindDoc="0" locked="0" layoutInCell="1" allowOverlap="1" wp14:anchorId="5599693E" wp14:editId="79674FE1">
+                <wp:simplePos x="0" y="0"/>
+                <wp:positionH relativeFrom="column">
+                  <wp:posOffset>0</wp:posOffset>
+                </wp:positionH>
+                <wp:positionV relativeFrom="paragraph">
+                  <wp:posOffset>0</wp:posOffset>
+                </wp:positionV>
+                <wp:extent cx="5514975" cy="457200"/>
+                <wp:effectExtent l="0" t="0" r="9525" b="0"/>
+                <wp:wrapTopAndBottom/>
+                <wp:docPr id="8" name="Text Box 8"/>
+                <wp:cNvGraphicFramePr/>
+                <a:graphic xmlns:a="http://schemas.openxmlformats.org/drawingml/2006/main">
+                  <a:graphicData uri="http://schemas.microsoft.com/office/word/2010/wordprocessingShape">
+                    <wps:wsp>
+                      <wps:cNvSpPr txBox="1"/>
+                      <wps:spPr>
+                        <a:xfrm>
+                          <a:off x="0" y="0"/>
+                          <a:ext cx="5514975" cy="457200"/>
+                        </a:xfrm>
+                        <a:prstGeom prst="rect">
+                          <a:avLst/>
+                        </a:prstGeom>
+                        <a:solidFill>
+                          <a:prstClr val="white"/>
+                        </a:solidFill>
+                        <a:ln>
+                          <a:noFill/>
+                        </a:ln>
+                        <a:effectLst/>
+                      </wps:spPr>
+                      <wps:txbx>
+                        <w:txbxContent>
+                          <w:p>
+                            <w:pPr>
+                              <w:pStyle w:val="Caption"/>
+                              <w:rPr>
+                                <w:rFonts w:ascii="Times New Roman" w:hAnsi="Times New Roman" w:cs="Times New Roman"/>
+                                <w:i w:val="0"/>
+                                <w:noProof/>
+                                <w:color w:val="auto"/>
+                                <w:sz w:val="24"/>
+                                <w:szCs w:val="24"/>
+                              </w:rPr>
+                            </w:pPr>
+                            <w:r>
+                              <w:rPr>
+                                <w:rFonts w:ascii="Times New Roman" w:hAnsi="Times New Roman" w:cs="Times New Roman"/>
+                                <w:i w:val="0"/>
+                                <w:color w:val="auto"/>
+                                <w:sz w:val="24"/>
+                                <w:szCs w:val="24"/>
+                              </w:rPr>
+                              <w:t xml:space="preserve">Figure </w:t>
+                            </w:r>
+                            <w:r>
+                              <w:rPr>
+                                <w:rFonts w:ascii="Times New Roman" w:hAnsi="Times New Roman" w:cs="Times New Roman"/>
+                                <w:i w:val="0"/>
+                                <w:color w:val="auto"/>
+                                <w:sz w:val="24"/>
+                                <w:szCs w:val="24"/>
+                              </w:rPr>
+                              <w:t>2</w:t>
+                            </w:r>
+                            <w:r>
+                              <w:rPr>
+                                <w:rFonts w:ascii="Times New Roman" w:hAnsi="Times New Roman" w:cs="Times New Roman"/>
+                                <w:i w:val="0"/>
+                                <w:color w:val="auto"/>
+                                <w:sz w:val="24"/>
+                                <w:szCs w:val="24"/>
+                              </w:rPr>
+                              <w:t xml:space="preserve"> </w:t>
+                            </w:r>
+                            <w:proofErr w:type="gramStart"/>
+                            <w:r>
+                              <w:rPr>
+                                <w:rFonts w:ascii="Times New Roman" w:hAnsi="Times New Roman" w:cs="Times New Roman"/>
+                                <w:i w:val="0"/>
+                                <w:color w:val="auto"/>
+                                <w:sz w:val="24"/>
+                                <w:szCs w:val="24"/>
+                              </w:rPr>
+                              <w:t>A</w:t>
+                            </w:r>
+                            <w:r>
+                              <w:rPr>
+                                <w:rFonts w:ascii="Times New Roman" w:hAnsi="Times New Roman" w:cs="Times New Roman"/>
+                                <w:i w:val="0"/>
+                                <w:color w:val="auto"/>
+                                <w:sz w:val="24"/>
+                                <w:szCs w:val="24"/>
+                              </w:rPr>
+                              <w:t>utomatically</w:t>
+                            </w:r>
+                            <w:proofErr w:type="gramEnd"/>
+                            <w:r>
+                              <w:rPr>
+                                <w:rFonts w:ascii="Times New Roman" w:hAnsi="Times New Roman" w:cs="Times New Roman"/>
+                                <w:i w:val="0"/>
+                                <w:color w:val="auto"/>
+                                <w:sz w:val="24"/>
+                                <w:szCs w:val="24"/>
+                              </w:rPr>
+                              <w:t xml:space="preserve"> created files from the Rails command “rails new &lt;project name&gt;”</w:t>
+                            </w:r>
+                          </w:p>
+                        </w:txbxContent>
+                      </wps:txbx>
+                      <wps:bodyPr rot="0" spcFirstLastPara="0" vertOverflow="overflow" horzOverflow="overflow" vert="horz" wrap="square" lIns="0" tIns="0" rIns="0" bIns="0" numCol="1" spcCol="0" rtlCol="0" fromWordArt="0" anchor="t" anchorCtr="0" forceAA="0" compatLnSpc="1">
+                        <a:prstTxWarp prst="textNoShape">
+                          <a:avLst/>
+                        </a:prstTxWarp>
+                        <a:noAutofit/>
+                      </wps:bodyPr>
+                    </wps:wsp>
+                  </a:graphicData>
+                </a:graphic>
+              </wp:anchor>
+            </w:drawing>
+          </mc:Choice>
+          <mc:Fallback>
+            <w:pict>
+              <v:shape w14:anchorId="5599693E" id="Text Box 8" o:spid="_x0000_s1028" type="#_x0000_t202" style="position:absolute;margin-left:0;margin-top:0;width:434.25pt;height:36pt;z-index:251664384;visibility:visible;mso-wrap-style:square;mso-wrap-distance-left:9pt;mso-wrap-distance-top:0;mso-wrap-distance-right:9pt;mso-wrap-distance-bottom:0;mso-position-horizontal:absolute;mso-position-horizontal-relative:text;mso-position-vertical:absolute;mso-position-vertical-relative:text;v-text-anchor:top" o:gfxdata="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" stroked="f">
+                <v:textbox inset="0,0,0,0">
+                  <w:txbxContent>
+                    <w:p>
+                      <w:pPr>
+                        <w:pStyle w:val="Caption"/>
+                        <w:rPr>
+                          <w:rFonts w:ascii="Times New Roman" w:hAnsi="Times New Roman" w:cs="Times New Roman"/>
+                          <w:i w:val="0"/>
+                          <w:noProof/>
+                          <w:color w:val="auto"/>
+                          <w:sz w:val="24"/>
+                          <w:szCs w:val="24"/>
+                        </w:rPr>
+                      </w:pPr>
+                      <w:r>
+                        <w:rPr>
+                          <w:rFonts w:ascii="Times New Roman" w:hAnsi="Times New Roman" w:cs="Times New Roman"/>
+                          <w:i w:val="0"/>
+                          <w:color w:val="auto"/>
+                          <w:sz w:val="24"/>
+                          <w:szCs w:val="24"/>
+                        </w:rPr>
+                        <w:t xml:space="preserve">Figure </w:t>
+                      </w:r>
+                      <w:r>
+                        <w:rPr>
+                          <w:rFonts w:ascii="Times New Roman" w:hAnsi="Times New Roman" w:cs="Times New Roman"/>
+                          <w:i w:val="0"/>
+                          <w:color w:val="auto"/>
+                          <w:sz w:val="24"/>
+                          <w:szCs w:val="24"/>
+                        </w:rPr>
+                        <w:t>2</w:t>
+                      </w:r>
+                      <w:r>
+                        <w:rPr>
+                          <w:rFonts w:ascii="Times New Roman" w:hAnsi="Times New Roman" w:cs="Times New Roman"/>
+                          <w:i w:val="0"/>
+                          <w:color w:val="auto"/>
+                          <w:sz w:val="24"/>
+                          <w:szCs w:val="24"/>
+                        </w:rPr>
+                        <w:t xml:space="preserve"> </w:t>
+                      </w:r>
+                      <w:proofErr w:type="gramStart"/>
+                      <w:r>
+                        <w:rPr>
+                          <w:rFonts w:ascii="Times New Roman" w:hAnsi="Times New Roman" w:cs="Times New Roman"/>
+                          <w:i w:val="0"/>
+                          <w:color w:val="auto"/>
+                          <w:sz w:val="24"/>
+                          <w:szCs w:val="24"/>
+                        </w:rPr>
+                        <w:t>A</w:t>
+                      </w:r>
+                      <w:r>
+                        <w:rPr>
+                          <w:rFonts w:ascii="Times New Roman" w:hAnsi="Times New Roman" w:cs="Times New Roman"/>
+                          <w:i w:val="0"/>
+                          <w:color w:val="auto"/>
+                          <w:sz w:val="24"/>
+                          <w:szCs w:val="24"/>
+                        </w:rPr>
+                        <w:t>utomatically</w:t>
+                      </w:r>
+                      <w:proofErr w:type="gramEnd"/>
+                      <w:r>
+                        <w:rPr>
+                          <w:rFonts w:ascii="Times New Roman" w:hAnsi="Times New Roman" w:cs="Times New Roman"/>
+                          <w:i w:val="0"/>
+                          <w:color w:val="auto"/>
+                          <w:sz w:val="24"/>
+                          <w:szCs w:val="24"/>
+                        </w:rPr>
+                        <w:t xml:space="preserve"> created files from the Rails command “rails new &lt;project name&gt;”</w:t>
+                      </w:r>
+                    </w:p>
+                  </w:txbxContent>
+                </v:textbox>
+                <w10:wrap type="topAndBottom"/>
+              </v:shape>
+            </w:pict>
+          </mc:Fallback>
+        </mc:AlternateContent>
+      </w:r>
+      <w:r>
+        <w:rPr>
+          <w:noProof/>
+          <w:sz w:val="24"/>
+          <w:szCs w:val="24"/>
+        </w:rPr>
         <w:drawing>
-          <wp:anchor distT="0" distB="0" distL="114300" distR="114300" simplePos="0" relativeHeight="251662336" behindDoc="0" locked="0" layoutInCell="1" allowOverlap="1" wp14:anchorId="49AC03E2" wp14:editId="671DE02C">
+          <wp:anchor distT="0" distB="0" distL="114300" distR="114300" simplePos="0" relativeHeight="251662336" behindDoc="0" locked="0" layoutInCell="1" allowOverlap="1" wp14:anchorId="6E69CD4C" wp14:editId="6BF5CE93">
             <wp:simplePos x="0" y="0"/>
             <wp:positionH relativeFrom="margin">
               <wp:align>left</wp:align>
@@ -5893,7 +6873,7 @@
                     </pic:cNvPicPr>
                   </pic:nvPicPr>
                   <pic:blipFill>
-                    <a:blip r:embed="rId14">
+                    <a:blip r:embed="rId16">
                       <a:extLst>
                         <a:ext uri="{28A0092B-C50C-407E-A947-70E740481C1C}">
                           <a14:useLocalDpi xmlns:a14="http://schemas.microsoft.com/office/drawing/2010/main" val="0"/>
@@ -5924,13 +6904,6 @@
           </wp:anchor>
         </w:drawing>
       </w:r>
-      <w:r>
-        <w:rPr>
-          <w:sz w:val="24"/>
-          <w:szCs w:val="24"/>
-        </w:rPr>
-        <w:t>Figure 1: The automatically created files from the Rails command “rails new &lt;project name&gt;”</w:t>
-      </w:r>
     </w:p>
     <w:p>
       <w:pPr>
@@ -5949,70 +6922,172 @@
           <w:szCs w:val="24"/>
         </w:rPr>
       </w:pPr>
+    </w:p>
+    <w:p>
+      <w:pPr>
+        <w:pStyle w:val="NoSpacing"/>
+        <w:rPr>
+          <w:sz w:val="24"/>
+          <w:szCs w:val="24"/>
+        </w:rPr>
+      </w:pPr>
+    </w:p>
+    <w:p>
+      <w:pPr>
+        <w:pStyle w:val="NoSpacing"/>
+        <w:rPr>
+          <w:sz w:val="24"/>
+          <w:szCs w:val="24"/>
+        </w:rPr>
+      </w:pPr>
+    </w:p>
+    <w:p>
+      <w:pPr>
+        <w:pStyle w:val="NoSpacing"/>
+        <w:rPr>
+          <w:sz w:val="24"/>
+          <w:szCs w:val="24"/>
+        </w:rPr>
+      </w:pPr>
+    </w:p>
+    <w:p>
+      <w:pPr>
+        <w:pStyle w:val="NoSpacing"/>
+        <w:rPr>
+          <w:sz w:val="24"/>
+          <w:szCs w:val="24"/>
+        </w:rPr>
+      </w:pPr>
+    </w:p>
+    <w:p>
+      <w:pPr>
+        <w:pStyle w:val="NoSpacing"/>
+        <w:rPr>
+          <w:sz w:val="24"/>
+          <w:szCs w:val="24"/>
+        </w:rPr>
+      </w:pPr>
+    </w:p>
+    <w:p>
+      <w:pPr>
+        <w:pStyle w:val="Heading1"/>
+        <w:rPr>
+          <w:sz w:val="56"/>
+          <w:szCs w:val="56"/>
+        </w:rPr>
+      </w:pPr>
+      <w:bookmarkStart w:id="14" w:name="_Toc434415178"/>
+      <w:r>
+        <w:rPr>
+          <w:sz w:val="56"/>
+          <w:szCs w:val="56"/>
+        </w:rPr>
+        <w:t>Conclusion</w:t>
+      </w:r>
+      <w:bookmarkEnd w:id="14"/>
+    </w:p>
+    <w:p>
+      <w:pPr>
+        <w:rPr>
+          <w:rFonts w:ascii="Times New Roman" w:hAnsi="Times New Roman" w:cs="Times New Roman"/>
+          <w:sz w:val="24"/>
+          <w:szCs w:val="24"/>
+        </w:rPr>
+      </w:pPr>
+      <w:r>
+        <w:rPr>
+          <w:rFonts w:ascii="Times New Roman" w:hAnsi="Times New Roman" w:cs="Times New Roman"/>
+          <w:sz w:val="24"/>
+          <w:szCs w:val="24"/>
+        </w:rPr>
+        <w:t xml:space="preserve">All of this information can help a traveler navigate to their destination. However there is still the human aspect of interpretation of the data. Does heavy traffic through Sacramento as you drive from Bakersfield to Oregon warrant the change of routes? If </w:t>
+      </w:r>
+      <w:r>
+        <w:rPr>
+          <w:rFonts w:ascii="Times New Roman" w:hAnsi="Times New Roman" w:cs="Times New Roman"/>
+          <w:sz w:val="24"/>
+          <w:szCs w:val="24"/>
+        </w:rPr>
+        <w:t>you’re</w:t>
+      </w:r>
+      <w:r>
+        <w:rPr>
+          <w:rFonts w:ascii="Times New Roman" w:hAnsi="Times New Roman" w:cs="Times New Roman"/>
+          <w:sz w:val="24"/>
+          <w:szCs w:val="24"/>
+        </w:rPr>
+        <w:t xml:space="preserve"> driving over </w:t>
+      </w:r>
+      <w:proofErr w:type="spellStart"/>
+      <w:r>
+        <w:rPr>
+          <w:rFonts w:ascii="Times New Roman" w:hAnsi="Times New Roman" w:cs="Times New Roman"/>
+          <w:sz w:val="24"/>
+          <w:szCs w:val="24"/>
+        </w:rPr>
+        <w:t>Donnar</w:t>
+      </w:r>
+      <w:proofErr w:type="spellEnd"/>
+      <w:r>
+        <w:rPr>
+          <w:rFonts w:ascii="Times New Roman" w:hAnsi="Times New Roman" w:cs="Times New Roman"/>
+          <w:sz w:val="24"/>
+          <w:szCs w:val="24"/>
+        </w:rPr>
+        <w:t xml:space="preserve"> Pass or other Sierra Mountain passes and the weather report says the big blizzard will hit 4 hours after you plan on passing over the mountains is this a guarantee? Can you forgo carrying chains? How old are the still images and do they represent current conditions or conditions that will occur in the future. It may be raining now but when the sun sets and the </w:t>
+      </w:r>
+      <w:r>
+        <w:rPr>
+          <w:rFonts w:ascii="Times New Roman" w:hAnsi="Times New Roman" w:cs="Times New Roman"/>
+          <w:sz w:val="24"/>
+          <w:szCs w:val="24"/>
+        </w:rPr>
+        <w:lastRenderedPageBreak/>
+        <w:t xml:space="preserve">temperatures drop to below freezing what happens? If this application is made accessible for handheld devices is there enough bandwidth for streaming video and what about areas of the state without data coverage. </w:t>
+      </w:r>
+    </w:p>
+    <w:p>
+      <w:pPr>
+        <w:rPr>
+          <w:rFonts w:ascii="Times New Roman" w:hAnsi="Times New Roman" w:cs="Times New Roman"/>
+          <w:sz w:val="24"/>
+          <w:szCs w:val="24"/>
+        </w:rPr>
+      </w:pPr>
+      <w:r>
+        <w:rPr>
+          <w:rFonts w:ascii="Times New Roman" w:hAnsi="Times New Roman" w:cs="Times New Roman"/>
+          <w:sz w:val="24"/>
+          <w:szCs w:val="24"/>
+        </w:rPr>
+        <w:t xml:space="preserve">A driver and/or their navigator must use their knowledgebase to understand the data returned from this application. The past conditions, present conditions, and future conditions are all important for safe navigation. This application provides some essential data for travel but it is no substitute for a </w:t>
+      </w:r>
       <w:proofErr w:type="gramStart"/>
       <w:r>
         <w:rPr>
-          <w:sz w:val="24"/>
-          <w:szCs w:val="24"/>
-        </w:rPr>
-        <w:t>get</w:t>
+          <w:rFonts w:ascii="Times New Roman" w:hAnsi="Times New Roman" w:cs="Times New Roman"/>
+          <w:sz w:val="24"/>
+          <w:szCs w:val="24"/>
+        </w:rPr>
+        <w:t>drivers</w:t>
       </w:r>
       <w:proofErr w:type="gramEnd"/>
       <w:r>
         <w:rPr>
-          <w:sz w:val="24"/>
-          <w:szCs w:val="24"/>
-        </w:rPr>
-        <w:t xml:space="preserve"> a Rails server up and running. </w:t>
-      </w:r>
-      <w:proofErr w:type="spellStart"/>
-      <w:r>
-        <w:rPr>
-          <w:sz w:val="24"/>
-          <w:szCs w:val="24"/>
-        </w:rPr>
-        <w:t>WEBrick</w:t>
-      </w:r>
-      <w:proofErr w:type="spellEnd"/>
-      <w:r>
-        <w:rPr>
-          <w:sz w:val="24"/>
-          <w:szCs w:val="24"/>
-        </w:rPr>
-        <w:t xml:space="preserve">, a server, comes with Rails automatically. </w:t>
-      </w:r>
-      <w:r>
-        <w:rPr>
-          <w:sz w:val="24"/>
-          <w:szCs w:val="24"/>
-        </w:rPr>
-        <w:t xml:space="preserve">This server is designed for development only. </w:t>
-      </w:r>
-      <w:proofErr w:type="spellStart"/>
-      <w:r>
-        <w:rPr>
-          <w:sz w:val="24"/>
-          <w:szCs w:val="24"/>
-        </w:rPr>
-        <w:t>WEBrick</w:t>
-      </w:r>
-      <w:proofErr w:type="spellEnd"/>
-      <w:r>
-        <w:rPr>
-          <w:sz w:val="24"/>
-          <w:szCs w:val="24"/>
-        </w:rPr>
-        <w:t xml:space="preserve"> is a single threaded and single process application meaning that it is slow. For example if two request come in for processor time the first one there is executed and the second must wait for the completion of the first. Using a production server can handle multiple requests at the same time and thus handle a higher workload that will be encountered in the real world.  </w:t>
-      </w:r>
-      <w:r>
-        <w:rPr>
-          <w:sz w:val="24"/>
-          <w:szCs w:val="24"/>
-        </w:rPr>
-        <w:t xml:space="preserve">In the command line “rails server” or “rails s” is used to start the server. </w:t>
-      </w:r>
-      <w:bookmarkStart w:id="11" w:name="_GoBack"/>
-      <w:bookmarkEnd w:id="11"/>
+          <w:rFonts w:ascii="Times New Roman" w:hAnsi="Times New Roman" w:cs="Times New Roman"/>
+          <w:sz w:val="24"/>
+          <w:szCs w:val="24"/>
+        </w:rPr>
+        <w:t xml:space="preserve"> judgement of the conditions past, present, and future. Many drivers no longer listen to the radio as the travel </w:t>
+      </w:r>
+      <w:r>
+        <w:rPr>
+          <w:rFonts w:ascii="Times New Roman" w:hAnsi="Times New Roman" w:cs="Times New Roman"/>
+          <w:sz w:val="24"/>
+          <w:szCs w:val="24"/>
+        </w:rPr>
+        <w:t xml:space="preserve">using their smart phones or IPods to listen to music, podcasts, or eBooks. They are not tuned to a local radio station that would normally transmit significant road and weather conditions. Because of this isolation from travelling route data a mobile application is needed. </w:t>
+      </w:r>
     </w:p>
     <w:sectPr>
       <w:pgSz w:w="12240" w:h="15840"/>
@@ -7065,6 +8140,7 @@
   <w:style w:type="character" w:default="1" w:styleId="DefaultParagraphFont">
     <w:name w:val="Default Paragraph Font"/>
     <w:uiPriority w:val="1"/>
+    <w:semiHidden/>
     <w:unhideWhenUsed/>
   </w:style>
   <w:style w:type="table" w:default="1" w:styleId="TableNormal">
@@ -7392,6 +8468,25 @@
     <w:basedOn w:val="DefaultParagraphFont"/>
     <w:rsid w:val="00DC3136"/>
   </w:style>
+  <w:style w:type="paragraph" w:styleId="Caption">
+    <w:name w:val="caption"/>
+    <w:basedOn w:val="Normal"/>
+    <w:next w:val="Normal"/>
+    <w:uiPriority w:val="35"/>
+    <w:unhideWhenUsed/>
+    <w:qFormat/>
+    <w:rsid w:val="00D969B5"/>
+    <w:pPr>
+      <w:spacing w:after="200" w:line="240" w:lineRule="auto"/>
+    </w:pPr>
+    <w:rPr>
+      <w:i/>
+      <w:iCs/>
+      <w:color w:val="44546A" w:themeColor="text2"/>
+      <w:sz w:val="18"/>
+      <w:szCs w:val="18"/>
+    </w:rPr>
+  </w:style>
 </w:styles>
 </file>
 
@@ -7661,7 +8756,7 @@
 </file>
 
 <file path=customXml/itemProps1.xml><?xml version="1.0" encoding="utf-8"?>
-<ds:datastoreItem xmlns:ds="http://schemas.openxmlformats.org/officeDocument/2006/customXml" ds:itemID="{88271E8E-6F1D-4E40-8FEF-616DD72226CA}">
+<ds:datastoreItem xmlns:ds="http://schemas.openxmlformats.org/officeDocument/2006/customXml" ds:itemID="{FB98906F-FA1E-4164-A80A-8BBD61A549F5}">
   <ds:schemaRefs>
     <ds:schemaRef ds:uri="http://schemas.openxmlformats.org/officeDocument/2006/bibliography"/>
   </ds:schemaRefs>

</xml_diff>

<commit_message>
Discussed the rails new <new webpage> setup and table 1 and figure 2 concurrency
</commit_message>
<xml_diff>
--- a/Road_Trip_Report.docx
+++ b/Road_Trip_Report.docx
@@ -43,17 +43,7 @@
               <w:sz w:val="36"/>
               <w:szCs w:val="36"/>
             </w:rPr>
-            <w:t>Table</w:t>
-          </w:r>
-          <w:bookmarkStart w:id="0" w:name="_GoBack"/>
-          <w:bookmarkEnd w:id="0"/>
-          <w:r>
-            <w:rPr>
-              <w:color w:val="2E74B5" w:themeColor="accent1" w:themeShade="BF"/>
-              <w:sz w:val="36"/>
-              <w:szCs w:val="36"/>
-            </w:rPr>
-            <w:t xml:space="preserve"> of </w:t>
+            <w:t xml:space="preserve">Table of </w:t>
           </w:r>
           <w:r>
             <w:rPr>
@@ -1282,7 +1272,7 @@
       <w:pPr>
         <w:pStyle w:val="Heading1"/>
       </w:pPr>
-      <w:bookmarkStart w:id="1" w:name="_Toc434415165"/>
+      <w:bookmarkStart w:id="0" w:name="_Toc434415165"/>
       <w:r>
         <w:rPr>
           <w:sz w:val="56"/>
@@ -1290,7 +1280,7 @@
         </w:rPr>
         <w:t>Introduction</w:t>
       </w:r>
-      <w:bookmarkEnd w:id="1"/>
+      <w:bookmarkEnd w:id="0"/>
     </w:p>
     <w:p>
       <w:pPr>
@@ -1646,7 +1636,7 @@
           <w:szCs w:val="24"/>
         </w:rPr>
       </w:pPr>
-      <w:bookmarkStart w:id="2" w:name="_Toc434415166"/>
+      <w:bookmarkStart w:id="1" w:name="_Toc434415166"/>
       <w:r>
         <w:rPr>
           <w:sz w:val="56"/>
@@ -1698,7 +1688,7 @@
         </w:rPr>
         <w:t>nd Their Underlying Concepts</w:t>
       </w:r>
-      <w:bookmarkEnd w:id="2"/>
+      <w:bookmarkEnd w:id="1"/>
     </w:p>
     <w:p>
       <w:pPr>
@@ -1708,7 +1698,7 @@
           <w:szCs w:val="32"/>
         </w:rPr>
       </w:pPr>
-      <w:bookmarkStart w:id="3" w:name="_Toc434415167"/>
+      <w:bookmarkStart w:id="2" w:name="_Toc434415167"/>
       <w:r>
         <w:rPr>
           <w:sz w:val="32"/>
@@ -1716,7 +1706,7 @@
         </w:rPr>
         <w:t>Ruby</w:t>
       </w:r>
-      <w:bookmarkEnd w:id="3"/>
+      <w:bookmarkEnd w:id="2"/>
     </w:p>
     <w:p>
       <w:pPr>
@@ -2086,7 +2076,7 @@
           <w:szCs w:val="32"/>
         </w:rPr>
       </w:pPr>
-      <w:bookmarkStart w:id="4" w:name="_Toc434415168"/>
+      <w:bookmarkStart w:id="3" w:name="_Toc434415168"/>
       <w:r>
         <w:rPr>
           <w:sz w:val="32"/>
@@ -2094,7 +2084,7 @@
         </w:rPr>
         <w:t>Ruby on Rails</w:t>
       </w:r>
-      <w:bookmarkEnd w:id="4"/>
+      <w:bookmarkEnd w:id="3"/>
     </w:p>
     <w:p>
       <w:pPr>
@@ -2307,7 +2297,7 @@
           <w:szCs w:val="32"/>
         </w:rPr>
       </w:pPr>
-      <w:bookmarkStart w:id="5" w:name="_Toc434415169"/>
+      <w:bookmarkStart w:id="4" w:name="_Toc434415169"/>
       <w:r>
         <w:rPr>
           <w:sz w:val="32"/>
@@ -2315,7 +2305,7 @@
         </w:rPr>
         <w:t>Git and GitHub</w:t>
       </w:r>
-      <w:bookmarkEnd w:id="5"/>
+      <w:bookmarkEnd w:id="4"/>
     </w:p>
     <w:p>
       <w:pPr>
@@ -2430,7 +2420,7 @@
           <w:szCs w:val="32"/>
         </w:rPr>
       </w:pPr>
-      <w:bookmarkStart w:id="6" w:name="_Toc434415170"/>
+      <w:bookmarkStart w:id="5" w:name="_Toc434415170"/>
       <w:r>
         <w:rPr>
           <w:color w:val="2E74B5" w:themeColor="accent1" w:themeShade="BF"/>
@@ -2439,7 +2429,7 @@
         </w:rPr>
         <w:t>Software Framework</w:t>
       </w:r>
-      <w:bookmarkEnd w:id="6"/>
+      <w:bookmarkEnd w:id="5"/>
     </w:p>
     <w:p>
       <w:pPr>
@@ -2522,7 +2512,7 @@
           <w:szCs w:val="32"/>
         </w:rPr>
       </w:pPr>
-      <w:bookmarkStart w:id="7" w:name="_Toc434415171"/>
+      <w:bookmarkStart w:id="6" w:name="_Toc434415171"/>
       <w:r>
         <w:rPr>
           <w:sz w:val="32"/>
@@ -2531,7 +2521,7 @@
         <w:lastRenderedPageBreak/>
         <w:t>Model-View-Controller (MVC)</w:t>
       </w:r>
-      <w:bookmarkEnd w:id="7"/>
+      <w:bookmarkEnd w:id="6"/>
     </w:p>
     <w:p>
       <w:pPr>
@@ -2671,7 +2661,7 @@
           <w:szCs w:val="56"/>
         </w:rPr>
       </w:pPr>
-      <w:bookmarkStart w:id="8" w:name="_Toc434415172"/>
+      <w:bookmarkStart w:id="7" w:name="_Toc434415172"/>
       <w:r>
         <w:rPr>
           <w:sz w:val="56"/>
@@ -2679,413 +2669,413 @@
         </w:rPr>
         <w:t>Data Sources</w:t>
       </w:r>
+      <w:bookmarkEnd w:id="7"/>
+    </w:p>
+    <w:p>
+      <w:pPr>
+        <w:pStyle w:val="Heading2"/>
+      </w:pPr>
+      <w:bookmarkStart w:id="8" w:name="_Toc434415173"/>
+      <w:r>
+        <w:t>National Oceanic and Atmospheric Administration</w:t>
+      </w:r>
+      <w:r>
+        <w:t xml:space="preserve"> (NOAA)</w:t>
+      </w:r>
       <w:bookmarkEnd w:id="8"/>
     </w:p>
     <w:p>
       <w:pPr>
+        <w:rPr>
+          <w:rFonts w:ascii="Times New Roman" w:hAnsi="Times New Roman" w:cs="Times New Roman"/>
+          <w:sz w:val="24"/>
+          <w:szCs w:val="24"/>
+        </w:rPr>
+      </w:pPr>
+      <w:r>
+        <w:rPr>
+          <w:rFonts w:ascii="Times New Roman" w:hAnsi="Times New Roman" w:cs="Times New Roman"/>
+          <w:sz w:val="24"/>
+          <w:szCs w:val="24"/>
+        </w:rPr>
+        <w:t xml:space="preserve">NOAA is a very large organization running under the U.S. Department of Commerce. They manage satellites, buoys in the ocean and weather stations on land, set up tornado warning as well as tsunami warnings.  </w:t>
+      </w:r>
+      <w:r>
+        <w:rPr>
+          <w:rFonts w:ascii="Times New Roman" w:hAnsi="Times New Roman" w:cs="Times New Roman"/>
+          <w:sz w:val="24"/>
+          <w:szCs w:val="24"/>
+        </w:rPr>
+        <w:t>They forecast the weather on land and in the ocean. NOAA has</w:t>
+      </w:r>
+      <w:r>
+        <w:rPr>
+          <w:rFonts w:ascii="Times New Roman" w:hAnsi="Times New Roman" w:cs="Times New Roman"/>
+          <w:sz w:val="24"/>
+          <w:szCs w:val="24"/>
+        </w:rPr>
+        <w:t xml:space="preserve"> collected a very </w:t>
+      </w:r>
+      <w:r>
+        <w:rPr>
+          <w:rFonts w:ascii="Times New Roman" w:hAnsi="Times New Roman" w:cs="Times New Roman"/>
+          <w:sz w:val="24"/>
+          <w:szCs w:val="24"/>
+        </w:rPr>
+        <w:t xml:space="preserve">large </w:t>
+      </w:r>
+      <w:r>
+        <w:rPr>
+          <w:rFonts w:ascii="Times New Roman" w:hAnsi="Times New Roman" w:cs="Times New Roman"/>
+          <w:sz w:val="24"/>
+          <w:szCs w:val="24"/>
+        </w:rPr>
+        <w:t xml:space="preserve">quantity </w:t>
+      </w:r>
+      <w:r>
+        <w:rPr>
+          <w:rFonts w:ascii="Times New Roman" w:hAnsi="Times New Roman" w:cs="Times New Roman"/>
+          <w:sz w:val="24"/>
+          <w:szCs w:val="24"/>
+        </w:rPr>
+        <w:t>of data over</w:t>
+      </w:r>
+      <w:r>
+        <w:rPr>
+          <w:rFonts w:ascii="Times New Roman" w:hAnsi="Times New Roman" w:cs="Times New Roman"/>
+          <w:sz w:val="24"/>
+          <w:szCs w:val="24"/>
+        </w:rPr>
+        <w:t xml:space="preserve"> </w:t>
+      </w:r>
+      <w:r>
+        <w:rPr>
+          <w:rFonts w:ascii="Times New Roman" w:hAnsi="Times New Roman" w:cs="Times New Roman"/>
+          <w:sz w:val="24"/>
+          <w:szCs w:val="24"/>
+        </w:rPr>
+        <w:t>a wide range of</w:t>
+      </w:r>
+      <w:r>
+        <w:rPr>
+          <w:rFonts w:ascii="Times New Roman" w:hAnsi="Times New Roman" w:cs="Times New Roman"/>
+          <w:sz w:val="24"/>
+          <w:szCs w:val="24"/>
+        </w:rPr>
+        <w:t xml:space="preserve"> </w:t>
+      </w:r>
+      <w:r>
+        <w:rPr>
+          <w:rFonts w:ascii="Times New Roman" w:hAnsi="Times New Roman" w:cs="Times New Roman"/>
+          <w:sz w:val="24"/>
+          <w:szCs w:val="24"/>
+        </w:rPr>
+        <w:t>subjects</w:t>
+      </w:r>
+      <w:r>
+        <w:rPr>
+          <w:rFonts w:ascii="Times New Roman" w:hAnsi="Times New Roman" w:cs="Times New Roman"/>
+          <w:sz w:val="24"/>
+          <w:szCs w:val="24"/>
+        </w:rPr>
+        <w:t xml:space="preserve"> and time period</w:t>
+      </w:r>
+      <w:r>
+        <w:rPr>
+          <w:rFonts w:ascii="Times New Roman" w:hAnsi="Times New Roman" w:cs="Times New Roman"/>
+          <w:sz w:val="24"/>
+          <w:szCs w:val="24"/>
+        </w:rPr>
+        <w:t>. NOAA has many APIs and work</w:t>
+      </w:r>
+      <w:r>
+        <w:rPr>
+          <w:rFonts w:ascii="Times New Roman" w:hAnsi="Times New Roman" w:cs="Times New Roman"/>
+          <w:sz w:val="24"/>
+          <w:szCs w:val="24"/>
+        </w:rPr>
+        <w:t>s</w:t>
+      </w:r>
+      <w:r>
+        <w:rPr>
+          <w:rFonts w:ascii="Times New Roman" w:hAnsi="Times New Roman" w:cs="Times New Roman"/>
+          <w:sz w:val="24"/>
+          <w:szCs w:val="24"/>
+        </w:rPr>
+        <w:t xml:space="preserve"> hard to share their data. </w:t>
+      </w:r>
+      <w:r>
+        <w:rPr>
+          <w:rFonts w:ascii="Times New Roman" w:hAnsi="Times New Roman" w:cs="Times New Roman"/>
+          <w:sz w:val="24"/>
+          <w:szCs w:val="24"/>
+        </w:rPr>
+        <w:t xml:space="preserve">This program will connect with the National Oceanic and Atmospheric Administration API for the National Digital Weather Forecast Database. NOAA uses a Simple Object Access Protocol (SOAP) to generate XML files that can be parsed for the desired information. </w:t>
+      </w:r>
+    </w:p>
+    <w:p>
+      <w:pPr>
+        <w:rPr>
+          <w:rFonts w:ascii="Times New Roman" w:hAnsi="Times New Roman" w:cs="Times New Roman"/>
+          <w:sz w:val="24"/>
+          <w:szCs w:val="24"/>
+        </w:rPr>
+      </w:pPr>
+      <w:r>
+        <w:rPr>
+          <w:rFonts w:ascii="Times New Roman" w:hAnsi="Times New Roman" w:cs="Times New Roman"/>
+          <w:sz w:val="24"/>
+          <w:szCs w:val="24"/>
+        </w:rPr>
+        <w:t xml:space="preserve">For this project the data from NOAA is accessed through their SOAP protocol. This protocol has nine formats to choose from point data, data for a list of points, latitude and longitude sub grid (rectangle of data points), line function, </w:t>
+      </w:r>
+      <w:r>
+        <w:rPr>
+          <w:rFonts w:ascii="Times New Roman" w:hAnsi="Times New Roman" w:cs="Times New Roman"/>
+          <w:sz w:val="24"/>
+          <w:szCs w:val="24"/>
+        </w:rPr>
+        <w:t>latitude</w:t>
+      </w:r>
+      <w:r>
+        <w:rPr>
+          <w:rFonts w:ascii="Times New Roman" w:hAnsi="Times New Roman" w:cs="Times New Roman"/>
+          <w:sz w:val="24"/>
+          <w:szCs w:val="24"/>
+        </w:rPr>
+        <w:t xml:space="preserve"> and </w:t>
+      </w:r>
+      <w:r>
+        <w:rPr>
+          <w:rFonts w:ascii="Times New Roman" w:hAnsi="Times New Roman" w:cs="Times New Roman"/>
+          <w:sz w:val="24"/>
+          <w:szCs w:val="24"/>
+        </w:rPr>
+        <w:t>longitude</w:t>
+      </w:r>
+      <w:r>
+        <w:rPr>
+          <w:rFonts w:ascii="Times New Roman" w:hAnsi="Times New Roman" w:cs="Times New Roman"/>
+          <w:sz w:val="24"/>
+          <w:szCs w:val="24"/>
+        </w:rPr>
+        <w:t xml:space="preserve"> zip code, </w:t>
+      </w:r>
+      <w:r>
+        <w:rPr>
+          <w:rFonts w:ascii="Times New Roman" w:hAnsi="Times New Roman" w:cs="Times New Roman"/>
+          <w:sz w:val="24"/>
+          <w:szCs w:val="24"/>
+        </w:rPr>
+        <w:t>latitude</w:t>
+      </w:r>
+      <w:r>
+        <w:rPr>
+          <w:rFonts w:ascii="Times New Roman" w:hAnsi="Times New Roman" w:cs="Times New Roman"/>
+          <w:sz w:val="24"/>
+          <w:szCs w:val="24"/>
+        </w:rPr>
+        <w:t xml:space="preserve"> </w:t>
+      </w:r>
+      <w:r>
+        <w:rPr>
+          <w:rFonts w:ascii="Times New Roman" w:hAnsi="Times New Roman" w:cs="Times New Roman"/>
+          <w:sz w:val="24"/>
+          <w:szCs w:val="24"/>
+        </w:rPr>
+        <w:t>longitude</w:t>
+      </w:r>
+      <w:r>
+        <w:rPr>
+          <w:rFonts w:ascii="Times New Roman" w:hAnsi="Times New Roman" w:cs="Times New Roman"/>
+          <w:sz w:val="24"/>
+          <w:szCs w:val="24"/>
+        </w:rPr>
+        <w:t xml:space="preserve"> city name, a time period with </w:t>
+      </w:r>
+      <w:r>
+        <w:rPr>
+          <w:rFonts w:ascii="Times New Roman" w:hAnsi="Times New Roman" w:cs="Times New Roman"/>
+          <w:sz w:val="24"/>
+          <w:szCs w:val="24"/>
+        </w:rPr>
+        <w:t>latitude</w:t>
+      </w:r>
+      <w:r>
+        <w:rPr>
+          <w:rFonts w:ascii="Times New Roman" w:hAnsi="Times New Roman" w:cs="Times New Roman"/>
+          <w:sz w:val="24"/>
+          <w:szCs w:val="24"/>
+        </w:rPr>
+        <w:t xml:space="preserve"> and </w:t>
+      </w:r>
+      <w:r>
+        <w:rPr>
+          <w:rFonts w:ascii="Times New Roman" w:hAnsi="Times New Roman" w:cs="Times New Roman"/>
+          <w:sz w:val="24"/>
+          <w:szCs w:val="24"/>
+        </w:rPr>
+        <w:t>longitude</w:t>
+      </w:r>
+      <w:r>
+        <w:rPr>
+          <w:rFonts w:ascii="Times New Roman" w:hAnsi="Times New Roman" w:cs="Times New Roman"/>
+          <w:sz w:val="24"/>
+          <w:szCs w:val="24"/>
+        </w:rPr>
+        <w:t xml:space="preserve">, and other searchable formats. For this project the </w:t>
+      </w:r>
+      <w:r>
+        <w:rPr>
+          <w:rFonts w:ascii="Times New Roman" w:hAnsi="Times New Roman" w:cs="Times New Roman"/>
+          <w:sz w:val="24"/>
+          <w:szCs w:val="24"/>
+        </w:rPr>
+        <w:t>latitude</w:t>
+      </w:r>
+      <w:r>
+        <w:rPr>
+          <w:rFonts w:ascii="Times New Roman" w:hAnsi="Times New Roman" w:cs="Times New Roman"/>
+          <w:sz w:val="24"/>
+          <w:szCs w:val="24"/>
+        </w:rPr>
+        <w:t xml:space="preserve"> </w:t>
+      </w:r>
+      <w:r>
+        <w:rPr>
+          <w:rFonts w:ascii="Times New Roman" w:hAnsi="Times New Roman" w:cs="Times New Roman"/>
+          <w:sz w:val="24"/>
+          <w:szCs w:val="24"/>
+        </w:rPr>
+        <w:t>longitude</w:t>
+      </w:r>
+      <w:r>
+        <w:rPr>
+          <w:rFonts w:ascii="Times New Roman" w:hAnsi="Times New Roman" w:cs="Times New Roman"/>
+          <w:sz w:val="24"/>
+          <w:szCs w:val="24"/>
+        </w:rPr>
+        <w:t xml:space="preserve"> city name is being used to capture the weather report for the specific city. This format was chosen because cities are easily identified </w:t>
+      </w:r>
+      <w:r>
+        <w:rPr>
+          <w:rFonts w:ascii="Times New Roman" w:hAnsi="Times New Roman" w:cs="Times New Roman"/>
+          <w:sz w:val="24"/>
+          <w:szCs w:val="24"/>
+        </w:rPr>
+        <w:t xml:space="preserve">along a driving route </w:t>
+      </w:r>
+      <w:r>
+        <w:rPr>
+          <w:rFonts w:ascii="Times New Roman" w:hAnsi="Times New Roman" w:cs="Times New Roman"/>
+          <w:sz w:val="24"/>
+          <w:szCs w:val="24"/>
+        </w:rPr>
+        <w:t xml:space="preserve">and typically have NOAA weather data. </w:t>
+      </w:r>
+      <w:r>
+        <w:rPr>
+          <w:rFonts w:ascii="Times New Roman" w:hAnsi="Times New Roman" w:cs="Times New Roman"/>
+          <w:sz w:val="24"/>
+          <w:szCs w:val="24"/>
+        </w:rPr>
+        <w:t xml:space="preserve">Even the smaller cities with no NOAA data will default to the closest location with NOAA data. NOAA converts city names into </w:t>
+      </w:r>
+      <w:r>
+        <w:rPr>
+          <w:rFonts w:ascii="Times New Roman" w:hAnsi="Times New Roman" w:cs="Times New Roman"/>
+          <w:sz w:val="24"/>
+          <w:szCs w:val="24"/>
+        </w:rPr>
+        <w:t>latitude</w:t>
+      </w:r>
+      <w:r>
+        <w:rPr>
+          <w:rFonts w:ascii="Times New Roman" w:hAnsi="Times New Roman" w:cs="Times New Roman"/>
+          <w:sz w:val="24"/>
+          <w:szCs w:val="24"/>
+        </w:rPr>
+        <w:t xml:space="preserve"> and </w:t>
+      </w:r>
+      <w:r>
+        <w:rPr>
+          <w:rFonts w:ascii="Times New Roman" w:hAnsi="Times New Roman" w:cs="Times New Roman"/>
+          <w:sz w:val="24"/>
+          <w:szCs w:val="24"/>
+        </w:rPr>
+        <w:t>longitude</w:t>
+      </w:r>
+      <w:r>
+        <w:rPr>
+          <w:rFonts w:ascii="Times New Roman" w:hAnsi="Times New Roman" w:cs="Times New Roman"/>
+          <w:sz w:val="24"/>
+          <w:szCs w:val="24"/>
+        </w:rPr>
+        <w:t xml:space="preserve"> coordinates. This takes ambiguity out of the search for there are many cities called Springfield in the United States (US). This is why for this program city name and state are required to determine the desired city. </w:t>
+      </w:r>
+      <w:r>
+        <w:rPr>
+          <w:rFonts w:ascii="Times New Roman" w:hAnsi="Times New Roman" w:cs="Times New Roman"/>
+          <w:sz w:val="24"/>
+          <w:szCs w:val="24"/>
+        </w:rPr>
+        <w:t>From this data Google Geocoding is used to convert the name of the city</w:t>
+      </w:r>
+      <w:r>
+        <w:rPr>
+          <w:rFonts w:ascii="Times New Roman" w:hAnsi="Times New Roman" w:cs="Times New Roman"/>
+          <w:sz w:val="24"/>
+          <w:szCs w:val="24"/>
+        </w:rPr>
+        <w:t xml:space="preserve"> (or an address)</w:t>
+      </w:r>
+      <w:r>
+        <w:rPr>
+          <w:rFonts w:ascii="Times New Roman" w:hAnsi="Times New Roman" w:cs="Times New Roman"/>
+          <w:sz w:val="24"/>
+          <w:szCs w:val="24"/>
+        </w:rPr>
+        <w:t xml:space="preserve"> into latitude and longitude coordinates that NOAA can then calculate the closest point where they have a weather station.</w:t>
+      </w:r>
+      <w:r>
+        <w:rPr>
+          <w:rStyle w:val="FootnoteReference"/>
+          <w:rFonts w:ascii="Times New Roman" w:hAnsi="Times New Roman" w:cs="Times New Roman"/>
+          <w:sz w:val="24"/>
+          <w:szCs w:val="24"/>
+        </w:rPr>
+        <w:footnoteReference w:id="2"/>
+      </w:r>
+      <w:r>
+        <w:rPr>
+          <w:rFonts w:ascii="Times New Roman" w:hAnsi="Times New Roman" w:cs="Times New Roman"/>
+          <w:sz w:val="24"/>
+          <w:szCs w:val="24"/>
+        </w:rPr>
+        <w:t xml:space="preserve">  </w:t>
+      </w:r>
+    </w:p>
+    <w:p>
+      <w:pPr>
+        <w:rPr>
+          <w:rFonts w:ascii="Times New Roman" w:hAnsi="Times New Roman" w:cs="Times New Roman"/>
+          <w:sz w:val="24"/>
+          <w:szCs w:val="24"/>
+        </w:rPr>
+      </w:pPr>
+    </w:p>
+    <w:p>
+      <w:pPr>
         <w:pStyle w:val="Heading2"/>
       </w:pPr>
-      <w:bookmarkStart w:id="9" w:name="_Toc434415173"/>
-      <w:r>
-        <w:t>National Oceanic and Atmospheric Administration</w:t>
-      </w:r>
-      <w:r>
-        <w:t xml:space="preserve"> (NOAA)</w:t>
+      <w:bookmarkStart w:id="9" w:name="_Toc434415174"/>
+      <w:r>
+        <w:t>California Department of Transportation</w:t>
+      </w:r>
+      <w:r>
+        <w:t xml:space="preserve"> (Caltrans)</w:t>
       </w:r>
       <w:bookmarkEnd w:id="9"/>
-    </w:p>
-    <w:p>
-      <w:pPr>
-        <w:rPr>
-          <w:rFonts w:ascii="Times New Roman" w:hAnsi="Times New Roman" w:cs="Times New Roman"/>
-          <w:sz w:val="24"/>
-          <w:szCs w:val="24"/>
-        </w:rPr>
-      </w:pPr>
-      <w:r>
-        <w:rPr>
-          <w:rFonts w:ascii="Times New Roman" w:hAnsi="Times New Roman" w:cs="Times New Roman"/>
-          <w:sz w:val="24"/>
-          <w:szCs w:val="24"/>
-        </w:rPr>
-        <w:t xml:space="preserve">NOAA is a very large organization running under the U.S. Department of Commerce. They manage satellites, buoys in the ocean and weather stations on land, set up tornado warning as well as tsunami warnings.  </w:t>
-      </w:r>
-      <w:r>
-        <w:rPr>
-          <w:rFonts w:ascii="Times New Roman" w:hAnsi="Times New Roman" w:cs="Times New Roman"/>
-          <w:sz w:val="24"/>
-          <w:szCs w:val="24"/>
-        </w:rPr>
-        <w:t>They forecast the weather on land and in the ocean. NOAA has</w:t>
-      </w:r>
-      <w:r>
-        <w:rPr>
-          <w:rFonts w:ascii="Times New Roman" w:hAnsi="Times New Roman" w:cs="Times New Roman"/>
-          <w:sz w:val="24"/>
-          <w:szCs w:val="24"/>
-        </w:rPr>
-        <w:t xml:space="preserve"> collected a very </w:t>
-      </w:r>
-      <w:r>
-        <w:rPr>
-          <w:rFonts w:ascii="Times New Roman" w:hAnsi="Times New Roman" w:cs="Times New Roman"/>
-          <w:sz w:val="24"/>
-          <w:szCs w:val="24"/>
-        </w:rPr>
-        <w:t xml:space="preserve">large </w:t>
-      </w:r>
-      <w:r>
-        <w:rPr>
-          <w:rFonts w:ascii="Times New Roman" w:hAnsi="Times New Roman" w:cs="Times New Roman"/>
-          <w:sz w:val="24"/>
-          <w:szCs w:val="24"/>
-        </w:rPr>
-        <w:t xml:space="preserve">quantity </w:t>
-      </w:r>
-      <w:r>
-        <w:rPr>
-          <w:rFonts w:ascii="Times New Roman" w:hAnsi="Times New Roman" w:cs="Times New Roman"/>
-          <w:sz w:val="24"/>
-          <w:szCs w:val="24"/>
-        </w:rPr>
-        <w:t>of data over</w:t>
-      </w:r>
-      <w:r>
-        <w:rPr>
-          <w:rFonts w:ascii="Times New Roman" w:hAnsi="Times New Roman" w:cs="Times New Roman"/>
-          <w:sz w:val="24"/>
-          <w:szCs w:val="24"/>
-        </w:rPr>
-        <w:t xml:space="preserve"> </w:t>
-      </w:r>
-      <w:r>
-        <w:rPr>
-          <w:rFonts w:ascii="Times New Roman" w:hAnsi="Times New Roman" w:cs="Times New Roman"/>
-          <w:sz w:val="24"/>
-          <w:szCs w:val="24"/>
-        </w:rPr>
-        <w:t>a wide range of</w:t>
-      </w:r>
-      <w:r>
-        <w:rPr>
-          <w:rFonts w:ascii="Times New Roman" w:hAnsi="Times New Roman" w:cs="Times New Roman"/>
-          <w:sz w:val="24"/>
-          <w:szCs w:val="24"/>
-        </w:rPr>
-        <w:t xml:space="preserve"> </w:t>
-      </w:r>
-      <w:r>
-        <w:rPr>
-          <w:rFonts w:ascii="Times New Roman" w:hAnsi="Times New Roman" w:cs="Times New Roman"/>
-          <w:sz w:val="24"/>
-          <w:szCs w:val="24"/>
-        </w:rPr>
-        <w:t>subjects</w:t>
-      </w:r>
-      <w:r>
-        <w:rPr>
-          <w:rFonts w:ascii="Times New Roman" w:hAnsi="Times New Roman" w:cs="Times New Roman"/>
-          <w:sz w:val="24"/>
-          <w:szCs w:val="24"/>
-        </w:rPr>
-        <w:t xml:space="preserve"> and time period</w:t>
-      </w:r>
-      <w:r>
-        <w:rPr>
-          <w:rFonts w:ascii="Times New Roman" w:hAnsi="Times New Roman" w:cs="Times New Roman"/>
-          <w:sz w:val="24"/>
-          <w:szCs w:val="24"/>
-        </w:rPr>
-        <w:t>. NOAA has many APIs and work</w:t>
-      </w:r>
-      <w:r>
-        <w:rPr>
-          <w:rFonts w:ascii="Times New Roman" w:hAnsi="Times New Roman" w:cs="Times New Roman"/>
-          <w:sz w:val="24"/>
-          <w:szCs w:val="24"/>
-        </w:rPr>
-        <w:t>s</w:t>
-      </w:r>
-      <w:r>
-        <w:rPr>
-          <w:rFonts w:ascii="Times New Roman" w:hAnsi="Times New Roman" w:cs="Times New Roman"/>
-          <w:sz w:val="24"/>
-          <w:szCs w:val="24"/>
-        </w:rPr>
-        <w:t xml:space="preserve"> hard to share their data. </w:t>
-      </w:r>
-      <w:r>
-        <w:rPr>
-          <w:rFonts w:ascii="Times New Roman" w:hAnsi="Times New Roman" w:cs="Times New Roman"/>
-          <w:sz w:val="24"/>
-          <w:szCs w:val="24"/>
-        </w:rPr>
-        <w:t xml:space="preserve">This program will connect with the National Oceanic and Atmospheric Administration API for the National Digital Weather Forecast Database. NOAA uses a Simple Object Access Protocol (SOAP) to generate XML files that can be parsed for the desired information. </w:t>
-      </w:r>
-    </w:p>
-    <w:p>
-      <w:pPr>
-        <w:rPr>
-          <w:rFonts w:ascii="Times New Roman" w:hAnsi="Times New Roman" w:cs="Times New Roman"/>
-          <w:sz w:val="24"/>
-          <w:szCs w:val="24"/>
-        </w:rPr>
-      </w:pPr>
-      <w:r>
-        <w:rPr>
-          <w:rFonts w:ascii="Times New Roman" w:hAnsi="Times New Roman" w:cs="Times New Roman"/>
-          <w:sz w:val="24"/>
-          <w:szCs w:val="24"/>
-        </w:rPr>
-        <w:t xml:space="preserve">For this project the data from NOAA is accessed through their SOAP protocol. This protocol has nine formats to choose from point data, data for a list of points, latitude and longitude sub grid (rectangle of data points), line function, </w:t>
-      </w:r>
-      <w:r>
-        <w:rPr>
-          <w:rFonts w:ascii="Times New Roman" w:hAnsi="Times New Roman" w:cs="Times New Roman"/>
-          <w:sz w:val="24"/>
-          <w:szCs w:val="24"/>
-        </w:rPr>
-        <w:t>latitude</w:t>
-      </w:r>
-      <w:r>
-        <w:rPr>
-          <w:rFonts w:ascii="Times New Roman" w:hAnsi="Times New Roman" w:cs="Times New Roman"/>
-          <w:sz w:val="24"/>
-          <w:szCs w:val="24"/>
-        </w:rPr>
-        <w:t xml:space="preserve"> and </w:t>
-      </w:r>
-      <w:r>
-        <w:rPr>
-          <w:rFonts w:ascii="Times New Roman" w:hAnsi="Times New Roman" w:cs="Times New Roman"/>
-          <w:sz w:val="24"/>
-          <w:szCs w:val="24"/>
-        </w:rPr>
-        <w:t>longitude</w:t>
-      </w:r>
-      <w:r>
-        <w:rPr>
-          <w:rFonts w:ascii="Times New Roman" w:hAnsi="Times New Roman" w:cs="Times New Roman"/>
-          <w:sz w:val="24"/>
-          <w:szCs w:val="24"/>
-        </w:rPr>
-        <w:t xml:space="preserve"> zip code, </w:t>
-      </w:r>
-      <w:r>
-        <w:rPr>
-          <w:rFonts w:ascii="Times New Roman" w:hAnsi="Times New Roman" w:cs="Times New Roman"/>
-          <w:sz w:val="24"/>
-          <w:szCs w:val="24"/>
-        </w:rPr>
-        <w:t>latitude</w:t>
-      </w:r>
-      <w:r>
-        <w:rPr>
-          <w:rFonts w:ascii="Times New Roman" w:hAnsi="Times New Roman" w:cs="Times New Roman"/>
-          <w:sz w:val="24"/>
-          <w:szCs w:val="24"/>
-        </w:rPr>
-        <w:t xml:space="preserve"> </w:t>
-      </w:r>
-      <w:r>
-        <w:rPr>
-          <w:rFonts w:ascii="Times New Roman" w:hAnsi="Times New Roman" w:cs="Times New Roman"/>
-          <w:sz w:val="24"/>
-          <w:szCs w:val="24"/>
-        </w:rPr>
-        <w:t>longitude</w:t>
-      </w:r>
-      <w:r>
-        <w:rPr>
-          <w:rFonts w:ascii="Times New Roman" w:hAnsi="Times New Roman" w:cs="Times New Roman"/>
-          <w:sz w:val="24"/>
-          <w:szCs w:val="24"/>
-        </w:rPr>
-        <w:t xml:space="preserve"> city name, a time period with </w:t>
-      </w:r>
-      <w:r>
-        <w:rPr>
-          <w:rFonts w:ascii="Times New Roman" w:hAnsi="Times New Roman" w:cs="Times New Roman"/>
-          <w:sz w:val="24"/>
-          <w:szCs w:val="24"/>
-        </w:rPr>
-        <w:t>latitude</w:t>
-      </w:r>
-      <w:r>
-        <w:rPr>
-          <w:rFonts w:ascii="Times New Roman" w:hAnsi="Times New Roman" w:cs="Times New Roman"/>
-          <w:sz w:val="24"/>
-          <w:szCs w:val="24"/>
-        </w:rPr>
-        <w:t xml:space="preserve"> and </w:t>
-      </w:r>
-      <w:r>
-        <w:rPr>
-          <w:rFonts w:ascii="Times New Roman" w:hAnsi="Times New Roman" w:cs="Times New Roman"/>
-          <w:sz w:val="24"/>
-          <w:szCs w:val="24"/>
-        </w:rPr>
-        <w:t>longitude</w:t>
-      </w:r>
-      <w:r>
-        <w:rPr>
-          <w:rFonts w:ascii="Times New Roman" w:hAnsi="Times New Roman" w:cs="Times New Roman"/>
-          <w:sz w:val="24"/>
-          <w:szCs w:val="24"/>
-        </w:rPr>
-        <w:t xml:space="preserve">, and other searchable formats. For this project the </w:t>
-      </w:r>
-      <w:r>
-        <w:rPr>
-          <w:rFonts w:ascii="Times New Roman" w:hAnsi="Times New Roman" w:cs="Times New Roman"/>
-          <w:sz w:val="24"/>
-          <w:szCs w:val="24"/>
-        </w:rPr>
-        <w:t>latitude</w:t>
-      </w:r>
-      <w:r>
-        <w:rPr>
-          <w:rFonts w:ascii="Times New Roman" w:hAnsi="Times New Roman" w:cs="Times New Roman"/>
-          <w:sz w:val="24"/>
-          <w:szCs w:val="24"/>
-        </w:rPr>
-        <w:t xml:space="preserve"> </w:t>
-      </w:r>
-      <w:r>
-        <w:rPr>
-          <w:rFonts w:ascii="Times New Roman" w:hAnsi="Times New Roman" w:cs="Times New Roman"/>
-          <w:sz w:val="24"/>
-          <w:szCs w:val="24"/>
-        </w:rPr>
-        <w:t>longitude</w:t>
-      </w:r>
-      <w:r>
-        <w:rPr>
-          <w:rFonts w:ascii="Times New Roman" w:hAnsi="Times New Roman" w:cs="Times New Roman"/>
-          <w:sz w:val="24"/>
-          <w:szCs w:val="24"/>
-        </w:rPr>
-        <w:t xml:space="preserve"> city name is being used to capture the weather report for the specific city. This format was chosen because cities are easily identified </w:t>
-      </w:r>
-      <w:r>
-        <w:rPr>
-          <w:rFonts w:ascii="Times New Roman" w:hAnsi="Times New Roman" w:cs="Times New Roman"/>
-          <w:sz w:val="24"/>
-          <w:szCs w:val="24"/>
-        </w:rPr>
-        <w:t xml:space="preserve">along a driving route </w:t>
-      </w:r>
-      <w:r>
-        <w:rPr>
-          <w:rFonts w:ascii="Times New Roman" w:hAnsi="Times New Roman" w:cs="Times New Roman"/>
-          <w:sz w:val="24"/>
-          <w:szCs w:val="24"/>
-        </w:rPr>
-        <w:t xml:space="preserve">and typically have NOAA weather data. </w:t>
-      </w:r>
-      <w:r>
-        <w:rPr>
-          <w:rFonts w:ascii="Times New Roman" w:hAnsi="Times New Roman" w:cs="Times New Roman"/>
-          <w:sz w:val="24"/>
-          <w:szCs w:val="24"/>
-        </w:rPr>
-        <w:t xml:space="preserve">Even the smaller cities with no NOAA data will default to the closest location with NOAA data. NOAA converts city names into </w:t>
-      </w:r>
-      <w:r>
-        <w:rPr>
-          <w:rFonts w:ascii="Times New Roman" w:hAnsi="Times New Roman" w:cs="Times New Roman"/>
-          <w:sz w:val="24"/>
-          <w:szCs w:val="24"/>
-        </w:rPr>
-        <w:t>latitude</w:t>
-      </w:r>
-      <w:r>
-        <w:rPr>
-          <w:rFonts w:ascii="Times New Roman" w:hAnsi="Times New Roman" w:cs="Times New Roman"/>
-          <w:sz w:val="24"/>
-          <w:szCs w:val="24"/>
-        </w:rPr>
-        <w:t xml:space="preserve"> and </w:t>
-      </w:r>
-      <w:r>
-        <w:rPr>
-          <w:rFonts w:ascii="Times New Roman" w:hAnsi="Times New Roman" w:cs="Times New Roman"/>
-          <w:sz w:val="24"/>
-          <w:szCs w:val="24"/>
-        </w:rPr>
-        <w:t>longitude</w:t>
-      </w:r>
-      <w:r>
-        <w:rPr>
-          <w:rFonts w:ascii="Times New Roman" w:hAnsi="Times New Roman" w:cs="Times New Roman"/>
-          <w:sz w:val="24"/>
-          <w:szCs w:val="24"/>
-        </w:rPr>
-        <w:t xml:space="preserve"> coordinates. This takes ambiguity out of the search for there are many cities called Springfield in the United States (US). This is why for this program city name and state are required to determine the desired city. </w:t>
-      </w:r>
-      <w:r>
-        <w:rPr>
-          <w:rFonts w:ascii="Times New Roman" w:hAnsi="Times New Roman" w:cs="Times New Roman"/>
-          <w:sz w:val="24"/>
-          <w:szCs w:val="24"/>
-        </w:rPr>
-        <w:t>From this data Google Geocoding is used to convert the name of the city</w:t>
-      </w:r>
-      <w:r>
-        <w:rPr>
-          <w:rFonts w:ascii="Times New Roman" w:hAnsi="Times New Roman" w:cs="Times New Roman"/>
-          <w:sz w:val="24"/>
-          <w:szCs w:val="24"/>
-        </w:rPr>
-        <w:t xml:space="preserve"> (or an address)</w:t>
-      </w:r>
-      <w:r>
-        <w:rPr>
-          <w:rFonts w:ascii="Times New Roman" w:hAnsi="Times New Roman" w:cs="Times New Roman"/>
-          <w:sz w:val="24"/>
-          <w:szCs w:val="24"/>
-        </w:rPr>
-        <w:t xml:space="preserve"> into latitude and longitude coordinates that NOAA can then calculate the closest point where they have a weather station.</w:t>
-      </w:r>
-      <w:r>
-        <w:rPr>
-          <w:rStyle w:val="FootnoteReference"/>
-          <w:rFonts w:ascii="Times New Roman" w:hAnsi="Times New Roman" w:cs="Times New Roman"/>
-          <w:sz w:val="24"/>
-          <w:szCs w:val="24"/>
-        </w:rPr>
-        <w:footnoteReference w:id="2"/>
-      </w:r>
-      <w:r>
-        <w:rPr>
-          <w:rFonts w:ascii="Times New Roman" w:hAnsi="Times New Roman" w:cs="Times New Roman"/>
-          <w:sz w:val="24"/>
-          <w:szCs w:val="24"/>
-        </w:rPr>
-        <w:t xml:space="preserve">  </w:t>
-      </w:r>
-    </w:p>
-    <w:p>
-      <w:pPr>
-        <w:rPr>
-          <w:rFonts w:ascii="Times New Roman" w:hAnsi="Times New Roman" w:cs="Times New Roman"/>
-          <w:sz w:val="24"/>
-          <w:szCs w:val="24"/>
-        </w:rPr>
-      </w:pPr>
-    </w:p>
-    <w:p>
-      <w:pPr>
-        <w:pStyle w:val="Heading2"/>
-      </w:pPr>
-      <w:bookmarkStart w:id="10" w:name="_Toc434415174"/>
-      <w:r>
-        <w:t>California Department of Transportation</w:t>
-      </w:r>
-      <w:r>
-        <w:t xml:space="preserve"> (Caltrans)</w:t>
-      </w:r>
-      <w:bookmarkEnd w:id="10"/>
     </w:p>
     <w:p>
       <w:pPr>
@@ -4059,11 +4049,11 @@
       <w:pPr>
         <w:pStyle w:val="Heading2"/>
       </w:pPr>
-      <w:bookmarkStart w:id="11" w:name="_Toc434415175"/>
+      <w:bookmarkStart w:id="10" w:name="_Toc434415175"/>
       <w:r>
         <w:t>Google Maps</w:t>
       </w:r>
-      <w:bookmarkEnd w:id="11"/>
+      <w:bookmarkEnd w:id="10"/>
     </w:p>
     <w:p>
       <w:pPr>
@@ -4920,7 +4910,7 @@
           <w:szCs w:val="56"/>
         </w:rPr>
       </w:pPr>
-      <w:bookmarkStart w:id="12" w:name="_Toc434415176"/>
+      <w:bookmarkStart w:id="11" w:name="_Toc434415176"/>
       <w:r>
         <w:rPr>
           <w:sz w:val="56"/>
@@ -4942,17 +4932,17 @@
         </w:rPr>
         <w:t>Framework and its key elements</w:t>
       </w:r>
+      <w:bookmarkEnd w:id="11"/>
+    </w:p>
+    <w:p>
+      <w:pPr>
+        <w:pStyle w:val="Heading2"/>
+      </w:pPr>
+      <w:bookmarkStart w:id="12" w:name="_Toc434415177"/>
+      <w:r>
+        <w:t>Creating the web framework</w:t>
+      </w:r>
       <w:bookmarkEnd w:id="12"/>
-    </w:p>
-    <w:p>
-      <w:pPr>
-        <w:pStyle w:val="Heading2"/>
-      </w:pPr>
-      <w:bookmarkStart w:id="13" w:name="_Toc434415177"/>
-      <w:r>
-        <w:t>Creating the web framework</w:t>
-      </w:r>
-      <w:bookmarkEnd w:id="13"/>
     </w:p>
     <w:p>
       <w:pPr>
@@ -6346,17 +6336,8 @@
           <w:sz w:val="24"/>
           <w:szCs w:val="24"/>
         </w:rPr>
-        <w:t xml:space="preserve">create a new application by using the, in this case, the Windows command line and typing “rails new </w:t>
-      </w:r>
-      <w:proofErr w:type="spellStart"/>
-      <w:r>
-        <w:rPr>
-          <w:sz w:val="24"/>
-          <w:szCs w:val="24"/>
-        </w:rPr>
-        <w:t>Road_Trip</w:t>
-      </w:r>
-      <w:proofErr w:type="spellEnd"/>
+        <w:t>create a new application by using the, in this case, the Windows command line and typing “rails new Road_Trip</w:t>
+      </w:r>
       <w:r>
         <w:rPr>
           <w:sz w:val="24"/>
@@ -6390,30 +6371,21 @@
           <w:sz w:val="24"/>
           <w:szCs w:val="24"/>
         </w:rPr>
-        <w:t xml:space="preserve">There is a fourth arrow that points to the </w:t>
-      </w:r>
-      <w:proofErr w:type="spellStart"/>
-      <w:r>
-        <w:rPr>
-          <w:sz w:val="24"/>
-          <w:szCs w:val="24"/>
-        </w:rPr>
-        <w:t>routs.rb</w:t>
-      </w:r>
-      <w:proofErr w:type="spellEnd"/>
-      <w:r>
-        <w:rPr>
-          <w:sz w:val="24"/>
-          <w:szCs w:val="24"/>
-        </w:rPr>
-        <w:t xml:space="preserve"> file this is where</w:t>
-      </w:r>
-      <w:r>
-        <w:rPr>
-          <w:sz w:val="24"/>
-          <w:szCs w:val="24"/>
-        </w:rPr>
-        <w:t xml:space="preserve">can be seen that Figure </w:t>
+        <w:t xml:space="preserve">There is a fourth arrow that points to the routs.rb file this is </w:t>
+      </w:r>
+      <w:r>
+        <w:rPr>
+          <w:sz w:val="24"/>
+          <w:szCs w:val="24"/>
+        </w:rPr>
+        <w:t xml:space="preserve">how the model, view, and controller are linked for the webpage. Also of importance is that </w:t>
+      </w:r>
+      <w:r>
+        <w:rPr>
+          <w:sz w:val="24"/>
+          <w:szCs w:val="24"/>
+        </w:rPr>
+        <w:t xml:space="preserve">Figure </w:t>
       </w:r>
       <w:r>
         <w:rPr>
@@ -6427,7 +6399,21 @@
           <w:sz w:val="24"/>
           <w:szCs w:val="24"/>
         </w:rPr>
-        <w:t xml:space="preserve"> and Table 1 have the same folders. </w:t>
+        <w:t xml:space="preserve"> and Table 1 have the same folders</w:t>
+      </w:r>
+      <w:r>
+        <w:rPr>
+          <w:sz w:val="24"/>
+          <w:szCs w:val="24"/>
+        </w:rPr>
+        <w:t xml:space="preserve">, the table had the definitions and Figure 2 contains the output of running the “rails new &lt;project name&gt; command to begin a new webpage </w:t>
+      </w:r>
+      <w:r>
+        <w:rPr>
+          <w:sz w:val="24"/>
+          <w:szCs w:val="24"/>
+        </w:rPr>
+        <w:t xml:space="preserve">. </w:t>
       </w:r>
       <w:r>
         <w:rPr>
@@ -6436,6 +6422,8 @@
         </w:rPr>
         <w:t xml:space="preserve">At this point a web page has been created and a local server needs to be set up to display data. </w:t>
       </w:r>
+      <w:bookmarkStart w:id="13" w:name="_GoBack"/>
+      <w:bookmarkEnd w:id="13"/>
     </w:p>
     <w:p>
       <w:pPr>
@@ -8756,7 +8744,7 @@
 </file>
 
 <file path=customXml/itemProps1.xml><?xml version="1.0" encoding="utf-8"?>
-<ds:datastoreItem xmlns:ds="http://schemas.openxmlformats.org/officeDocument/2006/customXml" ds:itemID="{FB98906F-FA1E-4164-A80A-8BBD61A549F5}">
+<ds:datastoreItem xmlns:ds="http://schemas.openxmlformats.org/officeDocument/2006/customXml" ds:itemID="{EFBCE523-53EB-4E14-A839-AC5963161AEB}">
   <ds:schemaRefs>
     <ds:schemaRef ds:uri="http://schemas.openxmlformats.org/officeDocument/2006/bibliography"/>
   </ds:schemaRefs>

</xml_diff>

<commit_message>
Comparing JSON, XML, SOAP, REST
</commit_message>
<xml_diff>
--- a/Road_Trip_Report.docx
+++ b/Road_Trip_Report.docx
@@ -1298,25 +1298,7 @@
           <w:sz w:val="24"/>
           <w:szCs w:val="24"/>
         </w:rPr>
-        <w:t xml:space="preserve">There is no doubt that the United States is a car culture. The automobile is daily relied on for transportation to and from work, soccer practice, the doctor, etc. There is one element of this culture that is special and unique; that most all of us go through and usually at a younger age. This is the road trip. You pile into a car with one or more people, one of which is a friend, and head out onto the highway to go camping, see another friend, go to some ones birthday party, or some other event requiring a long drive typically four or more hours. During this journey unexpected events occur friction in the car, a flat tire, </w:t>
-      </w:r>
-      <w:proofErr w:type="gramStart"/>
-      <w:r>
-        <w:rPr>
-          <w:rFonts w:ascii="Times New Roman" w:hAnsi="Times New Roman" w:cs="Times New Roman"/>
-          <w:sz w:val="24"/>
-          <w:szCs w:val="24"/>
-        </w:rPr>
-        <w:t>closed</w:t>
-      </w:r>
-      <w:proofErr w:type="gramEnd"/>
-      <w:r>
-        <w:rPr>
-          <w:rFonts w:ascii="Times New Roman" w:hAnsi="Times New Roman" w:cs="Times New Roman"/>
-          <w:sz w:val="24"/>
-          <w:szCs w:val="24"/>
-        </w:rPr>
-        <w:t xml:space="preserve"> freeways. Use your imagination or personal experience lots of things can happen on a road trip.</w:t>
+        <w:t>There is no doubt that the United States is a car culture. The automobile is daily relied on for transportation to and from work, soccer practice, the doctor, etc. There is one element of this culture that is special and unique; that most all of us go through and usually at a younger age. This is the road trip. You pile into a car with one or more people, one of which is a friend, and head out onto the highway to go camping, see another friend, go to some ones birthday party, or some other event requiring a long drive typically four or more hours. During this journey unexpected events occur friction in the car, a flat tire, closed freeways. Use your imagination or personal experience lots of things can happen on a road trip.</w:t>
       </w:r>
     </w:p>
     <w:p>
@@ -1335,25 +1317,7 @@
           <w:sz w:val="24"/>
           <w:szCs w:val="24"/>
         </w:rPr>
-        <w:t xml:space="preserve">In the days before the internet and massive amounts of real time data you had an address a paper map, and maybe some directions from the place you are trying to find. The person in the passenger seat was your </w:t>
-      </w:r>
-      <w:proofErr w:type="spellStart"/>
-      <w:r>
-        <w:rPr>
-          <w:rFonts w:ascii="Times New Roman" w:hAnsi="Times New Roman" w:cs="Times New Roman"/>
-          <w:sz w:val="24"/>
-          <w:szCs w:val="24"/>
-        </w:rPr>
-        <w:t>defacto</w:t>
-      </w:r>
-      <w:proofErr w:type="spellEnd"/>
-      <w:r>
-        <w:rPr>
-          <w:rFonts w:ascii="Times New Roman" w:hAnsi="Times New Roman" w:cs="Times New Roman"/>
-          <w:sz w:val="24"/>
-          <w:szCs w:val="24"/>
-        </w:rPr>
-        <w:t xml:space="preserve"> navigator; hopefully they could read the map. In inevitably you got lost and had to stop for directions, ended up in a bad part of town, or missed your destination an hour ago. The culture in the car during a road trip is usually quite distracting with playing music, sharing stories, and other things.</w:t>
+        <w:t>In the days before the internet and massive amounts of real time data you had an address a paper map, and maybe some directions from the place you are trying to find. The person in the passenger seat was your defacto navigator; hopefully they could read the map. In inevitably you got lost and had to stop for directions, ended up in a bad part of town, or missed your destination an hour ago. The culture in the car during a road trip is usually quite distracting with playing music, sharing stories, and other things.</w:t>
       </w:r>
     </w:p>
     <w:p>
@@ -1372,25 +1336,7 @@
           <w:sz w:val="24"/>
           <w:szCs w:val="24"/>
         </w:rPr>
-        <w:t xml:space="preserve">Today the road trip is a different thing. With very high quality mapping software like Google Maps, In Dash Navigation Systems, </w:t>
-      </w:r>
-      <w:proofErr w:type="gramStart"/>
-      <w:r>
-        <w:rPr>
-          <w:rFonts w:ascii="Times New Roman" w:hAnsi="Times New Roman" w:cs="Times New Roman"/>
-          <w:sz w:val="24"/>
-          <w:szCs w:val="24"/>
-        </w:rPr>
-        <w:t>Streets</w:t>
-      </w:r>
-      <w:proofErr w:type="gramEnd"/>
-      <w:r>
-        <w:rPr>
-          <w:rFonts w:ascii="Times New Roman" w:hAnsi="Times New Roman" w:cs="Times New Roman"/>
-          <w:sz w:val="24"/>
-          <w:szCs w:val="24"/>
-        </w:rPr>
-        <w:t xml:space="preserve"> &amp; Trips by Microsoft, Street Atlas, and other software the road trip has become less of a navigational challenge. Smart phones have excellent mapping applications with turn by turn directions and many other features. Some of these applications use </w:t>
+        <w:t xml:space="preserve">Today the road trip is a different thing. With very high quality mapping software like Google Maps, In Dash Navigation Systems, Streets &amp; Trips by Microsoft, Street Atlas, and other software the road trip has become less of a navigational challenge. Smart phones have excellent mapping applications with turn by turn directions and many other features. Some of these applications use </w:t>
       </w:r>
       <w:r>
         <w:rPr>
@@ -1406,25 +1352,7 @@
           <w:sz w:val="24"/>
           <w:szCs w:val="24"/>
         </w:rPr>
-        <w:t xml:space="preserve">, Maze is one of these applications. Other driving apps like Along </w:t>
-      </w:r>
-      <w:proofErr w:type="gramStart"/>
-      <w:r>
-        <w:rPr>
-          <w:rFonts w:ascii="Times New Roman" w:hAnsi="Times New Roman" w:cs="Times New Roman"/>
-          <w:sz w:val="24"/>
-          <w:szCs w:val="24"/>
-        </w:rPr>
-        <w:t>The</w:t>
-      </w:r>
-      <w:proofErr w:type="gramEnd"/>
-      <w:r>
-        <w:rPr>
-          <w:rFonts w:ascii="Times New Roman" w:hAnsi="Times New Roman" w:cs="Times New Roman"/>
-          <w:sz w:val="24"/>
-          <w:szCs w:val="24"/>
-        </w:rPr>
-        <w:t xml:space="preserve"> Way p</w:t>
+        <w:t>, Maze is one of these applications. Other driving apps like Along The Way p</w:t>
       </w:r>
       <w:r>
         <w:rPr>
@@ -1456,79 +1384,7 @@
           <w:sz w:val="24"/>
           <w:szCs w:val="24"/>
         </w:rPr>
-        <w:t xml:space="preserve">sights to see for a day trip. Others include Hotel Tonight, Priceline, </w:t>
-      </w:r>
-      <w:proofErr w:type="spellStart"/>
-      <w:r>
-        <w:rPr>
-          <w:rFonts w:ascii="Times New Roman" w:hAnsi="Times New Roman" w:cs="Times New Roman"/>
-          <w:sz w:val="24"/>
-          <w:szCs w:val="24"/>
-        </w:rPr>
-        <w:t>Songza</w:t>
-      </w:r>
-      <w:proofErr w:type="spellEnd"/>
-      <w:r>
-        <w:rPr>
-          <w:rFonts w:ascii="Times New Roman" w:hAnsi="Times New Roman" w:cs="Times New Roman"/>
-          <w:sz w:val="24"/>
-          <w:szCs w:val="24"/>
-        </w:rPr>
-        <w:t xml:space="preserve">, </w:t>
-      </w:r>
-      <w:proofErr w:type="spellStart"/>
-      <w:r>
-        <w:rPr>
-          <w:rFonts w:ascii="Times New Roman" w:hAnsi="Times New Roman" w:cs="Times New Roman"/>
-          <w:sz w:val="24"/>
-          <w:szCs w:val="24"/>
-        </w:rPr>
-        <w:t>Animoto</w:t>
-      </w:r>
-      <w:proofErr w:type="spellEnd"/>
-      <w:r>
-        <w:rPr>
-          <w:rFonts w:ascii="Times New Roman" w:hAnsi="Times New Roman" w:cs="Times New Roman"/>
-          <w:sz w:val="24"/>
-          <w:szCs w:val="24"/>
-        </w:rPr>
-        <w:t xml:space="preserve">, </w:t>
-      </w:r>
-      <w:proofErr w:type="spellStart"/>
-      <w:r>
-        <w:rPr>
-          <w:rFonts w:ascii="Times New Roman" w:hAnsi="Times New Roman" w:cs="Times New Roman"/>
-          <w:sz w:val="24"/>
-          <w:szCs w:val="24"/>
-        </w:rPr>
-        <w:t>Glympse</w:t>
-      </w:r>
-      <w:proofErr w:type="spellEnd"/>
-      <w:r>
-        <w:rPr>
-          <w:rFonts w:ascii="Times New Roman" w:hAnsi="Times New Roman" w:cs="Times New Roman"/>
-          <w:sz w:val="24"/>
-          <w:szCs w:val="24"/>
-        </w:rPr>
-        <w:t xml:space="preserve">, Gas Buddy, </w:t>
-      </w:r>
-      <w:proofErr w:type="spellStart"/>
-      <w:r>
-        <w:rPr>
-          <w:rFonts w:ascii="Times New Roman" w:hAnsi="Times New Roman" w:cs="Times New Roman"/>
-          <w:sz w:val="24"/>
-          <w:szCs w:val="24"/>
-        </w:rPr>
-        <w:t>SitOrSquat</w:t>
-      </w:r>
-      <w:proofErr w:type="spellEnd"/>
-      <w:r>
-        <w:rPr>
-          <w:rFonts w:ascii="Times New Roman" w:hAnsi="Times New Roman" w:cs="Times New Roman"/>
-          <w:sz w:val="24"/>
-          <w:szCs w:val="24"/>
-        </w:rPr>
-        <w:t xml:space="preserve">, and many more. However most of these offer services not related to the actual road travel to get from point A to point B. In </w:t>
+        <w:t xml:space="preserve">sights to see for a day trip. Others include Hotel Tonight, Priceline, Songza, Animoto, Glympse, Gas Buddy, SitOrSquat, and many more. However most of these offer services not related to the actual road travel to get from point A to point B. In </w:t>
       </w:r>
       <w:r>
         <w:rPr>
@@ -1537,43 +1393,7 @@
           <w:szCs w:val="24"/>
         </w:rPr>
         <w:lastRenderedPageBreak/>
-        <w:t xml:space="preserve">addition, there are better and well established apps to address the issues of finding food, gas, lodging, or any other need during your trip. Like Yelp, Priceline, </w:t>
-      </w:r>
-      <w:proofErr w:type="spellStart"/>
-      <w:r>
-        <w:rPr>
-          <w:rFonts w:ascii="Times New Roman" w:hAnsi="Times New Roman" w:cs="Times New Roman"/>
-          <w:sz w:val="24"/>
-          <w:szCs w:val="24"/>
-        </w:rPr>
-        <w:t>GasBuddy</w:t>
-      </w:r>
-      <w:proofErr w:type="spellEnd"/>
-      <w:r>
-        <w:rPr>
-          <w:rFonts w:ascii="Times New Roman" w:hAnsi="Times New Roman" w:cs="Times New Roman"/>
-          <w:sz w:val="24"/>
-          <w:szCs w:val="24"/>
-        </w:rPr>
-        <w:t xml:space="preserve">, </w:t>
-      </w:r>
-      <w:proofErr w:type="spellStart"/>
-      <w:r>
-        <w:rPr>
-          <w:rFonts w:ascii="Times New Roman" w:hAnsi="Times New Roman" w:cs="Times New Roman"/>
-          <w:sz w:val="24"/>
-          <w:szCs w:val="24"/>
-        </w:rPr>
-        <w:t>Musement</w:t>
-      </w:r>
-      <w:proofErr w:type="spellEnd"/>
-      <w:r>
-        <w:rPr>
-          <w:rFonts w:ascii="Times New Roman" w:hAnsi="Times New Roman" w:cs="Times New Roman"/>
-          <w:sz w:val="24"/>
-          <w:szCs w:val="24"/>
-        </w:rPr>
-        <w:t>, and others.</w:t>
+        <w:t>addition, there are better and well established apps to address the issues of finding food, gas, lodging, or any other need during your trip. Like Yelp, Priceline, GasBuddy, Musement, and others.</w:t>
       </w:r>
       <w:r>
         <w:rPr>
@@ -1649,43 +1469,34 @@
           <w:sz w:val="56"/>
           <w:szCs w:val="56"/>
         </w:rPr>
-        <w:t xml:space="preserve">and </w:t>
-      </w:r>
-      <w:proofErr w:type="spellStart"/>
+        <w:t>and Software</w:t>
+      </w:r>
       <w:r>
         <w:rPr>
           <w:sz w:val="56"/>
           <w:szCs w:val="56"/>
         </w:rPr>
-        <w:t>Software</w:t>
+        <w:t>U</w:t>
       </w:r>
       <w:r>
         <w:rPr>
           <w:sz w:val="56"/>
           <w:szCs w:val="56"/>
         </w:rPr>
-        <w:t>U</w:t>
+        <w:t>sed</w:t>
       </w:r>
       <w:r>
         <w:rPr>
           <w:sz w:val="56"/>
           <w:szCs w:val="56"/>
         </w:rPr>
-        <w:t>sed</w:t>
-      </w:r>
-      <w:proofErr w:type="spellEnd"/>
+        <w:t xml:space="preserve"> a</w:t>
+      </w:r>
       <w:r>
         <w:rPr>
           <w:sz w:val="56"/>
           <w:szCs w:val="56"/>
         </w:rPr>
-        <w:t xml:space="preserve"> a</w:t>
-      </w:r>
-      <w:r>
-        <w:rPr>
-          <w:sz w:val="56"/>
-          <w:szCs w:val="56"/>
-        </w:rPr>
         <w:t>nd Their Underlying Concepts</w:t>
       </w:r>
       <w:bookmarkEnd w:id="1"/>
@@ -1713,15 +1524,7 @@
         <w:pStyle w:val="NoSpacing"/>
       </w:pPr>
       <w:r>
-        <w:t>Ruby was developed in the mid 1990’s by Yukihiro “</w:t>
-      </w:r>
-      <w:proofErr w:type="spellStart"/>
-      <w:r>
-        <w:t>Matz</w:t>
-      </w:r>
-      <w:proofErr w:type="spellEnd"/>
-      <w:r>
-        <w:t>” Matsumoto. It is an object oriented language that was designed for productivity and implementing a quality user interface.</w:t>
+        <w:t>Ruby was developed in the mid 1990’s by Yukihiro “Matz” Matsumoto. It is an object oriented language that was designed for productivity and implementing a quality user interface.</w:t>
       </w:r>
       <w:r>
         <w:t xml:space="preserve"> </w:t>
@@ -1773,29 +1576,8 @@
         <w:pStyle w:val="NoSpacing"/>
         <w:ind w:left="1440"/>
       </w:pPr>
-      <w:proofErr w:type="spellStart"/>
-      <w:r>
-        <w:t>rb_ary_reverse_</w:t>
-      </w:r>
-      <w:proofErr w:type="gramStart"/>
-      <w:r>
-        <w:t>m</w:t>
-      </w:r>
-      <w:proofErr w:type="spellEnd"/>
-      <w:r>
-        <w:t>(</w:t>
-      </w:r>
-      <w:proofErr w:type="gramEnd"/>
-      <w:r>
-        <w:t xml:space="preserve">VALUE </w:t>
-      </w:r>
-      <w:proofErr w:type="spellStart"/>
-      <w:r>
-        <w:t>ary</w:t>
-      </w:r>
-      <w:proofErr w:type="spellEnd"/>
-      <w:r>
-        <w:t>){</w:t>
+      <w:r>
+        <w:t>rb_ary_reverse_m(VALUE ary){</w:t>
       </w:r>
     </w:p>
     <w:p>
@@ -1805,30 +1587,7 @@
       </w:pPr>
       <w:r>
         <w:tab/>
-      </w:r>
-      <w:proofErr w:type="gramStart"/>
-      <w:r>
-        <w:t>long</w:t>
-      </w:r>
-      <w:proofErr w:type="gramEnd"/>
-      <w:r>
-        <w:t xml:space="preserve"> </w:t>
-      </w:r>
-      <w:proofErr w:type="spellStart"/>
-      <w:r>
-        <w:t>len</w:t>
-      </w:r>
-      <w:proofErr w:type="spellEnd"/>
-      <w:r>
-        <w:t xml:space="preserve"> = RARRY_LEN(</w:t>
-      </w:r>
-      <w:proofErr w:type="spellStart"/>
-      <w:r>
-        <w:t>ary</w:t>
-      </w:r>
-      <w:proofErr w:type="spellEnd"/>
-      <w:r>
-        <w:t>);</w:t>
+        <w:t>long len = RARRY_LEN(ary);</w:t>
       </w:r>
     </w:p>
     <w:p>
@@ -1838,20 +1597,7 @@
       </w:pPr>
       <w:r>
         <w:tab/>
-        <w:t>VALUE dup = rb_ary_</w:t>
-      </w:r>
-      <w:proofErr w:type="gramStart"/>
-      <w:r>
-        <w:t>new2(</w:t>
-      </w:r>
-      <w:proofErr w:type="spellStart"/>
-      <w:proofErr w:type="gramEnd"/>
-      <w:r>
-        <w:t>len</w:t>
-      </w:r>
-      <w:proofErr w:type="spellEnd"/>
-      <w:r>
-        <w:t>):</w:t>
+        <w:t>VALUE dup = rb_ary_new2(len):</w:t>
       </w:r>
     </w:p>
     <w:p>
@@ -1870,21 +1616,8 @@
       </w:pPr>
       <w:r>
         <w:tab/>
-        <w:t>If (</w:t>
-      </w:r>
-      <w:proofErr w:type="spellStart"/>
-      <w:r>
-        <w:t>len</w:t>
-      </w:r>
-      <w:proofErr w:type="spellEnd"/>
-      <w:r>
-        <w:t xml:space="preserve"> &gt; 0</w:t>
-      </w:r>
-      <w:proofErr w:type="gramStart"/>
-      <w:r>
-        <w:t>){</w:t>
-      </w:r>
-      <w:proofErr w:type="gramEnd"/>
+        <w:t>If (len &gt; 0){</w:t>
+      </w:r>
     </w:p>
     <w:p>
       <w:pPr>
@@ -1896,27 +1629,7 @@
       </w:r>
       <w:r>
         <w:tab/>
-      </w:r>
-      <w:proofErr w:type="spellStart"/>
-      <w:proofErr w:type="gramStart"/>
-      <w:r>
-        <w:t>Const</w:t>
-      </w:r>
-      <w:proofErr w:type="spellEnd"/>
-      <w:r>
-        <w:t xml:space="preserve">  VALUE</w:t>
-      </w:r>
-      <w:proofErr w:type="gramEnd"/>
-      <w:r>
-        <w:t xml:space="preserve"> *P1 = RARRY_CONST_PTR(dup) + </w:t>
-      </w:r>
-      <w:proofErr w:type="spellStart"/>
-      <w:r>
-        <w:t>len</w:t>
-      </w:r>
-      <w:proofErr w:type="spellEnd"/>
-      <w:r>
-        <w:t xml:space="preserve"> – 1</w:t>
+        <w:t>Const  VALUE *P1 = RARRY_CONST_PTR(dup) + len – 1</w:t>
       </w:r>
     </w:p>
     <w:p>
@@ -1929,23 +1642,7 @@
       </w:r>
       <w:r>
         <w:tab/>
-        <w:t>VALUE *p2 = (VALUE *</w:t>
-      </w:r>
-      <w:proofErr w:type="gramStart"/>
-      <w:r>
-        <w:t>)RARRY</w:t>
-      </w:r>
-      <w:proofErr w:type="gramEnd"/>
-      <w:r>
-        <w:t xml:space="preserve">_CONST_PTR(dup) + </w:t>
-      </w:r>
-      <w:proofErr w:type="spellStart"/>
-      <w:r>
-        <w:t>len</w:t>
-      </w:r>
-      <w:proofErr w:type="spellEnd"/>
-      <w:r>
-        <w:t xml:space="preserve"> – 1;</w:t>
+        <w:t>VALUE *p2 = (VALUE *)RARRY_CONST_PTR(dup) + len – 1;</w:t>
       </w:r>
     </w:p>
     <w:p>
@@ -1958,22 +1655,7 @@
       </w:r>
       <w:r>
         <w:tab/>
-      </w:r>
-      <w:proofErr w:type="gramStart"/>
-      <w:r>
-        <w:t>do</w:t>
-      </w:r>
-      <w:proofErr w:type="gramEnd"/>
-      <w:r>
-        <w:t xml:space="preserve"> *p2-- =  *p1++; while (--</w:t>
-      </w:r>
-      <w:proofErr w:type="spellStart"/>
-      <w:r>
-        <w:t>len</w:t>
-      </w:r>
-      <w:proofErr w:type="spellEnd"/>
-      <w:r>
-        <w:t xml:space="preserve"> &gt; 0);</w:t>
+        <w:t>do *p2-- =  *p1++; while (--len &gt; 0);</w:t>
       </w:r>
     </w:p>
     <w:p>
@@ -1993,23 +1675,7 @@
       </w:pPr>
       <w:r>
         <w:tab/>
-        <w:t>ARRY_SET_</w:t>
-      </w:r>
-      <w:proofErr w:type="gramStart"/>
-      <w:r>
-        <w:t>LEN(</w:t>
-      </w:r>
-      <w:proofErr w:type="gramEnd"/>
-      <w:r>
-        <w:t>dup, RARRY_LEN(</w:t>
-      </w:r>
-      <w:proofErr w:type="spellStart"/>
-      <w:r>
-        <w:t>ary</w:t>
-      </w:r>
-      <w:proofErr w:type="spellEnd"/>
-      <w:r>
-        <w:t>));</w:t>
+        <w:t>ARRY_SET_LEN(dup, RARRY_LEN(ary));</w:t>
       </w:r>
     </w:p>
     <w:p>
@@ -2129,9 +1795,8 @@
           <w:sz w:val="24"/>
           <w:szCs w:val="24"/>
         </w:rPr>
-        <w:t xml:space="preserve">It was written by David </w:t>
-      </w:r>
-      <w:proofErr w:type="spellStart"/>
+        <w:t xml:space="preserve">It was written by David Heinemeier Hansson. </w:t>
+      </w:r>
       <w:r>
         <w:rPr>
           <w:rFonts w:ascii="Times New Roman" w:hAnsi="Times New Roman" w:cs="Times New Roman"/>
@@ -2139,9 +1804,8 @@
           <w:sz w:val="24"/>
           <w:szCs w:val="24"/>
         </w:rPr>
-        <w:t>Heinemeier</w:t>
-      </w:r>
-      <w:proofErr w:type="spellEnd"/>
+        <w:t xml:space="preserve">Rails is a model-view-controller (MVC) framework. It is written in Ruby and includes structures for web pages, databases, and web services. Common web formats like JSON, XML, HTML, CSS, and JavaScript are all supported. </w:t>
+      </w:r>
       <w:r>
         <w:rPr>
           <w:rFonts w:ascii="Times New Roman" w:hAnsi="Times New Roman" w:cs="Times New Roman"/>
@@ -2149,7 +1813,7 @@
           <w:sz w:val="24"/>
           <w:szCs w:val="24"/>
         </w:rPr>
-        <w:t xml:space="preserve"> Hansson. </w:t>
+        <w:t xml:space="preserve">Rails favors a convention over configuration development philosophy. </w:t>
       </w:r>
       <w:r>
         <w:rPr>
@@ -2158,7 +1822,7 @@
           <w:sz w:val="24"/>
           <w:szCs w:val="24"/>
         </w:rPr>
-        <w:t xml:space="preserve">Rails is a model-view-controller (MVC) framework. It is written in Ruby and includes structures for web pages, databases, and web services. Common web formats like JSON, XML, HTML, CSS, and JavaScript are all supported. </w:t>
+        <w:t xml:space="preserve">Rails makes assumptions on what every website needs to aid in its deployment of a framework. </w:t>
       </w:r>
       <w:r>
         <w:rPr>
@@ -2167,45 +1831,7 @@
           <w:sz w:val="24"/>
           <w:szCs w:val="24"/>
         </w:rPr>
-        <w:t xml:space="preserve">Rails favors a convention over configuration development philosophy. </w:t>
-      </w:r>
-      <w:r>
-        <w:rPr>
-          <w:rFonts w:ascii="Times New Roman" w:hAnsi="Times New Roman" w:cs="Times New Roman"/>
-          <w:color w:val="000000"/>
-          <w:sz w:val="24"/>
-          <w:szCs w:val="24"/>
-        </w:rPr>
-        <w:t xml:space="preserve">Rails makes assumptions on what every website needs to aid in its deployment of a framework. </w:t>
-      </w:r>
-      <w:r>
-        <w:rPr>
-          <w:rFonts w:ascii="Times New Roman" w:hAnsi="Times New Roman" w:cs="Times New Roman"/>
-          <w:color w:val="000000"/>
-          <w:sz w:val="24"/>
-          <w:szCs w:val="24"/>
-        </w:rPr>
-        <w:t xml:space="preserve">Convention over configuration tries to reduce the number of decisions a developer needs to make gaining simplicity but not losing flexibility in the code. Some well-known companies use Rails for example GitHub, Shopify, and initially </w:t>
-      </w:r>
-      <w:proofErr w:type="gramStart"/>
-      <w:r>
-        <w:rPr>
-          <w:rFonts w:ascii="Times New Roman" w:hAnsi="Times New Roman" w:cs="Times New Roman"/>
-          <w:color w:val="000000"/>
-          <w:sz w:val="24"/>
-          <w:szCs w:val="24"/>
-        </w:rPr>
-        <w:t>Twitter</w:t>
-      </w:r>
-      <w:proofErr w:type="gramEnd"/>
-      <w:r>
-        <w:rPr>
-          <w:rFonts w:ascii="Times New Roman" w:hAnsi="Times New Roman" w:cs="Times New Roman"/>
-          <w:color w:val="000000"/>
-          <w:sz w:val="24"/>
-          <w:szCs w:val="24"/>
-        </w:rPr>
-        <w:t>. Twitter began on Rails but became too lar</w:t>
+        <w:t>Convention over configuration tries to reduce the number of decisions a developer needs to make gaining simplicity but not losing flexibility in the code. Some well-known companies use Rails for example GitHub, Shopify, and initially Twitter. Twitter began on Rails but became too lar</w:t>
       </w:r>
       <w:r>
         <w:rPr>
@@ -3063,71 +2689,254 @@
           <w:szCs w:val="24"/>
         </w:rPr>
       </w:pPr>
-    </w:p>
-    <w:p>
-      <w:pPr>
-        <w:pStyle w:val="Heading2"/>
-      </w:pPr>
-      <w:bookmarkStart w:id="9" w:name="_Toc434415174"/>
-      <w:r>
-        <w:t>California Department of Transportation</w:t>
-      </w:r>
-      <w:r>
-        <w:t xml:space="preserve"> (Caltrans)</w:t>
-      </w:r>
-      <w:bookmarkEnd w:id="9"/>
-    </w:p>
-    <w:p>
-      <w:pPr>
-        <w:rPr>
-          <w:rFonts w:ascii="Times New Roman" w:hAnsi="Times New Roman" w:cs="Times New Roman"/>
-          <w:sz w:val="24"/>
-          <w:szCs w:val="24"/>
-        </w:rPr>
-      </w:pPr>
-      <w:r>
-        <w:rPr>
-          <w:rFonts w:ascii="Times New Roman" w:hAnsi="Times New Roman" w:cs="Times New Roman"/>
-          <w:sz w:val="24"/>
-          <w:szCs w:val="24"/>
-        </w:rPr>
-        <w:t>Caltrans has a variety of tools to help the driver navigate from point A to point B. Some of these include road maps, highway conditions, construction alerts, road closer alerts, chain restrictions</w:t>
-      </w:r>
-      <w:r>
-        <w:rPr>
-          <w:rFonts w:ascii="Times New Roman" w:hAnsi="Times New Roman" w:cs="Times New Roman"/>
-          <w:sz w:val="24"/>
-          <w:szCs w:val="24"/>
-        </w:rPr>
-        <w:t xml:space="preserve">, and other useful data relating to roads in California. </w:t>
-      </w:r>
-      <w:r>
-        <w:rPr>
-          <w:rFonts w:ascii="Times New Roman" w:hAnsi="Times New Roman" w:cs="Times New Roman"/>
-          <w:sz w:val="24"/>
-          <w:szCs w:val="24"/>
-        </w:rPr>
-        <w:t xml:space="preserve">Currently Caltras has “Caltrans Earth” which uses Google Earth API but it will be retiring on 12.12.2012 because of security flaws. </w:t>
-      </w:r>
-      <w:r>
-        <w:rPr>
-          <w:rFonts w:ascii="Times New Roman" w:hAnsi="Times New Roman" w:cs="Times New Roman"/>
-          <w:sz w:val="24"/>
-          <w:szCs w:val="24"/>
-        </w:rPr>
-        <w:t xml:space="preserve">Caltrans does not have an API but does have very stable web pages that contain plain text regarding the road conditions throughout the state. Below is an example of the </w:t>
-      </w:r>
       <w:r>
         <w:rPr>
           <w:noProof/>
-          <w:sz w:val="24"/>
-          <w:szCs w:val="24"/>
-        </w:rPr>
-        <w:lastRenderedPageBreak/>
+        </w:rPr>
         <mc:AlternateContent>
           <mc:Choice Requires="wps">
             <w:drawing>
-              <wp:anchor distT="45720" distB="45720" distL="114300" distR="114300" simplePos="0" relativeHeight="251661312" behindDoc="0" locked="0" layoutInCell="1" allowOverlap="1" wp14:anchorId="5FA8978F" wp14:editId="61CB355E">
+              <wp:anchor distT="45720" distB="45720" distL="114300" distR="114300" simplePos="0" relativeHeight="251666432" behindDoc="0" locked="0" layoutInCell="1" allowOverlap="1" wp14:anchorId="006991D1" wp14:editId="6D0BAA4F">
+                <wp:simplePos x="0" y="0"/>
+                <wp:positionH relativeFrom="margin">
+                  <wp:align>right</wp:align>
+                </wp:positionH>
+                <wp:positionV relativeFrom="paragraph">
+                  <wp:posOffset>1627505</wp:posOffset>
+                </wp:positionV>
+                <wp:extent cx="6838950" cy="523875"/>
+                <wp:effectExtent l="0" t="0" r="19050" b="28575"/>
+                <wp:wrapSquare wrapText="bothSides"/>
+                <wp:docPr id="4" name="Text Box 2"/>
+                <wp:cNvGraphicFramePr>
+                  <a:graphicFrameLocks xmlns:a="http://schemas.openxmlformats.org/drawingml/2006/main"/>
+                </wp:cNvGraphicFramePr>
+                <a:graphic xmlns:a="http://schemas.openxmlformats.org/drawingml/2006/main">
+                  <a:graphicData uri="http://schemas.microsoft.com/office/word/2010/wordprocessingShape">
+                    <wps:wsp>
+                      <wps:cNvSpPr txBox="1">
+                        <a:spLocks noChangeArrowheads="1"/>
+                      </wps:cNvSpPr>
+                      <wps:spPr bwMode="auto">
+                        <a:xfrm>
+                          <a:off x="0" y="0"/>
+                          <a:ext cx="6838950" cy="523875"/>
+                        </a:xfrm>
+                        <a:prstGeom prst="rect">
+                          <a:avLst/>
+                        </a:prstGeom>
+                        <a:solidFill>
+                          <a:schemeClr val="bg1">
+                            <a:lumMod val="75000"/>
+                          </a:schemeClr>
+                        </a:solidFill>
+                        <a:ln w="12700">
+                          <a:solidFill>
+                            <a:schemeClr val="tx1"/>
+                          </a:solidFill>
+                          <a:bevel/>
+                          <a:headEnd/>
+                          <a:tailEnd/>
+                        </a:ln>
+                      </wps:spPr>
+                      <wps:txbx>
+                        <w:txbxContent>
+                          <w:p>
+                            <w:pPr>
+                              <w:pStyle w:val="NoSpacing"/>
+                              <w:jc w:val="center"/>
+                            </w:pPr>
+                            <w:r>
+                              <w:t># Rails.application.config.session_store :cookie_store, key: '_road_trip_website_session'</w:t>
+                            </w:r>
+                          </w:p>
+                          <w:p>
+                            <w:pPr>
+                              <w:pStyle w:val="NoSpacing"/>
+                              <w:jc w:val="center"/>
+                            </w:pPr>
+                            <w:r>
+                              <w:t>Rails.application.config.session_store :cache_store, key: '_road_trip_website_session'</w:t>
+                            </w:r>
+                          </w:p>
+                          <w:p/>
+                        </w:txbxContent>
+                      </wps:txbx>
+                      <wps:bodyPr rot="0" vert="horz" wrap="square" lIns="91440" tIns="45720" rIns="91440" bIns="45720" anchor="t" anchorCtr="0">
+                        <a:noAutofit/>
+                      </wps:bodyPr>
+                    </wps:wsp>
+                  </a:graphicData>
+                </a:graphic>
+                <wp14:sizeRelH relativeFrom="margin">
+                  <wp14:pctWidth>0</wp14:pctWidth>
+                </wp14:sizeRelH>
+                <wp14:sizeRelV relativeFrom="margin">
+                  <wp14:pctHeight>0</wp14:pctHeight>
+                </wp14:sizeRelV>
+              </wp:anchor>
+            </w:drawing>
+          </mc:Choice>
+          <mc:Fallback>
+            <w:pict>
+              <v:shapetype w14:anchorId="006991D1" id="_x0000_t202" coordsize="21600,21600" o:spt="202" path="m,l,21600r21600,l21600,xe">
+                <v:stroke joinstyle="miter"/>
+                <v:path gradientshapeok="t" o:connecttype="rect"/>
+              </v:shapetype>
+              <v:shape id="Text Box 2" o:spid="_x0000_s1026" type="#_x0000_t202" style="position:absolute;margin-left:487.3pt;margin-top:128.15pt;width:538.5pt;height:41.25pt;z-index:251666432;visibility:visible;mso-wrap-style:square;mso-width-percent:0;mso-height-percent:0;mso-wrap-distance-left:9pt;mso-wrap-distance-top:3.6pt;mso-wrap-distance-right:9pt;mso-wrap-distance-bottom:3.6pt;mso-position-horizontal:right;mso-position-horizontal-relative:margin;mso-position-vertical:absolute;mso-position-vertical-relative:text;mso-width-percent:0;mso-height-percent:0;mso-width-relative:margin;mso-height-relative:margin;v-text-anchor:top" o:gfxdata="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" fillcolor="#bfbfbf [2412]" strokecolor="black [3213]" strokeweight="1pt">
+                <v:stroke joinstyle="bevel"/>
+                <v:textbox>
+                  <w:txbxContent>
+                    <w:p>
+                      <w:pPr>
+                        <w:pStyle w:val="NoSpacing"/>
+                        <w:jc w:val="center"/>
+                      </w:pPr>
+                      <w:r>
+                        <w:t># Rails.application.config.session_store :cookie_store, key: '_road_trip_website_session'</w:t>
+                      </w:r>
+                    </w:p>
+                    <w:p>
+                      <w:pPr>
+                        <w:pStyle w:val="NoSpacing"/>
+                        <w:jc w:val="center"/>
+                      </w:pPr>
+                      <w:r>
+                        <w:t>Rails.application.config.session_store :cache_store, key: '_road_trip_website_session'</w:t>
+                      </w:r>
+                    </w:p>
+                    <w:p/>
+                  </w:txbxContent>
+                </v:textbox>
+                <w10:wrap type="square" anchorx="margin"/>
+              </v:shape>
+            </w:pict>
+          </mc:Fallback>
+        </mc:AlternateContent>
+      </w:r>
+      <w:r>
+        <w:rPr>
+          <w:rFonts w:ascii="Times New Roman" w:hAnsi="Times New Roman" w:cs="Times New Roman"/>
+          <w:sz w:val="24"/>
+          <w:szCs w:val="24"/>
+        </w:rPr>
+        <w:t xml:space="preserve">There will be the option for multiple cities weather data. Because of this the data from the initial requests must be saved for later display. </w:t>
+      </w:r>
+      <w:r>
+        <w:rPr>
+          <w:rFonts w:ascii="Times New Roman" w:hAnsi="Times New Roman" w:cs="Times New Roman"/>
+          <w:sz w:val="24"/>
+          <w:szCs w:val="24"/>
+        </w:rPr>
+        <w:t xml:space="preserve">A session variable is used to keep track of the requests. </w:t>
+      </w:r>
+      <w:r>
+        <w:rPr>
+          <w:rFonts w:ascii="Times New Roman" w:hAnsi="Times New Roman" w:cs="Times New Roman"/>
+          <w:sz w:val="24"/>
+          <w:szCs w:val="24"/>
+        </w:rPr>
+        <w:t xml:space="preserve">Rails stores user information as a cookie in the users browser but this is limited to 4k of data. This is too small to contain the weather data pulled for this application. </w:t>
+      </w:r>
+      <w:r>
+        <w:rPr>
+          <w:rFonts w:ascii="Times New Roman" w:hAnsi="Times New Roman" w:cs="Times New Roman"/>
+          <w:sz w:val="24"/>
+          <w:szCs w:val="24"/>
+        </w:rPr>
+        <w:t xml:space="preserve">Other options for storage include storing the information in a database or in RAM. The database has a slower retrieval time but is stable if there is a crash. RAM is faster retrieval but if there is a crash all data will be lost. The storage format for all of these is a hash. The first line below is the original code for saving session data as a cookie and the second line contains the code to change the session storage to the RAM. </w:t>
+      </w:r>
+    </w:p>
+    <w:p>
+      <w:pPr>
+        <w:rPr>
+          <w:rFonts w:ascii="Times New Roman" w:hAnsi="Times New Roman" w:cs="Times New Roman"/>
+          <w:sz w:val="24"/>
+          <w:szCs w:val="24"/>
+        </w:rPr>
+      </w:pPr>
+      <w:r>
+        <w:rPr>
+          <w:rFonts w:ascii="Times New Roman" w:hAnsi="Times New Roman" w:cs="Times New Roman"/>
+          <w:sz w:val="24"/>
+          <w:szCs w:val="24"/>
+        </w:rPr>
+        <w:lastRenderedPageBreak/>
+        <w:t>The purpose of saving the sessions is to ultimately save the data so it can be displayed later on a master page with all of the road and cam information. This brings up the question of what is the best way to store the data.</w:t>
+      </w:r>
+    </w:p>
+    <w:p>
+      <w:pPr>
+        <w:rPr>
+          <w:rFonts w:ascii="Times New Roman" w:hAnsi="Times New Roman" w:cs="Times New Roman"/>
+          <w:sz w:val="24"/>
+          <w:szCs w:val="24"/>
+        </w:rPr>
+      </w:pPr>
+    </w:p>
+    <w:p>
+      <w:pPr>
+        <w:pStyle w:val="Heading2"/>
+      </w:pPr>
+      <w:bookmarkStart w:id="9" w:name="_Toc434415174"/>
+      <w:r>
+        <w:t>California Department of Transportation</w:t>
+      </w:r>
+      <w:r>
+        <w:t xml:space="preserve"> (Caltrans)</w:t>
+      </w:r>
+      <w:bookmarkEnd w:id="9"/>
+    </w:p>
+    <w:p>
+      <w:pPr>
+        <w:rPr>
+          <w:rFonts w:ascii="Times New Roman" w:hAnsi="Times New Roman" w:cs="Times New Roman"/>
+          <w:sz w:val="24"/>
+          <w:szCs w:val="24"/>
+        </w:rPr>
+      </w:pPr>
+      <w:r>
+        <w:rPr>
+          <w:rFonts w:ascii="Times New Roman" w:hAnsi="Times New Roman" w:cs="Times New Roman"/>
+          <w:sz w:val="24"/>
+          <w:szCs w:val="24"/>
+        </w:rPr>
+        <w:t>Caltrans has a variety of tools to help the driver navigate from point A to point B. Some of these include road maps, highway conditions, construction alerts, road closer alerts, chain restrictions</w:t>
+      </w:r>
+      <w:r>
+        <w:rPr>
+          <w:rFonts w:ascii="Times New Roman" w:hAnsi="Times New Roman" w:cs="Times New Roman"/>
+          <w:sz w:val="24"/>
+          <w:szCs w:val="24"/>
+        </w:rPr>
+        <w:t xml:space="preserve">, and other useful data relating to roads in California. </w:t>
+      </w:r>
+      <w:r>
+        <w:rPr>
+          <w:rFonts w:ascii="Times New Roman" w:hAnsi="Times New Roman" w:cs="Times New Roman"/>
+          <w:sz w:val="24"/>
+          <w:szCs w:val="24"/>
+        </w:rPr>
+        <w:t xml:space="preserve">Currently Caltras has “Caltrans Earth” which uses Google Earth API but it will be retiring on 12.12.2012 because of security flaws. </w:t>
+      </w:r>
+      <w:r>
+        <w:rPr>
+          <w:rFonts w:ascii="Times New Roman" w:hAnsi="Times New Roman" w:cs="Times New Roman"/>
+          <w:sz w:val="24"/>
+          <w:szCs w:val="24"/>
+        </w:rPr>
+        <w:t xml:space="preserve">Caltrans does not have an API but does have very stable web pages that contain plain text regarding the road conditions throughout the state. Below is an example of the </w:t>
+      </w:r>
+      <w:r>
+        <w:rPr>
+          <w:noProof/>
+          <w:sz w:val="24"/>
+          <w:szCs w:val="24"/>
+        </w:rPr>
+        <mc:AlternateContent>
+          <mc:Choice Requires="wps">
+            <w:drawing>
+              <wp:anchor distT="45720" distB="45720" distL="114300" distR="114300" simplePos="0" relativeHeight="251661312" behindDoc="0" locked="0" layoutInCell="1" allowOverlap="1" wp14:anchorId="49025588" wp14:editId="79982CBA">
                 <wp:simplePos x="0" y="0"/>
                 <wp:positionH relativeFrom="margin">
                   <wp:align>right</wp:align>
@@ -3378,11 +3187,7 @@
           </mc:Choice>
           <mc:Fallback>
             <w:pict>
-              <v:shapetype w14:anchorId="5FA8978F" id="_x0000_t202" coordsize="21600,21600" o:spt="202" path="m,l,21600r21600,l21600,xe">
-                <v:stroke joinstyle="miter"/>
-                <v:path gradientshapeok="t" o:connecttype="rect"/>
-              </v:shapetype>
-              <v:shape id="Text Box 2" o:spid="_x0000_s1026" type="#_x0000_t202" style="position:absolute;margin-left:486.55pt;margin-top:36.75pt;width:537.75pt;height:196.5pt;z-index:251661312;visibility:visible;mso-wrap-style:square;mso-width-percent:0;mso-height-percent:0;mso-wrap-distance-left:9pt;mso-wrap-distance-top:3.6pt;mso-wrap-distance-right:9pt;mso-wrap-distance-bottom:3.6pt;mso-position-horizontal:right;mso-position-horizontal-relative:margin;mso-position-vertical:absolute;mso-position-vertical-relative:text;mso-width-percent:0;mso-height-percent:0;mso-width-relative:margin;mso-height-relative:margin;v-text-anchor:top" o:gfxdata="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" fillcolor="#bfbfbf [2412]" strokeweight="1pt">
+              <v:shape w14:anchorId="49025588" id="_x0000_s1027" type="#_x0000_t202" style="position:absolute;margin-left:486.55pt;margin-top:36.75pt;width:537.75pt;height:196.5pt;z-index:251661312;visibility:visible;mso-wrap-style:square;mso-width-percent:0;mso-height-percent:0;mso-wrap-distance-left:9pt;mso-wrap-distance-top:3.6pt;mso-wrap-distance-right:9pt;mso-wrap-distance-bottom:3.6pt;mso-position-horizontal:right;mso-position-horizontal-relative:margin;mso-position-vertical:absolute;mso-position-vertical-relative:text;mso-width-percent:0;mso-height-percent:0;mso-width-relative:margin;mso-height-relative:margin;v-text-anchor:top" o:gfxdata="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" fillcolor="#bfbfbf [2412]" strokeweight="1pt">
                 <v:textbox>
                   <w:txbxContent>
                     <w:p>
@@ -3687,25 +3492,7 @@
           <w:sz w:val="24"/>
           <w:szCs w:val="24"/>
         </w:rPr>
-        <w:t xml:space="preserve">. </w:t>
-      </w:r>
-      <w:proofErr w:type="gramStart"/>
-      <w:r>
-        <w:rPr>
-          <w:rFonts w:ascii="Times New Roman" w:hAnsi="Times New Roman" w:cs="Times New Roman"/>
-          <w:sz w:val="24"/>
-          <w:szCs w:val="24"/>
-        </w:rPr>
-        <w:t>The I</w:t>
-      </w:r>
-      <w:proofErr w:type="gramEnd"/>
-      <w:r>
-        <w:rPr>
-          <w:rFonts w:ascii="Times New Roman" w:hAnsi="Times New Roman" w:cs="Times New Roman"/>
-          <w:sz w:val="24"/>
-          <w:szCs w:val="24"/>
-        </w:rPr>
-        <w:t xml:space="preserve">-5 information page appears as follows </w:t>
+        <w:t xml:space="preserve">. The I-5 information page appears as follows </w:t>
       </w:r>
       <w:hyperlink r:id="rId9" w:history="1">
         <w:r>
@@ -3791,61 +3578,7 @@
           <w:sz w:val="24"/>
           <w:szCs w:val="24"/>
         </w:rPr>
-        <w:t>. The &lt;div&gt; was copied into the “</w:t>
-      </w:r>
-      <w:proofErr w:type="spellStart"/>
-      <w:r>
-        <w:rPr>
-          <w:rFonts w:ascii="Times New Roman" w:hAnsi="Times New Roman" w:cs="Times New Roman"/>
-          <w:sz w:val="24"/>
-          <w:szCs w:val="24"/>
-        </w:rPr>
-        <w:t>roads.html.erb</w:t>
-      </w:r>
-      <w:proofErr w:type="spellEnd"/>
-      <w:r>
-        <w:rPr>
-          <w:rFonts w:ascii="Times New Roman" w:hAnsi="Times New Roman" w:cs="Times New Roman"/>
-          <w:sz w:val="24"/>
-          <w:szCs w:val="24"/>
-        </w:rPr>
-        <w:t>” file in the project. It can be found at “Trip-Details-Planner” &gt;&gt; “</w:t>
-      </w:r>
-      <w:proofErr w:type="spellStart"/>
-      <w:r>
-        <w:rPr>
-          <w:rFonts w:ascii="Times New Roman" w:hAnsi="Times New Roman" w:cs="Times New Roman"/>
-          <w:sz w:val="24"/>
-          <w:szCs w:val="24"/>
-        </w:rPr>
-        <w:t>road_trip_website</w:t>
-      </w:r>
-      <w:proofErr w:type="spellEnd"/>
-      <w:r>
-        <w:rPr>
-          <w:rFonts w:ascii="Times New Roman" w:hAnsi="Times New Roman" w:cs="Times New Roman"/>
-          <w:sz w:val="24"/>
-          <w:szCs w:val="24"/>
-        </w:rPr>
-        <w:t xml:space="preserve">” &gt;&gt; “app” &gt;&gt; “views” &gt;&gt; “pages” &gt;&gt; </w:t>
-      </w:r>
-      <w:proofErr w:type="spellStart"/>
-      <w:r>
-        <w:rPr>
-          <w:rFonts w:ascii="Times New Roman" w:hAnsi="Times New Roman" w:cs="Times New Roman"/>
-          <w:sz w:val="24"/>
-          <w:szCs w:val="24"/>
-        </w:rPr>
-        <w:t>roads.html.erb</w:t>
-      </w:r>
-      <w:proofErr w:type="spellEnd"/>
-      <w:r>
-        <w:rPr>
-          <w:rFonts w:ascii="Times New Roman" w:hAnsi="Times New Roman" w:cs="Times New Roman"/>
-          <w:sz w:val="24"/>
-          <w:szCs w:val="24"/>
-        </w:rPr>
-        <w:t xml:space="preserve">. </w:t>
+        <w:t xml:space="preserve">. The &lt;div&gt; was copied into the “roads.html.erb” file in the project. It can be found at “Trip-Details-Planner” &gt;&gt; “road_trip_website” &gt;&gt; “app” &gt;&gt; “views” &gt;&gt; “pages” &gt;&gt; roads.html.erb. </w:t>
       </w:r>
     </w:p>
     <w:p>
@@ -3926,7 +3659,16 @@
           <w:sz w:val="24"/>
           <w:szCs w:val="24"/>
         </w:rPr>
-        <w:t xml:space="preserve">The cams are set up so that the image appears in a popup window. This is a challenge to include in the Road Trip Info page, the page that contains all of the information weather, road conditions, and cam images. </w:t>
+        <w:t xml:space="preserve">The cams are set up so that the image appears in a popup window. This is a challenge to </w:t>
+      </w:r>
+      <w:r>
+        <w:rPr>
+          <w:rFonts w:ascii="Times New Roman" w:hAnsi="Times New Roman" w:cs="Times New Roman"/>
+          <w:sz w:val="24"/>
+          <w:szCs w:val="24"/>
+        </w:rPr>
+        <w:lastRenderedPageBreak/>
+        <w:t xml:space="preserve">include in the Road Trip Info page, the page that contains all of the information weather, road conditions, and cam images. </w:t>
       </w:r>
       <w:r>
         <w:rPr>
@@ -3974,7 +3716,6 @@
           <w:sz w:val="24"/>
           <w:szCs w:val="24"/>
         </w:rPr>
-        <w:lastRenderedPageBreak/>
         <w:t>Figure 1: Caltrans cams in the central California area and other data layer options</w:t>
       </w:r>
     </w:p>
@@ -4051,6 +3792,7 @@
       </w:pPr>
       <w:bookmarkStart w:id="10" w:name="_Toc434415175"/>
       <w:r>
+        <w:lastRenderedPageBreak/>
         <w:t>Google Maps</w:t>
       </w:r>
       <w:bookmarkEnd w:id="10"/>
@@ -4133,25 +3875,7 @@
                                 <w:sz w:val="24"/>
                                 <w:szCs w:val="24"/>
                               </w:rPr>
-                              <w:t xml:space="preserve">geocoding_api_key = </w:t>
-                            </w:r>
-                            <w:proofErr w:type="gramStart"/>
-                            <w:r>
-                              <w:rPr>
-                                <w:rFonts w:ascii="Times New Roman" w:hAnsi="Times New Roman" w:cs="Times New Roman"/>
-                                <w:sz w:val="24"/>
-                                <w:szCs w:val="24"/>
-                              </w:rPr>
-                              <w:t>ENV[</w:t>
-                            </w:r>
-                            <w:proofErr w:type="gramEnd"/>
-                            <w:r>
-                              <w:rPr>
-                                <w:rFonts w:ascii="Times New Roman" w:hAnsi="Times New Roman" w:cs="Times New Roman"/>
-                                <w:sz w:val="24"/>
-                                <w:szCs w:val="24"/>
-                              </w:rPr>
-                              <w:t>"GEOCODING_API_KEY"]</w:t>
+                              <w:t>geocoding_api_key = ENV["GEOCODING_API_KEY"]</w:t>
                             </w:r>
                           </w:p>
                           <w:p>
@@ -4169,25 +3893,7 @@
                                 <w:sz w:val="24"/>
                                 <w:szCs w:val="24"/>
                               </w:rPr>
-                              <w:t xml:space="preserve">      </w:t>
-                            </w:r>
-                            <w:proofErr w:type="spellStart"/>
-                            <w:r>
-                              <w:rPr>
-                                <w:rFonts w:ascii="Times New Roman" w:hAnsi="Times New Roman" w:cs="Times New Roman"/>
-                                <w:sz w:val="24"/>
-                                <w:szCs w:val="24"/>
-                              </w:rPr>
-                              <w:t>google_url</w:t>
-                            </w:r>
-                            <w:proofErr w:type="spellEnd"/>
-                            <w:r>
-                              <w:rPr>
-                                <w:rFonts w:ascii="Times New Roman" w:hAnsi="Times New Roman" w:cs="Times New Roman"/>
-                                <w:sz w:val="24"/>
-                                <w:szCs w:val="24"/>
-                              </w:rPr>
-                              <w:t xml:space="preserve"> = "https://maps.goog</w:t>
+                              <w:t xml:space="preserve">      google_url = "https://maps.goog</w:t>
                             </w:r>
                             <w:r>
                               <w:rPr>
@@ -4195,36 +3901,8 @@
                                 <w:sz w:val="24"/>
                                 <w:szCs w:val="24"/>
                               </w:rPr>
-                              <w:t>leapis.com/maps/</w:t>
+                              <w:t>leapis.com/maps/api/geocode/json</w:t>
                             </w:r>
-                            <w:proofErr w:type="spellStart"/>
-                            <w:r>
-                              <w:rPr>
-                                <w:rFonts w:ascii="Times New Roman" w:hAnsi="Times New Roman" w:cs="Times New Roman"/>
-                                <w:sz w:val="24"/>
-                                <w:szCs w:val="24"/>
-                              </w:rPr>
-                              <w:t>api</w:t>
-                            </w:r>
-                            <w:proofErr w:type="spellEnd"/>
-                            <w:r>
-                              <w:rPr>
-                                <w:rFonts w:ascii="Times New Roman" w:hAnsi="Times New Roman" w:cs="Times New Roman"/>
-                                <w:sz w:val="24"/>
-                                <w:szCs w:val="24"/>
-                              </w:rPr>
-                              <w:t>/geocode/</w:t>
-                            </w:r>
-                            <w:proofErr w:type="spellStart"/>
-                            <w:r>
-                              <w:rPr>
-                                <w:rFonts w:ascii="Times New Roman" w:hAnsi="Times New Roman" w:cs="Times New Roman"/>
-                                <w:sz w:val="24"/>
-                                <w:szCs w:val="24"/>
-                              </w:rPr>
-                              <w:t>json</w:t>
-                            </w:r>
-                            <w:proofErr w:type="spellEnd"/>
                             <w:r>
                               <w:rPr>
                                 <w:rFonts w:ascii="Times New Roman" w:hAnsi="Times New Roman" w:cs="Times New Roman"/>
@@ -4249,71 +3927,7 @@
                                 <w:sz w:val="24"/>
                                 <w:szCs w:val="24"/>
                               </w:rPr>
-                              <w:t xml:space="preserve">      </w:t>
-                            </w:r>
-                            <w:proofErr w:type="spellStart"/>
-                            <w:r>
-                              <w:rPr>
-                                <w:rFonts w:ascii="Times New Roman" w:hAnsi="Times New Roman" w:cs="Times New Roman"/>
-                                <w:sz w:val="24"/>
-                                <w:szCs w:val="24"/>
-                              </w:rPr>
-                              <w:t>google_params</w:t>
-                            </w:r>
-                            <w:proofErr w:type="spellEnd"/>
-                            <w:r>
-                              <w:rPr>
-                                <w:rFonts w:ascii="Times New Roman" w:hAnsi="Times New Roman" w:cs="Times New Roman"/>
-                                <w:sz w:val="24"/>
-                                <w:szCs w:val="24"/>
-                              </w:rPr>
-                              <w:t xml:space="preserve"> = "address=" + </w:t>
-                            </w:r>
-                            <w:proofErr w:type="spellStart"/>
-                            <w:proofErr w:type="gramStart"/>
-                            <w:r>
-                              <w:rPr>
-                                <w:rFonts w:ascii="Times New Roman" w:hAnsi="Times New Roman" w:cs="Times New Roman"/>
-                                <w:sz w:val="24"/>
-                                <w:szCs w:val="24"/>
-                              </w:rPr>
-                              <w:t>params</w:t>
-                            </w:r>
-                            <w:proofErr w:type="spellEnd"/>
-                            <w:r>
-                              <w:rPr>
-                                <w:rFonts w:ascii="Times New Roman" w:hAnsi="Times New Roman" w:cs="Times New Roman"/>
-                                <w:sz w:val="24"/>
-                                <w:szCs w:val="24"/>
-                              </w:rPr>
-                              <w:t>[</w:t>
-                            </w:r>
-                            <w:proofErr w:type="gramEnd"/>
-                            <w:r>
-                              <w:rPr>
-                                <w:rFonts w:ascii="Times New Roman" w:hAnsi="Times New Roman" w:cs="Times New Roman"/>
-                                <w:sz w:val="24"/>
-                                <w:szCs w:val="24"/>
-                              </w:rPr>
-                              <w:t>"city1"].</w:t>
-                            </w:r>
-                            <w:proofErr w:type="spellStart"/>
-                            <w:r>
-                              <w:rPr>
-                                <w:rFonts w:ascii="Times New Roman" w:hAnsi="Times New Roman" w:cs="Times New Roman"/>
-                                <w:sz w:val="24"/>
-                                <w:szCs w:val="24"/>
-                              </w:rPr>
-                              <w:t>gsub</w:t>
-                            </w:r>
-                            <w:proofErr w:type="spellEnd"/>
-                            <w:r>
-                              <w:rPr>
-                                <w:rFonts w:ascii="Times New Roman" w:hAnsi="Times New Roman" w:cs="Times New Roman"/>
-                                <w:sz w:val="24"/>
-                                <w:szCs w:val="24"/>
-                              </w:rPr>
-                              <w:t>(" ", "%20") + "&amp;" +</w:t>
+                              <w:t xml:space="preserve">      google_params = "address=" + params["city1"].gsub(" ", "%20") + "&amp;" +</w:t>
                             </w:r>
                           </w:p>
                           <w:p>
@@ -4332,25 +3946,7 @@
                                 <w:sz w:val="24"/>
                                 <w:szCs w:val="24"/>
                               </w:rPr>
-                              <w:t xml:space="preserve">                      "</w:t>
-                            </w:r>
-                            <w:proofErr w:type="gramStart"/>
-                            <w:r>
-                              <w:rPr>
-                                <w:rFonts w:ascii="Times New Roman" w:hAnsi="Times New Roman" w:cs="Times New Roman"/>
-                                <w:sz w:val="24"/>
-                                <w:szCs w:val="24"/>
-                              </w:rPr>
-                              <w:t>key</w:t>
-                            </w:r>
-                            <w:proofErr w:type="gramEnd"/>
-                            <w:r>
-                              <w:rPr>
-                                <w:rFonts w:ascii="Times New Roman" w:hAnsi="Times New Roman" w:cs="Times New Roman"/>
-                                <w:sz w:val="24"/>
-                                <w:szCs w:val="24"/>
-                              </w:rPr>
-                              <w:t>=" + geocoding_api_key</w:t>
+                              <w:t xml:space="preserve">                      "key=" + geocoding_api_key</w:t>
                             </w:r>
                           </w:p>
                           <w:p>
@@ -4362,77 +3958,13 @@
                                 <w:szCs w:val="24"/>
                               </w:rPr>
                             </w:pPr>
-                            <w:proofErr w:type="gramStart"/>
                             <w:r>
                               <w:rPr>
                                 <w:rFonts w:ascii="Times New Roman" w:hAnsi="Times New Roman" w:cs="Times New Roman"/>
                                 <w:sz w:val="24"/>
                                 <w:szCs w:val="24"/>
                               </w:rPr>
-                              <w:t>session[</w:t>
-                            </w:r>
-                            <w:proofErr w:type="gramEnd"/>
-                            <w:r>
-                              <w:rPr>
-                                <w:rFonts w:ascii="Times New Roman" w:hAnsi="Times New Roman" w:cs="Times New Roman"/>
-                                <w:sz w:val="24"/>
-                                <w:szCs w:val="24"/>
-                              </w:rPr>
-                              <w:t xml:space="preserve">:weather][:geo] = @geo = </w:t>
-                            </w:r>
-                            <w:proofErr w:type="spellStart"/>
-                            <w:r>
-                              <w:rPr>
-                                <w:rFonts w:ascii="Times New Roman" w:hAnsi="Times New Roman" w:cs="Times New Roman"/>
-                                <w:sz w:val="24"/>
-                                <w:szCs w:val="24"/>
-                              </w:rPr>
-                              <w:t>HTTParty.get</w:t>
-                            </w:r>
-                            <w:proofErr w:type="spellEnd"/>
-                            <w:r>
-                              <w:rPr>
-                                <w:rFonts w:ascii="Times New Roman" w:hAnsi="Times New Roman" w:cs="Times New Roman"/>
-                                <w:sz w:val="24"/>
-                                <w:szCs w:val="24"/>
-                              </w:rPr>
-                              <w:t>(</w:t>
-                            </w:r>
-                            <w:proofErr w:type="spellStart"/>
-                            <w:r>
-                              <w:rPr>
-                                <w:rFonts w:ascii="Times New Roman" w:hAnsi="Times New Roman" w:cs="Times New Roman"/>
-                                <w:sz w:val="24"/>
-                                <w:szCs w:val="24"/>
-                              </w:rPr>
-                              <w:t>google_url</w:t>
-                            </w:r>
-                            <w:proofErr w:type="spellEnd"/>
-                            <w:r>
-                              <w:rPr>
-                                <w:rFonts w:ascii="Times New Roman" w:hAnsi="Times New Roman" w:cs="Times New Roman"/>
-                                <w:sz w:val="24"/>
-                                <w:szCs w:val="24"/>
-                              </w:rPr>
-                              <w:t xml:space="preserve"> + </w:t>
-                            </w:r>
-                            <w:proofErr w:type="spellStart"/>
-                            <w:r>
-                              <w:rPr>
-                                <w:rFonts w:ascii="Times New Roman" w:hAnsi="Times New Roman" w:cs="Times New Roman"/>
-                                <w:sz w:val="24"/>
-                                <w:szCs w:val="24"/>
-                              </w:rPr>
-                              <w:t>google_params</w:t>
-                            </w:r>
-                            <w:proofErr w:type="spellEnd"/>
-                            <w:r>
-                              <w:rPr>
-                                <w:rFonts w:ascii="Times New Roman" w:hAnsi="Times New Roman" w:cs="Times New Roman"/>
-                                <w:sz w:val="24"/>
-                                <w:szCs w:val="24"/>
-                              </w:rPr>
-                              <w:t>, verify: false)</w:t>
+                              <w:t>session[:weather][:geo] = @geo = HTTParty.get(google_url + google_params, verify: false)</w:t>
                             </w:r>
                           </w:p>
                           <w:p/>
@@ -4455,7 +3987,7 @@
           </mc:Choice>
           <mc:Fallback>
             <w:pict>
-              <v:shape w14:anchorId="189410DC" id="_x0000_s1027" type="#_x0000_t202" style="position:absolute;margin-left:487.3pt;margin-top:173.15pt;width:538.5pt;height:82.5pt;z-index:251659264;visibility:visible;mso-wrap-style:square;mso-width-percent:0;mso-height-percent:0;mso-wrap-distance-left:9pt;mso-wrap-distance-top:3.6pt;mso-wrap-distance-right:9pt;mso-wrap-distance-bottom:3.6pt;mso-position-horizontal:right;mso-position-horizontal-relative:margin;mso-position-vertical:absolute;mso-position-vertical-relative:text;mso-width-percent:0;mso-height-percent:0;mso-width-relative:margin;mso-height-relative:margin;v-text-anchor:top" o:gfxdata="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" fillcolor="#bfbfbf [2412]" strokecolor="black [3213]" strokeweight="1pt">
+              <v:shape w14:anchorId="189410DC" id="_x0000_s1028" type="#_x0000_t202" style="position:absolute;margin-left:487.3pt;margin-top:173.15pt;width:538.5pt;height:82.5pt;z-index:251659264;visibility:visible;mso-wrap-style:square;mso-width-percent:0;mso-height-percent:0;mso-wrap-distance-left:9pt;mso-wrap-distance-top:3.6pt;mso-wrap-distance-right:9pt;mso-wrap-distance-bottom:3.6pt;mso-position-horizontal:right;mso-position-horizontal-relative:margin;mso-position-vertical:absolute;mso-position-vertical-relative:text;mso-width-percent:0;mso-height-percent:0;mso-width-relative:margin;mso-height-relative:margin;v-text-anchor:top" o:gfxdata="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" fillcolor="#bfbfbf [2412]" strokecolor="black [3213]" strokeweight="1pt">
                 <v:stroke joinstyle="bevel"/>
                 <v:textbox>
                   <w:txbxContent>
@@ -4474,25 +4006,7 @@
                           <w:sz w:val="24"/>
                           <w:szCs w:val="24"/>
                         </w:rPr>
-                        <w:t xml:space="preserve">geocoding_api_key = </w:t>
-                      </w:r>
-                      <w:proofErr w:type="gramStart"/>
-                      <w:r>
-                        <w:rPr>
-                          <w:rFonts w:ascii="Times New Roman" w:hAnsi="Times New Roman" w:cs="Times New Roman"/>
-                          <w:sz w:val="24"/>
-                          <w:szCs w:val="24"/>
-                        </w:rPr>
-                        <w:t>ENV[</w:t>
-                      </w:r>
-                      <w:proofErr w:type="gramEnd"/>
-                      <w:r>
-                        <w:rPr>
-                          <w:rFonts w:ascii="Times New Roman" w:hAnsi="Times New Roman" w:cs="Times New Roman"/>
-                          <w:sz w:val="24"/>
-                          <w:szCs w:val="24"/>
-                        </w:rPr>
-                        <w:t>"GEOCODING_API_KEY"]</w:t>
+                        <w:t>geocoding_api_key = ENV["GEOCODING_API_KEY"]</w:t>
                       </w:r>
                     </w:p>
                     <w:p>
@@ -4510,25 +4024,7 @@
                           <w:sz w:val="24"/>
                           <w:szCs w:val="24"/>
                         </w:rPr>
-                        <w:t xml:space="preserve">      </w:t>
-                      </w:r>
-                      <w:proofErr w:type="spellStart"/>
-                      <w:r>
-                        <w:rPr>
-                          <w:rFonts w:ascii="Times New Roman" w:hAnsi="Times New Roman" w:cs="Times New Roman"/>
-                          <w:sz w:val="24"/>
-                          <w:szCs w:val="24"/>
-                        </w:rPr>
-                        <w:t>google_url</w:t>
-                      </w:r>
-                      <w:proofErr w:type="spellEnd"/>
-                      <w:r>
-                        <w:rPr>
-                          <w:rFonts w:ascii="Times New Roman" w:hAnsi="Times New Roman" w:cs="Times New Roman"/>
-                          <w:sz w:val="24"/>
-                          <w:szCs w:val="24"/>
-                        </w:rPr>
-                        <w:t xml:space="preserve"> = "https://maps.goog</w:t>
+                        <w:t xml:space="preserve">      google_url = "https://maps.goog</w:t>
                       </w:r>
                       <w:r>
                         <w:rPr>
@@ -4536,25 +4032,7 @@
                           <w:sz w:val="24"/>
                           <w:szCs w:val="24"/>
                         </w:rPr>
-                        <w:t>leapis.com/maps/</w:t>
-                      </w:r>
-                      <w:proofErr w:type="spellStart"/>
-                      <w:r>
-                        <w:rPr>
-                          <w:rFonts w:ascii="Times New Roman" w:hAnsi="Times New Roman" w:cs="Times New Roman"/>
-                          <w:sz w:val="24"/>
-                          <w:szCs w:val="24"/>
-                        </w:rPr>
-                        <w:t>api</w:t>
-                      </w:r>
-                      <w:proofErr w:type="spellEnd"/>
-                      <w:r>
-                        <w:rPr>
-                          <w:rFonts w:ascii="Times New Roman" w:hAnsi="Times New Roman" w:cs="Times New Roman"/>
-                          <w:sz w:val="24"/>
-                          <w:szCs w:val="24"/>
-                        </w:rPr>
-                        <w:t>/geocode/json</w:t>
+                        <w:t>leapis.com/maps/api/geocode/json</w:t>
                       </w:r>
                       <w:r>
                         <w:rPr>
@@ -4580,71 +4058,7 @@
                           <w:sz w:val="24"/>
                           <w:szCs w:val="24"/>
                         </w:rPr>
-                        <w:t xml:space="preserve">      </w:t>
-                      </w:r>
-                      <w:proofErr w:type="spellStart"/>
-                      <w:r>
-                        <w:rPr>
-                          <w:rFonts w:ascii="Times New Roman" w:hAnsi="Times New Roman" w:cs="Times New Roman"/>
-                          <w:sz w:val="24"/>
-                          <w:szCs w:val="24"/>
-                        </w:rPr>
-                        <w:t>google_params</w:t>
-                      </w:r>
-                      <w:proofErr w:type="spellEnd"/>
-                      <w:r>
-                        <w:rPr>
-                          <w:rFonts w:ascii="Times New Roman" w:hAnsi="Times New Roman" w:cs="Times New Roman"/>
-                          <w:sz w:val="24"/>
-                          <w:szCs w:val="24"/>
-                        </w:rPr>
-                        <w:t xml:space="preserve"> = "address=" + </w:t>
-                      </w:r>
-                      <w:proofErr w:type="spellStart"/>
-                      <w:proofErr w:type="gramStart"/>
-                      <w:r>
-                        <w:rPr>
-                          <w:rFonts w:ascii="Times New Roman" w:hAnsi="Times New Roman" w:cs="Times New Roman"/>
-                          <w:sz w:val="24"/>
-                          <w:szCs w:val="24"/>
-                        </w:rPr>
-                        <w:t>params</w:t>
-                      </w:r>
-                      <w:proofErr w:type="spellEnd"/>
-                      <w:r>
-                        <w:rPr>
-                          <w:rFonts w:ascii="Times New Roman" w:hAnsi="Times New Roman" w:cs="Times New Roman"/>
-                          <w:sz w:val="24"/>
-                          <w:szCs w:val="24"/>
-                        </w:rPr>
-                        <w:t>[</w:t>
-                      </w:r>
-                      <w:proofErr w:type="gramEnd"/>
-                      <w:r>
-                        <w:rPr>
-                          <w:rFonts w:ascii="Times New Roman" w:hAnsi="Times New Roman" w:cs="Times New Roman"/>
-                          <w:sz w:val="24"/>
-                          <w:szCs w:val="24"/>
-                        </w:rPr>
-                        <w:t>"city1"].</w:t>
-                      </w:r>
-                      <w:proofErr w:type="spellStart"/>
-                      <w:r>
-                        <w:rPr>
-                          <w:rFonts w:ascii="Times New Roman" w:hAnsi="Times New Roman" w:cs="Times New Roman"/>
-                          <w:sz w:val="24"/>
-                          <w:szCs w:val="24"/>
-                        </w:rPr>
-                        <w:t>gsub</w:t>
-                      </w:r>
-                      <w:proofErr w:type="spellEnd"/>
-                      <w:r>
-                        <w:rPr>
-                          <w:rFonts w:ascii="Times New Roman" w:hAnsi="Times New Roman" w:cs="Times New Roman"/>
-                          <w:sz w:val="24"/>
-                          <w:szCs w:val="24"/>
-                        </w:rPr>
-                        <w:t>(" ", "%20") + "&amp;" +</w:t>
+                        <w:t xml:space="preserve">      google_params = "address=" + params["city1"].gsub(" ", "%20") + "&amp;" +</w:t>
                       </w:r>
                     </w:p>
                     <w:p>
@@ -4663,25 +4077,7 @@
                           <w:sz w:val="24"/>
                           <w:szCs w:val="24"/>
                         </w:rPr>
-                        <w:t xml:space="preserve">                      "</w:t>
-                      </w:r>
-                      <w:proofErr w:type="gramStart"/>
-                      <w:r>
-                        <w:rPr>
-                          <w:rFonts w:ascii="Times New Roman" w:hAnsi="Times New Roman" w:cs="Times New Roman"/>
-                          <w:sz w:val="24"/>
-                          <w:szCs w:val="24"/>
-                        </w:rPr>
-                        <w:t>key</w:t>
-                      </w:r>
-                      <w:proofErr w:type="gramEnd"/>
-                      <w:r>
-                        <w:rPr>
-                          <w:rFonts w:ascii="Times New Roman" w:hAnsi="Times New Roman" w:cs="Times New Roman"/>
-                          <w:sz w:val="24"/>
-                          <w:szCs w:val="24"/>
-                        </w:rPr>
-                        <w:t>=" + geocoding_api_key</w:t>
+                        <w:t xml:space="preserve">                      "key=" + geocoding_api_key</w:t>
                       </w:r>
                     </w:p>
                     <w:p>
@@ -4693,77 +4089,13 @@
                           <w:szCs w:val="24"/>
                         </w:rPr>
                       </w:pPr>
-                      <w:proofErr w:type="gramStart"/>
                       <w:r>
                         <w:rPr>
                           <w:rFonts w:ascii="Times New Roman" w:hAnsi="Times New Roman" w:cs="Times New Roman"/>
                           <w:sz w:val="24"/>
                           <w:szCs w:val="24"/>
                         </w:rPr>
-                        <w:t>session[</w:t>
-                      </w:r>
-                      <w:proofErr w:type="gramEnd"/>
-                      <w:r>
-                        <w:rPr>
-                          <w:rFonts w:ascii="Times New Roman" w:hAnsi="Times New Roman" w:cs="Times New Roman"/>
-                          <w:sz w:val="24"/>
-                          <w:szCs w:val="24"/>
-                        </w:rPr>
-                        <w:t xml:space="preserve">:weather][:geo] = @geo = </w:t>
-                      </w:r>
-                      <w:proofErr w:type="spellStart"/>
-                      <w:r>
-                        <w:rPr>
-                          <w:rFonts w:ascii="Times New Roman" w:hAnsi="Times New Roman" w:cs="Times New Roman"/>
-                          <w:sz w:val="24"/>
-                          <w:szCs w:val="24"/>
-                        </w:rPr>
-                        <w:t>HTTParty.get</w:t>
-                      </w:r>
-                      <w:proofErr w:type="spellEnd"/>
-                      <w:r>
-                        <w:rPr>
-                          <w:rFonts w:ascii="Times New Roman" w:hAnsi="Times New Roman" w:cs="Times New Roman"/>
-                          <w:sz w:val="24"/>
-                          <w:szCs w:val="24"/>
-                        </w:rPr>
-                        <w:t>(</w:t>
-                      </w:r>
-                      <w:proofErr w:type="spellStart"/>
-                      <w:r>
-                        <w:rPr>
-                          <w:rFonts w:ascii="Times New Roman" w:hAnsi="Times New Roman" w:cs="Times New Roman"/>
-                          <w:sz w:val="24"/>
-                          <w:szCs w:val="24"/>
-                        </w:rPr>
-                        <w:t>google_url</w:t>
-                      </w:r>
-                      <w:proofErr w:type="spellEnd"/>
-                      <w:r>
-                        <w:rPr>
-                          <w:rFonts w:ascii="Times New Roman" w:hAnsi="Times New Roman" w:cs="Times New Roman"/>
-                          <w:sz w:val="24"/>
-                          <w:szCs w:val="24"/>
-                        </w:rPr>
-                        <w:t xml:space="preserve"> + </w:t>
-                      </w:r>
-                      <w:proofErr w:type="spellStart"/>
-                      <w:r>
-                        <w:rPr>
-                          <w:rFonts w:ascii="Times New Roman" w:hAnsi="Times New Roman" w:cs="Times New Roman"/>
-                          <w:sz w:val="24"/>
-                          <w:szCs w:val="24"/>
-                        </w:rPr>
-                        <w:t>google_params</w:t>
-                      </w:r>
-                      <w:proofErr w:type="spellEnd"/>
-                      <w:r>
-                        <w:rPr>
-                          <w:rFonts w:ascii="Times New Roman" w:hAnsi="Times New Roman" w:cs="Times New Roman"/>
-                          <w:sz w:val="24"/>
-                          <w:szCs w:val="24"/>
-                        </w:rPr>
-                        <w:t>, verify: false)</w:t>
+                        <w:t>session[:weather][:geo] = @geo = HTTParty.get(google_url + google_params, verify: false)</w:t>
                       </w:r>
                     </w:p>
                     <w:p/>
@@ -4781,16 +4113,7 @@
           <w:sz w:val="24"/>
           <w:szCs w:val="24"/>
         </w:rPr>
-        <w:t xml:space="preserve">Google Maps is a very powerful application that is widely known and used. Many applications and webpages use Google Maps a large variety of ways. There are many APIs offered by google for developers. Some of them include Directions API, Distance Matrix API, Elevation API, Geolocation API, Places API, Roads API, Time Zone API, and more. For this webpage the Geolocation API is used. Geolocation is where addresses and other text based locations are converted into latitude and longitude coordinates. This process can also be reversed </w:t>
-      </w:r>
-      <w:r>
-        <w:rPr>
-          <w:rFonts w:ascii="Times New Roman" w:hAnsi="Times New Roman" w:cs="Times New Roman"/>
-          <w:sz w:val="24"/>
-          <w:szCs w:val="24"/>
-        </w:rPr>
-        <w:lastRenderedPageBreak/>
-        <w:t xml:space="preserve">going from latitude and longitude to addresses or place names. </w:t>
+        <w:t xml:space="preserve">Google Maps is a very powerful application that is widely known and used. Many applications and webpages use Google Maps a large variety of ways. There are many APIs offered by google for developers. Some of them include Directions API, Distance Matrix API, Elevation API, Geolocation API, Places API, Roads API, Time Zone API, and more. For this webpage the Geolocation API is used. Geolocation is where addresses and other text based locations are converted into latitude and longitude coordinates. This process can also be reversed going from latitude and longitude to addresses or place names. </w:t>
       </w:r>
       <w:r>
         <w:rPr>
@@ -4842,23 +4165,7 @@
           <w:sz w:val="24"/>
           <w:szCs w:val="24"/>
         </w:rPr>
-        <w:t xml:space="preserve">The parameters for the search are placed in the variable goggle_params. At the end of this you can see the API key required by Google. Lastly everything is put together into an instance variable @geo. Using HTTParty, a Ruby Gem (library), </w:t>
-      </w:r>
-      <w:proofErr w:type="gramStart"/>
-      <w:r>
-        <w:rPr>
-          <w:sz w:val="24"/>
-          <w:szCs w:val="24"/>
-        </w:rPr>
-        <w:t>the</w:t>
-      </w:r>
-      <w:proofErr w:type="gramEnd"/>
-      <w:r>
-        <w:rPr>
-          <w:sz w:val="24"/>
-          <w:szCs w:val="24"/>
-        </w:rPr>
-        <w:t xml:space="preserve"> request is returned as a .json file</w:t>
+        <w:t>The parameters for the search are placed in the variable goggle_params. At the end of this you can see the API key required by Google. Lastly everything is put together into an instance variable @geo. Using HTTParty, a Ruby Gem (library), the request is returned as a .json file</w:t>
       </w:r>
       <w:r>
         <w:rPr>
@@ -4964,23 +4271,7 @@
           <w:sz w:val="24"/>
           <w:szCs w:val="24"/>
         </w:rPr>
-        <w:t xml:space="preserve">The table below contains files automatically created by Rails on setup of a webpage. The most important one is app/ where the models, views, and controllers are contained. The </w:t>
-      </w:r>
-      <w:proofErr w:type="spellStart"/>
-      <w:r>
-        <w:rPr>
-          <w:sz w:val="24"/>
-          <w:szCs w:val="24"/>
-        </w:rPr>
-        <w:t>config</w:t>
-      </w:r>
-      <w:proofErr w:type="spellEnd"/>
-      <w:r>
-        <w:rPr>
-          <w:sz w:val="24"/>
-          <w:szCs w:val="24"/>
-        </w:rPr>
-        <w:t xml:space="preserve">/ file is another key file for setting up the applications. </w:t>
+        <w:t xml:space="preserve">The table below contains files automatically created by Rails on setup of a webpage. The most important one is app/ where the models, views, and controllers are contained. The config/ file is another key file for setting up the applications. </w:t>
       </w:r>
     </w:p>
     <w:p>
@@ -5228,6 +4519,7 @@
                 <w:sz w:val="24"/>
                 <w:szCs w:val="24"/>
               </w:rPr>
+              <w:lastRenderedPageBreak/>
               <w:t>bin/</w:t>
             </w:r>
           </w:p>
@@ -5297,21 +4589,12 @@
                 <w:szCs w:val="24"/>
               </w:rPr>
             </w:pPr>
-            <w:proofErr w:type="spellStart"/>
             <w:r>
               <w:rPr>
                 <w:sz w:val="24"/>
                 <w:szCs w:val="24"/>
               </w:rPr>
-              <w:t>config</w:t>
-            </w:r>
-            <w:proofErr w:type="spellEnd"/>
-            <w:r>
-              <w:rPr>
-                <w:sz w:val="24"/>
-                <w:szCs w:val="24"/>
-              </w:rPr>
-              <w:t>/</w:t>
+              <w:t>config/</w:t>
             </w:r>
           </w:p>
         </w:tc>
@@ -5471,21 +4754,12 @@
                 <w:szCs w:val="24"/>
               </w:rPr>
             </w:pPr>
-            <w:proofErr w:type="spellStart"/>
             <w:r>
               <w:rPr>
                 <w:sz w:val="24"/>
                 <w:szCs w:val="24"/>
               </w:rPr>
-              <w:t>db</w:t>
-            </w:r>
-            <w:proofErr w:type="spellEnd"/>
-            <w:r>
-              <w:rPr>
-                <w:sz w:val="24"/>
-                <w:szCs w:val="24"/>
-              </w:rPr>
-              <w:t>/</w:t>
+              <w:t>db/</w:t>
             </w:r>
           </w:p>
         </w:tc>
@@ -5554,7 +4828,6 @@
                 <w:szCs w:val="24"/>
               </w:rPr>
             </w:pPr>
-            <w:proofErr w:type="spellStart"/>
             <w:r>
               <w:rPr>
                 <w:sz w:val="24"/>
@@ -5562,23 +4835,14 @@
               </w:rPr>
               <w:t>Gemfile</w:t>
             </w:r>
-            <w:proofErr w:type="spellEnd"/>
             <w:r>
               <w:rPr>
                 <w:sz w:val="24"/>
                 <w:szCs w:val="24"/>
               </w:rPr>
               <w:br/>
-            </w:r>
-            <w:proofErr w:type="spellStart"/>
-            <w:r>
-              <w:rPr>
-                <w:sz w:val="24"/>
-                <w:szCs w:val="24"/>
-              </w:rPr>
               <w:t>Gemfile.lock</w:t>
             </w:r>
-            <w:proofErr w:type="spellEnd"/>
           </w:p>
         </w:tc>
         <w:tc>
@@ -5668,7 +4932,6 @@
                 <w:sz w:val="24"/>
                 <w:szCs w:val="24"/>
               </w:rPr>
-              <w:lastRenderedPageBreak/>
               <w:t>lib/</w:t>
             </w:r>
           </w:p>
@@ -5886,7 +5149,6 @@
                 <w:szCs w:val="24"/>
               </w:rPr>
             </w:pPr>
-            <w:proofErr w:type="spellStart"/>
             <w:r>
               <w:rPr>
                 <w:sz w:val="24"/>
@@ -5894,7 +5156,6 @@
               </w:rPr>
               <w:t>Rakefile</w:t>
             </w:r>
-            <w:proofErr w:type="spellEnd"/>
           </w:p>
         </w:tc>
         <w:tc>
@@ -5929,23 +5190,7 @@
                 <w:sz w:val="24"/>
                 <w:szCs w:val="24"/>
               </w:rPr>
-              <w:t xml:space="preserve">This file locates and loads tasks that can be run from the command line. The task definitions are defined throughout the components of Rails. Rather than changing </w:t>
-            </w:r>
-            <w:proofErr w:type="spellStart"/>
-            <w:r>
-              <w:rPr>
-                <w:sz w:val="24"/>
-                <w:szCs w:val="24"/>
-              </w:rPr>
-              <w:t>Rakefile</w:t>
-            </w:r>
-            <w:proofErr w:type="spellEnd"/>
-            <w:r>
-              <w:rPr>
-                <w:sz w:val="24"/>
-                <w:szCs w:val="24"/>
-              </w:rPr>
-              <w:t>, you should add your own tasks by adding files to the lib/tasks directory of your application.</w:t>
+              <w:t>This file locates and loads tasks that can be run from the command line. The task definitions are defined throughout the components of Rails. Rather than changing Rakefile, you should add your own tasks by adding files to the lib/tasks directory of your application.</w:t>
             </w:r>
           </w:p>
         </w:tc>
@@ -5978,7 +5223,6 @@
                 <w:szCs w:val="24"/>
               </w:rPr>
             </w:pPr>
-            <w:proofErr w:type="spellStart"/>
             <w:r>
               <w:rPr>
                 <w:sz w:val="24"/>
@@ -5986,7 +5230,6 @@
               </w:rPr>
               <w:t>README.rdoc</w:t>
             </w:r>
-            <w:proofErr w:type="spellEnd"/>
           </w:p>
         </w:tc>
         <w:tc>
@@ -6145,21 +5388,12 @@
                 <w:szCs w:val="24"/>
               </w:rPr>
             </w:pPr>
-            <w:proofErr w:type="spellStart"/>
             <w:r>
               <w:rPr>
                 <w:sz w:val="24"/>
                 <w:szCs w:val="24"/>
               </w:rPr>
-              <w:t>tmp</w:t>
-            </w:r>
-            <w:proofErr w:type="spellEnd"/>
-            <w:r>
-              <w:rPr>
-                <w:sz w:val="24"/>
-                <w:szCs w:val="24"/>
-              </w:rPr>
-              <w:t>/</w:t>
+              <w:t>tmp/</w:t>
             </w:r>
           </w:p>
         </w:tc>
@@ -6195,23 +5429,7 @@
                 <w:sz w:val="24"/>
                 <w:szCs w:val="24"/>
               </w:rPr>
-              <w:t xml:space="preserve">Temporary files (like cache, </w:t>
-            </w:r>
-            <w:proofErr w:type="spellStart"/>
-            <w:r>
-              <w:rPr>
-                <w:sz w:val="24"/>
-                <w:szCs w:val="24"/>
-              </w:rPr>
-              <w:t>pid</w:t>
-            </w:r>
-            <w:proofErr w:type="spellEnd"/>
-            <w:r>
-              <w:rPr>
-                <w:sz w:val="24"/>
-                <w:szCs w:val="24"/>
-              </w:rPr>
-              <w:t>, and session files).</w:t>
+              <w:t>Temporary files (like cache, pid, and session files).</w:t>
             </w:r>
           </w:p>
         </w:tc>
@@ -6285,23 +5503,7 @@
                 <w:sz w:val="24"/>
                 <w:szCs w:val="24"/>
               </w:rPr>
-              <w:t xml:space="preserve">A place for all third-party code. In a typical Rails application this includes </w:t>
-            </w:r>
-            <w:proofErr w:type="spellStart"/>
-            <w:r>
-              <w:rPr>
-                <w:sz w:val="24"/>
-                <w:szCs w:val="24"/>
-              </w:rPr>
-              <w:t>vendored</w:t>
-            </w:r>
-            <w:proofErr w:type="spellEnd"/>
-            <w:r>
-              <w:rPr>
-                <w:sz w:val="24"/>
-                <w:szCs w:val="24"/>
-              </w:rPr>
-              <w:t xml:space="preserve"> gems.</w:t>
+              <w:t>A place for all third-party code. In a typical Rails application this includes vendored gems.</w:t>
             </w:r>
           </w:p>
         </w:tc>
@@ -6318,14 +5520,15 @@
     </w:p>
     <w:p>
       <w:pPr>
-        <w:pStyle w:val="NoSpacing"/>
-        <w:rPr>
-          <w:sz w:val="24"/>
-          <w:szCs w:val="24"/>
-        </w:rPr>
-      </w:pPr>
-      <w:r>
-        <w:rPr>
+        <w:rPr>
+          <w:rFonts w:ascii="Times New Roman" w:hAnsi="Times New Roman" w:cs="Times New Roman"/>
+          <w:sz w:val="24"/>
+          <w:szCs w:val="24"/>
+        </w:rPr>
+      </w:pPr>
+      <w:r>
+        <w:rPr>
+          <w:rFonts w:ascii="Times New Roman" w:hAnsi="Times New Roman" w:cs="Times New Roman"/>
           <w:sz w:val="24"/>
           <w:szCs w:val="24"/>
         </w:rPr>
@@ -6333,6 +5536,7 @@
       </w:r>
       <w:r>
         <w:rPr>
+          <w:rFonts w:ascii="Times New Roman" w:hAnsi="Times New Roman" w:cs="Times New Roman"/>
           <w:sz w:val="24"/>
           <w:szCs w:val="24"/>
         </w:rPr>
@@ -6340,6 +5544,7 @@
       </w:r>
       <w:r>
         <w:rPr>
+          <w:rFonts w:ascii="Times New Roman" w:hAnsi="Times New Roman" w:cs="Times New Roman"/>
           <w:sz w:val="24"/>
           <w:szCs w:val="24"/>
         </w:rPr>
@@ -6347,13 +5552,23 @@
       </w:r>
       <w:r>
         <w:rPr>
-          <w:sz w:val="24"/>
-          <w:szCs w:val="24"/>
-        </w:rPr>
-        <w:t xml:space="preserve">.   </w:t>
-      </w:r>
-      <w:r>
-        <w:rPr>
+          <w:rFonts w:ascii="Times New Roman" w:hAnsi="Times New Roman" w:cs="Times New Roman"/>
+          <w:sz w:val="24"/>
+          <w:szCs w:val="24"/>
+        </w:rPr>
+        <w:t>.</w:t>
+      </w:r>
+      <w:r>
+        <w:rPr>
+          <w:rFonts w:ascii="Times New Roman" w:hAnsi="Times New Roman" w:cs="Times New Roman"/>
+          <w:sz w:val="24"/>
+          <w:szCs w:val="24"/>
+        </w:rPr>
+        <w:t xml:space="preserve"> </w:t>
+      </w:r>
+      <w:r>
+        <w:rPr>
+          <w:rFonts w:ascii="Times New Roman" w:hAnsi="Times New Roman" w:cs="Times New Roman"/>
           <w:sz w:val="24"/>
           <w:szCs w:val="24"/>
         </w:rPr>
@@ -6361,6 +5576,7 @@
       </w:r>
       <w:r>
         <w:rPr>
+          <w:rFonts w:ascii="Times New Roman" w:hAnsi="Times New Roman" w:cs="Times New Roman"/>
           <w:sz w:val="24"/>
           <w:szCs w:val="24"/>
         </w:rPr>
@@ -6368,6 +5584,7 @@
       </w:r>
       <w:r>
         <w:rPr>
+          <w:rFonts w:ascii="Times New Roman" w:hAnsi="Times New Roman" w:cs="Times New Roman"/>
           <w:sz w:val="24"/>
           <w:szCs w:val="24"/>
         </w:rPr>
@@ -6375,6 +5592,7 @@
       </w:r>
       <w:r>
         <w:rPr>
+          <w:rFonts w:ascii="Times New Roman" w:hAnsi="Times New Roman" w:cs="Times New Roman"/>
           <w:sz w:val="24"/>
           <w:szCs w:val="24"/>
         </w:rPr>
@@ -6382,6 +5600,7 @@
       </w:r>
       <w:r>
         <w:rPr>
+          <w:rFonts w:ascii="Times New Roman" w:hAnsi="Times New Roman" w:cs="Times New Roman"/>
           <w:sz w:val="24"/>
           <w:szCs w:val="24"/>
         </w:rPr>
@@ -6389,6 +5608,7 @@
       </w:r>
       <w:r>
         <w:rPr>
+          <w:rFonts w:ascii="Times New Roman" w:hAnsi="Times New Roman" w:cs="Times New Roman"/>
           <w:sz w:val="24"/>
           <w:szCs w:val="24"/>
         </w:rPr>
@@ -6396,6 +5616,7 @@
       </w:r>
       <w:r>
         <w:rPr>
+          <w:rFonts w:ascii="Times New Roman" w:hAnsi="Times New Roman" w:cs="Times New Roman"/>
           <w:sz w:val="24"/>
           <w:szCs w:val="24"/>
         </w:rPr>
@@ -6403,6 +5624,7 @@
       </w:r>
       <w:r>
         <w:rPr>
+          <w:rFonts w:ascii="Times New Roman" w:hAnsi="Times New Roman" w:cs="Times New Roman"/>
           <w:sz w:val="24"/>
           <w:szCs w:val="24"/>
         </w:rPr>
@@ -6410,6 +5632,7 @@
       </w:r>
       <w:r>
         <w:rPr>
+          <w:rFonts w:ascii="Times New Roman" w:hAnsi="Times New Roman" w:cs="Times New Roman"/>
           <w:sz w:val="24"/>
           <w:szCs w:val="24"/>
         </w:rPr>
@@ -6417,82 +5640,115 @@
       </w:r>
       <w:r>
         <w:rPr>
+          <w:rFonts w:ascii="Times New Roman" w:hAnsi="Times New Roman" w:cs="Times New Roman"/>
           <w:sz w:val="24"/>
           <w:szCs w:val="24"/>
         </w:rPr>
         <w:t xml:space="preserve">At this point a web page has been created and a local server needs to be set up to display data. </w:t>
+      </w:r>
+    </w:p>
+    <w:p>
+      <w:pPr>
+        <w:rPr>
+          <w:rFonts w:ascii="Times New Roman" w:hAnsi="Times New Roman" w:cs="Times New Roman"/>
+          <w:sz w:val="24"/>
+          <w:szCs w:val="24"/>
+        </w:rPr>
+      </w:pPr>
+      <w:r>
+        <w:rPr>
+          <w:rFonts w:ascii="Times New Roman" w:hAnsi="Times New Roman" w:cs="Times New Roman"/>
+          <w:sz w:val="24"/>
+          <w:szCs w:val="24"/>
+        </w:rPr>
+        <w:t xml:space="preserve">There are several options for storing </w:t>
+      </w:r>
+      <w:r>
+        <w:rPr>
+          <w:rFonts w:ascii="Times New Roman" w:hAnsi="Times New Roman" w:cs="Times New Roman"/>
+          <w:sz w:val="24"/>
+          <w:szCs w:val="24"/>
+        </w:rPr>
+        <w:t>and moving the data around. The ones discussed here</w:t>
+      </w:r>
+      <w:r>
+        <w:rPr>
+          <w:rFonts w:ascii="Times New Roman" w:hAnsi="Times New Roman" w:cs="Times New Roman"/>
+          <w:sz w:val="24"/>
+          <w:szCs w:val="24"/>
+        </w:rPr>
+        <w:t xml:space="preserve"> include JSON, XML, SOAP,</w:t>
+      </w:r>
+      <w:r>
+        <w:rPr>
+          <w:rFonts w:ascii="Times New Roman" w:hAnsi="Times New Roman" w:cs="Times New Roman"/>
+          <w:sz w:val="24"/>
+          <w:szCs w:val="24"/>
+        </w:rPr>
+        <w:t xml:space="preserve"> and REST. </w:t>
+      </w:r>
+      <w:r>
+        <w:rPr>
+          <w:rFonts w:ascii="Times New Roman" w:hAnsi="Times New Roman" w:cs="Times New Roman"/>
+          <w:sz w:val="24"/>
+          <w:szCs w:val="24"/>
+        </w:rPr>
+        <w:t>JSON</w:t>
+      </w:r>
+      <w:r>
+        <w:rPr>
+          <w:rFonts w:ascii="Times New Roman" w:hAnsi="Times New Roman" w:cs="Times New Roman"/>
+          <w:sz w:val="24"/>
+          <w:szCs w:val="24"/>
+        </w:rPr>
+        <w:t xml:space="preserve"> </w:t>
+      </w:r>
+      <w:r>
+        <w:rPr>
+          <w:rFonts w:ascii="Times New Roman" w:hAnsi="Times New Roman" w:cs="Times New Roman"/>
+          <w:sz w:val="24"/>
+          <w:szCs w:val="24"/>
+        </w:rPr>
+        <w:t xml:space="preserve">is a less verbose and faster method of storage compared to the others. It supports the ability to translate objects. It is considered simple, predictable and easy to read. It’s down sides are that it is too </w:t>
+      </w:r>
+      <w:r>
+        <w:rPr>
+          <w:rFonts w:ascii="Times New Roman" w:hAnsi="Times New Roman" w:cs="Times New Roman"/>
+          <w:sz w:val="24"/>
+          <w:szCs w:val="24"/>
+        </w:rPr>
+        <w:lastRenderedPageBreak/>
+        <w:t>limiting and that there are possible security issues. XML a</w:t>
+      </w:r>
+      <w:r>
+        <w:rPr>
+          <w:rFonts w:ascii="Times New Roman" w:hAnsi="Times New Roman" w:cs="Times New Roman"/>
+          <w:sz w:val="24"/>
+          <w:szCs w:val="24"/>
+        </w:rPr>
+        <w:t>llows for a broader set of data</w:t>
+      </w:r>
+      <w:r>
+        <w:rPr>
+          <w:rFonts w:ascii="Times New Roman" w:hAnsi="Times New Roman" w:cs="Times New Roman"/>
+          <w:sz w:val="24"/>
+          <w:szCs w:val="24"/>
+        </w:rPr>
+        <w:t xml:space="preserve"> formats to be modeled. </w:t>
+      </w:r>
+      <w:r>
+        <w:rPr>
+          <w:rFonts w:ascii="Times New Roman" w:hAnsi="Times New Roman" w:cs="Times New Roman"/>
+          <w:sz w:val="24"/>
+          <w:szCs w:val="24"/>
+        </w:rPr>
+        <w:t xml:space="preserve">It is human and machine readable. Its tenants are simplicity, generality, and usability across the internet. XML’s focus is on documents but can also be used for other data structures. The criticisms of XML include that it is too verbose and complex. If the data is very structured then it is difficult to map the tree. </w:t>
       </w:r>
       <w:bookmarkStart w:id="13" w:name="_GoBack"/>
       <w:bookmarkEnd w:id="13"/>
     </w:p>
     <w:p>
       <w:pPr>
-        <w:pStyle w:val="NoSpacing"/>
-        <w:rPr>
-          <w:sz w:val="24"/>
-          <w:szCs w:val="24"/>
-        </w:rPr>
-      </w:pPr>
-    </w:p>
-    <w:p>
-      <w:pPr>
-        <w:pStyle w:val="NoSpacing"/>
-        <w:rPr>
-          <w:sz w:val="24"/>
-          <w:szCs w:val="24"/>
-        </w:rPr>
-      </w:pPr>
-      <w:r>
-        <w:rPr>
-          <w:sz w:val="24"/>
-          <w:szCs w:val="24"/>
-        </w:rPr>
-        <w:t xml:space="preserve">To get a Rails server up and running. </w:t>
-      </w:r>
-      <w:proofErr w:type="spellStart"/>
-      <w:r>
-        <w:rPr>
-          <w:sz w:val="24"/>
-          <w:szCs w:val="24"/>
-        </w:rPr>
-        <w:t>WEBrick</w:t>
-      </w:r>
-      <w:proofErr w:type="spellEnd"/>
-      <w:r>
-        <w:rPr>
-          <w:sz w:val="24"/>
-          <w:szCs w:val="24"/>
-        </w:rPr>
-        <w:t xml:space="preserve">, a server, comes with Rails automatically. This server is designed for development only. </w:t>
-      </w:r>
-      <w:proofErr w:type="spellStart"/>
-      <w:r>
-        <w:rPr>
-          <w:sz w:val="24"/>
-          <w:szCs w:val="24"/>
-        </w:rPr>
-        <w:t>WEBrick</w:t>
-      </w:r>
-      <w:proofErr w:type="spellEnd"/>
-      <w:r>
-        <w:rPr>
-          <w:sz w:val="24"/>
-          <w:szCs w:val="24"/>
-        </w:rPr>
-        <w:t xml:space="preserve"> is a single threaded and single process application meaning that it is slow. For example if two request come in for processor time the first one there is executed and the second must wait for the completion of the first. Using a production server can handle multiple requests at the same time and thus handle a higher workload that will be encountered in the real world.  In the command line “rails server” or “rails s” is used to start the server. </w:t>
-      </w:r>
-    </w:p>
-    <w:p>
-      <w:pPr>
-        <w:pStyle w:val="NoSpacing"/>
-        <w:rPr>
-          <w:sz w:val="24"/>
-          <w:szCs w:val="24"/>
-        </w:rPr>
-      </w:pPr>
-    </w:p>
-    <w:p>
-      <w:pPr>
         <w:pStyle w:val="Caption"/>
         <w:keepNext/>
         <w:rPr>
@@ -6511,28 +5767,7 @@
           <w:sz w:val="24"/>
           <w:szCs w:val="24"/>
         </w:rPr>
-        <w:lastRenderedPageBreak/>
-        <w:t xml:space="preserve">Figure 2: The </w:t>
-      </w:r>
-      <w:r>
-        <w:rPr>
-          <w:rFonts w:ascii="Times New Roman" w:hAnsi="Times New Roman" w:cs="Times New Roman"/>
-          <w:i w:val="0"/>
-          <w:color w:val="auto"/>
-          <w:sz w:val="24"/>
-          <w:szCs w:val="24"/>
-        </w:rPr>
-        <w:t>auto generated</w:t>
-      </w:r>
-      <w:r>
-        <w:rPr>
-          <w:rFonts w:ascii="Times New Roman" w:hAnsi="Times New Roman" w:cs="Times New Roman"/>
-          <w:i w:val="0"/>
-          <w:color w:val="auto"/>
-          <w:sz w:val="24"/>
-          <w:szCs w:val="24"/>
-        </w:rPr>
-        <w:t xml:space="preserve"> files by Ruby on Rails for a web page</w:t>
+        <w:t>Figure 2: The auto generated files by Ruby on Rails for a web page</w:t>
       </w:r>
     </w:p>
     <w:p>
@@ -6551,8 +5786,147 @@
         </w:rPr>
         <w:drawing>
           <wp:inline distT="0" distB="0" distL="0" distR="0">
-            <wp:extent cx="2200000" cy="8352381"/>
-            <wp:effectExtent l="0" t="0" r="0" b="0"/>
+            <wp:extent cx="5513705" cy="5275580"/>
+            <wp:effectExtent l="0" t="0" r="0" b="1270"/>
+            <wp:docPr id="3" name="Picture 3"/>
+            <wp:cNvGraphicFramePr>
+              <a:graphicFrameLocks xmlns:a="http://schemas.openxmlformats.org/drawingml/2006/main" noChangeAspect="1"/>
+            </wp:cNvGraphicFramePr>
+            <a:graphic xmlns:a="http://schemas.openxmlformats.org/drawingml/2006/main">
+              <a:graphicData uri="http://schemas.openxmlformats.org/drawingml/2006/picture">
+                <pic:pic xmlns:pic="http://schemas.openxmlformats.org/drawingml/2006/picture">
+                  <pic:nvPicPr>
+                    <pic:cNvPr id="0" name="Picture 1"/>
+                    <pic:cNvPicPr>
+                      <a:picLocks noChangeAspect="1" noChangeArrowheads="1"/>
+                    </pic:cNvPicPr>
+                  </pic:nvPicPr>
+                  <pic:blipFill>
+                    <a:blip r:embed="rId15">
+                      <a:extLst>
+                        <a:ext uri="{28A0092B-C50C-407E-A947-70E740481C1C}">
+                          <a14:useLocalDpi xmlns:a14="http://schemas.microsoft.com/office/drawing/2010/main" val="0"/>
+                        </a:ext>
+                      </a:extLst>
+                    </a:blip>
+                    <a:srcRect/>
+                    <a:stretch>
+                      <a:fillRect/>
+                    </a:stretch>
+                  </pic:blipFill>
+                  <pic:spPr bwMode="auto">
+                    <a:xfrm>
+                      <a:off x="0" y="0"/>
+                      <a:ext cx="5513705" cy="5275580"/>
+                    </a:xfrm>
+                    <a:prstGeom prst="rect">
+                      <a:avLst/>
+                    </a:prstGeom>
+                    <a:noFill/>
+                    <a:ln>
+                      <a:noFill/>
+                    </a:ln>
+                  </pic:spPr>
+                </pic:pic>
+              </a:graphicData>
+            </a:graphic>
+          </wp:inline>
+        </w:drawing>
+      </w:r>
+    </w:p>
+    <w:p>
+      <w:pPr>
+        <w:pStyle w:val="NoSpacing"/>
+        <w:rPr>
+          <w:sz w:val="24"/>
+          <w:szCs w:val="24"/>
+        </w:rPr>
+      </w:pPr>
+    </w:p>
+    <w:p>
+      <w:pPr>
+        <w:pStyle w:val="NoSpacing"/>
+        <w:rPr>
+          <w:sz w:val="24"/>
+          <w:szCs w:val="24"/>
+        </w:rPr>
+      </w:pPr>
+      <w:r>
+        <w:rPr>
+          <w:sz w:val="24"/>
+          <w:szCs w:val="24"/>
+        </w:rPr>
+        <w:t xml:space="preserve">To get a Rails server up and running. WEBrick, a server, comes with Rails automatically. This server is designed for development only. WEBrick is a single threaded and single process application meaning that it is slow. For example if two request come in for processor time the first one there is executed and the second must wait for the completion of the first. Using a production server can handle multiple requests at the same time and thus handle a higher workload that will be encountered in the real world.  In the command line “rails server” or “rails s” is used to start the server. </w:t>
+      </w:r>
+      <w:r>
+        <w:rPr>
+          <w:sz w:val="24"/>
+          <w:szCs w:val="24"/>
+        </w:rPr>
+        <w:t xml:space="preserve">Once the server is up and running by going to </w:t>
+      </w:r>
+      <w:hyperlink r:id="rId16" w:history="1">
+        <w:r>
+          <w:rPr>
+            <w:rStyle w:val="Hyperlink"/>
+            <w:sz w:val="24"/>
+            <w:szCs w:val="24"/>
+          </w:rPr>
+          <w:t>http://localhost:3000/</w:t>
+        </w:r>
+      </w:hyperlink>
+      <w:r>
+        <w:rPr>
+          <w:sz w:val="24"/>
+          <w:szCs w:val="24"/>
+        </w:rPr>
+        <w:t xml:space="preserve">, you can see the default ruby web page. </w:t>
+      </w:r>
+    </w:p>
+    <w:p>
+      <w:pPr>
+        <w:pStyle w:val="NoSpacing"/>
+        <w:rPr>
+          <w:sz w:val="24"/>
+          <w:szCs w:val="24"/>
+        </w:rPr>
+      </w:pPr>
+    </w:p>
+    <w:p>
+      <w:pPr>
+        <w:pStyle w:val="NoSpacing"/>
+        <w:rPr>
+          <w:sz w:val="24"/>
+          <w:szCs w:val="24"/>
+        </w:rPr>
+      </w:pPr>
+      <w:r>
+        <w:rPr>
+          <w:noProof/>
+          <w:sz w:val="24"/>
+          <w:szCs w:val="24"/>
+        </w:rPr>
+        <w:lastRenderedPageBreak/>
+        <w:drawing>
+          <wp:anchor distT="0" distB="0" distL="114300" distR="114300" simplePos="0" relativeHeight="251667456" behindDoc="1" locked="0" layoutInCell="1" allowOverlap="1">
+            <wp:simplePos x="0" y="0"/>
+            <wp:positionH relativeFrom="column">
+              <wp:posOffset>0</wp:posOffset>
+            </wp:positionH>
+            <wp:positionV relativeFrom="paragraph">
+              <wp:posOffset>-927735</wp:posOffset>
+            </wp:positionV>
+            <wp:extent cx="2203704" cy="8348472"/>
+            <wp:effectExtent l="0" t="0" r="6350" b="0"/>
+            <wp:wrapTight wrapText="right">
+              <wp:wrapPolygon edited="0">
+                <wp:start x="0" y="0"/>
+                <wp:lineTo x="0" y="21539"/>
+                <wp:lineTo x="21476" y="21539"/>
+                <wp:lineTo x="21476" y="0"/>
+                <wp:lineTo x="0" y="0"/>
+              </wp:wrapPolygon>
+            </wp:wrapTight>
             <wp:docPr id="2" name="Picture 2"/>
             <wp:cNvGraphicFramePr>
               <a:graphicFrameLocks xmlns:a="http://schemas.openxmlformats.org/drawingml/2006/main" noChangeAspect="1"/>
@@ -6565,7 +5939,7 @@
                     <pic:cNvPicPr/>
                   </pic:nvPicPr>
                   <pic:blipFill>
-                    <a:blip r:embed="rId15">
+                    <a:blip r:embed="rId17">
                       <a:extLst>
                         <a:ext uri="{28A0092B-C50C-407E-A947-70E740481C1C}">
                           <a14:useLocalDpi xmlns:a14="http://schemas.microsoft.com/office/drawing/2010/main" val="0"/>
@@ -6579,7 +5953,7 @@
                   <pic:spPr>
                     <a:xfrm>
                       <a:off x="0" y="0"/>
-                      <a:ext cx="2200000" cy="8352381"/>
+                      <a:ext cx="2203704" cy="8348472"/>
                     </a:xfrm>
                     <a:prstGeom prst="rect">
                       <a:avLst/>
@@ -6588,7 +5962,13 @@
                 </pic:pic>
               </a:graphicData>
             </a:graphic>
-          </wp:inline>
+            <wp14:sizeRelH relativeFrom="margin">
+              <wp14:pctWidth>0</wp14:pctWidth>
+            </wp14:sizeRelH>
+            <wp14:sizeRelV relativeFrom="margin">
+              <wp14:pctHeight>0</wp14:pctHeight>
+            </wp14:sizeRelV>
+          </wp:anchor>
         </w:drawing>
       </w:r>
     </w:p>
@@ -6613,11 +5993,10 @@
         <w:rPr>
           <w:noProof/>
         </w:rPr>
-        <w:lastRenderedPageBreak/>
         <mc:AlternateContent>
           <mc:Choice Requires="wps">
             <w:drawing>
-              <wp:anchor distT="0" distB="0" distL="114300" distR="114300" simplePos="0" relativeHeight="251664384" behindDoc="0" locked="0" layoutInCell="1" allowOverlap="1" wp14:anchorId="5599693E" wp14:editId="79674FE1">
+              <wp:anchor distT="0" distB="0" distL="114300" distR="114300" simplePos="0" relativeHeight="251664384" behindDoc="0" locked="0" layoutInCell="1" allowOverlap="1" wp14:anchorId="5D3CBDC8" wp14:editId="7E497FD6">
                 <wp:simplePos x="0" y="0"/>
                 <wp:positionH relativeFrom="column">
                   <wp:posOffset>0</wp:posOffset>
@@ -6694,7 +6073,6 @@
                               </w:rPr>
                               <w:t xml:space="preserve"> </w:t>
                             </w:r>
-                            <w:proofErr w:type="gramStart"/>
                             <w:r>
                               <w:rPr>
                                 <w:rFonts w:ascii="Times New Roman" w:hAnsi="Times New Roman" w:cs="Times New Roman"/>
@@ -6713,18 +6091,7 @@
                                 <w:sz w:val="24"/>
                                 <w:szCs w:val="24"/>
                               </w:rPr>
-                              <w:t>utomatically</w:t>
-                            </w:r>
-                            <w:proofErr w:type="gramEnd"/>
-                            <w:r>
-                              <w:rPr>
-                                <w:rFonts w:ascii="Times New Roman" w:hAnsi="Times New Roman" w:cs="Times New Roman"/>
-                                <w:i w:val="0"/>
-                                <w:color w:val="auto"/>
-                                <w:sz w:val="24"/>
-                                <w:szCs w:val="24"/>
-                              </w:rPr>
-                              <w:t xml:space="preserve"> created files from the Rails command “rails new &lt;project name&gt;”</w:t>
+                              <w:t>utomatically created files from the Rails command “rails new &lt;project name&gt;”</w:t>
                             </w:r>
                           </w:p>
                         </w:txbxContent>
@@ -6743,7 +6110,7 @@
           </mc:Choice>
           <mc:Fallback>
             <w:pict>
-              <v:shape w14:anchorId="5599693E" id="Text Box 8" o:spid="_x0000_s1028" type="#_x0000_t202" style="position:absolute;margin-left:0;margin-top:0;width:434.25pt;height:36pt;z-index:251664384;visibility:visible;mso-wrap-style:square;mso-wrap-distance-left:9pt;mso-wrap-distance-top:0;mso-wrap-distance-right:9pt;mso-wrap-distance-bottom:0;mso-position-horizontal:absolute;mso-position-horizontal-relative:text;mso-position-vertical:absolute;mso-position-vertical-relative:text;v-text-anchor:top" o:gfxdata="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" stroked="f">
+              <v:shape w14:anchorId="5D3CBDC8" id="Text Box 8" o:spid="_x0000_s1029" type="#_x0000_t202" style="position:absolute;margin-left:0;margin-top:0;width:434.25pt;height:36pt;z-index:251664384;visibility:visible;mso-wrap-style:square;mso-wrap-distance-left:9pt;mso-wrap-distance-top:0;mso-wrap-distance-right:9pt;mso-wrap-distance-bottom:0;mso-position-horizontal:absolute;mso-position-horizontal-relative:text;mso-position-vertical:absolute;mso-position-vertical-relative:text;v-text-anchor:top" o:gfxdata="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" stroked="f">
                 <v:textbox inset="0,0,0,0">
                   <w:txbxContent>
                     <w:p>
@@ -6788,7 +6155,6 @@
                         </w:rPr>
                         <w:t xml:space="preserve"> </w:t>
                       </w:r>
-                      <w:proofErr w:type="gramStart"/>
                       <w:r>
                         <w:rPr>
                           <w:rFonts w:ascii="Times New Roman" w:hAnsi="Times New Roman" w:cs="Times New Roman"/>
@@ -6807,18 +6173,7 @@
                           <w:sz w:val="24"/>
                           <w:szCs w:val="24"/>
                         </w:rPr>
-                        <w:t>utomatically</w:t>
-                      </w:r>
-                      <w:proofErr w:type="gramEnd"/>
-                      <w:r>
-                        <w:rPr>
-                          <w:rFonts w:ascii="Times New Roman" w:hAnsi="Times New Roman" w:cs="Times New Roman"/>
-                          <w:i w:val="0"/>
-                          <w:color w:val="auto"/>
-                          <w:sz w:val="24"/>
-                          <w:szCs w:val="24"/>
-                        </w:rPr>
-                        <w:t xml:space="preserve"> created files from the Rails command “rails new &lt;project name&gt;”</w:t>
+                        <w:t>utomatically created files from the Rails command “rails new &lt;project name&gt;”</w:t>
                       </w:r>
                     </w:p>
                   </w:txbxContent>
@@ -6829,69 +6184,6 @@
           </mc:Fallback>
         </mc:AlternateContent>
       </w:r>
-      <w:r>
-        <w:rPr>
-          <w:noProof/>
-          <w:sz w:val="24"/>
-          <w:szCs w:val="24"/>
-        </w:rPr>
-        <w:drawing>
-          <wp:anchor distT="0" distB="0" distL="114300" distR="114300" simplePos="0" relativeHeight="251662336" behindDoc="0" locked="0" layoutInCell="1" allowOverlap="1" wp14:anchorId="6E69CD4C" wp14:editId="6BF5CE93">
-            <wp:simplePos x="0" y="0"/>
-            <wp:positionH relativeFrom="margin">
-              <wp:align>left</wp:align>
-            </wp:positionH>
-            <wp:positionV relativeFrom="paragraph">
-              <wp:posOffset>204470</wp:posOffset>
-            </wp:positionV>
-            <wp:extent cx="5514975" cy="5276850"/>
-            <wp:effectExtent l="0" t="0" r="9525" b="0"/>
-            <wp:wrapTopAndBottom/>
-            <wp:docPr id="3" name="Picture 3"/>
-            <wp:cNvGraphicFramePr>
-              <a:graphicFrameLocks xmlns:a="http://schemas.openxmlformats.org/drawingml/2006/main" noChangeAspect="1"/>
-            </wp:cNvGraphicFramePr>
-            <a:graphic xmlns:a="http://schemas.openxmlformats.org/drawingml/2006/main">
-              <a:graphicData uri="http://schemas.openxmlformats.org/drawingml/2006/picture">
-                <pic:pic xmlns:pic="http://schemas.openxmlformats.org/drawingml/2006/picture">
-                  <pic:nvPicPr>
-                    <pic:cNvPr id="0" name="Picture 1"/>
-                    <pic:cNvPicPr>
-                      <a:picLocks noChangeAspect="1" noChangeArrowheads="1"/>
-                    </pic:cNvPicPr>
-                  </pic:nvPicPr>
-                  <pic:blipFill>
-                    <a:blip r:embed="rId16">
-                      <a:extLst>
-                        <a:ext uri="{28A0092B-C50C-407E-A947-70E740481C1C}">
-                          <a14:useLocalDpi xmlns:a14="http://schemas.microsoft.com/office/drawing/2010/main" val="0"/>
-                        </a:ext>
-                      </a:extLst>
-                    </a:blip>
-                    <a:srcRect/>
-                    <a:stretch>
-                      <a:fillRect/>
-                    </a:stretch>
-                  </pic:blipFill>
-                  <pic:spPr bwMode="auto">
-                    <a:xfrm>
-                      <a:off x="0" y="0"/>
-                      <a:ext cx="5514975" cy="5276850"/>
-                    </a:xfrm>
-                    <a:prstGeom prst="rect">
-                      <a:avLst/>
-                    </a:prstGeom>
-                    <a:noFill/>
-                    <a:ln>
-                      <a:noFill/>
-                    </a:ln>
-                  </pic:spPr>
-                </pic:pic>
-              </a:graphicData>
-            </a:graphic>
-          </wp:anchor>
-        </w:drawing>
-      </w:r>
     </w:p>
     <w:p>
       <w:pPr>
@@ -7006,67 +6298,30 @@
         </w:rPr>
         <w:t xml:space="preserve"> driving over </w:t>
       </w:r>
-      <w:proofErr w:type="spellStart"/>
-      <w:r>
-        <w:rPr>
-          <w:rFonts w:ascii="Times New Roman" w:hAnsi="Times New Roman" w:cs="Times New Roman"/>
-          <w:sz w:val="24"/>
-          <w:szCs w:val="24"/>
-        </w:rPr>
-        <w:t>Donnar</w:t>
-      </w:r>
-      <w:proofErr w:type="spellEnd"/>
-      <w:r>
-        <w:rPr>
-          <w:rFonts w:ascii="Times New Roman" w:hAnsi="Times New Roman" w:cs="Times New Roman"/>
-          <w:sz w:val="24"/>
-          <w:szCs w:val="24"/>
-        </w:rPr>
-        <w:t xml:space="preserve"> Pass or other Sierra Mountain passes and the weather report says the big blizzard will hit 4 hours after you plan on passing over the mountains is this a guarantee? Can you forgo carrying chains? How old are the still images and do they represent current conditions or conditions that will occur in the future. It may be raining now but when the sun sets and the </w:t>
-      </w:r>
-      <w:r>
-        <w:rPr>
-          <w:rFonts w:ascii="Times New Roman" w:hAnsi="Times New Roman" w:cs="Times New Roman"/>
-          <w:sz w:val="24"/>
-          <w:szCs w:val="24"/>
-        </w:rPr>
-        <w:lastRenderedPageBreak/>
-        <w:t xml:space="preserve">temperatures drop to below freezing what happens? If this application is made accessible for handheld devices is there enough bandwidth for streaming video and what about areas of the state without data coverage. </w:t>
-      </w:r>
-    </w:p>
-    <w:p>
-      <w:pPr>
-        <w:rPr>
-          <w:rFonts w:ascii="Times New Roman" w:hAnsi="Times New Roman" w:cs="Times New Roman"/>
-          <w:sz w:val="24"/>
-          <w:szCs w:val="24"/>
-        </w:rPr>
-      </w:pPr>
-      <w:r>
-        <w:rPr>
-          <w:rFonts w:ascii="Times New Roman" w:hAnsi="Times New Roman" w:cs="Times New Roman"/>
-          <w:sz w:val="24"/>
-          <w:szCs w:val="24"/>
-        </w:rPr>
-        <w:t xml:space="preserve">A driver and/or their navigator must use their knowledgebase to understand the data returned from this application. The past conditions, present conditions, and future conditions are all important for safe navigation. This application provides some essential data for travel but it is no substitute for a </w:t>
-      </w:r>
-      <w:proofErr w:type="gramStart"/>
-      <w:r>
-        <w:rPr>
-          <w:rFonts w:ascii="Times New Roman" w:hAnsi="Times New Roman" w:cs="Times New Roman"/>
-          <w:sz w:val="24"/>
-          <w:szCs w:val="24"/>
-        </w:rPr>
-        <w:t>drivers</w:t>
-      </w:r>
-      <w:proofErr w:type="gramEnd"/>
-      <w:r>
-        <w:rPr>
-          <w:rFonts w:ascii="Times New Roman" w:hAnsi="Times New Roman" w:cs="Times New Roman"/>
-          <w:sz w:val="24"/>
-          <w:szCs w:val="24"/>
-        </w:rPr>
-        <w:t xml:space="preserve"> judgement of the conditions past, present, and future. Many drivers no longer listen to the radio as the travel </w:t>
+      <w:r>
+        <w:rPr>
+          <w:rFonts w:ascii="Times New Roman" w:hAnsi="Times New Roman" w:cs="Times New Roman"/>
+          <w:sz w:val="24"/>
+          <w:szCs w:val="24"/>
+        </w:rPr>
+        <w:t xml:space="preserve">Donnar Pass or other Sierra Mountain passes and the weather report says the big blizzard will hit 4 hours after you plan on passing over the mountains is this a guarantee? Can you forgo carrying chains? How old are the still images and do they represent current conditions or conditions that will occur in the future. It may be raining now but when the sun sets and the temperatures drop to below freezing what happens? If this application is made accessible for handheld devices is there enough bandwidth for streaming video and what about areas of the state without data coverage. </w:t>
+      </w:r>
+    </w:p>
+    <w:p>
+      <w:pPr>
+        <w:rPr>
+          <w:rFonts w:ascii="Times New Roman" w:hAnsi="Times New Roman" w:cs="Times New Roman"/>
+          <w:sz w:val="24"/>
+          <w:szCs w:val="24"/>
+        </w:rPr>
+      </w:pPr>
+      <w:r>
+        <w:rPr>
+          <w:rFonts w:ascii="Times New Roman" w:hAnsi="Times New Roman" w:cs="Times New Roman"/>
+          <w:sz w:val="24"/>
+          <w:szCs w:val="24"/>
+        </w:rPr>
+        <w:t xml:space="preserve">A driver and/or their navigator must use their knowledgebase to understand the data returned from this application. The past conditions, present conditions, and future conditions are all important for safe navigation. This application provides some essential data for travel but it is no substitute for a drivers judgement of the conditions past, present, and future. Many drivers no longer listen to the radio as the travel </w:t>
       </w:r>
       <w:r>
         <w:rPr>
@@ -8744,7 +7999,7 @@
 </file>
 
 <file path=customXml/itemProps1.xml><?xml version="1.0" encoding="utf-8"?>
-<ds:datastoreItem xmlns:ds="http://schemas.openxmlformats.org/officeDocument/2006/customXml" ds:itemID="{EFBCE523-53EB-4E14-A839-AC5963161AEB}">
+<ds:datastoreItem xmlns:ds="http://schemas.openxmlformats.org/officeDocument/2006/customXml" ds:itemID="{47FDC383-BF03-46A8-96E3-413CD20CDFF5}">
   <ds:schemaRefs>
     <ds:schemaRef ds:uri="http://schemas.openxmlformats.org/officeDocument/2006/bibliography"/>
   </ds:schemaRefs>

</xml_diff>

<commit_message>
Created output page, refactored weather and google mapse code
</commit_message>
<xml_diff>
--- a/Road_Trip_Report.docx
+++ b/Road_Trip_Report.docx
@@ -1298,7 +1298,25 @@
           <w:sz w:val="24"/>
           <w:szCs w:val="24"/>
         </w:rPr>
-        <w:t>There is no doubt that the United States is a car culture. The automobile is daily relied on for transportation to and from work, soccer practice, the doctor, etc. There is one element of this culture that is special and unique; that most all of us go through and usually at a younger age. This is the road trip. You pile into a car with one or more people, one of which is a friend, and head out onto the highway to go camping, see another friend, go to some ones birthday party, or some other event requiring a long drive typically four or more hours. During this journey unexpected events occur friction in the car, a flat tire, closed freeways. Use your imagination or personal experience lots of things can happen on a road trip.</w:t>
+        <w:t xml:space="preserve">There is no doubt that the United States is a car culture. The automobile is daily relied on for transportation to and from work, soccer practice, the doctor, etc. There is one element of this culture that is special and unique; that most all of us go through and usually at a younger age. This is the road trip. You pile into a car with one or more people, one of which is a friend, and head out onto the highway to go camping, see another friend, go to some ones birthday party, or some other event requiring a long drive typically four or more hours. During this journey unexpected events occur friction in the car, a flat tire, </w:t>
+      </w:r>
+      <w:proofErr w:type="gramStart"/>
+      <w:r>
+        <w:rPr>
+          <w:rFonts w:ascii="Times New Roman" w:hAnsi="Times New Roman" w:cs="Times New Roman"/>
+          <w:sz w:val="24"/>
+          <w:szCs w:val="24"/>
+        </w:rPr>
+        <w:t>closed</w:t>
+      </w:r>
+      <w:proofErr w:type="gramEnd"/>
+      <w:r>
+        <w:rPr>
+          <w:rFonts w:ascii="Times New Roman" w:hAnsi="Times New Roman" w:cs="Times New Roman"/>
+          <w:sz w:val="24"/>
+          <w:szCs w:val="24"/>
+        </w:rPr>
+        <w:t xml:space="preserve"> freeways. Use your imagination or personal experience lots of things can happen on a road trip.</w:t>
       </w:r>
     </w:p>
     <w:p>
@@ -1317,7 +1335,25 @@
           <w:sz w:val="24"/>
           <w:szCs w:val="24"/>
         </w:rPr>
-        <w:t>In the days before the internet and massive amounts of real time data you had an address a paper map, and maybe some directions from the place you are trying to find. The person in the passenger seat was your defacto navigator; hopefully they could read the map. In inevitably you got lost and had to stop for directions, ended up in a bad part of town, or missed your destination an hour ago. The culture in the car during a road trip is usually quite distracting with playing music, sharing stories, and other things.</w:t>
+        <w:t xml:space="preserve">In the days before the internet and massive amounts of real time data you had an address a paper map, and maybe some directions from the place you are trying to find. The person in the passenger seat was your </w:t>
+      </w:r>
+      <w:proofErr w:type="spellStart"/>
+      <w:r>
+        <w:rPr>
+          <w:rFonts w:ascii="Times New Roman" w:hAnsi="Times New Roman" w:cs="Times New Roman"/>
+          <w:sz w:val="24"/>
+          <w:szCs w:val="24"/>
+        </w:rPr>
+        <w:t>defacto</w:t>
+      </w:r>
+      <w:proofErr w:type="spellEnd"/>
+      <w:r>
+        <w:rPr>
+          <w:rFonts w:ascii="Times New Roman" w:hAnsi="Times New Roman" w:cs="Times New Roman"/>
+          <w:sz w:val="24"/>
+          <w:szCs w:val="24"/>
+        </w:rPr>
+        <w:t xml:space="preserve"> navigator; hopefully they could read the map. In inevitably you got lost and had to stop for directions, ended up in a bad part of town, or missed your destination an hour ago. The culture in the car during a road trip is usually quite distracting with playing music, sharing stories, and other things.</w:t>
       </w:r>
     </w:p>
     <w:p>
@@ -1336,7 +1372,25 @@
           <w:sz w:val="24"/>
           <w:szCs w:val="24"/>
         </w:rPr>
-        <w:t xml:space="preserve">Today the road trip is a different thing. With very high quality mapping software like Google Maps, In Dash Navigation Systems, Streets &amp; Trips by Microsoft, Street Atlas, and other software the road trip has become less of a navigational challenge. Smart phones have excellent mapping applications with turn by turn directions and many other features. Some of these applications use </w:t>
+        <w:t xml:space="preserve">Today the road trip is a different thing. With very high quality mapping software like Google Maps, In Dash Navigation Systems, </w:t>
+      </w:r>
+      <w:proofErr w:type="gramStart"/>
+      <w:r>
+        <w:rPr>
+          <w:rFonts w:ascii="Times New Roman" w:hAnsi="Times New Roman" w:cs="Times New Roman"/>
+          <w:sz w:val="24"/>
+          <w:szCs w:val="24"/>
+        </w:rPr>
+        <w:t>Streets</w:t>
+      </w:r>
+      <w:proofErr w:type="gramEnd"/>
+      <w:r>
+        <w:rPr>
+          <w:rFonts w:ascii="Times New Roman" w:hAnsi="Times New Roman" w:cs="Times New Roman"/>
+          <w:sz w:val="24"/>
+          <w:szCs w:val="24"/>
+        </w:rPr>
+        <w:t xml:space="preserve"> &amp; Trips by Microsoft, Street Atlas, and other software the road trip has become less of a navigational challenge. Smart phones have excellent mapping applications with turn by turn directions and many other features. Some of these applications use </w:t>
       </w:r>
       <w:r>
         <w:rPr>
@@ -1352,7 +1406,25 @@
           <w:sz w:val="24"/>
           <w:szCs w:val="24"/>
         </w:rPr>
-        <w:t>, Maze is one of these applications. Other driving apps like Along The Way p</w:t>
+        <w:t xml:space="preserve">, Maze is one of these applications. Other driving apps like Along </w:t>
+      </w:r>
+      <w:proofErr w:type="gramStart"/>
+      <w:r>
+        <w:rPr>
+          <w:rFonts w:ascii="Times New Roman" w:hAnsi="Times New Roman" w:cs="Times New Roman"/>
+          <w:sz w:val="24"/>
+          <w:szCs w:val="24"/>
+        </w:rPr>
+        <w:t>The</w:t>
+      </w:r>
+      <w:proofErr w:type="gramEnd"/>
+      <w:r>
+        <w:rPr>
+          <w:rFonts w:ascii="Times New Roman" w:hAnsi="Times New Roman" w:cs="Times New Roman"/>
+          <w:sz w:val="24"/>
+          <w:szCs w:val="24"/>
+        </w:rPr>
+        <w:t xml:space="preserve"> Way p</w:t>
       </w:r>
       <w:r>
         <w:rPr>
@@ -1384,7 +1456,79 @@
           <w:sz w:val="24"/>
           <w:szCs w:val="24"/>
         </w:rPr>
-        <w:t xml:space="preserve">sights to see for a day trip. Others include Hotel Tonight, Priceline, Songza, Animoto, Glympse, Gas Buddy, SitOrSquat, and many more. However most of these offer services not related to the actual road travel to get from point A to point B. In </w:t>
+        <w:t xml:space="preserve">sights to see for a day trip. Others include Hotel Tonight, Priceline, </w:t>
+      </w:r>
+      <w:proofErr w:type="spellStart"/>
+      <w:r>
+        <w:rPr>
+          <w:rFonts w:ascii="Times New Roman" w:hAnsi="Times New Roman" w:cs="Times New Roman"/>
+          <w:sz w:val="24"/>
+          <w:szCs w:val="24"/>
+        </w:rPr>
+        <w:t>Songza</w:t>
+      </w:r>
+      <w:proofErr w:type="spellEnd"/>
+      <w:r>
+        <w:rPr>
+          <w:rFonts w:ascii="Times New Roman" w:hAnsi="Times New Roman" w:cs="Times New Roman"/>
+          <w:sz w:val="24"/>
+          <w:szCs w:val="24"/>
+        </w:rPr>
+        <w:t xml:space="preserve">, </w:t>
+      </w:r>
+      <w:proofErr w:type="spellStart"/>
+      <w:r>
+        <w:rPr>
+          <w:rFonts w:ascii="Times New Roman" w:hAnsi="Times New Roman" w:cs="Times New Roman"/>
+          <w:sz w:val="24"/>
+          <w:szCs w:val="24"/>
+        </w:rPr>
+        <w:t>Animoto</w:t>
+      </w:r>
+      <w:proofErr w:type="spellEnd"/>
+      <w:r>
+        <w:rPr>
+          <w:rFonts w:ascii="Times New Roman" w:hAnsi="Times New Roman" w:cs="Times New Roman"/>
+          <w:sz w:val="24"/>
+          <w:szCs w:val="24"/>
+        </w:rPr>
+        <w:t xml:space="preserve">, </w:t>
+      </w:r>
+      <w:proofErr w:type="spellStart"/>
+      <w:r>
+        <w:rPr>
+          <w:rFonts w:ascii="Times New Roman" w:hAnsi="Times New Roman" w:cs="Times New Roman"/>
+          <w:sz w:val="24"/>
+          <w:szCs w:val="24"/>
+        </w:rPr>
+        <w:t>Glympse</w:t>
+      </w:r>
+      <w:proofErr w:type="spellEnd"/>
+      <w:r>
+        <w:rPr>
+          <w:rFonts w:ascii="Times New Roman" w:hAnsi="Times New Roman" w:cs="Times New Roman"/>
+          <w:sz w:val="24"/>
+          <w:szCs w:val="24"/>
+        </w:rPr>
+        <w:t xml:space="preserve">, Gas Buddy, </w:t>
+      </w:r>
+      <w:proofErr w:type="spellStart"/>
+      <w:r>
+        <w:rPr>
+          <w:rFonts w:ascii="Times New Roman" w:hAnsi="Times New Roman" w:cs="Times New Roman"/>
+          <w:sz w:val="24"/>
+          <w:szCs w:val="24"/>
+        </w:rPr>
+        <w:t>SitOrSquat</w:t>
+      </w:r>
+      <w:proofErr w:type="spellEnd"/>
+      <w:r>
+        <w:rPr>
+          <w:rFonts w:ascii="Times New Roman" w:hAnsi="Times New Roman" w:cs="Times New Roman"/>
+          <w:sz w:val="24"/>
+          <w:szCs w:val="24"/>
+        </w:rPr>
+        <w:t xml:space="preserve">, and many more. However most of these offer services not related to the actual road travel to get from point A to point B. In </w:t>
       </w:r>
       <w:r>
         <w:rPr>
@@ -1393,7 +1537,43 @@
           <w:szCs w:val="24"/>
         </w:rPr>
         <w:lastRenderedPageBreak/>
-        <w:t>addition, there are better and well established apps to address the issues of finding food, gas, lodging, or any other need during your trip. Like Yelp, Priceline, GasBuddy, Musement, and others.</w:t>
+        <w:t xml:space="preserve">addition, there are better and well established apps to address the issues of finding food, gas, lodging, or any other need during your trip. Like Yelp, Priceline, </w:t>
+      </w:r>
+      <w:proofErr w:type="spellStart"/>
+      <w:r>
+        <w:rPr>
+          <w:rFonts w:ascii="Times New Roman" w:hAnsi="Times New Roman" w:cs="Times New Roman"/>
+          <w:sz w:val="24"/>
+          <w:szCs w:val="24"/>
+        </w:rPr>
+        <w:t>GasBuddy</w:t>
+      </w:r>
+      <w:proofErr w:type="spellEnd"/>
+      <w:r>
+        <w:rPr>
+          <w:rFonts w:ascii="Times New Roman" w:hAnsi="Times New Roman" w:cs="Times New Roman"/>
+          <w:sz w:val="24"/>
+          <w:szCs w:val="24"/>
+        </w:rPr>
+        <w:t xml:space="preserve">, </w:t>
+      </w:r>
+      <w:proofErr w:type="spellStart"/>
+      <w:r>
+        <w:rPr>
+          <w:rFonts w:ascii="Times New Roman" w:hAnsi="Times New Roman" w:cs="Times New Roman"/>
+          <w:sz w:val="24"/>
+          <w:szCs w:val="24"/>
+        </w:rPr>
+        <w:t>Musement</w:t>
+      </w:r>
+      <w:proofErr w:type="spellEnd"/>
+      <w:r>
+        <w:rPr>
+          <w:rFonts w:ascii="Times New Roman" w:hAnsi="Times New Roman" w:cs="Times New Roman"/>
+          <w:sz w:val="24"/>
+          <w:szCs w:val="24"/>
+        </w:rPr>
+        <w:t>, and others.</w:t>
       </w:r>
       <w:r>
         <w:rPr>
@@ -1469,22 +1649,31 @@
           <w:sz w:val="56"/>
           <w:szCs w:val="56"/>
         </w:rPr>
-        <w:t>and Software</w:t>
-      </w:r>
+        <w:t xml:space="preserve">and </w:t>
+      </w:r>
+      <w:proofErr w:type="spellStart"/>
       <w:r>
         <w:rPr>
           <w:sz w:val="56"/>
           <w:szCs w:val="56"/>
         </w:rPr>
-        <w:t>U</w:t>
+        <w:t>Software</w:t>
       </w:r>
       <w:r>
         <w:rPr>
           <w:sz w:val="56"/>
           <w:szCs w:val="56"/>
         </w:rPr>
+        <w:t>U</w:t>
+      </w:r>
+      <w:r>
+        <w:rPr>
+          <w:sz w:val="56"/>
+          <w:szCs w:val="56"/>
+        </w:rPr>
         <w:t>sed</w:t>
       </w:r>
+      <w:proofErr w:type="spellEnd"/>
       <w:r>
         <w:rPr>
           <w:sz w:val="56"/>
@@ -1524,7 +1713,15 @@
         <w:pStyle w:val="NoSpacing"/>
       </w:pPr>
       <w:r>
-        <w:t>Ruby was developed in the mid 1990’s by Yukihiro “Matz” Matsumoto. It is an object oriented language that was designed for productivity and implementing a quality user interface.</w:t>
+        <w:t>Ruby was developed in the mid 1990’s by Yukihiro “</w:t>
+      </w:r>
+      <w:proofErr w:type="spellStart"/>
+      <w:r>
+        <w:t>Matz</w:t>
+      </w:r>
+      <w:proofErr w:type="spellEnd"/>
+      <w:r>
+        <w:t>” Matsumoto. It is an object oriented language that was designed for productivity and implementing a quality user interface.</w:t>
       </w:r>
       <w:r>
         <w:t xml:space="preserve"> </w:t>
@@ -1576,8 +1773,29 @@
         <w:pStyle w:val="NoSpacing"/>
         <w:ind w:left="1440"/>
       </w:pPr>
-      <w:r>
-        <w:t>rb_ary_reverse_m(VALUE ary){</w:t>
+      <w:proofErr w:type="spellStart"/>
+      <w:r>
+        <w:t>rb_ary_reverse_</w:t>
+      </w:r>
+      <w:proofErr w:type="gramStart"/>
+      <w:r>
+        <w:t>m</w:t>
+      </w:r>
+      <w:proofErr w:type="spellEnd"/>
+      <w:r>
+        <w:t>(</w:t>
+      </w:r>
+      <w:proofErr w:type="gramEnd"/>
+      <w:r>
+        <w:t xml:space="preserve">VALUE </w:t>
+      </w:r>
+      <w:proofErr w:type="spellStart"/>
+      <w:r>
+        <w:t>ary</w:t>
+      </w:r>
+      <w:proofErr w:type="spellEnd"/>
+      <w:r>
+        <w:t>){</w:t>
       </w:r>
     </w:p>
     <w:p>
@@ -1587,7 +1805,30 @@
       </w:pPr>
       <w:r>
         <w:tab/>
-        <w:t>long len = RARRY_LEN(ary);</w:t>
+      </w:r>
+      <w:proofErr w:type="gramStart"/>
+      <w:r>
+        <w:t>long</w:t>
+      </w:r>
+      <w:proofErr w:type="gramEnd"/>
+      <w:r>
+        <w:t xml:space="preserve"> </w:t>
+      </w:r>
+      <w:proofErr w:type="spellStart"/>
+      <w:r>
+        <w:t>len</w:t>
+      </w:r>
+      <w:proofErr w:type="spellEnd"/>
+      <w:r>
+        <w:t xml:space="preserve"> = RARRY_LEN(</w:t>
+      </w:r>
+      <w:proofErr w:type="spellStart"/>
+      <w:r>
+        <w:t>ary</w:t>
+      </w:r>
+      <w:proofErr w:type="spellEnd"/>
+      <w:r>
+        <w:t>);</w:t>
       </w:r>
     </w:p>
     <w:p>
@@ -1597,7 +1838,20 @@
       </w:pPr>
       <w:r>
         <w:tab/>
-        <w:t>VALUE dup = rb_ary_new2(len):</w:t>
+        <w:t>VALUE dup = rb_ary_</w:t>
+      </w:r>
+      <w:proofErr w:type="gramStart"/>
+      <w:r>
+        <w:t>new2(</w:t>
+      </w:r>
+      <w:proofErr w:type="spellStart"/>
+      <w:proofErr w:type="gramEnd"/>
+      <w:r>
+        <w:t>len</w:t>
+      </w:r>
+      <w:proofErr w:type="spellEnd"/>
+      <w:r>
+        <w:t>):</w:t>
       </w:r>
     </w:p>
     <w:p>
@@ -1616,8 +1870,21 @@
       </w:pPr>
       <w:r>
         <w:tab/>
-        <w:t>If (len &gt; 0){</w:t>
-      </w:r>
+        <w:t>If (</w:t>
+      </w:r>
+      <w:proofErr w:type="spellStart"/>
+      <w:r>
+        <w:t>len</w:t>
+      </w:r>
+      <w:proofErr w:type="spellEnd"/>
+      <w:r>
+        <w:t xml:space="preserve"> &gt; 0</w:t>
+      </w:r>
+      <w:proofErr w:type="gramStart"/>
+      <w:r>
+        <w:t>){</w:t>
+      </w:r>
+      <w:proofErr w:type="gramEnd"/>
     </w:p>
     <w:p>
       <w:pPr>
@@ -1629,7 +1896,27 @@
       </w:r>
       <w:r>
         <w:tab/>
-        <w:t>Const  VALUE *P1 = RARRY_CONST_PTR(dup) + len – 1</w:t>
+      </w:r>
+      <w:proofErr w:type="spellStart"/>
+      <w:proofErr w:type="gramStart"/>
+      <w:r>
+        <w:t>Const</w:t>
+      </w:r>
+      <w:proofErr w:type="spellEnd"/>
+      <w:r>
+        <w:t xml:space="preserve">  VALUE</w:t>
+      </w:r>
+      <w:proofErr w:type="gramEnd"/>
+      <w:r>
+        <w:t xml:space="preserve"> *P1 = RARRY_CONST_PTR(dup) + </w:t>
+      </w:r>
+      <w:proofErr w:type="spellStart"/>
+      <w:r>
+        <w:t>len</w:t>
+      </w:r>
+      <w:proofErr w:type="spellEnd"/>
+      <w:r>
+        <w:t xml:space="preserve"> – 1</w:t>
       </w:r>
     </w:p>
     <w:p>
@@ -1642,7 +1929,23 @@
       </w:r>
       <w:r>
         <w:tab/>
-        <w:t>VALUE *p2 = (VALUE *)RARRY_CONST_PTR(dup) + len – 1;</w:t>
+        <w:t>VALUE *p2 = (VALUE *</w:t>
+      </w:r>
+      <w:proofErr w:type="gramStart"/>
+      <w:r>
+        <w:t>)RARRY</w:t>
+      </w:r>
+      <w:proofErr w:type="gramEnd"/>
+      <w:r>
+        <w:t xml:space="preserve">_CONST_PTR(dup) + </w:t>
+      </w:r>
+      <w:proofErr w:type="spellStart"/>
+      <w:r>
+        <w:t>len</w:t>
+      </w:r>
+      <w:proofErr w:type="spellEnd"/>
+      <w:r>
+        <w:t xml:space="preserve"> – 1;</w:t>
       </w:r>
     </w:p>
     <w:p>
@@ -1655,7 +1958,22 @@
       </w:r>
       <w:r>
         <w:tab/>
-        <w:t>do *p2-- =  *p1++; while (--len &gt; 0);</w:t>
+      </w:r>
+      <w:proofErr w:type="gramStart"/>
+      <w:r>
+        <w:t>do</w:t>
+      </w:r>
+      <w:proofErr w:type="gramEnd"/>
+      <w:r>
+        <w:t xml:space="preserve"> *p2-- =  *p1++; while (--</w:t>
+      </w:r>
+      <w:proofErr w:type="spellStart"/>
+      <w:r>
+        <w:t>len</w:t>
+      </w:r>
+      <w:proofErr w:type="spellEnd"/>
+      <w:r>
+        <w:t xml:space="preserve"> &gt; 0);</w:t>
       </w:r>
     </w:p>
     <w:p>
@@ -1675,7 +1993,23 @@
       </w:pPr>
       <w:r>
         <w:tab/>
-        <w:t>ARRY_SET_LEN(dup, RARRY_LEN(ary));</w:t>
+        <w:t>ARRY_SET_</w:t>
+      </w:r>
+      <w:proofErr w:type="gramStart"/>
+      <w:r>
+        <w:t>LEN(</w:t>
+      </w:r>
+      <w:proofErr w:type="gramEnd"/>
+      <w:r>
+        <w:t>dup, RARRY_LEN(</w:t>
+      </w:r>
+      <w:proofErr w:type="spellStart"/>
+      <w:r>
+        <w:t>ary</w:t>
+      </w:r>
+      <w:proofErr w:type="spellEnd"/>
+      <w:r>
+        <w:t>));</w:t>
       </w:r>
     </w:p>
     <w:p>
@@ -1724,14 +2058,30 @@
     </w:p>
     <w:p>
       <w:r>
-        <w:t xml:space="preserve">Because this is a web based application Embedded Ruby (ERB) needs to be used to distinguish its code from regular HTML. The ERB comes between the characters &lt;%.......%&gt;. </w:t>
+        <w:t xml:space="preserve">Because this is a web based application Embedded Ruby (ERB) needs to be used to distinguish its code from regular HTML. The ERB comes between the characters </w:t>
+      </w:r>
+      <w:proofErr w:type="gramStart"/>
+      <w:r>
+        <w:t>&lt;%</w:t>
+      </w:r>
+      <w:proofErr w:type="gramEnd"/>
+      <w:r>
+        <w:t xml:space="preserve">.......%&gt;. </w:t>
       </w:r>
       <w:r>
         <w:t xml:space="preserve">ERB for example that prints the first name of someone takes </w:t>
       </w:r>
       <w:r>
         <w:lastRenderedPageBreak/>
-        <w:t xml:space="preserve">the format &lt;%= user.first_name %&gt;. This is powerful because it creates a template that can be used for many different pages and in many locations. This process is executed on the server side. </w:t>
+        <w:t xml:space="preserve">the format &lt;%= </w:t>
+      </w:r>
+      <w:proofErr w:type="spellStart"/>
+      <w:r>
+        <w:t>user.first_name</w:t>
+      </w:r>
+      <w:proofErr w:type="spellEnd"/>
+      <w:r>
+        <w:t xml:space="preserve"> %&gt;. This is powerful because it creates a template that can be used for many different pages and in many locations. This process is executed on the server side. </w:t>
       </w:r>
     </w:p>
     <w:p>
@@ -1795,8 +2145,9 @@
           <w:sz w:val="24"/>
           <w:szCs w:val="24"/>
         </w:rPr>
-        <w:t xml:space="preserve">It was written by David Heinemeier Hansson. </w:t>
-      </w:r>
+        <w:t xml:space="preserve">It was written by David </w:t>
+      </w:r>
+      <w:proofErr w:type="spellStart"/>
       <w:r>
         <w:rPr>
           <w:rFonts w:ascii="Times New Roman" w:hAnsi="Times New Roman" w:cs="Times New Roman"/>
@@ -1804,6 +2155,25 @@
           <w:sz w:val="24"/>
           <w:szCs w:val="24"/>
         </w:rPr>
+        <w:t>Heinemeier</w:t>
+      </w:r>
+      <w:proofErr w:type="spellEnd"/>
+      <w:r>
+        <w:rPr>
+          <w:rFonts w:ascii="Times New Roman" w:hAnsi="Times New Roman" w:cs="Times New Roman"/>
+          <w:color w:val="000000"/>
+          <w:sz w:val="24"/>
+          <w:szCs w:val="24"/>
+        </w:rPr>
+        <w:t xml:space="preserve"> Hansson. </w:t>
+      </w:r>
+      <w:r>
+        <w:rPr>
+          <w:rFonts w:ascii="Times New Roman" w:hAnsi="Times New Roman" w:cs="Times New Roman"/>
+          <w:color w:val="000000"/>
+          <w:sz w:val="24"/>
+          <w:szCs w:val="24"/>
+        </w:rPr>
         <w:t xml:space="preserve">Rails is a model-view-controller (MVC) framework. It is written in Ruby and includes structures for web pages, databases, and web services. Common web formats like JSON, XML, HTML, CSS, and JavaScript are all supported. </w:t>
       </w:r>
       <w:r>
@@ -1831,7 +2201,27 @@
           <w:sz w:val="24"/>
           <w:szCs w:val="24"/>
         </w:rPr>
-        <w:t>Convention over configuration tries to reduce the number of decisions a developer needs to make gaining simplicity but not losing flexibility in the code. Some well-known companies use Rails for example GitHub, Shopify, and initially Twitter. Twitter began on Rails but became too lar</w:t>
+        <w:t xml:space="preserve">Convention over configuration tries to reduce the number of decisions a developer needs to make gaining simplicity but not losing flexibility in the code. Some well-known companies use Rails for example GitHub, Shopify, and initially </w:t>
+      </w:r>
+      <w:proofErr w:type="gramStart"/>
+      <w:r>
+        <w:rPr>
+          <w:rFonts w:ascii="Times New Roman" w:hAnsi="Times New Roman" w:cs="Times New Roman"/>
+          <w:color w:val="000000"/>
+          <w:sz w:val="24"/>
+          <w:szCs w:val="24"/>
+        </w:rPr>
+        <w:t>Twitter</w:t>
+      </w:r>
+      <w:proofErr w:type="gramEnd"/>
+      <w:r>
+        <w:rPr>
+          <w:rFonts w:ascii="Times New Roman" w:hAnsi="Times New Roman" w:cs="Times New Roman"/>
+          <w:color w:val="000000"/>
+          <w:sz w:val="24"/>
+          <w:szCs w:val="24"/>
+        </w:rPr>
+        <w:t>. Twitter began on Rails but became too lar</w:t>
       </w:r>
       <w:r>
         <w:rPr>
@@ -1924,12 +2314,21 @@
         </w:rPr>
       </w:pPr>
       <w:bookmarkStart w:id="4" w:name="_Toc434415169"/>
+      <w:proofErr w:type="spellStart"/>
       <w:r>
         <w:rPr>
           <w:sz w:val="32"/>
           <w:szCs w:val="32"/>
         </w:rPr>
-        <w:t>Git and GitHub</w:t>
+        <w:t>Git</w:t>
+      </w:r>
+      <w:proofErr w:type="spellEnd"/>
+      <w:r>
+        <w:rPr>
+          <w:sz w:val="32"/>
+          <w:szCs w:val="32"/>
+        </w:rPr>
+        <w:t xml:space="preserve"> and GitHub</w:t>
       </w:r>
       <w:bookmarkEnd w:id="4"/>
     </w:p>
@@ -1945,36 +2344,135 @@
           <w:sz w:val="24"/>
           <w:szCs w:val="24"/>
         </w:rPr>
-        <w:t xml:space="preserve">To manage the files in this project the open source programs of Git and GitHub will be used. Git is a distributed version control system used widely for software development. </w:t>
-      </w:r>
-      <w:r>
-        <w:rPr>
-          <w:sz w:val="24"/>
-          <w:szCs w:val="24"/>
-        </w:rPr>
-        <w:t xml:space="preserve">Only the command line interface is supported by Git. </w:t>
-      </w:r>
-      <w:r>
-        <w:rPr>
-          <w:sz w:val="24"/>
-          <w:szCs w:val="24"/>
-        </w:rPr>
-        <w:t xml:space="preserve">Git’s core constructs include data integrity, speed, and the ability to have a distributed non-linear workflow. </w:t>
-      </w:r>
-      <w:r>
-        <w:rPr>
-          <w:sz w:val="24"/>
-          <w:szCs w:val="24"/>
-        </w:rPr>
-        <w:t xml:space="preserve">Repositories are central to Git’s functionality it is a collection of files, directory structure, and metadata that is stored on the disk. Copies of these repositories can be disseminated to others working on the same project. Git is useful in that it tracks changes to the repository. This is accomplished by the following command line input </w:t>
-      </w:r>
+        <w:t xml:space="preserve">To manage the files in this project the open source programs of </w:t>
+      </w:r>
+      <w:proofErr w:type="spellStart"/>
+      <w:r>
+        <w:rPr>
+          <w:sz w:val="24"/>
+          <w:szCs w:val="24"/>
+        </w:rPr>
+        <w:t>Git</w:t>
+      </w:r>
+      <w:proofErr w:type="spellEnd"/>
+      <w:r>
+        <w:rPr>
+          <w:sz w:val="24"/>
+          <w:szCs w:val="24"/>
+        </w:rPr>
+        <w:t xml:space="preserve"> and GitHub will be used. </w:t>
+      </w:r>
+      <w:proofErr w:type="spellStart"/>
+      <w:r>
+        <w:rPr>
+          <w:sz w:val="24"/>
+          <w:szCs w:val="24"/>
+        </w:rPr>
+        <w:t>Git</w:t>
+      </w:r>
+      <w:proofErr w:type="spellEnd"/>
+      <w:r>
+        <w:rPr>
+          <w:sz w:val="24"/>
+          <w:szCs w:val="24"/>
+        </w:rPr>
+        <w:t xml:space="preserve"> is a distributed version control system used widely for software development. </w:t>
+      </w:r>
+      <w:r>
+        <w:rPr>
+          <w:sz w:val="24"/>
+          <w:szCs w:val="24"/>
+        </w:rPr>
+        <w:t xml:space="preserve">Only the command line interface is supported by </w:t>
+      </w:r>
+      <w:proofErr w:type="spellStart"/>
+      <w:r>
+        <w:rPr>
+          <w:sz w:val="24"/>
+          <w:szCs w:val="24"/>
+        </w:rPr>
+        <w:t>Git</w:t>
+      </w:r>
+      <w:proofErr w:type="spellEnd"/>
+      <w:r>
+        <w:rPr>
+          <w:sz w:val="24"/>
+          <w:szCs w:val="24"/>
+        </w:rPr>
+        <w:t xml:space="preserve">. </w:t>
+      </w:r>
+      <w:proofErr w:type="spellStart"/>
+      <w:r>
+        <w:rPr>
+          <w:sz w:val="24"/>
+          <w:szCs w:val="24"/>
+        </w:rPr>
+        <w:t>Git’s</w:t>
+      </w:r>
+      <w:proofErr w:type="spellEnd"/>
+      <w:r>
+        <w:rPr>
+          <w:sz w:val="24"/>
+          <w:szCs w:val="24"/>
+        </w:rPr>
+        <w:t xml:space="preserve"> core constructs include data integrity, speed, and the ability to have a distributed non-linear workflow. </w:t>
+      </w:r>
+      <w:r>
+        <w:rPr>
+          <w:sz w:val="24"/>
+          <w:szCs w:val="24"/>
+        </w:rPr>
+        <w:t xml:space="preserve">Repositories are central to </w:t>
+      </w:r>
+      <w:proofErr w:type="spellStart"/>
+      <w:r>
+        <w:rPr>
+          <w:sz w:val="24"/>
+          <w:szCs w:val="24"/>
+        </w:rPr>
+        <w:t>Git’s</w:t>
+      </w:r>
+      <w:proofErr w:type="spellEnd"/>
+      <w:r>
+        <w:rPr>
+          <w:sz w:val="24"/>
+          <w:szCs w:val="24"/>
+        </w:rPr>
+        <w:t xml:space="preserve"> functionality it is a collection of files, directory structure, and metadata that is stored on the disk. Copies of these repositories can be disseminated to others working on the same project. </w:t>
+      </w:r>
+      <w:proofErr w:type="spellStart"/>
+      <w:r>
+        <w:rPr>
+          <w:sz w:val="24"/>
+          <w:szCs w:val="24"/>
+        </w:rPr>
+        <w:t>Git</w:t>
+      </w:r>
+      <w:proofErr w:type="spellEnd"/>
+      <w:r>
+        <w:rPr>
+          <w:sz w:val="24"/>
+          <w:szCs w:val="24"/>
+        </w:rPr>
+        <w:t xml:space="preserve"> is useful in that it tracks changes to the repository. This is accomplished by the following command line input </w:t>
+      </w:r>
+      <w:proofErr w:type="spellStart"/>
       <w:r>
         <w:rPr>
           <w:i/>
           <w:sz w:val="24"/>
           <w:szCs w:val="24"/>
         </w:rPr>
-        <w:t>git commit –m “put a message here”</w:t>
+        <w:t>git</w:t>
+      </w:r>
+      <w:proofErr w:type="spellEnd"/>
+      <w:r>
+        <w:rPr>
+          <w:i/>
+          <w:sz w:val="24"/>
+          <w:szCs w:val="24"/>
+        </w:rPr>
+        <w:t xml:space="preserve"> commit –m “put a message here”</w:t>
       </w:r>
       <w:r>
         <w:rPr>
@@ -1995,7 +2493,71 @@
           <w:sz w:val="24"/>
           <w:szCs w:val="24"/>
         </w:rPr>
-        <w:t xml:space="preserve">y. The user is able to work with Git files offline and sync later. With the “git push” command the documents can be pushed to a cloud storage company called GitHub. Git is criticized for being very complex to work with and difficult to properly manage projects over different computers/users, and a poor merging process. Its competitor also has its weaknesses and it is a bit of personal preference on which one to use, although Git is more powerful. </w:t>
+        <w:t xml:space="preserve">y. The user is able to work with </w:t>
+      </w:r>
+      <w:proofErr w:type="spellStart"/>
+      <w:r>
+        <w:rPr>
+          <w:sz w:val="24"/>
+          <w:szCs w:val="24"/>
+        </w:rPr>
+        <w:t>Git</w:t>
+      </w:r>
+      <w:proofErr w:type="spellEnd"/>
+      <w:r>
+        <w:rPr>
+          <w:sz w:val="24"/>
+          <w:szCs w:val="24"/>
+        </w:rPr>
+        <w:t xml:space="preserve"> files offline and sync later. With the “</w:t>
+      </w:r>
+      <w:proofErr w:type="spellStart"/>
+      <w:r>
+        <w:rPr>
+          <w:sz w:val="24"/>
+          <w:szCs w:val="24"/>
+        </w:rPr>
+        <w:t>git</w:t>
+      </w:r>
+      <w:proofErr w:type="spellEnd"/>
+      <w:r>
+        <w:rPr>
+          <w:sz w:val="24"/>
+          <w:szCs w:val="24"/>
+        </w:rPr>
+        <w:t xml:space="preserve"> push” command the documents can be pushed to a cloud storage company called GitHub. </w:t>
+      </w:r>
+      <w:proofErr w:type="spellStart"/>
+      <w:r>
+        <w:rPr>
+          <w:sz w:val="24"/>
+          <w:szCs w:val="24"/>
+        </w:rPr>
+        <w:t>Git</w:t>
+      </w:r>
+      <w:proofErr w:type="spellEnd"/>
+      <w:r>
+        <w:rPr>
+          <w:sz w:val="24"/>
+          <w:szCs w:val="24"/>
+        </w:rPr>
+        <w:t xml:space="preserve"> is criticized for being very complex to work with and difficult to properly manage projects over different computers/users, and a poor merging process. Its competitor also has its weaknesses and it is a bit of personal preference on which one to use, although </w:t>
+      </w:r>
+      <w:proofErr w:type="spellStart"/>
+      <w:r>
+        <w:rPr>
+          <w:sz w:val="24"/>
+          <w:szCs w:val="24"/>
+        </w:rPr>
+        <w:t>Git</w:t>
+      </w:r>
+      <w:proofErr w:type="spellEnd"/>
+      <w:r>
+        <w:rPr>
+          <w:sz w:val="24"/>
+          <w:szCs w:val="24"/>
+        </w:rPr>
+        <w:t xml:space="preserve"> is more powerful. </w:t>
       </w:r>
     </w:p>
     <w:p>
@@ -2010,7 +2572,39 @@
           <w:sz w:val="24"/>
           <w:szCs w:val="24"/>
         </w:rPr>
-        <w:t xml:space="preserve">GitHub hosts Git repositories on the web via a GUI. There are private and public repositories on GitHub. The Git command line also works on GitHub. The public </w:t>
+        <w:t xml:space="preserve">GitHub hosts </w:t>
+      </w:r>
+      <w:proofErr w:type="spellStart"/>
+      <w:r>
+        <w:rPr>
+          <w:sz w:val="24"/>
+          <w:szCs w:val="24"/>
+        </w:rPr>
+        <w:t>Git</w:t>
+      </w:r>
+      <w:proofErr w:type="spellEnd"/>
+      <w:r>
+        <w:rPr>
+          <w:sz w:val="24"/>
+          <w:szCs w:val="24"/>
+        </w:rPr>
+        <w:t xml:space="preserve"> repositories on the web via a GUI. There are private and public repositories on GitHub. The </w:t>
+      </w:r>
+      <w:proofErr w:type="spellStart"/>
+      <w:r>
+        <w:rPr>
+          <w:sz w:val="24"/>
+          <w:szCs w:val="24"/>
+        </w:rPr>
+        <w:t>Git</w:t>
+      </w:r>
+      <w:proofErr w:type="spellEnd"/>
+      <w:r>
+        <w:rPr>
+          <w:sz w:val="24"/>
+          <w:szCs w:val="24"/>
+        </w:rPr>
+        <w:t xml:space="preserve"> command line also works on GitHub. The public </w:t>
       </w:r>
       <w:r>
         <w:rPr>
@@ -2747,7 +3341,36 @@
                               <w:jc w:val="center"/>
                             </w:pPr>
                             <w:r>
-                              <w:t># Rails.application.config.session_store :cookie_store, key: '_road_trip_website_session'</w:t>
+                              <w:t xml:space="preserve"># </w:t>
+                            </w:r>
+                            <w:proofErr w:type="spellStart"/>
+                            <w:r>
+                              <w:t>Rails.application.config.session_</w:t>
+                            </w:r>
+                            <w:proofErr w:type="gramStart"/>
+                            <w:r>
+                              <w:t>store</w:t>
+                            </w:r>
+                            <w:proofErr w:type="spellEnd"/>
+                            <w:r>
+                              <w:t xml:space="preserve"> :</w:t>
+                            </w:r>
+                            <w:proofErr w:type="spellStart"/>
+                            <w:proofErr w:type="gramEnd"/>
+                            <w:r>
+                              <w:t>cookie_store</w:t>
+                            </w:r>
+                            <w:proofErr w:type="spellEnd"/>
+                            <w:r>
+                              <w:t>, key: '_</w:t>
+                            </w:r>
+                            <w:proofErr w:type="spellStart"/>
+                            <w:r>
+                              <w:t>road_trip_website_session</w:t>
+                            </w:r>
+                            <w:proofErr w:type="spellEnd"/>
+                            <w:r>
+                              <w:t>'</w:t>
                             </w:r>
                           </w:p>
                           <w:p>
@@ -2755,8 +3378,34 @@
                               <w:pStyle w:val="NoSpacing"/>
                               <w:jc w:val="center"/>
                             </w:pPr>
+                            <w:proofErr w:type="spellStart"/>
                             <w:r>
-                              <w:t>Rails.application.config.session_store :cache_store, key: '_road_trip_website_session'</w:t>
+                              <w:t>Rails.application.config.session_</w:t>
+                            </w:r>
+                            <w:proofErr w:type="gramStart"/>
+                            <w:r>
+                              <w:t>store</w:t>
+                            </w:r>
+                            <w:proofErr w:type="spellEnd"/>
+                            <w:r>
+                              <w:t xml:space="preserve"> :</w:t>
+                            </w:r>
+                            <w:proofErr w:type="spellStart"/>
+                            <w:proofErr w:type="gramEnd"/>
+                            <w:r>
+                              <w:t>cache_store</w:t>
+                            </w:r>
+                            <w:proofErr w:type="spellEnd"/>
+                            <w:r>
+                              <w:t>, key: '_</w:t>
+                            </w:r>
+                            <w:proofErr w:type="spellStart"/>
+                            <w:r>
+                              <w:t>road_trip_website_session</w:t>
+                            </w:r>
+                            <w:proofErr w:type="spellEnd"/>
+                            <w:r>
+                              <w:t>'</w:t>
                             </w:r>
                           </w:p>
                           <w:p/>
@@ -2836,15 +3485,47 @@
           <w:sz w:val="24"/>
           <w:szCs w:val="24"/>
         </w:rPr>
-        <w:t xml:space="preserve">Rails stores user information as a cookie in the users browser but this is limited to 4k of data. This is too small to contain the weather data pulled for this application. </w:t>
-      </w:r>
-      <w:r>
-        <w:rPr>
-          <w:rFonts w:ascii="Times New Roman" w:hAnsi="Times New Roman" w:cs="Times New Roman"/>
-          <w:sz w:val="24"/>
-          <w:szCs w:val="24"/>
-        </w:rPr>
-        <w:t xml:space="preserve">Other options for storage include storing the information in a database or in RAM. The database has a slower retrieval time but is stable if there is a crash. RAM is faster retrieval but if there is a crash all data will be lost. The storage format for all of these is a hash. The first line below is the original code for saving session data as a cookie and the second line contains the code to change the session storage to the RAM. </w:t>
+        <w:t>Rails stores user information as a cookie in the user</w:t>
+      </w:r>
+      <w:r>
+        <w:rPr>
+          <w:rFonts w:ascii="Times New Roman" w:hAnsi="Times New Roman" w:cs="Times New Roman"/>
+          <w:sz w:val="24"/>
+          <w:szCs w:val="24"/>
+        </w:rPr>
+        <w:t>’</w:t>
+      </w:r>
+      <w:r>
+        <w:rPr>
+          <w:rFonts w:ascii="Times New Roman" w:hAnsi="Times New Roman" w:cs="Times New Roman"/>
+          <w:sz w:val="24"/>
+          <w:szCs w:val="24"/>
+        </w:rPr>
+        <w:t xml:space="preserve">s browser but this is limited to 4k of data. This is too small to contain the weather data pulled for this application. </w:t>
+      </w:r>
+      <w:r>
+        <w:rPr>
+          <w:rFonts w:ascii="Times New Roman" w:hAnsi="Times New Roman" w:cs="Times New Roman"/>
+          <w:sz w:val="24"/>
+          <w:szCs w:val="24"/>
+        </w:rPr>
+        <w:t>Other options for storage include storing the information in a database or in RAM. The database has a slower retrieval time but is st</w:t>
+      </w:r>
+      <w:r>
+        <w:rPr>
+          <w:rFonts w:ascii="Times New Roman" w:hAnsi="Times New Roman" w:cs="Times New Roman"/>
+          <w:sz w:val="24"/>
+          <w:szCs w:val="24"/>
+        </w:rPr>
+        <w:t>able if there is a crash. RAM has a</w:t>
+      </w:r>
+      <w:r>
+        <w:rPr>
+          <w:rFonts w:ascii="Times New Roman" w:hAnsi="Times New Roman" w:cs="Times New Roman"/>
+          <w:sz w:val="24"/>
+          <w:szCs w:val="24"/>
+        </w:rPr>
+        <w:t xml:space="preserve"> faster retrieval but if there is a crash all data will be lost. The storage format for all of these is a hash. The first line below is the original code for saving session data as a cookie and the second line contains the code to change the session storage to the RAM. </w:t>
       </w:r>
     </w:p>
     <w:p>
@@ -2863,6 +3544,14 @@
         </w:rPr>
         <w:lastRenderedPageBreak/>
         <w:t>The purpose of saving the sessions is to ultimately save the data so it can be displayed later on a master page with all of the road and cam information. This brings up the question of what is the best way to store the data.</w:t>
+      </w:r>
+      <w:r>
+        <w:rPr>
+          <w:rFonts w:ascii="Times New Roman" w:hAnsi="Times New Roman" w:cs="Times New Roman"/>
+          <w:sz w:val="24"/>
+          <w:szCs w:val="24"/>
+        </w:rPr>
+        <w:t xml:space="preserve"> This project has implemented the RAM storage methodology favoring speed and the belief that crashes will be rare and the necessary repeat of data entry is small. </w:t>
       </w:r>
     </w:p>
     <w:p>
@@ -2917,7 +3606,25 @@
           <w:sz w:val="24"/>
           <w:szCs w:val="24"/>
         </w:rPr>
-        <w:t xml:space="preserve">Currently Caltras has “Caltrans Earth” which uses Google Earth API but it will be retiring on 12.12.2012 because of security flaws. </w:t>
+        <w:t xml:space="preserve">Currently </w:t>
+      </w:r>
+      <w:proofErr w:type="spellStart"/>
+      <w:r>
+        <w:rPr>
+          <w:rFonts w:ascii="Times New Roman" w:hAnsi="Times New Roman" w:cs="Times New Roman"/>
+          <w:sz w:val="24"/>
+          <w:szCs w:val="24"/>
+        </w:rPr>
+        <w:t>Caltras</w:t>
+      </w:r>
+      <w:proofErr w:type="spellEnd"/>
+      <w:r>
+        <w:rPr>
+          <w:rFonts w:ascii="Times New Roman" w:hAnsi="Times New Roman" w:cs="Times New Roman"/>
+          <w:sz w:val="24"/>
+          <w:szCs w:val="24"/>
+        </w:rPr>
+        <w:t xml:space="preserve"> has “Caltrans Earth” which uses Google Earth API but it will be retiring on 12.12.2012 because of security flaws. </w:t>
       </w:r>
       <w:r>
         <w:rPr>
@@ -3492,7 +4199,25 @@
           <w:sz w:val="24"/>
           <w:szCs w:val="24"/>
         </w:rPr>
-        <w:t xml:space="preserve">. The I-5 information page appears as follows </w:t>
+        <w:t xml:space="preserve">. </w:t>
+      </w:r>
+      <w:proofErr w:type="gramStart"/>
+      <w:r>
+        <w:rPr>
+          <w:rFonts w:ascii="Times New Roman" w:hAnsi="Times New Roman" w:cs="Times New Roman"/>
+          <w:sz w:val="24"/>
+          <w:szCs w:val="24"/>
+        </w:rPr>
+        <w:t>The I</w:t>
+      </w:r>
+      <w:proofErr w:type="gramEnd"/>
+      <w:r>
+        <w:rPr>
+          <w:rFonts w:ascii="Times New Roman" w:hAnsi="Times New Roman" w:cs="Times New Roman"/>
+          <w:sz w:val="24"/>
+          <w:szCs w:val="24"/>
+        </w:rPr>
+        <w:t xml:space="preserve">-5 information page appears as follows </w:t>
       </w:r>
       <w:hyperlink r:id="rId9" w:history="1">
         <w:r>
@@ -3578,7 +4303,61 @@
           <w:sz w:val="24"/>
           <w:szCs w:val="24"/>
         </w:rPr>
-        <w:t xml:space="preserve">. The &lt;div&gt; was copied into the “roads.html.erb” file in the project. It can be found at “Trip-Details-Planner” &gt;&gt; “road_trip_website” &gt;&gt; “app” &gt;&gt; “views” &gt;&gt; “pages” &gt;&gt; roads.html.erb. </w:t>
+        <w:t>. The &lt;div&gt; was copied into the “</w:t>
+      </w:r>
+      <w:proofErr w:type="spellStart"/>
+      <w:r>
+        <w:rPr>
+          <w:rFonts w:ascii="Times New Roman" w:hAnsi="Times New Roman" w:cs="Times New Roman"/>
+          <w:sz w:val="24"/>
+          <w:szCs w:val="24"/>
+        </w:rPr>
+        <w:t>roads.html.erb</w:t>
+      </w:r>
+      <w:proofErr w:type="spellEnd"/>
+      <w:r>
+        <w:rPr>
+          <w:rFonts w:ascii="Times New Roman" w:hAnsi="Times New Roman" w:cs="Times New Roman"/>
+          <w:sz w:val="24"/>
+          <w:szCs w:val="24"/>
+        </w:rPr>
+        <w:t>” file in the project. It can be found at “Trip-Details-Planner” &gt;&gt; “</w:t>
+      </w:r>
+      <w:proofErr w:type="spellStart"/>
+      <w:r>
+        <w:rPr>
+          <w:rFonts w:ascii="Times New Roman" w:hAnsi="Times New Roman" w:cs="Times New Roman"/>
+          <w:sz w:val="24"/>
+          <w:szCs w:val="24"/>
+        </w:rPr>
+        <w:t>road_trip_website</w:t>
+      </w:r>
+      <w:proofErr w:type="spellEnd"/>
+      <w:r>
+        <w:rPr>
+          <w:rFonts w:ascii="Times New Roman" w:hAnsi="Times New Roman" w:cs="Times New Roman"/>
+          <w:sz w:val="24"/>
+          <w:szCs w:val="24"/>
+        </w:rPr>
+        <w:t xml:space="preserve">” &gt;&gt; “app” &gt;&gt; “views” &gt;&gt; “pages” &gt;&gt; </w:t>
+      </w:r>
+      <w:proofErr w:type="spellStart"/>
+      <w:r>
+        <w:rPr>
+          <w:rFonts w:ascii="Times New Roman" w:hAnsi="Times New Roman" w:cs="Times New Roman"/>
+          <w:sz w:val="24"/>
+          <w:szCs w:val="24"/>
+        </w:rPr>
+        <w:t>roads.html.erb</w:t>
+      </w:r>
+      <w:proofErr w:type="spellEnd"/>
+      <w:r>
+        <w:rPr>
+          <w:rFonts w:ascii="Times New Roman" w:hAnsi="Times New Roman" w:cs="Times New Roman"/>
+          <w:sz w:val="24"/>
+          <w:szCs w:val="24"/>
+        </w:rPr>
+        <w:t xml:space="preserve">. </w:t>
       </w:r>
     </w:p>
     <w:p>
@@ -3643,6 +4422,7 @@
           <w:sz w:val="24"/>
           <w:szCs w:val="24"/>
         </w:rPr>
+        <w:lastRenderedPageBreak/>
         <w:t>In Figure 1 the location of cams is displayed over a Google Maps map. Each one of the blue cameras has a live feed or s</w:t>
       </w:r>
       <w:r>
@@ -3659,16 +4439,7 @@
           <w:sz w:val="24"/>
           <w:szCs w:val="24"/>
         </w:rPr>
-        <w:t xml:space="preserve">The cams are set up so that the image appears in a popup window. This is a challenge to </w:t>
-      </w:r>
-      <w:r>
-        <w:rPr>
-          <w:rFonts w:ascii="Times New Roman" w:hAnsi="Times New Roman" w:cs="Times New Roman"/>
-          <w:sz w:val="24"/>
-          <w:szCs w:val="24"/>
-        </w:rPr>
-        <w:lastRenderedPageBreak/>
-        <w:t xml:space="preserve">include in the Road Trip Info page, the page that contains all of the information weather, road conditions, and cam images. </w:t>
+        <w:t xml:space="preserve">The cams are set up so that the image appears in a popup window. This is a challenge to include in the Road Trip Info page, the page that contains all of the information weather, road conditions, and cam images. </w:t>
       </w:r>
       <w:r>
         <w:rPr>
@@ -3692,7 +4463,43 @@
           <w:sz w:val="24"/>
           <w:szCs w:val="24"/>
         </w:rPr>
-        <w:t xml:space="preserve"> in the picture is the Caltrans QuickMap options for additional data layers. The CHP/CHIN Incidents and Chain Controls are very important information sources that currently are beyond the scope of this project but their incorporation in the future will add value to the application. Also a significant source of information but a step too close to having too much data is the QuickMap Fast/Slow and Lane Closures data layers. </w:t>
+        <w:t xml:space="preserve"> in the picture is the Caltrans </w:t>
+      </w:r>
+      <w:proofErr w:type="spellStart"/>
+      <w:r>
+        <w:rPr>
+          <w:rFonts w:ascii="Times New Roman" w:hAnsi="Times New Roman" w:cs="Times New Roman"/>
+          <w:sz w:val="24"/>
+          <w:szCs w:val="24"/>
+        </w:rPr>
+        <w:t>QuickMap</w:t>
+      </w:r>
+      <w:proofErr w:type="spellEnd"/>
+      <w:r>
+        <w:rPr>
+          <w:rFonts w:ascii="Times New Roman" w:hAnsi="Times New Roman" w:cs="Times New Roman"/>
+          <w:sz w:val="24"/>
+          <w:szCs w:val="24"/>
+        </w:rPr>
+        <w:t xml:space="preserve"> options for additional data layers. The CHP/CHIN Incidents and Chain Controls are very important information sources that currently are beyond the scope of this project but their incorporation in the future will add value to the application. Also a significant source of information but a step too close to having too much data is the </w:t>
+      </w:r>
+      <w:proofErr w:type="spellStart"/>
+      <w:r>
+        <w:rPr>
+          <w:rFonts w:ascii="Times New Roman" w:hAnsi="Times New Roman" w:cs="Times New Roman"/>
+          <w:sz w:val="24"/>
+          <w:szCs w:val="24"/>
+        </w:rPr>
+        <w:t>QuickMap</w:t>
+      </w:r>
+      <w:proofErr w:type="spellEnd"/>
+      <w:r>
+        <w:rPr>
+          <w:rFonts w:ascii="Times New Roman" w:hAnsi="Times New Roman" w:cs="Times New Roman"/>
+          <w:sz w:val="24"/>
+          <w:szCs w:val="24"/>
+        </w:rPr>
+        <w:t xml:space="preserve"> Fast/Slow and Lane Closures data layers. </w:t>
       </w:r>
     </w:p>
     <w:p>
@@ -3869,13 +4676,41 @@
                                 <w:szCs w:val="24"/>
                               </w:rPr>
                             </w:pPr>
+                            <w:proofErr w:type="spellStart"/>
                             <w:r>
                               <w:rPr>
                                 <w:rFonts w:ascii="Times New Roman" w:hAnsi="Times New Roman" w:cs="Times New Roman"/>
                                 <w:sz w:val="24"/>
                                 <w:szCs w:val="24"/>
                               </w:rPr>
-                              <w:t>geocoding_api_key = ENV["GEOCODING_API_KEY"]</w:t>
+                              <w:t>geocoding_api_key</w:t>
+                            </w:r>
+                            <w:proofErr w:type="spellEnd"/>
+                            <w:r>
+                              <w:rPr>
+                                <w:rFonts w:ascii="Times New Roman" w:hAnsi="Times New Roman" w:cs="Times New Roman"/>
+                                <w:sz w:val="24"/>
+                                <w:szCs w:val="24"/>
+                              </w:rPr>
+                              <w:t xml:space="preserve"> = </w:t>
+                            </w:r>
+                            <w:proofErr w:type="gramStart"/>
+                            <w:r>
+                              <w:rPr>
+                                <w:rFonts w:ascii="Times New Roman" w:hAnsi="Times New Roman" w:cs="Times New Roman"/>
+                                <w:sz w:val="24"/>
+                                <w:szCs w:val="24"/>
+                              </w:rPr>
+                              <w:t>ENV[</w:t>
+                            </w:r>
+                            <w:proofErr w:type="gramEnd"/>
+                            <w:r>
+                              <w:rPr>
+                                <w:rFonts w:ascii="Times New Roman" w:hAnsi="Times New Roman" w:cs="Times New Roman"/>
+                                <w:sz w:val="24"/>
+                                <w:szCs w:val="24"/>
+                              </w:rPr>
+                              <w:t>"GEOCODING_API_KEY"]</w:t>
                             </w:r>
                           </w:p>
                           <w:p>
@@ -3893,7 +4728,25 @@
                                 <w:sz w:val="24"/>
                                 <w:szCs w:val="24"/>
                               </w:rPr>
-                              <w:t xml:space="preserve">      google_url = "https://maps.goog</w:t>
+                              <w:t xml:space="preserve">      </w:t>
+                            </w:r>
+                            <w:proofErr w:type="spellStart"/>
+                            <w:r>
+                              <w:rPr>
+                                <w:rFonts w:ascii="Times New Roman" w:hAnsi="Times New Roman" w:cs="Times New Roman"/>
+                                <w:sz w:val="24"/>
+                                <w:szCs w:val="24"/>
+                              </w:rPr>
+                              <w:t>google_url</w:t>
+                            </w:r>
+                            <w:proofErr w:type="spellEnd"/>
+                            <w:r>
+                              <w:rPr>
+                                <w:rFonts w:ascii="Times New Roman" w:hAnsi="Times New Roman" w:cs="Times New Roman"/>
+                                <w:sz w:val="24"/>
+                                <w:szCs w:val="24"/>
+                              </w:rPr>
+                              <w:t xml:space="preserve"> = "https://maps.goog</w:t>
                             </w:r>
                             <w:r>
                               <w:rPr>
@@ -3901,8 +4754,36 @@
                                 <w:sz w:val="24"/>
                                 <w:szCs w:val="24"/>
                               </w:rPr>
-                              <w:t>leapis.com/maps/api/geocode/json</w:t>
+                              <w:t>leapis.com/maps/</w:t>
                             </w:r>
+                            <w:proofErr w:type="spellStart"/>
+                            <w:r>
+                              <w:rPr>
+                                <w:rFonts w:ascii="Times New Roman" w:hAnsi="Times New Roman" w:cs="Times New Roman"/>
+                                <w:sz w:val="24"/>
+                                <w:szCs w:val="24"/>
+                              </w:rPr>
+                              <w:t>api</w:t>
+                            </w:r>
+                            <w:proofErr w:type="spellEnd"/>
+                            <w:r>
+                              <w:rPr>
+                                <w:rFonts w:ascii="Times New Roman" w:hAnsi="Times New Roman" w:cs="Times New Roman"/>
+                                <w:sz w:val="24"/>
+                                <w:szCs w:val="24"/>
+                              </w:rPr>
+                              <w:t>/geocode/</w:t>
+                            </w:r>
+                            <w:proofErr w:type="spellStart"/>
+                            <w:r>
+                              <w:rPr>
+                                <w:rFonts w:ascii="Times New Roman" w:hAnsi="Times New Roman" w:cs="Times New Roman"/>
+                                <w:sz w:val="24"/>
+                                <w:szCs w:val="24"/>
+                              </w:rPr>
+                              <w:t>json</w:t>
+                            </w:r>
+                            <w:proofErr w:type="spellEnd"/>
                             <w:r>
                               <w:rPr>
                                 <w:rFonts w:ascii="Times New Roman" w:hAnsi="Times New Roman" w:cs="Times New Roman"/>
@@ -3927,7 +4808,71 @@
                                 <w:sz w:val="24"/>
                                 <w:szCs w:val="24"/>
                               </w:rPr>
-                              <w:t xml:space="preserve">      google_params = "address=" + params["city1"].gsub(" ", "%20") + "&amp;" +</w:t>
+                              <w:t xml:space="preserve">      </w:t>
+                            </w:r>
+                            <w:proofErr w:type="spellStart"/>
+                            <w:r>
+                              <w:rPr>
+                                <w:rFonts w:ascii="Times New Roman" w:hAnsi="Times New Roman" w:cs="Times New Roman"/>
+                                <w:sz w:val="24"/>
+                                <w:szCs w:val="24"/>
+                              </w:rPr>
+                              <w:t>google_params</w:t>
+                            </w:r>
+                            <w:proofErr w:type="spellEnd"/>
+                            <w:r>
+                              <w:rPr>
+                                <w:rFonts w:ascii="Times New Roman" w:hAnsi="Times New Roman" w:cs="Times New Roman"/>
+                                <w:sz w:val="24"/>
+                                <w:szCs w:val="24"/>
+                              </w:rPr>
+                              <w:t xml:space="preserve"> = "address=" + </w:t>
+                            </w:r>
+                            <w:proofErr w:type="spellStart"/>
+                            <w:proofErr w:type="gramStart"/>
+                            <w:r>
+                              <w:rPr>
+                                <w:rFonts w:ascii="Times New Roman" w:hAnsi="Times New Roman" w:cs="Times New Roman"/>
+                                <w:sz w:val="24"/>
+                                <w:szCs w:val="24"/>
+                              </w:rPr>
+                              <w:t>params</w:t>
+                            </w:r>
+                            <w:proofErr w:type="spellEnd"/>
+                            <w:r>
+                              <w:rPr>
+                                <w:rFonts w:ascii="Times New Roman" w:hAnsi="Times New Roman" w:cs="Times New Roman"/>
+                                <w:sz w:val="24"/>
+                                <w:szCs w:val="24"/>
+                              </w:rPr>
+                              <w:t>[</w:t>
+                            </w:r>
+                            <w:proofErr w:type="gramEnd"/>
+                            <w:r>
+                              <w:rPr>
+                                <w:rFonts w:ascii="Times New Roman" w:hAnsi="Times New Roman" w:cs="Times New Roman"/>
+                                <w:sz w:val="24"/>
+                                <w:szCs w:val="24"/>
+                              </w:rPr>
+                              <w:t>"city1"].</w:t>
+                            </w:r>
+                            <w:proofErr w:type="spellStart"/>
+                            <w:r>
+                              <w:rPr>
+                                <w:rFonts w:ascii="Times New Roman" w:hAnsi="Times New Roman" w:cs="Times New Roman"/>
+                                <w:sz w:val="24"/>
+                                <w:szCs w:val="24"/>
+                              </w:rPr>
+                              <w:t>gsub</w:t>
+                            </w:r>
+                            <w:proofErr w:type="spellEnd"/>
+                            <w:r>
+                              <w:rPr>
+                                <w:rFonts w:ascii="Times New Roman" w:hAnsi="Times New Roman" w:cs="Times New Roman"/>
+                                <w:sz w:val="24"/>
+                                <w:szCs w:val="24"/>
+                              </w:rPr>
+                              <w:t>(" ", "%20") + "&amp;" +</w:t>
                             </w:r>
                           </w:p>
                           <w:p>
@@ -3946,8 +4891,36 @@
                                 <w:sz w:val="24"/>
                                 <w:szCs w:val="24"/>
                               </w:rPr>
-                              <w:t xml:space="preserve">                      "key=" + geocoding_api_key</w:t>
+                              <w:t xml:space="preserve">                      "</w:t>
                             </w:r>
+                            <w:proofErr w:type="gramStart"/>
+                            <w:r>
+                              <w:rPr>
+                                <w:rFonts w:ascii="Times New Roman" w:hAnsi="Times New Roman" w:cs="Times New Roman"/>
+                                <w:sz w:val="24"/>
+                                <w:szCs w:val="24"/>
+                              </w:rPr>
+                              <w:t>key</w:t>
+                            </w:r>
+                            <w:proofErr w:type="gramEnd"/>
+                            <w:r>
+                              <w:rPr>
+                                <w:rFonts w:ascii="Times New Roman" w:hAnsi="Times New Roman" w:cs="Times New Roman"/>
+                                <w:sz w:val="24"/>
+                                <w:szCs w:val="24"/>
+                              </w:rPr>
+                              <w:t xml:space="preserve">=" + </w:t>
+                            </w:r>
+                            <w:proofErr w:type="spellStart"/>
+                            <w:r>
+                              <w:rPr>
+                                <w:rFonts w:ascii="Times New Roman" w:hAnsi="Times New Roman" w:cs="Times New Roman"/>
+                                <w:sz w:val="24"/>
+                                <w:szCs w:val="24"/>
+                              </w:rPr>
+                              <w:t>geocoding_api_key</w:t>
+                            </w:r>
+                            <w:proofErr w:type="spellEnd"/>
                           </w:p>
                           <w:p>
                             <w:pPr>
@@ -3958,13 +4931,77 @@
                                 <w:szCs w:val="24"/>
                               </w:rPr>
                             </w:pPr>
+                            <w:proofErr w:type="gramStart"/>
                             <w:r>
                               <w:rPr>
                                 <w:rFonts w:ascii="Times New Roman" w:hAnsi="Times New Roman" w:cs="Times New Roman"/>
                                 <w:sz w:val="24"/>
                                 <w:szCs w:val="24"/>
                               </w:rPr>
-                              <w:t>session[:weather][:geo] = @geo = HTTParty.get(google_url + google_params, verify: false)</w:t>
+                              <w:t>session[</w:t>
+                            </w:r>
+                            <w:proofErr w:type="gramEnd"/>
+                            <w:r>
+                              <w:rPr>
+                                <w:rFonts w:ascii="Times New Roman" w:hAnsi="Times New Roman" w:cs="Times New Roman"/>
+                                <w:sz w:val="24"/>
+                                <w:szCs w:val="24"/>
+                              </w:rPr>
+                              <w:t xml:space="preserve">:weather][:geo] = @geo = </w:t>
+                            </w:r>
+                            <w:proofErr w:type="spellStart"/>
+                            <w:r>
+                              <w:rPr>
+                                <w:rFonts w:ascii="Times New Roman" w:hAnsi="Times New Roman" w:cs="Times New Roman"/>
+                                <w:sz w:val="24"/>
+                                <w:szCs w:val="24"/>
+                              </w:rPr>
+                              <w:t>HTTParty.get</w:t>
+                            </w:r>
+                            <w:proofErr w:type="spellEnd"/>
+                            <w:r>
+                              <w:rPr>
+                                <w:rFonts w:ascii="Times New Roman" w:hAnsi="Times New Roman" w:cs="Times New Roman"/>
+                                <w:sz w:val="24"/>
+                                <w:szCs w:val="24"/>
+                              </w:rPr>
+                              <w:t>(</w:t>
+                            </w:r>
+                            <w:proofErr w:type="spellStart"/>
+                            <w:r>
+                              <w:rPr>
+                                <w:rFonts w:ascii="Times New Roman" w:hAnsi="Times New Roman" w:cs="Times New Roman"/>
+                                <w:sz w:val="24"/>
+                                <w:szCs w:val="24"/>
+                              </w:rPr>
+                              <w:t>google_url</w:t>
+                            </w:r>
+                            <w:proofErr w:type="spellEnd"/>
+                            <w:r>
+                              <w:rPr>
+                                <w:rFonts w:ascii="Times New Roman" w:hAnsi="Times New Roman" w:cs="Times New Roman"/>
+                                <w:sz w:val="24"/>
+                                <w:szCs w:val="24"/>
+                              </w:rPr>
+                              <w:t xml:space="preserve"> + </w:t>
+                            </w:r>
+                            <w:proofErr w:type="spellStart"/>
+                            <w:r>
+                              <w:rPr>
+                                <w:rFonts w:ascii="Times New Roman" w:hAnsi="Times New Roman" w:cs="Times New Roman"/>
+                                <w:sz w:val="24"/>
+                                <w:szCs w:val="24"/>
+                              </w:rPr>
+                              <w:t>google_params</w:t>
+                            </w:r>
+                            <w:proofErr w:type="spellEnd"/>
+                            <w:r>
+                              <w:rPr>
+                                <w:rFonts w:ascii="Times New Roman" w:hAnsi="Times New Roman" w:cs="Times New Roman"/>
+                                <w:sz w:val="24"/>
+                                <w:szCs w:val="24"/>
+                              </w:rPr>
+                              <w:t>, verify: false)</w:t>
                             </w:r>
                           </w:p>
                           <w:p/>
@@ -4149,33 +5186,164 @@
       <w:pPr>
         <w:pStyle w:val="NoSpacing"/>
         <w:rPr>
-          <w:sz w:val="24"/>
-          <w:szCs w:val="24"/>
-        </w:rPr>
-      </w:pPr>
-      <w:r>
-        <w:rPr>
-          <w:sz w:val="24"/>
-          <w:szCs w:val="24"/>
-        </w:rPr>
-        <w:t xml:space="preserve">The first two lines of code place the Google Geocoding key into a variable geocoding_api_key and assigning the URL for Google Maps into the variable google_url. </w:t>
-      </w:r>
-      <w:r>
-        <w:rPr>
-          <w:sz w:val="24"/>
-          <w:szCs w:val="24"/>
-        </w:rPr>
-        <w:t>The parameters for the search are placed in the variable goggle_params. At the end of this you can see the API key required by Google. Lastly everything is put together into an instance variable @geo. Using HTTParty, a Ruby Gem (library), the request is returned as a .json file</w:t>
-      </w:r>
-      <w:r>
-        <w:rPr>
-          <w:sz w:val="24"/>
-          <w:szCs w:val="24"/>
-        </w:rPr>
-        <w:t xml:space="preserve"> (why .json will be discussed later)</w:t>
-      </w:r>
-      <w:r>
-        <w:rPr>
+          <w:rFonts w:ascii="Times New Roman" w:hAnsi="Times New Roman" w:cs="Times New Roman"/>
+          <w:sz w:val="24"/>
+          <w:szCs w:val="24"/>
+        </w:rPr>
+      </w:pPr>
+      <w:r>
+        <w:rPr>
+          <w:rFonts w:ascii="Times New Roman" w:hAnsi="Times New Roman" w:cs="Times New Roman"/>
+          <w:sz w:val="24"/>
+          <w:szCs w:val="24"/>
+        </w:rPr>
+        <w:t xml:space="preserve">The first two lines of code place the Google Geocoding key into a variable </w:t>
+      </w:r>
+      <w:proofErr w:type="spellStart"/>
+      <w:r>
+        <w:rPr>
+          <w:rFonts w:ascii="Times New Roman" w:hAnsi="Times New Roman" w:cs="Times New Roman"/>
+          <w:sz w:val="24"/>
+          <w:szCs w:val="24"/>
+        </w:rPr>
+        <w:t>geocoding_api_key</w:t>
+      </w:r>
+      <w:proofErr w:type="spellEnd"/>
+      <w:r>
+        <w:rPr>
+          <w:rFonts w:ascii="Times New Roman" w:hAnsi="Times New Roman" w:cs="Times New Roman"/>
+          <w:sz w:val="24"/>
+          <w:szCs w:val="24"/>
+        </w:rPr>
+        <w:t xml:space="preserve"> and assigning the URL for Google Maps into the variable </w:t>
+      </w:r>
+      <w:proofErr w:type="spellStart"/>
+      <w:r>
+        <w:rPr>
+          <w:rFonts w:ascii="Times New Roman" w:hAnsi="Times New Roman" w:cs="Times New Roman"/>
+          <w:sz w:val="24"/>
+          <w:szCs w:val="24"/>
+        </w:rPr>
+        <w:t>google_url</w:t>
+      </w:r>
+      <w:proofErr w:type="spellEnd"/>
+      <w:r>
+        <w:rPr>
+          <w:rFonts w:ascii="Times New Roman" w:hAnsi="Times New Roman" w:cs="Times New Roman"/>
+          <w:sz w:val="24"/>
+          <w:szCs w:val="24"/>
+        </w:rPr>
+        <w:t xml:space="preserve">. </w:t>
+      </w:r>
+      <w:r>
+        <w:rPr>
+          <w:rFonts w:ascii="Times New Roman" w:hAnsi="Times New Roman" w:cs="Times New Roman"/>
+          <w:sz w:val="24"/>
+          <w:szCs w:val="24"/>
+        </w:rPr>
+        <w:t xml:space="preserve">The parameters for the search are placed in the variable </w:t>
+      </w:r>
+      <w:proofErr w:type="spellStart"/>
+      <w:r>
+        <w:rPr>
+          <w:rFonts w:ascii="Times New Roman" w:hAnsi="Times New Roman" w:cs="Times New Roman"/>
+          <w:sz w:val="24"/>
+          <w:szCs w:val="24"/>
+        </w:rPr>
+        <w:t>goggle_params</w:t>
+      </w:r>
+      <w:proofErr w:type="spellEnd"/>
+      <w:r>
+        <w:rPr>
+          <w:rFonts w:ascii="Times New Roman" w:hAnsi="Times New Roman" w:cs="Times New Roman"/>
+          <w:sz w:val="24"/>
+          <w:szCs w:val="24"/>
+        </w:rPr>
+        <w:t xml:space="preserve">. At the end of this you can see the API key required by Google. Lastly everything is put together into an instance variable @geo. Using </w:t>
+      </w:r>
+      <w:proofErr w:type="spellStart"/>
+      <w:r>
+        <w:rPr>
+          <w:rFonts w:ascii="Times New Roman" w:hAnsi="Times New Roman" w:cs="Times New Roman"/>
+          <w:sz w:val="24"/>
+          <w:szCs w:val="24"/>
+        </w:rPr>
+        <w:t>HTTParty</w:t>
+      </w:r>
+      <w:proofErr w:type="spellEnd"/>
+      <w:r>
+        <w:rPr>
+          <w:rFonts w:ascii="Times New Roman" w:hAnsi="Times New Roman" w:cs="Times New Roman"/>
+          <w:sz w:val="24"/>
+          <w:szCs w:val="24"/>
+        </w:rPr>
+        <w:t xml:space="preserve">, a Ruby Gem (library), </w:t>
+      </w:r>
+      <w:proofErr w:type="gramStart"/>
+      <w:r>
+        <w:rPr>
+          <w:rFonts w:ascii="Times New Roman" w:hAnsi="Times New Roman" w:cs="Times New Roman"/>
+          <w:sz w:val="24"/>
+          <w:szCs w:val="24"/>
+        </w:rPr>
+        <w:t>the</w:t>
+      </w:r>
+      <w:proofErr w:type="gramEnd"/>
+      <w:r>
+        <w:rPr>
+          <w:rFonts w:ascii="Times New Roman" w:hAnsi="Times New Roman" w:cs="Times New Roman"/>
+          <w:sz w:val="24"/>
+          <w:szCs w:val="24"/>
+        </w:rPr>
+        <w:t xml:space="preserve"> request is returned as a .</w:t>
+      </w:r>
+      <w:proofErr w:type="spellStart"/>
+      <w:r>
+        <w:rPr>
+          <w:rFonts w:ascii="Times New Roman" w:hAnsi="Times New Roman" w:cs="Times New Roman"/>
+          <w:sz w:val="24"/>
+          <w:szCs w:val="24"/>
+        </w:rPr>
+        <w:t>json</w:t>
+      </w:r>
+      <w:proofErr w:type="spellEnd"/>
+      <w:r>
+        <w:rPr>
+          <w:rFonts w:ascii="Times New Roman" w:hAnsi="Times New Roman" w:cs="Times New Roman"/>
+          <w:sz w:val="24"/>
+          <w:szCs w:val="24"/>
+        </w:rPr>
+        <w:t xml:space="preserve"> file</w:t>
+      </w:r>
+      <w:r>
+        <w:rPr>
+          <w:rFonts w:ascii="Times New Roman" w:hAnsi="Times New Roman" w:cs="Times New Roman"/>
+          <w:sz w:val="24"/>
+          <w:szCs w:val="24"/>
+        </w:rPr>
+        <w:t xml:space="preserve"> (why .</w:t>
+      </w:r>
+      <w:proofErr w:type="spellStart"/>
+      <w:r>
+        <w:rPr>
+          <w:rFonts w:ascii="Times New Roman" w:hAnsi="Times New Roman" w:cs="Times New Roman"/>
+          <w:sz w:val="24"/>
+          <w:szCs w:val="24"/>
+        </w:rPr>
+        <w:t>json</w:t>
+      </w:r>
+      <w:proofErr w:type="spellEnd"/>
+      <w:r>
+        <w:rPr>
+          <w:rFonts w:ascii="Times New Roman" w:hAnsi="Times New Roman" w:cs="Times New Roman"/>
+          <w:sz w:val="24"/>
+          <w:szCs w:val="24"/>
+        </w:rPr>
+        <w:t xml:space="preserve"> will be discussed later)</w:t>
+      </w:r>
+      <w:r>
+        <w:rPr>
+          <w:rFonts w:ascii="Times New Roman" w:hAnsi="Times New Roman" w:cs="Times New Roman"/>
           <w:sz w:val="24"/>
           <w:szCs w:val="24"/>
         </w:rPr>
@@ -4271,7 +5439,23 @@
           <w:sz w:val="24"/>
           <w:szCs w:val="24"/>
         </w:rPr>
-        <w:t xml:space="preserve">The table below contains files automatically created by Rails on setup of a webpage. The most important one is app/ where the models, views, and controllers are contained. The config/ file is another key file for setting up the applications. </w:t>
+        <w:t xml:space="preserve">The table below contains files automatically created by Rails on setup of a webpage. The most important one is app/ where the models, views, and controllers are contained. The </w:t>
+      </w:r>
+      <w:proofErr w:type="spellStart"/>
+      <w:r>
+        <w:rPr>
+          <w:sz w:val="24"/>
+          <w:szCs w:val="24"/>
+        </w:rPr>
+        <w:t>config</w:t>
+      </w:r>
+      <w:proofErr w:type="spellEnd"/>
+      <w:r>
+        <w:rPr>
+          <w:sz w:val="24"/>
+          <w:szCs w:val="24"/>
+        </w:rPr>
+        <w:t xml:space="preserve">/ file is another key file for setting up the applications. </w:t>
       </w:r>
     </w:p>
     <w:p>
@@ -4589,12 +5773,21 @@
                 <w:szCs w:val="24"/>
               </w:rPr>
             </w:pPr>
+            <w:proofErr w:type="spellStart"/>
             <w:r>
               <w:rPr>
                 <w:sz w:val="24"/>
                 <w:szCs w:val="24"/>
               </w:rPr>
-              <w:t>config/</w:t>
+              <w:t>config</w:t>
+            </w:r>
+            <w:proofErr w:type="spellEnd"/>
+            <w:r>
+              <w:rPr>
+                <w:sz w:val="24"/>
+                <w:szCs w:val="24"/>
+              </w:rPr>
+              <w:t>/</w:t>
             </w:r>
           </w:p>
         </w:tc>
@@ -4754,12 +5947,21 @@
                 <w:szCs w:val="24"/>
               </w:rPr>
             </w:pPr>
+            <w:proofErr w:type="spellStart"/>
             <w:r>
               <w:rPr>
                 <w:sz w:val="24"/>
                 <w:szCs w:val="24"/>
               </w:rPr>
-              <w:t>db/</w:t>
+              <w:t>db</w:t>
+            </w:r>
+            <w:proofErr w:type="spellEnd"/>
+            <w:r>
+              <w:rPr>
+                <w:sz w:val="24"/>
+                <w:szCs w:val="24"/>
+              </w:rPr>
+              <w:t>/</w:t>
             </w:r>
           </w:p>
         </w:tc>
@@ -4828,6 +6030,7 @@
                 <w:szCs w:val="24"/>
               </w:rPr>
             </w:pPr>
+            <w:proofErr w:type="spellStart"/>
             <w:r>
               <w:rPr>
                 <w:sz w:val="24"/>
@@ -4835,14 +6038,23 @@
               </w:rPr>
               <w:t>Gemfile</w:t>
             </w:r>
+            <w:proofErr w:type="spellEnd"/>
             <w:r>
               <w:rPr>
                 <w:sz w:val="24"/>
                 <w:szCs w:val="24"/>
               </w:rPr>
               <w:br/>
+            </w:r>
+            <w:proofErr w:type="spellStart"/>
+            <w:r>
+              <w:rPr>
+                <w:sz w:val="24"/>
+                <w:szCs w:val="24"/>
+              </w:rPr>
               <w:t>Gemfile.lock</w:t>
             </w:r>
+            <w:proofErr w:type="spellEnd"/>
           </w:p>
         </w:tc>
         <w:tc>
@@ -5149,6 +6361,7 @@
                 <w:szCs w:val="24"/>
               </w:rPr>
             </w:pPr>
+            <w:proofErr w:type="spellStart"/>
             <w:r>
               <w:rPr>
                 <w:sz w:val="24"/>
@@ -5156,6 +6369,7 @@
               </w:rPr>
               <w:t>Rakefile</w:t>
             </w:r>
+            <w:proofErr w:type="spellEnd"/>
           </w:p>
         </w:tc>
         <w:tc>
@@ -5190,7 +6404,23 @@
                 <w:sz w:val="24"/>
                 <w:szCs w:val="24"/>
               </w:rPr>
-              <w:t>This file locates and loads tasks that can be run from the command line. The task definitions are defined throughout the components of Rails. Rather than changing Rakefile, you should add your own tasks by adding files to the lib/tasks directory of your application.</w:t>
+              <w:t xml:space="preserve">This file locates and loads tasks that can be run from the command line. The task definitions are defined throughout the components of Rails. Rather than changing </w:t>
+            </w:r>
+            <w:proofErr w:type="spellStart"/>
+            <w:r>
+              <w:rPr>
+                <w:sz w:val="24"/>
+                <w:szCs w:val="24"/>
+              </w:rPr>
+              <w:t>Rakefile</w:t>
+            </w:r>
+            <w:proofErr w:type="spellEnd"/>
+            <w:r>
+              <w:rPr>
+                <w:sz w:val="24"/>
+                <w:szCs w:val="24"/>
+              </w:rPr>
+              <w:t>, you should add your own tasks by adding files to the lib/tasks directory of your application.</w:t>
             </w:r>
           </w:p>
         </w:tc>
@@ -5223,6 +6453,7 @@
                 <w:szCs w:val="24"/>
               </w:rPr>
             </w:pPr>
+            <w:proofErr w:type="spellStart"/>
             <w:r>
               <w:rPr>
                 <w:sz w:val="24"/>
@@ -5230,6 +6461,7 @@
               </w:rPr>
               <w:t>README.rdoc</w:t>
             </w:r>
+            <w:proofErr w:type="spellEnd"/>
           </w:p>
         </w:tc>
         <w:tc>
@@ -5388,12 +6620,21 @@
                 <w:szCs w:val="24"/>
               </w:rPr>
             </w:pPr>
+            <w:proofErr w:type="spellStart"/>
             <w:r>
               <w:rPr>
                 <w:sz w:val="24"/>
                 <w:szCs w:val="24"/>
               </w:rPr>
-              <w:t>tmp/</w:t>
+              <w:t>tmp</w:t>
+            </w:r>
+            <w:proofErr w:type="spellEnd"/>
+            <w:r>
+              <w:rPr>
+                <w:sz w:val="24"/>
+                <w:szCs w:val="24"/>
+              </w:rPr>
+              <w:t>/</w:t>
             </w:r>
           </w:p>
         </w:tc>
@@ -5429,7 +6670,23 @@
                 <w:sz w:val="24"/>
                 <w:szCs w:val="24"/>
               </w:rPr>
-              <w:t>Temporary files (like cache, pid, and session files).</w:t>
+              <w:t xml:space="preserve">Temporary files (like cache, </w:t>
+            </w:r>
+            <w:proofErr w:type="spellStart"/>
+            <w:r>
+              <w:rPr>
+                <w:sz w:val="24"/>
+                <w:szCs w:val="24"/>
+              </w:rPr>
+              <w:t>pid</w:t>
+            </w:r>
+            <w:proofErr w:type="spellEnd"/>
+            <w:r>
+              <w:rPr>
+                <w:sz w:val="24"/>
+                <w:szCs w:val="24"/>
+              </w:rPr>
+              <w:t>, and session files).</w:t>
             </w:r>
           </w:p>
         </w:tc>
@@ -5503,7 +6760,23 @@
                 <w:sz w:val="24"/>
                 <w:szCs w:val="24"/>
               </w:rPr>
-              <w:t>A place for all third-party code. In a typical Rails application this includes vendored gems.</w:t>
+              <w:t xml:space="preserve">A place for all third-party code. In a typical Rails application this includes </w:t>
+            </w:r>
+            <w:proofErr w:type="spellStart"/>
+            <w:r>
+              <w:rPr>
+                <w:sz w:val="24"/>
+                <w:szCs w:val="24"/>
+              </w:rPr>
+              <w:t>vendored</w:t>
+            </w:r>
+            <w:proofErr w:type="spellEnd"/>
+            <w:r>
+              <w:rPr>
+                <w:sz w:val="24"/>
+                <w:szCs w:val="24"/>
+              </w:rPr>
+              <w:t xml:space="preserve"> gems.</w:t>
             </w:r>
           </w:p>
         </w:tc>
@@ -5540,8 +6813,18 @@
           <w:sz w:val="24"/>
           <w:szCs w:val="24"/>
         </w:rPr>
-        <w:t>create a new application by using the, in this case, the Windows command line and typing “rails new Road_Trip</w:t>
-      </w:r>
+        <w:t xml:space="preserve">create a new application by using the, in this case, the Windows command line and typing “rails new </w:t>
+      </w:r>
+      <w:proofErr w:type="spellStart"/>
+      <w:r>
+        <w:rPr>
+          <w:rFonts w:ascii="Times New Roman" w:hAnsi="Times New Roman" w:cs="Times New Roman"/>
+          <w:sz w:val="24"/>
+          <w:szCs w:val="24"/>
+        </w:rPr>
+        <w:t>Road_Trip</w:t>
+      </w:r>
+      <w:proofErr w:type="spellEnd"/>
       <w:r>
         <w:rPr>
           <w:rFonts w:ascii="Times New Roman" w:hAnsi="Times New Roman" w:cs="Times New Roman"/>
@@ -5588,7 +6871,25 @@
           <w:sz w:val="24"/>
           <w:szCs w:val="24"/>
         </w:rPr>
-        <w:t xml:space="preserve">There is a fourth arrow that points to the routs.rb file this is </w:t>
+        <w:t xml:space="preserve">There is a fourth arrow that points to the </w:t>
+      </w:r>
+      <w:proofErr w:type="spellStart"/>
+      <w:r>
+        <w:rPr>
+          <w:rFonts w:ascii="Times New Roman" w:hAnsi="Times New Roman" w:cs="Times New Roman"/>
+          <w:sz w:val="24"/>
+          <w:szCs w:val="24"/>
+        </w:rPr>
+        <w:t>routs.rb</w:t>
+      </w:r>
+      <w:proofErr w:type="spellEnd"/>
+      <w:r>
+        <w:rPr>
+          <w:rFonts w:ascii="Times New Roman" w:hAnsi="Times New Roman" w:cs="Times New Roman"/>
+          <w:sz w:val="24"/>
+          <w:szCs w:val="24"/>
+        </w:rPr>
+        <w:t xml:space="preserve"> file this is </w:t>
       </w:r>
       <w:r>
         <w:rPr>
@@ -5677,15 +6978,15 @@
           <w:sz w:val="24"/>
           <w:szCs w:val="24"/>
         </w:rPr>
-        <w:t xml:space="preserve"> include JSON, XML, SOAP,</w:t>
-      </w:r>
-      <w:r>
-        <w:rPr>
-          <w:rFonts w:ascii="Times New Roman" w:hAnsi="Times New Roman" w:cs="Times New Roman"/>
-          <w:sz w:val="24"/>
-          <w:szCs w:val="24"/>
-        </w:rPr>
-        <w:t xml:space="preserve"> and REST. </w:t>
+        <w:t xml:space="preserve"> include JSON, XML, and SOAP</w:t>
+      </w:r>
+      <w:r>
+        <w:rPr>
+          <w:rFonts w:ascii="Times New Roman" w:hAnsi="Times New Roman" w:cs="Times New Roman"/>
+          <w:sz w:val="24"/>
+          <w:szCs w:val="24"/>
+        </w:rPr>
+        <w:t xml:space="preserve">. </w:t>
       </w:r>
       <w:r>
         <w:rPr>
@@ -5709,7 +7010,7 @@
           <w:sz w:val="24"/>
           <w:szCs w:val="24"/>
         </w:rPr>
-        <w:t xml:space="preserve">is a less verbose and faster method of storage compared to the others. It supports the ability to translate objects. It is considered simple, predictable and easy to read. It’s down sides are that it is too </w:t>
+        <w:t xml:space="preserve">is a less verbose and faster method of storage compared to the others. It supports the ability to translate objects. It is considered simple, predictable and easy to read. It’s down sides are that it is too limiting </w:t>
       </w:r>
       <w:r>
         <w:rPr>
@@ -5718,7 +7019,7 @@
           <w:szCs w:val="24"/>
         </w:rPr>
         <w:lastRenderedPageBreak/>
-        <w:t>limiting and that there are possible security issues. XML a</w:t>
+        <w:t>and that there are possible security issues. XML a</w:t>
       </w:r>
       <w:r>
         <w:rPr>
@@ -5744,8 +7045,22 @@
         </w:rPr>
         <w:t xml:space="preserve">It is human and machine readable. Its tenants are simplicity, generality, and usability across the internet. XML’s focus is on documents but can also be used for other data structures. The criticisms of XML include that it is too verbose and complex. If the data is very structured then it is difficult to map the tree. </w:t>
       </w:r>
-      <w:bookmarkStart w:id="13" w:name="_GoBack"/>
-      <w:bookmarkEnd w:id="13"/>
+      <w:r>
+        <w:rPr>
+          <w:rFonts w:ascii="Times New Roman" w:hAnsi="Times New Roman" w:cs="Times New Roman"/>
+          <w:sz w:val="24"/>
+          <w:szCs w:val="24"/>
+        </w:rPr>
+        <w:t>Simple Object Access Protocol (SOAP) is another option to exchange data across the web and computer networks. It is a XML based protocol that uses the HTTP protocol to transmit its information. It has the same disadvantages as the XML protocol.</w:t>
+      </w:r>
+      <w:r>
+        <w:rPr>
+          <w:rFonts w:ascii="Times New Roman" w:hAnsi="Times New Roman" w:cs="Times New Roman"/>
+          <w:sz w:val="24"/>
+          <w:szCs w:val="24"/>
+        </w:rPr>
+        <w:t xml:space="preserve"> For this project JSON will be used because of its simplicity and readability. </w:t>
+      </w:r>
     </w:p>
     <w:p>
       <w:pPr>
@@ -5753,7 +7068,6 @@
         <w:keepNext/>
         <w:rPr>
           <w:rFonts w:ascii="Times New Roman" w:hAnsi="Times New Roman" w:cs="Times New Roman"/>
-          <w:i w:val="0"/>
           <w:color w:val="auto"/>
           <w:sz w:val="24"/>
           <w:szCs w:val="24"/>
@@ -5762,12 +7076,20 @@
       <w:r>
         <w:rPr>
           <w:rFonts w:ascii="Times New Roman" w:hAnsi="Times New Roman" w:cs="Times New Roman"/>
-          <w:i w:val="0"/>
           <w:color w:val="auto"/>
           <w:sz w:val="24"/>
           <w:szCs w:val="24"/>
         </w:rPr>
-        <w:t>Figure 2: The auto generated files by Ruby on Rails for a web page</w:t>
+        <w:t>Figure 1</w:t>
+      </w:r>
+      <w:r>
+        <w:rPr>
+          <w:rFonts w:ascii="Times New Roman" w:hAnsi="Times New Roman" w:cs="Times New Roman"/>
+          <w:color w:val="auto"/>
+          <w:sz w:val="24"/>
+          <w:szCs w:val="24"/>
+        </w:rPr>
+        <w:t>: The auto generated files by Ruby on Rails for a web page</w:t>
       </w:r>
     </w:p>
     <w:p>
@@ -5845,21 +7167,59 @@
     </w:p>
     <w:p>
       <w:pPr>
-        <w:pStyle w:val="NoSpacing"/>
-        <w:rPr>
-          <w:sz w:val="24"/>
-          <w:szCs w:val="24"/>
-        </w:rPr>
-      </w:pPr>
-      <w:r>
-        <w:rPr>
-          <w:sz w:val="24"/>
-          <w:szCs w:val="24"/>
-        </w:rPr>
-        <w:t xml:space="preserve">To get a Rails server up and running. WEBrick, a server, comes with Rails automatically. This server is designed for development only. WEBrick is a single threaded and single process application meaning that it is slow. For example if two request come in for processor time the first one there is executed and the second must wait for the completion of the first. Using a production server can handle multiple requests at the same time and thus handle a higher workload that will be encountered in the real world.  In the command line “rails server” or “rails s” is used to start the server. </w:t>
-      </w:r>
-      <w:r>
-        <w:rPr>
+        <w:rPr>
+          <w:rFonts w:ascii="Times New Roman" w:hAnsi="Times New Roman" w:cs="Times New Roman"/>
+          <w:sz w:val="24"/>
+          <w:szCs w:val="24"/>
+        </w:rPr>
+      </w:pPr>
+      <w:r>
+        <w:rPr>
+          <w:rFonts w:ascii="Times New Roman" w:hAnsi="Times New Roman" w:cs="Times New Roman"/>
+          <w:sz w:val="24"/>
+          <w:szCs w:val="24"/>
+        </w:rPr>
+        <w:t xml:space="preserve">To get a Rails server up and running. </w:t>
+      </w:r>
+      <w:proofErr w:type="spellStart"/>
+      <w:r>
+        <w:rPr>
+          <w:rFonts w:ascii="Times New Roman" w:hAnsi="Times New Roman" w:cs="Times New Roman"/>
+          <w:sz w:val="24"/>
+          <w:szCs w:val="24"/>
+        </w:rPr>
+        <w:t>WEBrick</w:t>
+      </w:r>
+      <w:proofErr w:type="spellEnd"/>
+      <w:r>
+        <w:rPr>
+          <w:rFonts w:ascii="Times New Roman" w:hAnsi="Times New Roman" w:cs="Times New Roman"/>
+          <w:sz w:val="24"/>
+          <w:szCs w:val="24"/>
+        </w:rPr>
+        <w:t xml:space="preserve">, a server, comes with Rails automatically. This server is designed for development only. </w:t>
+      </w:r>
+      <w:proofErr w:type="spellStart"/>
+      <w:r>
+        <w:rPr>
+          <w:rFonts w:ascii="Times New Roman" w:hAnsi="Times New Roman" w:cs="Times New Roman"/>
+          <w:sz w:val="24"/>
+          <w:szCs w:val="24"/>
+        </w:rPr>
+        <w:t>WEBrick</w:t>
+      </w:r>
+      <w:proofErr w:type="spellEnd"/>
+      <w:r>
+        <w:rPr>
+          <w:rFonts w:ascii="Times New Roman" w:hAnsi="Times New Roman" w:cs="Times New Roman"/>
+          <w:sz w:val="24"/>
+          <w:szCs w:val="24"/>
+        </w:rPr>
+        <w:t xml:space="preserve"> is a single threaded and single process application meaning that it is slow. For example if two request come in for processor time the first one there is executed and the second must wait for the completion of the first. Using a production server can handle multiple requests at the same time and thus handle a higher workload that will be encountered in the real world.  In the command line “rails server” or “rails s” is used to start the server. </w:t>
+      </w:r>
+      <w:r>
+        <w:rPr>
+          <w:rFonts w:ascii="Times New Roman" w:hAnsi="Times New Roman" w:cs="Times New Roman"/>
           <w:sz w:val="24"/>
           <w:szCs w:val="24"/>
         </w:rPr>
@@ -5869,6 +7229,7 @@
         <w:r>
           <w:rPr>
             <w:rStyle w:val="Hyperlink"/>
+            <w:rFonts w:ascii="Times New Roman" w:hAnsi="Times New Roman" w:cs="Times New Roman"/>
             <w:sz w:val="24"/>
             <w:szCs w:val="24"/>
           </w:rPr>
@@ -5877,20 +7238,45 @@
       </w:hyperlink>
       <w:r>
         <w:rPr>
-          <w:sz w:val="24"/>
-          <w:szCs w:val="24"/>
-        </w:rPr>
-        <w:t xml:space="preserve">, you can see the default ruby web page. </w:t>
+          <w:rFonts w:ascii="Times New Roman" w:hAnsi="Times New Roman" w:cs="Times New Roman"/>
+          <w:sz w:val="24"/>
+          <w:szCs w:val="24"/>
+        </w:rPr>
+        <w:t>, you can see the default ruby web page.</w:t>
+      </w:r>
+      <w:r>
+        <w:rPr>
+          <w:rFonts w:ascii="Times New Roman" w:hAnsi="Times New Roman" w:cs="Times New Roman"/>
+          <w:sz w:val="24"/>
+          <w:szCs w:val="24"/>
+        </w:rPr>
+        <w:t xml:space="preserve"> From here additional web pages can be added. </w:t>
+      </w:r>
+      <w:r>
+        <w:rPr>
+          <w:rFonts w:ascii="Times New Roman" w:hAnsi="Times New Roman" w:cs="Times New Roman"/>
+          <w:sz w:val="24"/>
+          <w:szCs w:val="24"/>
+        </w:rPr>
+        <w:t xml:space="preserve"> </w:t>
       </w:r>
     </w:p>
     <w:p>
       <w:pPr>
-        <w:pStyle w:val="NoSpacing"/>
-        <w:rPr>
-          <w:sz w:val="24"/>
-          <w:szCs w:val="24"/>
-        </w:rPr>
-      </w:pPr>
+        <w:rPr>
+          <w:rFonts w:ascii="Times New Roman" w:hAnsi="Times New Roman" w:cs="Times New Roman"/>
+          <w:sz w:val="24"/>
+          <w:szCs w:val="24"/>
+        </w:rPr>
+      </w:pPr>
+      <w:r>
+        <w:rPr>
+          <w:rFonts w:ascii="Times New Roman" w:hAnsi="Times New Roman" w:cs="Times New Roman"/>
+          <w:sz w:val="24"/>
+          <w:szCs w:val="24"/>
+        </w:rPr>
+        <w:t xml:space="preserve">Adding additional pages is as simple as creating a new file in the “Pages” folder and creating a method for the new page in the </w:t>
+      </w:r>
     </w:p>
     <w:p>
       <w:pPr>
@@ -5903,109 +7289,21 @@
       <w:r>
         <w:rPr>
           <w:noProof/>
-          <w:sz w:val="24"/>
-          <w:szCs w:val="24"/>
         </w:rPr>
         <w:lastRenderedPageBreak/>
-        <w:drawing>
-          <wp:anchor distT="0" distB="0" distL="114300" distR="114300" simplePos="0" relativeHeight="251667456" behindDoc="1" locked="0" layoutInCell="1" allowOverlap="1">
-            <wp:simplePos x="0" y="0"/>
-            <wp:positionH relativeFrom="column">
-              <wp:posOffset>0</wp:posOffset>
-            </wp:positionH>
-            <wp:positionV relativeFrom="paragraph">
-              <wp:posOffset>-927735</wp:posOffset>
-            </wp:positionV>
-            <wp:extent cx="2203704" cy="8348472"/>
-            <wp:effectExtent l="0" t="0" r="6350" b="0"/>
-            <wp:wrapTight wrapText="right">
-              <wp:wrapPolygon edited="0">
-                <wp:start x="0" y="0"/>
-                <wp:lineTo x="0" y="21539"/>
-                <wp:lineTo x="21476" y="21539"/>
-                <wp:lineTo x="21476" y="0"/>
-                <wp:lineTo x="0" y="0"/>
-              </wp:wrapPolygon>
-            </wp:wrapTight>
-            <wp:docPr id="2" name="Picture 2"/>
-            <wp:cNvGraphicFramePr>
-              <a:graphicFrameLocks xmlns:a="http://schemas.openxmlformats.org/drawingml/2006/main" noChangeAspect="1"/>
-            </wp:cNvGraphicFramePr>
-            <a:graphic xmlns:a="http://schemas.openxmlformats.org/drawingml/2006/main">
-              <a:graphicData uri="http://schemas.openxmlformats.org/drawingml/2006/picture">
-                <pic:pic xmlns:pic="http://schemas.openxmlformats.org/drawingml/2006/picture">
-                  <pic:nvPicPr>
-                    <pic:cNvPr id="2" name="rails_autogenerated_files_arrows.png"/>
-                    <pic:cNvPicPr/>
-                  </pic:nvPicPr>
-                  <pic:blipFill>
-                    <a:blip r:embed="rId17">
-                      <a:extLst>
-                        <a:ext uri="{28A0092B-C50C-407E-A947-70E740481C1C}">
-                          <a14:useLocalDpi xmlns:a14="http://schemas.microsoft.com/office/drawing/2010/main" val="0"/>
-                        </a:ext>
-                      </a:extLst>
-                    </a:blip>
-                    <a:stretch>
-                      <a:fillRect/>
-                    </a:stretch>
-                  </pic:blipFill>
-                  <pic:spPr>
-                    <a:xfrm>
-                      <a:off x="0" y="0"/>
-                      <a:ext cx="2203704" cy="8348472"/>
-                    </a:xfrm>
-                    <a:prstGeom prst="rect">
-                      <a:avLst/>
-                    </a:prstGeom>
-                  </pic:spPr>
-                </pic:pic>
-              </a:graphicData>
-            </a:graphic>
-            <wp14:sizeRelH relativeFrom="margin">
-              <wp14:pctWidth>0</wp14:pctWidth>
-            </wp14:sizeRelH>
-            <wp14:sizeRelV relativeFrom="margin">
-              <wp14:pctHeight>0</wp14:pctHeight>
-            </wp14:sizeRelV>
-          </wp:anchor>
-        </w:drawing>
-      </w:r>
-    </w:p>
-    <w:p>
-      <w:pPr>
-        <w:pStyle w:val="NoSpacing"/>
-        <w:rPr>
-          <w:sz w:val="24"/>
-          <w:szCs w:val="24"/>
-        </w:rPr>
-      </w:pPr>
-    </w:p>
-    <w:p>
-      <w:pPr>
-        <w:pStyle w:val="NoSpacing"/>
-        <w:rPr>
-          <w:sz w:val="24"/>
-          <w:szCs w:val="24"/>
-        </w:rPr>
-      </w:pPr>
-      <w:r>
-        <w:rPr>
-          <w:noProof/>
-        </w:rPr>
         <mc:AlternateContent>
           <mc:Choice Requires="wps">
             <w:drawing>
-              <wp:anchor distT="0" distB="0" distL="114300" distR="114300" simplePos="0" relativeHeight="251664384" behindDoc="0" locked="0" layoutInCell="1" allowOverlap="1" wp14:anchorId="5D3CBDC8" wp14:editId="7E497FD6">
+              <wp:anchor distT="0" distB="0" distL="114300" distR="114300" simplePos="0" relativeHeight="251664384" behindDoc="0" locked="0" layoutInCell="1" allowOverlap="1" wp14:anchorId="7FD605D4" wp14:editId="50AA8402">
                 <wp:simplePos x="0" y="0"/>
-                <wp:positionH relativeFrom="column">
-                  <wp:posOffset>0</wp:posOffset>
+                <wp:positionH relativeFrom="margin">
+                  <wp:align>left</wp:align>
                 </wp:positionH>
                 <wp:positionV relativeFrom="paragraph">
-                  <wp:posOffset>0</wp:posOffset>
+                  <wp:posOffset>190500</wp:posOffset>
                 </wp:positionV>
-                <wp:extent cx="5514975" cy="457200"/>
-                <wp:effectExtent l="0" t="0" r="9525" b="0"/>
+                <wp:extent cx="2228850" cy="457200"/>
+                <wp:effectExtent l="0" t="0" r="0" b="0"/>
                 <wp:wrapTopAndBottom/>
                 <wp:docPr id="8" name="Text Box 8"/>
                 <wp:cNvGraphicFramePr/>
@@ -6016,7 +7314,7 @@
                       <wps:spPr>
                         <a:xfrm>
                           <a:off x="0" y="0"/>
-                          <a:ext cx="5514975" cy="457200"/>
+                          <a:ext cx="2228850" cy="457200"/>
                         </a:xfrm>
                         <a:prstGeom prst="rect">
                           <a:avLst/>
@@ -6073,6 +7371,7 @@
                               </w:rPr>
                               <w:t xml:space="preserve"> </w:t>
                             </w:r>
+                            <w:proofErr w:type="gramStart"/>
                             <w:r>
                               <w:rPr>
                                 <w:rFonts w:ascii="Times New Roman" w:hAnsi="Times New Roman" w:cs="Times New Roman"/>
@@ -6091,7 +7390,18 @@
                                 <w:sz w:val="24"/>
                                 <w:szCs w:val="24"/>
                               </w:rPr>
-                              <w:t>utomatically created files from the Rails command “rails new &lt;project name&gt;”</w:t>
+                              <w:t>utomatically</w:t>
+                            </w:r>
+                            <w:proofErr w:type="gramEnd"/>
+                            <w:r>
+                              <w:rPr>
+                                <w:rFonts w:ascii="Times New Roman" w:hAnsi="Times New Roman" w:cs="Times New Roman"/>
+                                <w:i w:val="0"/>
+                                <w:color w:val="auto"/>
+                                <w:sz w:val="24"/>
+                                <w:szCs w:val="24"/>
+                              </w:rPr>
+                              <w:t xml:space="preserve"> created files </w:t>
                             </w:r>
                           </w:p>
                         </w:txbxContent>
@@ -6105,12 +7415,19 @@
                     </wps:wsp>
                   </a:graphicData>
                 </a:graphic>
+                <wp14:sizeRelH relativeFrom="margin">
+                  <wp14:pctWidth>0</wp14:pctWidth>
+                </wp14:sizeRelH>
               </wp:anchor>
             </w:drawing>
           </mc:Choice>
           <mc:Fallback>
             <w:pict>
-              <v:shape w14:anchorId="5D3CBDC8" id="Text Box 8" o:spid="_x0000_s1029" type="#_x0000_t202" style="position:absolute;margin-left:0;margin-top:0;width:434.25pt;height:36pt;z-index:251664384;visibility:visible;mso-wrap-style:square;mso-wrap-distance-left:9pt;mso-wrap-distance-top:0;mso-wrap-distance-right:9pt;mso-wrap-distance-bottom:0;mso-position-horizontal:absolute;mso-position-horizontal-relative:text;mso-position-vertical:absolute;mso-position-vertical-relative:text;v-text-anchor:top" o:gfxdata="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" stroked="f">
+              <v:shapetype w14:anchorId="7FD605D4" id="_x0000_t202" coordsize="21600,21600" o:spt="202" path="m,l,21600r21600,l21600,xe">
+                <v:stroke joinstyle="miter"/>
+                <v:path gradientshapeok="t" o:connecttype="rect"/>
+              </v:shapetype>
+              <v:shape id="Text Box 8" o:spid="_x0000_s1029" type="#_x0000_t202" style="position:absolute;margin-left:0;margin-top:15pt;width:175.5pt;height:36pt;z-index:251664384;visibility:visible;mso-wrap-style:square;mso-width-percent:0;mso-wrap-distance-left:9pt;mso-wrap-distance-top:0;mso-wrap-distance-right:9pt;mso-wrap-distance-bottom:0;mso-position-horizontal:left;mso-position-horizontal-relative:margin;mso-position-vertical:absolute;mso-position-vertical-relative:text;mso-width-percent:0;mso-width-relative:margin;v-text-anchor:top" o:gfxdata="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" stroked="f">
                 <v:textbox inset="0,0,0,0">
                   <w:txbxContent>
                     <w:p>
@@ -6155,6 +7472,7 @@
                         </w:rPr>
                         <w:t xml:space="preserve"> </w:t>
                       </w:r>
+                      <w:proofErr w:type="gramStart"/>
                       <w:r>
                         <w:rPr>
                           <w:rFonts w:ascii="Times New Roman" w:hAnsi="Times New Roman" w:cs="Times New Roman"/>
@@ -6173,12 +7491,23 @@
                           <w:sz w:val="24"/>
                           <w:szCs w:val="24"/>
                         </w:rPr>
-                        <w:t>utomatically created files from the Rails command “rails new &lt;project name&gt;”</w:t>
+                        <w:t>utomatically</w:t>
+                      </w:r>
+                      <w:proofErr w:type="gramEnd"/>
+                      <w:r>
+                        <w:rPr>
+                          <w:rFonts w:ascii="Times New Roman" w:hAnsi="Times New Roman" w:cs="Times New Roman"/>
+                          <w:i w:val="0"/>
+                          <w:color w:val="auto"/>
+                          <w:sz w:val="24"/>
+                          <w:szCs w:val="24"/>
+                        </w:rPr>
+                        <w:t xml:space="preserve"> created files </w:t>
                       </w:r>
                     </w:p>
                   </w:txbxContent>
                 </v:textbox>
-                <w10:wrap type="topAndBottom"/>
+                <w10:wrap type="topAndBottom" anchorx="margin"/>
               </v:shape>
             </w:pict>
           </mc:Fallback>
@@ -6187,35 +7516,303 @@
     </w:p>
     <w:p>
       <w:pPr>
-        <w:pStyle w:val="NoSpacing"/>
-        <w:rPr>
-          <w:sz w:val="24"/>
-          <w:szCs w:val="24"/>
-        </w:rPr>
-      </w:pPr>
+        <w:pStyle w:val="Heading1"/>
+        <w:rPr>
+          <w:rStyle w:val="Heading1Char"/>
+          <w:sz w:val="56"/>
+          <w:szCs w:val="56"/>
+        </w:rPr>
+      </w:pPr>
+      <w:r>
+        <w:rPr>
+          <w:noProof/>
+          <w:sz w:val="56"/>
+          <w:szCs w:val="56"/>
+        </w:rPr>
+        <mc:AlternateContent>
+          <mc:Choice Requires="wps">
+            <w:drawing>
+              <wp:anchor distT="0" distB="0" distL="114300" distR="114300" simplePos="0" relativeHeight="251669504" behindDoc="1" locked="0" layoutInCell="1" allowOverlap="1" wp14:anchorId="3F441A51" wp14:editId="32B267EC">
+                <wp:simplePos x="0" y="0"/>
+                <wp:positionH relativeFrom="column">
+                  <wp:posOffset>0</wp:posOffset>
+                </wp:positionH>
+                <wp:positionV relativeFrom="paragraph">
+                  <wp:posOffset>0</wp:posOffset>
+                </wp:positionV>
+                <wp:extent cx="2203450" cy="457200"/>
+                <wp:effectExtent l="0" t="0" r="6350" b="0"/>
+                <wp:wrapTight wrapText="bothSides">
+                  <wp:wrapPolygon edited="0">
+                    <wp:start x="0" y="0"/>
+                    <wp:lineTo x="0" y="20700"/>
+                    <wp:lineTo x="21476" y="20700"/>
+                    <wp:lineTo x="21476" y="0"/>
+                    <wp:lineTo x="0" y="0"/>
+                  </wp:wrapPolygon>
+                </wp:wrapTight>
+                <wp:docPr id="5" name="Text Box 5"/>
+                <wp:cNvGraphicFramePr/>
+                <a:graphic xmlns:a="http://schemas.openxmlformats.org/drawingml/2006/main">
+                  <a:graphicData uri="http://schemas.microsoft.com/office/word/2010/wordprocessingShape">
+                    <wps:wsp>
+                      <wps:cNvSpPr txBox="1"/>
+                      <wps:spPr>
+                        <a:xfrm>
+                          <a:off x="0" y="0"/>
+                          <a:ext cx="2203450" cy="457200"/>
+                        </a:xfrm>
+                        <a:prstGeom prst="rect">
+                          <a:avLst/>
+                        </a:prstGeom>
+                        <a:solidFill>
+                          <a:prstClr val="white"/>
+                        </a:solidFill>
+                        <a:ln>
+                          <a:noFill/>
+                        </a:ln>
+                        <a:effectLst/>
+                      </wps:spPr>
+                      <wps:txbx>
+                        <w:txbxContent>
+                          <w:p>
+                            <w:pPr>
+                              <w:pStyle w:val="Caption"/>
+                              <w:rPr>
+                                <w:rFonts w:ascii="Times New Roman" w:hAnsi="Times New Roman" w:cs="Times New Roman"/>
+                                <w:noProof/>
+                                <w:color w:val="auto"/>
+                                <w:sz w:val="24"/>
+                                <w:szCs w:val="24"/>
+                              </w:rPr>
+                            </w:pPr>
+                            <w:r>
+                              <w:rPr>
+                                <w:rFonts w:ascii="Times New Roman" w:hAnsi="Times New Roman" w:cs="Times New Roman"/>
+                                <w:color w:val="auto"/>
+                                <w:sz w:val="24"/>
+                                <w:szCs w:val="24"/>
+                              </w:rPr>
+                              <w:t xml:space="preserve">Figure </w:t>
+                            </w:r>
+                            <w:r>
+                              <w:rPr>
+                                <w:rFonts w:ascii="Times New Roman" w:hAnsi="Times New Roman" w:cs="Times New Roman"/>
+                                <w:color w:val="auto"/>
+                                <w:sz w:val="24"/>
+                                <w:szCs w:val="24"/>
+                              </w:rPr>
+                              <w:t xml:space="preserve">2 </w:t>
+                            </w:r>
+                            <w:r>
+                              <w:rPr>
+                                <w:rFonts w:ascii="Times New Roman" w:hAnsi="Times New Roman" w:cs="Times New Roman"/>
+                                <w:color w:val="auto"/>
+                                <w:sz w:val="24"/>
+                                <w:szCs w:val="24"/>
+                              </w:rPr>
+                              <w:t>Rails initial framework for a web page</w:t>
+                            </w:r>
+                          </w:p>
+                        </w:txbxContent>
+                      </wps:txbx>
+                      <wps:bodyPr rot="0" spcFirstLastPara="0" vertOverflow="overflow" horzOverflow="overflow" vert="horz" wrap="square" lIns="0" tIns="0" rIns="0" bIns="0" numCol="1" spcCol="0" rtlCol="0" fromWordArt="0" anchor="t" anchorCtr="0" forceAA="0" compatLnSpc="1">
+                        <a:prstTxWarp prst="textNoShape">
+                          <a:avLst/>
+                        </a:prstTxWarp>
+                        <a:noAutofit/>
+                      </wps:bodyPr>
+                    </wps:wsp>
+                  </a:graphicData>
+                </a:graphic>
+              </wp:anchor>
+            </w:drawing>
+          </mc:Choice>
+          <mc:Fallback>
+            <w:pict>
+              <v:shape w14:anchorId="3F441A51" id="Text Box 5" o:spid="_x0000_s1030" type="#_x0000_t202" style="position:absolute;left:0;text-align:left;margin-left:0;margin-top:0;width:173.5pt;height:36pt;z-index:-251646976;visibility:visible;mso-wrap-style:square;mso-wrap-distance-left:9pt;mso-wrap-distance-top:0;mso-wrap-distance-right:9pt;mso-wrap-distance-bottom:0;mso-position-horizontal:absolute;mso-position-horizontal-relative:text;mso-position-vertical:absolute;mso-position-vertical-relative:text;v-text-anchor:top" o:gfxdata="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" stroked="f">
+                <v:textbox inset="0,0,0,0">
+                  <w:txbxContent>
+                    <w:p>
+                      <w:pPr>
+                        <w:pStyle w:val="Caption"/>
+                        <w:rPr>
+                          <w:rFonts w:ascii="Times New Roman" w:hAnsi="Times New Roman" w:cs="Times New Roman"/>
+                          <w:noProof/>
+                          <w:color w:val="auto"/>
+                          <w:sz w:val="24"/>
+                          <w:szCs w:val="24"/>
+                        </w:rPr>
+                      </w:pPr>
+                      <w:r>
+                        <w:rPr>
+                          <w:rFonts w:ascii="Times New Roman" w:hAnsi="Times New Roman" w:cs="Times New Roman"/>
+                          <w:color w:val="auto"/>
+                          <w:sz w:val="24"/>
+                          <w:szCs w:val="24"/>
+                        </w:rPr>
+                        <w:t xml:space="preserve">Figure </w:t>
+                      </w:r>
+                      <w:r>
+                        <w:rPr>
+                          <w:rFonts w:ascii="Times New Roman" w:hAnsi="Times New Roman" w:cs="Times New Roman"/>
+                          <w:color w:val="auto"/>
+                          <w:sz w:val="24"/>
+                          <w:szCs w:val="24"/>
+                        </w:rPr>
+                        <w:t xml:space="preserve">2 </w:t>
+                      </w:r>
+                      <w:r>
+                        <w:rPr>
+                          <w:rFonts w:ascii="Times New Roman" w:hAnsi="Times New Roman" w:cs="Times New Roman"/>
+                          <w:color w:val="auto"/>
+                          <w:sz w:val="24"/>
+                          <w:szCs w:val="24"/>
+                        </w:rPr>
+                        <w:t>Rails initial framework for a web page</w:t>
+                      </w:r>
+                    </w:p>
+                  </w:txbxContent>
+                </v:textbox>
+                <w10:wrap type="tight"/>
+              </v:shape>
+            </w:pict>
+          </mc:Fallback>
+        </mc:AlternateContent>
+      </w:r>
+      <w:r>
+        <w:rPr>
+          <w:noProof/>
+          <w:sz w:val="56"/>
+          <w:szCs w:val="56"/>
+        </w:rPr>
+        <w:drawing>
+          <wp:anchor distT="0" distB="0" distL="114300" distR="114300" simplePos="0" relativeHeight="251667456" behindDoc="1" locked="0" layoutInCell="1" allowOverlap="1" wp14:anchorId="0149A20E" wp14:editId="00DA93FC">
+            <wp:simplePos x="0" y="0"/>
+            <wp:positionH relativeFrom="column">
+              <wp:posOffset>0</wp:posOffset>
+            </wp:positionH>
+            <wp:positionV relativeFrom="paragraph">
+              <wp:posOffset>252095</wp:posOffset>
+            </wp:positionV>
+            <wp:extent cx="2203450" cy="8348345"/>
+            <wp:effectExtent l="0" t="0" r="6350" b="0"/>
+            <wp:wrapTight wrapText="right">
+              <wp:wrapPolygon edited="0">
+                <wp:start x="0" y="0"/>
+                <wp:lineTo x="0" y="21539"/>
+                <wp:lineTo x="21476" y="21539"/>
+                <wp:lineTo x="21476" y="0"/>
+                <wp:lineTo x="0" y="0"/>
+              </wp:wrapPolygon>
+            </wp:wrapTight>
+            <wp:docPr id="2" name="Picture 2"/>
+            <wp:cNvGraphicFramePr>
+              <a:graphicFrameLocks xmlns:a="http://schemas.openxmlformats.org/drawingml/2006/main" noChangeAspect="1"/>
+            </wp:cNvGraphicFramePr>
+            <a:graphic xmlns:a="http://schemas.openxmlformats.org/drawingml/2006/main">
+              <a:graphicData uri="http://schemas.openxmlformats.org/drawingml/2006/picture">
+                <pic:pic xmlns:pic="http://schemas.openxmlformats.org/drawingml/2006/picture">
+                  <pic:nvPicPr>
+                    <pic:cNvPr id="2" name="rails_autogenerated_files_arrows.png"/>
+                    <pic:cNvPicPr/>
+                  </pic:nvPicPr>
+                  <pic:blipFill>
+                    <a:blip r:embed="rId17">
+                      <a:extLst>
+                        <a:ext uri="{28A0092B-C50C-407E-A947-70E740481C1C}">
+                          <a14:useLocalDpi xmlns:a14="http://schemas.microsoft.com/office/drawing/2010/main" val="0"/>
+                        </a:ext>
+                      </a:extLst>
+                    </a:blip>
+                    <a:stretch>
+                      <a:fillRect/>
+                    </a:stretch>
+                  </pic:blipFill>
+                  <pic:spPr>
+                    <a:xfrm>
+                      <a:off x="0" y="0"/>
+                      <a:ext cx="2203450" cy="8348345"/>
+                    </a:xfrm>
+                    <a:prstGeom prst="rect">
+                      <a:avLst/>
+                    </a:prstGeom>
+                  </pic:spPr>
+                </pic:pic>
+              </a:graphicData>
+            </a:graphic>
+            <wp14:sizeRelH relativeFrom="margin">
+              <wp14:pctWidth>0</wp14:pctWidth>
+            </wp14:sizeRelH>
+            <wp14:sizeRelV relativeFrom="margin">
+              <wp14:pctHeight>0</wp14:pctHeight>
+            </wp14:sizeRelV>
+          </wp:anchor>
+        </w:drawing>
+      </w:r>
+      <w:r>
+        <w:rPr>
+          <w:sz w:val="56"/>
+          <w:szCs w:val="56"/>
+        </w:rPr>
+        <w:t>P</w:t>
+      </w:r>
+      <w:r>
+        <w:rPr>
+          <w:rStyle w:val="Heading1Char"/>
+          <w:sz w:val="56"/>
+          <w:szCs w:val="56"/>
+        </w:rPr>
+        <w:t>utting Together the Weather Data Request</w:t>
+      </w:r>
     </w:p>
     <w:p>
       <w:pPr>
-        <w:pStyle w:val="NoSpacing"/>
-        <w:rPr>
-          <w:sz w:val="24"/>
-          <w:szCs w:val="24"/>
-        </w:rPr>
-      </w:pPr>
+        <w:pStyle w:val="Heading2"/>
+        <w:rPr>
+          <w:rStyle w:val="Heading1Char"/>
+        </w:rPr>
+      </w:pPr>
+      <w:r>
+        <w:rPr>
+          <w:rStyle w:val="Heading1Char"/>
+        </w:rPr>
+        <w:t>Linking Google Maps and NOAA</w:t>
+      </w:r>
     </w:p>
     <w:p>
       <w:pPr>
         <w:pStyle w:val="NoSpacing"/>
         <w:rPr>
-          <w:sz w:val="24"/>
-          <w:szCs w:val="24"/>
-        </w:rPr>
-      </w:pPr>
+          <w:rFonts w:ascii="Times New Roman" w:hAnsi="Times New Roman" w:cs="Times New Roman"/>
+          <w:sz w:val="24"/>
+          <w:szCs w:val="24"/>
+        </w:rPr>
+      </w:pPr>
+      <w:r>
+        <w:rPr>
+          <w:rFonts w:ascii="Times New Roman" w:hAnsi="Times New Roman" w:cs="Times New Roman"/>
+          <w:sz w:val="24"/>
+          <w:szCs w:val="24"/>
+        </w:rPr>
+        <w:t>To obtain the weather information desired both Google Maps API and NOAA’s Digital Forecast Database API must be used. First on the Weather page the c</w:t>
+      </w:r>
+      <w:bookmarkStart w:id="13" w:name="_GoBack"/>
+      <w:bookmarkEnd w:id="13"/>
+      <w:r>
+        <w:rPr>
+          <w:rFonts w:ascii="Times New Roman" w:hAnsi="Times New Roman" w:cs="Times New Roman"/>
+          <w:sz w:val="24"/>
+          <w:szCs w:val="24"/>
+        </w:rPr>
+        <w:t xml:space="preserve">ity name and state are entered into the text boxes. When the “Search” button is clicked </w:t>
+      </w:r>
     </w:p>
     <w:p>
       <w:pPr>
         <w:pStyle w:val="NoSpacing"/>
         <w:rPr>
+          <w:rFonts w:ascii="Times New Roman" w:hAnsi="Times New Roman" w:cs="Times New Roman"/>
           <w:sz w:val="24"/>
           <w:szCs w:val="24"/>
         </w:rPr>
@@ -6225,24 +7822,7 @@
       <w:pPr>
         <w:pStyle w:val="NoSpacing"/>
         <w:rPr>
-          <w:sz w:val="24"/>
-          <w:szCs w:val="24"/>
-        </w:rPr>
-      </w:pPr>
-    </w:p>
-    <w:p>
-      <w:pPr>
-        <w:pStyle w:val="NoSpacing"/>
-        <w:rPr>
-          <w:sz w:val="24"/>
-          <w:szCs w:val="24"/>
-        </w:rPr>
-      </w:pPr>
-    </w:p>
-    <w:p>
-      <w:pPr>
-        <w:pStyle w:val="NoSpacing"/>
-        <w:rPr>
+          <w:rFonts w:ascii="Times New Roman" w:hAnsi="Times New Roman" w:cs="Times New Roman"/>
           <w:sz w:val="24"/>
           <w:szCs w:val="24"/>
         </w:rPr>
@@ -6298,13 +7878,23 @@
         </w:rPr>
         <w:t xml:space="preserve"> driving over </w:t>
       </w:r>
-      <w:r>
-        <w:rPr>
-          <w:rFonts w:ascii="Times New Roman" w:hAnsi="Times New Roman" w:cs="Times New Roman"/>
-          <w:sz w:val="24"/>
-          <w:szCs w:val="24"/>
-        </w:rPr>
-        <w:t xml:space="preserve">Donnar Pass or other Sierra Mountain passes and the weather report says the big blizzard will hit 4 hours after you plan on passing over the mountains is this a guarantee? Can you forgo carrying chains? How old are the still images and do they represent current conditions or conditions that will occur in the future. It may be raining now but when the sun sets and the temperatures drop to below freezing what happens? If this application is made accessible for handheld devices is there enough bandwidth for streaming video and what about areas of the state without data coverage. </w:t>
+      <w:proofErr w:type="spellStart"/>
+      <w:r>
+        <w:rPr>
+          <w:rFonts w:ascii="Times New Roman" w:hAnsi="Times New Roman" w:cs="Times New Roman"/>
+          <w:sz w:val="24"/>
+          <w:szCs w:val="24"/>
+        </w:rPr>
+        <w:t>Donnar</w:t>
+      </w:r>
+      <w:proofErr w:type="spellEnd"/>
+      <w:r>
+        <w:rPr>
+          <w:rFonts w:ascii="Times New Roman" w:hAnsi="Times New Roman" w:cs="Times New Roman"/>
+          <w:sz w:val="24"/>
+          <w:szCs w:val="24"/>
+        </w:rPr>
+        <w:t xml:space="preserve"> Pass or other Sierra Mountain passes and the weather report says the big blizzard will hit 4 hours after you plan on passing over the mountains is this a guarantee? Can you forgo carrying chains? How old are the still images and do they represent current conditions or conditions that will occur in the future. It may be raining now but when the sun sets and the temperatures drop to below freezing what happens? If this application is made accessible for handheld devices is there enough bandwidth for streaming video and what about areas of the state without data coverage. </w:t>
       </w:r>
     </w:p>
     <w:p>
@@ -6321,7 +7911,25 @@
           <w:sz w:val="24"/>
           <w:szCs w:val="24"/>
         </w:rPr>
-        <w:t xml:space="preserve">A driver and/or their navigator must use their knowledgebase to understand the data returned from this application. The past conditions, present conditions, and future conditions are all important for safe navigation. This application provides some essential data for travel but it is no substitute for a drivers judgement of the conditions past, present, and future. Many drivers no longer listen to the radio as the travel </w:t>
+        <w:t xml:space="preserve">A driver and/or their navigator must use their knowledgebase to understand the data returned from this application. The past conditions, present conditions, and future conditions are all important for safe navigation. This application provides some essential data for travel but it is no substitute for a </w:t>
+      </w:r>
+      <w:proofErr w:type="gramStart"/>
+      <w:r>
+        <w:rPr>
+          <w:rFonts w:ascii="Times New Roman" w:hAnsi="Times New Roman" w:cs="Times New Roman"/>
+          <w:sz w:val="24"/>
+          <w:szCs w:val="24"/>
+        </w:rPr>
+        <w:t>drivers</w:t>
+      </w:r>
+      <w:proofErr w:type="gramEnd"/>
+      <w:r>
+        <w:rPr>
+          <w:rFonts w:ascii="Times New Roman" w:hAnsi="Times New Roman" w:cs="Times New Roman"/>
+          <w:sz w:val="24"/>
+          <w:szCs w:val="24"/>
+        </w:rPr>
+        <w:t xml:space="preserve"> judgement of the conditions past, present, and future. Many drivers no longer listen to the radio as the travel </w:t>
       </w:r>
       <w:r>
         <w:rPr>
@@ -7999,7 +9607,7 @@
 </file>
 
 <file path=customXml/itemProps1.xml><?xml version="1.0" encoding="utf-8"?>
-<ds:datastoreItem xmlns:ds="http://schemas.openxmlformats.org/officeDocument/2006/customXml" ds:itemID="{47FDC383-BF03-46A8-96E3-413CD20CDFF5}">
+<ds:datastoreItem xmlns:ds="http://schemas.openxmlformats.org/officeDocument/2006/customXml" ds:itemID="{B67B0622-DDEF-4F8A-8572-2478C96C9251}">
   <ds:schemaRefs>
     <ds:schemaRef ds:uri="http://schemas.openxmlformats.org/officeDocument/2006/bibliography"/>
   </ds:schemaRefs>

</xml_diff>